<commit_message>
Completed my portions of SRS and TP.
</commit_message>
<xml_diff>
--- a/Documentation/Software Requirements Specification.docx
+++ b/Documentation/Software Requirements Specification.docx
@@ -401,9 +401,1612 @@
           <w:ilvl w:val="1"/>
           <w:numId w:val="6"/>
         </w:numPr>
-      </w:pPr>
-      <w:bookmarkStart w:id="1" w:name="_GoBack"/>
-      <w:bookmarkEnd w:id="1"/>
+        <w:rPr>
+          <w:b/>
+          <w:sz w:val="28"/>
+        </w:rPr>
+      </w:pPr>
+      <w:r>
+        <w:rPr>
+          <w:b/>
+        </w:rPr>
+        <w:t>Definitions</w:t>
+      </w:r>
+    </w:p>
+    <w:p>
+      <w:pPr>
+        <w:pStyle w:val="ListParagraph"/>
+        <w:numPr>
+          <w:ilvl w:val="2"/>
+          <w:numId w:val="6"/>
+        </w:numPr>
+        <w:rPr>
+          <w:b/>
+          <w:sz w:val="28"/>
+        </w:rPr>
+      </w:pPr>
+      <w:r>
+        <w:rPr>
+          <w:u w:val="single"/>
+        </w:rPr>
+        <w:t>Trained user</w:t>
+      </w:r>
+      <w:r>
+        <w:t xml:space="preserve">: </w:t>
+      </w:r>
+      <w:r>
+        <w:t xml:space="preserve">For all test cases, a “trained user” is one who has </w:t>
+      </w:r>
+      <w:r>
+        <w:rPr>
+          <w:rFonts w:cs="Arial"/>
+        </w:rPr>
+        <w:t xml:space="preserve">provided sufficient training data for </w:t>
+      </w:r>
+      <w:r>
+        <w:rPr>
+          <w:rFonts w:cs="Arial"/>
+        </w:rPr>
+        <w:t>his/her profile.</w:t>
+      </w:r>
+      <w:r>
+        <w:rPr>
+          <w:rFonts w:cs="Arial"/>
+        </w:rPr>
+        <w:t xml:space="preserve"> </w:t>
+      </w:r>
+      <w:r>
+        <w:rPr>
+          <w:rFonts w:cs="Arial"/>
+        </w:rPr>
+        <w:t>This means that a</w:t>
+      </w:r>
+      <w:r>
+        <w:rPr>
+          <w:rFonts w:cs="Arial"/>
+        </w:rPr>
+        <w:t xml:space="preserve">t least 50 pictures of </w:t>
+      </w:r>
+      <w:r>
+        <w:rPr>
+          <w:rFonts w:cs="Arial"/>
+        </w:rPr>
+        <w:t>his/her face</w:t>
+      </w:r>
+      <w:r>
+        <w:rPr>
+          <w:rFonts w:cs="Arial"/>
+        </w:rPr>
+        <w:t xml:space="preserve"> at various angles</w:t>
+      </w:r>
+      <w:r>
+        <w:rPr>
+          <w:rFonts w:cs="Arial"/>
+        </w:rPr>
+        <w:t xml:space="preserve"> have been captured by the application</w:t>
+      </w:r>
+      <w:r>
+        <w:rPr>
+          <w:rFonts w:cs="Arial"/>
+        </w:rPr>
+        <w:t>.</w:t>
+      </w:r>
+    </w:p>
+    <w:p>
+      <w:pPr>
+        <w:pStyle w:val="ListParagraph"/>
+        <w:numPr>
+          <w:ilvl w:val="2"/>
+          <w:numId w:val="6"/>
+        </w:numPr>
+        <w:rPr>
+          <w:b/>
+          <w:sz w:val="28"/>
+        </w:rPr>
+      </w:pPr>
+      <w:r>
+        <w:rPr>
+          <w:u w:val="single"/>
+        </w:rPr>
+        <w:t>Active user:</w:t>
+      </w:r>
+      <w:r>
+        <w:t xml:space="preserve"> The user who currently has control over the application.</w:t>
+      </w:r>
+      <w:r>
+        <w:rPr>
+          <w:b/>
+        </w:rPr>
+        <w:br/>
+      </w:r>
+    </w:p>
+    <w:p>
+      <w:pPr>
+        <w:pStyle w:val="ListParagraph"/>
+        <w:numPr>
+          <w:ilvl w:val="0"/>
+          <w:numId w:val="6"/>
+        </w:numPr>
+      </w:pPr>
+      <w:r>
+        <w:rPr>
+          <w:b/>
+          <w:sz w:val="28"/>
+        </w:rPr>
+        <w:t>Product Overview</w:t>
+      </w:r>
+    </w:p>
+    <w:p>
+      <w:pPr>
+        <w:pStyle w:val="ListParagraph"/>
+        <w:numPr>
+          <w:ilvl w:val="1"/>
+          <w:numId w:val="6"/>
+        </w:numPr>
+        <w:rPr>
+          <w:b/>
+        </w:rPr>
+      </w:pPr>
+      <w:r>
+        <w:rPr>
+          <w:b/>
+        </w:rPr>
+        <w:t>Event Table</w:t>
+      </w:r>
+    </w:p>
+    <w:p>
+      <w:pPr>
+        <w:pStyle w:val="ListParagraph"/>
+        <w:rPr>
+          <w:b/>
+        </w:rPr>
+      </w:pPr>
+    </w:p>
+    <w:tbl>
+      <w:tblPr>
+        <w:tblStyle w:val="TableGrid"/>
+        <w:tblW w:w="0" w:type="auto"/>
+        <w:jc w:val="center"/>
+        <w:tblLook w:val="04A0" w:firstRow="1" w:lastRow="0" w:firstColumn="1" w:lastColumn="0" w:noHBand="0" w:noVBand="1"/>
+      </w:tblPr>
+      <w:tblGrid>
+        <w:gridCol w:w="1458"/>
+        <w:gridCol w:w="2070"/>
+        <w:gridCol w:w="2790"/>
+        <w:gridCol w:w="2718"/>
+      </w:tblGrid>
+      <w:tr>
+        <w:trPr>
+          <w:jc w:val="center"/>
+        </w:trPr>
+        <w:tc>
+          <w:tcPr>
+            <w:tcW w:w="1458" w:type="dxa"/>
+          </w:tcPr>
+          <w:p>
+            <w:pPr>
+              <w:pStyle w:val="ListParagraph"/>
+              <w:ind w:left="0"/>
+              <w:rPr>
+                <w:i/>
+              </w:rPr>
+            </w:pPr>
+            <w:r>
+              <w:rPr>
+                <w:i/>
+              </w:rPr>
+              <w:t>Event Name</w:t>
+            </w:r>
+          </w:p>
+        </w:tc>
+        <w:tc>
+          <w:tcPr>
+            <w:tcW w:w="2070" w:type="dxa"/>
+          </w:tcPr>
+          <w:p>
+            <w:pPr>
+              <w:pStyle w:val="ListParagraph"/>
+              <w:ind w:left="0"/>
+              <w:rPr>
+                <w:i/>
+              </w:rPr>
+            </w:pPr>
+            <w:r>
+              <w:rPr>
+                <w:i/>
+              </w:rPr>
+              <w:t>External Stimuli</w:t>
+            </w:r>
+          </w:p>
+        </w:tc>
+        <w:tc>
+          <w:tcPr>
+            <w:tcW w:w="2790" w:type="dxa"/>
+          </w:tcPr>
+          <w:p>
+            <w:pPr>
+              <w:pStyle w:val="ListParagraph"/>
+              <w:ind w:left="0"/>
+              <w:rPr>
+                <w:i/>
+              </w:rPr>
+            </w:pPr>
+            <w:r>
+              <w:rPr>
+                <w:i/>
+              </w:rPr>
+              <w:t>External Responses</w:t>
+            </w:r>
+          </w:p>
+        </w:tc>
+        <w:tc>
+          <w:tcPr>
+            <w:tcW w:w="2718" w:type="dxa"/>
+          </w:tcPr>
+          <w:p>
+            <w:pPr>
+              <w:pStyle w:val="ListParagraph"/>
+              <w:ind w:left="0"/>
+              <w:rPr>
+                <w:i/>
+              </w:rPr>
+            </w:pPr>
+            <w:r>
+              <w:rPr>
+                <w:i/>
+              </w:rPr>
+              <w:t>Internal data and state</w:t>
+            </w:r>
+          </w:p>
+        </w:tc>
+      </w:tr>
+      <w:tr>
+        <w:trPr>
+          <w:jc w:val="center"/>
+        </w:trPr>
+        <w:tc>
+          <w:tcPr>
+            <w:tcW w:w="1458" w:type="dxa"/>
+          </w:tcPr>
+          <w:p>
+            <w:pPr>
+              <w:pStyle w:val="ListParagraph"/>
+              <w:ind w:left="0"/>
+            </w:pPr>
+            <w:r>
+              <w:t>User Recognition</w:t>
+            </w:r>
+          </w:p>
+        </w:tc>
+        <w:tc>
+          <w:tcPr>
+            <w:tcW w:w="2070" w:type="dxa"/>
+          </w:tcPr>
+          <w:p>
+            <w:pPr>
+              <w:pStyle w:val="ListParagraph"/>
+              <w:ind w:left="0"/>
+            </w:pPr>
+            <w:r>
+              <w:t>Trained user enters the view of the webcam</w:t>
+            </w:r>
+            <w:bookmarkStart w:id="1" w:name="_GoBack"/>
+            <w:bookmarkEnd w:id="1"/>
+          </w:p>
+        </w:tc>
+        <w:tc>
+          <w:tcPr>
+            <w:tcW w:w="2790" w:type="dxa"/>
+          </w:tcPr>
+          <w:p>
+            <w:pPr>
+              <w:pStyle w:val="ListParagraph"/>
+              <w:ind w:left="0"/>
+            </w:pPr>
+            <w:r>
+              <w:t xml:space="preserve">The application will greet the user and inquire </w:t>
+            </w:r>
+            <w:r>
+              <w:t>about what the user would like it to do.</w:t>
+            </w:r>
+          </w:p>
+        </w:tc>
+        <w:tc>
+          <w:tcPr>
+            <w:tcW w:w="2718" w:type="dxa"/>
+          </w:tcPr>
+          <w:p>
+            <w:pPr>
+              <w:pStyle w:val="ListParagraph"/>
+              <w:ind w:left="0"/>
+            </w:pPr>
+            <w:r>
+              <w:t xml:space="preserve">The application will </w:t>
+            </w:r>
+            <w:r>
+              <w:t>store the name of the active user and wait for commands from this user.</w:t>
+            </w:r>
+          </w:p>
+        </w:tc>
+      </w:tr>
+      <w:tr>
+        <w:trPr>
+          <w:jc w:val="center"/>
+        </w:trPr>
+        <w:tc>
+          <w:tcPr>
+            <w:tcW w:w="1458" w:type="dxa"/>
+          </w:tcPr>
+          <w:p>
+            <w:pPr>
+              <w:pStyle w:val="ListParagraph"/>
+              <w:ind w:left="0"/>
+            </w:pPr>
+            <w:r>
+              <w:t>User Inputting Configuration Settings</w:t>
+            </w:r>
+          </w:p>
+        </w:tc>
+        <w:tc>
+          <w:tcPr>
+            <w:tcW w:w="2070" w:type="dxa"/>
+          </w:tcPr>
+          <w:p>
+            <w:pPr>
+              <w:pStyle w:val="ListParagraph"/>
+              <w:ind w:left="0"/>
+            </w:pPr>
+            <w:r>
+              <w:t>The user opens the ‘Configuration’ tab and input information into the settings fields.</w:t>
+            </w:r>
+          </w:p>
+        </w:tc>
+        <w:tc>
+          <w:tcPr>
+            <w:tcW w:w="2790" w:type="dxa"/>
+          </w:tcPr>
+          <w:p>
+            <w:pPr>
+              <w:pStyle w:val="ListParagraph"/>
+              <w:ind w:left="0"/>
+            </w:pPr>
+            <w:r>
+              <w:t>The application saves inputted settings once the user hits ‘Save’.</w:t>
+            </w:r>
+          </w:p>
+        </w:tc>
+        <w:tc>
+          <w:tcPr>
+            <w:tcW w:w="2718" w:type="dxa"/>
+          </w:tcPr>
+          <w:p>
+            <w:pPr>
+              <w:pStyle w:val="ListParagraph"/>
+              <w:ind w:left="0"/>
+            </w:pPr>
+            <w:r>
+              <w:t xml:space="preserve">The application will store the settings in the user’s profile file. </w:t>
+            </w:r>
+            <w:r>
+              <w:t>While the user is inputting information, the application is still listening for commands.</w:t>
+            </w:r>
+          </w:p>
+        </w:tc>
+      </w:tr>
+    </w:tbl>
+    <w:p>
+      <w:pPr>
+        <w:pStyle w:val="ListParagraph"/>
+        <w:rPr>
+          <w:b/>
+        </w:rPr>
+      </w:pPr>
+      <w:r>
+        <w:rPr>
+          <w:b/>
+        </w:rPr>
+        <w:br/>
+      </w:r>
+    </w:p>
+    <w:p>
+      <w:pPr>
+        <w:pStyle w:val="ListParagraph"/>
+        <w:rPr>
+          <w:b/>
+        </w:rPr>
+      </w:pPr>
+    </w:p>
+    <w:p>
+      <w:pPr>
+        <w:rPr>
+          <w:b/>
+        </w:rPr>
+      </w:pPr>
+      <w:r>
+        <w:rPr>
+          <w:b/>
+        </w:rPr>
+        <w:br w:type="page"/>
+      </w:r>
+    </w:p>
+    <w:p>
+      <w:pPr>
+        <w:pStyle w:val="ListParagraph"/>
+        <w:numPr>
+          <w:ilvl w:val="0"/>
+          <w:numId w:val="6"/>
+        </w:numPr>
+      </w:pPr>
+      <w:r>
+        <w:rPr>
+          <w:b/>
+          <w:sz w:val="28"/>
+        </w:rPr>
+        <w:lastRenderedPageBreak/>
+        <w:t>Specific Requirements</w:t>
+      </w:r>
+    </w:p>
+    <w:p>
+      <w:pPr>
+        <w:pStyle w:val="ListParagraph"/>
+        <w:numPr>
+          <w:ilvl w:val="1"/>
+          <w:numId w:val="6"/>
+        </w:numPr>
+        <w:rPr>
+          <w:sz w:val="20"/>
+        </w:rPr>
+      </w:pPr>
+      <w:r>
+        <w:rPr>
+          <w:b/>
+        </w:rPr>
+        <w:t>Functional Requirements</w:t>
+      </w:r>
+    </w:p>
+    <w:p>
+      <w:pPr>
+        <w:pStyle w:val="ListParagraph"/>
+        <w:ind w:left="360"/>
+        <w:rPr>
+          <w:b/>
+        </w:rPr>
+      </w:pPr>
+    </w:p>
+    <w:tbl>
+      <w:tblPr>
+        <w:tblStyle w:val="TableGrid"/>
+        <w:tblW w:w="0" w:type="auto"/>
+        <w:jc w:val="center"/>
+        <w:tblLook w:val="04A0" w:firstRow="1" w:lastRow="0" w:firstColumn="1" w:lastColumn="0" w:noHBand="0" w:noVBand="1"/>
+      </w:tblPr>
+      <w:tblGrid>
+        <w:gridCol w:w="2178"/>
+        <w:gridCol w:w="6831"/>
+      </w:tblGrid>
+      <w:tr>
+        <w:trPr>
+          <w:jc w:val="center"/>
+        </w:trPr>
+        <w:tc>
+          <w:tcPr>
+            <w:tcW w:w="9009" w:type="dxa"/>
+            <w:gridSpan w:val="2"/>
+          </w:tcPr>
+          <w:p>
+            <w:pPr>
+              <w:pStyle w:val="ListParagraph"/>
+              <w:numPr>
+                <w:ilvl w:val="0"/>
+                <w:numId w:val="11"/>
+              </w:numPr>
+            </w:pPr>
+          </w:p>
+        </w:tc>
+      </w:tr>
+      <w:tr>
+        <w:trPr>
+          <w:jc w:val="center"/>
+        </w:trPr>
+        <w:tc>
+          <w:tcPr>
+            <w:tcW w:w="2178" w:type="dxa"/>
+          </w:tcPr>
+          <w:p>
+            <w:pPr>
+              <w:pStyle w:val="ListParagraph"/>
+              <w:ind w:left="0"/>
+            </w:pPr>
+            <w:r>
+              <w:t xml:space="preserve">Statement: </w:t>
+            </w:r>
+          </w:p>
+        </w:tc>
+        <w:tc>
+          <w:tcPr>
+            <w:tcW w:w="6831" w:type="dxa"/>
+          </w:tcPr>
+          <w:p>
+            <w:pPr>
+              <w:pStyle w:val="ListParagraph"/>
+              <w:ind w:left="0"/>
+            </w:pPr>
+            <w:r>
+              <w:t>The frames of the feed are processed under eigenanalysis using the OpenCV library.</w:t>
+            </w:r>
+            <w:r>
+              <w:t xml:space="preserve"> Recognition occurs with a minimum</w:t>
+            </w:r>
+            <w:r>
+              <w:t xml:space="preserve"> of 70% accuracy.</w:t>
+            </w:r>
+          </w:p>
+        </w:tc>
+      </w:tr>
+      <w:tr>
+        <w:trPr>
+          <w:jc w:val="center"/>
+        </w:trPr>
+        <w:tc>
+          <w:tcPr>
+            <w:tcW w:w="2178" w:type="dxa"/>
+          </w:tcPr>
+          <w:p>
+            <w:pPr>
+              <w:pStyle w:val="ListParagraph"/>
+              <w:ind w:left="0"/>
+            </w:pPr>
+            <w:r>
+              <w:t>Source:</w:t>
+            </w:r>
+            <w:r>
+              <w:t xml:space="preserve"> </w:t>
+            </w:r>
+          </w:p>
+        </w:tc>
+        <w:tc>
+          <w:tcPr>
+            <w:tcW w:w="6831" w:type="dxa"/>
+          </w:tcPr>
+          <w:p>
+            <w:pPr>
+              <w:pStyle w:val="ListParagraph"/>
+              <w:ind w:left="0"/>
+            </w:pPr>
+            <w:r>
+              <w:t>Developers</w:t>
+            </w:r>
+          </w:p>
+        </w:tc>
+      </w:tr>
+      <w:tr>
+        <w:trPr>
+          <w:jc w:val="center"/>
+        </w:trPr>
+        <w:tc>
+          <w:tcPr>
+            <w:tcW w:w="2178" w:type="dxa"/>
+          </w:tcPr>
+          <w:p>
+            <w:pPr>
+              <w:pStyle w:val="ListParagraph"/>
+              <w:ind w:left="0"/>
+            </w:pPr>
+            <w:r>
+              <w:t>Dependency:</w:t>
+            </w:r>
+            <w:r>
+              <w:t xml:space="preserve"> </w:t>
+            </w:r>
+          </w:p>
+        </w:tc>
+        <w:tc>
+          <w:tcPr>
+            <w:tcW w:w="6831" w:type="dxa"/>
+          </w:tcPr>
+          <w:p>
+            <w:pPr>
+              <w:pStyle w:val="ListParagraph"/>
+              <w:ind w:left="0"/>
+            </w:pPr>
+            <w:r>
+              <w:t>None</w:t>
+            </w:r>
+          </w:p>
+        </w:tc>
+      </w:tr>
+      <w:tr>
+        <w:trPr>
+          <w:jc w:val="center"/>
+        </w:trPr>
+        <w:tc>
+          <w:tcPr>
+            <w:tcW w:w="2178" w:type="dxa"/>
+          </w:tcPr>
+          <w:p>
+            <w:pPr>
+              <w:pStyle w:val="ListParagraph"/>
+              <w:ind w:left="0"/>
+            </w:pPr>
+            <w:r>
+              <w:t xml:space="preserve">Conflicts: </w:t>
+            </w:r>
+          </w:p>
+        </w:tc>
+        <w:tc>
+          <w:tcPr>
+            <w:tcW w:w="6831" w:type="dxa"/>
+          </w:tcPr>
+          <w:p>
+            <w:pPr>
+              <w:pStyle w:val="ListParagraph"/>
+              <w:ind w:left="0"/>
+            </w:pPr>
+            <w:r>
+              <w:t>None</w:t>
+            </w:r>
+          </w:p>
+        </w:tc>
+      </w:tr>
+      <w:tr>
+        <w:trPr>
+          <w:jc w:val="center"/>
+        </w:trPr>
+        <w:tc>
+          <w:tcPr>
+            <w:tcW w:w="2178" w:type="dxa"/>
+          </w:tcPr>
+          <w:p>
+            <w:pPr>
+              <w:pStyle w:val="ListParagraph"/>
+              <w:ind w:left="0"/>
+            </w:pPr>
+            <w:r>
+              <w:t xml:space="preserve">Supporting Materials: </w:t>
+            </w:r>
+          </w:p>
+        </w:tc>
+        <w:tc>
+          <w:tcPr>
+            <w:tcW w:w="6831" w:type="dxa"/>
+          </w:tcPr>
+          <w:p>
+            <w:pPr>
+              <w:pStyle w:val="ListParagraph"/>
+              <w:ind w:left="0"/>
+            </w:pPr>
+            <w:hyperlink r:id="rId7" w:history="1">
+              <w:r>
+                <w:rPr>
+                  <w:rStyle w:val="Hyperlink"/>
+                </w:rPr>
+                <w:t>Source of algorithm</w:t>
+              </w:r>
+            </w:hyperlink>
+          </w:p>
+        </w:tc>
+      </w:tr>
+      <w:tr>
+        <w:trPr>
+          <w:jc w:val="center"/>
+        </w:trPr>
+        <w:tc>
+          <w:tcPr>
+            <w:tcW w:w="2178" w:type="dxa"/>
+          </w:tcPr>
+          <w:p>
+            <w:pPr>
+              <w:pStyle w:val="ListParagraph"/>
+              <w:ind w:left="0"/>
+            </w:pPr>
+            <w:r>
+              <w:t>Evaluation Method:</w:t>
+            </w:r>
+          </w:p>
+        </w:tc>
+        <w:tc>
+          <w:tcPr>
+            <w:tcW w:w="6831" w:type="dxa"/>
+          </w:tcPr>
+          <w:p>
+            <w:pPr>
+              <w:pStyle w:val="ListParagraph"/>
+              <w:ind w:left="0"/>
+            </w:pPr>
+            <w:r>
+              <w:t>Set up the application with at most five trained users, with you being one of them</w:t>
+            </w:r>
+            <w:r>
+              <w:t>. Then, e</w:t>
+            </w:r>
+            <w:r>
+              <w:t>xit and enter the view of the webcam 10 times. The application should recognize you at least 7 of the 10 times.</w:t>
+            </w:r>
+          </w:p>
+        </w:tc>
+      </w:tr>
+      <w:tr>
+        <w:trPr>
+          <w:jc w:val="center"/>
+        </w:trPr>
+        <w:tc>
+          <w:tcPr>
+            <w:tcW w:w="2178" w:type="dxa"/>
+          </w:tcPr>
+          <w:p>
+            <w:pPr>
+              <w:pStyle w:val="ListParagraph"/>
+              <w:ind w:left="0"/>
+            </w:pPr>
+            <w:r>
+              <w:t>Revision History:</w:t>
+            </w:r>
+          </w:p>
+        </w:tc>
+        <w:tc>
+          <w:tcPr>
+            <w:tcW w:w="6831" w:type="dxa"/>
+          </w:tcPr>
+          <w:p>
+            <w:pPr>
+              <w:pStyle w:val="ListParagraph"/>
+              <w:ind w:left="0"/>
+            </w:pPr>
+            <w:r>
+              <w:t>Robin Schiro | 10/3/15 | Created the requirement</w:t>
+            </w:r>
+          </w:p>
+        </w:tc>
+      </w:tr>
+    </w:tbl>
+    <w:p>
+      <w:pPr>
+        <w:pStyle w:val="ListParagraph"/>
+        <w:ind w:left="360"/>
+        <w:rPr>
+          <w:sz w:val="20"/>
+        </w:rPr>
+      </w:pPr>
+    </w:p>
+    <w:tbl>
+      <w:tblPr>
+        <w:tblStyle w:val="TableGrid"/>
+        <w:tblW w:w="0" w:type="auto"/>
+        <w:jc w:val="center"/>
+        <w:tblLook w:val="04A0" w:firstRow="1" w:lastRow="0" w:firstColumn="1" w:lastColumn="0" w:noHBand="0" w:noVBand="1"/>
+      </w:tblPr>
+      <w:tblGrid>
+        <w:gridCol w:w="2178"/>
+        <w:gridCol w:w="6831"/>
+      </w:tblGrid>
+      <w:tr>
+        <w:trPr>
+          <w:jc w:val="center"/>
+        </w:trPr>
+        <w:tc>
+          <w:tcPr>
+            <w:tcW w:w="9009" w:type="dxa"/>
+            <w:gridSpan w:val="2"/>
+          </w:tcPr>
+          <w:p>
+            <w:pPr>
+              <w:pStyle w:val="ListParagraph"/>
+              <w:numPr>
+                <w:ilvl w:val="0"/>
+                <w:numId w:val="11"/>
+              </w:numPr>
+            </w:pPr>
+          </w:p>
+        </w:tc>
+      </w:tr>
+      <w:tr>
+        <w:trPr>
+          <w:jc w:val="center"/>
+        </w:trPr>
+        <w:tc>
+          <w:tcPr>
+            <w:tcW w:w="2178" w:type="dxa"/>
+          </w:tcPr>
+          <w:p>
+            <w:pPr>
+              <w:pStyle w:val="ListParagraph"/>
+              <w:ind w:left="0"/>
+            </w:pPr>
+            <w:r>
+              <w:t xml:space="preserve">Statement: </w:t>
+            </w:r>
+          </w:p>
+        </w:tc>
+        <w:tc>
+          <w:tcPr>
+            <w:tcW w:w="6831" w:type="dxa"/>
+          </w:tcPr>
+          <w:p>
+            <w:pPr>
+              <w:pStyle w:val="ListParagraph"/>
+              <w:ind w:left="0"/>
+            </w:pPr>
+            <w:r>
+              <w:t>The application can track the position of the user’s face.</w:t>
+            </w:r>
+          </w:p>
+        </w:tc>
+      </w:tr>
+      <w:tr>
+        <w:trPr>
+          <w:jc w:val="center"/>
+        </w:trPr>
+        <w:tc>
+          <w:tcPr>
+            <w:tcW w:w="2178" w:type="dxa"/>
+          </w:tcPr>
+          <w:p>
+            <w:pPr>
+              <w:pStyle w:val="ListParagraph"/>
+              <w:ind w:left="0"/>
+            </w:pPr>
+            <w:r>
+              <w:t xml:space="preserve">Source: </w:t>
+            </w:r>
+          </w:p>
+        </w:tc>
+        <w:tc>
+          <w:tcPr>
+            <w:tcW w:w="6831" w:type="dxa"/>
+          </w:tcPr>
+          <w:p>
+            <w:pPr>
+              <w:pStyle w:val="ListParagraph"/>
+              <w:ind w:left="0"/>
+            </w:pPr>
+            <w:r>
+              <w:t>Developers</w:t>
+            </w:r>
+          </w:p>
+        </w:tc>
+      </w:tr>
+      <w:tr>
+        <w:trPr>
+          <w:jc w:val="center"/>
+        </w:trPr>
+        <w:tc>
+          <w:tcPr>
+            <w:tcW w:w="2178" w:type="dxa"/>
+          </w:tcPr>
+          <w:p>
+            <w:pPr>
+              <w:pStyle w:val="ListParagraph"/>
+              <w:ind w:left="0"/>
+            </w:pPr>
+            <w:r>
+              <w:t xml:space="preserve">Dependency: </w:t>
+            </w:r>
+          </w:p>
+        </w:tc>
+        <w:tc>
+          <w:tcPr>
+            <w:tcW w:w="6831" w:type="dxa"/>
+          </w:tcPr>
+          <w:p>
+            <w:pPr>
+              <w:pStyle w:val="ListParagraph"/>
+              <w:ind w:left="0"/>
+            </w:pPr>
+            <w:r>
+              <w:t>None</w:t>
+            </w:r>
+          </w:p>
+        </w:tc>
+      </w:tr>
+      <w:tr>
+        <w:trPr>
+          <w:jc w:val="center"/>
+        </w:trPr>
+        <w:tc>
+          <w:tcPr>
+            <w:tcW w:w="2178" w:type="dxa"/>
+          </w:tcPr>
+          <w:p>
+            <w:pPr>
+              <w:pStyle w:val="ListParagraph"/>
+              <w:ind w:left="0"/>
+            </w:pPr>
+            <w:r>
+              <w:t xml:space="preserve">Conflicts: </w:t>
+            </w:r>
+          </w:p>
+        </w:tc>
+        <w:tc>
+          <w:tcPr>
+            <w:tcW w:w="6831" w:type="dxa"/>
+          </w:tcPr>
+          <w:p>
+            <w:pPr>
+              <w:pStyle w:val="ListParagraph"/>
+              <w:ind w:left="0"/>
+            </w:pPr>
+            <w:r>
+              <w:t>None</w:t>
+            </w:r>
+          </w:p>
+        </w:tc>
+      </w:tr>
+      <w:tr>
+        <w:trPr>
+          <w:jc w:val="center"/>
+        </w:trPr>
+        <w:tc>
+          <w:tcPr>
+            <w:tcW w:w="2178" w:type="dxa"/>
+          </w:tcPr>
+          <w:p>
+            <w:pPr>
+              <w:pStyle w:val="ListParagraph"/>
+              <w:ind w:left="0"/>
+            </w:pPr>
+            <w:r>
+              <w:t xml:space="preserve">Supporting Materials: </w:t>
+            </w:r>
+          </w:p>
+        </w:tc>
+        <w:tc>
+          <w:tcPr>
+            <w:tcW w:w="6831" w:type="dxa"/>
+          </w:tcPr>
+          <w:p>
+            <w:pPr>
+              <w:pStyle w:val="ListParagraph"/>
+              <w:ind w:left="0"/>
+            </w:pPr>
+            <w:hyperlink r:id="rId8" w:history="1">
+              <w:r>
+                <w:rPr>
+                  <w:rStyle w:val="Hyperlink"/>
+                </w:rPr>
+                <w:t>Source of algorithm</w:t>
+              </w:r>
+            </w:hyperlink>
+          </w:p>
+        </w:tc>
+      </w:tr>
+      <w:tr>
+        <w:trPr>
+          <w:jc w:val="center"/>
+        </w:trPr>
+        <w:tc>
+          <w:tcPr>
+            <w:tcW w:w="2178" w:type="dxa"/>
+          </w:tcPr>
+          <w:p>
+            <w:pPr>
+              <w:pStyle w:val="ListParagraph"/>
+              <w:ind w:left="0"/>
+            </w:pPr>
+            <w:r>
+              <w:t>Evaluation Method:</w:t>
+            </w:r>
+          </w:p>
+        </w:tc>
+        <w:tc>
+          <w:tcPr>
+            <w:tcW w:w="6831" w:type="dxa"/>
+          </w:tcPr>
+          <w:p>
+            <w:pPr>
+              <w:pStyle w:val="ListParagraph"/>
+              <w:ind w:left="0"/>
+            </w:pPr>
+            <w:r>
+              <w:t xml:space="preserve">Test Cases </w:t>
+            </w:r>
+            <w:r>
+              <w:t>2</w:t>
+            </w:r>
+          </w:p>
+        </w:tc>
+      </w:tr>
+      <w:tr>
+        <w:trPr>
+          <w:jc w:val="center"/>
+        </w:trPr>
+        <w:tc>
+          <w:tcPr>
+            <w:tcW w:w="2178" w:type="dxa"/>
+          </w:tcPr>
+          <w:p>
+            <w:pPr>
+              <w:pStyle w:val="ListParagraph"/>
+              <w:ind w:left="0"/>
+            </w:pPr>
+            <w:r>
+              <w:t>Revision History:</w:t>
+            </w:r>
+          </w:p>
+        </w:tc>
+        <w:tc>
+          <w:tcPr>
+            <w:tcW w:w="6831" w:type="dxa"/>
+          </w:tcPr>
+          <w:p>
+            <w:pPr>
+              <w:pStyle w:val="ListParagraph"/>
+              <w:ind w:left="0"/>
+            </w:pPr>
+            <w:r>
+              <w:t>Robin Schiro | 10/3/15 | Created the requirement</w:t>
+            </w:r>
+          </w:p>
+        </w:tc>
+      </w:tr>
+    </w:tbl>
+    <w:p>
+      <w:pPr>
+        <w:pStyle w:val="ListParagraph"/>
+        <w:ind w:left="360"/>
+        <w:rPr>
+          <w:b/>
+          <w:sz w:val="20"/>
+        </w:rPr>
+      </w:pPr>
+    </w:p>
+    <w:tbl>
+      <w:tblPr>
+        <w:tblStyle w:val="TableGrid"/>
+        <w:tblW w:w="0" w:type="auto"/>
+        <w:jc w:val="center"/>
+        <w:tblLook w:val="04A0" w:firstRow="1" w:lastRow="0" w:firstColumn="1" w:lastColumn="0" w:noHBand="0" w:noVBand="1"/>
+      </w:tblPr>
+      <w:tblGrid>
+        <w:gridCol w:w="2178"/>
+        <w:gridCol w:w="6831"/>
+      </w:tblGrid>
+      <w:tr>
+        <w:trPr>
+          <w:jc w:val="center"/>
+        </w:trPr>
+        <w:tc>
+          <w:tcPr>
+            <w:tcW w:w="9009" w:type="dxa"/>
+            <w:gridSpan w:val="2"/>
+          </w:tcPr>
+          <w:p>
+            <w:pPr>
+              <w:pStyle w:val="ListParagraph"/>
+              <w:numPr>
+                <w:ilvl w:val="0"/>
+                <w:numId w:val="11"/>
+              </w:numPr>
+            </w:pPr>
+          </w:p>
+        </w:tc>
+      </w:tr>
+      <w:tr>
+        <w:trPr>
+          <w:jc w:val="center"/>
+        </w:trPr>
+        <w:tc>
+          <w:tcPr>
+            <w:tcW w:w="2178" w:type="dxa"/>
+          </w:tcPr>
+          <w:p>
+            <w:pPr>
+              <w:pStyle w:val="ListParagraph"/>
+              <w:ind w:left="0"/>
+            </w:pPr>
+            <w:r>
+              <w:t xml:space="preserve">Statement: </w:t>
+            </w:r>
+          </w:p>
+        </w:tc>
+        <w:tc>
+          <w:tcPr>
+            <w:tcW w:w="6831" w:type="dxa"/>
+          </w:tcPr>
+          <w:p>
+            <w:pPr>
+              <w:pStyle w:val="ListParagraph"/>
+              <w:ind w:left="0"/>
+            </w:pPr>
+            <w:r>
+              <w:t>The user interface allows the user to “train” the application for facial recognition.</w:t>
+            </w:r>
+          </w:p>
+        </w:tc>
+      </w:tr>
+      <w:tr>
+        <w:trPr>
+          <w:jc w:val="center"/>
+        </w:trPr>
+        <w:tc>
+          <w:tcPr>
+            <w:tcW w:w="2178" w:type="dxa"/>
+          </w:tcPr>
+          <w:p>
+            <w:pPr>
+              <w:pStyle w:val="ListParagraph"/>
+              <w:ind w:left="0"/>
+            </w:pPr>
+            <w:r>
+              <w:t xml:space="preserve">Source: </w:t>
+            </w:r>
+          </w:p>
+        </w:tc>
+        <w:tc>
+          <w:tcPr>
+            <w:tcW w:w="6831" w:type="dxa"/>
+          </w:tcPr>
+          <w:p>
+            <w:pPr>
+              <w:pStyle w:val="ListParagraph"/>
+              <w:ind w:left="0"/>
+            </w:pPr>
+            <w:r>
+              <w:t>Developers</w:t>
+            </w:r>
+          </w:p>
+        </w:tc>
+      </w:tr>
+      <w:tr>
+        <w:trPr>
+          <w:jc w:val="center"/>
+        </w:trPr>
+        <w:tc>
+          <w:tcPr>
+            <w:tcW w:w="2178" w:type="dxa"/>
+          </w:tcPr>
+          <w:p>
+            <w:pPr>
+              <w:pStyle w:val="ListParagraph"/>
+              <w:ind w:left="0"/>
+            </w:pPr>
+            <w:r>
+              <w:t xml:space="preserve">Dependency: </w:t>
+            </w:r>
+          </w:p>
+        </w:tc>
+        <w:tc>
+          <w:tcPr>
+            <w:tcW w:w="6831" w:type="dxa"/>
+          </w:tcPr>
+          <w:p>
+            <w:pPr>
+              <w:pStyle w:val="ListParagraph"/>
+              <w:ind w:left="0"/>
+            </w:pPr>
+            <w:r>
+              <w:t>Requirement 2</w:t>
+            </w:r>
+          </w:p>
+        </w:tc>
+      </w:tr>
+      <w:tr>
+        <w:trPr>
+          <w:jc w:val="center"/>
+        </w:trPr>
+        <w:tc>
+          <w:tcPr>
+            <w:tcW w:w="2178" w:type="dxa"/>
+          </w:tcPr>
+          <w:p>
+            <w:pPr>
+              <w:pStyle w:val="ListParagraph"/>
+              <w:ind w:left="0"/>
+            </w:pPr>
+            <w:r>
+              <w:t xml:space="preserve">Conflicts: </w:t>
+            </w:r>
+          </w:p>
+        </w:tc>
+        <w:tc>
+          <w:tcPr>
+            <w:tcW w:w="6831" w:type="dxa"/>
+          </w:tcPr>
+          <w:p>
+            <w:pPr>
+              <w:pStyle w:val="ListParagraph"/>
+              <w:ind w:left="0"/>
+            </w:pPr>
+            <w:r>
+              <w:t>None</w:t>
+            </w:r>
+          </w:p>
+        </w:tc>
+      </w:tr>
+      <w:tr>
+        <w:trPr>
+          <w:jc w:val="center"/>
+        </w:trPr>
+        <w:tc>
+          <w:tcPr>
+            <w:tcW w:w="2178" w:type="dxa"/>
+          </w:tcPr>
+          <w:p>
+            <w:pPr>
+              <w:pStyle w:val="ListParagraph"/>
+              <w:ind w:left="0"/>
+            </w:pPr>
+            <w:r>
+              <w:t xml:space="preserve">Supporting Materials: </w:t>
+            </w:r>
+          </w:p>
+        </w:tc>
+        <w:tc>
+          <w:tcPr>
+            <w:tcW w:w="6831" w:type="dxa"/>
+          </w:tcPr>
+          <w:p>
+            <w:pPr>
+              <w:pStyle w:val="ListParagraph"/>
+              <w:ind w:left="0"/>
+            </w:pPr>
+            <w:r>
+              <w:t>None</w:t>
+            </w:r>
+          </w:p>
+        </w:tc>
+      </w:tr>
+      <w:tr>
+        <w:trPr>
+          <w:jc w:val="center"/>
+        </w:trPr>
+        <w:tc>
+          <w:tcPr>
+            <w:tcW w:w="2178" w:type="dxa"/>
+          </w:tcPr>
+          <w:p>
+            <w:pPr>
+              <w:pStyle w:val="ListParagraph"/>
+              <w:ind w:left="0"/>
+            </w:pPr>
+            <w:r>
+              <w:t>Evaluation Method:</w:t>
+            </w:r>
+          </w:p>
+        </w:tc>
+        <w:tc>
+          <w:tcPr>
+            <w:tcW w:w="6831" w:type="dxa"/>
+          </w:tcPr>
+          <w:p>
+            <w:pPr>
+              <w:pStyle w:val="ListParagraph"/>
+              <w:ind w:left="0"/>
+            </w:pPr>
+            <w:r>
+              <w:t>Test Cases 3 and 4</w:t>
+            </w:r>
+          </w:p>
+        </w:tc>
+      </w:tr>
+      <w:tr>
+        <w:trPr>
+          <w:jc w:val="center"/>
+        </w:trPr>
+        <w:tc>
+          <w:tcPr>
+            <w:tcW w:w="2178" w:type="dxa"/>
+          </w:tcPr>
+          <w:p>
+            <w:pPr>
+              <w:pStyle w:val="ListParagraph"/>
+              <w:ind w:left="0"/>
+            </w:pPr>
+            <w:r>
+              <w:t>Revision History:</w:t>
+            </w:r>
+          </w:p>
+        </w:tc>
+        <w:tc>
+          <w:tcPr>
+            <w:tcW w:w="6831" w:type="dxa"/>
+          </w:tcPr>
+          <w:p>
+            <w:pPr>
+              <w:pStyle w:val="ListParagraph"/>
+              <w:ind w:left="0"/>
+            </w:pPr>
+            <w:r>
+              <w:t>Robin Schiro | 10/3/15 | Created the requirement</w:t>
+            </w:r>
+          </w:p>
+        </w:tc>
+      </w:tr>
+    </w:tbl>
+    <w:p>
+      <w:pPr>
+        <w:pStyle w:val="ListParagraph"/>
+        <w:ind w:left="360"/>
+        <w:rPr>
+          <w:sz w:val="20"/>
+        </w:rPr>
+      </w:pPr>
+    </w:p>
+    <w:tbl>
+      <w:tblPr>
+        <w:tblStyle w:val="TableGrid"/>
+        <w:tblW w:w="0" w:type="auto"/>
+        <w:jc w:val="center"/>
+        <w:tblLook w:val="04A0" w:firstRow="1" w:lastRow="0" w:firstColumn="1" w:lastColumn="0" w:noHBand="0" w:noVBand="1"/>
+      </w:tblPr>
+      <w:tblGrid>
+        <w:gridCol w:w="2178"/>
+        <w:gridCol w:w="6831"/>
+      </w:tblGrid>
+      <w:tr>
+        <w:trPr>
+          <w:jc w:val="center"/>
+        </w:trPr>
+        <w:tc>
+          <w:tcPr>
+            <w:tcW w:w="9009" w:type="dxa"/>
+            <w:gridSpan w:val="2"/>
+          </w:tcPr>
+          <w:p>
+            <w:pPr>
+              <w:pStyle w:val="ListParagraph"/>
+              <w:numPr>
+                <w:ilvl w:val="0"/>
+                <w:numId w:val="11"/>
+              </w:numPr>
+            </w:pPr>
+          </w:p>
+        </w:tc>
+      </w:tr>
+      <w:tr>
+        <w:trPr>
+          <w:jc w:val="center"/>
+        </w:trPr>
+        <w:tc>
+          <w:tcPr>
+            <w:tcW w:w="2178" w:type="dxa"/>
+          </w:tcPr>
+          <w:p>
+            <w:pPr>
+              <w:pStyle w:val="ListParagraph"/>
+              <w:ind w:left="0"/>
+            </w:pPr>
+            <w:r>
+              <w:t xml:space="preserve">Statement: </w:t>
+            </w:r>
+          </w:p>
+        </w:tc>
+        <w:tc>
+          <w:tcPr>
+            <w:tcW w:w="6831" w:type="dxa"/>
+          </w:tcPr>
+          <w:p>
+            <w:pPr>
+              <w:pStyle w:val="ListParagraph"/>
+              <w:ind w:left="0"/>
+            </w:pPr>
+            <w:r>
+              <w:t>The user interface</w:t>
+            </w:r>
+            <w:r>
+              <w:t xml:space="preserve"> allows the user to save and update set of </w:t>
+            </w:r>
+            <w:r>
+              <w:t xml:space="preserve">configuration </w:t>
+            </w:r>
+            <w:r>
+              <w:t>settings</w:t>
+            </w:r>
+            <w:r>
+              <w:t xml:space="preserve"> based on selections made in the </w:t>
+            </w:r>
+            <w:r>
+              <w:t>‘Configuration’ tab.</w:t>
+            </w:r>
+          </w:p>
+        </w:tc>
+      </w:tr>
+      <w:tr>
+        <w:trPr>
+          <w:jc w:val="center"/>
+        </w:trPr>
+        <w:tc>
+          <w:tcPr>
+            <w:tcW w:w="2178" w:type="dxa"/>
+          </w:tcPr>
+          <w:p>
+            <w:pPr>
+              <w:pStyle w:val="ListParagraph"/>
+              <w:ind w:left="0"/>
+            </w:pPr>
+            <w:r>
+              <w:t xml:space="preserve">Source: </w:t>
+            </w:r>
+          </w:p>
+        </w:tc>
+        <w:tc>
+          <w:tcPr>
+            <w:tcW w:w="6831" w:type="dxa"/>
+          </w:tcPr>
+          <w:p>
+            <w:pPr>
+              <w:pStyle w:val="ListParagraph"/>
+              <w:ind w:left="0"/>
+            </w:pPr>
+            <w:r>
+              <w:t>Developers</w:t>
+            </w:r>
+          </w:p>
+        </w:tc>
+      </w:tr>
+      <w:tr>
+        <w:trPr>
+          <w:jc w:val="center"/>
+        </w:trPr>
+        <w:tc>
+          <w:tcPr>
+            <w:tcW w:w="2178" w:type="dxa"/>
+          </w:tcPr>
+          <w:p>
+            <w:pPr>
+              <w:pStyle w:val="ListParagraph"/>
+              <w:ind w:left="0"/>
+            </w:pPr>
+            <w:r>
+              <w:t xml:space="preserve">Dependency: </w:t>
+            </w:r>
+          </w:p>
+        </w:tc>
+        <w:tc>
+          <w:tcPr>
+            <w:tcW w:w="6831" w:type="dxa"/>
+          </w:tcPr>
+          <w:p>
+            <w:pPr>
+              <w:pStyle w:val="ListParagraph"/>
+              <w:ind w:left="0"/>
+            </w:pPr>
+            <w:r>
+              <w:t>None</w:t>
+            </w:r>
+          </w:p>
+        </w:tc>
+      </w:tr>
+      <w:tr>
+        <w:trPr>
+          <w:jc w:val="center"/>
+        </w:trPr>
+        <w:tc>
+          <w:tcPr>
+            <w:tcW w:w="2178" w:type="dxa"/>
+          </w:tcPr>
+          <w:p>
+            <w:pPr>
+              <w:pStyle w:val="ListParagraph"/>
+              <w:ind w:left="0"/>
+            </w:pPr>
+            <w:r>
+              <w:t xml:space="preserve">Conflicts: </w:t>
+            </w:r>
+          </w:p>
+        </w:tc>
+        <w:tc>
+          <w:tcPr>
+            <w:tcW w:w="6831" w:type="dxa"/>
+          </w:tcPr>
+          <w:p>
+            <w:pPr>
+              <w:pStyle w:val="ListParagraph"/>
+              <w:ind w:left="0"/>
+            </w:pPr>
+            <w:r>
+              <w:t>None</w:t>
+            </w:r>
+          </w:p>
+        </w:tc>
+      </w:tr>
+      <w:tr>
+        <w:trPr>
+          <w:jc w:val="center"/>
+        </w:trPr>
+        <w:tc>
+          <w:tcPr>
+            <w:tcW w:w="2178" w:type="dxa"/>
+          </w:tcPr>
+          <w:p>
+            <w:pPr>
+              <w:pStyle w:val="ListParagraph"/>
+              <w:ind w:left="0"/>
+            </w:pPr>
+            <w:r>
+              <w:t xml:space="preserve">Supporting Materials: </w:t>
+            </w:r>
+          </w:p>
+        </w:tc>
+        <w:tc>
+          <w:tcPr>
+            <w:tcW w:w="6831" w:type="dxa"/>
+          </w:tcPr>
+          <w:p>
+            <w:pPr>
+              <w:pStyle w:val="ListParagraph"/>
+              <w:ind w:left="0"/>
+            </w:pPr>
+            <w:r>
+              <w:t>None</w:t>
+            </w:r>
+          </w:p>
+        </w:tc>
+      </w:tr>
+      <w:tr>
+        <w:trPr>
+          <w:jc w:val="center"/>
+        </w:trPr>
+        <w:tc>
+          <w:tcPr>
+            <w:tcW w:w="2178" w:type="dxa"/>
+          </w:tcPr>
+          <w:p>
+            <w:pPr>
+              <w:pStyle w:val="ListParagraph"/>
+              <w:ind w:left="0"/>
+            </w:pPr>
+            <w:r>
+              <w:t>Evaluation Method:</w:t>
+            </w:r>
+          </w:p>
+        </w:tc>
+        <w:tc>
+          <w:tcPr>
+            <w:tcW w:w="6831" w:type="dxa"/>
+          </w:tcPr>
+          <w:p>
+            <w:pPr>
+              <w:pStyle w:val="ListParagraph"/>
+              <w:ind w:left="0"/>
+            </w:pPr>
+            <w:r>
+              <w:t>Test Cases 5</w:t>
+            </w:r>
+          </w:p>
+        </w:tc>
+      </w:tr>
+      <w:tr>
+        <w:trPr>
+          <w:jc w:val="center"/>
+        </w:trPr>
+        <w:tc>
+          <w:tcPr>
+            <w:tcW w:w="2178" w:type="dxa"/>
+          </w:tcPr>
+          <w:p>
+            <w:pPr>
+              <w:pStyle w:val="ListParagraph"/>
+              <w:ind w:left="0"/>
+            </w:pPr>
+            <w:r>
+              <w:t>Revision History:</w:t>
+            </w:r>
+          </w:p>
+        </w:tc>
+        <w:tc>
+          <w:tcPr>
+            <w:tcW w:w="6831" w:type="dxa"/>
+          </w:tcPr>
+          <w:p>
+            <w:pPr>
+              <w:pStyle w:val="ListParagraph"/>
+              <w:ind w:left="0"/>
+            </w:pPr>
+            <w:r>
+              <w:t>Robin Schiro | 10/3/15 | Created the requirement</w:t>
+            </w:r>
+          </w:p>
+        </w:tc>
+      </w:tr>
+    </w:tbl>
+    <w:p>
+      <w:pPr>
+        <w:pStyle w:val="ListParagraph"/>
+        <w:ind w:left="360"/>
+        <w:rPr>
+          <w:sz w:val="20"/>
+        </w:rPr>
+      </w:pPr>
     </w:p>
     <w:sectPr>
       <w:pgSz w:w="12240" w:h="15840"/>
@@ -468,6 +2071,420 @@
 <file path=word/numbering.xml><?xml version="1.0" encoding="utf-8"?>
 <w:numbering xmlns:wpc="http://schemas.microsoft.com/office/word/2010/wordprocessingCanvas" xmlns:mc="http://schemas.openxmlformats.org/markup-compatibility/2006" xmlns:o="urn:schemas-microsoft-com:office:office" xmlns:r="http://schemas.openxmlformats.org/officeDocument/2006/relationships" xmlns:m="http://schemas.openxmlformats.org/officeDocument/2006/math" xmlns:v="urn:schemas-microsoft-com:vml" xmlns:wp14="http://schemas.microsoft.com/office/word/2010/wordprocessingDrawing" xmlns:wp="http://schemas.openxmlformats.org/drawingml/2006/wordprocessingDrawing" xmlns:w10="urn:schemas-microsoft-com:office:word" xmlns:w="http://schemas.openxmlformats.org/wordprocessingml/2006/main" xmlns:w14="http://schemas.microsoft.com/office/word/2010/wordml" xmlns:w15="http://schemas.microsoft.com/office/word/2012/wordml" xmlns:wpg="http://schemas.microsoft.com/office/word/2010/wordprocessingGroup" xmlns:wpi="http://schemas.microsoft.com/office/word/2010/wordprocessingInk" xmlns:wne="http://schemas.microsoft.com/office/word/2006/wordml" xmlns:wps="http://schemas.microsoft.com/office/word/2010/wordprocessingShape" mc:Ignorable="w14 w15 wp14">
   <w:abstractNum w:abstractNumId="0" w15:restartNumberingAfterBreak="0">
+    <w:nsid w:val="053919D3"/>
+    <w:multiLevelType w:val="multilevel"/>
+    <w:tmpl w:val="6AB4EF92"/>
+    <w:lvl w:ilvl="0">
+      <w:start w:val="1"/>
+      <w:numFmt w:val="decimal"/>
+      <w:suff w:val="nothing"/>
+      <w:lvlText w:val="No: %1"/>
+      <w:lvlJc w:val="left"/>
+      <w:pPr>
+        <w:ind w:left="0" w:firstLine="0"/>
+      </w:pPr>
+      <w:rPr>
+        <w:rFonts w:hint="default"/>
+        <w:b w:val="0"/>
+        <w:i/>
+        <w:sz w:val="22"/>
+        <w:u w:val="single"/>
+      </w:rPr>
+    </w:lvl>
+    <w:lvl w:ilvl="1">
+      <w:start w:val="1"/>
+      <w:numFmt w:val="lowerLetter"/>
+      <w:lvlText w:val="%2)"/>
+      <w:lvlJc w:val="left"/>
+      <w:pPr>
+        <w:ind w:left="720" w:hanging="360"/>
+      </w:pPr>
+      <w:rPr>
+        <w:rFonts w:hint="default"/>
+      </w:rPr>
+    </w:lvl>
+    <w:lvl w:ilvl="2">
+      <w:start w:val="1"/>
+      <w:numFmt w:val="lowerRoman"/>
+      <w:lvlText w:val="%3)"/>
+      <w:lvlJc w:val="left"/>
+      <w:pPr>
+        <w:ind w:left="1080" w:hanging="360"/>
+      </w:pPr>
+      <w:rPr>
+        <w:rFonts w:hint="default"/>
+      </w:rPr>
+    </w:lvl>
+    <w:lvl w:ilvl="3">
+      <w:start w:val="1"/>
+      <w:numFmt w:val="decimal"/>
+      <w:lvlText w:val="(%4)"/>
+      <w:lvlJc w:val="left"/>
+      <w:pPr>
+        <w:ind w:left="1440" w:hanging="360"/>
+      </w:pPr>
+      <w:rPr>
+        <w:rFonts w:hint="default"/>
+      </w:rPr>
+    </w:lvl>
+    <w:lvl w:ilvl="4">
+      <w:start w:val="1"/>
+      <w:numFmt w:val="lowerLetter"/>
+      <w:lvlText w:val="(%5)"/>
+      <w:lvlJc w:val="left"/>
+      <w:pPr>
+        <w:ind w:left="1800" w:hanging="360"/>
+      </w:pPr>
+      <w:rPr>
+        <w:rFonts w:hint="default"/>
+      </w:rPr>
+    </w:lvl>
+    <w:lvl w:ilvl="5">
+      <w:start w:val="1"/>
+      <w:numFmt w:val="lowerRoman"/>
+      <w:lvlText w:val="(%6)"/>
+      <w:lvlJc w:val="left"/>
+      <w:pPr>
+        <w:ind w:left="2160" w:hanging="360"/>
+      </w:pPr>
+      <w:rPr>
+        <w:rFonts w:hint="default"/>
+      </w:rPr>
+    </w:lvl>
+    <w:lvl w:ilvl="6">
+      <w:start w:val="1"/>
+      <w:numFmt w:val="decimal"/>
+      <w:lvlText w:val="%7."/>
+      <w:lvlJc w:val="left"/>
+      <w:pPr>
+        <w:ind w:left="2520" w:hanging="360"/>
+      </w:pPr>
+      <w:rPr>
+        <w:rFonts w:hint="default"/>
+      </w:rPr>
+    </w:lvl>
+    <w:lvl w:ilvl="7">
+      <w:start w:val="1"/>
+      <w:numFmt w:val="lowerLetter"/>
+      <w:lvlText w:val="%8."/>
+      <w:lvlJc w:val="left"/>
+      <w:pPr>
+        <w:ind w:left="2880" w:hanging="360"/>
+      </w:pPr>
+      <w:rPr>
+        <w:rFonts w:hint="default"/>
+      </w:rPr>
+    </w:lvl>
+    <w:lvl w:ilvl="8">
+      <w:start w:val="1"/>
+      <w:numFmt w:val="lowerRoman"/>
+      <w:lvlText w:val="%9."/>
+      <w:lvlJc w:val="left"/>
+      <w:pPr>
+        <w:ind w:left="3240" w:hanging="360"/>
+      </w:pPr>
+      <w:rPr>
+        <w:rFonts w:hint="default"/>
+      </w:rPr>
+    </w:lvl>
+  </w:abstractNum>
+  <w:abstractNum w:abstractNumId="1" w15:restartNumberingAfterBreak="0">
+    <w:nsid w:val="0F666C69"/>
+    <w:multiLevelType w:val="hybridMultilevel"/>
+    <w:tmpl w:val="8F16BC60"/>
+    <w:lvl w:ilvl="0" w:tplc="0B66CBAC">
+      <w:start w:val="1"/>
+      <w:numFmt w:val="decimal"/>
+      <w:lvlText w:val="No: %1."/>
+      <w:lvlJc w:val="left"/>
+      <w:pPr>
+        <w:ind w:left="720" w:hanging="360"/>
+      </w:pPr>
+      <w:rPr>
+        <w:rFonts w:hint="default"/>
+      </w:rPr>
+    </w:lvl>
+    <w:lvl w:ilvl="1" w:tplc="04090019" w:tentative="1">
+      <w:start w:val="1"/>
+      <w:numFmt w:val="lowerLetter"/>
+      <w:lvlText w:val="%2."/>
+      <w:lvlJc w:val="left"/>
+      <w:pPr>
+        <w:ind w:left="1440" w:hanging="360"/>
+      </w:pPr>
+    </w:lvl>
+    <w:lvl w:ilvl="2" w:tplc="0409001B" w:tentative="1">
+      <w:start w:val="1"/>
+      <w:numFmt w:val="lowerRoman"/>
+      <w:lvlText w:val="%3."/>
+      <w:lvlJc w:val="right"/>
+      <w:pPr>
+        <w:ind w:left="2160" w:hanging="180"/>
+      </w:pPr>
+    </w:lvl>
+    <w:lvl w:ilvl="3" w:tplc="0409000F" w:tentative="1">
+      <w:start w:val="1"/>
+      <w:numFmt w:val="decimal"/>
+      <w:lvlText w:val="%4."/>
+      <w:lvlJc w:val="left"/>
+      <w:pPr>
+        <w:ind w:left="2880" w:hanging="360"/>
+      </w:pPr>
+    </w:lvl>
+    <w:lvl w:ilvl="4" w:tplc="04090019" w:tentative="1">
+      <w:start w:val="1"/>
+      <w:numFmt w:val="lowerLetter"/>
+      <w:lvlText w:val="%5."/>
+      <w:lvlJc w:val="left"/>
+      <w:pPr>
+        <w:ind w:left="3600" w:hanging="360"/>
+      </w:pPr>
+    </w:lvl>
+    <w:lvl w:ilvl="5" w:tplc="0409001B" w:tentative="1">
+      <w:start w:val="1"/>
+      <w:numFmt w:val="lowerRoman"/>
+      <w:lvlText w:val="%6."/>
+      <w:lvlJc w:val="right"/>
+      <w:pPr>
+        <w:ind w:left="4320" w:hanging="180"/>
+      </w:pPr>
+    </w:lvl>
+    <w:lvl w:ilvl="6" w:tplc="0409000F" w:tentative="1">
+      <w:start w:val="1"/>
+      <w:numFmt w:val="decimal"/>
+      <w:lvlText w:val="%7."/>
+      <w:lvlJc w:val="left"/>
+      <w:pPr>
+        <w:ind w:left="5040" w:hanging="360"/>
+      </w:pPr>
+    </w:lvl>
+    <w:lvl w:ilvl="7" w:tplc="04090019" w:tentative="1">
+      <w:start w:val="1"/>
+      <w:numFmt w:val="lowerLetter"/>
+      <w:lvlText w:val="%8."/>
+      <w:lvlJc w:val="left"/>
+      <w:pPr>
+        <w:ind w:left="5760" w:hanging="360"/>
+      </w:pPr>
+    </w:lvl>
+    <w:lvl w:ilvl="8" w:tplc="0409001B" w:tentative="1">
+      <w:start w:val="1"/>
+      <w:numFmt w:val="lowerRoman"/>
+      <w:lvlText w:val="%9."/>
+      <w:lvlJc w:val="right"/>
+      <w:pPr>
+        <w:ind w:left="6480" w:hanging="180"/>
+      </w:pPr>
+    </w:lvl>
+  </w:abstractNum>
+  <w:abstractNum w:abstractNumId="2" w15:restartNumberingAfterBreak="0">
+    <w:nsid w:val="19895AE3"/>
+    <w:multiLevelType w:val="multilevel"/>
+    <w:tmpl w:val="6AB4EF92"/>
+    <w:lvl w:ilvl="0">
+      <w:start w:val="1"/>
+      <w:numFmt w:val="decimal"/>
+      <w:suff w:val="nothing"/>
+      <w:lvlText w:val="No: %1"/>
+      <w:lvlJc w:val="left"/>
+      <w:pPr>
+        <w:ind w:left="0" w:firstLine="0"/>
+      </w:pPr>
+      <w:rPr>
+        <w:rFonts w:hint="default"/>
+        <w:b w:val="0"/>
+        <w:i/>
+        <w:sz w:val="22"/>
+        <w:u w:val="single"/>
+      </w:rPr>
+    </w:lvl>
+    <w:lvl w:ilvl="1">
+      <w:start w:val="1"/>
+      <w:numFmt w:val="lowerLetter"/>
+      <w:lvlText w:val="%2)"/>
+      <w:lvlJc w:val="left"/>
+      <w:pPr>
+        <w:ind w:left="720" w:hanging="360"/>
+      </w:pPr>
+      <w:rPr>
+        <w:rFonts w:hint="default"/>
+      </w:rPr>
+    </w:lvl>
+    <w:lvl w:ilvl="2">
+      <w:start w:val="1"/>
+      <w:numFmt w:val="lowerRoman"/>
+      <w:lvlText w:val="%3)"/>
+      <w:lvlJc w:val="left"/>
+      <w:pPr>
+        <w:ind w:left="1080" w:hanging="360"/>
+      </w:pPr>
+      <w:rPr>
+        <w:rFonts w:hint="default"/>
+      </w:rPr>
+    </w:lvl>
+    <w:lvl w:ilvl="3">
+      <w:start w:val="1"/>
+      <w:numFmt w:val="decimal"/>
+      <w:lvlText w:val="(%4)"/>
+      <w:lvlJc w:val="left"/>
+      <w:pPr>
+        <w:ind w:left="1440" w:hanging="360"/>
+      </w:pPr>
+      <w:rPr>
+        <w:rFonts w:hint="default"/>
+      </w:rPr>
+    </w:lvl>
+    <w:lvl w:ilvl="4">
+      <w:start w:val="1"/>
+      <w:numFmt w:val="lowerLetter"/>
+      <w:lvlText w:val="(%5)"/>
+      <w:lvlJc w:val="left"/>
+      <w:pPr>
+        <w:ind w:left="1800" w:hanging="360"/>
+      </w:pPr>
+      <w:rPr>
+        <w:rFonts w:hint="default"/>
+      </w:rPr>
+    </w:lvl>
+    <w:lvl w:ilvl="5">
+      <w:start w:val="1"/>
+      <w:numFmt w:val="lowerRoman"/>
+      <w:lvlText w:val="(%6)"/>
+      <w:lvlJc w:val="left"/>
+      <w:pPr>
+        <w:ind w:left="2160" w:hanging="360"/>
+      </w:pPr>
+      <w:rPr>
+        <w:rFonts w:hint="default"/>
+      </w:rPr>
+    </w:lvl>
+    <w:lvl w:ilvl="6">
+      <w:start w:val="1"/>
+      <w:numFmt w:val="decimal"/>
+      <w:lvlText w:val="%7."/>
+      <w:lvlJc w:val="left"/>
+      <w:pPr>
+        <w:ind w:left="2520" w:hanging="360"/>
+      </w:pPr>
+      <w:rPr>
+        <w:rFonts w:hint="default"/>
+      </w:rPr>
+    </w:lvl>
+    <w:lvl w:ilvl="7">
+      <w:start w:val="1"/>
+      <w:numFmt w:val="lowerLetter"/>
+      <w:lvlText w:val="%8."/>
+      <w:lvlJc w:val="left"/>
+      <w:pPr>
+        <w:ind w:left="2880" w:hanging="360"/>
+      </w:pPr>
+      <w:rPr>
+        <w:rFonts w:hint="default"/>
+      </w:rPr>
+    </w:lvl>
+    <w:lvl w:ilvl="8">
+      <w:start w:val="1"/>
+      <w:numFmt w:val="lowerRoman"/>
+      <w:lvlText w:val="%9."/>
+      <w:lvlJc w:val="left"/>
+      <w:pPr>
+        <w:ind w:left="3240" w:hanging="360"/>
+      </w:pPr>
+      <w:rPr>
+        <w:rFonts w:hint="default"/>
+      </w:rPr>
+    </w:lvl>
+  </w:abstractNum>
+  <w:abstractNum w:abstractNumId="3" w15:restartNumberingAfterBreak="0">
+    <w:nsid w:val="37FF718F"/>
+    <w:multiLevelType w:val="hybridMultilevel"/>
+    <w:tmpl w:val="A39E8426"/>
+    <w:lvl w:ilvl="0" w:tplc="0B66CBAC">
+      <w:start w:val="1"/>
+      <w:numFmt w:val="decimal"/>
+      <w:lvlText w:val="No: %1."/>
+      <w:lvlJc w:val="left"/>
+      <w:pPr>
+        <w:ind w:left="765" w:hanging="360"/>
+      </w:pPr>
+      <w:rPr>
+        <w:rFonts w:hint="default"/>
+      </w:rPr>
+    </w:lvl>
+    <w:lvl w:ilvl="1" w:tplc="04090019" w:tentative="1">
+      <w:start w:val="1"/>
+      <w:numFmt w:val="lowerLetter"/>
+      <w:lvlText w:val="%2."/>
+      <w:lvlJc w:val="left"/>
+      <w:pPr>
+        <w:ind w:left="1485" w:hanging="360"/>
+      </w:pPr>
+    </w:lvl>
+    <w:lvl w:ilvl="2" w:tplc="0409001B" w:tentative="1">
+      <w:start w:val="1"/>
+      <w:numFmt w:val="lowerRoman"/>
+      <w:lvlText w:val="%3."/>
+      <w:lvlJc w:val="right"/>
+      <w:pPr>
+        <w:ind w:left="2205" w:hanging="180"/>
+      </w:pPr>
+    </w:lvl>
+    <w:lvl w:ilvl="3" w:tplc="0409000F" w:tentative="1">
+      <w:start w:val="1"/>
+      <w:numFmt w:val="decimal"/>
+      <w:lvlText w:val="%4."/>
+      <w:lvlJc w:val="left"/>
+      <w:pPr>
+        <w:ind w:left="2925" w:hanging="360"/>
+      </w:pPr>
+    </w:lvl>
+    <w:lvl w:ilvl="4" w:tplc="04090019" w:tentative="1">
+      <w:start w:val="1"/>
+      <w:numFmt w:val="lowerLetter"/>
+      <w:lvlText w:val="%5."/>
+      <w:lvlJc w:val="left"/>
+      <w:pPr>
+        <w:ind w:left="3645" w:hanging="360"/>
+      </w:pPr>
+    </w:lvl>
+    <w:lvl w:ilvl="5" w:tplc="0409001B" w:tentative="1">
+      <w:start w:val="1"/>
+      <w:numFmt w:val="lowerRoman"/>
+      <w:lvlText w:val="%6."/>
+      <w:lvlJc w:val="right"/>
+      <w:pPr>
+        <w:ind w:left="4365" w:hanging="180"/>
+      </w:pPr>
+    </w:lvl>
+    <w:lvl w:ilvl="6" w:tplc="0409000F" w:tentative="1">
+      <w:start w:val="1"/>
+      <w:numFmt w:val="decimal"/>
+      <w:lvlText w:val="%7."/>
+      <w:lvlJc w:val="left"/>
+      <w:pPr>
+        <w:ind w:left="5085" w:hanging="360"/>
+      </w:pPr>
+    </w:lvl>
+    <w:lvl w:ilvl="7" w:tplc="04090019" w:tentative="1">
+      <w:start w:val="1"/>
+      <w:numFmt w:val="lowerLetter"/>
+      <w:lvlText w:val="%8."/>
+      <w:lvlJc w:val="left"/>
+      <w:pPr>
+        <w:ind w:left="5805" w:hanging="360"/>
+      </w:pPr>
+    </w:lvl>
+    <w:lvl w:ilvl="8" w:tplc="0409001B" w:tentative="1">
+      <w:start w:val="1"/>
+      <w:numFmt w:val="lowerRoman"/>
+      <w:lvlText w:val="%9."/>
+      <w:lvlJc w:val="right"/>
+      <w:pPr>
+        <w:ind w:left="6525" w:hanging="180"/>
+      </w:pPr>
+    </w:lvl>
+  </w:abstractNum>
+  <w:abstractNum w:abstractNumId="4" w15:restartNumberingAfterBreak="0">
     <w:nsid w:val="3C7B73BF"/>
     <w:multiLevelType w:val="hybridMultilevel"/>
     <w:tmpl w:val="48ECF97C"/>
@@ -556,7 +2573,7 @@
       </w:pPr>
     </w:lvl>
   </w:abstractNum>
-  <w:abstractNum w:abstractNumId="1" w15:restartNumberingAfterBreak="0">
+  <w:abstractNum w:abstractNumId="5" w15:restartNumberingAfterBreak="0">
     <w:nsid w:val="3D1E5EF1"/>
     <w:multiLevelType w:val="multilevel"/>
     <w:tmpl w:val="0409001D"/>
@@ -642,7 +2659,7 @@
       </w:pPr>
     </w:lvl>
   </w:abstractNum>
-  <w:abstractNum w:abstractNumId="2" w15:restartNumberingAfterBreak="0">
+  <w:abstractNum w:abstractNumId="6" w15:restartNumberingAfterBreak="0">
     <w:nsid w:val="44930BC8"/>
     <w:multiLevelType w:val="multilevel"/>
     <w:tmpl w:val="E780BEBA"/>
@@ -740,7 +2757,7 @@
       </w:pPr>
     </w:lvl>
   </w:abstractNum>
-  <w:abstractNum w:abstractNumId="3" w15:restartNumberingAfterBreak="0">
+  <w:abstractNum w:abstractNumId="7" w15:restartNumberingAfterBreak="0">
     <w:nsid w:val="50F105FC"/>
     <w:multiLevelType w:val="hybridMultilevel"/>
     <w:tmpl w:val="88861DA0"/>
@@ -826,7 +2843,7 @@
       </w:pPr>
     </w:lvl>
   </w:abstractNum>
-  <w:abstractNum w:abstractNumId="4" w15:restartNumberingAfterBreak="0">
+  <w:abstractNum w:abstractNumId="8" w15:restartNumberingAfterBreak="0">
     <w:nsid w:val="5581047F"/>
     <w:multiLevelType w:val="hybridMultilevel"/>
     <w:tmpl w:val="46D492E4"/>
@@ -939,7 +2956,7 @@
       </w:rPr>
     </w:lvl>
   </w:abstractNum>
-  <w:abstractNum w:abstractNumId="5" w15:restartNumberingAfterBreak="0">
+  <w:abstractNum w:abstractNumId="9" w15:restartNumberingAfterBreak="0">
     <w:nsid w:val="677129E1"/>
     <w:multiLevelType w:val="hybridMultilevel"/>
     <w:tmpl w:val="8E2A6DD2"/>
@@ -1025,7 +3042,7 @@
       </w:pPr>
     </w:lvl>
   </w:abstractNum>
-  <w:abstractNum w:abstractNumId="6" w15:restartNumberingAfterBreak="0">
+  <w:abstractNum w:abstractNumId="10" w15:restartNumberingAfterBreak="0">
     <w:nsid w:val="6979197A"/>
     <w:multiLevelType w:val="multilevel"/>
     <w:tmpl w:val="893682BC"/>
@@ -1121,25 +3138,37 @@
     </w:lvl>
   </w:abstractNum>
   <w:num w:numId="1">
+    <w:abstractNumId w:val="10"/>
+  </w:num>
+  <w:num w:numId="2">
+    <w:abstractNumId w:val="5"/>
+  </w:num>
+  <w:num w:numId="3">
+    <w:abstractNumId w:val="7"/>
+  </w:num>
+  <w:num w:numId="4">
+    <w:abstractNumId w:val="9"/>
+  </w:num>
+  <w:num w:numId="5">
+    <w:abstractNumId w:val="4"/>
+  </w:num>
+  <w:num w:numId="6">
     <w:abstractNumId w:val="6"/>
   </w:num>
-  <w:num w:numId="2">
+  <w:num w:numId="7">
+    <w:abstractNumId w:val="8"/>
+  </w:num>
+  <w:num w:numId="8">
     <w:abstractNumId w:val="1"/>
   </w:num>
-  <w:num w:numId="3">
+  <w:num w:numId="9">
     <w:abstractNumId w:val="3"/>
   </w:num>
-  <w:num w:numId="4">
-    <w:abstractNumId w:val="5"/>
-  </w:num>
-  <w:num w:numId="5">
+  <w:num w:numId="10">
     <w:abstractNumId w:val="0"/>
   </w:num>
-  <w:num w:numId="6">
+  <w:num w:numId="11">
     <w:abstractNumId w:val="2"/>
-  </w:num>
-  <w:num w:numId="7">
-    <w:abstractNumId w:val="4"/>
   </w:num>
 </w:numbering>
 </file>
@@ -2373,4 +4402,22 @@
     </a:ext>
   </a:extLst>
 </a:theme>
+</file>
+
+<file path=word/webextensions/taskpanes.xml><?xml version="1.0" encoding="utf-8"?>
+<wetp:taskpanes xmlns:wetp="http://schemas.microsoft.com/office/webextensions/taskpanes/2010/11">
+  <wetp:taskpane dockstate="right" visibility="0" width="350" row="4">
+    <wetp:webextensionref xmlns:r="http://schemas.openxmlformats.org/officeDocument/2006/relationships" r:id="rId1"/>
+  </wetp:taskpane>
+</wetp:taskpanes>
+</file>
+
+<file path=word/webextensions/webextension1.xml><?xml version="1.0" encoding="utf-8"?>
+<we:webextension xmlns:we="http://schemas.microsoft.com/office/webextensions/webextension/2010/11" id="{8442900C-7673-4C9C-A60A-47363041F3A9}">
+  <we:reference id="wa104099688" version="1.3.0.0" store="en-US" storeType="OMEX"/>
+  <we:alternateReferences/>
+  <we:properties/>
+  <we:bindings/>
+  <we:snapshot xmlns:r="http://schemas.openxmlformats.org/officeDocument/2006/relationships"/>
+</we:webextension>
 </file>
</xml_diff>

<commit_message>
Added more to introduction and product overview, my requirements, and my events to the event table
</commit_message>
<xml_diff>
--- a/Documentation/Software Requirements Specification.docx
+++ b/Documentation/Software Requirements Specification.docx
@@ -239,6 +239,9 @@
               <w:ind w:left="0"/>
               <w:jc w:val="center"/>
             </w:pPr>
+            <w:r>
+              <w:t>V1.0</w:t>
+            </w:r>
           </w:p>
         </w:tc>
         <w:tc>
@@ -252,6 +255,9 @@
               <w:ind w:left="0"/>
               <w:jc w:val="center"/>
             </w:pPr>
+            <w:r>
+              <w:t>10/4/2015</w:t>
+            </w:r>
           </w:p>
         </w:tc>
         <w:tc>
@@ -265,6 +271,9 @@
               <w:ind w:left="0"/>
               <w:jc w:val="center"/>
             </w:pPr>
+            <w:r>
+              <w:t>Jimmy Lam</w:t>
+            </w:r>
           </w:p>
         </w:tc>
         <w:tc>
@@ -278,6 +287,9 @@
               <w:ind w:left="0"/>
               <w:jc w:val="center"/>
             </w:pPr>
+            <w:r>
+              <w:t>Added more to introduction and product overview, my requirements, and my events to the event table</w:t>
+            </w:r>
           </w:p>
         </w:tc>
       </w:tr>
@@ -332,6 +344,8 @@
       <w:r>
         <w:t>Julian Rojas</w:t>
       </w:r>
+      <w:bookmarkStart w:id="1" w:name="_GoBack"/>
+      <w:bookmarkEnd w:id="1"/>
     </w:p>
     <w:p>
       <w:pPr>
@@ -403,14 +417,13 @@
         </w:numPr>
         <w:rPr>
           <w:b/>
-          <w:sz w:val="28"/>
         </w:rPr>
       </w:pPr>
       <w:r>
         <w:rPr>
           <w:b/>
         </w:rPr>
-        <w:t>Definitions</w:t>
+        <w:t>Software to be Produced</w:t>
       </w:r>
     </w:p>
     <w:p>
@@ -420,76 +433,27 @@
           <w:ilvl w:val="2"/>
           <w:numId w:val="6"/>
         </w:numPr>
-        <w:rPr>
-          <w:b/>
-          <w:sz w:val="28"/>
-        </w:rPr>
       </w:pPr>
       <w:r>
-        <w:rPr>
-          <w:u w:val="single"/>
-        </w:rPr>
-        <w:t>Trained user</w:t>
+        <w:t>The goal of this project is to produce a Windows desktop application called the Jarvis Emulator to enhance the desktop experience. This application can detect and recognize users as they enter or exit the room, and can respond to the users’ voice commands though speech construction and perform tasks for the user, such as opening other applications, taking a picture of the users, displaying relevant information to the users through website APIs, and logging the users in and out of their computer. The front end GUI will allow the users to set up their profiles, train Jarvis to remember their faces, and configure other settings of the application. It will also display visuals to let the users know it is speaking to the users.</w:t>
       </w:r>
+    </w:p>
+    <w:p>
+      <w:pPr>
+        <w:pStyle w:val="ListParagraph"/>
+        <w:numPr>
+          <w:ilvl w:val="1"/>
+          <w:numId w:val="6"/>
+        </w:numPr>
+        <w:rPr>
+          <w:b/>
+        </w:rPr>
+      </w:pPr>
       <w:r>
-        <w:t xml:space="preserve">: </w:t>
-      </w:r>
-      <w:r>
-        <w:t xml:space="preserve">For all test cases, a “trained user” is one who has </w:t>
-      </w:r>
-      <w:r>
-        <w:rPr>
-          <w:rFonts w:cs="Arial"/>
-        </w:rPr>
-        <w:t xml:space="preserve">provided sufficient training data for </w:t>
-      </w:r>
-      <w:r>
-        <w:rPr>
-          <w:rFonts w:cs="Arial"/>
-        </w:rPr>
-        <w:t>his/her profile.</w:t>
-      </w:r>
-      <w:r>
-        <w:rPr>
-          <w:rFonts w:cs="Arial"/>
-        </w:rPr>
-        <w:t xml:space="preserve"> </w:t>
-      </w:r>
-      <w:r>
-        <w:rPr>
-          <w:rFonts w:cs="Arial"/>
-        </w:rPr>
-        <w:t>This means that a</w:t>
-      </w:r>
-      <w:r>
-        <w:rPr>
-          <w:rFonts w:cs="Arial"/>
-        </w:rPr>
-        <w:t xml:space="preserve">t least 50 pictures of </w:t>
-      </w:r>
-      <w:r>
-        <w:rPr>
-          <w:rFonts w:cs="Arial"/>
-        </w:rPr>
-        <w:t>his/her face</w:t>
-      </w:r>
-      <w:r>
-        <w:rPr>
-          <w:rFonts w:cs="Arial"/>
-        </w:rPr>
-        <w:t xml:space="preserve"> at various angles</w:t>
-      </w:r>
-      <w:r>
-        <w:rPr>
-          <w:rFonts w:cs="Arial"/>
-        </w:rPr>
-        <w:t xml:space="preserve"> have been captured by the application</w:t>
-      </w:r>
-      <w:r>
-        <w:rPr>
-          <w:rFonts w:cs="Arial"/>
-        </w:rPr>
-        <w:t>.</w:t>
+        <w:rPr>
+          <w:b/>
+        </w:rPr>
+        <w:t>Reference Documents</w:t>
       </w:r>
     </w:p>
     <w:p>
@@ -501,6 +465,207 @@
         </w:numPr>
         <w:rPr>
           <w:b/>
+        </w:rPr>
+      </w:pPr>
+      <w:r>
+        <w:t>Please refer to Project Management Plan and Concept of Operations</w:t>
+      </w:r>
+    </w:p>
+    <w:p>
+      <w:pPr>
+        <w:pStyle w:val="ListParagraph"/>
+        <w:numPr>
+          <w:ilvl w:val="1"/>
+          <w:numId w:val="6"/>
+        </w:numPr>
+        <w:rPr>
+          <w:b/>
+        </w:rPr>
+      </w:pPr>
+      <w:r>
+        <w:rPr>
+          <w:b/>
+        </w:rPr>
+        <w:t>Applicable Standards</w:t>
+      </w:r>
+    </w:p>
+    <w:p>
+      <w:pPr>
+        <w:pStyle w:val="ListParagraph"/>
+        <w:numPr>
+          <w:ilvl w:val="2"/>
+          <w:numId w:val="6"/>
+        </w:numPr>
+        <w:rPr>
+          <w:b/>
+        </w:rPr>
+      </w:pPr>
+      <w:r>
+        <w:rPr>
+          <w:b/>
+        </w:rPr>
+        <w:t>Testing Standard</w:t>
+      </w:r>
+    </w:p>
+    <w:p>
+      <w:pPr>
+        <w:pStyle w:val="ListParagraph"/>
+        <w:numPr>
+          <w:ilvl w:val="3"/>
+          <w:numId w:val="6"/>
+        </w:numPr>
+      </w:pPr>
+      <w:r>
+        <w:t xml:space="preserve">We </w:t>
+      </w:r>
+      <w:r>
+        <w:t>will create</w:t>
+      </w:r>
+      <w:r>
+        <w:t xml:space="preserve"> our test cases to be reasonable enough so that </w:t>
+      </w:r>
+      <w:r>
+        <w:t>we can fairly evaluate the performance of our application</w:t>
+      </w:r>
+    </w:p>
+    <w:p>
+      <w:pPr>
+        <w:pStyle w:val="ListParagraph"/>
+        <w:numPr>
+          <w:ilvl w:val="3"/>
+          <w:numId w:val="6"/>
+        </w:numPr>
+      </w:pPr>
+      <w:r>
+        <w:t xml:space="preserve">We </w:t>
+      </w:r>
+      <w:r>
+        <w:t>will log our tests to keep track of our progress and make sure that our project is fully functional</w:t>
+      </w:r>
+    </w:p>
+    <w:p>
+      <w:pPr>
+        <w:pStyle w:val="ListParagraph"/>
+        <w:numPr>
+          <w:ilvl w:val="2"/>
+          <w:numId w:val="6"/>
+        </w:numPr>
+      </w:pPr>
+      <w:r>
+        <w:rPr>
+          <w:b/>
+        </w:rPr>
+        <w:t>Coding Standard</w:t>
+      </w:r>
+    </w:p>
+    <w:p>
+      <w:pPr>
+        <w:pStyle w:val="ListParagraph"/>
+        <w:numPr>
+          <w:ilvl w:val="3"/>
+          <w:numId w:val="6"/>
+        </w:numPr>
+      </w:pPr>
+      <w:r>
+        <w:t xml:space="preserve">We will write our codes in classes so that we can </w:t>
+      </w:r>
+      <w:r>
+        <w:t xml:space="preserve">each test our sections of the project and </w:t>
+      </w:r>
+      <w:r>
+        <w:t>easily integrate our wor</w:t>
+      </w:r>
+      <w:r>
+        <w:t>k</w:t>
+      </w:r>
+      <w:r>
+        <w:t xml:space="preserve"> into one cohesive project</w:t>
+      </w:r>
+      <w:r>
+        <w:t xml:space="preserve"> later on</w:t>
+      </w:r>
+    </w:p>
+    <w:p>
+      <w:pPr>
+        <w:pStyle w:val="ListParagraph"/>
+        <w:numPr>
+          <w:ilvl w:val="1"/>
+          <w:numId w:val="6"/>
+        </w:numPr>
+        <w:rPr>
+          <w:b/>
+          <w:sz w:val="28"/>
+        </w:rPr>
+      </w:pPr>
+      <w:r>
+        <w:rPr>
+          <w:b/>
+        </w:rPr>
+        <w:t>Definitions</w:t>
+      </w:r>
+      <w:r>
+        <w:rPr>
+          <w:b/>
+        </w:rPr>
+        <w:t>, Acronyms, and Abbreviations</w:t>
+      </w:r>
+    </w:p>
+    <w:p>
+      <w:pPr>
+        <w:pStyle w:val="ListParagraph"/>
+        <w:numPr>
+          <w:ilvl w:val="2"/>
+          <w:numId w:val="6"/>
+        </w:numPr>
+        <w:rPr>
+          <w:b/>
+          <w:sz w:val="28"/>
+        </w:rPr>
+      </w:pPr>
+      <w:r>
+        <w:rPr>
+          <w:b/>
+        </w:rPr>
+        <w:t>Definitions</w:t>
+      </w:r>
+    </w:p>
+    <w:p>
+      <w:pPr>
+        <w:pStyle w:val="ListParagraph"/>
+        <w:numPr>
+          <w:ilvl w:val="3"/>
+          <w:numId w:val="6"/>
+        </w:numPr>
+        <w:rPr>
+          <w:b/>
+          <w:sz w:val="28"/>
+        </w:rPr>
+      </w:pPr>
+      <w:r>
+        <w:rPr>
+          <w:u w:val="single"/>
+        </w:rPr>
+        <w:t>Trained user</w:t>
+      </w:r>
+      <w:r>
+        <w:t xml:space="preserve">: For all test cases, a “trained user” is one who has </w:t>
+      </w:r>
+      <w:r>
+        <w:rPr>
+          <w:rFonts w:cs="Arial"/>
+        </w:rPr>
+        <w:t>provided sufficient training data for his/her profile. This means that at least 50 pictures of his/her face at various angles have been captured by the application.</w:t>
+      </w:r>
+    </w:p>
+    <w:p>
+      <w:pPr>
+        <w:pStyle w:val="ListParagraph"/>
+        <w:numPr>
+          <w:ilvl w:val="3"/>
+          <w:numId w:val="6"/>
+        </w:numPr>
+        <w:rPr>
+          <w:b/>
           <w:sz w:val="28"/>
         </w:rPr>
       </w:pPr>
@@ -513,6 +678,42 @@
       <w:r>
         <w:t xml:space="preserve"> The user who currently has control over the application.</w:t>
       </w:r>
+    </w:p>
+    <w:p>
+      <w:pPr>
+        <w:pStyle w:val="ListParagraph"/>
+        <w:numPr>
+          <w:ilvl w:val="2"/>
+          <w:numId w:val="6"/>
+        </w:numPr>
+        <w:rPr>
+          <w:b/>
+          <w:sz w:val="28"/>
+        </w:rPr>
+      </w:pPr>
+      <w:r>
+        <w:rPr>
+          <w:b/>
+        </w:rPr>
+        <w:t>Acronyms</w:t>
+      </w:r>
+    </w:p>
+    <w:p>
+      <w:pPr>
+        <w:pStyle w:val="ListParagraph"/>
+        <w:numPr>
+          <w:ilvl w:val="3"/>
+          <w:numId w:val="6"/>
+        </w:numPr>
+        <w:rPr>
+          <w:b/>
+          <w:sz w:val="28"/>
+        </w:rPr>
+      </w:pPr>
+      <w:r>
+        <w:lastRenderedPageBreak/>
+        <w:t>API: Application Programming Interface</w:t>
+      </w:r>
       <w:r>
         <w:rPr>
           <w:b/>
@@ -535,6 +736,143 @@
         </w:rPr>
         <w:t>Product Overview</w:t>
       </w:r>
+    </w:p>
+    <w:p>
+      <w:pPr>
+        <w:pStyle w:val="ListParagraph"/>
+        <w:numPr>
+          <w:ilvl w:val="1"/>
+          <w:numId w:val="6"/>
+        </w:numPr>
+        <w:rPr>
+          <w:b/>
+        </w:rPr>
+      </w:pPr>
+      <w:r>
+        <w:rPr>
+          <w:b/>
+        </w:rPr>
+        <w:t>Assumptions</w:t>
+      </w:r>
+    </w:p>
+    <w:p>
+      <w:pPr>
+        <w:pStyle w:val="ListParagraph"/>
+        <w:numPr>
+          <w:ilvl w:val="2"/>
+          <w:numId w:val="6"/>
+        </w:numPr>
+      </w:pPr>
+      <w:r>
+        <w:t>As the developers, we assume that Jarvis Emulator users will be using a Windows Desktop computer. We assume that users will have internet connection for the website APIs used by Jarvis. We also assume that users will have a webcam with a high enough resolution for Jarvis to recognize their face and a microphone with high enough quality to detect the user’s voice correctly.</w:t>
+      </w:r>
+    </w:p>
+    <w:p>
+      <w:pPr>
+        <w:pStyle w:val="ListParagraph"/>
+        <w:numPr>
+          <w:ilvl w:val="1"/>
+          <w:numId w:val="6"/>
+        </w:numPr>
+        <w:rPr>
+          <w:b/>
+        </w:rPr>
+      </w:pPr>
+      <w:r>
+        <w:rPr>
+          <w:b/>
+        </w:rPr>
+        <w:t>Stakeholders</w:t>
+      </w:r>
+    </w:p>
+    <w:p>
+      <w:pPr>
+        <w:pStyle w:val="ListParagraph"/>
+        <w:numPr>
+          <w:ilvl w:val="2"/>
+          <w:numId w:val="6"/>
+        </w:numPr>
+        <w:rPr>
+          <w:b/>
+        </w:rPr>
+      </w:pPr>
+      <w:r>
+        <w:rPr>
+          <w:b/>
+        </w:rPr>
+        <w:t>Clients</w:t>
+      </w:r>
+    </w:p>
+    <w:p>
+      <w:pPr>
+        <w:pStyle w:val="ListParagraph"/>
+        <w:numPr>
+          <w:ilvl w:val="3"/>
+          <w:numId w:val="6"/>
+        </w:numPr>
+        <w:rPr>
+          <w:b/>
+        </w:rPr>
+      </w:pPr>
+      <w:r>
+        <w:t>Dr. Turgut, our professor, expects that we finish a presentable project and to be impressed by our work. She also has high hopes that all of her students do well in the course</w:t>
+      </w:r>
+    </w:p>
+    <w:p>
+      <w:pPr>
+        <w:pStyle w:val="ListParagraph"/>
+        <w:numPr>
+          <w:ilvl w:val="3"/>
+          <w:numId w:val="6"/>
+        </w:numPr>
+        <w:rPr>
+          <w:b/>
+        </w:rPr>
+      </w:pPr>
+      <w:r>
+        <w:t>Amirreza Samiei, our grader, overlooks our project and will make sure we meet our requirements for the project. He also hopes that we are able to do well in the class</w:t>
+      </w:r>
+    </w:p>
+    <w:p>
+      <w:pPr>
+        <w:pStyle w:val="ListParagraph"/>
+        <w:numPr>
+          <w:ilvl w:val="2"/>
+          <w:numId w:val="6"/>
+        </w:numPr>
+        <w:rPr>
+          <w:b/>
+        </w:rPr>
+      </w:pPr>
+      <w:r>
+        <w:rPr>
+          <w:b/>
+        </w:rPr>
+        <w:t>Developers</w:t>
+      </w:r>
+    </w:p>
+    <w:p>
+      <w:pPr>
+        <w:pStyle w:val="ListParagraph"/>
+        <w:numPr>
+          <w:ilvl w:val="3"/>
+          <w:numId w:val="6"/>
+        </w:numPr>
+        <w:rPr>
+          <w:b/>
+        </w:rPr>
+      </w:pPr>
+      <w:r>
+        <w:t>We, the developers are also stakeholders of this project as our grade in the class depends on it. Since we also came up with the project idea, we want to make sure our project works well and impresses the users of this application.</w:t>
+      </w:r>
+    </w:p>
+    <w:p>
+      <w:pPr>
+        <w:pStyle w:val="ListParagraph"/>
+        <w:rPr>
+          <w:b/>
+        </w:rPr>
+      </w:pPr>
     </w:p>
     <w:p>
       <w:pPr>
@@ -690,8 +1028,6 @@
             <w:r>
               <w:t>Trained user enters the view of the webcam</w:t>
             </w:r>
-            <w:bookmarkStart w:id="1" w:name="_GoBack"/>
-            <w:bookmarkEnd w:id="1"/>
           </w:p>
         </w:tc>
         <w:tc>
@@ -789,6 +1125,250 @@
             </w:r>
             <w:r>
               <w:t>While the user is inputting information, the application is still listening for commands.</w:t>
+            </w:r>
+          </w:p>
+        </w:tc>
+      </w:tr>
+      <w:tr>
+        <w:trPr>
+          <w:jc w:val="center"/>
+        </w:trPr>
+        <w:tc>
+          <w:tcPr>
+            <w:tcW w:w="1458" w:type="dxa"/>
+          </w:tcPr>
+          <w:p>
+            <w:pPr>
+              <w:pStyle w:val="ListParagraph"/>
+              <w:ind w:left="0"/>
+            </w:pPr>
+            <w:r>
+              <w:t>Login</w:t>
+            </w:r>
+          </w:p>
+        </w:tc>
+        <w:tc>
+          <w:tcPr>
+            <w:tcW w:w="2070" w:type="dxa"/>
+          </w:tcPr>
+          <w:p>
+            <w:pPr>
+              <w:pStyle w:val="ListParagraph"/>
+              <w:ind w:left="0"/>
+            </w:pPr>
+            <w:r>
+              <w:t>User enters room</w:t>
+            </w:r>
+          </w:p>
+        </w:tc>
+        <w:tc>
+          <w:tcPr>
+            <w:tcW w:w="2790" w:type="dxa"/>
+          </w:tcPr>
+          <w:p>
+            <w:pPr>
+              <w:pStyle w:val="ListParagraph"/>
+              <w:ind w:left="0"/>
+            </w:pPr>
+            <w:r>
+              <w:t>Logs into computer and shows the starting page</w:t>
+            </w:r>
+          </w:p>
+        </w:tc>
+        <w:tc>
+          <w:tcPr>
+            <w:tcW w:w="2718" w:type="dxa"/>
+          </w:tcPr>
+          <w:p>
+            <w:pPr>
+              <w:pStyle w:val="ListParagraph"/>
+              <w:ind w:left="0"/>
+            </w:pPr>
+            <w:r>
+              <w:t>Recognizes user face and account by going through its trained faces file</w:t>
+            </w:r>
+          </w:p>
+        </w:tc>
+      </w:tr>
+      <w:tr>
+        <w:trPr>
+          <w:jc w:val="center"/>
+        </w:trPr>
+        <w:tc>
+          <w:tcPr>
+            <w:tcW w:w="1458" w:type="dxa"/>
+          </w:tcPr>
+          <w:p>
+            <w:pPr>
+              <w:pStyle w:val="ListParagraph"/>
+              <w:ind w:left="0"/>
+            </w:pPr>
+            <w:r>
+              <w:t>Logout</w:t>
+            </w:r>
+          </w:p>
+        </w:tc>
+        <w:tc>
+          <w:tcPr>
+            <w:tcW w:w="2070" w:type="dxa"/>
+          </w:tcPr>
+          <w:p>
+            <w:pPr>
+              <w:pStyle w:val="ListParagraph"/>
+              <w:ind w:left="0"/>
+            </w:pPr>
+            <w:r>
+              <w:t>User voice command</w:t>
+            </w:r>
+          </w:p>
+        </w:tc>
+        <w:tc>
+          <w:tcPr>
+            <w:tcW w:w="2790" w:type="dxa"/>
+          </w:tcPr>
+          <w:p>
+            <w:pPr>
+              <w:pStyle w:val="ListParagraph"/>
+              <w:ind w:left="0"/>
+            </w:pPr>
+            <w:r>
+              <w:t>Logs out of computer into login screen</w:t>
+            </w:r>
+          </w:p>
+        </w:tc>
+        <w:tc>
+          <w:tcPr>
+            <w:tcW w:w="2718" w:type="dxa"/>
+          </w:tcPr>
+          <w:p>
+            <w:pPr>
+              <w:pStyle w:val="ListParagraph"/>
+              <w:ind w:left="0"/>
+            </w:pPr>
+            <w:r>
+              <w:t>Logs user out and wait for user to return to log in</w:t>
+            </w:r>
+          </w:p>
+        </w:tc>
+      </w:tr>
+      <w:tr>
+        <w:trPr>
+          <w:jc w:val="center"/>
+        </w:trPr>
+        <w:tc>
+          <w:tcPr>
+            <w:tcW w:w="1458" w:type="dxa"/>
+          </w:tcPr>
+          <w:p>
+            <w:pPr>
+              <w:pStyle w:val="ListParagraph"/>
+              <w:ind w:left="0"/>
+            </w:pPr>
+            <w:r>
+              <w:t>Open other applications</w:t>
+            </w:r>
+          </w:p>
+        </w:tc>
+        <w:tc>
+          <w:tcPr>
+            <w:tcW w:w="2070" w:type="dxa"/>
+          </w:tcPr>
+          <w:p>
+            <w:pPr>
+              <w:pStyle w:val="ListParagraph"/>
+              <w:ind w:left="0"/>
+            </w:pPr>
+            <w:r>
+              <w:t>User voice command</w:t>
+            </w:r>
+          </w:p>
+        </w:tc>
+        <w:tc>
+          <w:tcPr>
+            <w:tcW w:w="2790" w:type="dxa"/>
+          </w:tcPr>
+          <w:p>
+            <w:pPr>
+              <w:pStyle w:val="ListParagraph"/>
+              <w:ind w:left="0"/>
+            </w:pPr>
+            <w:r>
+              <w:t>Open desired applications</w:t>
+            </w:r>
+          </w:p>
+        </w:tc>
+        <w:tc>
+          <w:tcPr>
+            <w:tcW w:w="2718" w:type="dxa"/>
+          </w:tcPr>
+          <w:p>
+            <w:pPr>
+              <w:pStyle w:val="ListParagraph"/>
+              <w:ind w:left="0"/>
+            </w:pPr>
+            <w:r>
+              <w:t>Searches for the application and open for user</w:t>
+            </w:r>
+          </w:p>
+        </w:tc>
+      </w:tr>
+      <w:tr>
+        <w:trPr>
+          <w:jc w:val="center"/>
+        </w:trPr>
+        <w:tc>
+          <w:tcPr>
+            <w:tcW w:w="1458" w:type="dxa"/>
+          </w:tcPr>
+          <w:p>
+            <w:pPr>
+              <w:pStyle w:val="ListParagraph"/>
+              <w:ind w:left="0"/>
+            </w:pPr>
+            <w:r>
+              <w:t>Taking picture</w:t>
+            </w:r>
+          </w:p>
+        </w:tc>
+        <w:tc>
+          <w:tcPr>
+            <w:tcW w:w="2070" w:type="dxa"/>
+          </w:tcPr>
+          <w:p>
+            <w:pPr>
+              <w:pStyle w:val="ListParagraph"/>
+              <w:ind w:left="0"/>
+            </w:pPr>
+            <w:r>
+              <w:t>User voice command</w:t>
+            </w:r>
+          </w:p>
+        </w:tc>
+        <w:tc>
+          <w:tcPr>
+            <w:tcW w:w="2790" w:type="dxa"/>
+          </w:tcPr>
+          <w:p>
+            <w:pPr>
+              <w:pStyle w:val="ListParagraph"/>
+              <w:ind w:left="0"/>
+            </w:pPr>
+            <w:r>
+              <w:t>Takes picture of user</w:t>
+            </w:r>
+          </w:p>
+        </w:tc>
+        <w:tc>
+          <w:tcPr>
+            <w:tcW w:w="2718" w:type="dxa"/>
+          </w:tcPr>
+          <w:p>
+            <w:pPr>
+              <w:pStyle w:val="ListParagraph"/>
+              <w:ind w:left="0"/>
+            </w:pPr>
+            <w:r>
+              <w:t>Uses the webcam to take picture of user and stores the picture</w:t>
             </w:r>
           </w:p>
         </w:tc>
@@ -811,13 +1391,33 @@
     <w:p>
       <w:pPr>
         <w:pStyle w:val="ListParagraph"/>
-        <w:rPr>
-          <w:b/>
-        </w:rPr>
-      </w:pPr>
+        <w:numPr>
+          <w:ilvl w:val="1"/>
+          <w:numId w:val="6"/>
+        </w:numPr>
+        <w:rPr>
+          <w:b/>
+        </w:rPr>
+      </w:pPr>
+      <w:r>
+        <w:rPr>
+          <w:b/>
+        </w:rPr>
+        <w:t>Use Case Diagram</w:t>
+      </w:r>
     </w:p>
     <w:p>
       <w:pPr>
+        <w:pStyle w:val="ListParagraph"/>
+      </w:pPr>
+    </w:p>
+    <w:p>
+      <w:pPr>
+        <w:pStyle w:val="ListParagraph"/>
+        <w:numPr>
+          <w:ilvl w:val="1"/>
+          <w:numId w:val="6"/>
+        </w:numPr>
         <w:rPr>
           <w:b/>
         </w:rPr>
@@ -826,7 +1426,35 @@
         <w:rPr>
           <w:b/>
         </w:rPr>
+        <w:lastRenderedPageBreak/>
+        <w:t>Use Case Descriptions</w:t>
+      </w:r>
+    </w:p>
+    <w:p>
+      <w:pPr>
+        <w:rPr>
+          <w:b/>
+        </w:rPr>
+      </w:pPr>
+      <w:r>
+        <w:rPr>
+          <w:b/>
+        </w:rPr>
         <w:br w:type="page"/>
+      </w:r>
+    </w:p>
+    <w:p>
+      <w:pPr>
+        <w:rPr>
+          <w:b/>
+        </w:rPr>
+      </w:pPr>
+      <w:r>
+        <w:rPr>
+          <w:b/>
+        </w:rPr>
+        <w:lastRenderedPageBreak/>
+        <w:t xml:space="preserve"> </w:t>
       </w:r>
     </w:p>
     <w:p>
@@ -842,7 +1470,6 @@
           <w:b/>
           <w:sz w:val="28"/>
         </w:rPr>
-        <w:lastRenderedPageBreak/>
         <w:t>Specific Requirements</w:t>
       </w:r>
     </w:p>
@@ -957,10 +1584,7 @@
               <w:ind w:left="0"/>
             </w:pPr>
             <w:r>
-              <w:t>Source:</w:t>
-            </w:r>
-            <w:r>
-              <w:t xml:space="preserve"> </w:t>
+              <w:t xml:space="preserve">Source: </w:t>
             </w:r>
           </w:p>
         </w:tc>
@@ -993,10 +1617,7 @@
               <w:ind w:left="0"/>
             </w:pPr>
             <w:r>
-              <w:t>Dependency:</w:t>
-            </w:r>
-            <w:r>
-              <w:t xml:space="preserve"> </w:t>
+              <w:t xml:space="preserve">Dependency: </w:t>
             </w:r>
           </w:p>
         </w:tc>
@@ -1397,10 +2018,7 @@
               <w:ind w:left="0"/>
             </w:pPr>
             <w:r>
-              <w:t xml:space="preserve">Test Cases </w:t>
-            </w:r>
-            <w:r>
-              <w:t>2</w:t>
+              <w:t>Test Cases 2</w:t>
             </w:r>
           </w:p>
         </w:tc>
@@ -1780,10 +2398,7 @@
               <w:ind w:left="0"/>
             </w:pPr>
             <w:r>
-              <w:t>The user interface</w:t>
-            </w:r>
-            <w:r>
-              <w:t xml:space="preserve"> allows the user to save and update set of </w:t>
+              <w:t xml:space="preserve">The user interface allows the user to save and update set of </w:t>
             </w:r>
             <w:r>
               <w:t xml:space="preserve">configuration </w:t>
@@ -1994,6 +2609,1100 @@
             </w:pPr>
             <w:r>
               <w:t>Robin Schiro | 10/3/15 | Created the requirement</w:t>
+            </w:r>
+          </w:p>
+        </w:tc>
+      </w:tr>
+    </w:tbl>
+    <w:p>
+      <w:pPr>
+        <w:pStyle w:val="ListParagraph"/>
+        <w:ind w:left="360"/>
+        <w:rPr>
+          <w:sz w:val="20"/>
+        </w:rPr>
+      </w:pPr>
+    </w:p>
+    <w:tbl>
+      <w:tblPr>
+        <w:tblStyle w:val="TableGrid"/>
+        <w:tblW w:w="0" w:type="auto"/>
+        <w:jc w:val="center"/>
+        <w:tblLook w:val="04A0" w:firstRow="1" w:lastRow="0" w:firstColumn="1" w:lastColumn="0" w:noHBand="0" w:noVBand="1"/>
+      </w:tblPr>
+      <w:tblGrid>
+        <w:gridCol w:w="2178"/>
+        <w:gridCol w:w="6831"/>
+      </w:tblGrid>
+      <w:tr>
+        <w:trPr>
+          <w:jc w:val="center"/>
+        </w:trPr>
+        <w:tc>
+          <w:tcPr>
+            <w:tcW w:w="9009" w:type="dxa"/>
+            <w:gridSpan w:val="2"/>
+          </w:tcPr>
+          <w:p>
+            <w:pPr>
+              <w:pStyle w:val="ListParagraph"/>
+              <w:ind w:left="0"/>
+              <w:rPr>
+                <w:i/>
+                <w:u w:val="single"/>
+              </w:rPr>
+            </w:pPr>
+            <w:r>
+              <w:rPr>
+                <w:i/>
+                <w:u w:val="single"/>
+              </w:rPr>
+              <w:t>No: 5</w:t>
+            </w:r>
+          </w:p>
+        </w:tc>
+      </w:tr>
+      <w:tr>
+        <w:trPr>
+          <w:jc w:val="center"/>
+        </w:trPr>
+        <w:tc>
+          <w:tcPr>
+            <w:tcW w:w="2178" w:type="dxa"/>
+          </w:tcPr>
+          <w:p>
+            <w:pPr>
+              <w:pStyle w:val="ListParagraph"/>
+              <w:ind w:left="0"/>
+            </w:pPr>
+            <w:r>
+              <w:t xml:space="preserve">Statement: </w:t>
+            </w:r>
+          </w:p>
+        </w:tc>
+        <w:tc>
+          <w:tcPr>
+            <w:tcW w:w="6831" w:type="dxa"/>
+          </w:tcPr>
+          <w:p>
+            <w:pPr>
+              <w:pStyle w:val="ListParagraph"/>
+              <w:ind w:left="0"/>
+            </w:pPr>
+            <w:r>
+              <w:t>Jarvis shall recognize voice commands of the user using window’s speech library and should have 80% accuracy</w:t>
+            </w:r>
+          </w:p>
+        </w:tc>
+      </w:tr>
+      <w:tr>
+        <w:trPr>
+          <w:jc w:val="center"/>
+        </w:trPr>
+        <w:tc>
+          <w:tcPr>
+            <w:tcW w:w="2178" w:type="dxa"/>
+          </w:tcPr>
+          <w:p>
+            <w:pPr>
+              <w:pStyle w:val="ListParagraph"/>
+              <w:ind w:left="0"/>
+            </w:pPr>
+            <w:r>
+              <w:lastRenderedPageBreak/>
+              <w:t xml:space="preserve">Source: </w:t>
+            </w:r>
+          </w:p>
+        </w:tc>
+        <w:tc>
+          <w:tcPr>
+            <w:tcW w:w="6831" w:type="dxa"/>
+          </w:tcPr>
+          <w:p>
+            <w:pPr>
+              <w:pStyle w:val="ListParagraph"/>
+              <w:ind w:left="0"/>
+            </w:pPr>
+            <w:r>
+              <w:t>Developers</w:t>
+            </w:r>
+          </w:p>
+        </w:tc>
+      </w:tr>
+      <w:tr>
+        <w:trPr>
+          <w:jc w:val="center"/>
+        </w:trPr>
+        <w:tc>
+          <w:tcPr>
+            <w:tcW w:w="2178" w:type="dxa"/>
+          </w:tcPr>
+          <w:p>
+            <w:pPr>
+              <w:pStyle w:val="ListParagraph"/>
+              <w:ind w:left="0"/>
+            </w:pPr>
+            <w:r>
+              <w:t xml:space="preserve">Dependency: </w:t>
+            </w:r>
+          </w:p>
+        </w:tc>
+        <w:tc>
+          <w:tcPr>
+            <w:tcW w:w="6831" w:type="dxa"/>
+          </w:tcPr>
+          <w:p>
+            <w:pPr>
+              <w:pStyle w:val="ListParagraph"/>
+              <w:ind w:left="0"/>
+            </w:pPr>
+            <w:r>
+              <w:t>None</w:t>
+            </w:r>
+          </w:p>
+        </w:tc>
+      </w:tr>
+      <w:tr>
+        <w:trPr>
+          <w:jc w:val="center"/>
+        </w:trPr>
+        <w:tc>
+          <w:tcPr>
+            <w:tcW w:w="2178" w:type="dxa"/>
+          </w:tcPr>
+          <w:p>
+            <w:pPr>
+              <w:pStyle w:val="ListParagraph"/>
+              <w:ind w:left="0"/>
+            </w:pPr>
+            <w:r>
+              <w:t xml:space="preserve">Conflicts: </w:t>
+            </w:r>
+          </w:p>
+        </w:tc>
+        <w:tc>
+          <w:tcPr>
+            <w:tcW w:w="6831" w:type="dxa"/>
+          </w:tcPr>
+          <w:p>
+            <w:pPr>
+              <w:pStyle w:val="ListParagraph"/>
+              <w:ind w:left="0"/>
+            </w:pPr>
+            <w:r>
+              <w:t>None</w:t>
+            </w:r>
+          </w:p>
+        </w:tc>
+      </w:tr>
+      <w:tr>
+        <w:trPr>
+          <w:jc w:val="center"/>
+        </w:trPr>
+        <w:tc>
+          <w:tcPr>
+            <w:tcW w:w="2178" w:type="dxa"/>
+          </w:tcPr>
+          <w:p>
+            <w:pPr>
+              <w:pStyle w:val="ListParagraph"/>
+              <w:ind w:left="0"/>
+            </w:pPr>
+            <w:r>
+              <w:t xml:space="preserve">Supporting Materials: </w:t>
+            </w:r>
+          </w:p>
+        </w:tc>
+        <w:tc>
+          <w:tcPr>
+            <w:tcW w:w="6831" w:type="dxa"/>
+          </w:tcPr>
+          <w:p>
+            <w:pPr>
+              <w:pStyle w:val="ListParagraph"/>
+              <w:ind w:left="0"/>
+            </w:pPr>
+            <w:r>
+              <w:t xml:space="preserve">This YouTube video: </w:t>
+            </w:r>
+            <w:hyperlink r:id="rId9" w:history="1">
+              <w:r>
+                <w:rPr>
+                  <w:rStyle w:val="Hyperlink"/>
+                </w:rPr>
+                <w:t>https://www.youtube.com/watch?v=KR0-UYUGYgA</w:t>
+              </w:r>
+            </w:hyperlink>
+            <w:r>
+              <w:t xml:space="preserve"> </w:t>
+            </w:r>
+          </w:p>
+        </w:tc>
+      </w:tr>
+      <w:tr>
+        <w:trPr>
+          <w:jc w:val="center"/>
+        </w:trPr>
+        <w:tc>
+          <w:tcPr>
+            <w:tcW w:w="2178" w:type="dxa"/>
+          </w:tcPr>
+          <w:p>
+            <w:pPr>
+              <w:pStyle w:val="ListParagraph"/>
+              <w:ind w:left="0"/>
+            </w:pPr>
+            <w:r>
+              <w:t>Evaluation Method:</w:t>
+            </w:r>
+          </w:p>
+        </w:tc>
+        <w:tc>
+          <w:tcPr>
+            <w:tcW w:w="6831" w:type="dxa"/>
+          </w:tcPr>
+          <w:p>
+            <w:pPr>
+              <w:pStyle w:val="ListParagraph"/>
+              <w:ind w:left="0"/>
+            </w:pPr>
+            <w:r>
+              <w:t>Test Case 6</w:t>
+            </w:r>
+          </w:p>
+        </w:tc>
+      </w:tr>
+      <w:tr>
+        <w:trPr>
+          <w:jc w:val="center"/>
+        </w:trPr>
+        <w:tc>
+          <w:tcPr>
+            <w:tcW w:w="2178" w:type="dxa"/>
+          </w:tcPr>
+          <w:p>
+            <w:pPr>
+              <w:pStyle w:val="ListParagraph"/>
+              <w:ind w:left="0"/>
+            </w:pPr>
+            <w:r>
+              <w:t>Revision History:</w:t>
+            </w:r>
+          </w:p>
+        </w:tc>
+        <w:tc>
+          <w:tcPr>
+            <w:tcW w:w="6831" w:type="dxa"/>
+          </w:tcPr>
+          <w:p>
+            <w:pPr>
+              <w:pStyle w:val="ListParagraph"/>
+              <w:ind w:left="0"/>
+            </w:pPr>
+            <w:r>
+              <w:t>Jimmy Lam | 10/4/15 | Created the requirement</w:t>
+            </w:r>
+          </w:p>
+        </w:tc>
+      </w:tr>
+    </w:tbl>
+    <w:p/>
+    <w:tbl>
+      <w:tblPr>
+        <w:tblStyle w:val="TableGrid"/>
+        <w:tblW w:w="0" w:type="auto"/>
+        <w:jc w:val="center"/>
+        <w:tblLook w:val="04A0" w:firstRow="1" w:lastRow="0" w:firstColumn="1" w:lastColumn="0" w:noHBand="0" w:noVBand="1"/>
+      </w:tblPr>
+      <w:tblGrid>
+        <w:gridCol w:w="2178"/>
+        <w:gridCol w:w="6831"/>
+      </w:tblGrid>
+      <w:tr>
+        <w:trPr>
+          <w:jc w:val="center"/>
+        </w:trPr>
+        <w:tc>
+          <w:tcPr>
+            <w:tcW w:w="9009" w:type="dxa"/>
+            <w:gridSpan w:val="2"/>
+          </w:tcPr>
+          <w:p>
+            <w:pPr>
+              <w:rPr>
+                <w:i/>
+                <w:u w:val="single"/>
+              </w:rPr>
+            </w:pPr>
+            <w:r>
+              <w:rPr>
+                <w:i/>
+                <w:u w:val="single"/>
+              </w:rPr>
+              <w:t>No: 6</w:t>
+            </w:r>
+          </w:p>
+        </w:tc>
+      </w:tr>
+      <w:tr>
+        <w:trPr>
+          <w:jc w:val="center"/>
+        </w:trPr>
+        <w:tc>
+          <w:tcPr>
+            <w:tcW w:w="2178" w:type="dxa"/>
+          </w:tcPr>
+          <w:p>
+            <w:pPr>
+              <w:pStyle w:val="ListParagraph"/>
+              <w:ind w:left="0"/>
+            </w:pPr>
+            <w:r>
+              <w:t xml:space="preserve">Statement: </w:t>
+            </w:r>
+          </w:p>
+        </w:tc>
+        <w:tc>
+          <w:tcPr>
+            <w:tcW w:w="6831" w:type="dxa"/>
+          </w:tcPr>
+          <w:p>
+            <w:pPr>
+              <w:pStyle w:val="ListParagraph"/>
+              <w:ind w:left="0"/>
+            </w:pPr>
+            <w:r>
+              <w:t>Jarvis shall open other applications based on user command</w:t>
+            </w:r>
+          </w:p>
+        </w:tc>
+      </w:tr>
+      <w:tr>
+        <w:trPr>
+          <w:jc w:val="center"/>
+        </w:trPr>
+        <w:tc>
+          <w:tcPr>
+            <w:tcW w:w="2178" w:type="dxa"/>
+          </w:tcPr>
+          <w:p>
+            <w:pPr>
+              <w:pStyle w:val="ListParagraph"/>
+              <w:ind w:left="0"/>
+            </w:pPr>
+            <w:r>
+              <w:t xml:space="preserve">Source: </w:t>
+            </w:r>
+          </w:p>
+        </w:tc>
+        <w:tc>
+          <w:tcPr>
+            <w:tcW w:w="6831" w:type="dxa"/>
+          </w:tcPr>
+          <w:p>
+            <w:pPr>
+              <w:pStyle w:val="ListParagraph"/>
+              <w:ind w:left="0"/>
+            </w:pPr>
+            <w:r>
+              <w:t>Developers</w:t>
+            </w:r>
+          </w:p>
+        </w:tc>
+      </w:tr>
+      <w:tr>
+        <w:trPr>
+          <w:jc w:val="center"/>
+        </w:trPr>
+        <w:tc>
+          <w:tcPr>
+            <w:tcW w:w="2178" w:type="dxa"/>
+          </w:tcPr>
+          <w:p>
+            <w:pPr>
+              <w:pStyle w:val="ListParagraph"/>
+              <w:ind w:left="0"/>
+            </w:pPr>
+            <w:r>
+              <w:t xml:space="preserve">Dependency: </w:t>
+            </w:r>
+          </w:p>
+        </w:tc>
+        <w:tc>
+          <w:tcPr>
+            <w:tcW w:w="6831" w:type="dxa"/>
+          </w:tcPr>
+          <w:p>
+            <w:pPr>
+              <w:pStyle w:val="ListParagraph"/>
+              <w:ind w:left="0"/>
+            </w:pPr>
+            <w:r>
+              <w:t>No 1</w:t>
+            </w:r>
+          </w:p>
+        </w:tc>
+      </w:tr>
+      <w:tr>
+        <w:trPr>
+          <w:jc w:val="center"/>
+        </w:trPr>
+        <w:tc>
+          <w:tcPr>
+            <w:tcW w:w="2178" w:type="dxa"/>
+          </w:tcPr>
+          <w:p>
+            <w:pPr>
+              <w:pStyle w:val="ListParagraph"/>
+              <w:ind w:left="0"/>
+            </w:pPr>
+            <w:r>
+              <w:t xml:space="preserve">Conflicts: </w:t>
+            </w:r>
+          </w:p>
+        </w:tc>
+        <w:tc>
+          <w:tcPr>
+            <w:tcW w:w="6831" w:type="dxa"/>
+          </w:tcPr>
+          <w:p>
+            <w:pPr>
+              <w:pStyle w:val="ListParagraph"/>
+              <w:ind w:left="0"/>
+            </w:pPr>
+            <w:r>
+              <w:t>None</w:t>
+            </w:r>
+          </w:p>
+        </w:tc>
+      </w:tr>
+      <w:tr>
+        <w:trPr>
+          <w:jc w:val="center"/>
+        </w:trPr>
+        <w:tc>
+          <w:tcPr>
+            <w:tcW w:w="2178" w:type="dxa"/>
+          </w:tcPr>
+          <w:p>
+            <w:pPr>
+              <w:pStyle w:val="ListParagraph"/>
+              <w:ind w:left="0"/>
+            </w:pPr>
+            <w:r>
+              <w:t xml:space="preserve">Supporting Materials: </w:t>
+            </w:r>
+          </w:p>
+        </w:tc>
+        <w:tc>
+          <w:tcPr>
+            <w:tcW w:w="6831" w:type="dxa"/>
+          </w:tcPr>
+          <w:p>
+            <w:pPr>
+              <w:pStyle w:val="ListParagraph"/>
+              <w:ind w:left="0"/>
+            </w:pPr>
+            <w:r>
+              <w:t>None</w:t>
+            </w:r>
+          </w:p>
+        </w:tc>
+      </w:tr>
+      <w:tr>
+        <w:trPr>
+          <w:jc w:val="center"/>
+        </w:trPr>
+        <w:tc>
+          <w:tcPr>
+            <w:tcW w:w="2178" w:type="dxa"/>
+          </w:tcPr>
+          <w:p>
+            <w:pPr>
+              <w:pStyle w:val="ListParagraph"/>
+              <w:ind w:left="0"/>
+            </w:pPr>
+            <w:r>
+              <w:t>Evaluation Method:</w:t>
+            </w:r>
+          </w:p>
+        </w:tc>
+        <w:tc>
+          <w:tcPr>
+            <w:tcW w:w="6831" w:type="dxa"/>
+          </w:tcPr>
+          <w:p>
+            <w:pPr>
+              <w:pStyle w:val="ListParagraph"/>
+              <w:ind w:left="0"/>
+            </w:pPr>
+            <w:r>
+              <w:t>Test Case 7</w:t>
+            </w:r>
+          </w:p>
+        </w:tc>
+      </w:tr>
+      <w:tr>
+        <w:trPr>
+          <w:jc w:val="center"/>
+        </w:trPr>
+        <w:tc>
+          <w:tcPr>
+            <w:tcW w:w="2178" w:type="dxa"/>
+          </w:tcPr>
+          <w:p>
+            <w:pPr>
+              <w:pStyle w:val="ListParagraph"/>
+              <w:ind w:left="0"/>
+            </w:pPr>
+            <w:r>
+              <w:t>Revision History:</w:t>
+            </w:r>
+          </w:p>
+        </w:tc>
+        <w:tc>
+          <w:tcPr>
+            <w:tcW w:w="6831" w:type="dxa"/>
+          </w:tcPr>
+          <w:p>
+            <w:pPr>
+              <w:pStyle w:val="ListParagraph"/>
+              <w:ind w:left="0"/>
+            </w:pPr>
+            <w:r>
+              <w:t>Jimmy Lam | 10/4/15 | Created the requirement</w:t>
+            </w:r>
+          </w:p>
+        </w:tc>
+      </w:tr>
+    </w:tbl>
+    <w:p/>
+    <w:tbl>
+      <w:tblPr>
+        <w:tblStyle w:val="TableGrid"/>
+        <w:tblW w:w="0" w:type="auto"/>
+        <w:jc w:val="center"/>
+        <w:tblLook w:val="04A0" w:firstRow="1" w:lastRow="0" w:firstColumn="1" w:lastColumn="0" w:noHBand="0" w:noVBand="1"/>
+      </w:tblPr>
+      <w:tblGrid>
+        <w:gridCol w:w="2178"/>
+        <w:gridCol w:w="6831"/>
+      </w:tblGrid>
+      <w:tr>
+        <w:trPr>
+          <w:jc w:val="center"/>
+        </w:trPr>
+        <w:tc>
+          <w:tcPr>
+            <w:tcW w:w="9009" w:type="dxa"/>
+            <w:gridSpan w:val="2"/>
+          </w:tcPr>
+          <w:p>
+            <w:pPr>
+              <w:rPr>
+                <w:i/>
+                <w:u w:val="single"/>
+              </w:rPr>
+            </w:pPr>
+            <w:r>
+              <w:rPr>
+                <w:i/>
+                <w:u w:val="single"/>
+              </w:rPr>
+              <w:t>No: 7</w:t>
+            </w:r>
+          </w:p>
+        </w:tc>
+      </w:tr>
+      <w:tr>
+        <w:trPr>
+          <w:jc w:val="center"/>
+        </w:trPr>
+        <w:tc>
+          <w:tcPr>
+            <w:tcW w:w="2178" w:type="dxa"/>
+          </w:tcPr>
+          <w:p>
+            <w:pPr>
+              <w:pStyle w:val="ListParagraph"/>
+              <w:ind w:left="0"/>
+            </w:pPr>
+            <w:r>
+              <w:t xml:space="preserve">Statement: </w:t>
+            </w:r>
+          </w:p>
+        </w:tc>
+        <w:tc>
+          <w:tcPr>
+            <w:tcW w:w="6831" w:type="dxa"/>
+          </w:tcPr>
+          <w:p>
+            <w:r>
+              <w:t>Statement: Jarvis shall log the user in and out of their computer based on user command</w:t>
+            </w:r>
+          </w:p>
+        </w:tc>
+      </w:tr>
+      <w:tr>
+        <w:trPr>
+          <w:jc w:val="center"/>
+        </w:trPr>
+        <w:tc>
+          <w:tcPr>
+            <w:tcW w:w="2178" w:type="dxa"/>
+          </w:tcPr>
+          <w:p>
+            <w:pPr>
+              <w:pStyle w:val="ListParagraph"/>
+              <w:ind w:left="0"/>
+            </w:pPr>
+            <w:r>
+              <w:t xml:space="preserve">Source: </w:t>
+            </w:r>
+          </w:p>
+        </w:tc>
+        <w:tc>
+          <w:tcPr>
+            <w:tcW w:w="6831" w:type="dxa"/>
+          </w:tcPr>
+          <w:p>
+            <w:pPr>
+              <w:pStyle w:val="ListParagraph"/>
+              <w:ind w:left="0"/>
+            </w:pPr>
+            <w:r>
+              <w:t>Developers</w:t>
+            </w:r>
+          </w:p>
+        </w:tc>
+      </w:tr>
+      <w:tr>
+        <w:trPr>
+          <w:jc w:val="center"/>
+        </w:trPr>
+        <w:tc>
+          <w:tcPr>
+            <w:tcW w:w="2178" w:type="dxa"/>
+          </w:tcPr>
+          <w:p>
+            <w:pPr>
+              <w:pStyle w:val="ListParagraph"/>
+              <w:ind w:left="0"/>
+            </w:pPr>
+            <w:r>
+              <w:t xml:space="preserve">Dependency: </w:t>
+            </w:r>
+          </w:p>
+        </w:tc>
+        <w:tc>
+          <w:tcPr>
+            <w:tcW w:w="6831" w:type="dxa"/>
+          </w:tcPr>
+          <w:p>
+            <w:pPr>
+              <w:pStyle w:val="ListParagraph"/>
+              <w:ind w:left="0"/>
+            </w:pPr>
+            <w:r>
+              <w:t>No 1</w:t>
+            </w:r>
+          </w:p>
+        </w:tc>
+      </w:tr>
+      <w:tr>
+        <w:trPr>
+          <w:jc w:val="center"/>
+        </w:trPr>
+        <w:tc>
+          <w:tcPr>
+            <w:tcW w:w="2178" w:type="dxa"/>
+          </w:tcPr>
+          <w:p>
+            <w:pPr>
+              <w:pStyle w:val="ListParagraph"/>
+              <w:ind w:left="0"/>
+            </w:pPr>
+            <w:r>
+              <w:t xml:space="preserve">Conflicts: </w:t>
+            </w:r>
+          </w:p>
+        </w:tc>
+        <w:tc>
+          <w:tcPr>
+            <w:tcW w:w="6831" w:type="dxa"/>
+          </w:tcPr>
+          <w:p>
+            <w:pPr>
+              <w:pStyle w:val="ListParagraph"/>
+              <w:ind w:left="0"/>
+            </w:pPr>
+            <w:r>
+              <w:t>None</w:t>
+            </w:r>
+          </w:p>
+        </w:tc>
+      </w:tr>
+      <w:tr>
+        <w:trPr>
+          <w:jc w:val="center"/>
+        </w:trPr>
+        <w:tc>
+          <w:tcPr>
+            <w:tcW w:w="2178" w:type="dxa"/>
+          </w:tcPr>
+          <w:p>
+            <w:pPr>
+              <w:pStyle w:val="ListParagraph"/>
+              <w:ind w:left="0"/>
+            </w:pPr>
+            <w:r>
+              <w:t xml:space="preserve">Supporting Materials: </w:t>
+            </w:r>
+          </w:p>
+        </w:tc>
+        <w:tc>
+          <w:tcPr>
+            <w:tcW w:w="6831" w:type="dxa"/>
+          </w:tcPr>
+          <w:p>
+            <w:pPr>
+              <w:pStyle w:val="ListParagraph"/>
+              <w:ind w:left="0"/>
+            </w:pPr>
+            <w:r>
+              <w:t>None</w:t>
+            </w:r>
+          </w:p>
+        </w:tc>
+      </w:tr>
+      <w:tr>
+        <w:trPr>
+          <w:jc w:val="center"/>
+        </w:trPr>
+        <w:tc>
+          <w:tcPr>
+            <w:tcW w:w="2178" w:type="dxa"/>
+          </w:tcPr>
+          <w:p>
+            <w:pPr>
+              <w:pStyle w:val="ListParagraph"/>
+              <w:ind w:left="0"/>
+            </w:pPr>
+            <w:r>
+              <w:t>Evaluation Method:</w:t>
+            </w:r>
+          </w:p>
+        </w:tc>
+        <w:tc>
+          <w:tcPr>
+            <w:tcW w:w="6831" w:type="dxa"/>
+          </w:tcPr>
+          <w:p>
+            <w:pPr>
+              <w:pStyle w:val="ListParagraph"/>
+              <w:ind w:left="0"/>
+            </w:pPr>
+            <w:r>
+              <w:t>Test Cases 8 and 9</w:t>
+            </w:r>
+          </w:p>
+        </w:tc>
+      </w:tr>
+      <w:tr>
+        <w:trPr>
+          <w:jc w:val="center"/>
+        </w:trPr>
+        <w:tc>
+          <w:tcPr>
+            <w:tcW w:w="2178" w:type="dxa"/>
+          </w:tcPr>
+          <w:p>
+            <w:pPr>
+              <w:pStyle w:val="ListParagraph"/>
+              <w:ind w:left="0"/>
+            </w:pPr>
+            <w:r>
+              <w:t>Revision History:</w:t>
+            </w:r>
+          </w:p>
+        </w:tc>
+        <w:tc>
+          <w:tcPr>
+            <w:tcW w:w="6831" w:type="dxa"/>
+          </w:tcPr>
+          <w:p>
+            <w:pPr>
+              <w:pStyle w:val="ListParagraph"/>
+              <w:ind w:left="0"/>
+            </w:pPr>
+            <w:r>
+              <w:t>Jimmy Lam | 10/4/15 | Created the requirement</w:t>
+            </w:r>
+          </w:p>
+        </w:tc>
+      </w:tr>
+    </w:tbl>
+    <w:p/>
+    <w:tbl>
+      <w:tblPr>
+        <w:tblStyle w:val="TableGrid"/>
+        <w:tblW w:w="0" w:type="auto"/>
+        <w:jc w:val="center"/>
+        <w:tblLook w:val="04A0" w:firstRow="1" w:lastRow="0" w:firstColumn="1" w:lastColumn="0" w:noHBand="0" w:noVBand="1"/>
+      </w:tblPr>
+      <w:tblGrid>
+        <w:gridCol w:w="2178"/>
+        <w:gridCol w:w="6831"/>
+      </w:tblGrid>
+      <w:tr>
+        <w:trPr>
+          <w:jc w:val="center"/>
+        </w:trPr>
+        <w:tc>
+          <w:tcPr>
+            <w:tcW w:w="9009" w:type="dxa"/>
+            <w:gridSpan w:val="2"/>
+          </w:tcPr>
+          <w:p>
+            <w:pPr>
+              <w:rPr>
+                <w:i/>
+                <w:u w:val="single"/>
+              </w:rPr>
+            </w:pPr>
+            <w:r>
+              <w:rPr>
+                <w:i/>
+                <w:u w:val="single"/>
+              </w:rPr>
+              <w:t>No:8</w:t>
+            </w:r>
+          </w:p>
+        </w:tc>
+      </w:tr>
+      <w:tr>
+        <w:trPr>
+          <w:jc w:val="center"/>
+        </w:trPr>
+        <w:tc>
+          <w:tcPr>
+            <w:tcW w:w="2178" w:type="dxa"/>
+          </w:tcPr>
+          <w:p>
+            <w:pPr>
+              <w:pStyle w:val="ListParagraph"/>
+              <w:ind w:left="0"/>
+            </w:pPr>
+            <w:r>
+              <w:t xml:space="preserve">Statement: </w:t>
+            </w:r>
+          </w:p>
+        </w:tc>
+        <w:tc>
+          <w:tcPr>
+            <w:tcW w:w="6831" w:type="dxa"/>
+          </w:tcPr>
+          <w:p>
+            <w:r>
+              <w:t>Statement: Jarvis shall take a picture of the user for the user and store the photo</w:t>
+            </w:r>
+          </w:p>
+        </w:tc>
+      </w:tr>
+      <w:tr>
+        <w:trPr>
+          <w:jc w:val="center"/>
+        </w:trPr>
+        <w:tc>
+          <w:tcPr>
+            <w:tcW w:w="2178" w:type="dxa"/>
+          </w:tcPr>
+          <w:p>
+            <w:pPr>
+              <w:pStyle w:val="ListParagraph"/>
+              <w:ind w:left="0"/>
+            </w:pPr>
+            <w:r>
+              <w:t xml:space="preserve">Source: </w:t>
+            </w:r>
+          </w:p>
+        </w:tc>
+        <w:tc>
+          <w:tcPr>
+            <w:tcW w:w="6831" w:type="dxa"/>
+          </w:tcPr>
+          <w:p>
+            <w:pPr>
+              <w:pStyle w:val="ListParagraph"/>
+              <w:ind w:left="0"/>
+            </w:pPr>
+            <w:r>
+              <w:t>Developers</w:t>
+            </w:r>
+          </w:p>
+        </w:tc>
+      </w:tr>
+      <w:tr>
+        <w:trPr>
+          <w:jc w:val="center"/>
+        </w:trPr>
+        <w:tc>
+          <w:tcPr>
+            <w:tcW w:w="2178" w:type="dxa"/>
+          </w:tcPr>
+          <w:p>
+            <w:pPr>
+              <w:pStyle w:val="ListParagraph"/>
+              <w:ind w:left="0"/>
+            </w:pPr>
+            <w:r>
+              <w:t xml:space="preserve">Dependency: </w:t>
+            </w:r>
+          </w:p>
+        </w:tc>
+        <w:tc>
+          <w:tcPr>
+            <w:tcW w:w="6831" w:type="dxa"/>
+          </w:tcPr>
+          <w:p>
+            <w:pPr>
+              <w:pStyle w:val="ListParagraph"/>
+              <w:ind w:left="0"/>
+            </w:pPr>
+            <w:r>
+              <w:t>No 1</w:t>
+            </w:r>
+          </w:p>
+        </w:tc>
+      </w:tr>
+      <w:tr>
+        <w:trPr>
+          <w:jc w:val="center"/>
+        </w:trPr>
+        <w:tc>
+          <w:tcPr>
+            <w:tcW w:w="2178" w:type="dxa"/>
+          </w:tcPr>
+          <w:p>
+            <w:pPr>
+              <w:pStyle w:val="ListParagraph"/>
+              <w:ind w:left="0"/>
+            </w:pPr>
+            <w:r>
+              <w:t xml:space="preserve">Conflicts: </w:t>
+            </w:r>
+          </w:p>
+        </w:tc>
+        <w:tc>
+          <w:tcPr>
+            <w:tcW w:w="6831" w:type="dxa"/>
+          </w:tcPr>
+          <w:p>
+            <w:pPr>
+              <w:pStyle w:val="ListParagraph"/>
+              <w:ind w:left="0"/>
+            </w:pPr>
+            <w:r>
+              <w:t>None</w:t>
+            </w:r>
+          </w:p>
+        </w:tc>
+      </w:tr>
+      <w:tr>
+        <w:trPr>
+          <w:jc w:val="center"/>
+        </w:trPr>
+        <w:tc>
+          <w:tcPr>
+            <w:tcW w:w="2178" w:type="dxa"/>
+          </w:tcPr>
+          <w:p>
+            <w:pPr>
+              <w:pStyle w:val="ListParagraph"/>
+              <w:ind w:left="0"/>
+            </w:pPr>
+            <w:r>
+              <w:t xml:space="preserve">Supporting Materials: </w:t>
+            </w:r>
+          </w:p>
+        </w:tc>
+        <w:tc>
+          <w:tcPr>
+            <w:tcW w:w="6831" w:type="dxa"/>
+          </w:tcPr>
+          <w:p>
+            <w:pPr>
+              <w:pStyle w:val="ListParagraph"/>
+              <w:ind w:left="0"/>
+            </w:pPr>
+            <w:r>
+              <w:t>None</w:t>
+            </w:r>
+          </w:p>
+        </w:tc>
+      </w:tr>
+      <w:tr>
+        <w:trPr>
+          <w:jc w:val="center"/>
+        </w:trPr>
+        <w:tc>
+          <w:tcPr>
+            <w:tcW w:w="2178" w:type="dxa"/>
+          </w:tcPr>
+          <w:p>
+            <w:pPr>
+              <w:pStyle w:val="ListParagraph"/>
+              <w:ind w:left="0"/>
+            </w:pPr>
+            <w:r>
+              <w:t>Evaluation Method:</w:t>
+            </w:r>
+          </w:p>
+        </w:tc>
+        <w:tc>
+          <w:tcPr>
+            <w:tcW w:w="6831" w:type="dxa"/>
+          </w:tcPr>
+          <w:p>
+            <w:pPr>
+              <w:pStyle w:val="ListParagraph"/>
+              <w:ind w:left="0"/>
+            </w:pPr>
+            <w:r>
+              <w:t>Test Case 10</w:t>
+            </w:r>
+          </w:p>
+        </w:tc>
+      </w:tr>
+      <w:tr>
+        <w:trPr>
+          <w:jc w:val="center"/>
+        </w:trPr>
+        <w:tc>
+          <w:tcPr>
+            <w:tcW w:w="2178" w:type="dxa"/>
+          </w:tcPr>
+          <w:p>
+            <w:pPr>
+              <w:pStyle w:val="ListParagraph"/>
+              <w:ind w:left="0"/>
+            </w:pPr>
+            <w:r>
+              <w:t>Revision History:</w:t>
+            </w:r>
+          </w:p>
+        </w:tc>
+        <w:tc>
+          <w:tcPr>
+            <w:tcW w:w="6831" w:type="dxa"/>
+          </w:tcPr>
+          <w:p>
+            <w:pPr>
+              <w:pStyle w:val="ListParagraph"/>
+              <w:ind w:left="0"/>
+            </w:pPr>
+            <w:r>
+              <w:t>Jimmy Lam | 10/4/15 | Created the requirement</w:t>
             </w:r>
           </w:p>
         </w:tc>
@@ -2662,7 +4371,7 @@
   <w:abstractNum w:abstractNumId="6" w15:restartNumberingAfterBreak="0">
     <w:nsid w:val="44930BC8"/>
     <w:multiLevelType w:val="multilevel"/>
-    <w:tmpl w:val="E780BEBA"/>
+    <w:tmpl w:val="23B2B008"/>
     <w:lvl w:ilvl="0">
       <w:start w:val="1"/>
       <w:numFmt w:val="decimal"/>
@@ -2710,6 +4419,11 @@
       <w:pPr>
         <w:ind w:left="1440" w:hanging="360"/>
       </w:pPr>
+      <w:rPr>
+        <w:b w:val="0"/>
+        <w:sz w:val="22"/>
+        <w:szCs w:val="22"/>
+      </w:rPr>
     </w:lvl>
     <w:lvl w:ilvl="4">
       <w:start w:val="1"/>

</xml_diff>

<commit_message>
Modified functional requirements so that all tables use a numbered list.
</commit_message>
<xml_diff>
--- a/Documentation/Software Requirements Specification.docx
+++ b/Documentation/Software Requirements Specification.docx
@@ -240,7 +240,10 @@
               <w:jc w:val="center"/>
             </w:pPr>
             <w:r>
-              <w:t>V1.0</w:t>
+              <w:t>v</w:t>
+            </w:r>
+            <w:r>
+              <w:t>1.0</w:t>
             </w:r>
           </w:p>
         </w:tc>
@@ -293,6 +296,75 @@
           </w:p>
         </w:tc>
       </w:tr>
+      <w:tr>
+        <w:trPr>
+          <w:jc w:val="center"/>
+        </w:trPr>
+        <w:tc>
+          <w:tcPr>
+            <w:tcW w:w="914" w:type="dxa"/>
+            <w:vAlign w:val="center"/>
+          </w:tcPr>
+          <w:p>
+            <w:pPr>
+              <w:pStyle w:val="ListParagraph"/>
+              <w:ind w:left="0"/>
+              <w:jc w:val="center"/>
+            </w:pPr>
+            <w:r>
+              <w:t>v1.1</w:t>
+            </w:r>
+          </w:p>
+        </w:tc>
+        <w:tc>
+          <w:tcPr>
+            <w:tcW w:w="1167" w:type="dxa"/>
+            <w:vAlign w:val="center"/>
+          </w:tcPr>
+          <w:p>
+            <w:pPr>
+              <w:pStyle w:val="ListParagraph"/>
+              <w:ind w:left="0"/>
+              <w:jc w:val="center"/>
+            </w:pPr>
+            <w:r>
+              <w:t>10/4/2015</w:t>
+            </w:r>
+          </w:p>
+        </w:tc>
+        <w:tc>
+          <w:tcPr>
+            <w:tcW w:w="1874" w:type="dxa"/>
+            <w:vAlign w:val="center"/>
+          </w:tcPr>
+          <w:p>
+            <w:pPr>
+              <w:pStyle w:val="ListParagraph"/>
+              <w:ind w:left="0"/>
+              <w:jc w:val="center"/>
+            </w:pPr>
+            <w:r>
+              <w:t>Robin Schiro</w:t>
+            </w:r>
+          </w:p>
+        </w:tc>
+        <w:tc>
+          <w:tcPr>
+            <w:tcW w:w="5395" w:type="dxa"/>
+            <w:vAlign w:val="center"/>
+          </w:tcPr>
+          <w:p>
+            <w:pPr>
+              <w:pStyle w:val="ListParagraph"/>
+              <w:ind w:left="0"/>
+              <w:jc w:val="center"/>
+            </w:pPr>
+            <w:r>
+              <w:t>Modified functional reqs so that all tables use a numbered list</w:t>
+            </w:r>
+          </w:p>
+        </w:tc>
+      </w:tr>
     </w:tbl>
     <w:p>
       <w:pPr>
@@ -314,6 +386,8 @@
         </w:rPr>
         <w:t>Team Members:</w:t>
       </w:r>
+      <w:bookmarkStart w:id="1" w:name="_GoBack"/>
+      <w:bookmarkEnd w:id="1"/>
     </w:p>
     <w:p>
       <w:pPr>
@@ -344,8 +418,6 @@
       <w:r>
         <w:t>Julian Rojas</w:t>
       </w:r>
-      <w:bookmarkStart w:id="1" w:name="_GoBack"/>
-      <w:bookmarkEnd w:id="1"/>
     </w:p>
     <w:p>
       <w:pPr>
@@ -673,6 +745,7 @@
         <w:rPr>
           <w:u w:val="single"/>
         </w:rPr>
+        <w:lastRenderedPageBreak/>
         <w:t>Active user:</w:t>
       </w:r>
       <w:r>
@@ -711,7 +784,6 @@
         </w:rPr>
       </w:pPr>
       <w:r>
-        <w:lastRenderedPageBreak/>
         <w:t>API: Application Programming Interface</w:t>
       </w:r>
       <w:r>
@@ -1403,6 +1475,7 @@
         <w:rPr>
           <w:b/>
         </w:rPr>
+        <w:lastRenderedPageBreak/>
         <w:t>Use Case Diagram</w:t>
       </w:r>
     </w:p>
@@ -1426,7 +1499,6 @@
         <w:rPr>
           <w:b/>
         </w:rPr>
-        <w:lastRenderedPageBreak/>
         <w:t>Use Case Descriptions</w:t>
       </w:r>
     </w:p>
@@ -2646,19 +2718,15 @@
           <w:p>
             <w:pPr>
               <w:pStyle w:val="ListParagraph"/>
-              <w:ind w:left="0"/>
+              <w:numPr>
+                <w:ilvl w:val="0"/>
+                <w:numId w:val="11"/>
+              </w:numPr>
               <w:rPr>
                 <w:i/>
                 <w:u w:val="single"/>
               </w:rPr>
             </w:pPr>
-            <w:r>
-              <w:rPr>
-                <w:i/>
-                <w:u w:val="single"/>
-              </w:rPr>
-              <w:t>No: 5</w:t>
-            </w:r>
           </w:p>
         </w:tc>
       </w:tr>
@@ -2929,18 +2997,16 @@
           </w:tcPr>
           <w:p>
             <w:pPr>
+              <w:pStyle w:val="ListParagraph"/>
+              <w:numPr>
+                <w:ilvl w:val="0"/>
+                <w:numId w:val="11"/>
+              </w:numPr>
               <w:rPr>
                 <w:i/>
                 <w:u w:val="single"/>
               </w:rPr>
             </w:pPr>
-            <w:r>
-              <w:rPr>
-                <w:i/>
-                <w:u w:val="single"/>
-              </w:rPr>
-              <w:t>No: 6</w:t>
-            </w:r>
           </w:p>
         </w:tc>
       </w:tr>
@@ -3199,18 +3265,16 @@
           </w:tcPr>
           <w:p>
             <w:pPr>
+              <w:pStyle w:val="ListParagraph"/>
+              <w:numPr>
+                <w:ilvl w:val="0"/>
+                <w:numId w:val="11"/>
+              </w:numPr>
               <w:rPr>
                 <w:i/>
                 <w:u w:val="single"/>
               </w:rPr>
             </w:pPr>
-            <w:r>
-              <w:rPr>
-                <w:i/>
-                <w:u w:val="single"/>
-              </w:rPr>
-              <w:t>No: 7</w:t>
-            </w:r>
           </w:p>
         </w:tc>
       </w:tr>
@@ -3465,18 +3529,16 @@
           </w:tcPr>
           <w:p>
             <w:pPr>
+              <w:pStyle w:val="ListParagraph"/>
+              <w:numPr>
+                <w:ilvl w:val="0"/>
+                <w:numId w:val="11"/>
+              </w:numPr>
               <w:rPr>
                 <w:i/>
                 <w:u w:val="single"/>
               </w:rPr>
             </w:pPr>
-            <w:r>
-              <w:rPr>
-                <w:i/>
-                <w:u w:val="single"/>
-              </w:rPr>
-              <w:t>No:8</w:t>
-            </w:r>
           </w:p>
         </w:tc>
       </w:tr>

</xml_diff>

<commit_message>
Created Use Case Diagram, added to SRS
Signed-off-by: Robin Schiro <robinschiro@gmail.com>
</commit_message>
<xml_diff>
--- a/Documentation/Software Requirements Specification.docx
+++ b/Documentation/Software Requirements Specification.docx
@@ -1400,24 +1400,25 @@
     <w:p>
       <w:pPr>
         <w:pStyle w:val="ListParagraph"/>
-        <w:numPr>
-          <w:ilvl w:val="1"/>
-          <w:numId w:val="6"/>
-        </w:numPr>
-        <w:rPr>
-          <w:b/>
-        </w:rPr>
-      </w:pPr>
-      <w:r>
-        <w:rPr>
-          <w:b/>
-        </w:rPr>
-        <w:t>Use Case Diagram</w:t>
-      </w:r>
+        <w:rPr>
+          <w:b/>
+        </w:rPr>
+      </w:pPr>
     </w:p>
     <w:p>
       <w:pPr>
         <w:pStyle w:val="ListParagraph"/>
+        <w:rPr>
+          <w:b/>
+        </w:rPr>
+      </w:pPr>
+    </w:p>
+    <w:p>
+      <w:pPr>
+        <w:pStyle w:val="ListParagraph"/>
+        <w:rPr>
+          <w:b/>
+        </w:rPr>
       </w:pPr>
     </w:p>
     <w:p>
@@ -1435,6 +1436,116 @@
         <w:rPr>
           <w:b/>
         </w:rPr>
+        <w:lastRenderedPageBreak/>
+        <w:t>Use Case Diagram</w:t>
+      </w:r>
+    </w:p>
+    <w:p>
+      <w:pPr>
+        <w:pStyle w:val="ListParagraph"/>
+        <w:rPr>
+          <w:b/>
+        </w:rPr>
+      </w:pPr>
+      <w:bookmarkStart w:id="1" w:name="_GoBack"/>
+      <w:bookmarkEnd w:id="1"/>
+      <w:r>
+        <w:rPr>
+          <w:b/>
+          <w:noProof/>
+        </w:rPr>
+        <w:drawing>
+          <wp:anchor distT="0" distB="0" distL="114300" distR="114300" simplePos="0" relativeHeight="251657216" behindDoc="1" locked="0" layoutInCell="1" allowOverlap="1" wp14:anchorId="7BE64293" wp14:editId="329D7D70">
+            <wp:simplePos x="0" y="0"/>
+            <wp:positionH relativeFrom="column">
+              <wp:posOffset>-523875</wp:posOffset>
+            </wp:positionH>
+            <wp:positionV relativeFrom="paragraph">
+              <wp:posOffset>187325</wp:posOffset>
+            </wp:positionV>
+            <wp:extent cx="7094220" cy="4629150"/>
+            <wp:effectExtent l="0" t="0" r="0" b="0"/>
+            <wp:wrapTight wrapText="bothSides">
+              <wp:wrapPolygon edited="0">
+                <wp:start x="0" y="0"/>
+                <wp:lineTo x="0" y="21511"/>
+                <wp:lineTo x="21519" y="21511"/>
+                <wp:lineTo x="21519" y="0"/>
+                <wp:lineTo x="0" y="0"/>
+              </wp:wrapPolygon>
+            </wp:wrapTight>
+            <wp:docPr id="1" name="Picture 1" descr="C:\Dropbox\UCF\POOP\JarvisEmulator\Documentation\Use Case Diagram v1.JPG"/>
+            <wp:cNvGraphicFramePr>
+              <a:graphicFrameLocks xmlns:a="http://schemas.openxmlformats.org/drawingml/2006/main" noChangeAspect="1"/>
+            </wp:cNvGraphicFramePr>
+            <a:graphic xmlns:a="http://schemas.openxmlformats.org/drawingml/2006/main">
+              <a:graphicData uri="http://schemas.openxmlformats.org/drawingml/2006/picture">
+                <pic:pic xmlns:pic="http://schemas.openxmlformats.org/drawingml/2006/picture">
+                  <pic:nvPicPr>
+                    <pic:cNvPr id="0" name="Picture 1" descr="C:\Dropbox\UCF\POOP\JarvisEmulator\Documentation\Use Case Diagram v1.JPG"/>
+                    <pic:cNvPicPr>
+                      <a:picLocks noChangeAspect="1" noChangeArrowheads="1"/>
+                    </pic:cNvPicPr>
+                  </pic:nvPicPr>
+                  <pic:blipFill>
+                    <a:blip r:embed="rId7">
+                      <a:extLst>
+                        <a:ext uri="{28A0092B-C50C-407E-A947-70E740481C1C}">
+                          <a14:useLocalDpi xmlns:a14="http://schemas.microsoft.com/office/drawing/2010/main" val="0"/>
+                        </a:ext>
+                      </a:extLst>
+                    </a:blip>
+                    <a:srcRect/>
+                    <a:stretch>
+                      <a:fillRect/>
+                    </a:stretch>
+                  </pic:blipFill>
+                  <pic:spPr bwMode="auto">
+                    <a:xfrm>
+                      <a:off x="0" y="0"/>
+                      <a:ext cx="7094220" cy="4629150"/>
+                    </a:xfrm>
+                    <a:prstGeom prst="rect">
+                      <a:avLst/>
+                    </a:prstGeom>
+                    <a:noFill/>
+                    <a:ln>
+                      <a:noFill/>
+                    </a:ln>
+                  </pic:spPr>
+                </pic:pic>
+              </a:graphicData>
+            </a:graphic>
+            <wp14:sizeRelH relativeFrom="page">
+              <wp14:pctWidth>0</wp14:pctWidth>
+            </wp14:sizeRelH>
+            <wp14:sizeRelV relativeFrom="page">
+              <wp14:pctHeight>0</wp14:pctHeight>
+            </wp14:sizeRelV>
+          </wp:anchor>
+        </w:drawing>
+      </w:r>
+    </w:p>
+    <w:p>
+      <w:pPr>
+        <w:pStyle w:val="ListParagraph"/>
+      </w:pPr>
+    </w:p>
+    <w:p>
+      <w:pPr>
+        <w:pStyle w:val="ListParagraph"/>
+        <w:numPr>
+          <w:ilvl w:val="1"/>
+          <w:numId w:val="6"/>
+        </w:numPr>
+        <w:rPr>
+          <w:b/>
+        </w:rPr>
+      </w:pPr>
+      <w:r>
+        <w:rPr>
+          <w:b/>
+        </w:rPr>
         <w:t>Use Case Descriptions</w:t>
       </w:r>
     </w:p>
@@ -1448,7 +1559,6 @@
         <w:rPr>
           <w:b/>
         </w:rPr>
-        <w:lastRenderedPageBreak/>
         <w:br w:type="page"/>
       </w:r>
     </w:p>
@@ -1705,7 +1815,7 @@
               <w:pStyle w:val="ListParagraph"/>
               <w:ind w:left="0"/>
             </w:pPr>
-            <w:hyperlink r:id="rId7" w:history="1">
+            <w:hyperlink r:id="rId8" w:history="1">
               <w:r>
                 <w:rPr>
                   <w:rStyle w:val="Hyperlink"/>
@@ -1988,7 +2098,7 @@
               <w:pStyle w:val="ListParagraph"/>
               <w:ind w:left="0"/>
             </w:pPr>
-            <w:hyperlink r:id="rId8" w:history="1">
+            <w:hyperlink r:id="rId9" w:history="1">
               <w:r>
                 <w:rPr>
                   <w:rStyle w:val="Hyperlink"/>
@@ -2830,7 +2940,7 @@
             <w:r>
               <w:t xml:space="preserve">This YouTube video: </w:t>
             </w:r>
-            <w:hyperlink r:id="rId9" w:history="1">
+            <w:hyperlink r:id="rId10" w:history="1">
               <w:r>
                 <w:rPr>
                   <w:rStyle w:val="Hyperlink"/>
@@ -3410,12 +3520,7 @@
               <w:ind w:left="0"/>
             </w:pPr>
             <w:r>
-              <w:t>Test Case</w:t>
-            </w:r>
-            <w:bookmarkStart w:id="1" w:name="_GoBack"/>
-            <w:bookmarkEnd w:id="1"/>
-            <w:r>
-              <w:t xml:space="preserve"> 8 </w:t>
+              <w:t xml:space="preserve">Test Case 8 </w:t>
             </w:r>
           </w:p>
         </w:tc>

</xml_diff>

<commit_message>
- Added functional requirements specific to speech construction, and sections 3.7, 3.8 and 3.9 of requirements - Added Speech Construction and Quality Assurance Test Cases
</commit_message>
<xml_diff>
--- a/Documentation/Software Requirements Specification.docx
+++ b/Documentation/Software Requirements Specification.docx
@@ -365,6 +365,83 @@
           </w:p>
         </w:tc>
       </w:tr>
+      <w:tr>
+        <w:trPr>
+          <w:jc w:val="center"/>
+        </w:trPr>
+        <w:tc>
+          <w:tcPr>
+            <w:tcW w:w="914" w:type="dxa"/>
+            <w:vAlign w:val="center"/>
+          </w:tcPr>
+          <w:p>
+            <w:pPr>
+              <w:pStyle w:val="ListParagraph"/>
+              <w:ind w:left="0"/>
+              <w:jc w:val="center"/>
+            </w:pPr>
+            <w:r>
+              <w:t>v</w:t>
+            </w:r>
+            <w:bookmarkStart w:id="1" w:name="_GoBack"/>
+            <w:bookmarkEnd w:id="1"/>
+            <w:r>
+              <w:t>1</w:t>
+            </w:r>
+            <w:r>
+              <w:t>.3</w:t>
+            </w:r>
+          </w:p>
+        </w:tc>
+        <w:tc>
+          <w:tcPr>
+            <w:tcW w:w="1167" w:type="dxa"/>
+            <w:vAlign w:val="center"/>
+          </w:tcPr>
+          <w:p>
+            <w:pPr>
+              <w:pStyle w:val="ListParagraph"/>
+              <w:ind w:left="0"/>
+              <w:jc w:val="center"/>
+            </w:pPr>
+            <w:r>
+              <w:t>10/5/2015</w:t>
+            </w:r>
+          </w:p>
+        </w:tc>
+        <w:tc>
+          <w:tcPr>
+            <w:tcW w:w="1874" w:type="dxa"/>
+            <w:vAlign w:val="center"/>
+          </w:tcPr>
+          <w:p>
+            <w:pPr>
+              <w:pStyle w:val="ListParagraph"/>
+              <w:ind w:left="0"/>
+              <w:jc w:val="center"/>
+            </w:pPr>
+            <w:r>
+              <w:t>Manuel Gonzalez</w:t>
+            </w:r>
+          </w:p>
+        </w:tc>
+        <w:tc>
+          <w:tcPr>
+            <w:tcW w:w="5395" w:type="dxa"/>
+            <w:vAlign w:val="center"/>
+          </w:tcPr>
+          <w:p>
+            <w:pPr>
+              <w:pStyle w:val="ListParagraph"/>
+              <w:ind w:left="0"/>
+              <w:jc w:val="center"/>
+            </w:pPr>
+            <w:r>
+              <w:t>Added functional requirements specific to speech construction, and sections 3.7, 3.8 and 3.9 of requirements</w:t>
+            </w:r>
+          </w:p>
+        </w:tc>
+      </w:tr>
     </w:tbl>
     <w:p>
       <w:pPr>
@@ -386,8 +463,6 @@
         </w:rPr>
         <w:t>Team Members:</w:t>
       </w:r>
-      <w:bookmarkStart w:id="1" w:name="_GoBack"/>
-      <w:bookmarkEnd w:id="1"/>
     </w:p>
     <w:p>
       <w:pPr>
@@ -717,6 +792,7 @@
         <w:rPr>
           <w:u w:val="single"/>
         </w:rPr>
+        <w:lastRenderedPageBreak/>
         <w:t>Trained user</w:t>
       </w:r>
       <w:r>
@@ -745,7 +821,6 @@
         <w:rPr>
           <w:u w:val="single"/>
         </w:rPr>
-        <w:lastRenderedPageBreak/>
         <w:t>Active user:</w:t>
       </w:r>
       <w:r>
@@ -1440,7 +1515,11 @@
               <w:ind w:left="0"/>
             </w:pPr>
             <w:r>
-              <w:t>Uses the webcam to take picture of user and stores the picture</w:t>
+              <w:t xml:space="preserve">Uses the webcam to take picture of user and stores </w:t>
+            </w:r>
+            <w:r>
+              <w:lastRenderedPageBreak/>
+              <w:t>the picture</w:t>
             </w:r>
           </w:p>
         </w:tc>
@@ -1457,6 +1536,7 @@
         <w:rPr>
           <w:b/>
         </w:rPr>
+        <w:lastRenderedPageBreak/>
         <w:br/>
       </w:r>
     </w:p>
@@ -1475,7 +1555,6 @@
         <w:rPr>
           <w:b/>
         </w:rPr>
-        <w:lastRenderedPageBreak/>
         <w:t>Use Case Diagram</w:t>
       </w:r>
     </w:p>
@@ -3774,6 +3853,2871 @@
       <w:pPr>
         <w:pStyle w:val="ListParagraph"/>
         <w:ind w:left="360"/>
+        <w:rPr>
+          <w:sz w:val="20"/>
+        </w:rPr>
+      </w:pPr>
+    </w:p>
+    <w:p>
+      <w:pPr>
+        <w:pStyle w:val="ListParagraph"/>
+        <w:ind w:left="360"/>
+        <w:rPr>
+          <w:sz w:val="20"/>
+        </w:rPr>
+      </w:pPr>
+    </w:p>
+    <w:tbl>
+      <w:tblPr>
+        <w:tblStyle w:val="TableGrid"/>
+        <w:tblW w:w="0" w:type="auto"/>
+        <w:jc w:val="center"/>
+        <w:tblLook w:val="04A0" w:firstRow="1" w:lastRow="0" w:firstColumn="1" w:lastColumn="0" w:noHBand="0" w:noVBand="1"/>
+      </w:tblPr>
+      <w:tblGrid>
+        <w:gridCol w:w="2178"/>
+        <w:gridCol w:w="6831"/>
+      </w:tblGrid>
+      <w:tr>
+        <w:trPr>
+          <w:jc w:val="center"/>
+        </w:trPr>
+        <w:tc>
+          <w:tcPr>
+            <w:tcW w:w="9009" w:type="dxa"/>
+            <w:gridSpan w:val="2"/>
+          </w:tcPr>
+          <w:p>
+            <w:pPr>
+              <w:pStyle w:val="ListParagraph"/>
+              <w:numPr>
+                <w:ilvl w:val="0"/>
+                <w:numId w:val="11"/>
+              </w:numPr>
+              <w:rPr>
+                <w:i/>
+                <w:u w:val="single"/>
+              </w:rPr>
+            </w:pPr>
+          </w:p>
+        </w:tc>
+      </w:tr>
+      <w:tr>
+        <w:trPr>
+          <w:jc w:val="center"/>
+        </w:trPr>
+        <w:tc>
+          <w:tcPr>
+            <w:tcW w:w="2178" w:type="dxa"/>
+          </w:tcPr>
+          <w:p>
+            <w:pPr>
+              <w:pStyle w:val="ListParagraph"/>
+              <w:ind w:left="0"/>
+            </w:pPr>
+            <w:r>
+              <w:t xml:space="preserve">Statement: </w:t>
+            </w:r>
+          </w:p>
+        </w:tc>
+        <w:tc>
+          <w:tcPr>
+            <w:tcW w:w="6831" w:type="dxa"/>
+          </w:tcPr>
+          <w:p>
+            <w:r>
+              <w:t>Given specifically formatted data, the application should generate human language speech that summarizes and describes the data</w:t>
+            </w:r>
+          </w:p>
+        </w:tc>
+      </w:tr>
+      <w:tr>
+        <w:trPr>
+          <w:jc w:val="center"/>
+        </w:trPr>
+        <w:tc>
+          <w:tcPr>
+            <w:tcW w:w="2178" w:type="dxa"/>
+          </w:tcPr>
+          <w:p>
+            <w:pPr>
+              <w:pStyle w:val="ListParagraph"/>
+              <w:ind w:left="0"/>
+            </w:pPr>
+            <w:r>
+              <w:t xml:space="preserve">Source: </w:t>
+            </w:r>
+          </w:p>
+        </w:tc>
+        <w:tc>
+          <w:tcPr>
+            <w:tcW w:w="6831" w:type="dxa"/>
+          </w:tcPr>
+          <w:p>
+            <w:pPr>
+              <w:pStyle w:val="ListParagraph"/>
+              <w:ind w:left="0"/>
+            </w:pPr>
+            <w:r>
+              <w:t>Developers</w:t>
+            </w:r>
+          </w:p>
+        </w:tc>
+      </w:tr>
+      <w:tr>
+        <w:trPr>
+          <w:jc w:val="center"/>
+        </w:trPr>
+        <w:tc>
+          <w:tcPr>
+            <w:tcW w:w="2178" w:type="dxa"/>
+          </w:tcPr>
+          <w:p>
+            <w:pPr>
+              <w:pStyle w:val="ListParagraph"/>
+              <w:ind w:left="0"/>
+            </w:pPr>
+            <w:r>
+              <w:t xml:space="preserve">Dependency: </w:t>
+            </w:r>
+          </w:p>
+        </w:tc>
+        <w:tc>
+          <w:tcPr>
+            <w:tcW w:w="6831" w:type="dxa"/>
+          </w:tcPr>
+          <w:p>
+            <w:pPr>
+              <w:pStyle w:val="ListParagraph"/>
+              <w:ind w:left="0"/>
+            </w:pPr>
+            <w:r>
+              <w:t>None</w:t>
+            </w:r>
+          </w:p>
+        </w:tc>
+      </w:tr>
+      <w:tr>
+        <w:trPr>
+          <w:jc w:val="center"/>
+        </w:trPr>
+        <w:tc>
+          <w:tcPr>
+            <w:tcW w:w="2178" w:type="dxa"/>
+          </w:tcPr>
+          <w:p>
+            <w:pPr>
+              <w:pStyle w:val="ListParagraph"/>
+              <w:ind w:left="0"/>
+            </w:pPr>
+            <w:r>
+              <w:t xml:space="preserve">Conflicts: </w:t>
+            </w:r>
+          </w:p>
+        </w:tc>
+        <w:tc>
+          <w:tcPr>
+            <w:tcW w:w="6831" w:type="dxa"/>
+          </w:tcPr>
+          <w:p>
+            <w:pPr>
+              <w:pStyle w:val="ListParagraph"/>
+              <w:ind w:left="0"/>
+            </w:pPr>
+            <w:r>
+              <w:t>None</w:t>
+            </w:r>
+          </w:p>
+        </w:tc>
+      </w:tr>
+      <w:tr>
+        <w:trPr>
+          <w:jc w:val="center"/>
+        </w:trPr>
+        <w:tc>
+          <w:tcPr>
+            <w:tcW w:w="2178" w:type="dxa"/>
+          </w:tcPr>
+          <w:p>
+            <w:pPr>
+              <w:pStyle w:val="ListParagraph"/>
+              <w:ind w:left="0"/>
+            </w:pPr>
+            <w:r>
+              <w:t xml:space="preserve">Supporting Materials: </w:t>
+            </w:r>
+          </w:p>
+        </w:tc>
+        <w:tc>
+          <w:tcPr>
+            <w:tcW w:w="6831" w:type="dxa"/>
+          </w:tcPr>
+          <w:p>
+            <w:pPr>
+              <w:pStyle w:val="ListParagraph"/>
+              <w:ind w:left="0"/>
+            </w:pPr>
+            <w:r>
+              <w:t>None</w:t>
+            </w:r>
+          </w:p>
+        </w:tc>
+      </w:tr>
+      <w:tr>
+        <w:trPr>
+          <w:jc w:val="center"/>
+        </w:trPr>
+        <w:tc>
+          <w:tcPr>
+            <w:tcW w:w="2178" w:type="dxa"/>
+          </w:tcPr>
+          <w:p>
+            <w:pPr>
+              <w:pStyle w:val="ListParagraph"/>
+              <w:ind w:left="0"/>
+            </w:pPr>
+            <w:r>
+              <w:t>Evaluation Method:</w:t>
+            </w:r>
+          </w:p>
+        </w:tc>
+        <w:tc>
+          <w:tcPr>
+            <w:tcW w:w="6831" w:type="dxa"/>
+          </w:tcPr>
+          <w:p>
+            <w:pPr>
+              <w:pStyle w:val="ListParagraph"/>
+              <w:ind w:left="0"/>
+            </w:pPr>
+            <w:r>
+              <w:t>Test Case 12</w:t>
+            </w:r>
+          </w:p>
+        </w:tc>
+      </w:tr>
+      <w:tr>
+        <w:trPr>
+          <w:jc w:val="center"/>
+        </w:trPr>
+        <w:tc>
+          <w:tcPr>
+            <w:tcW w:w="2178" w:type="dxa"/>
+          </w:tcPr>
+          <w:p>
+            <w:pPr>
+              <w:pStyle w:val="ListParagraph"/>
+              <w:ind w:left="0"/>
+            </w:pPr>
+            <w:r>
+              <w:t>Revision History:</w:t>
+            </w:r>
+          </w:p>
+        </w:tc>
+        <w:tc>
+          <w:tcPr>
+            <w:tcW w:w="6831" w:type="dxa"/>
+          </w:tcPr>
+          <w:p>
+            <w:pPr>
+              <w:pStyle w:val="ListParagraph"/>
+              <w:ind w:left="0"/>
+            </w:pPr>
+            <w:r>
+              <w:t>Manuel Gonzalez | 10/5/15 | Created the requirement</w:t>
+            </w:r>
+          </w:p>
+        </w:tc>
+      </w:tr>
+    </w:tbl>
+    <w:p>
+      <w:pPr>
+        <w:pStyle w:val="ListParagraph"/>
+        <w:ind w:left="360"/>
+        <w:rPr>
+          <w:sz w:val="20"/>
+        </w:rPr>
+      </w:pPr>
+    </w:p>
+    <w:tbl>
+      <w:tblPr>
+        <w:tblStyle w:val="TableGrid"/>
+        <w:tblW w:w="0" w:type="auto"/>
+        <w:jc w:val="center"/>
+        <w:tblLook w:val="04A0" w:firstRow="1" w:lastRow="0" w:firstColumn="1" w:lastColumn="0" w:noHBand="0" w:noVBand="1"/>
+      </w:tblPr>
+      <w:tblGrid>
+        <w:gridCol w:w="2178"/>
+        <w:gridCol w:w="6831"/>
+      </w:tblGrid>
+      <w:tr>
+        <w:trPr>
+          <w:jc w:val="center"/>
+        </w:trPr>
+        <w:tc>
+          <w:tcPr>
+            <w:tcW w:w="9009" w:type="dxa"/>
+            <w:gridSpan w:val="2"/>
+          </w:tcPr>
+          <w:p>
+            <w:pPr>
+              <w:pStyle w:val="ListParagraph"/>
+              <w:numPr>
+                <w:ilvl w:val="0"/>
+                <w:numId w:val="11"/>
+              </w:numPr>
+              <w:rPr>
+                <w:i/>
+                <w:u w:val="single"/>
+              </w:rPr>
+            </w:pPr>
+          </w:p>
+        </w:tc>
+      </w:tr>
+      <w:tr>
+        <w:trPr>
+          <w:jc w:val="center"/>
+        </w:trPr>
+        <w:tc>
+          <w:tcPr>
+            <w:tcW w:w="2178" w:type="dxa"/>
+          </w:tcPr>
+          <w:p>
+            <w:pPr>
+              <w:pStyle w:val="ListParagraph"/>
+              <w:ind w:left="0"/>
+            </w:pPr>
+            <w:r>
+              <w:t xml:space="preserve">Statement: </w:t>
+            </w:r>
+          </w:p>
+        </w:tc>
+        <w:tc>
+          <w:tcPr>
+            <w:tcW w:w="6831" w:type="dxa"/>
+          </w:tcPr>
+          <w:p>
+            <w:r>
+              <w:t>The application should answer basic user questions</w:t>
+            </w:r>
+          </w:p>
+        </w:tc>
+      </w:tr>
+      <w:tr>
+        <w:trPr>
+          <w:jc w:val="center"/>
+        </w:trPr>
+        <w:tc>
+          <w:tcPr>
+            <w:tcW w:w="2178" w:type="dxa"/>
+          </w:tcPr>
+          <w:p>
+            <w:pPr>
+              <w:pStyle w:val="ListParagraph"/>
+              <w:ind w:left="0"/>
+            </w:pPr>
+            <w:r>
+              <w:t xml:space="preserve">Source: </w:t>
+            </w:r>
+          </w:p>
+        </w:tc>
+        <w:tc>
+          <w:tcPr>
+            <w:tcW w:w="6831" w:type="dxa"/>
+          </w:tcPr>
+          <w:p>
+            <w:pPr>
+              <w:pStyle w:val="ListParagraph"/>
+              <w:ind w:left="0"/>
+            </w:pPr>
+            <w:r>
+              <w:t>Developers</w:t>
+            </w:r>
+          </w:p>
+        </w:tc>
+      </w:tr>
+      <w:tr>
+        <w:trPr>
+          <w:jc w:val="center"/>
+        </w:trPr>
+        <w:tc>
+          <w:tcPr>
+            <w:tcW w:w="2178" w:type="dxa"/>
+          </w:tcPr>
+          <w:p>
+            <w:pPr>
+              <w:pStyle w:val="ListParagraph"/>
+              <w:ind w:left="0"/>
+            </w:pPr>
+            <w:r>
+              <w:t xml:space="preserve">Dependency: </w:t>
+            </w:r>
+          </w:p>
+        </w:tc>
+        <w:tc>
+          <w:tcPr>
+            <w:tcW w:w="6831" w:type="dxa"/>
+          </w:tcPr>
+          <w:p>
+            <w:pPr>
+              <w:pStyle w:val="ListParagraph"/>
+              <w:ind w:left="0"/>
+            </w:pPr>
+            <w:r>
+              <w:t>No. 5</w:t>
+            </w:r>
+            <w:r>
+              <w:t xml:space="preserve"> and 9</w:t>
+            </w:r>
+          </w:p>
+        </w:tc>
+      </w:tr>
+      <w:tr>
+        <w:trPr>
+          <w:jc w:val="center"/>
+        </w:trPr>
+        <w:tc>
+          <w:tcPr>
+            <w:tcW w:w="2178" w:type="dxa"/>
+          </w:tcPr>
+          <w:p>
+            <w:pPr>
+              <w:pStyle w:val="ListParagraph"/>
+              <w:ind w:left="0"/>
+            </w:pPr>
+            <w:r>
+              <w:t xml:space="preserve">Conflicts: </w:t>
+            </w:r>
+          </w:p>
+        </w:tc>
+        <w:tc>
+          <w:tcPr>
+            <w:tcW w:w="6831" w:type="dxa"/>
+          </w:tcPr>
+          <w:p>
+            <w:pPr>
+              <w:pStyle w:val="ListParagraph"/>
+              <w:ind w:left="0"/>
+            </w:pPr>
+            <w:r>
+              <w:t>None</w:t>
+            </w:r>
+          </w:p>
+        </w:tc>
+      </w:tr>
+      <w:tr>
+        <w:trPr>
+          <w:jc w:val="center"/>
+        </w:trPr>
+        <w:tc>
+          <w:tcPr>
+            <w:tcW w:w="2178" w:type="dxa"/>
+          </w:tcPr>
+          <w:p>
+            <w:pPr>
+              <w:pStyle w:val="ListParagraph"/>
+              <w:ind w:left="0"/>
+            </w:pPr>
+            <w:r>
+              <w:t xml:space="preserve">Supporting Materials: </w:t>
+            </w:r>
+          </w:p>
+        </w:tc>
+        <w:tc>
+          <w:tcPr>
+            <w:tcW w:w="6831" w:type="dxa"/>
+          </w:tcPr>
+          <w:p>
+            <w:pPr>
+              <w:pStyle w:val="ListParagraph"/>
+              <w:ind w:left="0"/>
+            </w:pPr>
+            <w:r>
+              <w:t>None</w:t>
+            </w:r>
+          </w:p>
+        </w:tc>
+      </w:tr>
+      <w:tr>
+        <w:trPr>
+          <w:jc w:val="center"/>
+        </w:trPr>
+        <w:tc>
+          <w:tcPr>
+            <w:tcW w:w="2178" w:type="dxa"/>
+          </w:tcPr>
+          <w:p>
+            <w:pPr>
+              <w:pStyle w:val="ListParagraph"/>
+              <w:ind w:left="0"/>
+            </w:pPr>
+            <w:r>
+              <w:t>Evaluation Method:</w:t>
+            </w:r>
+          </w:p>
+        </w:tc>
+        <w:tc>
+          <w:tcPr>
+            <w:tcW w:w="6831" w:type="dxa"/>
+          </w:tcPr>
+          <w:p>
+            <w:pPr>
+              <w:pStyle w:val="ListParagraph"/>
+              <w:ind w:left="0"/>
+            </w:pPr>
+            <w:r>
+              <w:t>Test Case 13</w:t>
+            </w:r>
+          </w:p>
+        </w:tc>
+      </w:tr>
+      <w:tr>
+        <w:trPr>
+          <w:jc w:val="center"/>
+        </w:trPr>
+        <w:tc>
+          <w:tcPr>
+            <w:tcW w:w="2178" w:type="dxa"/>
+          </w:tcPr>
+          <w:p>
+            <w:pPr>
+              <w:pStyle w:val="ListParagraph"/>
+              <w:ind w:left="0"/>
+            </w:pPr>
+            <w:r>
+              <w:t>Revision History:</w:t>
+            </w:r>
+          </w:p>
+        </w:tc>
+        <w:tc>
+          <w:tcPr>
+            <w:tcW w:w="6831" w:type="dxa"/>
+          </w:tcPr>
+          <w:p>
+            <w:pPr>
+              <w:pStyle w:val="ListParagraph"/>
+              <w:ind w:left="0"/>
+            </w:pPr>
+            <w:r>
+              <w:t>Manuel Gonzalez | 10/5</w:t>
+            </w:r>
+            <w:r>
+              <w:t>/15 | Created the requirement</w:t>
+            </w:r>
+          </w:p>
+        </w:tc>
+      </w:tr>
+    </w:tbl>
+    <w:p>
+      <w:pPr>
+        <w:pStyle w:val="ListParagraph"/>
+        <w:ind w:left="360"/>
+        <w:rPr>
+          <w:sz w:val="20"/>
+        </w:rPr>
+      </w:pPr>
+    </w:p>
+    <w:p>
+      <w:pPr>
+        <w:pStyle w:val="ListParagraph"/>
+        <w:ind w:left="360"/>
+        <w:rPr>
+          <w:sz w:val="20"/>
+        </w:rPr>
+      </w:pPr>
+    </w:p>
+    <w:tbl>
+      <w:tblPr>
+        <w:tblStyle w:val="TableGrid"/>
+        <w:tblW w:w="0" w:type="auto"/>
+        <w:jc w:val="center"/>
+        <w:tblLook w:val="04A0" w:firstRow="1" w:lastRow="0" w:firstColumn="1" w:lastColumn="0" w:noHBand="0" w:noVBand="1"/>
+      </w:tblPr>
+      <w:tblGrid>
+        <w:gridCol w:w="2178"/>
+        <w:gridCol w:w="6831"/>
+      </w:tblGrid>
+      <w:tr>
+        <w:trPr>
+          <w:jc w:val="center"/>
+        </w:trPr>
+        <w:tc>
+          <w:tcPr>
+            <w:tcW w:w="9009" w:type="dxa"/>
+            <w:gridSpan w:val="2"/>
+          </w:tcPr>
+          <w:p>
+            <w:pPr>
+              <w:pStyle w:val="ListParagraph"/>
+              <w:numPr>
+                <w:ilvl w:val="0"/>
+                <w:numId w:val="11"/>
+              </w:numPr>
+              <w:rPr>
+                <w:i/>
+                <w:u w:val="single"/>
+              </w:rPr>
+            </w:pPr>
+          </w:p>
+        </w:tc>
+      </w:tr>
+      <w:tr>
+        <w:trPr>
+          <w:jc w:val="center"/>
+        </w:trPr>
+        <w:tc>
+          <w:tcPr>
+            <w:tcW w:w="2178" w:type="dxa"/>
+          </w:tcPr>
+          <w:p>
+            <w:pPr>
+              <w:pStyle w:val="ListParagraph"/>
+              <w:ind w:left="0"/>
+            </w:pPr>
+            <w:r>
+              <w:t xml:space="preserve">Statement: </w:t>
+            </w:r>
+          </w:p>
+        </w:tc>
+        <w:tc>
+          <w:tcPr>
+            <w:tcW w:w="6831" w:type="dxa"/>
+          </w:tcPr>
+          <w:p>
+            <w:r>
+              <w:t>The application should greet the user through the speakers upon user recognition</w:t>
+            </w:r>
+          </w:p>
+        </w:tc>
+      </w:tr>
+      <w:tr>
+        <w:trPr>
+          <w:jc w:val="center"/>
+        </w:trPr>
+        <w:tc>
+          <w:tcPr>
+            <w:tcW w:w="2178" w:type="dxa"/>
+          </w:tcPr>
+          <w:p>
+            <w:pPr>
+              <w:pStyle w:val="ListParagraph"/>
+              <w:ind w:left="0"/>
+            </w:pPr>
+            <w:r>
+              <w:t xml:space="preserve">Source: </w:t>
+            </w:r>
+          </w:p>
+        </w:tc>
+        <w:tc>
+          <w:tcPr>
+            <w:tcW w:w="6831" w:type="dxa"/>
+          </w:tcPr>
+          <w:p>
+            <w:pPr>
+              <w:pStyle w:val="ListParagraph"/>
+              <w:ind w:left="0"/>
+            </w:pPr>
+            <w:r>
+              <w:t>Developers</w:t>
+            </w:r>
+          </w:p>
+        </w:tc>
+      </w:tr>
+      <w:tr>
+        <w:trPr>
+          <w:jc w:val="center"/>
+        </w:trPr>
+        <w:tc>
+          <w:tcPr>
+            <w:tcW w:w="2178" w:type="dxa"/>
+          </w:tcPr>
+          <w:p>
+            <w:pPr>
+              <w:pStyle w:val="ListParagraph"/>
+              <w:ind w:left="0"/>
+            </w:pPr>
+            <w:r>
+              <w:t xml:space="preserve">Dependency: </w:t>
+            </w:r>
+          </w:p>
+        </w:tc>
+        <w:tc>
+          <w:tcPr>
+            <w:tcW w:w="6831" w:type="dxa"/>
+          </w:tcPr>
+          <w:p>
+            <w:pPr>
+              <w:pStyle w:val="ListParagraph"/>
+              <w:ind w:left="0"/>
+            </w:pPr>
+            <w:r>
+              <w:t>No 1</w:t>
+            </w:r>
+          </w:p>
+        </w:tc>
+      </w:tr>
+      <w:tr>
+        <w:trPr>
+          <w:jc w:val="center"/>
+        </w:trPr>
+        <w:tc>
+          <w:tcPr>
+            <w:tcW w:w="2178" w:type="dxa"/>
+          </w:tcPr>
+          <w:p>
+            <w:pPr>
+              <w:pStyle w:val="ListParagraph"/>
+              <w:ind w:left="0"/>
+            </w:pPr>
+            <w:r>
+              <w:t xml:space="preserve">Conflicts: </w:t>
+            </w:r>
+          </w:p>
+        </w:tc>
+        <w:tc>
+          <w:tcPr>
+            <w:tcW w:w="6831" w:type="dxa"/>
+          </w:tcPr>
+          <w:p>
+            <w:pPr>
+              <w:pStyle w:val="ListParagraph"/>
+              <w:ind w:left="0"/>
+            </w:pPr>
+            <w:r>
+              <w:t>None</w:t>
+            </w:r>
+          </w:p>
+        </w:tc>
+      </w:tr>
+      <w:tr>
+        <w:trPr>
+          <w:jc w:val="center"/>
+        </w:trPr>
+        <w:tc>
+          <w:tcPr>
+            <w:tcW w:w="2178" w:type="dxa"/>
+          </w:tcPr>
+          <w:p>
+            <w:pPr>
+              <w:pStyle w:val="ListParagraph"/>
+              <w:ind w:left="0"/>
+            </w:pPr>
+            <w:r>
+              <w:t xml:space="preserve">Supporting Materials: </w:t>
+            </w:r>
+          </w:p>
+        </w:tc>
+        <w:tc>
+          <w:tcPr>
+            <w:tcW w:w="6831" w:type="dxa"/>
+          </w:tcPr>
+          <w:p>
+            <w:pPr>
+              <w:pStyle w:val="ListParagraph"/>
+              <w:ind w:left="0"/>
+            </w:pPr>
+            <w:r>
+              <w:t>None</w:t>
+            </w:r>
+          </w:p>
+        </w:tc>
+      </w:tr>
+      <w:tr>
+        <w:trPr>
+          <w:jc w:val="center"/>
+        </w:trPr>
+        <w:tc>
+          <w:tcPr>
+            <w:tcW w:w="2178" w:type="dxa"/>
+          </w:tcPr>
+          <w:p>
+            <w:pPr>
+              <w:pStyle w:val="ListParagraph"/>
+              <w:ind w:left="0"/>
+            </w:pPr>
+            <w:r>
+              <w:t>Evaluation Method:</w:t>
+            </w:r>
+          </w:p>
+        </w:tc>
+        <w:tc>
+          <w:tcPr>
+            <w:tcW w:w="6831" w:type="dxa"/>
+          </w:tcPr>
+          <w:p>
+            <w:pPr>
+              <w:pStyle w:val="ListParagraph"/>
+              <w:ind w:left="0"/>
+            </w:pPr>
+            <w:r>
+              <w:t>Test Case 14</w:t>
+            </w:r>
+          </w:p>
+        </w:tc>
+      </w:tr>
+      <w:tr>
+        <w:trPr>
+          <w:jc w:val="center"/>
+        </w:trPr>
+        <w:tc>
+          <w:tcPr>
+            <w:tcW w:w="2178" w:type="dxa"/>
+          </w:tcPr>
+          <w:p>
+            <w:pPr>
+              <w:pStyle w:val="ListParagraph"/>
+              <w:ind w:left="0"/>
+            </w:pPr>
+            <w:r>
+              <w:t>Revision History:</w:t>
+            </w:r>
+          </w:p>
+        </w:tc>
+        <w:tc>
+          <w:tcPr>
+            <w:tcW w:w="6831" w:type="dxa"/>
+          </w:tcPr>
+          <w:p>
+            <w:pPr>
+              <w:pStyle w:val="ListParagraph"/>
+              <w:ind w:left="0"/>
+            </w:pPr>
+            <w:r>
+              <w:t>Manuel Gonzalez | 10/5</w:t>
+            </w:r>
+            <w:r>
+              <w:t>/15 | Created the requirement</w:t>
+            </w:r>
+          </w:p>
+        </w:tc>
+      </w:tr>
+    </w:tbl>
+    <w:p>
+      <w:pPr>
+        <w:pStyle w:val="ListParagraph"/>
+        <w:ind w:left="360"/>
+        <w:rPr>
+          <w:sz w:val="20"/>
+        </w:rPr>
+      </w:pPr>
+    </w:p>
+    <w:p>
+      <w:pPr>
+        <w:pStyle w:val="ListParagraph"/>
+        <w:numPr>
+          <w:ilvl w:val="1"/>
+          <w:numId w:val="12"/>
+        </w:numPr>
+        <w:rPr>
+          <w:sz w:val="20"/>
+        </w:rPr>
+      </w:pPr>
+      <w:r>
+        <w:rPr>
+          <w:b/>
+        </w:rPr>
+        <w:t>Resource Requirements</w:t>
+      </w:r>
+    </w:p>
+    <w:tbl>
+      <w:tblPr>
+        <w:tblStyle w:val="TableGrid"/>
+        <w:tblW w:w="0" w:type="auto"/>
+        <w:jc w:val="center"/>
+        <w:tblLook w:val="04A0" w:firstRow="1" w:lastRow="0" w:firstColumn="1" w:lastColumn="0" w:noHBand="0" w:noVBand="1"/>
+      </w:tblPr>
+      <w:tblGrid>
+        <w:gridCol w:w="2178"/>
+        <w:gridCol w:w="6831"/>
+      </w:tblGrid>
+      <w:tr>
+        <w:trPr>
+          <w:jc w:val="center"/>
+        </w:trPr>
+        <w:tc>
+          <w:tcPr>
+            <w:tcW w:w="9009" w:type="dxa"/>
+            <w:gridSpan w:val="2"/>
+          </w:tcPr>
+          <w:p>
+            <w:pPr>
+              <w:pStyle w:val="ListParagraph"/>
+              <w:ind w:left="0"/>
+              <w:rPr>
+                <w:i/>
+                <w:u w:val="single"/>
+              </w:rPr>
+            </w:pPr>
+            <w:r>
+              <w:rPr>
+                <w:i/>
+                <w:u w:val="single"/>
+              </w:rPr>
+              <w:t>No: 12</w:t>
+            </w:r>
+          </w:p>
+        </w:tc>
+      </w:tr>
+      <w:tr>
+        <w:trPr>
+          <w:jc w:val="center"/>
+        </w:trPr>
+        <w:tc>
+          <w:tcPr>
+            <w:tcW w:w="2178" w:type="dxa"/>
+          </w:tcPr>
+          <w:p>
+            <w:pPr>
+              <w:pStyle w:val="ListParagraph"/>
+              <w:ind w:left="0"/>
+            </w:pPr>
+            <w:r>
+              <w:t xml:space="preserve">Statement: </w:t>
+            </w:r>
+          </w:p>
+        </w:tc>
+        <w:tc>
+          <w:tcPr>
+            <w:tcW w:w="6831" w:type="dxa"/>
+          </w:tcPr>
+          <w:p>
+            <w:r>
+              <w:t>The application needs a camera and microphone to function</w:t>
+            </w:r>
+          </w:p>
+        </w:tc>
+      </w:tr>
+      <w:tr>
+        <w:trPr>
+          <w:jc w:val="center"/>
+        </w:trPr>
+        <w:tc>
+          <w:tcPr>
+            <w:tcW w:w="2178" w:type="dxa"/>
+          </w:tcPr>
+          <w:p>
+            <w:pPr>
+              <w:pStyle w:val="ListParagraph"/>
+              <w:ind w:left="0"/>
+            </w:pPr>
+            <w:r>
+              <w:t xml:space="preserve">Source: </w:t>
+            </w:r>
+          </w:p>
+        </w:tc>
+        <w:tc>
+          <w:tcPr>
+            <w:tcW w:w="6831" w:type="dxa"/>
+          </w:tcPr>
+          <w:p>
+            <w:pPr>
+              <w:pStyle w:val="ListParagraph"/>
+              <w:ind w:left="0"/>
+            </w:pPr>
+            <w:r>
+              <w:t>Developers</w:t>
+            </w:r>
+          </w:p>
+        </w:tc>
+      </w:tr>
+      <w:tr>
+        <w:trPr>
+          <w:jc w:val="center"/>
+        </w:trPr>
+        <w:tc>
+          <w:tcPr>
+            <w:tcW w:w="2178" w:type="dxa"/>
+          </w:tcPr>
+          <w:p>
+            <w:pPr>
+              <w:pStyle w:val="ListParagraph"/>
+              <w:ind w:left="0"/>
+            </w:pPr>
+            <w:r>
+              <w:t xml:space="preserve">Dependency: </w:t>
+            </w:r>
+          </w:p>
+        </w:tc>
+        <w:tc>
+          <w:tcPr>
+            <w:tcW w:w="6831" w:type="dxa"/>
+          </w:tcPr>
+          <w:p>
+            <w:pPr>
+              <w:pStyle w:val="ListParagraph"/>
+              <w:ind w:left="0"/>
+            </w:pPr>
+            <w:r>
+              <w:t>None</w:t>
+            </w:r>
+          </w:p>
+        </w:tc>
+      </w:tr>
+      <w:tr>
+        <w:trPr>
+          <w:jc w:val="center"/>
+        </w:trPr>
+        <w:tc>
+          <w:tcPr>
+            <w:tcW w:w="2178" w:type="dxa"/>
+          </w:tcPr>
+          <w:p>
+            <w:pPr>
+              <w:pStyle w:val="ListParagraph"/>
+              <w:ind w:left="0"/>
+            </w:pPr>
+            <w:r>
+              <w:t xml:space="preserve">Conflicts: </w:t>
+            </w:r>
+          </w:p>
+        </w:tc>
+        <w:tc>
+          <w:tcPr>
+            <w:tcW w:w="6831" w:type="dxa"/>
+          </w:tcPr>
+          <w:p>
+            <w:pPr>
+              <w:pStyle w:val="ListParagraph"/>
+              <w:ind w:left="0"/>
+            </w:pPr>
+            <w:r>
+              <w:t>None</w:t>
+            </w:r>
+          </w:p>
+        </w:tc>
+      </w:tr>
+      <w:tr>
+        <w:trPr>
+          <w:jc w:val="center"/>
+        </w:trPr>
+        <w:tc>
+          <w:tcPr>
+            <w:tcW w:w="2178" w:type="dxa"/>
+          </w:tcPr>
+          <w:p>
+            <w:pPr>
+              <w:pStyle w:val="ListParagraph"/>
+              <w:ind w:left="0"/>
+            </w:pPr>
+            <w:r>
+              <w:t xml:space="preserve">Supporting Materials: </w:t>
+            </w:r>
+          </w:p>
+        </w:tc>
+        <w:tc>
+          <w:tcPr>
+            <w:tcW w:w="6831" w:type="dxa"/>
+          </w:tcPr>
+          <w:p>
+            <w:pPr>
+              <w:pStyle w:val="ListParagraph"/>
+              <w:ind w:left="0"/>
+            </w:pPr>
+            <w:r>
+              <w:t>None</w:t>
+            </w:r>
+          </w:p>
+        </w:tc>
+      </w:tr>
+      <w:tr>
+        <w:trPr>
+          <w:jc w:val="center"/>
+        </w:trPr>
+        <w:tc>
+          <w:tcPr>
+            <w:tcW w:w="2178" w:type="dxa"/>
+          </w:tcPr>
+          <w:p>
+            <w:pPr>
+              <w:pStyle w:val="ListParagraph"/>
+              <w:ind w:left="0"/>
+            </w:pPr>
+            <w:r>
+              <w:t>Evaluation Method:</w:t>
+            </w:r>
+          </w:p>
+        </w:tc>
+        <w:tc>
+          <w:tcPr>
+            <w:tcW w:w="6831" w:type="dxa"/>
+          </w:tcPr>
+          <w:p>
+            <w:pPr>
+              <w:pStyle w:val="ListParagraph"/>
+              <w:ind w:left="0"/>
+            </w:pPr>
+            <w:r>
+              <w:t>None</w:t>
+            </w:r>
+          </w:p>
+        </w:tc>
+      </w:tr>
+      <w:tr>
+        <w:trPr>
+          <w:jc w:val="center"/>
+        </w:trPr>
+        <w:tc>
+          <w:tcPr>
+            <w:tcW w:w="2178" w:type="dxa"/>
+          </w:tcPr>
+          <w:p>
+            <w:pPr>
+              <w:pStyle w:val="ListParagraph"/>
+              <w:ind w:left="0"/>
+            </w:pPr>
+            <w:r>
+              <w:t>Revision History:</w:t>
+            </w:r>
+          </w:p>
+        </w:tc>
+        <w:tc>
+          <w:tcPr>
+            <w:tcW w:w="6831" w:type="dxa"/>
+          </w:tcPr>
+          <w:p>
+            <w:pPr>
+              <w:pStyle w:val="ListParagraph"/>
+              <w:ind w:left="0"/>
+            </w:pPr>
+            <w:r>
+              <w:t>Manuel Gonzalez | 10/5/15 | Created the requirement</w:t>
+            </w:r>
+          </w:p>
+        </w:tc>
+      </w:tr>
+    </w:tbl>
+    <w:p>
+      <w:pPr>
+        <w:rPr>
+          <w:sz w:val="20"/>
+        </w:rPr>
+      </w:pPr>
+    </w:p>
+    <w:p>
+      <w:pPr>
+        <w:pStyle w:val="ListParagraph"/>
+        <w:numPr>
+          <w:ilvl w:val="1"/>
+          <w:numId w:val="12"/>
+        </w:numPr>
+        <w:rPr>
+          <w:sz w:val="20"/>
+        </w:rPr>
+      </w:pPr>
+      <w:r>
+        <w:rPr>
+          <w:b/>
+        </w:rPr>
+        <w:t>Security</w:t>
+      </w:r>
+      <w:r>
+        <w:rPr>
+          <w:b/>
+        </w:rPr>
+        <w:t xml:space="preserve"> Requirements</w:t>
+      </w:r>
+    </w:p>
+    <w:tbl>
+      <w:tblPr>
+        <w:tblStyle w:val="TableGrid"/>
+        <w:tblW w:w="0" w:type="auto"/>
+        <w:jc w:val="center"/>
+        <w:tblLook w:val="04A0" w:firstRow="1" w:lastRow="0" w:firstColumn="1" w:lastColumn="0" w:noHBand="0" w:noVBand="1"/>
+      </w:tblPr>
+      <w:tblGrid>
+        <w:gridCol w:w="2178"/>
+        <w:gridCol w:w="6831"/>
+      </w:tblGrid>
+      <w:tr>
+        <w:trPr>
+          <w:jc w:val="center"/>
+        </w:trPr>
+        <w:tc>
+          <w:tcPr>
+            <w:tcW w:w="9009" w:type="dxa"/>
+            <w:gridSpan w:val="2"/>
+          </w:tcPr>
+          <w:p>
+            <w:pPr>
+              <w:pStyle w:val="ListParagraph"/>
+              <w:ind w:left="0"/>
+              <w:rPr>
+                <w:i/>
+                <w:u w:val="single"/>
+              </w:rPr>
+            </w:pPr>
+            <w:r>
+              <w:rPr>
+                <w:i/>
+                <w:u w:val="single"/>
+              </w:rPr>
+              <w:t>No: 13</w:t>
+            </w:r>
+          </w:p>
+        </w:tc>
+      </w:tr>
+      <w:tr>
+        <w:trPr>
+          <w:jc w:val="center"/>
+        </w:trPr>
+        <w:tc>
+          <w:tcPr>
+            <w:tcW w:w="2178" w:type="dxa"/>
+          </w:tcPr>
+          <w:p>
+            <w:pPr>
+              <w:pStyle w:val="ListParagraph"/>
+              <w:ind w:left="0"/>
+            </w:pPr>
+            <w:r>
+              <w:t xml:space="preserve">Statement: </w:t>
+            </w:r>
+          </w:p>
+        </w:tc>
+        <w:tc>
+          <w:tcPr>
+            <w:tcW w:w="6831" w:type="dxa"/>
+          </w:tcPr>
+          <w:p>
+            <w:r>
+              <w:t>The application should be able to c</w:t>
+            </w:r>
+            <w:r>
+              <w:t>orrectly identify users with a 70</w:t>
+            </w:r>
+            <w:r>
+              <w:t>% accuracy and separate user specific information</w:t>
+            </w:r>
+          </w:p>
+        </w:tc>
+      </w:tr>
+      <w:tr>
+        <w:trPr>
+          <w:jc w:val="center"/>
+        </w:trPr>
+        <w:tc>
+          <w:tcPr>
+            <w:tcW w:w="2178" w:type="dxa"/>
+          </w:tcPr>
+          <w:p>
+            <w:pPr>
+              <w:pStyle w:val="ListParagraph"/>
+              <w:ind w:left="0"/>
+            </w:pPr>
+            <w:r>
+              <w:t xml:space="preserve">Source: </w:t>
+            </w:r>
+          </w:p>
+        </w:tc>
+        <w:tc>
+          <w:tcPr>
+            <w:tcW w:w="6831" w:type="dxa"/>
+          </w:tcPr>
+          <w:p>
+            <w:pPr>
+              <w:pStyle w:val="ListParagraph"/>
+              <w:ind w:left="0"/>
+            </w:pPr>
+            <w:r>
+              <w:t>Developers</w:t>
+            </w:r>
+          </w:p>
+        </w:tc>
+      </w:tr>
+      <w:tr>
+        <w:trPr>
+          <w:jc w:val="center"/>
+        </w:trPr>
+        <w:tc>
+          <w:tcPr>
+            <w:tcW w:w="2178" w:type="dxa"/>
+          </w:tcPr>
+          <w:p>
+            <w:pPr>
+              <w:pStyle w:val="ListParagraph"/>
+              <w:ind w:left="0"/>
+            </w:pPr>
+            <w:r>
+              <w:t xml:space="preserve">Dependency: </w:t>
+            </w:r>
+          </w:p>
+        </w:tc>
+        <w:tc>
+          <w:tcPr>
+            <w:tcW w:w="6831" w:type="dxa"/>
+          </w:tcPr>
+          <w:p>
+            <w:pPr>
+              <w:pStyle w:val="ListParagraph"/>
+              <w:ind w:left="0"/>
+            </w:pPr>
+            <w:r>
+              <w:t>No. 1</w:t>
+            </w:r>
+          </w:p>
+        </w:tc>
+      </w:tr>
+      <w:tr>
+        <w:trPr>
+          <w:jc w:val="center"/>
+        </w:trPr>
+        <w:tc>
+          <w:tcPr>
+            <w:tcW w:w="2178" w:type="dxa"/>
+          </w:tcPr>
+          <w:p>
+            <w:pPr>
+              <w:pStyle w:val="ListParagraph"/>
+              <w:ind w:left="0"/>
+            </w:pPr>
+            <w:r>
+              <w:t xml:space="preserve">Conflicts: </w:t>
+            </w:r>
+          </w:p>
+        </w:tc>
+        <w:tc>
+          <w:tcPr>
+            <w:tcW w:w="6831" w:type="dxa"/>
+          </w:tcPr>
+          <w:p>
+            <w:pPr>
+              <w:pStyle w:val="ListParagraph"/>
+              <w:ind w:left="0"/>
+            </w:pPr>
+            <w:r>
+              <w:t>In case is not po</w:t>
+            </w:r>
+            <w:r>
+              <w:t>ssible to identify users with 70</w:t>
+            </w:r>
+            <w:r>
+              <w:t xml:space="preserve">% accuracy, the user will be prompted to provide </w:t>
+            </w:r>
+            <w:r>
+              <w:t>his/her name</w:t>
+            </w:r>
+          </w:p>
+        </w:tc>
+      </w:tr>
+      <w:tr>
+        <w:trPr>
+          <w:jc w:val="center"/>
+        </w:trPr>
+        <w:tc>
+          <w:tcPr>
+            <w:tcW w:w="2178" w:type="dxa"/>
+          </w:tcPr>
+          <w:p>
+            <w:pPr>
+              <w:pStyle w:val="ListParagraph"/>
+              <w:ind w:left="0"/>
+            </w:pPr>
+            <w:r>
+              <w:t xml:space="preserve">Supporting Materials: </w:t>
+            </w:r>
+          </w:p>
+        </w:tc>
+        <w:tc>
+          <w:tcPr>
+            <w:tcW w:w="6831" w:type="dxa"/>
+          </w:tcPr>
+          <w:p>
+            <w:pPr>
+              <w:pStyle w:val="ListParagraph"/>
+              <w:ind w:left="0"/>
+            </w:pPr>
+            <w:r>
+              <w:t>None</w:t>
+            </w:r>
+          </w:p>
+        </w:tc>
+      </w:tr>
+      <w:tr>
+        <w:trPr>
+          <w:jc w:val="center"/>
+        </w:trPr>
+        <w:tc>
+          <w:tcPr>
+            <w:tcW w:w="2178" w:type="dxa"/>
+          </w:tcPr>
+          <w:p>
+            <w:pPr>
+              <w:pStyle w:val="ListParagraph"/>
+              <w:ind w:left="0"/>
+            </w:pPr>
+            <w:r>
+              <w:t>Evaluation Method:</w:t>
+            </w:r>
+          </w:p>
+        </w:tc>
+        <w:tc>
+          <w:tcPr>
+            <w:tcW w:w="6831" w:type="dxa"/>
+          </w:tcPr>
+          <w:p>
+            <w:pPr>
+              <w:pStyle w:val="ListParagraph"/>
+              <w:ind w:left="0"/>
+            </w:pPr>
+            <w:r>
+              <w:t>None</w:t>
+            </w:r>
+          </w:p>
+        </w:tc>
+      </w:tr>
+      <w:tr>
+        <w:trPr>
+          <w:jc w:val="center"/>
+        </w:trPr>
+        <w:tc>
+          <w:tcPr>
+            <w:tcW w:w="2178" w:type="dxa"/>
+          </w:tcPr>
+          <w:p>
+            <w:pPr>
+              <w:pStyle w:val="ListParagraph"/>
+              <w:ind w:left="0"/>
+            </w:pPr>
+            <w:r>
+              <w:t>Revision History:</w:t>
+            </w:r>
+          </w:p>
+        </w:tc>
+        <w:tc>
+          <w:tcPr>
+            <w:tcW w:w="6831" w:type="dxa"/>
+          </w:tcPr>
+          <w:p>
+            <w:pPr>
+              <w:pStyle w:val="ListParagraph"/>
+              <w:ind w:left="0"/>
+            </w:pPr>
+            <w:r>
+              <w:t>Manuel Gonzalez | 10/5/15 | Created the requirement</w:t>
+            </w:r>
+          </w:p>
+        </w:tc>
+      </w:tr>
+    </w:tbl>
+    <w:p>
+      <w:pPr>
+        <w:rPr>
+          <w:sz w:val="20"/>
+        </w:rPr>
+      </w:pPr>
+    </w:p>
+    <w:tbl>
+      <w:tblPr>
+        <w:tblStyle w:val="TableGrid"/>
+        <w:tblW w:w="0" w:type="auto"/>
+        <w:jc w:val="center"/>
+        <w:tblLook w:val="04A0" w:firstRow="1" w:lastRow="0" w:firstColumn="1" w:lastColumn="0" w:noHBand="0" w:noVBand="1"/>
+      </w:tblPr>
+      <w:tblGrid>
+        <w:gridCol w:w="2178"/>
+        <w:gridCol w:w="6831"/>
+      </w:tblGrid>
+      <w:tr>
+        <w:trPr>
+          <w:jc w:val="center"/>
+        </w:trPr>
+        <w:tc>
+          <w:tcPr>
+            <w:tcW w:w="9009" w:type="dxa"/>
+            <w:gridSpan w:val="2"/>
+          </w:tcPr>
+          <w:p>
+            <w:pPr>
+              <w:pStyle w:val="ListParagraph"/>
+              <w:ind w:left="0"/>
+              <w:rPr>
+                <w:i/>
+                <w:u w:val="single"/>
+              </w:rPr>
+            </w:pPr>
+            <w:r>
+              <w:rPr>
+                <w:i/>
+                <w:u w:val="single"/>
+              </w:rPr>
+              <w:t>No: 14</w:t>
+            </w:r>
+          </w:p>
+        </w:tc>
+      </w:tr>
+      <w:tr>
+        <w:trPr>
+          <w:jc w:val="center"/>
+        </w:trPr>
+        <w:tc>
+          <w:tcPr>
+            <w:tcW w:w="2178" w:type="dxa"/>
+          </w:tcPr>
+          <w:p>
+            <w:pPr>
+              <w:pStyle w:val="ListParagraph"/>
+              <w:ind w:left="0"/>
+            </w:pPr>
+            <w:r>
+              <w:t xml:space="preserve">Statement: </w:t>
+            </w:r>
+          </w:p>
+        </w:tc>
+        <w:tc>
+          <w:tcPr>
+            <w:tcW w:w="6831" w:type="dxa"/>
+          </w:tcPr>
+          <w:p>
+            <w:r>
+              <w:t>All user information will be backed up in the Windows OS’s Appdata to prevent loss of information when updating or reinstalling the application</w:t>
+            </w:r>
+          </w:p>
+        </w:tc>
+      </w:tr>
+      <w:tr>
+        <w:trPr>
+          <w:jc w:val="center"/>
+        </w:trPr>
+        <w:tc>
+          <w:tcPr>
+            <w:tcW w:w="2178" w:type="dxa"/>
+          </w:tcPr>
+          <w:p>
+            <w:pPr>
+              <w:pStyle w:val="ListParagraph"/>
+              <w:ind w:left="0"/>
+            </w:pPr>
+            <w:r>
+              <w:t xml:space="preserve">Source: </w:t>
+            </w:r>
+          </w:p>
+        </w:tc>
+        <w:tc>
+          <w:tcPr>
+            <w:tcW w:w="6831" w:type="dxa"/>
+          </w:tcPr>
+          <w:p>
+            <w:pPr>
+              <w:pStyle w:val="ListParagraph"/>
+              <w:ind w:left="0"/>
+            </w:pPr>
+            <w:r>
+              <w:t>Developers</w:t>
+            </w:r>
+          </w:p>
+        </w:tc>
+      </w:tr>
+      <w:tr>
+        <w:trPr>
+          <w:jc w:val="center"/>
+        </w:trPr>
+        <w:tc>
+          <w:tcPr>
+            <w:tcW w:w="2178" w:type="dxa"/>
+          </w:tcPr>
+          <w:p>
+            <w:pPr>
+              <w:pStyle w:val="ListParagraph"/>
+              <w:ind w:left="0"/>
+            </w:pPr>
+            <w:r>
+              <w:t xml:space="preserve">Dependency: </w:t>
+            </w:r>
+          </w:p>
+        </w:tc>
+        <w:tc>
+          <w:tcPr>
+            <w:tcW w:w="6831" w:type="dxa"/>
+          </w:tcPr>
+          <w:p>
+            <w:pPr>
+              <w:pStyle w:val="ListParagraph"/>
+              <w:ind w:left="0"/>
+            </w:pPr>
+            <w:r>
+              <w:t>None</w:t>
+            </w:r>
+          </w:p>
+        </w:tc>
+      </w:tr>
+      <w:tr>
+        <w:trPr>
+          <w:jc w:val="center"/>
+        </w:trPr>
+        <w:tc>
+          <w:tcPr>
+            <w:tcW w:w="2178" w:type="dxa"/>
+          </w:tcPr>
+          <w:p>
+            <w:pPr>
+              <w:pStyle w:val="ListParagraph"/>
+              <w:ind w:left="0"/>
+            </w:pPr>
+            <w:r>
+              <w:t xml:space="preserve">Conflicts: </w:t>
+            </w:r>
+          </w:p>
+        </w:tc>
+        <w:tc>
+          <w:tcPr>
+            <w:tcW w:w="6831" w:type="dxa"/>
+          </w:tcPr>
+          <w:p>
+            <w:pPr>
+              <w:pStyle w:val="ListParagraph"/>
+              <w:ind w:left="0"/>
+            </w:pPr>
+            <w:r>
+              <w:t>None</w:t>
+            </w:r>
+          </w:p>
+        </w:tc>
+      </w:tr>
+      <w:tr>
+        <w:trPr>
+          <w:jc w:val="center"/>
+        </w:trPr>
+        <w:tc>
+          <w:tcPr>
+            <w:tcW w:w="2178" w:type="dxa"/>
+          </w:tcPr>
+          <w:p>
+            <w:pPr>
+              <w:pStyle w:val="ListParagraph"/>
+              <w:ind w:left="0"/>
+            </w:pPr>
+            <w:r>
+              <w:lastRenderedPageBreak/>
+              <w:t xml:space="preserve">Supporting Materials: </w:t>
+            </w:r>
+          </w:p>
+        </w:tc>
+        <w:tc>
+          <w:tcPr>
+            <w:tcW w:w="6831" w:type="dxa"/>
+          </w:tcPr>
+          <w:p>
+            <w:pPr>
+              <w:pStyle w:val="ListParagraph"/>
+              <w:ind w:left="0"/>
+            </w:pPr>
+            <w:hyperlink r:id="rId10" w:history="1">
+              <w:r>
+                <w:rPr>
+                  <w:rStyle w:val="Hyperlink"/>
+                </w:rPr>
+                <w:t>http://windows.microsoft.com/en-us/windows-8/what-appdata-folder</w:t>
+              </w:r>
+            </w:hyperlink>
+          </w:p>
+        </w:tc>
+      </w:tr>
+      <w:tr>
+        <w:trPr>
+          <w:jc w:val="center"/>
+        </w:trPr>
+        <w:tc>
+          <w:tcPr>
+            <w:tcW w:w="2178" w:type="dxa"/>
+          </w:tcPr>
+          <w:p>
+            <w:pPr>
+              <w:pStyle w:val="ListParagraph"/>
+              <w:ind w:left="0"/>
+            </w:pPr>
+            <w:r>
+              <w:t>Evaluation Method:</w:t>
+            </w:r>
+          </w:p>
+        </w:tc>
+        <w:tc>
+          <w:tcPr>
+            <w:tcW w:w="6831" w:type="dxa"/>
+          </w:tcPr>
+          <w:p>
+            <w:pPr>
+              <w:pStyle w:val="ListParagraph"/>
+              <w:ind w:left="0"/>
+            </w:pPr>
+            <w:r>
+              <w:t>None</w:t>
+            </w:r>
+          </w:p>
+        </w:tc>
+      </w:tr>
+      <w:tr>
+        <w:trPr>
+          <w:jc w:val="center"/>
+        </w:trPr>
+        <w:tc>
+          <w:tcPr>
+            <w:tcW w:w="2178" w:type="dxa"/>
+          </w:tcPr>
+          <w:p>
+            <w:pPr>
+              <w:pStyle w:val="ListParagraph"/>
+              <w:ind w:left="0"/>
+            </w:pPr>
+            <w:r>
+              <w:t>Revision History:</w:t>
+            </w:r>
+          </w:p>
+        </w:tc>
+        <w:tc>
+          <w:tcPr>
+            <w:tcW w:w="6831" w:type="dxa"/>
+          </w:tcPr>
+          <w:p>
+            <w:pPr>
+              <w:pStyle w:val="ListParagraph"/>
+              <w:ind w:left="0"/>
+            </w:pPr>
+            <w:r>
+              <w:t>Manuel Gonzalez | 10/5/15 | Created the requirement</w:t>
+            </w:r>
+          </w:p>
+        </w:tc>
+      </w:tr>
+    </w:tbl>
+    <w:p>
+      <w:pPr>
+        <w:rPr>
+          <w:sz w:val="20"/>
+        </w:rPr>
+      </w:pPr>
+    </w:p>
+    <w:p>
+      <w:pPr>
+        <w:pStyle w:val="ListParagraph"/>
+        <w:numPr>
+          <w:ilvl w:val="1"/>
+          <w:numId w:val="12"/>
+        </w:numPr>
+        <w:rPr>
+          <w:sz w:val="20"/>
+        </w:rPr>
+      </w:pPr>
+      <w:r>
+        <w:rPr>
+          <w:b/>
+        </w:rPr>
+        <w:t xml:space="preserve">Quality Assurance </w:t>
+      </w:r>
+      <w:r>
+        <w:rPr>
+          <w:b/>
+        </w:rPr>
+        <w:t>Requirements</w:t>
+      </w:r>
+    </w:p>
+    <w:tbl>
+      <w:tblPr>
+        <w:tblStyle w:val="TableGrid"/>
+        <w:tblW w:w="0" w:type="auto"/>
+        <w:jc w:val="center"/>
+        <w:tblLook w:val="04A0" w:firstRow="1" w:lastRow="0" w:firstColumn="1" w:lastColumn="0" w:noHBand="0" w:noVBand="1"/>
+      </w:tblPr>
+      <w:tblGrid>
+        <w:gridCol w:w="2178"/>
+        <w:gridCol w:w="6831"/>
+      </w:tblGrid>
+      <w:tr>
+        <w:trPr>
+          <w:jc w:val="center"/>
+        </w:trPr>
+        <w:tc>
+          <w:tcPr>
+            <w:tcW w:w="9009" w:type="dxa"/>
+            <w:gridSpan w:val="2"/>
+          </w:tcPr>
+          <w:p>
+            <w:pPr>
+              <w:pStyle w:val="ListParagraph"/>
+              <w:ind w:left="0"/>
+              <w:rPr>
+                <w:i/>
+                <w:u w:val="single"/>
+              </w:rPr>
+            </w:pPr>
+            <w:r>
+              <w:rPr>
+                <w:i/>
+                <w:u w:val="single"/>
+              </w:rPr>
+              <w:t>No: 15</w:t>
+            </w:r>
+          </w:p>
+        </w:tc>
+      </w:tr>
+      <w:tr>
+        <w:trPr>
+          <w:jc w:val="center"/>
+        </w:trPr>
+        <w:tc>
+          <w:tcPr>
+            <w:tcW w:w="2178" w:type="dxa"/>
+          </w:tcPr>
+          <w:p>
+            <w:pPr>
+              <w:pStyle w:val="ListParagraph"/>
+              <w:ind w:left="0"/>
+            </w:pPr>
+            <w:r>
+              <w:t xml:space="preserve">Statement: </w:t>
+            </w:r>
+          </w:p>
+        </w:tc>
+        <w:tc>
+          <w:tcPr>
+            <w:tcW w:w="6831" w:type="dxa"/>
+          </w:tcPr>
+          <w:p>
+            <w:r>
+              <w:t>In case of a</w:t>
+            </w:r>
+            <w:r>
+              <w:t xml:space="preserve"> system fault, </w:t>
+            </w:r>
+            <w:r>
+              <w:t>the system should notify the user and attempt to reset after 1 min of non-response</w:t>
+            </w:r>
+          </w:p>
+        </w:tc>
+      </w:tr>
+      <w:tr>
+        <w:trPr>
+          <w:jc w:val="center"/>
+        </w:trPr>
+        <w:tc>
+          <w:tcPr>
+            <w:tcW w:w="2178" w:type="dxa"/>
+          </w:tcPr>
+          <w:p>
+            <w:pPr>
+              <w:pStyle w:val="ListParagraph"/>
+              <w:ind w:left="0"/>
+            </w:pPr>
+            <w:r>
+              <w:t xml:space="preserve">Source: </w:t>
+            </w:r>
+          </w:p>
+        </w:tc>
+        <w:tc>
+          <w:tcPr>
+            <w:tcW w:w="6831" w:type="dxa"/>
+          </w:tcPr>
+          <w:p>
+            <w:pPr>
+              <w:pStyle w:val="ListParagraph"/>
+              <w:ind w:left="0"/>
+            </w:pPr>
+            <w:r>
+              <w:t>Developers</w:t>
+            </w:r>
+          </w:p>
+        </w:tc>
+      </w:tr>
+      <w:tr>
+        <w:trPr>
+          <w:jc w:val="center"/>
+        </w:trPr>
+        <w:tc>
+          <w:tcPr>
+            <w:tcW w:w="2178" w:type="dxa"/>
+          </w:tcPr>
+          <w:p>
+            <w:pPr>
+              <w:pStyle w:val="ListParagraph"/>
+              <w:ind w:left="0"/>
+            </w:pPr>
+            <w:r>
+              <w:t xml:space="preserve">Dependency: </w:t>
+            </w:r>
+          </w:p>
+        </w:tc>
+        <w:tc>
+          <w:tcPr>
+            <w:tcW w:w="6831" w:type="dxa"/>
+          </w:tcPr>
+          <w:p>
+            <w:pPr>
+              <w:pStyle w:val="ListParagraph"/>
+              <w:ind w:left="0"/>
+            </w:pPr>
+            <w:r>
+              <w:t>None</w:t>
+            </w:r>
+          </w:p>
+        </w:tc>
+      </w:tr>
+      <w:tr>
+        <w:trPr>
+          <w:jc w:val="center"/>
+        </w:trPr>
+        <w:tc>
+          <w:tcPr>
+            <w:tcW w:w="2178" w:type="dxa"/>
+          </w:tcPr>
+          <w:p>
+            <w:pPr>
+              <w:pStyle w:val="ListParagraph"/>
+              <w:ind w:left="0"/>
+            </w:pPr>
+            <w:r>
+              <w:t xml:space="preserve">Conflicts: </w:t>
+            </w:r>
+          </w:p>
+        </w:tc>
+        <w:tc>
+          <w:tcPr>
+            <w:tcW w:w="6831" w:type="dxa"/>
+          </w:tcPr>
+          <w:p>
+            <w:pPr>
+              <w:pStyle w:val="ListParagraph"/>
+              <w:ind w:left="0"/>
+            </w:pPr>
+            <w:r>
+              <w:t>None</w:t>
+            </w:r>
+          </w:p>
+        </w:tc>
+      </w:tr>
+      <w:tr>
+        <w:trPr>
+          <w:jc w:val="center"/>
+        </w:trPr>
+        <w:tc>
+          <w:tcPr>
+            <w:tcW w:w="2178" w:type="dxa"/>
+          </w:tcPr>
+          <w:p>
+            <w:pPr>
+              <w:pStyle w:val="ListParagraph"/>
+              <w:ind w:left="0"/>
+            </w:pPr>
+            <w:r>
+              <w:t xml:space="preserve">Supporting Materials: </w:t>
+            </w:r>
+          </w:p>
+        </w:tc>
+        <w:tc>
+          <w:tcPr>
+            <w:tcW w:w="6831" w:type="dxa"/>
+          </w:tcPr>
+          <w:p>
+            <w:pPr>
+              <w:pStyle w:val="ListParagraph"/>
+              <w:ind w:left="0"/>
+            </w:pPr>
+            <w:r>
+              <w:t>None</w:t>
+            </w:r>
+            <w:hyperlink r:id="rId11" w:history="1"/>
+          </w:p>
+        </w:tc>
+      </w:tr>
+      <w:tr>
+        <w:trPr>
+          <w:jc w:val="center"/>
+        </w:trPr>
+        <w:tc>
+          <w:tcPr>
+            <w:tcW w:w="2178" w:type="dxa"/>
+          </w:tcPr>
+          <w:p>
+            <w:pPr>
+              <w:pStyle w:val="ListParagraph"/>
+              <w:ind w:left="0"/>
+            </w:pPr>
+            <w:r>
+              <w:t>Evaluation Method:</w:t>
+            </w:r>
+          </w:p>
+        </w:tc>
+        <w:tc>
+          <w:tcPr>
+            <w:tcW w:w="6831" w:type="dxa"/>
+          </w:tcPr>
+          <w:p>
+            <w:pPr>
+              <w:pStyle w:val="ListParagraph"/>
+              <w:ind w:left="0"/>
+            </w:pPr>
+            <w:r>
+              <w:t>Test Case 11</w:t>
+            </w:r>
+          </w:p>
+        </w:tc>
+      </w:tr>
+      <w:tr>
+        <w:trPr>
+          <w:jc w:val="center"/>
+        </w:trPr>
+        <w:tc>
+          <w:tcPr>
+            <w:tcW w:w="2178" w:type="dxa"/>
+          </w:tcPr>
+          <w:p>
+            <w:pPr>
+              <w:pStyle w:val="ListParagraph"/>
+              <w:ind w:left="0"/>
+            </w:pPr>
+            <w:r>
+              <w:t>Revision History:</w:t>
+            </w:r>
+          </w:p>
+        </w:tc>
+        <w:tc>
+          <w:tcPr>
+            <w:tcW w:w="6831" w:type="dxa"/>
+          </w:tcPr>
+          <w:p>
+            <w:pPr>
+              <w:pStyle w:val="ListParagraph"/>
+              <w:ind w:left="0"/>
+            </w:pPr>
+            <w:r>
+              <w:t>Manuel Gonzalez | 10/5/15 | Created the requirement</w:t>
+            </w:r>
+          </w:p>
+        </w:tc>
+      </w:tr>
+    </w:tbl>
+    <w:p>
+      <w:pPr>
+        <w:rPr>
+          <w:sz w:val="20"/>
+        </w:rPr>
+      </w:pPr>
+    </w:p>
+    <w:tbl>
+      <w:tblPr>
+        <w:tblStyle w:val="TableGrid"/>
+        <w:tblW w:w="0" w:type="auto"/>
+        <w:jc w:val="center"/>
+        <w:tblLook w:val="04A0" w:firstRow="1" w:lastRow="0" w:firstColumn="1" w:lastColumn="0" w:noHBand="0" w:noVBand="1"/>
+      </w:tblPr>
+      <w:tblGrid>
+        <w:gridCol w:w="2178"/>
+        <w:gridCol w:w="6831"/>
+      </w:tblGrid>
+      <w:tr>
+        <w:trPr>
+          <w:jc w:val="center"/>
+        </w:trPr>
+        <w:tc>
+          <w:tcPr>
+            <w:tcW w:w="9009" w:type="dxa"/>
+            <w:gridSpan w:val="2"/>
+          </w:tcPr>
+          <w:p>
+            <w:pPr>
+              <w:pStyle w:val="ListParagraph"/>
+              <w:ind w:left="0"/>
+              <w:rPr>
+                <w:i/>
+                <w:u w:val="single"/>
+              </w:rPr>
+            </w:pPr>
+            <w:r>
+              <w:rPr>
+                <w:i/>
+                <w:u w:val="single"/>
+              </w:rPr>
+              <w:t>No: 16</w:t>
+            </w:r>
+          </w:p>
+        </w:tc>
+      </w:tr>
+      <w:tr>
+        <w:trPr>
+          <w:jc w:val="center"/>
+        </w:trPr>
+        <w:tc>
+          <w:tcPr>
+            <w:tcW w:w="2178" w:type="dxa"/>
+          </w:tcPr>
+          <w:p>
+            <w:pPr>
+              <w:pStyle w:val="ListParagraph"/>
+              <w:ind w:left="0"/>
+            </w:pPr>
+            <w:r>
+              <w:t xml:space="preserve">Statement: </w:t>
+            </w:r>
+          </w:p>
+        </w:tc>
+        <w:tc>
+          <w:tcPr>
+            <w:tcW w:w="6831" w:type="dxa"/>
+          </w:tcPr>
+          <w:p>
+            <w:r>
+              <w:t>The system should have a mean time between faults of 7 days, roughly failing once every week of continuous use</w:t>
+            </w:r>
+          </w:p>
+        </w:tc>
+      </w:tr>
+      <w:tr>
+        <w:trPr>
+          <w:jc w:val="center"/>
+        </w:trPr>
+        <w:tc>
+          <w:tcPr>
+            <w:tcW w:w="2178" w:type="dxa"/>
+          </w:tcPr>
+          <w:p>
+            <w:pPr>
+              <w:pStyle w:val="ListParagraph"/>
+              <w:ind w:left="0"/>
+            </w:pPr>
+            <w:r>
+              <w:t xml:space="preserve">Source: </w:t>
+            </w:r>
+          </w:p>
+        </w:tc>
+        <w:tc>
+          <w:tcPr>
+            <w:tcW w:w="6831" w:type="dxa"/>
+          </w:tcPr>
+          <w:p>
+            <w:pPr>
+              <w:pStyle w:val="ListParagraph"/>
+              <w:ind w:left="0"/>
+            </w:pPr>
+            <w:r>
+              <w:t>Developers</w:t>
+            </w:r>
+          </w:p>
+        </w:tc>
+      </w:tr>
+      <w:tr>
+        <w:trPr>
+          <w:jc w:val="center"/>
+        </w:trPr>
+        <w:tc>
+          <w:tcPr>
+            <w:tcW w:w="2178" w:type="dxa"/>
+          </w:tcPr>
+          <w:p>
+            <w:pPr>
+              <w:pStyle w:val="ListParagraph"/>
+              <w:ind w:left="0"/>
+            </w:pPr>
+            <w:r>
+              <w:t xml:space="preserve">Dependency: </w:t>
+            </w:r>
+          </w:p>
+        </w:tc>
+        <w:tc>
+          <w:tcPr>
+            <w:tcW w:w="6831" w:type="dxa"/>
+          </w:tcPr>
+          <w:p>
+            <w:pPr>
+              <w:pStyle w:val="ListParagraph"/>
+              <w:ind w:left="0"/>
+            </w:pPr>
+            <w:r>
+              <w:t>None</w:t>
+            </w:r>
+          </w:p>
+        </w:tc>
+      </w:tr>
+      <w:tr>
+        <w:trPr>
+          <w:jc w:val="center"/>
+        </w:trPr>
+        <w:tc>
+          <w:tcPr>
+            <w:tcW w:w="2178" w:type="dxa"/>
+          </w:tcPr>
+          <w:p>
+            <w:pPr>
+              <w:pStyle w:val="ListParagraph"/>
+              <w:ind w:left="0"/>
+            </w:pPr>
+            <w:r>
+              <w:t xml:space="preserve">Conflicts: </w:t>
+            </w:r>
+          </w:p>
+        </w:tc>
+        <w:tc>
+          <w:tcPr>
+            <w:tcW w:w="6831" w:type="dxa"/>
+          </w:tcPr>
+          <w:p>
+            <w:pPr>
+              <w:pStyle w:val="ListParagraph"/>
+              <w:ind w:left="0"/>
+            </w:pPr>
+            <w:r>
+              <w:t>None</w:t>
+            </w:r>
+          </w:p>
+        </w:tc>
+      </w:tr>
+      <w:tr>
+        <w:trPr>
+          <w:jc w:val="center"/>
+        </w:trPr>
+        <w:tc>
+          <w:tcPr>
+            <w:tcW w:w="2178" w:type="dxa"/>
+          </w:tcPr>
+          <w:p>
+            <w:pPr>
+              <w:pStyle w:val="ListParagraph"/>
+              <w:ind w:left="0"/>
+            </w:pPr>
+            <w:r>
+              <w:t xml:space="preserve">Supporting Materials: </w:t>
+            </w:r>
+          </w:p>
+        </w:tc>
+        <w:tc>
+          <w:tcPr>
+            <w:tcW w:w="6831" w:type="dxa"/>
+          </w:tcPr>
+          <w:p>
+            <w:pPr>
+              <w:pStyle w:val="ListParagraph"/>
+              <w:ind w:left="0"/>
+            </w:pPr>
+            <w:r>
+              <w:t>None</w:t>
+            </w:r>
+            <w:hyperlink r:id="rId12" w:history="1"/>
+          </w:p>
+        </w:tc>
+      </w:tr>
+      <w:tr>
+        <w:trPr>
+          <w:jc w:val="center"/>
+        </w:trPr>
+        <w:tc>
+          <w:tcPr>
+            <w:tcW w:w="2178" w:type="dxa"/>
+          </w:tcPr>
+          <w:p>
+            <w:pPr>
+              <w:pStyle w:val="ListParagraph"/>
+              <w:ind w:left="0"/>
+            </w:pPr>
+            <w:r>
+              <w:t>Evaluation Method:</w:t>
+            </w:r>
+          </w:p>
+        </w:tc>
+        <w:tc>
+          <w:tcPr>
+            <w:tcW w:w="6831" w:type="dxa"/>
+          </w:tcPr>
+          <w:p>
+            <w:pPr>
+              <w:pStyle w:val="ListParagraph"/>
+              <w:ind w:left="0"/>
+            </w:pPr>
+            <w:r>
+              <w:t>None</w:t>
+            </w:r>
+          </w:p>
+        </w:tc>
+      </w:tr>
+      <w:tr>
+        <w:trPr>
+          <w:jc w:val="center"/>
+        </w:trPr>
+        <w:tc>
+          <w:tcPr>
+            <w:tcW w:w="2178" w:type="dxa"/>
+          </w:tcPr>
+          <w:p>
+            <w:pPr>
+              <w:pStyle w:val="ListParagraph"/>
+              <w:ind w:left="0"/>
+            </w:pPr>
+            <w:r>
+              <w:t>Revision History:</w:t>
+            </w:r>
+          </w:p>
+        </w:tc>
+        <w:tc>
+          <w:tcPr>
+            <w:tcW w:w="6831" w:type="dxa"/>
+          </w:tcPr>
+          <w:p>
+            <w:pPr>
+              <w:pStyle w:val="ListParagraph"/>
+              <w:ind w:left="0"/>
+            </w:pPr>
+            <w:r>
+              <w:t>Manuel Gonzalez | 10/5/15 | Created the requirement</w:t>
+            </w:r>
+          </w:p>
+        </w:tc>
+      </w:tr>
+    </w:tbl>
+    <w:p>
+      <w:pPr>
+        <w:rPr>
+          <w:sz w:val="20"/>
+        </w:rPr>
+      </w:pPr>
+    </w:p>
+    <w:tbl>
+      <w:tblPr>
+        <w:tblStyle w:val="TableGrid"/>
+        <w:tblW w:w="0" w:type="auto"/>
+        <w:jc w:val="center"/>
+        <w:tblLook w:val="04A0" w:firstRow="1" w:lastRow="0" w:firstColumn="1" w:lastColumn="0" w:noHBand="0" w:noVBand="1"/>
+      </w:tblPr>
+      <w:tblGrid>
+        <w:gridCol w:w="2178"/>
+        <w:gridCol w:w="6831"/>
+      </w:tblGrid>
+      <w:tr>
+        <w:trPr>
+          <w:jc w:val="center"/>
+        </w:trPr>
+        <w:tc>
+          <w:tcPr>
+            <w:tcW w:w="9009" w:type="dxa"/>
+            <w:gridSpan w:val="2"/>
+          </w:tcPr>
+          <w:p>
+            <w:pPr>
+              <w:pStyle w:val="ListParagraph"/>
+              <w:ind w:left="0"/>
+              <w:rPr>
+                <w:i/>
+                <w:u w:val="single"/>
+              </w:rPr>
+            </w:pPr>
+            <w:r>
+              <w:rPr>
+                <w:i/>
+                <w:u w:val="single"/>
+              </w:rPr>
+              <w:t>No: 17</w:t>
+            </w:r>
+          </w:p>
+        </w:tc>
+      </w:tr>
+      <w:tr>
+        <w:trPr>
+          <w:jc w:val="center"/>
+        </w:trPr>
+        <w:tc>
+          <w:tcPr>
+            <w:tcW w:w="2178" w:type="dxa"/>
+          </w:tcPr>
+          <w:p>
+            <w:pPr>
+              <w:pStyle w:val="ListParagraph"/>
+              <w:ind w:left="0"/>
+            </w:pPr>
+            <w:r>
+              <w:t xml:space="preserve">Statement: </w:t>
+            </w:r>
+          </w:p>
+        </w:tc>
+        <w:tc>
+          <w:tcPr>
+            <w:tcW w:w="6831" w:type="dxa"/>
+          </w:tcPr>
+          <w:p>
+            <w:r>
+              <w:t>The system shouldn’t allocate more than 1 GB of memory usage</w:t>
+            </w:r>
+          </w:p>
+        </w:tc>
+      </w:tr>
+      <w:tr>
+        <w:trPr>
+          <w:jc w:val="center"/>
+        </w:trPr>
+        <w:tc>
+          <w:tcPr>
+            <w:tcW w:w="2178" w:type="dxa"/>
+          </w:tcPr>
+          <w:p>
+            <w:pPr>
+              <w:pStyle w:val="ListParagraph"/>
+              <w:ind w:left="0"/>
+            </w:pPr>
+            <w:r>
+              <w:t xml:space="preserve">Source: </w:t>
+            </w:r>
+          </w:p>
+        </w:tc>
+        <w:tc>
+          <w:tcPr>
+            <w:tcW w:w="6831" w:type="dxa"/>
+          </w:tcPr>
+          <w:p>
+            <w:pPr>
+              <w:pStyle w:val="ListParagraph"/>
+              <w:ind w:left="0"/>
+            </w:pPr>
+            <w:r>
+              <w:t>Developers</w:t>
+            </w:r>
+          </w:p>
+        </w:tc>
+      </w:tr>
+      <w:tr>
+        <w:trPr>
+          <w:jc w:val="center"/>
+        </w:trPr>
+        <w:tc>
+          <w:tcPr>
+            <w:tcW w:w="2178" w:type="dxa"/>
+          </w:tcPr>
+          <w:p>
+            <w:pPr>
+              <w:pStyle w:val="ListParagraph"/>
+              <w:ind w:left="0"/>
+            </w:pPr>
+            <w:r>
+              <w:t xml:space="preserve">Dependency: </w:t>
+            </w:r>
+          </w:p>
+        </w:tc>
+        <w:tc>
+          <w:tcPr>
+            <w:tcW w:w="6831" w:type="dxa"/>
+          </w:tcPr>
+          <w:p>
+            <w:pPr>
+              <w:pStyle w:val="ListParagraph"/>
+              <w:ind w:left="0"/>
+            </w:pPr>
+            <w:r>
+              <w:t>None</w:t>
+            </w:r>
+          </w:p>
+        </w:tc>
+      </w:tr>
+      <w:tr>
+        <w:trPr>
+          <w:jc w:val="center"/>
+        </w:trPr>
+        <w:tc>
+          <w:tcPr>
+            <w:tcW w:w="2178" w:type="dxa"/>
+          </w:tcPr>
+          <w:p>
+            <w:pPr>
+              <w:pStyle w:val="ListParagraph"/>
+              <w:ind w:left="0"/>
+            </w:pPr>
+            <w:r>
+              <w:t xml:space="preserve">Conflicts: </w:t>
+            </w:r>
+          </w:p>
+        </w:tc>
+        <w:tc>
+          <w:tcPr>
+            <w:tcW w:w="6831" w:type="dxa"/>
+          </w:tcPr>
+          <w:p>
+            <w:pPr>
+              <w:pStyle w:val="ListParagraph"/>
+              <w:ind w:left="0"/>
+            </w:pPr>
+            <w:r>
+              <w:t>None</w:t>
+            </w:r>
+          </w:p>
+        </w:tc>
+      </w:tr>
+      <w:tr>
+        <w:trPr>
+          <w:jc w:val="center"/>
+        </w:trPr>
+        <w:tc>
+          <w:tcPr>
+            <w:tcW w:w="2178" w:type="dxa"/>
+          </w:tcPr>
+          <w:p>
+            <w:pPr>
+              <w:pStyle w:val="ListParagraph"/>
+              <w:ind w:left="0"/>
+            </w:pPr>
+            <w:r>
+              <w:t xml:space="preserve">Supporting Materials: </w:t>
+            </w:r>
+          </w:p>
+        </w:tc>
+        <w:tc>
+          <w:tcPr>
+            <w:tcW w:w="6831" w:type="dxa"/>
+          </w:tcPr>
+          <w:p>
+            <w:pPr>
+              <w:pStyle w:val="ListParagraph"/>
+              <w:ind w:left="0"/>
+            </w:pPr>
+            <w:r>
+              <w:t>None</w:t>
+            </w:r>
+            <w:hyperlink r:id="rId13" w:history="1"/>
+          </w:p>
+        </w:tc>
+      </w:tr>
+      <w:tr>
+        <w:trPr>
+          <w:jc w:val="center"/>
+        </w:trPr>
+        <w:tc>
+          <w:tcPr>
+            <w:tcW w:w="2178" w:type="dxa"/>
+          </w:tcPr>
+          <w:p>
+            <w:pPr>
+              <w:pStyle w:val="ListParagraph"/>
+              <w:ind w:left="0"/>
+            </w:pPr>
+            <w:r>
+              <w:t>Evaluation Method:</w:t>
+            </w:r>
+          </w:p>
+        </w:tc>
+        <w:tc>
+          <w:tcPr>
+            <w:tcW w:w="6831" w:type="dxa"/>
+          </w:tcPr>
+          <w:p>
+            <w:pPr>
+              <w:pStyle w:val="ListParagraph"/>
+              <w:ind w:left="0"/>
+            </w:pPr>
+            <w:r>
+              <w:t>Test Case 16</w:t>
+            </w:r>
+          </w:p>
+        </w:tc>
+      </w:tr>
+      <w:tr>
+        <w:trPr>
+          <w:jc w:val="center"/>
+        </w:trPr>
+        <w:tc>
+          <w:tcPr>
+            <w:tcW w:w="2178" w:type="dxa"/>
+          </w:tcPr>
+          <w:p>
+            <w:pPr>
+              <w:pStyle w:val="ListParagraph"/>
+              <w:ind w:left="0"/>
+            </w:pPr>
+            <w:r>
+              <w:t>Revision History:</w:t>
+            </w:r>
+          </w:p>
+        </w:tc>
+        <w:tc>
+          <w:tcPr>
+            <w:tcW w:w="6831" w:type="dxa"/>
+          </w:tcPr>
+          <w:p>
+            <w:pPr>
+              <w:pStyle w:val="ListParagraph"/>
+              <w:ind w:left="0"/>
+            </w:pPr>
+            <w:r>
+              <w:t>Manuel Gonzalez | 10/5/15 | Created the requirement</w:t>
+            </w:r>
+          </w:p>
+        </w:tc>
+      </w:tr>
+    </w:tbl>
+    <w:p>
+      <w:pPr>
+        <w:rPr>
+          <w:sz w:val="20"/>
+        </w:rPr>
+      </w:pPr>
+    </w:p>
+    <w:tbl>
+      <w:tblPr>
+        <w:tblStyle w:val="TableGrid"/>
+        <w:tblW w:w="0" w:type="auto"/>
+        <w:jc w:val="center"/>
+        <w:tblLook w:val="04A0" w:firstRow="1" w:lastRow="0" w:firstColumn="1" w:lastColumn="0" w:noHBand="0" w:noVBand="1"/>
+      </w:tblPr>
+      <w:tblGrid>
+        <w:gridCol w:w="2178"/>
+        <w:gridCol w:w="6831"/>
+      </w:tblGrid>
+      <w:tr>
+        <w:trPr>
+          <w:jc w:val="center"/>
+        </w:trPr>
+        <w:tc>
+          <w:tcPr>
+            <w:tcW w:w="9009" w:type="dxa"/>
+            <w:gridSpan w:val="2"/>
+          </w:tcPr>
+          <w:p>
+            <w:pPr>
+              <w:pStyle w:val="ListParagraph"/>
+              <w:ind w:left="0"/>
+              <w:rPr>
+                <w:i/>
+                <w:u w:val="single"/>
+              </w:rPr>
+            </w:pPr>
+            <w:r>
+              <w:rPr>
+                <w:i/>
+                <w:u w:val="single"/>
+              </w:rPr>
+              <w:t>No: 18</w:t>
+            </w:r>
+          </w:p>
+        </w:tc>
+      </w:tr>
+      <w:tr>
+        <w:trPr>
+          <w:jc w:val="center"/>
+        </w:trPr>
+        <w:tc>
+          <w:tcPr>
+            <w:tcW w:w="2178" w:type="dxa"/>
+          </w:tcPr>
+          <w:p>
+            <w:pPr>
+              <w:pStyle w:val="ListParagraph"/>
+              <w:ind w:left="0"/>
+            </w:pPr>
+            <w:r>
+              <w:t xml:space="preserve">Statement: </w:t>
+            </w:r>
+          </w:p>
+        </w:tc>
+        <w:tc>
+          <w:tcPr>
+            <w:tcW w:w="6831" w:type="dxa"/>
+          </w:tcPr>
+          <w:p>
+            <w:r>
+              <w:t>The system should have an average response time no longer than 5 seconds. If longer than that the user should be notified that the current activity may take longer than usual</w:t>
+            </w:r>
+          </w:p>
+        </w:tc>
+      </w:tr>
+      <w:tr>
+        <w:trPr>
+          <w:jc w:val="center"/>
+        </w:trPr>
+        <w:tc>
+          <w:tcPr>
+            <w:tcW w:w="2178" w:type="dxa"/>
+          </w:tcPr>
+          <w:p>
+            <w:pPr>
+              <w:pStyle w:val="ListParagraph"/>
+              <w:ind w:left="0"/>
+            </w:pPr>
+            <w:r>
+              <w:t xml:space="preserve">Source: </w:t>
+            </w:r>
+          </w:p>
+        </w:tc>
+        <w:tc>
+          <w:tcPr>
+            <w:tcW w:w="6831" w:type="dxa"/>
+          </w:tcPr>
+          <w:p>
+            <w:pPr>
+              <w:pStyle w:val="ListParagraph"/>
+              <w:ind w:left="0"/>
+            </w:pPr>
+            <w:r>
+              <w:t>Developers</w:t>
+            </w:r>
+          </w:p>
+        </w:tc>
+      </w:tr>
+      <w:tr>
+        <w:trPr>
+          <w:jc w:val="center"/>
+        </w:trPr>
+        <w:tc>
+          <w:tcPr>
+            <w:tcW w:w="2178" w:type="dxa"/>
+          </w:tcPr>
+          <w:p>
+            <w:pPr>
+              <w:pStyle w:val="ListParagraph"/>
+              <w:ind w:left="0"/>
+            </w:pPr>
+            <w:r>
+              <w:t xml:space="preserve">Dependency: </w:t>
+            </w:r>
+          </w:p>
+        </w:tc>
+        <w:tc>
+          <w:tcPr>
+            <w:tcW w:w="6831" w:type="dxa"/>
+          </w:tcPr>
+          <w:p>
+            <w:pPr>
+              <w:pStyle w:val="ListParagraph"/>
+              <w:ind w:left="0"/>
+            </w:pPr>
+            <w:r>
+              <w:t>None</w:t>
+            </w:r>
+          </w:p>
+        </w:tc>
+      </w:tr>
+      <w:tr>
+        <w:trPr>
+          <w:jc w:val="center"/>
+        </w:trPr>
+        <w:tc>
+          <w:tcPr>
+            <w:tcW w:w="2178" w:type="dxa"/>
+          </w:tcPr>
+          <w:p>
+            <w:pPr>
+              <w:pStyle w:val="ListParagraph"/>
+              <w:ind w:left="0"/>
+            </w:pPr>
+            <w:r>
+              <w:t xml:space="preserve">Conflicts: </w:t>
+            </w:r>
+          </w:p>
+        </w:tc>
+        <w:tc>
+          <w:tcPr>
+            <w:tcW w:w="6831" w:type="dxa"/>
+          </w:tcPr>
+          <w:p>
+            <w:pPr>
+              <w:pStyle w:val="ListParagraph"/>
+              <w:ind w:left="0"/>
+            </w:pPr>
+            <w:r>
+              <w:t>None</w:t>
+            </w:r>
+          </w:p>
+        </w:tc>
+      </w:tr>
+      <w:tr>
+        <w:trPr>
+          <w:jc w:val="center"/>
+        </w:trPr>
+        <w:tc>
+          <w:tcPr>
+            <w:tcW w:w="2178" w:type="dxa"/>
+          </w:tcPr>
+          <w:p>
+            <w:pPr>
+              <w:pStyle w:val="ListParagraph"/>
+              <w:ind w:left="0"/>
+            </w:pPr>
+            <w:r>
+              <w:t xml:space="preserve">Supporting Materials: </w:t>
+            </w:r>
+          </w:p>
+        </w:tc>
+        <w:tc>
+          <w:tcPr>
+            <w:tcW w:w="6831" w:type="dxa"/>
+          </w:tcPr>
+          <w:p>
+            <w:pPr>
+              <w:pStyle w:val="ListParagraph"/>
+              <w:ind w:left="0"/>
+            </w:pPr>
+            <w:r>
+              <w:t>None</w:t>
+            </w:r>
+            <w:hyperlink r:id="rId14" w:history="1"/>
+          </w:p>
+        </w:tc>
+      </w:tr>
+      <w:tr>
+        <w:trPr>
+          <w:jc w:val="center"/>
+        </w:trPr>
+        <w:tc>
+          <w:tcPr>
+            <w:tcW w:w="2178" w:type="dxa"/>
+          </w:tcPr>
+          <w:p>
+            <w:pPr>
+              <w:pStyle w:val="ListParagraph"/>
+              <w:ind w:left="0"/>
+            </w:pPr>
+            <w:r>
+              <w:t>Evaluation Method:</w:t>
+            </w:r>
+          </w:p>
+        </w:tc>
+        <w:tc>
+          <w:tcPr>
+            <w:tcW w:w="6831" w:type="dxa"/>
+          </w:tcPr>
+          <w:p>
+            <w:pPr>
+              <w:pStyle w:val="ListParagraph"/>
+              <w:ind w:left="0"/>
+            </w:pPr>
+            <w:r>
+              <w:t>Test Case 15</w:t>
+            </w:r>
+          </w:p>
+        </w:tc>
+      </w:tr>
+      <w:tr>
+        <w:trPr>
+          <w:jc w:val="center"/>
+        </w:trPr>
+        <w:tc>
+          <w:tcPr>
+            <w:tcW w:w="2178" w:type="dxa"/>
+          </w:tcPr>
+          <w:p>
+            <w:pPr>
+              <w:pStyle w:val="ListParagraph"/>
+              <w:ind w:left="0"/>
+            </w:pPr>
+            <w:r>
+              <w:t>Revision History:</w:t>
+            </w:r>
+          </w:p>
+        </w:tc>
+        <w:tc>
+          <w:tcPr>
+            <w:tcW w:w="6831" w:type="dxa"/>
+          </w:tcPr>
+          <w:p>
+            <w:pPr>
+              <w:pStyle w:val="ListParagraph"/>
+              <w:ind w:left="0"/>
+            </w:pPr>
+            <w:r>
+              <w:t>Manuel Gonzalez | 10/5/15 | Created the requirement</w:t>
+            </w:r>
+          </w:p>
+        </w:tc>
+      </w:tr>
+    </w:tbl>
+    <w:p>
+      <w:pPr>
+        <w:rPr>
+          <w:sz w:val="20"/>
+        </w:rPr>
+      </w:pPr>
+    </w:p>
+    <w:p>
+      <w:pPr>
         <w:rPr>
           <w:sz w:val="20"/>
         </w:rPr>
@@ -3841,7 +6785,7 @@
 
 <file path=word/numbering.xml><?xml version="1.0" encoding="utf-8"?>
 <w:numbering xmlns:wpc="http://schemas.microsoft.com/office/word/2010/wordprocessingCanvas" xmlns:mc="http://schemas.openxmlformats.org/markup-compatibility/2006" xmlns:o="urn:schemas-microsoft-com:office:office" xmlns:r="http://schemas.openxmlformats.org/officeDocument/2006/relationships" xmlns:m="http://schemas.openxmlformats.org/officeDocument/2006/math" xmlns:v="urn:schemas-microsoft-com:vml" xmlns:wp14="http://schemas.microsoft.com/office/word/2010/wordprocessingDrawing" xmlns:wp="http://schemas.openxmlformats.org/drawingml/2006/wordprocessingDrawing" xmlns:w10="urn:schemas-microsoft-com:office:word" xmlns:w="http://schemas.openxmlformats.org/wordprocessingml/2006/main" xmlns:w14="http://schemas.microsoft.com/office/word/2010/wordml" xmlns:w15="http://schemas.microsoft.com/office/word/2012/wordml" xmlns:wpg="http://schemas.microsoft.com/office/word/2010/wordprocessingGroup" xmlns:wpi="http://schemas.microsoft.com/office/word/2010/wordprocessingInk" xmlns:wne="http://schemas.microsoft.com/office/word/2006/wordml" xmlns:wps="http://schemas.microsoft.com/office/word/2010/wordprocessingShape" mc:Ignorable="w14 w15 wp14">
-  <w:abstractNum w:abstractNumId="0" w15:restartNumberingAfterBreak="0">
+  <w:abstractNum w:abstractNumId="0">
     <w:nsid w:val="053919D3"/>
     <w:multiLevelType w:val="multilevel"/>
     <w:tmpl w:val="6AB4EF92"/>
@@ -3959,7 +6903,7 @@
       </w:rPr>
     </w:lvl>
   </w:abstractNum>
-  <w:abstractNum w:abstractNumId="1" w15:restartNumberingAfterBreak="0">
+  <w:abstractNum w:abstractNumId="1">
     <w:nsid w:val="0F666C69"/>
     <w:multiLevelType w:val="hybridMultilevel"/>
     <w:tmpl w:val="8F16BC60"/>
@@ -4048,7 +6992,7 @@
       </w:pPr>
     </w:lvl>
   </w:abstractNum>
-  <w:abstractNum w:abstractNumId="2" w15:restartNumberingAfterBreak="0">
+  <w:abstractNum w:abstractNumId="2">
     <w:nsid w:val="19895AE3"/>
     <w:multiLevelType w:val="multilevel"/>
     <w:tmpl w:val="6AB4EF92"/>
@@ -4166,7 +7110,138 @@
       </w:rPr>
     </w:lvl>
   </w:abstractNum>
-  <w:abstractNum w:abstractNumId="3" w15:restartNumberingAfterBreak="0">
+  <w:abstractNum w:abstractNumId="3">
+    <w:nsid w:val="25BE2BBC"/>
+    <w:multiLevelType w:val="multilevel"/>
+    <w:tmpl w:val="CD5E4576"/>
+    <w:lvl w:ilvl="0">
+      <w:start w:val="3"/>
+      <w:numFmt w:val="decimal"/>
+      <w:lvlText w:val="%1"/>
+      <w:lvlJc w:val="left"/>
+      <w:pPr>
+        <w:ind w:left="360" w:hanging="360"/>
+      </w:pPr>
+      <w:rPr>
+        <w:rFonts w:hint="default"/>
+        <w:b/>
+        <w:sz w:val="22"/>
+      </w:rPr>
+    </w:lvl>
+    <w:lvl w:ilvl="1">
+      <w:start w:val="7"/>
+      <w:numFmt w:val="decimal"/>
+      <w:lvlText w:val="%1.%2"/>
+      <w:lvlJc w:val="left"/>
+      <w:pPr>
+        <w:ind w:left="720" w:hanging="360"/>
+      </w:pPr>
+      <w:rPr>
+        <w:rFonts w:hint="default"/>
+        <w:b/>
+        <w:sz w:val="22"/>
+      </w:rPr>
+    </w:lvl>
+    <w:lvl w:ilvl="2">
+      <w:start w:val="1"/>
+      <w:numFmt w:val="decimal"/>
+      <w:lvlText w:val="%1.%2.%3"/>
+      <w:lvlJc w:val="left"/>
+      <w:pPr>
+        <w:ind w:left="1440" w:hanging="720"/>
+      </w:pPr>
+      <w:rPr>
+        <w:rFonts w:hint="default"/>
+        <w:b/>
+        <w:sz w:val="22"/>
+      </w:rPr>
+    </w:lvl>
+    <w:lvl w:ilvl="3">
+      <w:start w:val="1"/>
+      <w:numFmt w:val="decimal"/>
+      <w:lvlText w:val="%1.%2.%3.%4"/>
+      <w:lvlJc w:val="left"/>
+      <w:pPr>
+        <w:ind w:left="1800" w:hanging="720"/>
+      </w:pPr>
+      <w:rPr>
+        <w:rFonts w:hint="default"/>
+        <w:b/>
+        <w:sz w:val="22"/>
+      </w:rPr>
+    </w:lvl>
+    <w:lvl w:ilvl="4">
+      <w:start w:val="1"/>
+      <w:numFmt w:val="decimal"/>
+      <w:lvlText w:val="%1.%2.%3.%4.%5"/>
+      <w:lvlJc w:val="left"/>
+      <w:pPr>
+        <w:ind w:left="2160" w:hanging="720"/>
+      </w:pPr>
+      <w:rPr>
+        <w:rFonts w:hint="default"/>
+        <w:b/>
+        <w:sz w:val="22"/>
+      </w:rPr>
+    </w:lvl>
+    <w:lvl w:ilvl="5">
+      <w:start w:val="1"/>
+      <w:numFmt w:val="decimal"/>
+      <w:lvlText w:val="%1.%2.%3.%4.%5.%6"/>
+      <w:lvlJc w:val="left"/>
+      <w:pPr>
+        <w:ind w:left="2880" w:hanging="1080"/>
+      </w:pPr>
+      <w:rPr>
+        <w:rFonts w:hint="default"/>
+        <w:b/>
+        <w:sz w:val="22"/>
+      </w:rPr>
+    </w:lvl>
+    <w:lvl w:ilvl="6">
+      <w:start w:val="1"/>
+      <w:numFmt w:val="decimal"/>
+      <w:lvlText w:val="%1.%2.%3.%4.%5.%6.%7"/>
+      <w:lvlJc w:val="left"/>
+      <w:pPr>
+        <w:ind w:left="3240" w:hanging="1080"/>
+      </w:pPr>
+      <w:rPr>
+        <w:rFonts w:hint="default"/>
+        <w:b/>
+        <w:sz w:val="22"/>
+      </w:rPr>
+    </w:lvl>
+    <w:lvl w:ilvl="7">
+      <w:start w:val="1"/>
+      <w:numFmt w:val="decimal"/>
+      <w:lvlText w:val="%1.%2.%3.%4.%5.%6.%7.%8"/>
+      <w:lvlJc w:val="left"/>
+      <w:pPr>
+        <w:ind w:left="3960" w:hanging="1440"/>
+      </w:pPr>
+      <w:rPr>
+        <w:rFonts w:hint="default"/>
+        <w:b/>
+        <w:sz w:val="22"/>
+      </w:rPr>
+    </w:lvl>
+    <w:lvl w:ilvl="8">
+      <w:start w:val="1"/>
+      <w:numFmt w:val="decimal"/>
+      <w:lvlText w:val="%1.%2.%3.%4.%5.%6.%7.%8.%9"/>
+      <w:lvlJc w:val="left"/>
+      <w:pPr>
+        <w:ind w:left="4320" w:hanging="1440"/>
+      </w:pPr>
+      <w:rPr>
+        <w:rFonts w:hint="default"/>
+        <w:b/>
+        <w:sz w:val="22"/>
+      </w:rPr>
+    </w:lvl>
+  </w:abstractNum>
+  <w:abstractNum w:abstractNumId="4">
     <w:nsid w:val="37FF718F"/>
     <w:multiLevelType w:val="hybridMultilevel"/>
     <w:tmpl w:val="A39E8426"/>
@@ -4255,7 +7330,7 @@
       </w:pPr>
     </w:lvl>
   </w:abstractNum>
-  <w:abstractNum w:abstractNumId="4" w15:restartNumberingAfterBreak="0">
+  <w:abstractNum w:abstractNumId="5">
     <w:nsid w:val="3C7B73BF"/>
     <w:multiLevelType w:val="hybridMultilevel"/>
     <w:tmpl w:val="48ECF97C"/>
@@ -4344,7 +7419,7 @@
       </w:pPr>
     </w:lvl>
   </w:abstractNum>
-  <w:abstractNum w:abstractNumId="5" w15:restartNumberingAfterBreak="0">
+  <w:abstractNum w:abstractNumId="6">
     <w:nsid w:val="3D1E5EF1"/>
     <w:multiLevelType w:val="multilevel"/>
     <w:tmpl w:val="0409001D"/>
@@ -4430,7 +7505,7 @@
       </w:pPr>
     </w:lvl>
   </w:abstractNum>
-  <w:abstractNum w:abstractNumId="6" w15:restartNumberingAfterBreak="0">
+  <w:abstractNum w:abstractNumId="7">
     <w:nsid w:val="44930BC8"/>
     <w:multiLevelType w:val="multilevel"/>
     <w:tmpl w:val="23B2B008"/>
@@ -4533,7 +7608,7 @@
       </w:pPr>
     </w:lvl>
   </w:abstractNum>
-  <w:abstractNum w:abstractNumId="7" w15:restartNumberingAfterBreak="0">
+  <w:abstractNum w:abstractNumId="8">
     <w:nsid w:val="50F105FC"/>
     <w:multiLevelType w:val="hybridMultilevel"/>
     <w:tmpl w:val="88861DA0"/>
@@ -4619,7 +7694,7 @@
       </w:pPr>
     </w:lvl>
   </w:abstractNum>
-  <w:abstractNum w:abstractNumId="8" w15:restartNumberingAfterBreak="0">
+  <w:abstractNum w:abstractNumId="9">
     <w:nsid w:val="5581047F"/>
     <w:multiLevelType w:val="hybridMultilevel"/>
     <w:tmpl w:val="46D492E4"/>
@@ -4732,7 +7807,7 @@
       </w:rPr>
     </w:lvl>
   </w:abstractNum>
-  <w:abstractNum w:abstractNumId="9" w15:restartNumberingAfterBreak="0">
+  <w:abstractNum w:abstractNumId="10">
     <w:nsid w:val="677129E1"/>
     <w:multiLevelType w:val="hybridMultilevel"/>
     <w:tmpl w:val="8E2A6DD2"/>
@@ -4818,7 +7893,7 @@
       </w:pPr>
     </w:lvl>
   </w:abstractNum>
-  <w:abstractNum w:abstractNumId="10" w15:restartNumberingAfterBreak="0">
+  <w:abstractNum w:abstractNumId="11">
     <w:nsid w:val="6979197A"/>
     <w:multiLevelType w:val="multilevel"/>
     <w:tmpl w:val="893682BC"/>
@@ -4913,38 +7988,309 @@
       </w:pPr>
     </w:lvl>
   </w:abstractNum>
+  <w:abstractNum w:abstractNumId="12">
+    <w:nsid w:val="725B6C90"/>
+    <w:multiLevelType w:val="multilevel"/>
+    <w:tmpl w:val="CD5E4576"/>
+    <w:lvl w:ilvl="0">
+      <w:start w:val="3"/>
+      <w:numFmt w:val="decimal"/>
+      <w:lvlText w:val="%1"/>
+      <w:lvlJc w:val="left"/>
+      <w:pPr>
+        <w:ind w:left="360" w:hanging="360"/>
+      </w:pPr>
+      <w:rPr>
+        <w:rFonts w:hint="default"/>
+        <w:b/>
+        <w:sz w:val="22"/>
+      </w:rPr>
+    </w:lvl>
+    <w:lvl w:ilvl="1">
+      <w:start w:val="7"/>
+      <w:numFmt w:val="decimal"/>
+      <w:lvlText w:val="%1.%2"/>
+      <w:lvlJc w:val="left"/>
+      <w:pPr>
+        <w:ind w:left="720" w:hanging="360"/>
+      </w:pPr>
+      <w:rPr>
+        <w:rFonts w:hint="default"/>
+        <w:b/>
+        <w:sz w:val="22"/>
+      </w:rPr>
+    </w:lvl>
+    <w:lvl w:ilvl="2">
+      <w:start w:val="1"/>
+      <w:numFmt w:val="decimal"/>
+      <w:lvlText w:val="%1.%2.%3"/>
+      <w:lvlJc w:val="left"/>
+      <w:pPr>
+        <w:ind w:left="1440" w:hanging="720"/>
+      </w:pPr>
+      <w:rPr>
+        <w:rFonts w:hint="default"/>
+        <w:b/>
+        <w:sz w:val="22"/>
+      </w:rPr>
+    </w:lvl>
+    <w:lvl w:ilvl="3">
+      <w:start w:val="1"/>
+      <w:numFmt w:val="decimal"/>
+      <w:lvlText w:val="%1.%2.%3.%4"/>
+      <w:lvlJc w:val="left"/>
+      <w:pPr>
+        <w:ind w:left="1800" w:hanging="720"/>
+      </w:pPr>
+      <w:rPr>
+        <w:rFonts w:hint="default"/>
+        <w:b/>
+        <w:sz w:val="22"/>
+      </w:rPr>
+    </w:lvl>
+    <w:lvl w:ilvl="4">
+      <w:start w:val="1"/>
+      <w:numFmt w:val="decimal"/>
+      <w:lvlText w:val="%1.%2.%3.%4.%5"/>
+      <w:lvlJc w:val="left"/>
+      <w:pPr>
+        <w:ind w:left="2160" w:hanging="720"/>
+      </w:pPr>
+      <w:rPr>
+        <w:rFonts w:hint="default"/>
+        <w:b/>
+        <w:sz w:val="22"/>
+      </w:rPr>
+    </w:lvl>
+    <w:lvl w:ilvl="5">
+      <w:start w:val="1"/>
+      <w:numFmt w:val="decimal"/>
+      <w:lvlText w:val="%1.%2.%3.%4.%5.%6"/>
+      <w:lvlJc w:val="left"/>
+      <w:pPr>
+        <w:ind w:left="2880" w:hanging="1080"/>
+      </w:pPr>
+      <w:rPr>
+        <w:rFonts w:hint="default"/>
+        <w:b/>
+        <w:sz w:val="22"/>
+      </w:rPr>
+    </w:lvl>
+    <w:lvl w:ilvl="6">
+      <w:start w:val="1"/>
+      <w:numFmt w:val="decimal"/>
+      <w:lvlText w:val="%1.%2.%3.%4.%5.%6.%7"/>
+      <w:lvlJc w:val="left"/>
+      <w:pPr>
+        <w:ind w:left="3240" w:hanging="1080"/>
+      </w:pPr>
+      <w:rPr>
+        <w:rFonts w:hint="default"/>
+        <w:b/>
+        <w:sz w:val="22"/>
+      </w:rPr>
+    </w:lvl>
+    <w:lvl w:ilvl="7">
+      <w:start w:val="1"/>
+      <w:numFmt w:val="decimal"/>
+      <w:lvlText w:val="%1.%2.%3.%4.%5.%6.%7.%8"/>
+      <w:lvlJc w:val="left"/>
+      <w:pPr>
+        <w:ind w:left="3960" w:hanging="1440"/>
+      </w:pPr>
+      <w:rPr>
+        <w:rFonts w:hint="default"/>
+        <w:b/>
+        <w:sz w:val="22"/>
+      </w:rPr>
+    </w:lvl>
+    <w:lvl w:ilvl="8">
+      <w:start w:val="1"/>
+      <w:numFmt w:val="decimal"/>
+      <w:lvlText w:val="%1.%2.%3.%4.%5.%6.%7.%8.%9"/>
+      <w:lvlJc w:val="left"/>
+      <w:pPr>
+        <w:ind w:left="4320" w:hanging="1440"/>
+      </w:pPr>
+      <w:rPr>
+        <w:rFonts w:hint="default"/>
+        <w:b/>
+        <w:sz w:val="22"/>
+      </w:rPr>
+    </w:lvl>
+  </w:abstractNum>
+  <w:abstractNum w:abstractNumId="13">
+    <w:nsid w:val="7E2D4E3B"/>
+    <w:multiLevelType w:val="multilevel"/>
+    <w:tmpl w:val="CD5E4576"/>
+    <w:lvl w:ilvl="0">
+      <w:start w:val="3"/>
+      <w:numFmt w:val="decimal"/>
+      <w:lvlText w:val="%1"/>
+      <w:lvlJc w:val="left"/>
+      <w:pPr>
+        <w:ind w:left="360" w:hanging="360"/>
+      </w:pPr>
+      <w:rPr>
+        <w:rFonts w:hint="default"/>
+        <w:b/>
+        <w:sz w:val="22"/>
+      </w:rPr>
+    </w:lvl>
+    <w:lvl w:ilvl="1">
+      <w:start w:val="7"/>
+      <w:numFmt w:val="decimal"/>
+      <w:lvlText w:val="%1.%2"/>
+      <w:lvlJc w:val="left"/>
+      <w:pPr>
+        <w:ind w:left="720" w:hanging="360"/>
+      </w:pPr>
+      <w:rPr>
+        <w:rFonts w:hint="default"/>
+        <w:b/>
+        <w:sz w:val="22"/>
+      </w:rPr>
+    </w:lvl>
+    <w:lvl w:ilvl="2">
+      <w:start w:val="1"/>
+      <w:numFmt w:val="decimal"/>
+      <w:lvlText w:val="%1.%2.%3"/>
+      <w:lvlJc w:val="left"/>
+      <w:pPr>
+        <w:ind w:left="1440" w:hanging="720"/>
+      </w:pPr>
+      <w:rPr>
+        <w:rFonts w:hint="default"/>
+        <w:b/>
+        <w:sz w:val="22"/>
+      </w:rPr>
+    </w:lvl>
+    <w:lvl w:ilvl="3">
+      <w:start w:val="1"/>
+      <w:numFmt w:val="decimal"/>
+      <w:lvlText w:val="%1.%2.%3.%4"/>
+      <w:lvlJc w:val="left"/>
+      <w:pPr>
+        <w:ind w:left="1800" w:hanging="720"/>
+      </w:pPr>
+      <w:rPr>
+        <w:rFonts w:hint="default"/>
+        <w:b/>
+        <w:sz w:val="22"/>
+      </w:rPr>
+    </w:lvl>
+    <w:lvl w:ilvl="4">
+      <w:start w:val="1"/>
+      <w:numFmt w:val="decimal"/>
+      <w:lvlText w:val="%1.%2.%3.%4.%5"/>
+      <w:lvlJc w:val="left"/>
+      <w:pPr>
+        <w:ind w:left="2160" w:hanging="720"/>
+      </w:pPr>
+      <w:rPr>
+        <w:rFonts w:hint="default"/>
+        <w:b/>
+        <w:sz w:val="22"/>
+      </w:rPr>
+    </w:lvl>
+    <w:lvl w:ilvl="5">
+      <w:start w:val="1"/>
+      <w:numFmt w:val="decimal"/>
+      <w:lvlText w:val="%1.%2.%3.%4.%5.%6"/>
+      <w:lvlJc w:val="left"/>
+      <w:pPr>
+        <w:ind w:left="2880" w:hanging="1080"/>
+      </w:pPr>
+      <w:rPr>
+        <w:rFonts w:hint="default"/>
+        <w:b/>
+        <w:sz w:val="22"/>
+      </w:rPr>
+    </w:lvl>
+    <w:lvl w:ilvl="6">
+      <w:start w:val="1"/>
+      <w:numFmt w:val="decimal"/>
+      <w:lvlText w:val="%1.%2.%3.%4.%5.%6.%7"/>
+      <w:lvlJc w:val="left"/>
+      <w:pPr>
+        <w:ind w:left="3240" w:hanging="1080"/>
+      </w:pPr>
+      <w:rPr>
+        <w:rFonts w:hint="default"/>
+        <w:b/>
+        <w:sz w:val="22"/>
+      </w:rPr>
+    </w:lvl>
+    <w:lvl w:ilvl="7">
+      <w:start w:val="1"/>
+      <w:numFmt w:val="decimal"/>
+      <w:lvlText w:val="%1.%2.%3.%4.%5.%6.%7.%8"/>
+      <w:lvlJc w:val="left"/>
+      <w:pPr>
+        <w:ind w:left="3960" w:hanging="1440"/>
+      </w:pPr>
+      <w:rPr>
+        <w:rFonts w:hint="default"/>
+        <w:b/>
+        <w:sz w:val="22"/>
+      </w:rPr>
+    </w:lvl>
+    <w:lvl w:ilvl="8">
+      <w:start w:val="1"/>
+      <w:numFmt w:val="decimal"/>
+      <w:lvlText w:val="%1.%2.%3.%4.%5.%6.%7.%8.%9"/>
+      <w:lvlJc w:val="left"/>
+      <w:pPr>
+        <w:ind w:left="4320" w:hanging="1440"/>
+      </w:pPr>
+      <w:rPr>
+        <w:rFonts w:hint="default"/>
+        <w:b/>
+        <w:sz w:val="22"/>
+      </w:rPr>
+    </w:lvl>
+  </w:abstractNum>
   <w:num w:numId="1">
+    <w:abstractNumId w:val="11"/>
+  </w:num>
+  <w:num w:numId="2">
+    <w:abstractNumId w:val="6"/>
+  </w:num>
+  <w:num w:numId="3">
+    <w:abstractNumId w:val="8"/>
+  </w:num>
+  <w:num w:numId="4">
     <w:abstractNumId w:val="10"/>
   </w:num>
-  <w:num w:numId="2">
+  <w:num w:numId="5">
     <w:abstractNumId w:val="5"/>
   </w:num>
-  <w:num w:numId="3">
+  <w:num w:numId="6">
     <w:abstractNumId w:val="7"/>
   </w:num>
-  <w:num w:numId="4">
+  <w:num w:numId="7">
     <w:abstractNumId w:val="9"/>
-  </w:num>
-  <w:num w:numId="5">
-    <w:abstractNumId w:val="4"/>
-  </w:num>
-  <w:num w:numId="6">
-    <w:abstractNumId w:val="6"/>
-  </w:num>
-  <w:num w:numId="7">
-    <w:abstractNumId w:val="8"/>
   </w:num>
   <w:num w:numId="8">
     <w:abstractNumId w:val="1"/>
   </w:num>
   <w:num w:numId="9">
-    <w:abstractNumId w:val="3"/>
+    <w:abstractNumId w:val="4"/>
   </w:num>
   <w:num w:numId="10">
     <w:abstractNumId w:val="0"/>
   </w:num>
   <w:num w:numId="11">
     <w:abstractNumId w:val="2"/>
+  </w:num>
+  <w:num w:numId="12">
+    <w:abstractNumId w:val="13"/>
+  </w:num>
+  <w:num w:numId="13">
+    <w:abstractNumId w:val="12"/>
+  </w:num>
+  <w:num w:numId="14">
+    <w:abstractNumId w:val="3"/>
   </w:num>
 </w:numbering>
 </file>
@@ -5845,6 +9191,7 @@
       <w:spacing w:after="0" w:line="240" w:lineRule="auto"/>
     </w:pPr>
     <w:tblPr>
+      <w:tblInd w:w="0" w:type="dxa"/>
       <w:tblBorders>
         <w:top w:val="single" w:sz="4" w:space="0" w:color="auto"/>
         <w:left w:val="single" w:sz="4" w:space="0" w:color="auto"/>
@@ -5853,6 +9200,12 @@
         <w:insideH w:val="single" w:sz="4" w:space="0" w:color="auto"/>
         <w:insideV w:val="single" w:sz="4" w:space="0" w:color="auto"/>
       </w:tblBorders>
+      <w:tblCellMar>
+        <w:top w:w="0" w:type="dxa"/>
+        <w:left w:w="108" w:type="dxa"/>
+        <w:bottom w:w="0" w:type="dxa"/>
+        <w:right w:w="108" w:type="dxa"/>
+      </w:tblCellMar>
     </w:tblPr>
   </w:style>
   <w:style w:type="paragraph" w:styleId="Caption">

</xml_diff>

<commit_message>
- Added speech recognition events
</commit_message>
<xml_diff>
--- a/Documentation/Software Requirements Specification.docx
+++ b/Documentation/Software Requirements Specification.docx
@@ -383,8 +383,6 @@
             <w:r>
               <w:t>v</w:t>
             </w:r>
-            <w:bookmarkStart w:id="1" w:name="_GoBack"/>
-            <w:bookmarkEnd w:id="1"/>
             <w:r>
               <w:t>1</w:t>
             </w:r>
@@ -438,6 +436,9 @@
             </w:pPr>
             <w:r>
               <w:t>Added functional requirements specific to speech construction, and sections 3.7, 3.8 and 3.9 of requirements</w:t>
+            </w:r>
+            <w:r>
+              <w:t xml:space="preserve"> and events specific to speech construction</w:t>
             </w:r>
           </w:p>
         </w:tc>
@@ -1524,10 +1525,195 @@
           </w:p>
         </w:tc>
       </w:tr>
+      <w:tr>
+        <w:trPr>
+          <w:jc w:val="center"/>
+        </w:trPr>
+        <w:tc>
+          <w:tcPr>
+            <w:tcW w:w="1458" w:type="dxa"/>
+          </w:tcPr>
+          <w:p>
+            <w:pPr>
+              <w:pStyle w:val="ListParagraph"/>
+              <w:ind w:left="0"/>
+            </w:pPr>
+            <w:r>
+              <w:lastRenderedPageBreak/>
+              <w:t>Data description through Natural Language</w:t>
+            </w:r>
+          </w:p>
+        </w:tc>
+        <w:tc>
+          <w:tcPr>
+            <w:tcW w:w="2070" w:type="dxa"/>
+          </w:tcPr>
+          <w:p>
+            <w:pPr>
+              <w:pStyle w:val="ListParagraph"/>
+              <w:ind w:left="0"/>
+            </w:pPr>
+            <w:r>
+              <w:t>User voice commands to output specific data</w:t>
+            </w:r>
+          </w:p>
+        </w:tc>
+        <w:tc>
+          <w:tcPr>
+            <w:tcW w:w="2790" w:type="dxa"/>
+          </w:tcPr>
+          <w:p>
+            <w:pPr>
+              <w:pStyle w:val="ListParagraph"/>
+              <w:ind w:left="0"/>
+            </w:pPr>
+            <w:r>
+              <w:t>Speaks to the user with the information requested</w:t>
+            </w:r>
+          </w:p>
+        </w:tc>
+        <w:tc>
+          <w:tcPr>
+            <w:tcW w:w="2718" w:type="dxa"/>
+          </w:tcPr>
+          <w:p>
+            <w:pPr>
+              <w:pStyle w:val="ListParagraph"/>
+              <w:ind w:left="0"/>
+            </w:pPr>
+            <w:r>
+              <w:t>Specifically formatted data is fed into the speech construction module for Natural Language Generation. Upon completion, the generated text is output in audio form using Text-To-Speech algorithms.</w:t>
+            </w:r>
+          </w:p>
+        </w:tc>
+        <w:bookmarkStart w:id="1" w:name="_GoBack"/>
+        <w:bookmarkEnd w:id="1"/>
+      </w:tr>
+      <w:tr>
+        <w:trPr>
+          <w:jc w:val="center"/>
+        </w:trPr>
+        <w:tc>
+          <w:tcPr>
+            <w:tcW w:w="1458" w:type="dxa"/>
+          </w:tcPr>
+          <w:p>
+            <w:pPr>
+              <w:pStyle w:val="ListParagraph"/>
+              <w:ind w:left="0"/>
+            </w:pPr>
+            <w:r>
+              <w:t>Response to user question</w:t>
+            </w:r>
+          </w:p>
+        </w:tc>
+        <w:tc>
+          <w:tcPr>
+            <w:tcW w:w="2070" w:type="dxa"/>
+          </w:tcPr>
+          <w:p>
+            <w:pPr>
+              <w:pStyle w:val="ListParagraph"/>
+              <w:ind w:left="0"/>
+            </w:pPr>
+            <w:r>
+              <w:t>User voice command parsed as a question</w:t>
+            </w:r>
+          </w:p>
+        </w:tc>
+        <w:tc>
+          <w:tcPr>
+            <w:tcW w:w="2790" w:type="dxa"/>
+          </w:tcPr>
+          <w:p>
+            <w:pPr>
+              <w:pStyle w:val="ListParagraph"/>
+              <w:ind w:left="0"/>
+            </w:pPr>
+            <w:r>
+              <w:t>Speaks to the user with the answer to the question or that it doesn’t know the answer</w:t>
+            </w:r>
+          </w:p>
+        </w:tc>
+        <w:tc>
+          <w:tcPr>
+            <w:tcW w:w="2718" w:type="dxa"/>
+          </w:tcPr>
+          <w:p>
+            <w:pPr>
+              <w:pStyle w:val="ListParagraph"/>
+              <w:ind w:left="0"/>
+            </w:pPr>
+            <w:r>
+              <w:t>The speech recognition module will parse the command, detect that is a question, check whether or not is supported by the system and post to all modules the desired response, which ultimately will lead to feeding information to the speech construction module.</w:t>
+            </w:r>
+          </w:p>
+        </w:tc>
+      </w:tr>
+      <w:tr>
+        <w:trPr>
+          <w:jc w:val="center"/>
+        </w:trPr>
+        <w:tc>
+          <w:tcPr>
+            <w:tcW w:w="1458" w:type="dxa"/>
+          </w:tcPr>
+          <w:p>
+            <w:pPr>
+              <w:pStyle w:val="ListParagraph"/>
+              <w:ind w:left="0"/>
+            </w:pPr>
+            <w:r>
+              <w:t>Notification of System Event</w:t>
+            </w:r>
+          </w:p>
+        </w:tc>
+        <w:tc>
+          <w:tcPr>
+            <w:tcW w:w="2070" w:type="dxa"/>
+          </w:tcPr>
+          <w:p>
+            <w:pPr>
+              <w:pStyle w:val="ListParagraph"/>
+              <w:ind w:left="0"/>
+            </w:pPr>
+            <w:r>
+              <w:t>An important event happens within the system</w:t>
+            </w:r>
+          </w:p>
+        </w:tc>
+        <w:tc>
+          <w:tcPr>
+            <w:tcW w:w="2790" w:type="dxa"/>
+          </w:tcPr>
+          <w:p>
+            <w:pPr>
+              <w:pStyle w:val="ListParagraph"/>
+              <w:ind w:left="0"/>
+            </w:pPr>
+            <w:r>
+              <w:t>Speaks to the user about the event that just happened</w:t>
+            </w:r>
+          </w:p>
+        </w:tc>
+        <w:tc>
+          <w:tcPr>
+            <w:tcW w:w="2718" w:type="dxa"/>
+          </w:tcPr>
+          <w:p>
+            <w:pPr>
+              <w:pStyle w:val="ListParagraph"/>
+              <w:ind w:left="0"/>
+            </w:pPr>
+            <w:r>
+              <w:t>Once an event is detected, the speech construction module will generate and output a notification accordingly.</w:t>
+            </w:r>
+          </w:p>
+        </w:tc>
+      </w:tr>
     </w:tbl>
     <w:p>
       <w:pPr>
-        <w:pStyle w:val="ListParagraph"/>
         <w:rPr>
           <w:b/>
         </w:rPr>
@@ -1536,7 +1722,6 @@
         <w:rPr>
           <w:b/>
         </w:rPr>
-        <w:lastRenderedPageBreak/>
         <w:br/>
       </w:r>
     </w:p>

</xml_diff>

<commit_message>
Cleaned up formatting of SRS
</commit_message>
<xml_diff>
--- a/Documentation/Software Requirements Specification.docx
+++ b/Documentation/Software Requirements Specification.docx
@@ -1,6 +1,6 @@
 
 <file path=word/document.xml><?xml version="1.0" encoding="utf-8"?>
-<w:document xmlns:wpc="http://schemas.microsoft.com/office/word/2010/wordprocessingCanvas" xmlns:mo="http://schemas.microsoft.com/office/mac/office/2008/main" xmlns:mc="http://schemas.openxmlformats.org/markup-compatibility/2006" xmlns:mv="urn:schemas-microsoft-com:mac:vml" xmlns:o="urn:schemas-microsoft-com:office:office" xmlns:r="http://schemas.openxmlformats.org/officeDocument/2006/relationships" xmlns:m="http://schemas.openxmlformats.org/officeDocument/2006/math" xmlns:v="urn:schemas-microsoft-com:vml" xmlns:wp14="http://schemas.microsoft.com/office/word/2010/wordprocessingDrawing" xmlns:wp="http://schemas.openxmlformats.org/drawingml/2006/wordprocessingDrawing" xmlns:w10="urn:schemas-microsoft-com:office:word" xmlns:w="http://schemas.openxmlformats.org/wordprocessingml/2006/main" xmlns:w14="http://schemas.microsoft.com/office/word/2010/wordml" xmlns:wpg="http://schemas.microsoft.com/office/word/2010/wordprocessingGroup" xmlns:wpi="http://schemas.microsoft.com/office/word/2010/wordprocessingInk" xmlns:wne="http://schemas.microsoft.com/office/word/2006/wordml" xmlns:wps="http://schemas.microsoft.com/office/word/2010/wordprocessingShape" mc:Ignorable="w14 wp14">
+<w:document xmlns:wpc="http://schemas.microsoft.com/office/word/2010/wordprocessingCanvas" xmlns:mc="http://schemas.openxmlformats.org/markup-compatibility/2006" xmlns:o="urn:schemas-microsoft-com:office:office" xmlns:r="http://schemas.openxmlformats.org/officeDocument/2006/relationships" xmlns:m="http://schemas.openxmlformats.org/officeDocument/2006/math" xmlns:v="urn:schemas-microsoft-com:vml" xmlns:wp14="http://schemas.microsoft.com/office/word/2010/wordprocessingDrawing" xmlns:wp="http://schemas.openxmlformats.org/drawingml/2006/wordprocessingDrawing" xmlns:w10="urn:schemas-microsoft-com:office:word" xmlns:w="http://schemas.openxmlformats.org/wordprocessingml/2006/main" xmlns:w14="http://schemas.microsoft.com/office/word/2010/wordml" xmlns:w15="http://schemas.microsoft.com/office/word/2012/wordml" xmlns:wpg="http://schemas.microsoft.com/office/word/2010/wordprocessingGroup" xmlns:wpi="http://schemas.microsoft.com/office/word/2010/wordprocessingInk" xmlns:wne="http://schemas.microsoft.com/office/word/2006/wordml" xmlns:wps="http://schemas.microsoft.com/office/word/2010/wordprocessingShape" mc:Ignorable="w14 w15 wp14">
   <w:body>
     <w:p>
       <w:pPr>
@@ -167,11 +167,9 @@
               <w:ind w:left="0"/>
               <w:jc w:val="center"/>
             </w:pPr>
-            <w:proofErr w:type="gramStart"/>
             <w:r>
               <w:t>v0.0</w:t>
             </w:r>
-            <w:proofErr w:type="gramEnd"/>
           </w:p>
         </w:tc>
         <w:tc>
@@ -205,13 +203,8 @@
               <w:jc w:val="center"/>
             </w:pPr>
             <w:r>
-              <w:t xml:space="preserve">Robin </w:t>
-            </w:r>
-            <w:proofErr w:type="spellStart"/>
-            <w:r>
-              <w:t>Schiro</w:t>
-            </w:r>
-            <w:proofErr w:type="spellEnd"/>
+              <w:t>Robin Schiro</w:t>
+            </w:r>
           </w:p>
         </w:tc>
         <w:tc>
@@ -246,14 +239,12 @@
               <w:ind w:left="0"/>
               <w:jc w:val="center"/>
             </w:pPr>
-            <w:proofErr w:type="gramStart"/>
             <w:r>
               <w:t>v</w:t>
             </w:r>
             <w:r>
               <w:t>1.0</w:t>
             </w:r>
-            <w:proofErr w:type="gramEnd"/>
           </w:p>
         </w:tc>
         <w:tc>
@@ -320,11 +311,9 @@
               <w:ind w:left="0"/>
               <w:jc w:val="center"/>
             </w:pPr>
-            <w:proofErr w:type="gramStart"/>
             <w:r>
               <w:t>v1.1</w:t>
             </w:r>
-            <w:proofErr w:type="gramEnd"/>
           </w:p>
         </w:tc>
         <w:tc>
@@ -355,13 +344,8 @@
               <w:jc w:val="center"/>
             </w:pPr>
             <w:r>
-              <w:t xml:space="preserve">Robin </w:t>
-            </w:r>
-            <w:proofErr w:type="spellStart"/>
-            <w:r>
-              <w:t>Schiro</w:t>
-            </w:r>
-            <w:proofErr w:type="spellEnd"/>
+              <w:t>Robin Schiro</w:t>
+            </w:r>
           </w:p>
         </w:tc>
         <w:tc>
@@ -376,15 +360,7 @@
               <w:jc w:val="center"/>
             </w:pPr>
             <w:r>
-              <w:t xml:space="preserve">Modified functional </w:t>
-            </w:r>
-            <w:proofErr w:type="spellStart"/>
-            <w:r>
-              <w:t>reqs</w:t>
-            </w:r>
-            <w:proofErr w:type="spellEnd"/>
-            <w:r>
-              <w:t xml:space="preserve"> so that all tables use a numbered list</w:t>
+              <w:t>Modified functional reqs so that all tables use a numbered list</w:t>
             </w:r>
           </w:p>
         </w:tc>
@@ -404,7 +380,6 @@
               <w:ind w:left="0"/>
               <w:jc w:val="center"/>
             </w:pPr>
-            <w:proofErr w:type="gramStart"/>
             <w:r>
               <w:t>v</w:t>
             </w:r>
@@ -414,7 +389,6 @@
             <w:r>
               <w:t>.3</w:t>
             </w:r>
-            <w:proofErr w:type="gramEnd"/>
           </w:p>
         </w:tc>
         <w:tc>
@@ -484,11 +458,9 @@
               <w:ind w:left="0"/>
               <w:jc w:val="center"/>
             </w:pPr>
-            <w:proofErr w:type="gramStart"/>
             <w:r>
               <w:t>v1.4</w:t>
             </w:r>
-            <w:proofErr w:type="gramEnd"/>
           </w:p>
         </w:tc>
         <w:tc>
@@ -622,13 +594,8 @@
         </w:rPr>
       </w:pPr>
       <w:r>
-        <w:t xml:space="preserve">Robin </w:t>
-      </w:r>
-      <w:proofErr w:type="spellStart"/>
-      <w:r>
-        <w:t>Schiro</w:t>
-      </w:r>
-      <w:proofErr w:type="spellEnd"/>
+        <w:t>Robin Schiro</w:t>
+      </w:r>
     </w:p>
     <w:p>
       <w:pPr>
@@ -1017,15 +984,7 @@
         </w:numPr>
       </w:pPr>
       <w:r>
-        <w:t xml:space="preserve">As the developers, we assume that Jarvis Emulator users will be using a Windows Desktop computer. We assume that users will have </w:t>
-      </w:r>
-      <w:proofErr w:type="gramStart"/>
-      <w:r>
-        <w:t>internet</w:t>
-      </w:r>
-      <w:proofErr w:type="gramEnd"/>
-      <w:r>
-        <w:t xml:space="preserve"> connection for the website APIs used by Jarvis. We also assume that users will have a webcam with a high enough resolution for Jarvis to recognize their face and a microphone with high enough quality to detect the user’s voice correctly.</w:t>
+        <w:t>As the developers, we assume that Jarvis Emulator users will be using a Windows Desktop computer. We assume that users will have internet connection for the website APIs used by Jarvis. We also assume that users will have a webcam with a high enough resolution for Jarvis to recognize their face and a microphone with high enough quality to detect the user’s voice correctly.</w:t>
       </w:r>
     </w:p>
     <w:p>
@@ -1076,15 +1035,7 @@
         </w:rPr>
       </w:pPr>
       <w:r>
-        <w:t xml:space="preserve">Dr. </w:t>
-      </w:r>
-      <w:proofErr w:type="spellStart"/>
-      <w:r>
-        <w:t>Turgut</w:t>
-      </w:r>
-      <w:proofErr w:type="spellEnd"/>
-      <w:r>
-        <w:t>, our professor, expects that we finish a presentable project and to be impressed by our work. She also has high hopes that all of her students do well in the course</w:t>
+        <w:t>Dr. Turgut, our professor, expects that we finish a presentable project and to be impressed by our work. She also has high hopes that all of her students do well in the course</w:t>
       </w:r>
     </w:p>
     <w:p>
@@ -1098,21 +1049,8 @@
           <w:b/>
         </w:rPr>
       </w:pPr>
-      <w:proofErr w:type="spellStart"/>
-      <w:r>
-        <w:t>Amirreza</w:t>
-      </w:r>
-      <w:proofErr w:type="spellEnd"/>
-      <w:r>
-        <w:t xml:space="preserve"> </w:t>
-      </w:r>
-      <w:proofErr w:type="spellStart"/>
-      <w:r>
-        <w:t>Samiei</w:t>
-      </w:r>
-      <w:proofErr w:type="spellEnd"/>
-      <w:r>
-        <w:t>, our grader, overlooks our project and will make sure we meet our requirements for the project. He also hopes that we are able to do well in the class</w:t>
+      <w:r>
+        <w:t>Amirreza Samiei, our grader, overlooks our project and will make sure we meet our requirements for the project. He also hopes that we are able to do well in the class</w:t>
       </w:r>
     </w:p>
     <w:p>
@@ -1996,27 +1934,16 @@
     </w:p>
     <w:p>
       <w:pPr>
-        <w:pStyle w:val="ListParagraph"/>
-        <w:rPr>
-          <w:b/>
-        </w:rPr>
-      </w:pPr>
-    </w:p>
-    <w:p>
-      <w:pPr>
-        <w:pStyle w:val="ListParagraph"/>
-        <w:rPr>
-          <w:b/>
-        </w:rPr>
-      </w:pPr>
-    </w:p>
-    <w:p>
-      <w:pPr>
-        <w:pStyle w:val="ListParagraph"/>
-        <w:rPr>
-          <w:b/>
-        </w:rPr>
-      </w:pPr>
+        <w:rPr>
+          <w:b/>
+        </w:rPr>
+      </w:pPr>
+      <w:r>
+        <w:rPr>
+          <w:b/>
+        </w:rPr>
+        <w:br w:type="page"/>
+      </w:r>
     </w:p>
     <w:p>
       <w:pPr>
@@ -2033,6 +1960,7 @@
         <w:rPr>
           <w:b/>
         </w:rPr>
+        <w:lastRenderedPageBreak/>
         <w:t>Use Case Diagram</w:t>
       </w:r>
     </w:p>
@@ -2048,7 +1976,6 @@
           <w:b/>
           <w:noProof/>
         </w:rPr>
-        <w:lastRenderedPageBreak/>
         <w:drawing>
           <wp:anchor distT="0" distB="0" distL="114300" distR="114300" simplePos="0" relativeHeight="251659264" behindDoc="1" locked="0" layoutInCell="1" allowOverlap="1" wp14:anchorId="0C0023CC" wp14:editId="7C69FD2E">
             <wp:simplePos x="0" y="0"/>
@@ -2083,7 +2010,7 @@
                     </pic:cNvPicPr>
                   </pic:nvPicPr>
                   <pic:blipFill>
-                    <a:blip r:embed="rId9">
+                    <a:blip r:embed="rId8">
                       <a:extLst>
                         <a:ext uri="{28A0092B-C50C-407E-A947-70E740481C1C}">
                           <a14:useLocalDpi xmlns:a14="http://schemas.microsoft.com/office/drawing/2010/main" val="0"/>
@@ -2407,6 +2334,14 @@
     </w:p>
     <w:p>
       <w:pPr>
+        <w:ind w:left="1800"/>
+        <w:rPr>
+          <w:b/>
+        </w:rPr>
+      </w:pPr>
+    </w:p>
+    <w:p>
+      <w:pPr>
         <w:pStyle w:val="ListParagraph"/>
         <w:numPr>
           <w:ilvl w:val="1"/>
@@ -2420,6 +2355,7 @@
         <w:rPr>
           <w:b/>
         </w:rPr>
+        <w:lastRenderedPageBreak/>
         <w:t>Provide Training Data:</w:t>
       </w:r>
     </w:p>
@@ -2453,7 +2389,6 @@
         <w:rPr>
           <w:b/>
         </w:rPr>
-        <w:lastRenderedPageBreak/>
         <w:t xml:space="preserve">Exception: </w:t>
       </w:r>
       <w:r>
@@ -3101,11 +3036,6 @@
     </w:p>
     <w:p>
       <w:pPr>
-        <w:pStyle w:val="ListParagraph"/>
-        <w:numPr>
-          <w:ilvl w:val="1"/>
-          <w:numId w:val="15"/>
-        </w:numPr>
         <w:rPr>
           <w:b/>
         </w:rPr>
@@ -3115,20 +3045,6 @@
           <w:b/>
         </w:rPr>
         <w:br w:type="page"/>
-      </w:r>
-    </w:p>
-    <w:p>
-      <w:pPr>
-        <w:rPr>
-          <w:b/>
-        </w:rPr>
-      </w:pPr>
-      <w:r>
-        <w:rPr>
-          <w:b/>
-        </w:rPr>
-        <w:lastRenderedPageBreak/>
-        <w:t xml:space="preserve"> </w:t>
       </w:r>
     </w:p>
     <w:p>
@@ -3144,6 +3060,7 @@
           <w:b/>
           <w:sz w:val="28"/>
         </w:rPr>
+        <w:lastRenderedPageBreak/>
         <w:t>Specific Requirements</w:t>
       </w:r>
     </w:p>
@@ -3233,23 +3150,7 @@
               <w:ind w:left="0"/>
             </w:pPr>
             <w:r>
-              <w:t xml:space="preserve">The frames of the feed are processed under </w:t>
-            </w:r>
-            <w:proofErr w:type="spellStart"/>
-            <w:r>
-              <w:t>eigenanalysis</w:t>
-            </w:r>
-            <w:proofErr w:type="spellEnd"/>
-            <w:r>
-              <w:t xml:space="preserve"> using the </w:t>
-            </w:r>
-            <w:proofErr w:type="spellStart"/>
-            <w:r>
-              <w:t>OpenCV</w:t>
-            </w:r>
-            <w:proofErr w:type="spellEnd"/>
-            <w:r>
-              <w:t xml:space="preserve"> library.</w:t>
+              <w:t>The frames of the feed are processed under eigenanalysis using the OpenCV library.</w:t>
             </w:r>
             <w:r>
               <w:t xml:space="preserve"> Recognition occurs with a minimum</w:t>
@@ -3386,7 +3287,7 @@
               <w:pStyle w:val="ListParagraph"/>
               <w:ind w:left="0"/>
             </w:pPr>
-            <w:hyperlink r:id="rId10" w:history="1">
+            <w:hyperlink r:id="rId9" w:history="1">
               <w:r>
                 <w:rPr>
                   <w:rStyle w:val="Hyperlink"/>
@@ -3464,15 +3365,7 @@
               <w:ind w:left="0"/>
             </w:pPr>
             <w:r>
-              <w:t xml:space="preserve">Robin </w:t>
-            </w:r>
-            <w:proofErr w:type="spellStart"/>
-            <w:r>
-              <w:t>Schiro</w:t>
-            </w:r>
-            <w:proofErr w:type="spellEnd"/>
-            <w:r>
-              <w:t xml:space="preserve"> | 10/3/15 | Created the requirement</w:t>
+              <w:t>Robin Schiro | 10/3/15 | Created the requirement</w:t>
             </w:r>
           </w:p>
         </w:tc>
@@ -3677,24 +3570,12 @@
               <w:pStyle w:val="ListParagraph"/>
               <w:ind w:left="0"/>
             </w:pPr>
-            <w:hyperlink r:id="rId11" w:history="1">
+            <w:hyperlink r:id="rId10" w:history="1">
               <w:r>
                 <w:rPr>
                   <w:rStyle w:val="Hyperlink"/>
                 </w:rPr>
-                <w:t>Source of al</w:t>
-              </w:r>
-              <w:r>
-                <w:rPr>
-                  <w:rStyle w:val="Hyperlink"/>
-                </w:rPr>
-                <w:t>g</w:t>
-              </w:r>
-              <w:r>
-                <w:rPr>
-                  <w:rStyle w:val="Hyperlink"/>
-                </w:rPr>
-                <w:t>orithm</w:t>
+                <w:t>Source of algorithm</w:t>
               </w:r>
             </w:hyperlink>
           </w:p>
@@ -3761,15 +3642,7 @@
               <w:ind w:left="0"/>
             </w:pPr>
             <w:r>
-              <w:t xml:space="preserve">Robin </w:t>
-            </w:r>
-            <w:proofErr w:type="spellStart"/>
-            <w:r>
-              <w:t>Schiro</w:t>
-            </w:r>
-            <w:proofErr w:type="spellEnd"/>
-            <w:r>
-              <w:t xml:space="preserve"> | 10/3/15 | Created the requirement</w:t>
+              <w:t>Robin Schiro | 10/3/15 | Created the requirement</w:t>
             </w:r>
           </w:p>
         </w:tc>
@@ -4042,15 +3915,7 @@
               <w:ind w:left="0"/>
             </w:pPr>
             <w:r>
-              <w:t xml:space="preserve">Robin </w:t>
-            </w:r>
-            <w:proofErr w:type="spellStart"/>
-            <w:r>
-              <w:t>Schiro</w:t>
-            </w:r>
-            <w:proofErr w:type="spellEnd"/>
-            <w:r>
-              <w:t xml:space="preserve"> | 10/3/15 | Created the requirement</w:t>
+              <w:t>Robin Schiro | 10/3/15 | Created the requirement</w:t>
             </w:r>
           </w:p>
         </w:tc>
@@ -4334,15 +4199,7 @@
               <w:ind w:left="0"/>
             </w:pPr>
             <w:r>
-              <w:t xml:space="preserve">Robin </w:t>
-            </w:r>
-            <w:proofErr w:type="spellStart"/>
-            <w:r>
-              <w:t>Schiro</w:t>
-            </w:r>
-            <w:proofErr w:type="spellEnd"/>
-            <w:r>
-              <w:t xml:space="preserve"> | 10/3/15 | Created the requirement</w:t>
+              <w:t>Robin Schiro | 10/3/15 | Created the requirement</w:t>
             </w:r>
           </w:p>
         </w:tc>
@@ -4356,6 +4213,19 @@
           <w:sz w:val="20"/>
         </w:rPr>
       </w:pPr>
+    </w:p>
+    <w:p>
+      <w:pPr>
+        <w:rPr>
+          <w:sz w:val="20"/>
+        </w:rPr>
+      </w:pPr>
+      <w:r>
+        <w:rPr>
+          <w:sz w:val="20"/>
+        </w:rPr>
+        <w:br w:type="page"/>
+      </w:r>
     </w:p>
     <w:tbl>
       <w:tblPr>
@@ -4439,7 +4309,6 @@
               <w:ind w:left="0"/>
             </w:pPr>
             <w:r>
-              <w:lastRenderedPageBreak/>
               <w:t xml:space="preserve">Source: </w:t>
             </w:r>
           </w:p>
@@ -4555,7 +4424,7 @@
             <w:r>
               <w:t xml:space="preserve">This YouTube video: </w:t>
             </w:r>
-            <w:hyperlink r:id="rId12" w:history="1">
+            <w:hyperlink r:id="rId11" w:history="1">
               <w:r>
                 <w:rPr>
                   <w:rStyle w:val="Hyperlink"/>
@@ -4598,6 +4467,278 @@
             </w:pPr>
             <w:r>
               <w:t>Test Case 6</w:t>
+            </w:r>
+          </w:p>
+        </w:tc>
+      </w:tr>
+      <w:tr>
+        <w:trPr>
+          <w:jc w:val="center"/>
+        </w:trPr>
+        <w:tc>
+          <w:tcPr>
+            <w:tcW w:w="2178" w:type="dxa"/>
+          </w:tcPr>
+          <w:p>
+            <w:pPr>
+              <w:pStyle w:val="ListParagraph"/>
+              <w:ind w:left="0"/>
+            </w:pPr>
+            <w:r>
+              <w:t>Revision History:</w:t>
+            </w:r>
+          </w:p>
+        </w:tc>
+        <w:tc>
+          <w:tcPr>
+            <w:tcW w:w="6831" w:type="dxa"/>
+          </w:tcPr>
+          <w:p>
+            <w:pPr>
+              <w:pStyle w:val="ListParagraph"/>
+              <w:ind w:left="0"/>
+            </w:pPr>
+            <w:r>
+              <w:t>Jimmy Lam | 10/4/15 | Created the requirement</w:t>
+            </w:r>
+          </w:p>
+        </w:tc>
+      </w:tr>
+    </w:tbl>
+    <w:p>
+      <w:pPr>
+        <w:spacing w:line="240" w:lineRule="auto"/>
+      </w:pPr>
+    </w:p>
+    <w:tbl>
+      <w:tblPr>
+        <w:tblStyle w:val="TableGrid"/>
+        <w:tblW w:w="0" w:type="auto"/>
+        <w:jc w:val="center"/>
+        <w:tblLook w:val="04A0" w:firstRow="1" w:lastRow="0" w:firstColumn="1" w:lastColumn="0" w:noHBand="0" w:noVBand="1"/>
+      </w:tblPr>
+      <w:tblGrid>
+        <w:gridCol w:w="2178"/>
+        <w:gridCol w:w="6831"/>
+      </w:tblGrid>
+      <w:tr>
+        <w:trPr>
+          <w:jc w:val="center"/>
+        </w:trPr>
+        <w:tc>
+          <w:tcPr>
+            <w:tcW w:w="9009" w:type="dxa"/>
+            <w:gridSpan w:val="2"/>
+          </w:tcPr>
+          <w:p>
+            <w:pPr>
+              <w:pStyle w:val="ListParagraph"/>
+              <w:numPr>
+                <w:ilvl w:val="0"/>
+                <w:numId w:val="11"/>
+              </w:numPr>
+              <w:rPr>
+                <w:i/>
+                <w:u w:val="single"/>
+              </w:rPr>
+            </w:pPr>
+          </w:p>
+        </w:tc>
+      </w:tr>
+      <w:tr>
+        <w:trPr>
+          <w:jc w:val="center"/>
+        </w:trPr>
+        <w:tc>
+          <w:tcPr>
+            <w:tcW w:w="2178" w:type="dxa"/>
+          </w:tcPr>
+          <w:p>
+            <w:pPr>
+              <w:pStyle w:val="ListParagraph"/>
+              <w:ind w:left="0"/>
+            </w:pPr>
+            <w:r>
+              <w:t xml:space="preserve">Statement: </w:t>
+            </w:r>
+          </w:p>
+        </w:tc>
+        <w:tc>
+          <w:tcPr>
+            <w:tcW w:w="6831" w:type="dxa"/>
+          </w:tcPr>
+          <w:p>
+            <w:pPr>
+              <w:pStyle w:val="ListParagraph"/>
+              <w:ind w:left="0"/>
+            </w:pPr>
+            <w:r>
+              <w:t>Jarvis shall open other applications based on user command</w:t>
+            </w:r>
+          </w:p>
+        </w:tc>
+      </w:tr>
+      <w:tr>
+        <w:trPr>
+          <w:jc w:val="center"/>
+        </w:trPr>
+        <w:tc>
+          <w:tcPr>
+            <w:tcW w:w="2178" w:type="dxa"/>
+          </w:tcPr>
+          <w:p>
+            <w:pPr>
+              <w:pStyle w:val="ListParagraph"/>
+              <w:ind w:left="0"/>
+            </w:pPr>
+            <w:r>
+              <w:t xml:space="preserve">Source: </w:t>
+            </w:r>
+          </w:p>
+        </w:tc>
+        <w:tc>
+          <w:tcPr>
+            <w:tcW w:w="6831" w:type="dxa"/>
+          </w:tcPr>
+          <w:p>
+            <w:pPr>
+              <w:pStyle w:val="ListParagraph"/>
+              <w:ind w:left="0"/>
+            </w:pPr>
+            <w:r>
+              <w:t>Developers</w:t>
+            </w:r>
+          </w:p>
+        </w:tc>
+      </w:tr>
+      <w:tr>
+        <w:trPr>
+          <w:jc w:val="center"/>
+        </w:trPr>
+        <w:tc>
+          <w:tcPr>
+            <w:tcW w:w="2178" w:type="dxa"/>
+          </w:tcPr>
+          <w:p>
+            <w:pPr>
+              <w:pStyle w:val="ListParagraph"/>
+              <w:ind w:left="0"/>
+            </w:pPr>
+            <w:r>
+              <w:t xml:space="preserve">Dependency: </w:t>
+            </w:r>
+          </w:p>
+        </w:tc>
+        <w:tc>
+          <w:tcPr>
+            <w:tcW w:w="6831" w:type="dxa"/>
+          </w:tcPr>
+          <w:p>
+            <w:pPr>
+              <w:pStyle w:val="ListParagraph"/>
+              <w:ind w:left="0"/>
+            </w:pPr>
+            <w:r>
+              <w:t>No 1</w:t>
+            </w:r>
+          </w:p>
+        </w:tc>
+      </w:tr>
+      <w:tr>
+        <w:trPr>
+          <w:jc w:val="center"/>
+        </w:trPr>
+        <w:tc>
+          <w:tcPr>
+            <w:tcW w:w="2178" w:type="dxa"/>
+          </w:tcPr>
+          <w:p>
+            <w:pPr>
+              <w:pStyle w:val="ListParagraph"/>
+              <w:ind w:left="0"/>
+            </w:pPr>
+            <w:r>
+              <w:t xml:space="preserve">Conflicts: </w:t>
+            </w:r>
+          </w:p>
+        </w:tc>
+        <w:tc>
+          <w:tcPr>
+            <w:tcW w:w="6831" w:type="dxa"/>
+          </w:tcPr>
+          <w:p>
+            <w:pPr>
+              <w:pStyle w:val="ListParagraph"/>
+              <w:ind w:left="0"/>
+            </w:pPr>
+            <w:r>
+              <w:t>None</w:t>
+            </w:r>
+          </w:p>
+        </w:tc>
+      </w:tr>
+      <w:tr>
+        <w:trPr>
+          <w:jc w:val="center"/>
+        </w:trPr>
+        <w:tc>
+          <w:tcPr>
+            <w:tcW w:w="2178" w:type="dxa"/>
+          </w:tcPr>
+          <w:p>
+            <w:pPr>
+              <w:pStyle w:val="ListParagraph"/>
+              <w:ind w:left="0"/>
+            </w:pPr>
+            <w:r>
+              <w:t xml:space="preserve">Supporting Materials: </w:t>
+            </w:r>
+          </w:p>
+        </w:tc>
+        <w:tc>
+          <w:tcPr>
+            <w:tcW w:w="6831" w:type="dxa"/>
+          </w:tcPr>
+          <w:p>
+            <w:pPr>
+              <w:pStyle w:val="ListParagraph"/>
+              <w:ind w:left="0"/>
+            </w:pPr>
+            <w:r>
+              <w:t>None</w:t>
+            </w:r>
+          </w:p>
+        </w:tc>
+      </w:tr>
+      <w:tr>
+        <w:trPr>
+          <w:jc w:val="center"/>
+        </w:trPr>
+        <w:tc>
+          <w:tcPr>
+            <w:tcW w:w="2178" w:type="dxa"/>
+          </w:tcPr>
+          <w:p>
+            <w:pPr>
+              <w:pStyle w:val="ListParagraph"/>
+              <w:ind w:left="0"/>
+            </w:pPr>
+            <w:r>
+              <w:t>Evaluation Method:</w:t>
+            </w:r>
+          </w:p>
+        </w:tc>
+        <w:tc>
+          <w:tcPr>
+            <w:tcW w:w="6831" w:type="dxa"/>
+          </w:tcPr>
+          <w:p>
+            <w:pPr>
+              <w:pStyle w:val="ListParagraph"/>
+              <w:ind w:left="0"/>
+            </w:pPr>
+            <w:r>
+              <w:t>Test Case 7</w:t>
             </w:r>
           </w:p>
         </w:tc>
@@ -4695,12 +4836,8 @@
             <w:tcW w:w="6831" w:type="dxa"/>
           </w:tcPr>
           <w:p>
-            <w:pPr>
-              <w:pStyle w:val="ListParagraph"/>
-              <w:ind w:left="0"/>
-            </w:pPr>
-            <w:r>
-              <w:t>Jarvis shall open other applications based on user command</w:t>
+            <w:r>
+              <w:t>Statement: Jarvis shall log the user out of their computer based on user command</w:t>
             </w:r>
           </w:p>
         </w:tc>
@@ -4865,7 +5002,13 @@
               <w:ind w:left="0"/>
             </w:pPr>
             <w:r>
-              <w:t>Test Case 7</w:t>
+              <w:t xml:space="preserve">Test </w:t>
+            </w:r>
+            <w:r>
+              <w:t>Case</w:t>
+            </w:r>
+            <w:r>
+              <w:t xml:space="preserve"> 8 </w:t>
             </w:r>
           </w:p>
         </w:tc>
@@ -4964,277 +5107,7 @@
           </w:tcPr>
           <w:p>
             <w:r>
-              <w:t>Statement: Jarvis shall log the user out of their computer based on user command</w:t>
-            </w:r>
-          </w:p>
-        </w:tc>
-      </w:tr>
-      <w:tr>
-        <w:trPr>
-          <w:jc w:val="center"/>
-        </w:trPr>
-        <w:tc>
-          <w:tcPr>
-            <w:tcW w:w="2178" w:type="dxa"/>
-          </w:tcPr>
-          <w:p>
-            <w:pPr>
-              <w:pStyle w:val="ListParagraph"/>
-              <w:ind w:left="0"/>
-            </w:pPr>
-            <w:r>
-              <w:t xml:space="preserve">Source: </w:t>
-            </w:r>
-          </w:p>
-        </w:tc>
-        <w:tc>
-          <w:tcPr>
-            <w:tcW w:w="6831" w:type="dxa"/>
-          </w:tcPr>
-          <w:p>
-            <w:pPr>
-              <w:pStyle w:val="ListParagraph"/>
-              <w:ind w:left="0"/>
-            </w:pPr>
-            <w:r>
-              <w:t>Developers</w:t>
-            </w:r>
-          </w:p>
-        </w:tc>
-      </w:tr>
-      <w:tr>
-        <w:trPr>
-          <w:jc w:val="center"/>
-        </w:trPr>
-        <w:tc>
-          <w:tcPr>
-            <w:tcW w:w="2178" w:type="dxa"/>
-          </w:tcPr>
-          <w:p>
-            <w:pPr>
-              <w:pStyle w:val="ListParagraph"/>
-              <w:ind w:left="0"/>
-            </w:pPr>
-            <w:r>
-              <w:t xml:space="preserve">Dependency: </w:t>
-            </w:r>
-          </w:p>
-        </w:tc>
-        <w:tc>
-          <w:tcPr>
-            <w:tcW w:w="6831" w:type="dxa"/>
-          </w:tcPr>
-          <w:p>
-            <w:pPr>
-              <w:pStyle w:val="ListParagraph"/>
-              <w:ind w:left="0"/>
-            </w:pPr>
-            <w:r>
-              <w:t>No 1</w:t>
-            </w:r>
-          </w:p>
-        </w:tc>
-      </w:tr>
-      <w:tr>
-        <w:trPr>
-          <w:jc w:val="center"/>
-        </w:trPr>
-        <w:tc>
-          <w:tcPr>
-            <w:tcW w:w="2178" w:type="dxa"/>
-          </w:tcPr>
-          <w:p>
-            <w:pPr>
-              <w:pStyle w:val="ListParagraph"/>
-              <w:ind w:left="0"/>
-            </w:pPr>
-            <w:r>
-              <w:t xml:space="preserve">Conflicts: </w:t>
-            </w:r>
-          </w:p>
-        </w:tc>
-        <w:tc>
-          <w:tcPr>
-            <w:tcW w:w="6831" w:type="dxa"/>
-          </w:tcPr>
-          <w:p>
-            <w:pPr>
-              <w:pStyle w:val="ListParagraph"/>
-              <w:ind w:left="0"/>
-            </w:pPr>
-            <w:r>
-              <w:t>None</w:t>
-            </w:r>
-          </w:p>
-        </w:tc>
-      </w:tr>
-      <w:tr>
-        <w:trPr>
-          <w:jc w:val="center"/>
-        </w:trPr>
-        <w:tc>
-          <w:tcPr>
-            <w:tcW w:w="2178" w:type="dxa"/>
-          </w:tcPr>
-          <w:p>
-            <w:pPr>
-              <w:pStyle w:val="ListParagraph"/>
-              <w:ind w:left="0"/>
-            </w:pPr>
-            <w:r>
-              <w:t xml:space="preserve">Supporting Materials: </w:t>
-            </w:r>
-          </w:p>
-        </w:tc>
-        <w:tc>
-          <w:tcPr>
-            <w:tcW w:w="6831" w:type="dxa"/>
-          </w:tcPr>
-          <w:p>
-            <w:pPr>
-              <w:pStyle w:val="ListParagraph"/>
-              <w:ind w:left="0"/>
-            </w:pPr>
-            <w:r>
-              <w:t>None</w:t>
-            </w:r>
-          </w:p>
-        </w:tc>
-      </w:tr>
-      <w:tr>
-        <w:trPr>
-          <w:jc w:val="center"/>
-        </w:trPr>
-        <w:tc>
-          <w:tcPr>
-            <w:tcW w:w="2178" w:type="dxa"/>
-          </w:tcPr>
-          <w:p>
-            <w:pPr>
-              <w:pStyle w:val="ListParagraph"/>
-              <w:ind w:left="0"/>
-            </w:pPr>
-            <w:r>
-              <w:t>Evaluation Method:</w:t>
-            </w:r>
-          </w:p>
-        </w:tc>
-        <w:tc>
-          <w:tcPr>
-            <w:tcW w:w="6831" w:type="dxa"/>
-          </w:tcPr>
-          <w:p>
-            <w:pPr>
-              <w:pStyle w:val="ListParagraph"/>
-              <w:ind w:left="0"/>
-            </w:pPr>
-            <w:r>
-              <w:t xml:space="preserve">Test </w:t>
-            </w:r>
-            <w:r>
-              <w:t>Case</w:t>
-            </w:r>
-            <w:r>
-              <w:t xml:space="preserve"> 8 </w:t>
-            </w:r>
-          </w:p>
-        </w:tc>
-      </w:tr>
-      <w:tr>
-        <w:trPr>
-          <w:jc w:val="center"/>
-        </w:trPr>
-        <w:tc>
-          <w:tcPr>
-            <w:tcW w:w="2178" w:type="dxa"/>
-          </w:tcPr>
-          <w:p>
-            <w:pPr>
-              <w:pStyle w:val="ListParagraph"/>
-              <w:ind w:left="0"/>
-            </w:pPr>
-            <w:r>
-              <w:t>Revision History:</w:t>
-            </w:r>
-          </w:p>
-        </w:tc>
-        <w:tc>
-          <w:tcPr>
-            <w:tcW w:w="6831" w:type="dxa"/>
-          </w:tcPr>
-          <w:p>
-            <w:pPr>
-              <w:pStyle w:val="ListParagraph"/>
-              <w:ind w:left="0"/>
-            </w:pPr>
-            <w:r>
-              <w:t>Jimmy Lam | 10/4/15 | Created the requirement</w:t>
-            </w:r>
-          </w:p>
-        </w:tc>
-      </w:tr>
-    </w:tbl>
-    <w:p/>
-    <w:tbl>
-      <w:tblPr>
-        <w:tblStyle w:val="TableGrid"/>
-        <w:tblW w:w="0" w:type="auto"/>
-        <w:jc w:val="center"/>
-        <w:tblLook w:val="04A0" w:firstRow="1" w:lastRow="0" w:firstColumn="1" w:lastColumn="0" w:noHBand="0" w:noVBand="1"/>
-      </w:tblPr>
-      <w:tblGrid>
-        <w:gridCol w:w="2178"/>
-        <w:gridCol w:w="6831"/>
-      </w:tblGrid>
-      <w:tr>
-        <w:trPr>
-          <w:jc w:val="center"/>
-        </w:trPr>
-        <w:tc>
-          <w:tcPr>
-            <w:tcW w:w="9009" w:type="dxa"/>
-            <w:gridSpan w:val="2"/>
-          </w:tcPr>
-          <w:p>
-            <w:pPr>
-              <w:pStyle w:val="ListParagraph"/>
-              <w:numPr>
-                <w:ilvl w:val="0"/>
-                <w:numId w:val="11"/>
-              </w:numPr>
-              <w:rPr>
-                <w:i/>
-                <w:u w:val="single"/>
-              </w:rPr>
-            </w:pPr>
-          </w:p>
-        </w:tc>
-      </w:tr>
-      <w:tr>
-        <w:trPr>
-          <w:jc w:val="center"/>
-        </w:trPr>
-        <w:tc>
-          <w:tcPr>
-            <w:tcW w:w="2178" w:type="dxa"/>
-          </w:tcPr>
-          <w:p>
-            <w:pPr>
-              <w:pStyle w:val="ListParagraph"/>
-              <w:ind w:left="0"/>
-            </w:pPr>
-            <w:r>
-              <w:t xml:space="preserve">Statement: </w:t>
-            </w:r>
-          </w:p>
-        </w:tc>
-        <w:tc>
-          <w:tcPr>
-            <w:tcW w:w="6831" w:type="dxa"/>
-          </w:tcPr>
-          <w:p>
-            <w:r>
-              <w:t>Statement: Jarvis shall take a picture of the user for the user and store the photo</w:t>
+              <w:t>Jarvis shall take a picture of the user for the user and store the photo</w:t>
             </w:r>
           </w:p>
         </w:tc>
@@ -5440,17 +5313,6 @@
     </w:tbl>
     <w:p>
       <w:pPr>
-        <w:pStyle w:val="ListParagraph"/>
-        <w:ind w:left="360"/>
-        <w:rPr>
-          <w:sz w:val="20"/>
-        </w:rPr>
-      </w:pPr>
-    </w:p>
-    <w:p>
-      <w:pPr>
-        <w:pStyle w:val="ListParagraph"/>
-        <w:ind w:left="360"/>
         <w:rPr>
           <w:sz w:val="20"/>
         </w:rPr>
@@ -5718,6 +5580,263 @@
           </w:p>
         </w:tc>
       </w:tr>
+      <w:tr>
+        <w:trPr>
+          <w:jc w:val="center"/>
+        </w:trPr>
+        <w:tc>
+          <w:tcPr>
+            <w:tcW w:w="9009" w:type="dxa"/>
+            <w:gridSpan w:val="2"/>
+          </w:tcPr>
+          <w:p>
+            <w:pPr>
+              <w:pStyle w:val="ListParagraph"/>
+              <w:numPr>
+                <w:ilvl w:val="0"/>
+                <w:numId w:val="11"/>
+              </w:numPr>
+              <w:rPr>
+                <w:i/>
+                <w:u w:val="single"/>
+              </w:rPr>
+            </w:pPr>
+          </w:p>
+        </w:tc>
+      </w:tr>
+      <w:tr>
+        <w:trPr>
+          <w:jc w:val="center"/>
+        </w:trPr>
+        <w:tc>
+          <w:tcPr>
+            <w:tcW w:w="2178" w:type="dxa"/>
+          </w:tcPr>
+          <w:p>
+            <w:pPr>
+              <w:pStyle w:val="ListParagraph"/>
+              <w:ind w:left="0"/>
+            </w:pPr>
+            <w:r>
+              <w:t xml:space="preserve">Statement: </w:t>
+            </w:r>
+          </w:p>
+        </w:tc>
+        <w:tc>
+          <w:tcPr>
+            <w:tcW w:w="6831" w:type="dxa"/>
+          </w:tcPr>
+          <w:p>
+            <w:r>
+              <w:t>The application should answer basic user questions</w:t>
+            </w:r>
+          </w:p>
+        </w:tc>
+      </w:tr>
+      <w:tr>
+        <w:trPr>
+          <w:jc w:val="center"/>
+        </w:trPr>
+        <w:tc>
+          <w:tcPr>
+            <w:tcW w:w="2178" w:type="dxa"/>
+          </w:tcPr>
+          <w:p>
+            <w:pPr>
+              <w:pStyle w:val="ListParagraph"/>
+              <w:ind w:left="0"/>
+            </w:pPr>
+            <w:r>
+              <w:t xml:space="preserve">Source: </w:t>
+            </w:r>
+          </w:p>
+        </w:tc>
+        <w:tc>
+          <w:tcPr>
+            <w:tcW w:w="6831" w:type="dxa"/>
+          </w:tcPr>
+          <w:p>
+            <w:pPr>
+              <w:pStyle w:val="ListParagraph"/>
+              <w:ind w:left="0"/>
+            </w:pPr>
+            <w:r>
+              <w:t>Developers</w:t>
+            </w:r>
+          </w:p>
+        </w:tc>
+      </w:tr>
+      <w:tr>
+        <w:trPr>
+          <w:jc w:val="center"/>
+        </w:trPr>
+        <w:tc>
+          <w:tcPr>
+            <w:tcW w:w="2178" w:type="dxa"/>
+          </w:tcPr>
+          <w:p>
+            <w:pPr>
+              <w:pStyle w:val="ListParagraph"/>
+              <w:ind w:left="0"/>
+            </w:pPr>
+            <w:r>
+              <w:t xml:space="preserve">Dependency: </w:t>
+            </w:r>
+          </w:p>
+        </w:tc>
+        <w:tc>
+          <w:tcPr>
+            <w:tcW w:w="6831" w:type="dxa"/>
+          </w:tcPr>
+          <w:p>
+            <w:pPr>
+              <w:pStyle w:val="ListParagraph"/>
+              <w:ind w:left="0"/>
+            </w:pPr>
+            <w:r>
+              <w:t>No. 5</w:t>
+            </w:r>
+            <w:r>
+              <w:t xml:space="preserve"> and 9</w:t>
+            </w:r>
+          </w:p>
+        </w:tc>
+      </w:tr>
+      <w:tr>
+        <w:trPr>
+          <w:jc w:val="center"/>
+        </w:trPr>
+        <w:tc>
+          <w:tcPr>
+            <w:tcW w:w="2178" w:type="dxa"/>
+          </w:tcPr>
+          <w:p>
+            <w:pPr>
+              <w:pStyle w:val="ListParagraph"/>
+              <w:ind w:left="0"/>
+            </w:pPr>
+            <w:r>
+              <w:t xml:space="preserve">Conflicts: </w:t>
+            </w:r>
+          </w:p>
+        </w:tc>
+        <w:tc>
+          <w:tcPr>
+            <w:tcW w:w="6831" w:type="dxa"/>
+          </w:tcPr>
+          <w:p>
+            <w:pPr>
+              <w:pStyle w:val="ListParagraph"/>
+              <w:ind w:left="0"/>
+            </w:pPr>
+            <w:r>
+              <w:t>None</w:t>
+            </w:r>
+          </w:p>
+        </w:tc>
+      </w:tr>
+      <w:tr>
+        <w:trPr>
+          <w:jc w:val="center"/>
+        </w:trPr>
+        <w:tc>
+          <w:tcPr>
+            <w:tcW w:w="2178" w:type="dxa"/>
+          </w:tcPr>
+          <w:p>
+            <w:pPr>
+              <w:pStyle w:val="ListParagraph"/>
+              <w:ind w:left="0"/>
+            </w:pPr>
+            <w:r>
+              <w:t xml:space="preserve">Supporting Materials: </w:t>
+            </w:r>
+          </w:p>
+        </w:tc>
+        <w:tc>
+          <w:tcPr>
+            <w:tcW w:w="6831" w:type="dxa"/>
+          </w:tcPr>
+          <w:p>
+            <w:pPr>
+              <w:pStyle w:val="ListParagraph"/>
+              <w:ind w:left="0"/>
+            </w:pPr>
+            <w:r>
+              <w:t>None</w:t>
+            </w:r>
+          </w:p>
+        </w:tc>
+      </w:tr>
+      <w:tr>
+        <w:trPr>
+          <w:jc w:val="center"/>
+        </w:trPr>
+        <w:tc>
+          <w:tcPr>
+            <w:tcW w:w="2178" w:type="dxa"/>
+          </w:tcPr>
+          <w:p>
+            <w:pPr>
+              <w:pStyle w:val="ListParagraph"/>
+              <w:ind w:left="0"/>
+            </w:pPr>
+            <w:r>
+              <w:t>Evaluation Method:</w:t>
+            </w:r>
+          </w:p>
+        </w:tc>
+        <w:tc>
+          <w:tcPr>
+            <w:tcW w:w="6831" w:type="dxa"/>
+          </w:tcPr>
+          <w:p>
+            <w:pPr>
+              <w:pStyle w:val="ListParagraph"/>
+              <w:ind w:left="0"/>
+            </w:pPr>
+            <w:r>
+              <w:t>Test Case 13</w:t>
+            </w:r>
+          </w:p>
+        </w:tc>
+      </w:tr>
+      <w:tr>
+        <w:trPr>
+          <w:jc w:val="center"/>
+        </w:trPr>
+        <w:tc>
+          <w:tcPr>
+            <w:tcW w:w="2178" w:type="dxa"/>
+          </w:tcPr>
+          <w:p>
+            <w:pPr>
+              <w:pStyle w:val="ListParagraph"/>
+              <w:ind w:left="0"/>
+            </w:pPr>
+            <w:r>
+              <w:t>Revision History:</w:t>
+            </w:r>
+          </w:p>
+        </w:tc>
+        <w:tc>
+          <w:tcPr>
+            <w:tcW w:w="6831" w:type="dxa"/>
+          </w:tcPr>
+          <w:p>
+            <w:pPr>
+              <w:pStyle w:val="ListParagraph"/>
+              <w:ind w:left="0"/>
+            </w:pPr>
+            <w:r>
+              <w:t>Manuel Gonzalez | 10/5</w:t>
+            </w:r>
+            <w:r>
+              <w:t>/15 | Created the requirement</w:t>
+            </w:r>
+          </w:p>
+        </w:tc>
+      </w:tr>
     </w:tbl>
     <w:p>
       <w:pPr>
@@ -5787,7 +5906,7 @@
           </w:tcPr>
           <w:p>
             <w:r>
-              <w:t>The application should answer basic user questions</w:t>
+              <w:t>The application should greet the user through the speakers upon user recognition</w:t>
             </w:r>
           </w:p>
         </w:tc>
@@ -5853,10 +5972,7 @@
               <w:ind w:left="0"/>
             </w:pPr>
             <w:r>
-              <w:t>No. 5</w:t>
-            </w:r>
-            <w:r>
-              <w:t xml:space="preserve"> and 9</w:t>
+              <w:t>No 1</w:t>
             </w:r>
           </w:p>
         </w:tc>
@@ -5955,7 +6071,7 @@
               <w:ind w:left="0"/>
             </w:pPr>
             <w:r>
-              <w:t>Test Case 13</w:t>
+              <w:t>Test Case 14</w:t>
             </w:r>
           </w:p>
         </w:tc>
@@ -5997,15 +6113,6 @@
         </w:tc>
       </w:tr>
     </w:tbl>
-    <w:p>
-      <w:pPr>
-        <w:pStyle w:val="ListParagraph"/>
-        <w:ind w:left="360"/>
-        <w:rPr>
-          <w:sz w:val="20"/>
-        </w:rPr>
-      </w:pPr>
-    </w:p>
     <w:p>
       <w:pPr>
         <w:pStyle w:val="ListParagraph"/>
@@ -6042,10 +6149,6 @@
                 <w:ilvl w:val="0"/>
                 <w:numId w:val="11"/>
               </w:numPr>
-              <w:rPr>
-                <w:i/>
-                <w:u w:val="single"/>
-              </w:rPr>
             </w:pPr>
           </w:p>
         </w:tc>
@@ -6073,8 +6176,12 @@
             <w:tcW w:w="6831" w:type="dxa"/>
           </w:tcPr>
           <w:p>
-            <w:r>
-              <w:t>The application should greet the user through the speakers upon user recognition</w:t>
+            <w:pPr>
+              <w:pStyle w:val="ListParagraph"/>
+              <w:ind w:left="0"/>
+            </w:pPr>
+            <w:r>
+              <w:t>Jarvis should be able to Subscribe to Website RSS Feeds</w:t>
             </w:r>
           </w:p>
         </w:tc>
@@ -6107,7 +6214,7 @@
               <w:ind w:left="0"/>
             </w:pPr>
             <w:r>
-              <w:t>Developers</w:t>
+              <w:t>Developer</w:t>
             </w:r>
           </w:p>
         </w:tc>
@@ -6140,7 +6247,7 @@
               <w:ind w:left="0"/>
             </w:pPr>
             <w:r>
-              <w:t>No 1</w:t>
+              <w:t>No. 5</w:t>
             </w:r>
           </w:p>
         </w:tc>
@@ -6239,7 +6346,7 @@
               <w:ind w:left="0"/>
             </w:pPr>
             <w:r>
-              <w:t>Test Case 14</w:t>
+              <w:t xml:space="preserve">Test Cases 17 &amp; 18 </w:t>
             </w:r>
           </w:p>
         </w:tc>
@@ -6272,10 +6379,7 @@
               <w:ind w:left="0"/>
             </w:pPr>
             <w:r>
-              <w:t>Manuel Gonzalez | 10/5</w:t>
-            </w:r>
-            <w:r>
-              <w:t>/15 | Created the requirement</w:t>
+              <w:t>Julian Rojas | 10/5/15 | Created the requirement</w:t>
             </w:r>
           </w:p>
         </w:tc>
@@ -6349,7 +6453,7 @@
               <w:ind w:left="0"/>
             </w:pPr>
             <w:r>
-              <w:t>Jarvis should be able to Subscribe to Website RSS Feeds</w:t>
+              <w:t>Jarvis should be able to detect mouth movement</w:t>
             </w:r>
           </w:p>
         </w:tc>
@@ -6415,7 +6519,7 @@
               <w:ind w:left="0"/>
             </w:pPr>
             <w:r>
-              <w:t>No. 5</w:t>
+              <w:t>No. 1 &amp; No. 2</w:t>
             </w:r>
           </w:p>
         </w:tc>
@@ -6514,7 +6618,10 @@
               <w:ind w:left="0"/>
             </w:pPr>
             <w:r>
-              <w:t xml:space="preserve">Test Cases 17 &amp; 18 </w:t>
+              <w:t>Test Case</w:t>
+            </w:r>
+            <w:r>
+              <w:t xml:space="preserve"> 19</w:t>
             </w:r>
           </w:p>
         </w:tc>
@@ -6558,9 +6665,24 @@
         <w:pStyle w:val="ListParagraph"/>
         <w:ind w:left="360"/>
         <w:rPr>
-          <w:sz w:val="20"/>
-        </w:rPr>
-      </w:pPr>
+          <w:b/>
+        </w:rPr>
+      </w:pPr>
+    </w:p>
+    <w:p>
+      <w:pPr>
+        <w:pStyle w:val="ListParagraph"/>
+        <w:ind w:left="360"/>
+        <w:rPr>
+          <w:b/>
+        </w:rPr>
+      </w:pPr>
+      <w:r>
+        <w:rPr>
+          <w:b/>
+        </w:rPr>
+        <w:t>3.3 Physical Environment Requirements</w:t>
+      </w:r>
     </w:p>
     <w:tbl>
       <w:tblPr>
@@ -6621,7 +6743,7 @@
               <w:ind w:left="0"/>
             </w:pPr>
             <w:r>
-              <w:t>Jarvis should be able to detect mouth movement</w:t>
+              <w:t>Jarvis will work on any Desktop/ Laptop as long as it is equipped with camera and microphone. Good lighting is necessary</w:t>
             </w:r>
           </w:p>
         </w:tc>
@@ -6687,7 +6809,7 @@
               <w:ind w:left="0"/>
             </w:pPr>
             <w:r>
-              <w:t>No. 1 &amp; No. 2</w:t>
+              <w:t>None</w:t>
             </w:r>
           </w:p>
         </w:tc>
@@ -6720,6 +6842,39 @@
               <w:ind w:left="0"/>
             </w:pPr>
             <w:r>
+              <w:t xml:space="preserve">Low lighting will decrease the effective range/ accuracy of the system </w:t>
+            </w:r>
+          </w:p>
+        </w:tc>
+      </w:tr>
+      <w:tr>
+        <w:trPr>
+          <w:jc w:val="center"/>
+        </w:trPr>
+        <w:tc>
+          <w:tcPr>
+            <w:tcW w:w="2178" w:type="dxa"/>
+          </w:tcPr>
+          <w:p>
+            <w:pPr>
+              <w:pStyle w:val="ListParagraph"/>
+              <w:ind w:left="0"/>
+            </w:pPr>
+            <w:r>
+              <w:t xml:space="preserve">Supporting Materials: </w:t>
+            </w:r>
+          </w:p>
+        </w:tc>
+        <w:tc>
+          <w:tcPr>
+            <w:tcW w:w="6831" w:type="dxa"/>
+          </w:tcPr>
+          <w:p>
+            <w:pPr>
+              <w:pStyle w:val="ListParagraph"/>
+              <w:ind w:left="0"/>
+            </w:pPr>
+            <w:r>
               <w:t>None</w:t>
             </w:r>
           </w:p>
@@ -6739,7 +6894,7 @@
               <w:ind w:left="0"/>
             </w:pPr>
             <w:r>
-              <w:t xml:space="preserve">Supporting Materials: </w:t>
+              <w:t>Evaluation Method:</w:t>
             </w:r>
           </w:p>
         </w:tc>
@@ -6754,42 +6909,6 @@
             </w:pPr>
             <w:r>
               <w:t>None</w:t>
-            </w:r>
-          </w:p>
-        </w:tc>
-      </w:tr>
-      <w:tr>
-        <w:trPr>
-          <w:jc w:val="center"/>
-        </w:trPr>
-        <w:tc>
-          <w:tcPr>
-            <w:tcW w:w="2178" w:type="dxa"/>
-          </w:tcPr>
-          <w:p>
-            <w:pPr>
-              <w:pStyle w:val="ListParagraph"/>
-              <w:ind w:left="0"/>
-            </w:pPr>
-            <w:r>
-              <w:t>Evaluation Method:</w:t>
-            </w:r>
-          </w:p>
-        </w:tc>
-        <w:tc>
-          <w:tcPr>
-            <w:tcW w:w="6831" w:type="dxa"/>
-          </w:tcPr>
-          <w:p>
-            <w:pPr>
-              <w:pStyle w:val="ListParagraph"/>
-              <w:ind w:left="0"/>
-            </w:pPr>
-            <w:r>
-              <w:t>Test Case</w:t>
-            </w:r>
-            <w:r>
-              <w:t xml:space="preserve"> 19</w:t>
             </w:r>
           </w:p>
         </w:tc>
@@ -6845,11 +6964,23 @@
           <w:b/>
         </w:rPr>
       </w:pPr>
-      <w:r>
-        <w:rPr>
-          <w:b/>
-        </w:rPr>
-        <w:t>3.3 Physical Environment Requirements</w:t>
+      <w:bookmarkStart w:id="1" w:name="_GoBack"/>
+      <w:bookmarkEnd w:id="1"/>
+    </w:p>
+    <w:p>
+      <w:pPr>
+        <w:pStyle w:val="ListParagraph"/>
+        <w:ind w:left="360"/>
+        <w:rPr>
+          <w:b/>
+        </w:rPr>
+      </w:pPr>
+      <w:r>
+        <w:rPr>
+          <w:b/>
+        </w:rPr>
+        <w:lastRenderedPageBreak/>
+        <w:t>3.4 User and Human Factor Requirements</w:t>
       </w:r>
     </w:p>
     <w:tbl>
@@ -6911,7 +7042,7 @@
               <w:ind w:left="0"/>
             </w:pPr>
             <w:r>
-              <w:t>Jarvis will work on any Desktop/ Laptop as long as it is equipped with camera and microphone. Good lighting is necessary</w:t>
+              <w:t>Any user is able to use the system. Command keywords knowledge is recommended in order to maximize the efficacy of program</w:t>
             </w:r>
           </w:p>
         </w:tc>
@@ -7010,7 +7141,7 @@
               <w:ind w:left="0"/>
             </w:pPr>
             <w:r>
-              <w:t xml:space="preserve">Low lighting will decrease the effective range/ accuracy of the system </w:t>
+              <w:t>None</w:t>
             </w:r>
           </w:p>
         </w:tc>
@@ -7136,8 +7267,7 @@
         <w:rPr>
           <w:b/>
         </w:rPr>
-        <w:lastRenderedPageBreak/>
-        <w:t>3.4 User and Human Factor Requirements</w:t>
+        <w:t>3.5 Documentation Requirements</w:t>
       </w:r>
     </w:p>
     <w:tbl>
@@ -7199,7 +7329,13 @@
               <w:ind w:left="0"/>
             </w:pPr>
             <w:r>
-              <w:t>Any user is able to use the system. Command keywords knowledge is recommended in order to maximize the efficacy of program</w:t>
+              <w:t xml:space="preserve">A set of instructions will be included as a PDF. It will also have a list of commands. It will be </w:t>
+            </w:r>
+            <w:r>
+              <w:t>available as a Hard Copy or  On-l</w:t>
+            </w:r>
+            <w:r>
+              <w:t>ine.</w:t>
             </w:r>
           </w:p>
         </w:tc>
@@ -7364,7 +7500,7 @@
               <w:ind w:left="0"/>
             </w:pPr>
             <w:r>
-              <w:t>None</w:t>
+              <w:t>Test Case</w:t>
             </w:r>
           </w:p>
         </w:tc>
@@ -7424,7 +7560,7 @@
         <w:rPr>
           <w:b/>
         </w:rPr>
-        <w:t>3.5 Documentation Requirements</w:t>
+        <w:t>3.6 Data Requirements</w:t>
       </w:r>
     </w:p>
     <w:tbl>
@@ -7486,21 +7622,19 @@
               <w:ind w:left="0"/>
             </w:pPr>
             <w:r>
-              <w:t xml:space="preserve">A set of instructions will be included as a PDF. It will also have a list of commands. It will be </w:t>
-            </w:r>
-            <w:r>
-              <w:t xml:space="preserve">available as a Hard Copy </w:t>
-            </w:r>
-            <w:proofErr w:type="gramStart"/>
-            <w:r>
-              <w:t>or  On</w:t>
-            </w:r>
-            <w:proofErr w:type="gramEnd"/>
-            <w:r>
-              <w:t>-l</w:t>
-            </w:r>
-            <w:r>
-              <w:t>ine.</w:t>
+              <w:t>Eigenanalysis</w:t>
+            </w:r>
+            <w:r>
+              <w:t xml:space="preserve"> algorithm is re</w:t>
+            </w:r>
+            <w:r>
+              <w:t>quired for face recognition. R</w:t>
+            </w:r>
+            <w:r>
+              <w:t>ecognition requires 70% accuracy</w:t>
+            </w:r>
+            <w:r>
+              <w:t>.</w:t>
             </w:r>
           </w:p>
         </w:tc>
@@ -7599,73 +7733,78 @@
               <w:ind w:left="0"/>
             </w:pPr>
             <w:r>
+              <w:t>Accuracy depends a lot on cam quality and lighting</w:t>
+            </w:r>
+          </w:p>
+        </w:tc>
+      </w:tr>
+      <w:tr>
+        <w:trPr>
+          <w:jc w:val="center"/>
+        </w:trPr>
+        <w:tc>
+          <w:tcPr>
+            <w:tcW w:w="2178" w:type="dxa"/>
+          </w:tcPr>
+          <w:p>
+            <w:pPr>
+              <w:pStyle w:val="ListParagraph"/>
+              <w:ind w:left="0"/>
+            </w:pPr>
+            <w:r>
+              <w:t xml:space="preserve">Supporting Materials: </w:t>
+            </w:r>
+          </w:p>
+        </w:tc>
+        <w:tc>
+          <w:tcPr>
+            <w:tcW w:w="6831" w:type="dxa"/>
+          </w:tcPr>
+          <w:p>
+            <w:pPr>
+              <w:pStyle w:val="ListParagraph"/>
+              <w:ind w:left="0"/>
+            </w:pPr>
+            <w:hyperlink r:id="rId12" w:history="1">
+              <w:r>
+                <w:rPr>
+                  <w:rStyle w:val="Hyperlink"/>
+                </w:rPr>
+                <w:t>Source of algorithm</w:t>
+              </w:r>
+            </w:hyperlink>
+          </w:p>
+        </w:tc>
+      </w:tr>
+      <w:tr>
+        <w:trPr>
+          <w:jc w:val="center"/>
+        </w:trPr>
+        <w:tc>
+          <w:tcPr>
+            <w:tcW w:w="2178" w:type="dxa"/>
+          </w:tcPr>
+          <w:p>
+            <w:pPr>
+              <w:pStyle w:val="ListParagraph"/>
+              <w:ind w:left="0"/>
+            </w:pPr>
+            <w:r>
+              <w:t>Evaluation Method:</w:t>
+            </w:r>
+          </w:p>
+        </w:tc>
+        <w:tc>
+          <w:tcPr>
+            <w:tcW w:w="6831" w:type="dxa"/>
+          </w:tcPr>
+          <w:p>
+            <w:pPr>
+              <w:pStyle w:val="ListParagraph"/>
+              <w:ind w:left="0"/>
+            </w:pPr>
+            <w:r>
               <w:t>None</w:t>
-            </w:r>
-          </w:p>
-        </w:tc>
-      </w:tr>
-      <w:tr>
-        <w:trPr>
-          <w:jc w:val="center"/>
-        </w:trPr>
-        <w:tc>
-          <w:tcPr>
-            <w:tcW w:w="2178" w:type="dxa"/>
-          </w:tcPr>
-          <w:p>
-            <w:pPr>
-              <w:pStyle w:val="ListParagraph"/>
-              <w:ind w:left="0"/>
-            </w:pPr>
-            <w:r>
-              <w:t xml:space="preserve">Supporting Materials: </w:t>
-            </w:r>
-          </w:p>
-        </w:tc>
-        <w:tc>
-          <w:tcPr>
-            <w:tcW w:w="6831" w:type="dxa"/>
-          </w:tcPr>
-          <w:p>
-            <w:pPr>
-              <w:pStyle w:val="ListParagraph"/>
-              <w:ind w:left="0"/>
-            </w:pPr>
-            <w:r>
-              <w:t>None</w:t>
-            </w:r>
-          </w:p>
-        </w:tc>
-      </w:tr>
-      <w:tr>
-        <w:trPr>
-          <w:jc w:val="center"/>
-        </w:trPr>
-        <w:tc>
-          <w:tcPr>
-            <w:tcW w:w="2178" w:type="dxa"/>
-          </w:tcPr>
-          <w:p>
-            <w:pPr>
-              <w:pStyle w:val="ListParagraph"/>
-              <w:ind w:left="0"/>
-            </w:pPr>
-            <w:r>
-              <w:t>Evaluation Method:</w:t>
-            </w:r>
-          </w:p>
-        </w:tc>
-        <w:tc>
-          <w:tcPr>
-            <w:tcW w:w="6831" w:type="dxa"/>
-          </w:tcPr>
-          <w:p>
-            <w:pPr>
-              <w:pStyle w:val="ListParagraph"/>
-              <w:ind w:left="0"/>
-            </w:pPr>
-            <w:r>
-              <w:t>Test Case</w:t>
             </w:r>
           </w:p>
         </w:tc>
@@ -7712,21 +7851,6 @@
           <w:b/>
         </w:rPr>
       </w:pPr>
-    </w:p>
-    <w:p>
-      <w:pPr>
-        <w:pStyle w:val="ListParagraph"/>
-        <w:ind w:left="360"/>
-        <w:rPr>
-          <w:b/>
-        </w:rPr>
-      </w:pPr>
-      <w:r>
-        <w:rPr>
-          <w:b/>
-        </w:rPr>
-        <w:t>3.6 Data Requirements</w:t>
-      </w:r>
     </w:p>
     <w:tbl>
       <w:tblPr>
@@ -7786,22 +7910,8 @@
               <w:pStyle w:val="ListParagraph"/>
               <w:ind w:left="0"/>
             </w:pPr>
-            <w:proofErr w:type="spellStart"/>
-            <w:r>
-              <w:t>Eigenanalysis</w:t>
-            </w:r>
-            <w:proofErr w:type="spellEnd"/>
-            <w:r>
-              <w:t xml:space="preserve"> algorithm is re</w:t>
-            </w:r>
-            <w:r>
-              <w:t>quired for face recognition. R</w:t>
-            </w:r>
-            <w:r>
-              <w:t>ecognition requires 70% accuracy</w:t>
-            </w:r>
-            <w:r>
-              <w:t>.</w:t>
+            <w:r>
+              <w:t>Jarvis is required to keep profiles of saved users. Pictures and application/website preferences</w:t>
             </w:r>
           </w:p>
         </w:tc>
@@ -7900,7 +8010,7 @@
               <w:ind w:left="0"/>
             </w:pPr>
             <w:r>
-              <w:t>Accuracy depends a lot on cam quality and lighting</w:t>
+              <w:t>None</w:t>
             </w:r>
           </w:p>
         </w:tc>
@@ -7932,14 +8042,9 @@
               <w:pStyle w:val="ListParagraph"/>
               <w:ind w:left="0"/>
             </w:pPr>
-            <w:hyperlink r:id="rId13" w:history="1">
-              <w:r>
-                <w:rPr>
-                  <w:rStyle w:val="Hyperlink"/>
-                </w:rPr>
-                <w:t>Source of algorithm</w:t>
-              </w:r>
-            </w:hyperlink>
+            <w:r>
+              <w:t>None</w:t>
+            </w:r>
           </w:p>
         </w:tc>
       </w:tr>
@@ -7971,7 +8076,7 @@
               <w:ind w:left="0"/>
             </w:pPr>
             <w:r>
-              <w:t>None</w:t>
+              <w:t>Test Case</w:t>
             </w:r>
           </w:p>
         </w:tc>
@@ -8018,6 +8123,38 @@
           <w:b/>
         </w:rPr>
       </w:pPr>
+    </w:p>
+    <w:p>
+      <w:pPr>
+        <w:rPr>
+          <w:sz w:val="20"/>
+        </w:rPr>
+      </w:pPr>
+      <w:r>
+        <w:rPr>
+          <w:sz w:val="20"/>
+        </w:rPr>
+        <w:br w:type="page"/>
+      </w:r>
+    </w:p>
+    <w:p>
+      <w:pPr>
+        <w:pStyle w:val="ListParagraph"/>
+        <w:numPr>
+          <w:ilvl w:val="1"/>
+          <w:numId w:val="12"/>
+        </w:numPr>
+        <w:rPr>
+          <w:sz w:val="20"/>
+        </w:rPr>
+      </w:pPr>
+      <w:r>
+        <w:rPr>
+          <w:b/>
+        </w:rPr>
+        <w:lastRenderedPageBreak/>
+        <w:t>Resource Requirements</w:t>
+      </w:r>
     </w:p>
     <w:tbl>
       <w:tblPr>
@@ -8046,6 +8183,10 @@
                 <w:ilvl w:val="0"/>
                 <w:numId w:val="11"/>
               </w:numPr>
+              <w:rPr>
+                <w:i/>
+                <w:u w:val="single"/>
+              </w:rPr>
             </w:pPr>
           </w:p>
         </w:tc>
@@ -8073,12 +8214,8 @@
             <w:tcW w:w="6831" w:type="dxa"/>
           </w:tcPr>
           <w:p>
-            <w:pPr>
-              <w:pStyle w:val="ListParagraph"/>
-              <w:ind w:left="0"/>
-            </w:pPr>
-            <w:r>
-              <w:t>Jarvis is required to keep profiles of saved users. Pictures and application/website preferences</w:t>
+            <w:r>
+              <w:t>The application needs a camera and microphone to function</w:t>
             </w:r>
           </w:p>
         </w:tc>
@@ -8111,7 +8248,7 @@
               <w:ind w:left="0"/>
             </w:pPr>
             <w:r>
-              <w:t>Developer</w:t>
+              <w:t>Developers</w:t>
             </w:r>
           </w:p>
         </w:tc>
@@ -8243,7 +8380,7 @@
               <w:ind w:left="0"/>
             </w:pPr>
             <w:r>
-              <w:t>Test Case</w:t>
+              <w:t>None</w:t>
             </w:r>
           </w:p>
         </w:tc>
@@ -8276,7 +8413,7 @@
               <w:ind w:left="0"/>
             </w:pPr>
             <w:r>
-              <w:t>Julian Rojas | 10/5/15 | Created the requirement</w:t>
+              <w:t>Manuel Gonzalez | 10/5/15 | Created the requirement</w:t>
             </w:r>
           </w:p>
         </w:tc>
@@ -8284,17 +8421,6 @@
     </w:tbl>
     <w:p>
       <w:pPr>
-        <w:pStyle w:val="ListParagraph"/>
-        <w:ind w:left="360"/>
-        <w:rPr>
-          <w:b/>
-        </w:rPr>
-      </w:pPr>
-    </w:p>
-    <w:p>
-      <w:pPr>
-        <w:pStyle w:val="ListParagraph"/>
-        <w:ind w:left="360"/>
         <w:rPr>
           <w:sz w:val="20"/>
         </w:rPr>
@@ -8315,7 +8441,13 @@
         <w:rPr>
           <w:b/>
         </w:rPr>
-        <w:t>Resource Requirements</w:t>
+        <w:t>Security</w:t>
+      </w:r>
+      <w:r>
+        <w:rPr>
+          <w:b/>
+        </w:rPr>
+        <w:t xml:space="preserve"> Requirements</w:t>
       </w:r>
     </w:p>
     <w:tbl>
@@ -8341,26 +8473,15 @@
           <w:p>
             <w:pPr>
               <w:pStyle w:val="ListParagraph"/>
-              <w:ind w:left="0"/>
+              <w:numPr>
+                <w:ilvl w:val="0"/>
+                <w:numId w:val="11"/>
+              </w:numPr>
               <w:rPr>
                 <w:i/>
                 <w:u w:val="single"/>
               </w:rPr>
             </w:pPr>
-            <w:r>
-              <w:rPr>
-                <w:i/>
-                <w:u w:val="single"/>
-              </w:rPr>
-              <w:t>No: 1</w:t>
-            </w:r>
-            <w:r>
-              <w:rPr>
-                <w:i/>
-                <w:u w:val="single"/>
-              </w:rPr>
-              <w:t>9</w:t>
-            </w:r>
           </w:p>
         </w:tc>
       </w:tr>
@@ -8388,7 +8509,13 @@
           </w:tcPr>
           <w:p>
             <w:r>
-              <w:t>The application needs a camera and microphone to function</w:t>
+              <w:t>The application should be able to c</w:t>
+            </w:r>
+            <w:r>
+              <w:t>orrectly identify users with a 70</w:t>
+            </w:r>
+            <w:r>
+              <w:t>% accuracy and separate user specific information</w:t>
             </w:r>
           </w:p>
         </w:tc>
@@ -8454,26 +8581,25 @@
               <w:ind w:left="0"/>
             </w:pPr>
             <w:r>
-              <w:t>None</w:t>
-            </w:r>
-          </w:p>
-        </w:tc>
-      </w:tr>
-      <w:tr>
-        <w:trPr>
-          <w:jc w:val="center"/>
-        </w:trPr>
-        <w:tc>
-          <w:tcPr>
-            <w:tcW w:w="2178" w:type="dxa"/>
-          </w:tcPr>
-          <w:p>
-            <w:pPr>
-              <w:pStyle w:val="ListParagraph"/>
-              <w:ind w:left="0"/>
-            </w:pPr>
-            <w:r>
-              <w:lastRenderedPageBreak/>
+              <w:t>No. 1</w:t>
+            </w:r>
+          </w:p>
+        </w:tc>
+      </w:tr>
+      <w:tr>
+        <w:trPr>
+          <w:jc w:val="center"/>
+        </w:trPr>
+        <w:tc>
+          <w:tcPr>
+            <w:tcW w:w="2178" w:type="dxa"/>
+          </w:tcPr>
+          <w:p>
+            <w:pPr>
+              <w:pStyle w:val="ListParagraph"/>
+              <w:ind w:left="0"/>
+            </w:pPr>
+            <w:r>
               <w:t xml:space="preserve">Conflicts: </w:t>
             </w:r>
           </w:p>
@@ -8488,7 +8614,16 @@
               <w:ind w:left="0"/>
             </w:pPr>
             <w:r>
-              <w:t>None</w:t>
+              <w:t>In case is not po</w:t>
+            </w:r>
+            <w:r>
+              <w:t>ssible to identify users with 70</w:t>
+            </w:r>
+            <w:r>
+              <w:t xml:space="preserve">% accuracy, the user will be prompted to provide </w:t>
+            </w:r>
+            <w:r>
+              <w:t>his/her name</w:t>
             </w:r>
           </w:p>
         </w:tc>
@@ -8599,30 +8734,6 @@
           <w:sz w:val="20"/>
         </w:rPr>
       </w:pPr>
-    </w:p>
-    <w:p>
-      <w:pPr>
-        <w:pStyle w:val="ListParagraph"/>
-        <w:numPr>
-          <w:ilvl w:val="1"/>
-          <w:numId w:val="12"/>
-        </w:numPr>
-        <w:rPr>
-          <w:sz w:val="20"/>
-        </w:rPr>
-      </w:pPr>
-      <w:r>
-        <w:rPr>
-          <w:b/>
-        </w:rPr>
-        <w:t>Security</w:t>
-      </w:r>
-      <w:r>
-        <w:rPr>
-          <w:b/>
-        </w:rPr>
-        <w:t xml:space="preserve"> Requirements</w:t>
-      </w:r>
     </w:p>
     <w:tbl>
       <w:tblPr>
@@ -8647,26 +8758,15 @@
           <w:p>
             <w:pPr>
               <w:pStyle w:val="ListParagraph"/>
-              <w:ind w:left="0"/>
+              <w:numPr>
+                <w:ilvl w:val="0"/>
+                <w:numId w:val="11"/>
+              </w:numPr>
               <w:rPr>
                 <w:i/>
                 <w:u w:val="single"/>
               </w:rPr>
             </w:pPr>
-            <w:r>
-              <w:rPr>
-                <w:i/>
-                <w:u w:val="single"/>
-              </w:rPr>
-              <w:t xml:space="preserve">No: </w:t>
-            </w:r>
-            <w:r>
-              <w:rPr>
-                <w:i/>
-                <w:u w:val="single"/>
-              </w:rPr>
-              <w:t>20</w:t>
-            </w:r>
           </w:p>
         </w:tc>
       </w:tr>
@@ -8694,13 +8794,7 @@
           </w:tcPr>
           <w:p>
             <w:r>
-              <w:t>The application should be able to c</w:t>
-            </w:r>
-            <w:r>
-              <w:t>orrectly identify users with a 70</w:t>
-            </w:r>
-            <w:r>
-              <w:t>% accuracy and separate user specific information</w:t>
+              <w:t>All user information will be backed up in the Windows OS’s Appdata to prevent loss of information when updating or reinstalling the application</w:t>
             </w:r>
           </w:p>
         </w:tc>
@@ -8766,7 +8860,7 @@
               <w:ind w:left="0"/>
             </w:pPr>
             <w:r>
-              <w:t>No. 1</w:t>
+              <w:t>None</w:t>
             </w:r>
           </w:p>
         </w:tc>
@@ -8799,16 +8893,7 @@
               <w:ind w:left="0"/>
             </w:pPr>
             <w:r>
-              <w:t>In case is not po</w:t>
-            </w:r>
-            <w:r>
-              <w:t>ssible to identify users with 70</w:t>
-            </w:r>
-            <w:r>
-              <w:t xml:space="preserve">% accuracy, the user will be prompted to provide </w:t>
-            </w:r>
-            <w:r>
-              <w:t>his/her name</w:t>
+              <w:t>None</w:t>
             </w:r>
           </w:p>
         </w:tc>
@@ -8840,9 +8925,14 @@
               <w:pStyle w:val="ListParagraph"/>
               <w:ind w:left="0"/>
             </w:pPr>
-            <w:r>
-              <w:t>None</w:t>
-            </w:r>
+            <w:hyperlink r:id="rId13" w:history="1">
+              <w:r>
+                <w:rPr>
+                  <w:rStyle w:val="Hyperlink"/>
+                </w:rPr>
+                <w:t>http://windows.microsoft.com/en-us/windows-8/what-appdata-folder</w:t>
+              </w:r>
+            </w:hyperlink>
           </w:p>
         </w:tc>
       </w:tr>
@@ -8919,6 +9009,30 @@
           <w:sz w:val="20"/>
         </w:rPr>
       </w:pPr>
+    </w:p>
+    <w:p>
+      <w:pPr>
+        <w:pStyle w:val="ListParagraph"/>
+        <w:numPr>
+          <w:ilvl w:val="1"/>
+          <w:numId w:val="12"/>
+        </w:numPr>
+        <w:rPr>
+          <w:sz w:val="20"/>
+        </w:rPr>
+      </w:pPr>
+      <w:r>
+        <w:rPr>
+          <w:b/>
+        </w:rPr>
+        <w:t xml:space="preserve">Quality Assurance </w:t>
+      </w:r>
+      <w:r>
+        <w:rPr>
+          <w:b/>
+        </w:rPr>
+        <w:t>Requirements</w:t>
+      </w:r>
     </w:p>
     <w:tbl>
       <w:tblPr>
@@ -8943,26 +9057,15 @@
           <w:p>
             <w:pPr>
               <w:pStyle w:val="ListParagraph"/>
-              <w:ind w:left="0"/>
+              <w:numPr>
+                <w:ilvl w:val="0"/>
+                <w:numId w:val="11"/>
+              </w:numPr>
               <w:rPr>
                 <w:i/>
                 <w:u w:val="single"/>
               </w:rPr>
             </w:pPr>
-            <w:r>
-              <w:rPr>
-                <w:i/>
-                <w:u w:val="single"/>
-              </w:rPr>
-              <w:t xml:space="preserve">No: </w:t>
-            </w:r>
-            <w:r>
-              <w:rPr>
-                <w:i/>
-                <w:u w:val="single"/>
-              </w:rPr>
-              <w:t>21</w:t>
-            </w:r>
           </w:p>
         </w:tc>
       </w:tr>
@@ -8990,15 +9093,13 @@
           </w:tcPr>
           <w:p>
             <w:r>
-              <w:t xml:space="preserve">All user information will be backed up in the Windows OS’s </w:t>
-            </w:r>
-            <w:proofErr w:type="spellStart"/>
-            <w:r>
-              <w:t>Appdata</w:t>
-            </w:r>
-            <w:proofErr w:type="spellEnd"/>
-            <w:r>
-              <w:t xml:space="preserve"> to prevent loss of information when updating or reinstalling the application</w:t>
+              <w:t>In case of a</w:t>
+            </w:r>
+            <w:r>
+              <w:t xml:space="preserve"> system fault, </w:t>
+            </w:r>
+            <w:r>
+              <w:t>the system should notify the user and attempt to reset after 1 min of non-response</w:t>
             </w:r>
           </w:p>
         </w:tc>
@@ -9129,14 +9230,10 @@
               <w:pStyle w:val="ListParagraph"/>
               <w:ind w:left="0"/>
             </w:pPr>
-            <w:hyperlink r:id="rId14" w:history="1">
-              <w:r>
-                <w:rPr>
-                  <w:rStyle w:val="Hyperlink"/>
-                </w:rPr>
-                <w:t>http://windows.microsoft.com/en-us/windows-8/what-appdata-folder</w:t>
-              </w:r>
-            </w:hyperlink>
+            <w:r>
+              <w:t>None</w:t>
+            </w:r>
+            <w:hyperlink r:id="rId14" w:history="1"/>
           </w:p>
         </w:tc>
       </w:tr>
@@ -9168,7 +9265,7 @@
               <w:ind w:left="0"/>
             </w:pPr>
             <w:r>
-              <w:t>None</w:t>
+              <w:t>Test Case 11</w:t>
             </w:r>
           </w:p>
         </w:tc>
@@ -9216,26 +9313,15 @@
     </w:p>
     <w:p>
       <w:pPr>
-        <w:pStyle w:val="ListParagraph"/>
-        <w:numPr>
-          <w:ilvl w:val="1"/>
-          <w:numId w:val="12"/>
-        </w:numPr>
         <w:rPr>
           <w:sz w:val="20"/>
         </w:rPr>
       </w:pPr>
       <w:r>
         <w:rPr>
-          <w:b/>
-        </w:rPr>
-        <w:t xml:space="preserve">Quality Assurance </w:t>
-      </w:r>
-      <w:r>
-        <w:rPr>
-          <w:b/>
-        </w:rPr>
-        <w:t>Requirements</w:t>
+          <w:sz w:val="20"/>
+        </w:rPr>
+        <w:br w:type="page"/>
       </w:r>
     </w:p>
     <w:tbl>
@@ -9261,26 +9347,15 @@
           <w:p>
             <w:pPr>
               <w:pStyle w:val="ListParagraph"/>
-              <w:ind w:left="0"/>
+              <w:numPr>
+                <w:ilvl w:val="0"/>
+                <w:numId w:val="11"/>
+              </w:numPr>
               <w:rPr>
                 <w:i/>
                 <w:u w:val="single"/>
               </w:rPr>
             </w:pPr>
-            <w:r>
-              <w:rPr>
-                <w:i/>
-                <w:u w:val="single"/>
-              </w:rPr>
-              <w:t xml:space="preserve">No: </w:t>
-            </w:r>
-            <w:r>
-              <w:rPr>
-                <w:i/>
-                <w:u w:val="single"/>
-              </w:rPr>
-              <w:t>22</w:t>
-            </w:r>
           </w:p>
         </w:tc>
       </w:tr>
@@ -9308,13 +9383,7 @@
           </w:tcPr>
           <w:p>
             <w:r>
-              <w:t>In case of a</w:t>
-            </w:r>
-            <w:r>
-              <w:t xml:space="preserve"> system fault, </w:t>
-            </w:r>
-            <w:r>
-              <w:t>the system should notify the user and attempt to reset after 1 min of non-response</w:t>
+              <w:t>The system should have a mean time between faults of 7 days, roughly failing once every week of continuous use</w:t>
             </w:r>
           </w:p>
         </w:tc>
@@ -9480,7 +9549,7 @@
               <w:ind w:left="0"/>
             </w:pPr>
             <w:r>
-              <w:t>Test Case 11</w:t>
+              <w:t>None</w:t>
             </w:r>
           </w:p>
         </w:tc>
@@ -9549,26 +9618,15 @@
           <w:p>
             <w:pPr>
               <w:pStyle w:val="ListParagraph"/>
-              <w:ind w:left="0"/>
+              <w:numPr>
+                <w:ilvl w:val="0"/>
+                <w:numId w:val="11"/>
+              </w:numPr>
               <w:rPr>
                 <w:i/>
                 <w:u w:val="single"/>
               </w:rPr>
             </w:pPr>
-            <w:r>
-              <w:rPr>
-                <w:i/>
-                <w:u w:val="single"/>
-              </w:rPr>
-              <w:t xml:space="preserve">No: </w:t>
-            </w:r>
-            <w:r>
-              <w:rPr>
-                <w:i/>
-                <w:u w:val="single"/>
-              </w:rPr>
-              <w:t>23</w:t>
-            </w:r>
           </w:p>
         </w:tc>
       </w:tr>
@@ -9596,7 +9654,7 @@
           </w:tcPr>
           <w:p>
             <w:r>
-              <w:t>The system should have a mean time between faults of 7 days, roughly failing once every week of continuous use</w:t>
+              <w:t>The system shouldn’t allocate more than 1 GB of memory usage</w:t>
             </w:r>
           </w:p>
         </w:tc>
@@ -9762,7 +9820,7 @@
               <w:ind w:left="0"/>
             </w:pPr>
             <w:r>
-              <w:t>None</w:t>
+              <w:t>Test Case 16</w:t>
             </w:r>
           </w:p>
         </w:tc>
@@ -9831,26 +9889,15 @@
           <w:p>
             <w:pPr>
               <w:pStyle w:val="ListParagraph"/>
-              <w:ind w:left="0"/>
+              <w:numPr>
+                <w:ilvl w:val="0"/>
+                <w:numId w:val="11"/>
+              </w:numPr>
               <w:rPr>
                 <w:i/>
                 <w:u w:val="single"/>
               </w:rPr>
             </w:pPr>
-            <w:r>
-              <w:rPr>
-                <w:i/>
-                <w:u w:val="single"/>
-              </w:rPr>
-              <w:t xml:space="preserve">No: </w:t>
-            </w:r>
-            <w:r>
-              <w:rPr>
-                <w:i/>
-                <w:u w:val="single"/>
-              </w:rPr>
-              <w:t>24</w:t>
-            </w:r>
           </w:p>
         </w:tc>
       </w:tr>
@@ -9878,7 +9925,7 @@
           </w:tcPr>
           <w:p>
             <w:r>
-              <w:t>The system shouldn’t allocate more than 1 GB of memory usage</w:t>
+              <w:t>The system should have an average response time no longer than 5 seconds. If longer than that the user should be notified that the current activity may take longer than usual</w:t>
             </w:r>
           </w:p>
         </w:tc>
@@ -10044,7 +10091,7 @@
               <w:ind w:left="0"/>
             </w:pPr>
             <w:r>
-              <w:t>Test Case 16</w:t>
+              <w:t>Test Case 15</w:t>
             </w:r>
           </w:p>
         </w:tc>
@@ -10090,290 +10137,6 @@
         </w:rPr>
       </w:pPr>
     </w:p>
-    <w:tbl>
-      <w:tblPr>
-        <w:tblStyle w:val="TableGrid"/>
-        <w:tblW w:w="0" w:type="auto"/>
-        <w:jc w:val="center"/>
-        <w:tblLook w:val="04A0" w:firstRow="1" w:lastRow="0" w:firstColumn="1" w:lastColumn="0" w:noHBand="0" w:noVBand="1"/>
-      </w:tblPr>
-      <w:tblGrid>
-        <w:gridCol w:w="2178"/>
-        <w:gridCol w:w="6831"/>
-      </w:tblGrid>
-      <w:tr>
-        <w:trPr>
-          <w:jc w:val="center"/>
-        </w:trPr>
-        <w:tc>
-          <w:tcPr>
-            <w:tcW w:w="9009" w:type="dxa"/>
-            <w:gridSpan w:val="2"/>
-          </w:tcPr>
-          <w:p>
-            <w:pPr>
-              <w:pStyle w:val="ListParagraph"/>
-              <w:ind w:left="0"/>
-              <w:rPr>
-                <w:i/>
-                <w:u w:val="single"/>
-              </w:rPr>
-            </w:pPr>
-            <w:r>
-              <w:rPr>
-                <w:i/>
-                <w:u w:val="single"/>
-              </w:rPr>
-              <w:t xml:space="preserve">No: </w:t>
-            </w:r>
-            <w:r>
-              <w:rPr>
-                <w:i/>
-                <w:u w:val="single"/>
-              </w:rPr>
-              <w:t>25</w:t>
-            </w:r>
-            <w:bookmarkStart w:id="1" w:name="_GoBack"/>
-            <w:bookmarkEnd w:id="1"/>
-          </w:p>
-        </w:tc>
-      </w:tr>
-      <w:tr>
-        <w:trPr>
-          <w:jc w:val="center"/>
-        </w:trPr>
-        <w:tc>
-          <w:tcPr>
-            <w:tcW w:w="2178" w:type="dxa"/>
-          </w:tcPr>
-          <w:p>
-            <w:pPr>
-              <w:pStyle w:val="ListParagraph"/>
-              <w:ind w:left="0"/>
-            </w:pPr>
-            <w:r>
-              <w:t xml:space="preserve">Statement: </w:t>
-            </w:r>
-          </w:p>
-        </w:tc>
-        <w:tc>
-          <w:tcPr>
-            <w:tcW w:w="6831" w:type="dxa"/>
-          </w:tcPr>
-          <w:p>
-            <w:r>
-              <w:t>The system should have an average response time no longer than 5 seconds. If longer than that the user should be notified that the current activity may take longer than usual</w:t>
-            </w:r>
-          </w:p>
-        </w:tc>
-      </w:tr>
-      <w:tr>
-        <w:trPr>
-          <w:jc w:val="center"/>
-        </w:trPr>
-        <w:tc>
-          <w:tcPr>
-            <w:tcW w:w="2178" w:type="dxa"/>
-          </w:tcPr>
-          <w:p>
-            <w:pPr>
-              <w:pStyle w:val="ListParagraph"/>
-              <w:ind w:left="0"/>
-            </w:pPr>
-            <w:r>
-              <w:t xml:space="preserve">Source: </w:t>
-            </w:r>
-          </w:p>
-        </w:tc>
-        <w:tc>
-          <w:tcPr>
-            <w:tcW w:w="6831" w:type="dxa"/>
-          </w:tcPr>
-          <w:p>
-            <w:pPr>
-              <w:pStyle w:val="ListParagraph"/>
-              <w:ind w:left="0"/>
-            </w:pPr>
-            <w:r>
-              <w:t>Developers</w:t>
-            </w:r>
-          </w:p>
-        </w:tc>
-      </w:tr>
-      <w:tr>
-        <w:trPr>
-          <w:jc w:val="center"/>
-        </w:trPr>
-        <w:tc>
-          <w:tcPr>
-            <w:tcW w:w="2178" w:type="dxa"/>
-          </w:tcPr>
-          <w:p>
-            <w:pPr>
-              <w:pStyle w:val="ListParagraph"/>
-              <w:ind w:left="0"/>
-            </w:pPr>
-            <w:r>
-              <w:t xml:space="preserve">Dependency: </w:t>
-            </w:r>
-          </w:p>
-        </w:tc>
-        <w:tc>
-          <w:tcPr>
-            <w:tcW w:w="6831" w:type="dxa"/>
-          </w:tcPr>
-          <w:p>
-            <w:pPr>
-              <w:pStyle w:val="ListParagraph"/>
-              <w:ind w:left="0"/>
-            </w:pPr>
-            <w:r>
-              <w:t>None</w:t>
-            </w:r>
-          </w:p>
-        </w:tc>
-      </w:tr>
-      <w:tr>
-        <w:trPr>
-          <w:jc w:val="center"/>
-        </w:trPr>
-        <w:tc>
-          <w:tcPr>
-            <w:tcW w:w="2178" w:type="dxa"/>
-          </w:tcPr>
-          <w:p>
-            <w:pPr>
-              <w:pStyle w:val="ListParagraph"/>
-              <w:ind w:left="0"/>
-            </w:pPr>
-            <w:r>
-              <w:t xml:space="preserve">Conflicts: </w:t>
-            </w:r>
-          </w:p>
-        </w:tc>
-        <w:tc>
-          <w:tcPr>
-            <w:tcW w:w="6831" w:type="dxa"/>
-          </w:tcPr>
-          <w:p>
-            <w:pPr>
-              <w:pStyle w:val="ListParagraph"/>
-              <w:ind w:left="0"/>
-            </w:pPr>
-            <w:r>
-              <w:t>None</w:t>
-            </w:r>
-          </w:p>
-        </w:tc>
-      </w:tr>
-      <w:tr>
-        <w:trPr>
-          <w:jc w:val="center"/>
-        </w:trPr>
-        <w:tc>
-          <w:tcPr>
-            <w:tcW w:w="2178" w:type="dxa"/>
-          </w:tcPr>
-          <w:p>
-            <w:pPr>
-              <w:pStyle w:val="ListParagraph"/>
-              <w:ind w:left="0"/>
-            </w:pPr>
-            <w:r>
-              <w:t xml:space="preserve">Supporting Materials: </w:t>
-            </w:r>
-          </w:p>
-        </w:tc>
-        <w:tc>
-          <w:tcPr>
-            <w:tcW w:w="6831" w:type="dxa"/>
-          </w:tcPr>
-          <w:p>
-            <w:pPr>
-              <w:pStyle w:val="ListParagraph"/>
-              <w:ind w:left="0"/>
-            </w:pPr>
-            <w:r>
-              <w:t>None</w:t>
-            </w:r>
-            <w:hyperlink r:id="rId18" w:history="1"/>
-          </w:p>
-        </w:tc>
-      </w:tr>
-      <w:tr>
-        <w:trPr>
-          <w:jc w:val="center"/>
-        </w:trPr>
-        <w:tc>
-          <w:tcPr>
-            <w:tcW w:w="2178" w:type="dxa"/>
-          </w:tcPr>
-          <w:p>
-            <w:pPr>
-              <w:pStyle w:val="ListParagraph"/>
-              <w:ind w:left="0"/>
-            </w:pPr>
-            <w:r>
-              <w:t>Evaluation Method:</w:t>
-            </w:r>
-          </w:p>
-        </w:tc>
-        <w:tc>
-          <w:tcPr>
-            <w:tcW w:w="6831" w:type="dxa"/>
-          </w:tcPr>
-          <w:p>
-            <w:pPr>
-              <w:pStyle w:val="ListParagraph"/>
-              <w:ind w:left="0"/>
-            </w:pPr>
-            <w:r>
-              <w:t>Test Case 15</w:t>
-            </w:r>
-          </w:p>
-        </w:tc>
-      </w:tr>
-      <w:tr>
-        <w:trPr>
-          <w:jc w:val="center"/>
-        </w:trPr>
-        <w:tc>
-          <w:tcPr>
-            <w:tcW w:w="2178" w:type="dxa"/>
-          </w:tcPr>
-          <w:p>
-            <w:pPr>
-              <w:pStyle w:val="ListParagraph"/>
-              <w:ind w:left="0"/>
-            </w:pPr>
-            <w:r>
-              <w:t>Revision History:</w:t>
-            </w:r>
-          </w:p>
-        </w:tc>
-        <w:tc>
-          <w:tcPr>
-            <w:tcW w:w="6831" w:type="dxa"/>
-          </w:tcPr>
-          <w:p>
-            <w:pPr>
-              <w:pStyle w:val="ListParagraph"/>
-              <w:ind w:left="0"/>
-            </w:pPr>
-            <w:r>
-              <w:t>Manuel Gonzalez | 10/5/15 | Created the requirement</w:t>
-            </w:r>
-          </w:p>
-        </w:tc>
-      </w:tr>
-    </w:tbl>
-    <w:p>
-      <w:pPr>
-        <w:rPr>
-          <w:sz w:val="20"/>
-        </w:rPr>
-      </w:pPr>
-    </w:p>
     <w:p>
       <w:pPr>
         <w:rPr>
@@ -10382,8 +10145,8 @@
       </w:pPr>
     </w:p>
     <w:sectPr>
-      <w:headerReference w:type="default" r:id="rId19"/>
-      <w:footerReference w:type="default" r:id="rId20"/>
+      <w:headerReference w:type="default" r:id="rId18"/>
+      <w:footerReference w:type="default" r:id="rId19"/>
       <w:pgSz w:w="12240" w:h="15840"/>
       <w:pgMar w:top="1080" w:right="1350" w:bottom="990" w:left="1350" w:header="720" w:footer="720" w:gutter="0"/>
       <w:cols w:space="720"/>
@@ -10394,7 +10157,7 @@
 </file>
 
 <file path=word/endnotes.xml><?xml version="1.0" encoding="utf-8"?>
-<w:endnotes xmlns:wpc="http://schemas.microsoft.com/office/word/2010/wordprocessingCanvas" xmlns:mo="http://schemas.microsoft.com/office/mac/office/2008/main" xmlns:mc="http://schemas.openxmlformats.org/markup-compatibility/2006" xmlns:mv="urn:schemas-microsoft-com:mac:vml" xmlns:o="urn:schemas-microsoft-com:office:office" xmlns:r="http://schemas.openxmlformats.org/officeDocument/2006/relationships" xmlns:m="http://schemas.openxmlformats.org/officeDocument/2006/math" xmlns:v="urn:schemas-microsoft-com:vml" xmlns:wp14="http://schemas.microsoft.com/office/word/2010/wordprocessingDrawing" xmlns:wp="http://schemas.openxmlformats.org/drawingml/2006/wordprocessingDrawing" xmlns:w10="urn:schemas-microsoft-com:office:word" xmlns:w="http://schemas.openxmlformats.org/wordprocessingml/2006/main" xmlns:w14="http://schemas.microsoft.com/office/word/2010/wordml" xmlns:wpg="http://schemas.microsoft.com/office/word/2010/wordprocessingGroup" xmlns:wpi="http://schemas.microsoft.com/office/word/2010/wordprocessingInk" xmlns:wne="http://schemas.microsoft.com/office/word/2006/wordml" xmlns:wps="http://schemas.microsoft.com/office/word/2010/wordprocessingShape" mc:Ignorable="w14 wp14">
+<w:endnotes xmlns:wpc="http://schemas.microsoft.com/office/word/2010/wordprocessingCanvas" xmlns:mc="http://schemas.openxmlformats.org/markup-compatibility/2006" xmlns:o="urn:schemas-microsoft-com:office:office" xmlns:r="http://schemas.openxmlformats.org/officeDocument/2006/relationships" xmlns:m="http://schemas.openxmlformats.org/officeDocument/2006/math" xmlns:v="urn:schemas-microsoft-com:vml" xmlns:wp14="http://schemas.microsoft.com/office/word/2010/wordprocessingDrawing" xmlns:wp="http://schemas.openxmlformats.org/drawingml/2006/wordprocessingDrawing" xmlns:w10="urn:schemas-microsoft-com:office:word" xmlns:w="http://schemas.openxmlformats.org/wordprocessingml/2006/main" xmlns:w14="http://schemas.microsoft.com/office/word/2010/wordml" xmlns:w15="http://schemas.microsoft.com/office/word/2012/wordml" xmlns:wpg="http://schemas.microsoft.com/office/word/2010/wordprocessingGroup" xmlns:wpi="http://schemas.microsoft.com/office/word/2010/wordprocessingInk" xmlns:wne="http://schemas.microsoft.com/office/word/2006/wordml" xmlns:wps="http://schemas.microsoft.com/office/word/2010/wordprocessingShape" mc:Ignorable="w14 w15 wp14">
   <w:endnote w:type="separator" w:id="-1">
     <w:p>
       <w:pPr>
@@ -10426,7 +10189,7 @@
 </file>
 
 <file path=word/footer1.xml><?xml version="1.0" encoding="utf-8"?>
-<w:ftr xmlns:wpc="http://schemas.microsoft.com/office/word/2010/wordprocessingCanvas" xmlns:mo="http://schemas.microsoft.com/office/mac/office/2008/main" xmlns:mc="http://schemas.openxmlformats.org/markup-compatibility/2006" xmlns:mv="urn:schemas-microsoft-com:mac:vml" xmlns:o="urn:schemas-microsoft-com:office:office" xmlns:r="http://schemas.openxmlformats.org/officeDocument/2006/relationships" xmlns:m="http://schemas.openxmlformats.org/officeDocument/2006/math" xmlns:v="urn:schemas-microsoft-com:vml" xmlns:wp14="http://schemas.microsoft.com/office/word/2010/wordprocessingDrawing" xmlns:wp="http://schemas.openxmlformats.org/drawingml/2006/wordprocessingDrawing" xmlns:w10="urn:schemas-microsoft-com:office:word" xmlns:w="http://schemas.openxmlformats.org/wordprocessingml/2006/main" xmlns:w14="http://schemas.microsoft.com/office/word/2010/wordml" xmlns:wpg="http://schemas.microsoft.com/office/word/2010/wordprocessingGroup" xmlns:wpi="http://schemas.microsoft.com/office/word/2010/wordprocessingInk" xmlns:wne="http://schemas.microsoft.com/office/word/2006/wordml" xmlns:wps="http://schemas.microsoft.com/office/word/2010/wordprocessingShape" mc:Ignorable="w14 wp14">
+<w:ftr xmlns:wpc="http://schemas.microsoft.com/office/word/2010/wordprocessingCanvas" xmlns:mc="http://schemas.openxmlformats.org/markup-compatibility/2006" xmlns:o="urn:schemas-microsoft-com:office:office" xmlns:r="http://schemas.openxmlformats.org/officeDocument/2006/relationships" xmlns:m="http://schemas.openxmlformats.org/officeDocument/2006/math" xmlns:v="urn:schemas-microsoft-com:vml" xmlns:wp14="http://schemas.microsoft.com/office/word/2010/wordprocessingDrawing" xmlns:wp="http://schemas.openxmlformats.org/drawingml/2006/wordprocessingDrawing" xmlns:w10="urn:schemas-microsoft-com:office:word" xmlns:w="http://schemas.openxmlformats.org/wordprocessingml/2006/main" xmlns:w14="http://schemas.microsoft.com/office/word/2010/wordml" xmlns:w15="http://schemas.microsoft.com/office/word/2012/wordml" xmlns:wpg="http://schemas.microsoft.com/office/word/2010/wordprocessingGroup" xmlns:wpi="http://schemas.microsoft.com/office/word/2010/wordprocessingInk" xmlns:wne="http://schemas.microsoft.com/office/word/2006/wordml" xmlns:wps="http://schemas.microsoft.com/office/word/2010/wordprocessingShape" mc:Ignorable="w14 w15 wp14">
   <w:p>
     <w:pPr>
       <w:pStyle w:val="Footer"/>
@@ -10436,7 +10199,7 @@
 </file>
 
 <file path=word/footnotes.xml><?xml version="1.0" encoding="utf-8"?>
-<w:footnotes xmlns:wpc="http://schemas.microsoft.com/office/word/2010/wordprocessingCanvas" xmlns:mo="http://schemas.microsoft.com/office/mac/office/2008/main" xmlns:mc="http://schemas.openxmlformats.org/markup-compatibility/2006" xmlns:mv="urn:schemas-microsoft-com:mac:vml" xmlns:o="urn:schemas-microsoft-com:office:office" xmlns:r="http://schemas.openxmlformats.org/officeDocument/2006/relationships" xmlns:m="http://schemas.openxmlformats.org/officeDocument/2006/math" xmlns:v="urn:schemas-microsoft-com:vml" xmlns:wp14="http://schemas.microsoft.com/office/word/2010/wordprocessingDrawing" xmlns:wp="http://schemas.openxmlformats.org/drawingml/2006/wordprocessingDrawing" xmlns:w10="urn:schemas-microsoft-com:office:word" xmlns:w="http://schemas.openxmlformats.org/wordprocessingml/2006/main" xmlns:w14="http://schemas.microsoft.com/office/word/2010/wordml" xmlns:wpg="http://schemas.microsoft.com/office/word/2010/wordprocessingGroup" xmlns:wpi="http://schemas.microsoft.com/office/word/2010/wordprocessingInk" xmlns:wne="http://schemas.microsoft.com/office/word/2006/wordml" xmlns:wps="http://schemas.microsoft.com/office/word/2010/wordprocessingShape" mc:Ignorable="w14 wp14">
+<w:footnotes xmlns:wpc="http://schemas.microsoft.com/office/word/2010/wordprocessingCanvas" xmlns:mc="http://schemas.openxmlformats.org/markup-compatibility/2006" xmlns:o="urn:schemas-microsoft-com:office:office" xmlns:r="http://schemas.openxmlformats.org/officeDocument/2006/relationships" xmlns:m="http://schemas.openxmlformats.org/officeDocument/2006/math" xmlns:v="urn:schemas-microsoft-com:vml" xmlns:wp14="http://schemas.microsoft.com/office/word/2010/wordprocessingDrawing" xmlns:wp="http://schemas.openxmlformats.org/drawingml/2006/wordprocessingDrawing" xmlns:w10="urn:schemas-microsoft-com:office:word" xmlns:w="http://schemas.openxmlformats.org/wordprocessingml/2006/main" xmlns:w14="http://schemas.microsoft.com/office/word/2010/wordml" xmlns:w15="http://schemas.microsoft.com/office/word/2012/wordml" xmlns:wpg="http://schemas.microsoft.com/office/word/2010/wordprocessingGroup" xmlns:wpi="http://schemas.microsoft.com/office/word/2010/wordprocessingInk" xmlns:wne="http://schemas.microsoft.com/office/word/2006/wordml" xmlns:wps="http://schemas.microsoft.com/office/word/2010/wordprocessingShape" mc:Ignorable="w14 w15 wp14">
   <w:footnote w:type="separator" w:id="-1">
     <w:p>
       <w:pPr>
@@ -10468,7 +10231,7 @@
 </file>
 
 <file path=word/header1.xml><?xml version="1.0" encoding="utf-8"?>
-<w:hdr xmlns:wpc="http://schemas.microsoft.com/office/word/2010/wordprocessingCanvas" xmlns:mo="http://schemas.microsoft.com/office/mac/office/2008/main" xmlns:mc="http://schemas.openxmlformats.org/markup-compatibility/2006" xmlns:mv="urn:schemas-microsoft-com:mac:vml" xmlns:o="urn:schemas-microsoft-com:office:office" xmlns:r="http://schemas.openxmlformats.org/officeDocument/2006/relationships" xmlns:m="http://schemas.openxmlformats.org/officeDocument/2006/math" xmlns:v="urn:schemas-microsoft-com:vml" xmlns:wp14="http://schemas.microsoft.com/office/word/2010/wordprocessingDrawing" xmlns:wp="http://schemas.openxmlformats.org/drawingml/2006/wordprocessingDrawing" xmlns:w10="urn:schemas-microsoft-com:office:word" xmlns:w="http://schemas.openxmlformats.org/wordprocessingml/2006/main" xmlns:w14="http://schemas.microsoft.com/office/word/2010/wordml" xmlns:wpg="http://schemas.microsoft.com/office/word/2010/wordprocessingGroup" xmlns:wpi="http://schemas.microsoft.com/office/word/2010/wordprocessingInk" xmlns:wne="http://schemas.microsoft.com/office/word/2006/wordml" xmlns:wps="http://schemas.microsoft.com/office/word/2010/wordprocessingShape" mc:Ignorable="w14 wp14">
+<w:hdr xmlns:wpc="http://schemas.microsoft.com/office/word/2010/wordprocessingCanvas" xmlns:mc="http://schemas.openxmlformats.org/markup-compatibility/2006" xmlns:o="urn:schemas-microsoft-com:office:office" xmlns:r="http://schemas.openxmlformats.org/officeDocument/2006/relationships" xmlns:m="http://schemas.openxmlformats.org/officeDocument/2006/math" xmlns:v="urn:schemas-microsoft-com:vml" xmlns:wp14="http://schemas.microsoft.com/office/word/2010/wordprocessingDrawing" xmlns:wp="http://schemas.openxmlformats.org/drawingml/2006/wordprocessingDrawing" xmlns:w10="urn:schemas-microsoft-com:office:word" xmlns:w="http://schemas.openxmlformats.org/wordprocessingml/2006/main" xmlns:w14="http://schemas.microsoft.com/office/word/2010/wordml" xmlns:w15="http://schemas.microsoft.com/office/word/2012/wordml" xmlns:wpg="http://schemas.microsoft.com/office/word/2010/wordprocessingGroup" xmlns:wpi="http://schemas.microsoft.com/office/word/2010/wordprocessingInk" xmlns:wne="http://schemas.microsoft.com/office/word/2006/wordml" xmlns:wps="http://schemas.microsoft.com/office/word/2010/wordprocessingShape" mc:Ignorable="w14 w15 wp14">
   <w:p>
     <w:pPr>
       <w:pStyle w:val="Header"/>
@@ -10478,8 +10241,8 @@
 </file>
 
 <file path=word/numbering.xml><?xml version="1.0" encoding="utf-8"?>
-<w:numbering xmlns:wpc="http://schemas.microsoft.com/office/word/2010/wordprocessingCanvas" xmlns:mo="http://schemas.microsoft.com/office/mac/office/2008/main" xmlns:mc="http://schemas.openxmlformats.org/markup-compatibility/2006" xmlns:mv="urn:schemas-microsoft-com:mac:vml" xmlns:o="urn:schemas-microsoft-com:office:office" xmlns:r="http://schemas.openxmlformats.org/officeDocument/2006/relationships" xmlns:m="http://schemas.openxmlformats.org/officeDocument/2006/math" xmlns:v="urn:schemas-microsoft-com:vml" xmlns:wp14="http://schemas.microsoft.com/office/word/2010/wordprocessingDrawing" xmlns:wp="http://schemas.openxmlformats.org/drawingml/2006/wordprocessingDrawing" xmlns:w10="urn:schemas-microsoft-com:office:word" xmlns:w="http://schemas.openxmlformats.org/wordprocessingml/2006/main" xmlns:w14="http://schemas.microsoft.com/office/word/2010/wordml" xmlns:wpg="http://schemas.microsoft.com/office/word/2010/wordprocessingGroup" xmlns:wpi="http://schemas.microsoft.com/office/word/2010/wordprocessingInk" xmlns:wne="http://schemas.microsoft.com/office/word/2006/wordml" xmlns:wps="http://schemas.microsoft.com/office/word/2010/wordprocessingShape" mc:Ignorable="w14 wp14">
-  <w:abstractNum w:abstractNumId="0">
+<w:numbering xmlns:wpc="http://schemas.microsoft.com/office/word/2010/wordprocessingCanvas" xmlns:mc="http://schemas.openxmlformats.org/markup-compatibility/2006" xmlns:o="urn:schemas-microsoft-com:office:office" xmlns:r="http://schemas.openxmlformats.org/officeDocument/2006/relationships" xmlns:m="http://schemas.openxmlformats.org/officeDocument/2006/math" xmlns:v="urn:schemas-microsoft-com:vml" xmlns:wp14="http://schemas.microsoft.com/office/word/2010/wordprocessingDrawing" xmlns:wp="http://schemas.openxmlformats.org/drawingml/2006/wordprocessingDrawing" xmlns:w10="urn:schemas-microsoft-com:office:word" xmlns:w="http://schemas.openxmlformats.org/wordprocessingml/2006/main" xmlns:w14="http://schemas.microsoft.com/office/word/2010/wordml" xmlns:w15="http://schemas.microsoft.com/office/word/2012/wordml" xmlns:wpg="http://schemas.microsoft.com/office/word/2010/wordprocessingGroup" xmlns:wpi="http://schemas.microsoft.com/office/word/2010/wordprocessingInk" xmlns:wne="http://schemas.microsoft.com/office/word/2006/wordml" xmlns:wps="http://schemas.microsoft.com/office/word/2010/wordprocessingShape" mc:Ignorable="w14 w15 wp14">
+  <w:abstractNum w:abstractNumId="0" w15:restartNumberingAfterBreak="0">
     <w:nsid w:val="053919D3"/>
     <w:multiLevelType w:val="multilevel"/>
     <w:tmpl w:val="6AB4EF92"/>
@@ -10597,7 +10360,7 @@
       </w:rPr>
     </w:lvl>
   </w:abstractNum>
-  <w:abstractNum w:abstractNumId="1">
+  <w:abstractNum w:abstractNumId="1" w15:restartNumberingAfterBreak="0">
     <w:nsid w:val="0F666C69"/>
     <w:multiLevelType w:val="hybridMultilevel"/>
     <w:tmpl w:val="8F16BC60"/>
@@ -10686,7 +10449,7 @@
       </w:pPr>
     </w:lvl>
   </w:abstractNum>
-  <w:abstractNum w:abstractNumId="2">
+  <w:abstractNum w:abstractNumId="2" w15:restartNumberingAfterBreak="0">
     <w:nsid w:val="15797A71"/>
     <w:multiLevelType w:val="multilevel"/>
     <w:tmpl w:val="6AB4EF92"/>
@@ -10804,7 +10567,7 @@
       </w:rPr>
     </w:lvl>
   </w:abstractNum>
-  <w:abstractNum w:abstractNumId="3">
+  <w:abstractNum w:abstractNumId="3" w15:restartNumberingAfterBreak="0">
     <w:nsid w:val="19895AE3"/>
     <w:multiLevelType w:val="multilevel"/>
     <w:tmpl w:val="6AB4EF92"/>
@@ -10922,7 +10685,7 @@
       </w:rPr>
     </w:lvl>
   </w:abstractNum>
-  <w:abstractNum w:abstractNumId="4">
+  <w:abstractNum w:abstractNumId="4" w15:restartNumberingAfterBreak="0">
     <w:nsid w:val="1C8B33B7"/>
     <w:multiLevelType w:val="hybridMultilevel"/>
     <w:tmpl w:val="4CF609C8"/>
@@ -11035,7 +10798,7 @@
       </w:rPr>
     </w:lvl>
   </w:abstractNum>
-  <w:abstractNum w:abstractNumId="5">
+  <w:abstractNum w:abstractNumId="5" w15:restartNumberingAfterBreak="0">
     <w:nsid w:val="1F0D7D0C"/>
     <w:multiLevelType w:val="hybridMultilevel"/>
     <w:tmpl w:val="FBF802C4"/>
@@ -11148,7 +10911,7 @@
       </w:rPr>
     </w:lvl>
   </w:abstractNum>
-  <w:abstractNum w:abstractNumId="6">
+  <w:abstractNum w:abstractNumId="6" w15:restartNumberingAfterBreak="0">
     <w:nsid w:val="25A979D3"/>
     <w:multiLevelType w:val="multilevel"/>
     <w:tmpl w:val="4CF609C8"/>
@@ -11261,7 +11024,7 @@
       </w:rPr>
     </w:lvl>
   </w:abstractNum>
-  <w:abstractNum w:abstractNumId="7">
+  <w:abstractNum w:abstractNumId="7" w15:restartNumberingAfterBreak="0">
     <w:nsid w:val="25BE2BBC"/>
     <w:multiLevelType w:val="multilevel"/>
     <w:tmpl w:val="CD5E4576"/>
@@ -11392,7 +11155,7 @@
       </w:rPr>
     </w:lvl>
   </w:abstractNum>
-  <w:abstractNum w:abstractNumId="8">
+  <w:abstractNum w:abstractNumId="8" w15:restartNumberingAfterBreak="0">
     <w:nsid w:val="2CB01B1E"/>
     <w:multiLevelType w:val="hybridMultilevel"/>
     <w:tmpl w:val="0A8E44B6"/>
@@ -11505,7 +11268,7 @@
       </w:rPr>
     </w:lvl>
   </w:abstractNum>
-  <w:abstractNum w:abstractNumId="9">
+  <w:abstractNum w:abstractNumId="9" w15:restartNumberingAfterBreak="0">
     <w:nsid w:val="37FF718F"/>
     <w:multiLevelType w:val="hybridMultilevel"/>
     <w:tmpl w:val="A39E8426"/>
@@ -11594,7 +11357,7 @@
       </w:pPr>
     </w:lvl>
   </w:abstractNum>
-  <w:abstractNum w:abstractNumId="10">
+  <w:abstractNum w:abstractNumId="10" w15:restartNumberingAfterBreak="0">
     <w:nsid w:val="392B71F3"/>
     <w:multiLevelType w:val="hybridMultilevel"/>
     <w:tmpl w:val="7876A55A"/>
@@ -11707,7 +11470,7 @@
       </w:rPr>
     </w:lvl>
   </w:abstractNum>
-  <w:abstractNum w:abstractNumId="11">
+  <w:abstractNum w:abstractNumId="11" w15:restartNumberingAfterBreak="0">
     <w:nsid w:val="3C7B73BF"/>
     <w:multiLevelType w:val="hybridMultilevel"/>
     <w:tmpl w:val="48ECF97C"/>
@@ -11796,7 +11559,7 @@
       </w:pPr>
     </w:lvl>
   </w:abstractNum>
-  <w:abstractNum w:abstractNumId="12">
+  <w:abstractNum w:abstractNumId="12" w15:restartNumberingAfterBreak="0">
     <w:nsid w:val="3D1E5EF1"/>
     <w:multiLevelType w:val="multilevel"/>
     <w:tmpl w:val="0409001D"/>
@@ -11882,7 +11645,7 @@
       </w:pPr>
     </w:lvl>
   </w:abstractNum>
-  <w:abstractNum w:abstractNumId="13">
+  <w:abstractNum w:abstractNumId="13" w15:restartNumberingAfterBreak="0">
     <w:nsid w:val="3E643DB0"/>
     <w:multiLevelType w:val="multilevel"/>
     <w:tmpl w:val="06A8C93C"/>
@@ -11995,7 +11758,7 @@
       </w:rPr>
     </w:lvl>
   </w:abstractNum>
-  <w:abstractNum w:abstractNumId="14">
+  <w:abstractNum w:abstractNumId="14" w15:restartNumberingAfterBreak="0">
     <w:nsid w:val="44930BC8"/>
     <w:multiLevelType w:val="multilevel"/>
     <w:tmpl w:val="23B2B008"/>
@@ -12098,7 +11861,7 @@
       </w:pPr>
     </w:lvl>
   </w:abstractNum>
-  <w:abstractNum w:abstractNumId="15">
+  <w:abstractNum w:abstractNumId="15" w15:restartNumberingAfterBreak="0">
     <w:nsid w:val="46253C06"/>
     <w:multiLevelType w:val="hybridMultilevel"/>
     <w:tmpl w:val="06A8C93C"/>
@@ -12211,7 +11974,7 @@
       </w:rPr>
     </w:lvl>
   </w:abstractNum>
-  <w:abstractNum w:abstractNumId="16">
+  <w:abstractNum w:abstractNumId="16" w15:restartNumberingAfterBreak="0">
     <w:nsid w:val="497E3A62"/>
     <w:multiLevelType w:val="multilevel"/>
     <w:tmpl w:val="0A8E44B6"/>
@@ -12324,7 +12087,7 @@
       </w:rPr>
     </w:lvl>
   </w:abstractNum>
-  <w:abstractNum w:abstractNumId="17">
+  <w:abstractNum w:abstractNumId="17" w15:restartNumberingAfterBreak="0">
     <w:nsid w:val="50F105FC"/>
     <w:multiLevelType w:val="hybridMultilevel"/>
     <w:tmpl w:val="88861DA0"/>
@@ -12410,7 +12173,7 @@
       </w:pPr>
     </w:lvl>
   </w:abstractNum>
-  <w:abstractNum w:abstractNumId="18">
+  <w:abstractNum w:abstractNumId="18" w15:restartNumberingAfterBreak="0">
     <w:nsid w:val="53B50D4A"/>
     <w:multiLevelType w:val="hybridMultilevel"/>
     <w:tmpl w:val="F45E51D2"/>
@@ -12523,7 +12286,7 @@
       </w:rPr>
     </w:lvl>
   </w:abstractNum>
-  <w:abstractNum w:abstractNumId="19">
+  <w:abstractNum w:abstractNumId="19" w15:restartNumberingAfterBreak="0">
     <w:nsid w:val="5581047F"/>
     <w:multiLevelType w:val="hybridMultilevel"/>
     <w:tmpl w:val="46D492E4"/>
@@ -12636,7 +12399,7 @@
       </w:rPr>
     </w:lvl>
   </w:abstractNum>
-  <w:abstractNum w:abstractNumId="20">
+  <w:abstractNum w:abstractNumId="20" w15:restartNumberingAfterBreak="0">
     <w:nsid w:val="677129E1"/>
     <w:multiLevelType w:val="hybridMultilevel"/>
     <w:tmpl w:val="8E2A6DD2"/>
@@ -12722,7 +12485,7 @@
       </w:pPr>
     </w:lvl>
   </w:abstractNum>
-  <w:abstractNum w:abstractNumId="21">
+  <w:abstractNum w:abstractNumId="21" w15:restartNumberingAfterBreak="0">
     <w:nsid w:val="6979197A"/>
     <w:multiLevelType w:val="multilevel"/>
     <w:tmpl w:val="893682BC"/>
@@ -12817,7 +12580,7 @@
       </w:pPr>
     </w:lvl>
   </w:abstractNum>
-  <w:abstractNum w:abstractNumId="22">
+  <w:abstractNum w:abstractNumId="22" w15:restartNumberingAfterBreak="0">
     <w:nsid w:val="725B6C90"/>
     <w:multiLevelType w:val="multilevel"/>
     <w:tmpl w:val="CD5E4576"/>
@@ -12948,7 +12711,7 @@
       </w:rPr>
     </w:lvl>
   </w:abstractNum>
-  <w:abstractNum w:abstractNumId="23">
+  <w:abstractNum w:abstractNumId="23" w15:restartNumberingAfterBreak="0">
     <w:nsid w:val="76380881"/>
     <w:multiLevelType w:val="hybridMultilevel"/>
     <w:tmpl w:val="E1CAA442"/>
@@ -13061,7 +12824,7 @@
       </w:rPr>
     </w:lvl>
   </w:abstractNum>
-  <w:abstractNum w:abstractNumId="24">
+  <w:abstractNum w:abstractNumId="24" w15:restartNumberingAfterBreak="0">
     <w:nsid w:val="7A903450"/>
     <w:multiLevelType w:val="multilevel"/>
     <w:tmpl w:val="06A8C93C"/>
@@ -13174,7 +12937,7 @@
       </w:rPr>
     </w:lvl>
   </w:abstractNum>
-  <w:abstractNum w:abstractNumId="25">
+  <w:abstractNum w:abstractNumId="25" w15:restartNumberingAfterBreak="0">
     <w:nsid w:val="7E2D4E3B"/>
     <w:multiLevelType w:val="multilevel"/>
     <w:tmpl w:val="CD5E4576"/>
@@ -13387,7 +13150,7 @@
 </file>
 
 <file path=word/styles.xml><?xml version="1.0" encoding="utf-8"?>
-<w:styles xmlns:mc="http://schemas.openxmlformats.org/markup-compatibility/2006" xmlns:r="http://schemas.openxmlformats.org/officeDocument/2006/relationships" xmlns:w="http://schemas.openxmlformats.org/wordprocessingml/2006/main" xmlns:w14="http://schemas.microsoft.com/office/word/2010/wordml" mc:Ignorable="w14">
+<w:styles xmlns:mc="http://schemas.openxmlformats.org/markup-compatibility/2006" xmlns:r="http://schemas.openxmlformats.org/officeDocument/2006/relationships" xmlns:w="http://schemas.openxmlformats.org/wordprocessingml/2006/main" xmlns:w14="http://schemas.microsoft.com/office/word/2010/wordml" xmlns:w15="http://schemas.microsoft.com/office/word/2012/wordml" mc:Ignorable="w14 w15">
   <w:docDefaults>
     <w:rPrDefault>
       <w:rPr>
@@ -13403,153 +13166,369 @@
       </w:pPr>
     </w:pPrDefault>
   </w:docDefaults>
-  <w:latentStyles w:defLockedState="0" w:defUIPriority="99" w:defSemiHidden="1" w:defUnhideWhenUsed="1" w:defQFormat="0" w:count="276">
-    <w:lsdException w:name="Normal" w:semiHidden="0" w:uiPriority="0" w:unhideWhenUsed="0" w:qFormat="1"/>
-    <w:lsdException w:name="heading 1" w:semiHidden="0" w:uiPriority="9" w:unhideWhenUsed="0" w:qFormat="1"/>
-    <w:lsdException w:name="heading 2" w:uiPriority="9" w:qFormat="1"/>
-    <w:lsdException w:name="heading 3" w:uiPriority="9" w:qFormat="1"/>
-    <w:lsdException w:name="heading 4" w:uiPriority="9" w:qFormat="1"/>
-    <w:lsdException w:name="heading 5" w:uiPriority="9" w:qFormat="1"/>
-    <w:lsdException w:name="heading 6" w:uiPriority="9" w:qFormat="1"/>
-    <w:lsdException w:name="heading 7" w:uiPriority="9" w:qFormat="1"/>
-    <w:lsdException w:name="heading 8" w:uiPriority="9" w:qFormat="1"/>
-    <w:lsdException w:name="heading 9" w:uiPriority="9" w:qFormat="1"/>
-    <w:lsdException w:name="toc 1" w:uiPriority="39"/>
-    <w:lsdException w:name="toc 2" w:uiPriority="39"/>
-    <w:lsdException w:name="toc 3" w:uiPriority="39"/>
-    <w:lsdException w:name="toc 4" w:uiPriority="39"/>
-    <w:lsdException w:name="toc 5" w:uiPriority="39"/>
-    <w:lsdException w:name="toc 6" w:uiPriority="39"/>
-    <w:lsdException w:name="toc 7" w:uiPriority="39"/>
-    <w:lsdException w:name="toc 8" w:uiPriority="39"/>
-    <w:lsdException w:name="toc 9" w:uiPriority="39"/>
-    <w:lsdException w:name="caption" w:uiPriority="35" w:qFormat="1"/>
-    <w:lsdException w:name="Title" w:semiHidden="0" w:uiPriority="10" w:unhideWhenUsed="0" w:qFormat="1"/>
-    <w:lsdException w:name="Default Paragraph Font" w:uiPriority="1"/>
-    <w:lsdException w:name="Subtitle" w:semiHidden="0" w:uiPriority="11" w:unhideWhenUsed="0" w:qFormat="1"/>
-    <w:lsdException w:name="Strong" w:semiHidden="0" w:uiPriority="22" w:unhideWhenUsed="0" w:qFormat="1"/>
-    <w:lsdException w:name="Emphasis" w:semiHidden="0" w:uiPriority="20" w:unhideWhenUsed="0" w:qFormat="1"/>
-    <w:lsdException w:name="Table Grid" w:semiHidden="0" w:uiPriority="39" w:unhideWhenUsed="0"/>
-    <w:lsdException w:name="Note Level 1" w:semiHidden="0" w:unhideWhenUsed="0"/>
-    <w:lsdException w:name="Note Level 2" w:semiHidden="0" w:unhideWhenUsed="0"/>
-    <w:lsdException w:name="Note Level 3" w:semiHidden="0" w:unhideWhenUsed="0"/>
-    <w:lsdException w:name="Note Level 4" w:semiHidden="0" w:unhideWhenUsed="0"/>
-    <w:lsdException w:name="Note Level 5" w:semiHidden="0" w:unhideWhenUsed="0"/>
-    <w:lsdException w:name="Note Level 6" w:semiHidden="0" w:unhideWhenUsed="0"/>
-    <w:lsdException w:name="Note Level 7" w:semiHidden="0" w:unhideWhenUsed="0"/>
-    <w:lsdException w:name="Note Level 8" w:semiHidden="0" w:unhideWhenUsed="0"/>
-    <w:lsdException w:name="Note Level 9" w:semiHidden="0" w:unhideWhenUsed="0"/>
-    <w:lsdException w:name="Placeholder Text" w:unhideWhenUsed="0"/>
-    <w:lsdException w:name="No Spacing" w:semiHidden="0" w:uiPriority="1" w:unhideWhenUsed="0" w:qFormat="1"/>
-    <w:lsdException w:name="Light Shading" w:semiHidden="0" w:uiPriority="60" w:unhideWhenUsed="0"/>
-    <w:lsdException w:name="Light List" w:semiHidden="0" w:uiPriority="61" w:unhideWhenUsed="0"/>
-    <w:lsdException w:name="Light Grid" w:semiHidden="0" w:uiPriority="62" w:unhideWhenUsed="0"/>
-    <w:lsdException w:name="Medium Shading 1" w:semiHidden="0" w:uiPriority="63" w:unhideWhenUsed="0"/>
-    <w:lsdException w:name="Medium Shading 2" w:semiHidden="0" w:uiPriority="64" w:unhideWhenUsed="0"/>
-    <w:lsdException w:name="Medium List 1" w:semiHidden="0" w:uiPriority="65" w:unhideWhenUsed="0"/>
-    <w:lsdException w:name="Medium List 2" w:semiHidden="0" w:uiPriority="66" w:unhideWhenUsed="0"/>
-    <w:lsdException w:name="Medium Grid 1" w:semiHidden="0" w:uiPriority="67" w:unhideWhenUsed="0"/>
-    <w:lsdException w:name="Medium Grid 2" w:semiHidden="0" w:uiPriority="68" w:unhideWhenUsed="0"/>
-    <w:lsdException w:name="Medium Grid 3" w:semiHidden="0" w:uiPriority="69" w:unhideWhenUsed="0"/>
-    <w:lsdException w:name="Dark List" w:semiHidden="0" w:uiPriority="70" w:unhideWhenUsed="0"/>
-    <w:lsdException w:name="Colorful Shading" w:semiHidden="0" w:uiPriority="71" w:unhideWhenUsed="0"/>
-    <w:lsdException w:name="Colorful List" w:semiHidden="0" w:uiPriority="72" w:unhideWhenUsed="0"/>
-    <w:lsdException w:name="Colorful Grid" w:semiHidden="0" w:uiPriority="73" w:unhideWhenUsed="0"/>
-    <w:lsdException w:name="Light Shading Accent 1" w:semiHidden="0" w:uiPriority="60" w:unhideWhenUsed="0"/>
-    <w:lsdException w:name="Light List Accent 1" w:semiHidden="0" w:uiPriority="61" w:unhideWhenUsed="0"/>
-    <w:lsdException w:name="Light Grid Accent 1" w:semiHidden="0" w:uiPriority="62" w:unhideWhenUsed="0"/>
-    <w:lsdException w:name="Medium Shading 1 Accent 1" w:semiHidden="0" w:uiPriority="63" w:unhideWhenUsed="0"/>
-    <w:lsdException w:name="Medium Shading 2 Accent 1" w:semiHidden="0" w:uiPriority="64" w:unhideWhenUsed="0"/>
-    <w:lsdException w:name="Medium List 1 Accent 1" w:semiHidden="0" w:uiPriority="65" w:unhideWhenUsed="0"/>
-    <w:lsdException w:name="Revision" w:unhideWhenUsed="0"/>
-    <w:lsdException w:name="List Paragraph" w:semiHidden="0" w:uiPriority="34" w:unhideWhenUsed="0" w:qFormat="1"/>
-    <w:lsdException w:name="Quote" w:semiHidden="0" w:uiPriority="29" w:unhideWhenUsed="0" w:qFormat="1"/>
-    <w:lsdException w:name="Intense Quote" w:semiHidden="0" w:uiPriority="30" w:unhideWhenUsed="0" w:qFormat="1"/>
-    <w:lsdException w:name="Medium List 2 Accent 1" w:semiHidden="0" w:uiPriority="66" w:unhideWhenUsed="0"/>
-    <w:lsdException w:name="Medium Grid 1 Accent 1" w:semiHidden="0" w:uiPriority="67" w:unhideWhenUsed="0"/>
-    <w:lsdException w:name="Medium Grid 2 Accent 1" w:semiHidden="0" w:uiPriority="68" w:unhideWhenUsed="0"/>
-    <w:lsdException w:name="Medium Grid 3 Accent 1" w:semiHidden="0" w:uiPriority="69" w:unhideWhenUsed="0"/>
-    <w:lsdException w:name="Dark List Accent 1" w:semiHidden="0" w:uiPriority="70" w:unhideWhenUsed="0"/>
-    <w:lsdException w:name="Colorful Shading Accent 1" w:semiHidden="0" w:uiPriority="71" w:unhideWhenUsed="0"/>
-    <w:lsdException w:name="Colorful List Accent 1" w:semiHidden="0" w:uiPriority="72" w:unhideWhenUsed="0"/>
-    <w:lsdException w:name="Colorful Grid Accent 1" w:semiHidden="0" w:uiPriority="73" w:unhideWhenUsed="0"/>
-    <w:lsdException w:name="Light Shading Accent 2" w:semiHidden="0" w:uiPriority="60" w:unhideWhenUsed="0"/>
-    <w:lsdException w:name="Light List Accent 2" w:semiHidden="0" w:uiPriority="61" w:unhideWhenUsed="0"/>
-    <w:lsdException w:name="Light Grid Accent 2" w:semiHidden="0" w:uiPriority="62" w:unhideWhenUsed="0"/>
-    <w:lsdException w:name="Medium Shading 1 Accent 2" w:semiHidden="0" w:uiPriority="63" w:unhideWhenUsed="0"/>
-    <w:lsdException w:name="Medium Shading 2 Accent 2" w:semiHidden="0" w:uiPriority="64" w:unhideWhenUsed="0"/>
-    <w:lsdException w:name="Medium List 1 Accent 2" w:semiHidden="0" w:uiPriority="65" w:unhideWhenUsed="0"/>
-    <w:lsdException w:name="Medium List 2 Accent 2" w:semiHidden="0" w:uiPriority="66" w:unhideWhenUsed="0"/>
-    <w:lsdException w:name="Medium Grid 1 Accent 2" w:semiHidden="0" w:uiPriority="67" w:unhideWhenUsed="0"/>
-    <w:lsdException w:name="Medium Grid 2 Accent 2" w:semiHidden="0" w:uiPriority="68" w:unhideWhenUsed="0"/>
-    <w:lsdException w:name="Medium Grid 3 Accent 2" w:semiHidden="0" w:uiPriority="69" w:unhideWhenUsed="0"/>
-    <w:lsdException w:name="Dark List Accent 2" w:semiHidden="0" w:uiPriority="70" w:unhideWhenUsed="0"/>
-    <w:lsdException w:name="Colorful Shading Accent 2" w:semiHidden="0" w:uiPriority="71" w:unhideWhenUsed="0"/>
-    <w:lsdException w:name="Colorful List Accent 2" w:semiHidden="0" w:uiPriority="72" w:unhideWhenUsed="0"/>
-    <w:lsdException w:name="Colorful Grid Accent 2" w:semiHidden="0" w:uiPriority="73" w:unhideWhenUsed="0"/>
-    <w:lsdException w:name="Light Shading Accent 3" w:semiHidden="0" w:uiPriority="60" w:unhideWhenUsed="0"/>
-    <w:lsdException w:name="Light List Accent 3" w:semiHidden="0" w:uiPriority="61" w:unhideWhenUsed="0"/>
-    <w:lsdException w:name="Light Grid Accent 3" w:semiHidden="0" w:uiPriority="62" w:unhideWhenUsed="0"/>
-    <w:lsdException w:name="Medium Shading 1 Accent 3" w:semiHidden="0" w:uiPriority="63" w:unhideWhenUsed="0"/>
-    <w:lsdException w:name="Medium Shading 2 Accent 3" w:semiHidden="0" w:uiPriority="64" w:unhideWhenUsed="0"/>
-    <w:lsdException w:name="Medium List 1 Accent 3" w:semiHidden="0" w:uiPriority="65" w:unhideWhenUsed="0"/>
-    <w:lsdException w:name="Medium List 2 Accent 3" w:semiHidden="0" w:uiPriority="66" w:unhideWhenUsed="0"/>
-    <w:lsdException w:name="Medium Grid 1 Accent 3" w:semiHidden="0" w:uiPriority="67" w:unhideWhenUsed="0"/>
-    <w:lsdException w:name="Medium Grid 2 Accent 3" w:semiHidden="0" w:uiPriority="68" w:unhideWhenUsed="0"/>
-    <w:lsdException w:name="Medium Grid 3 Accent 3" w:semiHidden="0" w:uiPriority="69" w:unhideWhenUsed="0"/>
-    <w:lsdException w:name="Dark List Accent 3" w:semiHidden="0" w:uiPriority="70" w:unhideWhenUsed="0"/>
-    <w:lsdException w:name="Colorful Shading Accent 3" w:semiHidden="0" w:uiPriority="71" w:unhideWhenUsed="0"/>
-    <w:lsdException w:name="Colorful List Accent 3" w:semiHidden="0" w:uiPriority="72" w:unhideWhenUsed="0"/>
-    <w:lsdException w:name="Colorful Grid Accent 3" w:semiHidden="0" w:uiPriority="73" w:unhideWhenUsed="0"/>
-    <w:lsdException w:name="Light Shading Accent 4" w:semiHidden="0" w:uiPriority="60" w:unhideWhenUsed="0"/>
-    <w:lsdException w:name="Light List Accent 4" w:semiHidden="0" w:uiPriority="61" w:unhideWhenUsed="0"/>
-    <w:lsdException w:name="Light Grid Accent 4" w:semiHidden="0" w:uiPriority="62" w:unhideWhenUsed="0"/>
-    <w:lsdException w:name="Medium Shading 1 Accent 4" w:semiHidden="0" w:uiPriority="63" w:unhideWhenUsed="0"/>
-    <w:lsdException w:name="Medium Shading 2 Accent 4" w:semiHidden="0" w:uiPriority="64" w:unhideWhenUsed="0"/>
-    <w:lsdException w:name="Medium List 1 Accent 4" w:semiHidden="0" w:uiPriority="65" w:unhideWhenUsed="0"/>
-    <w:lsdException w:name="Medium List 2 Accent 4" w:semiHidden="0" w:uiPriority="66" w:unhideWhenUsed="0"/>
-    <w:lsdException w:name="Medium Grid 1 Accent 4" w:semiHidden="0" w:uiPriority="67" w:unhideWhenUsed="0"/>
-    <w:lsdException w:name="Medium Grid 2 Accent 4" w:semiHidden="0" w:uiPriority="68" w:unhideWhenUsed="0"/>
-    <w:lsdException w:name="Medium Grid 3 Accent 4" w:semiHidden="0" w:uiPriority="69" w:unhideWhenUsed="0"/>
-    <w:lsdException w:name="Dark List Accent 4" w:semiHidden="0" w:uiPriority="70" w:unhideWhenUsed="0"/>
-    <w:lsdException w:name="Colorful Shading Accent 4" w:semiHidden="0" w:uiPriority="71" w:unhideWhenUsed="0"/>
-    <w:lsdException w:name="Colorful List Accent 4" w:semiHidden="0" w:uiPriority="72" w:unhideWhenUsed="0"/>
-    <w:lsdException w:name="Colorful Grid Accent 4" w:semiHidden="0" w:uiPriority="73" w:unhideWhenUsed="0"/>
-    <w:lsdException w:name="Light Shading Accent 5" w:semiHidden="0" w:uiPriority="60" w:unhideWhenUsed="0"/>
-    <w:lsdException w:name="Light List Accent 5" w:semiHidden="0" w:uiPriority="61" w:unhideWhenUsed="0"/>
-    <w:lsdException w:name="Light Grid Accent 5" w:semiHidden="0" w:uiPriority="62" w:unhideWhenUsed="0"/>
-    <w:lsdException w:name="Medium Shading 1 Accent 5" w:semiHidden="0" w:uiPriority="63" w:unhideWhenUsed="0"/>
-    <w:lsdException w:name="Medium Shading 2 Accent 5" w:semiHidden="0" w:uiPriority="64" w:unhideWhenUsed="0"/>
-    <w:lsdException w:name="Medium List 1 Accent 5" w:semiHidden="0" w:uiPriority="65" w:unhideWhenUsed="0"/>
-    <w:lsdException w:name="Medium List 2 Accent 5" w:semiHidden="0" w:uiPriority="66" w:unhideWhenUsed="0"/>
-    <w:lsdException w:name="Medium Grid 1 Accent 5" w:semiHidden="0" w:uiPriority="67" w:unhideWhenUsed="0"/>
-    <w:lsdException w:name="Medium Grid 2 Accent 5" w:semiHidden="0" w:uiPriority="68" w:unhideWhenUsed="0"/>
-    <w:lsdException w:name="Medium Grid 3 Accent 5" w:semiHidden="0" w:uiPriority="69" w:unhideWhenUsed="0"/>
-    <w:lsdException w:name="Dark List Accent 5" w:semiHidden="0" w:uiPriority="70" w:unhideWhenUsed="0"/>
-    <w:lsdException w:name="Colorful Shading Accent 5" w:semiHidden="0" w:uiPriority="71" w:unhideWhenUsed="0"/>
-    <w:lsdException w:name="Colorful List Accent 5" w:semiHidden="0" w:uiPriority="72" w:unhideWhenUsed="0"/>
-    <w:lsdException w:name="Colorful Grid Accent 5" w:semiHidden="0" w:uiPriority="73" w:unhideWhenUsed="0"/>
-    <w:lsdException w:name="Light Shading Accent 6" w:semiHidden="0" w:uiPriority="60" w:unhideWhenUsed="0"/>
-    <w:lsdException w:name="Light List Accent 6" w:semiHidden="0" w:uiPriority="61" w:unhideWhenUsed="0"/>
-    <w:lsdException w:name="Light Grid Accent 6" w:semiHidden="0" w:uiPriority="62" w:unhideWhenUsed="0"/>
-    <w:lsdException w:name="Medium Shading 1 Accent 6" w:semiHidden="0" w:uiPriority="63" w:unhideWhenUsed="0"/>
-    <w:lsdException w:name="Medium Shading 2 Accent 6" w:semiHidden="0" w:uiPriority="64" w:unhideWhenUsed="0"/>
-    <w:lsdException w:name="Medium List 1 Accent 6" w:semiHidden="0" w:uiPriority="65" w:unhideWhenUsed="0"/>
-    <w:lsdException w:name="Medium List 2 Accent 6" w:semiHidden="0" w:uiPriority="66" w:unhideWhenUsed="0"/>
-    <w:lsdException w:name="Medium Grid 1 Accent 6" w:semiHidden="0" w:uiPriority="67" w:unhideWhenUsed="0"/>
-    <w:lsdException w:name="Medium Grid 2 Accent 6" w:semiHidden="0" w:uiPriority="68" w:unhideWhenUsed="0"/>
-    <w:lsdException w:name="Medium Grid 3 Accent 6" w:semiHidden="0" w:uiPriority="69" w:unhideWhenUsed="0"/>
-    <w:lsdException w:name="Dark List Accent 6" w:semiHidden="0" w:uiPriority="70" w:unhideWhenUsed="0"/>
-    <w:lsdException w:name="Colorful Shading Accent 6" w:semiHidden="0" w:uiPriority="71" w:unhideWhenUsed="0"/>
-    <w:lsdException w:name="Colorful List Accent 6" w:semiHidden="0" w:uiPriority="72" w:unhideWhenUsed="0"/>
-    <w:lsdException w:name="Colorful Grid Accent 6" w:semiHidden="0" w:uiPriority="73" w:unhideWhenUsed="0"/>
-    <w:lsdException w:name="Subtle Emphasis" w:semiHidden="0" w:uiPriority="19" w:unhideWhenUsed="0" w:qFormat="1"/>
-    <w:lsdException w:name="Intense Emphasis" w:semiHidden="0" w:uiPriority="21" w:unhideWhenUsed="0" w:qFormat="1"/>
-    <w:lsdException w:name="Subtle Reference" w:semiHidden="0" w:uiPriority="31" w:unhideWhenUsed="0" w:qFormat="1"/>
-    <w:lsdException w:name="Intense Reference" w:semiHidden="0" w:uiPriority="32" w:unhideWhenUsed="0" w:qFormat="1"/>
-    <w:lsdException w:name="Book Title" w:semiHidden="0" w:uiPriority="33" w:unhideWhenUsed="0" w:qFormat="1"/>
-    <w:lsdException w:name="Bibliography" w:uiPriority="37"/>
-    <w:lsdException w:name="TOC Heading" w:uiPriority="39" w:qFormat="1"/>
+  <w:latentStyles w:defLockedState="0" w:defUIPriority="99" w:defSemiHidden="0" w:defUnhideWhenUsed="0" w:defQFormat="0" w:count="371">
+    <w:lsdException w:name="Normal" w:uiPriority="0" w:qFormat="1"/>
+    <w:lsdException w:name="heading 1" w:uiPriority="9" w:qFormat="1"/>
+    <w:lsdException w:name="heading 2" w:semiHidden="1" w:uiPriority="9" w:unhideWhenUsed="1" w:qFormat="1"/>
+    <w:lsdException w:name="heading 3" w:semiHidden="1" w:uiPriority="9" w:unhideWhenUsed="1" w:qFormat="1"/>
+    <w:lsdException w:name="heading 4" w:semiHidden="1" w:uiPriority="9" w:unhideWhenUsed="1" w:qFormat="1"/>
+    <w:lsdException w:name="heading 5" w:semiHidden="1" w:uiPriority="9" w:unhideWhenUsed="1" w:qFormat="1"/>
+    <w:lsdException w:name="heading 6" w:semiHidden="1" w:uiPriority="9" w:unhideWhenUsed="1" w:qFormat="1"/>
+    <w:lsdException w:name="heading 7" w:semiHidden="1" w:uiPriority="9" w:unhideWhenUsed="1" w:qFormat="1"/>
+    <w:lsdException w:name="heading 8" w:semiHidden="1" w:uiPriority="9" w:unhideWhenUsed="1" w:qFormat="1"/>
+    <w:lsdException w:name="heading 9" w:semiHidden="1" w:uiPriority="9" w:unhideWhenUsed="1" w:qFormat="1"/>
+    <w:lsdException w:name="index 1" w:semiHidden="1" w:unhideWhenUsed="1"/>
+    <w:lsdException w:name="index 2" w:semiHidden="1" w:unhideWhenUsed="1"/>
+    <w:lsdException w:name="index 3" w:semiHidden="1" w:unhideWhenUsed="1"/>
+    <w:lsdException w:name="index 4" w:semiHidden="1" w:unhideWhenUsed="1"/>
+    <w:lsdException w:name="index 5" w:semiHidden="1" w:unhideWhenUsed="1"/>
+    <w:lsdException w:name="index 6" w:semiHidden="1" w:unhideWhenUsed="1"/>
+    <w:lsdException w:name="index 7" w:semiHidden="1" w:unhideWhenUsed="1"/>
+    <w:lsdException w:name="index 8" w:semiHidden="1" w:unhideWhenUsed="1"/>
+    <w:lsdException w:name="index 9" w:semiHidden="1" w:unhideWhenUsed="1"/>
+    <w:lsdException w:name="toc 1" w:semiHidden="1" w:uiPriority="39" w:unhideWhenUsed="1"/>
+    <w:lsdException w:name="toc 2" w:semiHidden="1" w:uiPriority="39" w:unhideWhenUsed="1"/>
+    <w:lsdException w:name="toc 3" w:semiHidden="1" w:uiPriority="39" w:unhideWhenUsed="1"/>
+    <w:lsdException w:name="toc 4" w:semiHidden="1" w:uiPriority="39" w:unhideWhenUsed="1"/>
+    <w:lsdException w:name="toc 5" w:semiHidden="1" w:uiPriority="39" w:unhideWhenUsed="1"/>
+    <w:lsdException w:name="toc 6" w:semiHidden="1" w:uiPriority="39" w:unhideWhenUsed="1"/>
+    <w:lsdException w:name="toc 7" w:semiHidden="1" w:uiPriority="39" w:unhideWhenUsed="1"/>
+    <w:lsdException w:name="toc 8" w:semiHidden="1" w:uiPriority="39" w:unhideWhenUsed="1"/>
+    <w:lsdException w:name="toc 9" w:semiHidden="1" w:uiPriority="39" w:unhideWhenUsed="1"/>
+    <w:lsdException w:name="Normal Indent" w:semiHidden="1" w:unhideWhenUsed="1"/>
+    <w:lsdException w:name="footnote text" w:semiHidden="1" w:unhideWhenUsed="1"/>
+    <w:lsdException w:name="annotation text" w:semiHidden="1" w:unhideWhenUsed="1"/>
+    <w:lsdException w:name="header" w:semiHidden="1" w:unhideWhenUsed="1"/>
+    <w:lsdException w:name="footer" w:semiHidden="1" w:unhideWhenUsed="1"/>
+    <w:lsdException w:name="index heading" w:semiHidden="1" w:unhideWhenUsed="1"/>
+    <w:lsdException w:name="caption" w:semiHidden="1" w:uiPriority="35" w:unhideWhenUsed="1" w:qFormat="1"/>
+    <w:lsdException w:name="table of figures" w:semiHidden="1" w:unhideWhenUsed="1"/>
+    <w:lsdException w:name="envelope address" w:semiHidden="1" w:unhideWhenUsed="1"/>
+    <w:lsdException w:name="envelope return" w:semiHidden="1" w:unhideWhenUsed="1"/>
+    <w:lsdException w:name="footnote reference" w:semiHidden="1" w:unhideWhenUsed="1"/>
+    <w:lsdException w:name="annotation reference" w:semiHidden="1" w:unhideWhenUsed="1"/>
+    <w:lsdException w:name="line number" w:semiHidden="1" w:unhideWhenUsed="1"/>
+    <w:lsdException w:name="page number" w:semiHidden="1" w:unhideWhenUsed="1"/>
+    <w:lsdException w:name="endnote reference" w:semiHidden="1" w:unhideWhenUsed="1"/>
+    <w:lsdException w:name="endnote text" w:semiHidden="1" w:unhideWhenUsed="1"/>
+    <w:lsdException w:name="table of authorities" w:semiHidden="1" w:unhideWhenUsed="1"/>
+    <w:lsdException w:name="macro" w:semiHidden="1" w:unhideWhenUsed="1"/>
+    <w:lsdException w:name="toa heading" w:semiHidden="1" w:unhideWhenUsed="1"/>
+    <w:lsdException w:name="List" w:semiHidden="1" w:unhideWhenUsed="1"/>
+    <w:lsdException w:name="List Bullet" w:semiHidden="1" w:unhideWhenUsed="1"/>
+    <w:lsdException w:name="List Number" w:semiHidden="1" w:unhideWhenUsed="1"/>
+    <w:lsdException w:name="List 2" w:semiHidden="1" w:unhideWhenUsed="1"/>
+    <w:lsdException w:name="List 3" w:semiHidden="1" w:unhideWhenUsed="1"/>
+    <w:lsdException w:name="List 4" w:semiHidden="1" w:unhideWhenUsed="1"/>
+    <w:lsdException w:name="List 5" w:semiHidden="1" w:unhideWhenUsed="1"/>
+    <w:lsdException w:name="List Bullet 2" w:semiHidden="1" w:unhideWhenUsed="1"/>
+    <w:lsdException w:name="List Bullet 3" w:semiHidden="1" w:unhideWhenUsed="1"/>
+    <w:lsdException w:name="List Bullet 4" w:semiHidden="1" w:unhideWhenUsed="1"/>
+    <w:lsdException w:name="List Bullet 5" w:semiHidden="1" w:unhideWhenUsed="1"/>
+    <w:lsdException w:name="List Number 2" w:semiHidden="1" w:unhideWhenUsed="1"/>
+    <w:lsdException w:name="List Number 3" w:semiHidden="1" w:unhideWhenUsed="1"/>
+    <w:lsdException w:name="List Number 4" w:semiHidden="1" w:unhideWhenUsed="1"/>
+    <w:lsdException w:name="List Number 5" w:semiHidden="1" w:unhideWhenUsed="1"/>
+    <w:lsdException w:name="Title" w:uiPriority="10" w:qFormat="1"/>
+    <w:lsdException w:name="Closing" w:semiHidden="1" w:unhideWhenUsed="1"/>
+    <w:lsdException w:name="Signature" w:semiHidden="1" w:unhideWhenUsed="1"/>
+    <w:lsdException w:name="Default Paragraph Font" w:semiHidden="1" w:uiPriority="1" w:unhideWhenUsed="1"/>
+    <w:lsdException w:name="Body Text" w:semiHidden="1" w:unhideWhenUsed="1"/>
+    <w:lsdException w:name="Body Text Indent" w:semiHidden="1" w:unhideWhenUsed="1"/>
+    <w:lsdException w:name="List Continue" w:semiHidden="1" w:unhideWhenUsed="1"/>
+    <w:lsdException w:name="List Continue 2" w:semiHidden="1" w:unhideWhenUsed="1"/>
+    <w:lsdException w:name="List Continue 3" w:semiHidden="1" w:unhideWhenUsed="1"/>
+    <w:lsdException w:name="List Continue 4" w:semiHidden="1" w:unhideWhenUsed="1"/>
+    <w:lsdException w:name="List Continue 5" w:semiHidden="1" w:unhideWhenUsed="1"/>
+    <w:lsdException w:name="Message Header" w:semiHidden="1" w:unhideWhenUsed="1"/>
+    <w:lsdException w:name="Subtitle" w:uiPriority="11" w:qFormat="1"/>
+    <w:lsdException w:name="Salutation" w:semiHidden="1" w:unhideWhenUsed="1"/>
+    <w:lsdException w:name="Date" w:semiHidden="1" w:unhideWhenUsed="1"/>
+    <w:lsdException w:name="Body Text First Indent" w:semiHidden="1" w:unhideWhenUsed="1"/>
+    <w:lsdException w:name="Body Text First Indent 2" w:semiHidden="1" w:unhideWhenUsed="1"/>
+    <w:lsdException w:name="Note Heading" w:semiHidden="1" w:unhideWhenUsed="1"/>
+    <w:lsdException w:name="Body Text 2" w:semiHidden="1" w:unhideWhenUsed="1"/>
+    <w:lsdException w:name="Body Text 3" w:semiHidden="1" w:unhideWhenUsed="1"/>
+    <w:lsdException w:name="Body Text Indent 2" w:semiHidden="1" w:unhideWhenUsed="1"/>
+    <w:lsdException w:name="Body Text Indent 3" w:semiHidden="1" w:unhideWhenUsed="1"/>
+    <w:lsdException w:name="Block Text" w:semiHidden="1" w:unhideWhenUsed="1"/>
+    <w:lsdException w:name="Hyperlink" w:semiHidden="1" w:unhideWhenUsed="1"/>
+    <w:lsdException w:name="FollowedHyperlink" w:semiHidden="1" w:unhideWhenUsed="1"/>
+    <w:lsdException w:name="Strong" w:uiPriority="22" w:qFormat="1"/>
+    <w:lsdException w:name="Emphasis" w:uiPriority="20" w:qFormat="1"/>
+    <w:lsdException w:name="Document Map" w:semiHidden="1" w:unhideWhenUsed="1"/>
+    <w:lsdException w:name="Plain Text" w:semiHidden="1" w:unhideWhenUsed="1"/>
+    <w:lsdException w:name="E-mail Signature" w:semiHidden="1" w:unhideWhenUsed="1"/>
+    <w:lsdException w:name="HTML Top of Form" w:semiHidden="1" w:unhideWhenUsed="1"/>
+    <w:lsdException w:name="HTML Bottom of Form" w:semiHidden="1" w:unhideWhenUsed="1"/>
+    <w:lsdException w:name="Normal (Web)" w:semiHidden="1" w:unhideWhenUsed="1"/>
+    <w:lsdException w:name="HTML Acronym" w:semiHidden="1" w:unhideWhenUsed="1"/>
+    <w:lsdException w:name="HTML Address" w:semiHidden="1" w:unhideWhenUsed="1"/>
+    <w:lsdException w:name="HTML Cite" w:semiHidden="1" w:unhideWhenUsed="1"/>
+    <w:lsdException w:name="HTML Code" w:semiHidden="1" w:unhideWhenUsed="1"/>
+    <w:lsdException w:name="HTML Definition" w:semiHidden="1" w:unhideWhenUsed="1"/>
+    <w:lsdException w:name="HTML Keyboard" w:semiHidden="1" w:unhideWhenUsed="1"/>
+    <w:lsdException w:name="HTML Preformatted" w:semiHidden="1" w:unhideWhenUsed="1"/>
+    <w:lsdException w:name="HTML Sample" w:semiHidden="1" w:unhideWhenUsed="1"/>
+    <w:lsdException w:name="HTML Typewriter" w:semiHidden="1" w:unhideWhenUsed="1"/>
+    <w:lsdException w:name="HTML Variable" w:semiHidden="1" w:unhideWhenUsed="1"/>
+    <w:lsdException w:name="Normal Table" w:semiHidden="1" w:unhideWhenUsed="1"/>
+    <w:lsdException w:name="annotation subject" w:semiHidden="1" w:unhideWhenUsed="1"/>
+    <w:lsdException w:name="No List" w:semiHidden="1" w:unhideWhenUsed="1"/>
+    <w:lsdException w:name="Outline List 1" w:semiHidden="1" w:unhideWhenUsed="1"/>
+    <w:lsdException w:name="Outline List 2" w:semiHidden="1" w:unhideWhenUsed="1"/>
+    <w:lsdException w:name="Outline List 3" w:semiHidden="1" w:unhideWhenUsed="1"/>
+    <w:lsdException w:name="Table Simple 1" w:semiHidden="1" w:unhideWhenUsed="1"/>
+    <w:lsdException w:name="Table Simple 2" w:semiHidden="1" w:unhideWhenUsed="1"/>
+    <w:lsdException w:name="Table Simple 3" w:semiHidden="1" w:unhideWhenUsed="1"/>
+    <w:lsdException w:name="Table Classic 1" w:semiHidden="1" w:unhideWhenUsed="1"/>
+    <w:lsdException w:name="Table Classic 2" w:semiHidden="1" w:unhideWhenUsed="1"/>
+    <w:lsdException w:name="Table Classic 3" w:semiHidden="1" w:unhideWhenUsed="1"/>
+    <w:lsdException w:name="Table Classic 4" w:semiHidden="1" w:unhideWhenUsed="1"/>
+    <w:lsdException w:name="Table Colorful 1" w:semiHidden="1" w:unhideWhenUsed="1"/>
+    <w:lsdException w:name="Table Colorful 2" w:semiHidden="1" w:unhideWhenUsed="1"/>
+    <w:lsdException w:name="Table Colorful 3" w:semiHidden="1" w:unhideWhenUsed="1"/>
+    <w:lsdException w:name="Table Columns 1" w:semiHidden="1" w:unhideWhenUsed="1"/>
+    <w:lsdException w:name="Table Columns 2" w:semiHidden="1" w:unhideWhenUsed="1"/>
+    <w:lsdException w:name="Table Columns 3" w:semiHidden="1" w:unhideWhenUsed="1"/>
+    <w:lsdException w:name="Table Columns 4" w:semiHidden="1" w:unhideWhenUsed="1"/>
+    <w:lsdException w:name="Table Columns 5" w:semiHidden="1" w:unhideWhenUsed="1"/>
+    <w:lsdException w:name="Table Grid 1" w:semiHidden="1" w:unhideWhenUsed="1"/>
+    <w:lsdException w:name="Table Grid 2" w:semiHidden="1" w:unhideWhenUsed="1"/>
+    <w:lsdException w:name="Table Grid 3" w:semiHidden="1" w:unhideWhenUsed="1"/>
+    <w:lsdException w:name="Table Grid 4" w:semiHidden="1" w:unhideWhenUsed="1"/>
+    <w:lsdException w:name="Table Grid 5" w:semiHidden="1" w:unhideWhenUsed="1"/>
+    <w:lsdException w:name="Table Grid 6" w:semiHidden="1" w:unhideWhenUsed="1"/>
+    <w:lsdException w:name="Table Grid 7" w:semiHidden="1" w:unhideWhenUsed="1"/>
+    <w:lsdException w:name="Table Grid 8" w:semiHidden="1" w:unhideWhenUsed="1"/>
+    <w:lsdException w:name="Table List 1" w:semiHidden="1" w:unhideWhenUsed="1"/>
+    <w:lsdException w:name="Table List 2" w:semiHidden="1" w:unhideWhenUsed="1"/>
+    <w:lsdException w:name="Table List 3" w:semiHidden="1" w:unhideWhenUsed="1"/>
+    <w:lsdException w:name="Table List 4" w:semiHidden="1" w:unhideWhenUsed="1"/>
+    <w:lsdException w:name="Table List 5" w:semiHidden="1" w:unhideWhenUsed="1"/>
+    <w:lsdException w:name="Table List 6" w:semiHidden="1" w:unhideWhenUsed="1"/>
+    <w:lsdException w:name="Table List 7" w:semiHidden="1" w:unhideWhenUsed="1"/>
+    <w:lsdException w:name="Table List 8" w:semiHidden="1" w:unhideWhenUsed="1"/>
+    <w:lsdException w:name="Table 3D effects 1" w:semiHidden="1" w:unhideWhenUsed="1"/>
+    <w:lsdException w:name="Table 3D effects 2" w:semiHidden="1" w:unhideWhenUsed="1"/>
+    <w:lsdException w:name="Table 3D effects 3" w:semiHidden="1" w:unhideWhenUsed="1"/>
+    <w:lsdException w:name="Table Contemporary" w:semiHidden="1" w:unhideWhenUsed="1"/>
+    <w:lsdException w:name="Table Elegant" w:semiHidden="1" w:unhideWhenUsed="1"/>
+    <w:lsdException w:name="Table Professional" w:semiHidden="1" w:unhideWhenUsed="1"/>
+    <w:lsdException w:name="Table Subtle 1" w:semiHidden="1" w:unhideWhenUsed="1"/>
+    <w:lsdException w:name="Table Subtle 2" w:semiHidden="1" w:unhideWhenUsed="1"/>
+    <w:lsdException w:name="Table Web 1" w:semiHidden="1" w:unhideWhenUsed="1"/>
+    <w:lsdException w:name="Table Web 2" w:semiHidden="1" w:unhideWhenUsed="1"/>
+    <w:lsdException w:name="Table Web 3" w:semiHidden="1" w:unhideWhenUsed="1"/>
+    <w:lsdException w:name="Balloon Text" w:semiHidden="1" w:unhideWhenUsed="1"/>
+    <w:lsdException w:name="Table Grid" w:uiPriority="39"/>
+    <w:lsdException w:name="Table Theme" w:semiHidden="1" w:unhideWhenUsed="1"/>
+    <w:lsdException w:name="Placeholder Text" w:semiHidden="1"/>
+    <w:lsdException w:name="No Spacing" w:uiPriority="1" w:qFormat="1"/>
+    <w:lsdException w:name="Light Shading" w:uiPriority="60"/>
+    <w:lsdException w:name="Light List" w:uiPriority="61"/>
+    <w:lsdException w:name="Light Grid" w:uiPriority="62"/>
+    <w:lsdException w:name="Medium Shading 1" w:uiPriority="63"/>
+    <w:lsdException w:name="Medium Shading 2" w:uiPriority="64"/>
+    <w:lsdException w:name="Medium List 1" w:uiPriority="65"/>
+    <w:lsdException w:name="Medium List 2" w:uiPriority="66"/>
+    <w:lsdException w:name="Medium Grid 1" w:uiPriority="67"/>
+    <w:lsdException w:name="Medium Grid 2" w:uiPriority="68"/>
+    <w:lsdException w:name="Medium Grid 3" w:uiPriority="69"/>
+    <w:lsdException w:name="Dark List" w:uiPriority="70"/>
+    <w:lsdException w:name="Colorful Shading" w:uiPriority="71"/>
+    <w:lsdException w:name="Colorful List" w:uiPriority="72"/>
+    <w:lsdException w:name="Colorful Grid" w:uiPriority="73"/>
+    <w:lsdException w:name="Light Shading Accent 1" w:uiPriority="60"/>
+    <w:lsdException w:name="Light List Accent 1" w:uiPriority="61"/>
+    <w:lsdException w:name="Light Grid Accent 1" w:uiPriority="62"/>
+    <w:lsdException w:name="Medium Shading 1 Accent 1" w:uiPriority="63"/>
+    <w:lsdException w:name="Medium Shading 2 Accent 1" w:uiPriority="64"/>
+    <w:lsdException w:name="Medium List 1 Accent 1" w:uiPriority="65"/>
+    <w:lsdException w:name="Revision" w:semiHidden="1"/>
+    <w:lsdException w:name="List Paragraph" w:uiPriority="34" w:qFormat="1"/>
+    <w:lsdException w:name="Quote" w:uiPriority="29" w:qFormat="1"/>
+    <w:lsdException w:name="Intense Quote" w:uiPriority="30" w:qFormat="1"/>
+    <w:lsdException w:name="Medium List 2 Accent 1" w:uiPriority="66"/>
+    <w:lsdException w:name="Medium Grid 1 Accent 1" w:uiPriority="67"/>
+    <w:lsdException w:name="Medium Grid 2 Accent 1" w:uiPriority="68"/>
+    <w:lsdException w:name="Medium Grid 3 Accent 1" w:uiPriority="69"/>
+    <w:lsdException w:name="Dark List Accent 1" w:uiPriority="70"/>
+    <w:lsdException w:name="Colorful Shading Accent 1" w:uiPriority="71"/>
+    <w:lsdException w:name="Colorful List Accent 1" w:uiPriority="72"/>
+    <w:lsdException w:name="Colorful Grid Accent 1" w:uiPriority="73"/>
+    <w:lsdException w:name="Light Shading Accent 2" w:uiPriority="60"/>
+    <w:lsdException w:name="Light List Accent 2" w:uiPriority="61"/>
+    <w:lsdException w:name="Light Grid Accent 2" w:uiPriority="62"/>
+    <w:lsdException w:name="Medium Shading 1 Accent 2" w:uiPriority="63"/>
+    <w:lsdException w:name="Medium Shading 2 Accent 2" w:uiPriority="64"/>
+    <w:lsdException w:name="Medium List 1 Accent 2" w:uiPriority="65"/>
+    <w:lsdException w:name="Medium List 2 Accent 2" w:uiPriority="66"/>
+    <w:lsdException w:name="Medium Grid 1 Accent 2" w:uiPriority="67"/>
+    <w:lsdException w:name="Medium Grid 2 Accent 2" w:uiPriority="68"/>
+    <w:lsdException w:name="Medium Grid 3 Accent 2" w:uiPriority="69"/>
+    <w:lsdException w:name="Dark List Accent 2" w:uiPriority="70"/>
+    <w:lsdException w:name="Colorful Shading Accent 2" w:uiPriority="71"/>
+    <w:lsdException w:name="Colorful List Accent 2" w:uiPriority="72"/>
+    <w:lsdException w:name="Colorful Grid Accent 2" w:uiPriority="73"/>
+    <w:lsdException w:name="Light Shading Accent 3" w:uiPriority="60"/>
+    <w:lsdException w:name="Light List Accent 3" w:uiPriority="61"/>
+    <w:lsdException w:name="Light Grid Accent 3" w:uiPriority="62"/>
+    <w:lsdException w:name="Medium Shading 1 Accent 3" w:uiPriority="63"/>
+    <w:lsdException w:name="Medium Shading 2 Accent 3" w:uiPriority="64"/>
+    <w:lsdException w:name="Medium List 1 Accent 3" w:uiPriority="65"/>
+    <w:lsdException w:name="Medium List 2 Accent 3" w:uiPriority="66"/>
+    <w:lsdException w:name="Medium Grid 1 Accent 3" w:uiPriority="67"/>
+    <w:lsdException w:name="Medium Grid 2 Accent 3" w:uiPriority="68"/>
+    <w:lsdException w:name="Medium Grid 3 Accent 3" w:uiPriority="69"/>
+    <w:lsdException w:name="Dark List Accent 3" w:uiPriority="70"/>
+    <w:lsdException w:name="Colorful Shading Accent 3" w:uiPriority="71"/>
+    <w:lsdException w:name="Colorful List Accent 3" w:uiPriority="72"/>
+    <w:lsdException w:name="Colorful Grid Accent 3" w:uiPriority="73"/>
+    <w:lsdException w:name="Light Shading Accent 4" w:uiPriority="60"/>
+    <w:lsdException w:name="Light List Accent 4" w:uiPriority="61"/>
+    <w:lsdException w:name="Light Grid Accent 4" w:uiPriority="62"/>
+    <w:lsdException w:name="Medium Shading 1 Accent 4" w:uiPriority="63"/>
+    <w:lsdException w:name="Medium Shading 2 Accent 4" w:uiPriority="64"/>
+    <w:lsdException w:name="Medium List 1 Accent 4" w:uiPriority="65"/>
+    <w:lsdException w:name="Medium List 2 Accent 4" w:uiPriority="66"/>
+    <w:lsdException w:name="Medium Grid 1 Accent 4" w:uiPriority="67"/>
+    <w:lsdException w:name="Medium Grid 2 Accent 4" w:uiPriority="68"/>
+    <w:lsdException w:name="Medium Grid 3 Accent 4" w:uiPriority="69"/>
+    <w:lsdException w:name="Dark List Accent 4" w:uiPriority="70"/>
+    <w:lsdException w:name="Colorful Shading Accent 4" w:uiPriority="71"/>
+    <w:lsdException w:name="Colorful List Accent 4" w:uiPriority="72"/>
+    <w:lsdException w:name="Colorful Grid Accent 4" w:uiPriority="73"/>
+    <w:lsdException w:name="Light Shading Accent 5" w:uiPriority="60"/>
+    <w:lsdException w:name="Light List Accent 5" w:uiPriority="61"/>
+    <w:lsdException w:name="Light Grid Accent 5" w:uiPriority="62"/>
+    <w:lsdException w:name="Medium Shading 1 Accent 5" w:uiPriority="63"/>
+    <w:lsdException w:name="Medium Shading 2 Accent 5" w:uiPriority="64"/>
+    <w:lsdException w:name="Medium List 1 Accent 5" w:uiPriority="65"/>
+    <w:lsdException w:name="Medium List 2 Accent 5" w:uiPriority="66"/>
+    <w:lsdException w:name="Medium Grid 1 Accent 5" w:uiPriority="67"/>
+    <w:lsdException w:name="Medium Grid 2 Accent 5" w:uiPriority="68"/>
+    <w:lsdException w:name="Medium Grid 3 Accent 5" w:uiPriority="69"/>
+    <w:lsdException w:name="Dark List Accent 5" w:uiPriority="70"/>
+    <w:lsdException w:name="Colorful Shading Accent 5" w:uiPriority="71"/>
+    <w:lsdException w:name="Colorful List Accent 5" w:uiPriority="72"/>
+    <w:lsdException w:name="Colorful Grid Accent 5" w:uiPriority="73"/>
+    <w:lsdException w:name="Light Shading Accent 6" w:uiPriority="60"/>
+    <w:lsdException w:name="Light List Accent 6" w:uiPriority="61"/>
+    <w:lsdException w:name="Light Grid Accent 6" w:uiPriority="62"/>
+    <w:lsdException w:name="Medium Shading 1 Accent 6" w:uiPriority="63"/>
+    <w:lsdException w:name="Medium Shading 2 Accent 6" w:uiPriority="64"/>
+    <w:lsdException w:name="Medium List 1 Accent 6" w:uiPriority="65"/>
+    <w:lsdException w:name="Medium List 2 Accent 6" w:uiPriority="66"/>
+    <w:lsdException w:name="Medium Grid 1 Accent 6" w:uiPriority="67"/>
+    <w:lsdException w:name="Medium Grid 2 Accent 6" w:uiPriority="68"/>
+    <w:lsdException w:name="Medium Grid 3 Accent 6" w:uiPriority="69"/>
+    <w:lsdException w:name="Dark List Accent 6" w:uiPriority="70"/>
+    <w:lsdException w:name="Colorful Shading Accent 6" w:uiPriority="71"/>
+    <w:lsdException w:name="Colorful List Accent 6" w:uiPriority="72"/>
+    <w:lsdException w:name="Colorful Grid Accent 6" w:uiPriority="73"/>
+    <w:lsdException w:name="Subtle Emphasis" w:uiPriority="19" w:qFormat="1"/>
+    <w:lsdException w:name="Intense Emphasis" w:uiPriority="21" w:qFormat="1"/>
+    <w:lsdException w:name="Subtle Reference" w:uiPriority="31" w:qFormat="1"/>
+    <w:lsdException w:name="Intense Reference" w:uiPriority="32" w:qFormat="1"/>
+    <w:lsdException w:name="Book Title" w:uiPriority="33" w:qFormat="1"/>
+    <w:lsdException w:name="Bibliography" w:semiHidden="1" w:uiPriority="37" w:unhideWhenUsed="1"/>
+    <w:lsdException w:name="TOC Heading" w:semiHidden="1" w:uiPriority="39" w:unhideWhenUsed="1" w:qFormat="1"/>
+    <w:lsdException w:name="Grid Table 4" w:uiPriority="49"/>
+    <w:lsdException w:name="Grid Table 5 Dark" w:uiPriority="50"/>
+    <w:lsdException w:name="Grid Table 6 Colorful" w:uiPriority="51"/>
+    <w:lsdException w:name="Grid Table 7 Colorful" w:uiPriority="52"/>
+    <w:lsdException w:name="Grid Table 1 Light Accent 1" w:uiPriority="46"/>
+    <w:lsdException w:name="Grid Table 2 Accent 1" w:uiPriority="47"/>
+    <w:lsdException w:name="Grid Table 3 Accent 1" w:uiPriority="48"/>
+    <w:lsdException w:name="Grid Table 4 Accent 1" w:uiPriority="49"/>
+    <w:lsdException w:name="Grid Table 5 Dark Accent 1" w:uiPriority="50"/>
+    <w:lsdException w:name="Grid Table 6 Colorful Accent 1" w:uiPriority="51"/>
+    <w:lsdException w:name="Grid Table 7 Colorful Accent 1" w:uiPriority="52"/>
+    <w:lsdException w:name="Grid Table 1 Light Accent 2" w:uiPriority="46"/>
+    <w:lsdException w:name="Grid Table 2 Accent 2" w:uiPriority="47"/>
+    <w:lsdException w:name="Grid Table 3 Accent 2" w:uiPriority="48"/>
+    <w:lsdException w:name="Grid Table 4 Accent 2" w:uiPriority="49"/>
+    <w:lsdException w:name="Grid Table 5 Dark Accent 2" w:uiPriority="50"/>
+    <w:lsdException w:name="Grid Table 6 Colorful Accent 2" w:uiPriority="51"/>
+    <w:lsdException w:name="Grid Table 7 Colorful Accent 2" w:uiPriority="52"/>
+    <w:lsdException w:name="Grid Table 1 Light Accent 3" w:uiPriority="46"/>
+    <w:lsdException w:name="Grid Table 2 Accent 3" w:uiPriority="47"/>
+    <w:lsdException w:name="Grid Table 3 Accent 3" w:uiPriority="48"/>
+    <w:lsdException w:name="Grid Table 4 Accent 3" w:uiPriority="49"/>
+    <w:lsdException w:name="Grid Table 5 Dark Accent 3" w:uiPriority="50"/>
+    <w:lsdException w:name="Grid Table 6 Colorful Accent 3" w:uiPriority="51"/>
+    <w:lsdException w:name="Grid Table 7 Colorful Accent 3" w:uiPriority="52"/>
+    <w:lsdException w:name="Grid Table 1 Light Accent 4" w:uiPriority="46"/>
+    <w:lsdException w:name="Grid Table 2 Accent 4" w:uiPriority="47"/>
+    <w:lsdException w:name="Grid Table 3 Accent 4" w:uiPriority="48"/>
+    <w:lsdException w:name="Grid Table 4 Accent 4" w:uiPriority="49"/>
+    <w:lsdException w:name="Grid Table 5 Dark Accent 4" w:uiPriority="50"/>
+    <w:lsdException w:name="Grid Table 6 Colorful Accent 4" w:uiPriority="51"/>
+    <w:lsdException w:name="Grid Table 7 Colorful Accent 4" w:uiPriority="52"/>
+    <w:lsdException w:name="Grid Table 1 Light Accent 5" w:uiPriority="46"/>
+    <w:lsdException w:name="Grid Table 2 Accent 5" w:uiPriority="47"/>
+    <w:lsdException w:name="Grid Table 3 Accent 5" w:uiPriority="48"/>
+    <w:lsdException w:name="Grid Table 4 Accent 5" w:uiPriority="49"/>
+    <w:lsdException w:name="Grid Table 5 Dark Accent 5" w:uiPriority="50"/>
+    <w:lsdException w:name="Grid Table 6 Colorful Accent 5" w:uiPriority="51"/>
+    <w:lsdException w:name="Grid Table 7 Colorful Accent 5" w:uiPriority="52"/>
+    <w:lsdException w:name="Grid Table 1 Light Accent 6" w:uiPriority="46"/>
+    <w:lsdException w:name="Grid Table 2 Accent 6" w:uiPriority="47"/>
+    <w:lsdException w:name="Grid Table 3 Accent 6" w:uiPriority="48"/>
+    <w:lsdException w:name="Grid Table 4 Accent 6" w:uiPriority="49"/>
+    <w:lsdException w:name="Grid Table 5 Dark Accent 6" w:uiPriority="50"/>
+    <w:lsdException w:name="Grid Table 6 Colorful Accent 6" w:uiPriority="51"/>
+    <w:lsdException w:name="Grid Table 7 Colorful Accent 6" w:uiPriority="52"/>
+    <w:lsdException w:name="List Table 1 Light" w:uiPriority="46"/>
+    <w:lsdException w:name="List Table 2" w:uiPriority="47"/>
+    <w:lsdException w:name="List Table 3" w:uiPriority="48"/>
+    <w:lsdException w:name="List Table 4" w:uiPriority="49"/>
+    <w:lsdException w:name="List Table 5 Dark" w:uiPriority="50"/>
+    <w:lsdException w:name="List Table 6 Colorful" w:uiPriority="51"/>
+    <w:lsdException w:name="List Table 7 Colorful" w:uiPriority="52"/>
+    <w:lsdException w:name="List Table 1 Light Accent 1" w:uiPriority="46"/>
+    <w:lsdException w:name="List Table 2 Accent 1" w:uiPriority="47"/>
+    <w:lsdException w:name="List Table 3 Accent 1" w:uiPriority="48"/>
+    <w:lsdException w:name="List Table 4 Accent 1" w:uiPriority="49"/>
+    <w:lsdException w:name="List Table 5 Dark Accent 1" w:uiPriority="50"/>
+    <w:lsdException w:name="List Table 6 Colorful Accent 1" w:uiPriority="51"/>
+    <w:lsdException w:name="List Table 7 Colorful Accent 1" w:uiPriority="52"/>
+    <w:lsdException w:name="List Table 1 Light Accent 2" w:uiPriority="46"/>
+    <w:lsdException w:name="List Table 2 Accent 2" w:uiPriority="47"/>
+    <w:lsdException w:name="List Table 3 Accent 2" w:uiPriority="48"/>
+    <w:lsdException w:name="List Table 4 Accent 2" w:uiPriority="49"/>
+    <w:lsdException w:name="List Table 5 Dark Accent 2" w:uiPriority="50"/>
+    <w:lsdException w:name="List Table 6 Colorful Accent 2" w:uiPriority="51"/>
+    <w:lsdException w:name="List Table 7 Colorful Accent 2" w:uiPriority="52"/>
+    <w:lsdException w:name="List Table 1 Light Accent 3" w:uiPriority="46"/>
+    <w:lsdException w:name="List Table 2 Accent 3" w:uiPriority="47"/>
+    <w:lsdException w:name="List Table 3 Accent 3" w:uiPriority="48"/>
+    <w:lsdException w:name="List Table 4 Accent 3" w:uiPriority="49"/>
+    <w:lsdException w:name="List Table 5 Dark Accent 3" w:uiPriority="50"/>
+    <w:lsdException w:name="List Table 6 Colorful Accent 3" w:uiPriority="51"/>
+    <w:lsdException w:name="List Table 7 Colorful Accent 3" w:uiPriority="52"/>
+    <w:lsdException w:name="List Table 1 Light Accent 4" w:uiPriority="46"/>
+    <w:lsdException w:name="List Table 2 Accent 4" w:uiPriority="47"/>
+    <w:lsdException w:name="List Table 3 Accent 4" w:uiPriority="48"/>
+    <w:lsdException w:name="List Table 4 Accent 4" w:uiPriority="49"/>
+    <w:lsdException w:name="List Table 5 Dark Accent 4" w:uiPriority="50"/>
+    <w:lsdException w:name="List Table 6 Colorful Accent 4" w:uiPriority="51"/>
+    <w:lsdException w:name="List Table 7 Colorful Accent 4" w:uiPriority="52"/>
+    <w:lsdException w:name="List Table 1 Light Accent 5" w:uiPriority="46"/>
+    <w:lsdException w:name="List Table 2 Accent 5" w:uiPriority="47"/>
+    <w:lsdException w:name="List Table 3 Accent 5" w:uiPriority="48"/>
+    <w:lsdException w:name="List Table 4 Accent 5" w:uiPriority="49"/>
+    <w:lsdException w:name="List Table 5 Dark Accent 5" w:uiPriority="50"/>
+    <w:lsdException w:name="List Table 6 Colorful Accent 5" w:uiPriority="51"/>
+    <w:lsdException w:name="List Table 7 Colorful Accent 5" w:uiPriority="52"/>
+    <w:lsdException w:name="List Table 1 Light Accent 6" w:uiPriority="46"/>
+    <w:lsdException w:name="List Table 2 Accent 6" w:uiPriority="47"/>
+    <w:lsdException w:name="List Table 3 Accent 6" w:uiPriority="48"/>
+    <w:lsdException w:name="List Table 4 Accent 6" w:uiPriority="49"/>
+    <w:lsdException w:name="List Table 5 Dark Accent 6" w:uiPriority="50"/>
+    <w:lsdException w:name="List Table 6 Colorful Accent 6" w:uiPriority="51"/>
+    <w:lsdException w:name="List Table 7 Colorful Accent 6" w:uiPriority="52"/>
   </w:latentStyles>
   <w:style w:type="paragraph" w:default="1" w:styleId="Normal">
     <w:name w:val="Normal"/>
@@ -14066,7 +14045,6 @@
       <w:spacing w:after="0" w:line="240" w:lineRule="auto"/>
     </w:pPr>
     <w:tblPr>
-      <w:tblInd w:w="0" w:type="dxa"/>
       <w:tblBorders>
         <w:top w:val="single" w:sz="4" w:space="0" w:color="auto"/>
         <w:left w:val="single" w:sz="4" w:space="0" w:color="auto"/>
@@ -14075,783 +14053,6 @@
         <w:insideH w:val="single" w:sz="4" w:space="0" w:color="auto"/>
         <w:insideV w:val="single" w:sz="4" w:space="0" w:color="auto"/>
       </w:tblBorders>
-      <w:tblCellMar>
-        <w:top w:w="0" w:type="dxa"/>
-        <w:left w:w="108" w:type="dxa"/>
-        <w:bottom w:w="0" w:type="dxa"/>
-        <w:right w:w="108" w:type="dxa"/>
-      </w:tblCellMar>
-    </w:tblPr>
-  </w:style>
-  <w:style w:type="paragraph" w:styleId="Caption">
-    <w:name w:val="caption"/>
-    <w:basedOn w:val="Normal"/>
-    <w:next w:val="Normal"/>
-    <w:uiPriority w:val="35"/>
-    <w:unhideWhenUsed/>
-    <w:qFormat/>
-    <w:rsid w:val="0064782D"/>
-    <w:pPr>
-      <w:spacing w:after="200" w:line="240" w:lineRule="auto"/>
-    </w:pPr>
-    <w:rPr>
-      <w:i/>
-      <w:iCs/>
-      <w:color w:val="44546A" w:themeColor="text2"/>
-      <w:sz w:val="18"/>
-      <w:szCs w:val="18"/>
-    </w:rPr>
-  </w:style>
-  <w:style w:type="character" w:styleId="FollowedHyperlink">
-    <w:name w:val="FollowedHyperlink"/>
-    <w:basedOn w:val="DefaultParagraphFont"/>
-    <w:uiPriority w:val="99"/>
-    <w:semiHidden/>
-    <w:unhideWhenUsed/>
-    <w:rsid w:val="004F1FFC"/>
-    <w:rPr>
-      <w:color w:val="954F72" w:themeColor="followedHyperlink"/>
-      <w:u w:val="single"/>
-    </w:rPr>
-  </w:style>
-  <w:style w:type="paragraph" w:customStyle="1" w:styleId="TableContents">
-    <w:name w:val="Table Contents"/>
-    <w:basedOn w:val="Normal"/>
-    <w:rsid w:val="00C819FE"/>
-    <w:pPr>
-      <w:widowControl w:val="0"/>
-      <w:suppressLineNumbers/>
-      <w:suppressAutoHyphens/>
-      <w:spacing w:after="0" w:line="240" w:lineRule="auto"/>
-    </w:pPr>
-    <w:rPr>
-      <w:rFonts w:ascii="Liberation Serif" w:eastAsia="Droid Sans Fallback" w:hAnsi="Liberation Serif" w:cs="FreeSans"/>
-      <w:color w:val="00000A"/>
-      <w:sz w:val="24"/>
-      <w:szCs w:val="24"/>
-      <w:lang w:eastAsia="zh-CN" w:bidi="hi-IN"/>
-    </w:rPr>
-  </w:style>
-  <w:style w:type="paragraph" w:customStyle="1" w:styleId="TableHeading">
-    <w:name w:val="Table Heading"/>
-    <w:basedOn w:val="TableContents"/>
-    <w:rsid w:val="00C819FE"/>
-    <w:pPr>
-      <w:jc w:val="center"/>
-    </w:pPr>
-    <w:rPr>
-      <w:b/>
-      <w:bCs/>
-    </w:rPr>
-  </w:style>
-  <w:style w:type="paragraph" w:styleId="Revision">
-    <w:name w:val="Revision"/>
-    <w:hidden/>
-    <w:uiPriority w:val="99"/>
-    <w:semiHidden/>
-    <w:rsid w:val="00367C3C"/>
-    <w:pPr>
-      <w:spacing w:after="0" w:line="240" w:lineRule="auto"/>
-    </w:pPr>
-  </w:style>
-</w:styles>
-</file>
-
-<file path=word/stylesWithEffects.xml><?xml version="1.0" encoding="utf-8"?>
-<w:styles xmlns:wpc="http://schemas.microsoft.com/office/word/2010/wordprocessingCanvas" xmlns:mo="http://schemas.microsoft.com/office/mac/office/2008/main" xmlns:mc="http://schemas.openxmlformats.org/markup-compatibility/2006" xmlns:mv="urn:schemas-microsoft-com:mac:vml" xmlns:o="urn:schemas-microsoft-com:office:office" xmlns:r="http://schemas.openxmlformats.org/officeDocument/2006/relationships" xmlns:m="http://schemas.openxmlformats.org/officeDocument/2006/math" xmlns:v="urn:schemas-microsoft-com:vml" xmlns:wp14="http://schemas.microsoft.com/office/word/2010/wordprocessingDrawing" xmlns:wp="http://schemas.openxmlformats.org/drawingml/2006/wordprocessingDrawing" xmlns:w10="urn:schemas-microsoft-com:office:word" xmlns:w="http://schemas.openxmlformats.org/wordprocessingml/2006/main" xmlns:w14="http://schemas.microsoft.com/office/word/2010/wordml" xmlns:wpg="http://schemas.microsoft.com/office/word/2010/wordprocessingGroup" xmlns:wpi="http://schemas.microsoft.com/office/word/2010/wordprocessingInk" xmlns:wne="http://schemas.microsoft.com/office/word/2006/wordml" xmlns:wps="http://schemas.microsoft.com/office/word/2010/wordprocessingShape" mc:Ignorable="w14 wp14">
-  <w:docDefaults>
-    <w:rPrDefault>
-      <w:rPr>
-        <w:rFonts w:asciiTheme="minorHAnsi" w:eastAsiaTheme="minorHAnsi" w:hAnsiTheme="minorHAnsi" w:cstheme="minorBidi"/>
-        <w:sz w:val="22"/>
-        <w:szCs w:val="22"/>
-        <w:lang w:val="en-US" w:eastAsia="en-US" w:bidi="ar-SA"/>
-      </w:rPr>
-    </w:rPrDefault>
-    <w:pPrDefault>
-      <w:pPr>
-        <w:spacing w:after="160" w:line="259" w:lineRule="auto"/>
-      </w:pPr>
-    </w:pPrDefault>
-  </w:docDefaults>
-  <w:latentStyles w:defLockedState="0" w:defUIPriority="99" w:defSemiHidden="1" w:defUnhideWhenUsed="1" w:defQFormat="0" w:count="276">
-    <w:lsdException w:name="Normal" w:semiHidden="0" w:uiPriority="0" w:unhideWhenUsed="0" w:qFormat="1"/>
-    <w:lsdException w:name="heading 1" w:semiHidden="0" w:uiPriority="9" w:unhideWhenUsed="0" w:qFormat="1"/>
-    <w:lsdException w:name="heading 2" w:uiPriority="9" w:qFormat="1"/>
-    <w:lsdException w:name="heading 3" w:uiPriority="9" w:qFormat="1"/>
-    <w:lsdException w:name="heading 4" w:uiPriority="9" w:qFormat="1"/>
-    <w:lsdException w:name="heading 5" w:uiPriority="9" w:qFormat="1"/>
-    <w:lsdException w:name="heading 6" w:uiPriority="9" w:qFormat="1"/>
-    <w:lsdException w:name="heading 7" w:uiPriority="9" w:qFormat="1"/>
-    <w:lsdException w:name="heading 8" w:uiPriority="9" w:qFormat="1"/>
-    <w:lsdException w:name="heading 9" w:uiPriority="9" w:qFormat="1"/>
-    <w:lsdException w:name="toc 1" w:uiPriority="39"/>
-    <w:lsdException w:name="toc 2" w:uiPriority="39"/>
-    <w:lsdException w:name="toc 3" w:uiPriority="39"/>
-    <w:lsdException w:name="toc 4" w:uiPriority="39"/>
-    <w:lsdException w:name="toc 5" w:uiPriority="39"/>
-    <w:lsdException w:name="toc 6" w:uiPriority="39"/>
-    <w:lsdException w:name="toc 7" w:uiPriority="39"/>
-    <w:lsdException w:name="toc 8" w:uiPriority="39"/>
-    <w:lsdException w:name="toc 9" w:uiPriority="39"/>
-    <w:lsdException w:name="caption" w:uiPriority="35" w:qFormat="1"/>
-    <w:lsdException w:name="Title" w:semiHidden="0" w:uiPriority="10" w:unhideWhenUsed="0" w:qFormat="1"/>
-    <w:lsdException w:name="Default Paragraph Font" w:uiPriority="1"/>
-    <w:lsdException w:name="Subtitle" w:semiHidden="0" w:uiPriority="11" w:unhideWhenUsed="0" w:qFormat="1"/>
-    <w:lsdException w:name="Strong" w:semiHidden="0" w:uiPriority="22" w:unhideWhenUsed="0" w:qFormat="1"/>
-    <w:lsdException w:name="Emphasis" w:semiHidden="0" w:uiPriority="20" w:unhideWhenUsed="0" w:qFormat="1"/>
-    <w:lsdException w:name="Table Grid" w:semiHidden="0" w:uiPriority="39" w:unhideWhenUsed="0"/>
-    <w:lsdException w:name="Note Level 1" w:semiHidden="0" w:unhideWhenUsed="0"/>
-    <w:lsdException w:name="Note Level 2" w:semiHidden="0" w:unhideWhenUsed="0"/>
-    <w:lsdException w:name="Note Level 3" w:semiHidden="0" w:unhideWhenUsed="0"/>
-    <w:lsdException w:name="Note Level 4" w:semiHidden="0" w:unhideWhenUsed="0"/>
-    <w:lsdException w:name="Note Level 5" w:semiHidden="0" w:unhideWhenUsed="0"/>
-    <w:lsdException w:name="Note Level 6" w:semiHidden="0" w:unhideWhenUsed="0"/>
-    <w:lsdException w:name="Note Level 7" w:semiHidden="0" w:unhideWhenUsed="0"/>
-    <w:lsdException w:name="Note Level 8" w:semiHidden="0" w:unhideWhenUsed="0"/>
-    <w:lsdException w:name="Note Level 9" w:semiHidden="0" w:unhideWhenUsed="0"/>
-    <w:lsdException w:name="Placeholder Text" w:unhideWhenUsed="0"/>
-    <w:lsdException w:name="No Spacing" w:semiHidden="0" w:uiPriority="1" w:unhideWhenUsed="0" w:qFormat="1"/>
-    <w:lsdException w:name="Light Shading" w:semiHidden="0" w:uiPriority="60" w:unhideWhenUsed="0"/>
-    <w:lsdException w:name="Light List" w:semiHidden="0" w:uiPriority="61" w:unhideWhenUsed="0"/>
-    <w:lsdException w:name="Light Grid" w:semiHidden="0" w:uiPriority="62" w:unhideWhenUsed="0"/>
-    <w:lsdException w:name="Medium Shading 1" w:semiHidden="0" w:uiPriority="63" w:unhideWhenUsed="0"/>
-    <w:lsdException w:name="Medium Shading 2" w:semiHidden="0" w:uiPriority="64" w:unhideWhenUsed="0"/>
-    <w:lsdException w:name="Medium List 1" w:semiHidden="0" w:uiPriority="65" w:unhideWhenUsed="0"/>
-    <w:lsdException w:name="Medium List 2" w:semiHidden="0" w:uiPriority="66" w:unhideWhenUsed="0"/>
-    <w:lsdException w:name="Medium Grid 1" w:semiHidden="0" w:uiPriority="67" w:unhideWhenUsed="0"/>
-    <w:lsdException w:name="Medium Grid 2" w:semiHidden="0" w:uiPriority="68" w:unhideWhenUsed="0"/>
-    <w:lsdException w:name="Medium Grid 3" w:semiHidden="0" w:uiPriority="69" w:unhideWhenUsed="0"/>
-    <w:lsdException w:name="Dark List" w:semiHidden="0" w:uiPriority="70" w:unhideWhenUsed="0"/>
-    <w:lsdException w:name="Colorful Shading" w:semiHidden="0" w:uiPriority="71" w:unhideWhenUsed="0"/>
-    <w:lsdException w:name="Colorful List" w:semiHidden="0" w:uiPriority="72" w:unhideWhenUsed="0"/>
-    <w:lsdException w:name="Colorful Grid" w:semiHidden="0" w:uiPriority="73" w:unhideWhenUsed="0"/>
-    <w:lsdException w:name="Light Shading Accent 1" w:semiHidden="0" w:uiPriority="60" w:unhideWhenUsed="0"/>
-    <w:lsdException w:name="Light List Accent 1" w:semiHidden="0" w:uiPriority="61" w:unhideWhenUsed="0"/>
-    <w:lsdException w:name="Light Grid Accent 1" w:semiHidden="0" w:uiPriority="62" w:unhideWhenUsed="0"/>
-    <w:lsdException w:name="Medium Shading 1 Accent 1" w:semiHidden="0" w:uiPriority="63" w:unhideWhenUsed="0"/>
-    <w:lsdException w:name="Medium Shading 2 Accent 1" w:semiHidden="0" w:uiPriority="64" w:unhideWhenUsed="0"/>
-    <w:lsdException w:name="Medium List 1 Accent 1" w:semiHidden="0" w:uiPriority="65" w:unhideWhenUsed="0"/>
-    <w:lsdException w:name="Revision" w:unhideWhenUsed="0"/>
-    <w:lsdException w:name="List Paragraph" w:semiHidden="0" w:uiPriority="34" w:unhideWhenUsed="0" w:qFormat="1"/>
-    <w:lsdException w:name="Quote" w:semiHidden="0" w:uiPriority="29" w:unhideWhenUsed="0" w:qFormat="1"/>
-    <w:lsdException w:name="Intense Quote" w:semiHidden="0" w:uiPriority="30" w:unhideWhenUsed="0" w:qFormat="1"/>
-    <w:lsdException w:name="Medium List 2 Accent 1" w:semiHidden="0" w:uiPriority="66" w:unhideWhenUsed="0"/>
-    <w:lsdException w:name="Medium Grid 1 Accent 1" w:semiHidden="0" w:uiPriority="67" w:unhideWhenUsed="0"/>
-    <w:lsdException w:name="Medium Grid 2 Accent 1" w:semiHidden="0" w:uiPriority="68" w:unhideWhenUsed="0"/>
-    <w:lsdException w:name="Medium Grid 3 Accent 1" w:semiHidden="0" w:uiPriority="69" w:unhideWhenUsed="0"/>
-    <w:lsdException w:name="Dark List Accent 1" w:semiHidden="0" w:uiPriority="70" w:unhideWhenUsed="0"/>
-    <w:lsdException w:name="Colorful Shading Accent 1" w:semiHidden="0" w:uiPriority="71" w:unhideWhenUsed="0"/>
-    <w:lsdException w:name="Colorful List Accent 1" w:semiHidden="0" w:uiPriority="72" w:unhideWhenUsed="0"/>
-    <w:lsdException w:name="Colorful Grid Accent 1" w:semiHidden="0" w:uiPriority="73" w:unhideWhenUsed="0"/>
-    <w:lsdException w:name="Light Shading Accent 2" w:semiHidden="0" w:uiPriority="60" w:unhideWhenUsed="0"/>
-    <w:lsdException w:name="Light List Accent 2" w:semiHidden="0" w:uiPriority="61" w:unhideWhenUsed="0"/>
-    <w:lsdException w:name="Light Grid Accent 2" w:semiHidden="0" w:uiPriority="62" w:unhideWhenUsed="0"/>
-    <w:lsdException w:name="Medium Shading 1 Accent 2" w:semiHidden="0" w:uiPriority="63" w:unhideWhenUsed="0"/>
-    <w:lsdException w:name="Medium Shading 2 Accent 2" w:semiHidden="0" w:uiPriority="64" w:unhideWhenUsed="0"/>
-    <w:lsdException w:name="Medium List 1 Accent 2" w:semiHidden="0" w:uiPriority="65" w:unhideWhenUsed="0"/>
-    <w:lsdException w:name="Medium List 2 Accent 2" w:semiHidden="0" w:uiPriority="66" w:unhideWhenUsed="0"/>
-    <w:lsdException w:name="Medium Grid 1 Accent 2" w:semiHidden="0" w:uiPriority="67" w:unhideWhenUsed="0"/>
-    <w:lsdException w:name="Medium Grid 2 Accent 2" w:semiHidden="0" w:uiPriority="68" w:unhideWhenUsed="0"/>
-    <w:lsdException w:name="Medium Grid 3 Accent 2" w:semiHidden="0" w:uiPriority="69" w:unhideWhenUsed="0"/>
-    <w:lsdException w:name="Dark List Accent 2" w:semiHidden="0" w:uiPriority="70" w:unhideWhenUsed="0"/>
-    <w:lsdException w:name="Colorful Shading Accent 2" w:semiHidden="0" w:uiPriority="71" w:unhideWhenUsed="0"/>
-    <w:lsdException w:name="Colorful List Accent 2" w:semiHidden="0" w:uiPriority="72" w:unhideWhenUsed="0"/>
-    <w:lsdException w:name="Colorful Grid Accent 2" w:semiHidden="0" w:uiPriority="73" w:unhideWhenUsed="0"/>
-    <w:lsdException w:name="Light Shading Accent 3" w:semiHidden="0" w:uiPriority="60" w:unhideWhenUsed="0"/>
-    <w:lsdException w:name="Light List Accent 3" w:semiHidden="0" w:uiPriority="61" w:unhideWhenUsed="0"/>
-    <w:lsdException w:name="Light Grid Accent 3" w:semiHidden="0" w:uiPriority="62" w:unhideWhenUsed="0"/>
-    <w:lsdException w:name="Medium Shading 1 Accent 3" w:semiHidden="0" w:uiPriority="63" w:unhideWhenUsed="0"/>
-    <w:lsdException w:name="Medium Shading 2 Accent 3" w:semiHidden="0" w:uiPriority="64" w:unhideWhenUsed="0"/>
-    <w:lsdException w:name="Medium List 1 Accent 3" w:semiHidden="0" w:uiPriority="65" w:unhideWhenUsed="0"/>
-    <w:lsdException w:name="Medium List 2 Accent 3" w:semiHidden="0" w:uiPriority="66" w:unhideWhenUsed="0"/>
-    <w:lsdException w:name="Medium Grid 1 Accent 3" w:semiHidden="0" w:uiPriority="67" w:unhideWhenUsed="0"/>
-    <w:lsdException w:name="Medium Grid 2 Accent 3" w:semiHidden="0" w:uiPriority="68" w:unhideWhenUsed="0"/>
-    <w:lsdException w:name="Medium Grid 3 Accent 3" w:semiHidden="0" w:uiPriority="69" w:unhideWhenUsed="0"/>
-    <w:lsdException w:name="Dark List Accent 3" w:semiHidden="0" w:uiPriority="70" w:unhideWhenUsed="0"/>
-    <w:lsdException w:name="Colorful Shading Accent 3" w:semiHidden="0" w:uiPriority="71" w:unhideWhenUsed="0"/>
-    <w:lsdException w:name="Colorful List Accent 3" w:semiHidden="0" w:uiPriority="72" w:unhideWhenUsed="0"/>
-    <w:lsdException w:name="Colorful Grid Accent 3" w:semiHidden="0" w:uiPriority="73" w:unhideWhenUsed="0"/>
-    <w:lsdException w:name="Light Shading Accent 4" w:semiHidden="0" w:uiPriority="60" w:unhideWhenUsed="0"/>
-    <w:lsdException w:name="Light List Accent 4" w:semiHidden="0" w:uiPriority="61" w:unhideWhenUsed="0"/>
-    <w:lsdException w:name="Light Grid Accent 4" w:semiHidden="0" w:uiPriority="62" w:unhideWhenUsed="0"/>
-    <w:lsdException w:name="Medium Shading 1 Accent 4" w:semiHidden="0" w:uiPriority="63" w:unhideWhenUsed="0"/>
-    <w:lsdException w:name="Medium Shading 2 Accent 4" w:semiHidden="0" w:uiPriority="64" w:unhideWhenUsed="0"/>
-    <w:lsdException w:name="Medium List 1 Accent 4" w:semiHidden="0" w:uiPriority="65" w:unhideWhenUsed="0"/>
-    <w:lsdException w:name="Medium List 2 Accent 4" w:semiHidden="0" w:uiPriority="66" w:unhideWhenUsed="0"/>
-    <w:lsdException w:name="Medium Grid 1 Accent 4" w:semiHidden="0" w:uiPriority="67" w:unhideWhenUsed="0"/>
-    <w:lsdException w:name="Medium Grid 2 Accent 4" w:semiHidden="0" w:uiPriority="68" w:unhideWhenUsed="0"/>
-    <w:lsdException w:name="Medium Grid 3 Accent 4" w:semiHidden="0" w:uiPriority="69" w:unhideWhenUsed="0"/>
-    <w:lsdException w:name="Dark List Accent 4" w:semiHidden="0" w:uiPriority="70" w:unhideWhenUsed="0"/>
-    <w:lsdException w:name="Colorful Shading Accent 4" w:semiHidden="0" w:uiPriority="71" w:unhideWhenUsed="0"/>
-    <w:lsdException w:name="Colorful List Accent 4" w:semiHidden="0" w:uiPriority="72" w:unhideWhenUsed="0"/>
-    <w:lsdException w:name="Colorful Grid Accent 4" w:semiHidden="0" w:uiPriority="73" w:unhideWhenUsed="0"/>
-    <w:lsdException w:name="Light Shading Accent 5" w:semiHidden="0" w:uiPriority="60" w:unhideWhenUsed="0"/>
-    <w:lsdException w:name="Light List Accent 5" w:semiHidden="0" w:uiPriority="61" w:unhideWhenUsed="0"/>
-    <w:lsdException w:name="Light Grid Accent 5" w:semiHidden="0" w:uiPriority="62" w:unhideWhenUsed="0"/>
-    <w:lsdException w:name="Medium Shading 1 Accent 5" w:semiHidden="0" w:uiPriority="63" w:unhideWhenUsed="0"/>
-    <w:lsdException w:name="Medium Shading 2 Accent 5" w:semiHidden="0" w:uiPriority="64" w:unhideWhenUsed="0"/>
-    <w:lsdException w:name="Medium List 1 Accent 5" w:semiHidden="0" w:uiPriority="65" w:unhideWhenUsed="0"/>
-    <w:lsdException w:name="Medium List 2 Accent 5" w:semiHidden="0" w:uiPriority="66" w:unhideWhenUsed="0"/>
-    <w:lsdException w:name="Medium Grid 1 Accent 5" w:semiHidden="0" w:uiPriority="67" w:unhideWhenUsed="0"/>
-    <w:lsdException w:name="Medium Grid 2 Accent 5" w:semiHidden="0" w:uiPriority="68" w:unhideWhenUsed="0"/>
-    <w:lsdException w:name="Medium Grid 3 Accent 5" w:semiHidden="0" w:uiPriority="69" w:unhideWhenUsed="0"/>
-    <w:lsdException w:name="Dark List Accent 5" w:semiHidden="0" w:uiPriority="70" w:unhideWhenUsed="0"/>
-    <w:lsdException w:name="Colorful Shading Accent 5" w:semiHidden="0" w:uiPriority="71" w:unhideWhenUsed="0"/>
-    <w:lsdException w:name="Colorful List Accent 5" w:semiHidden="0" w:uiPriority="72" w:unhideWhenUsed="0"/>
-    <w:lsdException w:name="Colorful Grid Accent 5" w:semiHidden="0" w:uiPriority="73" w:unhideWhenUsed="0"/>
-    <w:lsdException w:name="Light Shading Accent 6" w:semiHidden="0" w:uiPriority="60" w:unhideWhenUsed="0"/>
-    <w:lsdException w:name="Light List Accent 6" w:semiHidden="0" w:uiPriority="61" w:unhideWhenUsed="0"/>
-    <w:lsdException w:name="Light Grid Accent 6" w:semiHidden="0" w:uiPriority="62" w:unhideWhenUsed="0"/>
-    <w:lsdException w:name="Medium Shading 1 Accent 6" w:semiHidden="0" w:uiPriority="63" w:unhideWhenUsed="0"/>
-    <w:lsdException w:name="Medium Shading 2 Accent 6" w:semiHidden="0" w:uiPriority="64" w:unhideWhenUsed="0"/>
-    <w:lsdException w:name="Medium List 1 Accent 6" w:semiHidden="0" w:uiPriority="65" w:unhideWhenUsed="0"/>
-    <w:lsdException w:name="Medium List 2 Accent 6" w:semiHidden="0" w:uiPriority="66" w:unhideWhenUsed="0"/>
-    <w:lsdException w:name="Medium Grid 1 Accent 6" w:semiHidden="0" w:uiPriority="67" w:unhideWhenUsed="0"/>
-    <w:lsdException w:name="Medium Grid 2 Accent 6" w:semiHidden="0" w:uiPriority="68" w:unhideWhenUsed="0"/>
-    <w:lsdException w:name="Medium Grid 3 Accent 6" w:semiHidden="0" w:uiPriority="69" w:unhideWhenUsed="0"/>
-    <w:lsdException w:name="Dark List Accent 6" w:semiHidden="0" w:uiPriority="70" w:unhideWhenUsed="0"/>
-    <w:lsdException w:name="Colorful Shading Accent 6" w:semiHidden="0" w:uiPriority="71" w:unhideWhenUsed="0"/>
-    <w:lsdException w:name="Colorful List Accent 6" w:semiHidden="0" w:uiPriority="72" w:unhideWhenUsed="0"/>
-    <w:lsdException w:name="Colorful Grid Accent 6" w:semiHidden="0" w:uiPriority="73" w:unhideWhenUsed="0"/>
-    <w:lsdException w:name="Subtle Emphasis" w:semiHidden="0" w:uiPriority="19" w:unhideWhenUsed="0" w:qFormat="1"/>
-    <w:lsdException w:name="Intense Emphasis" w:semiHidden="0" w:uiPriority="21" w:unhideWhenUsed="0" w:qFormat="1"/>
-    <w:lsdException w:name="Subtle Reference" w:semiHidden="0" w:uiPriority="31" w:unhideWhenUsed="0" w:qFormat="1"/>
-    <w:lsdException w:name="Intense Reference" w:semiHidden="0" w:uiPriority="32" w:unhideWhenUsed="0" w:qFormat="1"/>
-    <w:lsdException w:name="Book Title" w:semiHidden="0" w:uiPriority="33" w:unhideWhenUsed="0" w:qFormat="1"/>
-    <w:lsdException w:name="Bibliography" w:uiPriority="37"/>
-    <w:lsdException w:name="TOC Heading" w:uiPriority="39" w:qFormat="1"/>
-  </w:latentStyles>
-  <w:style w:type="paragraph" w:default="1" w:styleId="Normal">
-    <w:name w:val="Normal"/>
-    <w:qFormat/>
-  </w:style>
-  <w:style w:type="paragraph" w:styleId="Heading1">
-    <w:name w:val="heading 1"/>
-    <w:basedOn w:val="Normal"/>
-    <w:next w:val="Normal"/>
-    <w:link w:val="Heading1Char"/>
-    <w:uiPriority w:val="9"/>
-    <w:qFormat/>
-    <w:rsid w:val="009A5121"/>
-    <w:pPr>
-      <w:keepNext/>
-      <w:keepLines/>
-      <w:numPr>
-        <w:numId w:val="1"/>
-      </w:numPr>
-      <w:spacing w:before="240" w:after="0"/>
-      <w:outlineLvl w:val="0"/>
-    </w:pPr>
-    <w:rPr>
-      <w:rFonts w:eastAsiaTheme="majorEastAsia" w:cstheme="majorBidi"/>
-      <w:sz w:val="28"/>
-      <w:szCs w:val="32"/>
-    </w:rPr>
-  </w:style>
-  <w:style w:type="paragraph" w:styleId="Heading2">
-    <w:name w:val="heading 2"/>
-    <w:basedOn w:val="Normal"/>
-    <w:next w:val="Normal"/>
-    <w:link w:val="Heading2Char"/>
-    <w:uiPriority w:val="9"/>
-    <w:unhideWhenUsed/>
-    <w:qFormat/>
-    <w:rsid w:val="007A152F"/>
-    <w:pPr>
-      <w:keepNext/>
-      <w:keepLines/>
-      <w:numPr>
-        <w:ilvl w:val="1"/>
-        <w:numId w:val="1"/>
-      </w:numPr>
-      <w:spacing w:before="40" w:after="0"/>
-      <w:outlineLvl w:val="1"/>
-    </w:pPr>
-    <w:rPr>
-      <w:rFonts w:asciiTheme="majorHAnsi" w:eastAsiaTheme="majorEastAsia" w:hAnsiTheme="majorHAnsi" w:cstheme="majorBidi"/>
-      <w:sz w:val="26"/>
-      <w:szCs w:val="26"/>
-    </w:rPr>
-  </w:style>
-  <w:style w:type="paragraph" w:styleId="Heading3">
-    <w:name w:val="heading 3"/>
-    <w:basedOn w:val="Normal"/>
-    <w:next w:val="Normal"/>
-    <w:link w:val="Heading3Char"/>
-    <w:uiPriority w:val="9"/>
-    <w:unhideWhenUsed/>
-    <w:qFormat/>
-    <w:rsid w:val="007A152F"/>
-    <w:pPr>
-      <w:keepNext/>
-      <w:keepLines/>
-      <w:numPr>
-        <w:ilvl w:val="2"/>
-        <w:numId w:val="1"/>
-      </w:numPr>
-      <w:spacing w:before="40" w:after="0"/>
-      <w:outlineLvl w:val="2"/>
-    </w:pPr>
-    <w:rPr>
-      <w:rFonts w:asciiTheme="majorHAnsi" w:eastAsiaTheme="majorEastAsia" w:hAnsiTheme="majorHAnsi" w:cstheme="majorBidi"/>
-      <w:sz w:val="24"/>
-      <w:szCs w:val="24"/>
-    </w:rPr>
-  </w:style>
-  <w:style w:type="paragraph" w:styleId="Heading4">
-    <w:name w:val="heading 4"/>
-    <w:basedOn w:val="Normal"/>
-    <w:next w:val="Normal"/>
-    <w:link w:val="Heading4Char"/>
-    <w:uiPriority w:val="9"/>
-    <w:unhideWhenUsed/>
-    <w:qFormat/>
-    <w:rsid w:val="007A152F"/>
-    <w:pPr>
-      <w:keepNext/>
-      <w:keepLines/>
-      <w:numPr>
-        <w:ilvl w:val="3"/>
-        <w:numId w:val="1"/>
-      </w:numPr>
-      <w:spacing w:before="40" w:after="0"/>
-      <w:outlineLvl w:val="3"/>
-    </w:pPr>
-    <w:rPr>
-      <w:rFonts w:asciiTheme="majorHAnsi" w:eastAsiaTheme="majorEastAsia" w:hAnsiTheme="majorHAnsi" w:cstheme="majorBidi"/>
-      <w:i/>
-      <w:iCs/>
-    </w:rPr>
-  </w:style>
-  <w:style w:type="paragraph" w:styleId="Heading5">
-    <w:name w:val="heading 5"/>
-    <w:basedOn w:val="Normal"/>
-    <w:next w:val="Normal"/>
-    <w:link w:val="Heading5Char"/>
-    <w:uiPriority w:val="9"/>
-    <w:semiHidden/>
-    <w:unhideWhenUsed/>
-    <w:qFormat/>
-    <w:rsid w:val="007A152F"/>
-    <w:pPr>
-      <w:keepNext/>
-      <w:keepLines/>
-      <w:numPr>
-        <w:ilvl w:val="4"/>
-        <w:numId w:val="1"/>
-      </w:numPr>
-      <w:spacing w:before="40" w:after="0"/>
-      <w:outlineLvl w:val="4"/>
-    </w:pPr>
-    <w:rPr>
-      <w:rFonts w:asciiTheme="majorHAnsi" w:eastAsiaTheme="majorEastAsia" w:hAnsiTheme="majorHAnsi" w:cstheme="majorBidi"/>
-    </w:rPr>
-  </w:style>
-  <w:style w:type="paragraph" w:styleId="Heading6">
-    <w:name w:val="heading 6"/>
-    <w:basedOn w:val="Normal"/>
-    <w:next w:val="Normal"/>
-    <w:link w:val="Heading6Char"/>
-    <w:uiPriority w:val="9"/>
-    <w:semiHidden/>
-    <w:unhideWhenUsed/>
-    <w:qFormat/>
-    <w:rsid w:val="007A152F"/>
-    <w:pPr>
-      <w:keepNext/>
-      <w:keepLines/>
-      <w:numPr>
-        <w:ilvl w:val="5"/>
-        <w:numId w:val="1"/>
-      </w:numPr>
-      <w:spacing w:before="40" w:after="0"/>
-      <w:outlineLvl w:val="5"/>
-    </w:pPr>
-    <w:rPr>
-      <w:rFonts w:asciiTheme="majorHAnsi" w:eastAsiaTheme="majorEastAsia" w:hAnsiTheme="majorHAnsi" w:cstheme="majorBidi"/>
-      <w:color w:val="1F4D78" w:themeColor="accent1" w:themeShade="7F"/>
-    </w:rPr>
-  </w:style>
-  <w:style w:type="paragraph" w:styleId="Heading7">
-    <w:name w:val="heading 7"/>
-    <w:basedOn w:val="Normal"/>
-    <w:next w:val="Normal"/>
-    <w:link w:val="Heading7Char"/>
-    <w:uiPriority w:val="9"/>
-    <w:semiHidden/>
-    <w:unhideWhenUsed/>
-    <w:qFormat/>
-    <w:rsid w:val="007A152F"/>
-    <w:pPr>
-      <w:keepNext/>
-      <w:keepLines/>
-      <w:numPr>
-        <w:ilvl w:val="6"/>
-        <w:numId w:val="1"/>
-      </w:numPr>
-      <w:spacing w:before="40" w:after="0"/>
-      <w:outlineLvl w:val="6"/>
-    </w:pPr>
-    <w:rPr>
-      <w:rFonts w:asciiTheme="majorHAnsi" w:eastAsiaTheme="majorEastAsia" w:hAnsiTheme="majorHAnsi" w:cstheme="majorBidi"/>
-      <w:i/>
-      <w:iCs/>
-      <w:color w:val="1F4D78" w:themeColor="accent1" w:themeShade="7F"/>
-    </w:rPr>
-  </w:style>
-  <w:style w:type="paragraph" w:styleId="Heading8">
-    <w:name w:val="heading 8"/>
-    <w:basedOn w:val="Normal"/>
-    <w:next w:val="Normal"/>
-    <w:link w:val="Heading8Char"/>
-    <w:uiPriority w:val="9"/>
-    <w:semiHidden/>
-    <w:unhideWhenUsed/>
-    <w:qFormat/>
-    <w:rsid w:val="007A152F"/>
-    <w:pPr>
-      <w:keepNext/>
-      <w:keepLines/>
-      <w:numPr>
-        <w:ilvl w:val="7"/>
-        <w:numId w:val="1"/>
-      </w:numPr>
-      <w:spacing w:before="40" w:after="0"/>
-      <w:outlineLvl w:val="7"/>
-    </w:pPr>
-    <w:rPr>
-      <w:rFonts w:asciiTheme="majorHAnsi" w:eastAsiaTheme="majorEastAsia" w:hAnsiTheme="majorHAnsi" w:cstheme="majorBidi"/>
-      <w:color w:val="272727" w:themeColor="text1" w:themeTint="D8"/>
-      <w:sz w:val="21"/>
-      <w:szCs w:val="21"/>
-    </w:rPr>
-  </w:style>
-  <w:style w:type="paragraph" w:styleId="Heading9">
-    <w:name w:val="heading 9"/>
-    <w:basedOn w:val="Normal"/>
-    <w:next w:val="Normal"/>
-    <w:link w:val="Heading9Char"/>
-    <w:uiPriority w:val="9"/>
-    <w:semiHidden/>
-    <w:unhideWhenUsed/>
-    <w:qFormat/>
-    <w:rsid w:val="007A152F"/>
-    <w:pPr>
-      <w:keepNext/>
-      <w:keepLines/>
-      <w:numPr>
-        <w:ilvl w:val="8"/>
-        <w:numId w:val="1"/>
-      </w:numPr>
-      <w:spacing w:before="40" w:after="0"/>
-      <w:outlineLvl w:val="8"/>
-    </w:pPr>
-    <w:rPr>
-      <w:rFonts w:asciiTheme="majorHAnsi" w:eastAsiaTheme="majorEastAsia" w:hAnsiTheme="majorHAnsi" w:cstheme="majorBidi"/>
-      <w:i/>
-      <w:iCs/>
-      <w:color w:val="272727" w:themeColor="text1" w:themeTint="D8"/>
-      <w:sz w:val="21"/>
-      <w:szCs w:val="21"/>
-    </w:rPr>
-  </w:style>
-  <w:style w:type="character" w:default="1" w:styleId="DefaultParagraphFont">
-    <w:name w:val="Default Paragraph Font"/>
-    <w:uiPriority w:val="1"/>
-    <w:semiHidden/>
-    <w:unhideWhenUsed/>
-  </w:style>
-  <w:style w:type="table" w:default="1" w:styleId="TableNormal">
-    <w:name w:val="Normal Table"/>
-    <w:uiPriority w:val="99"/>
-    <w:semiHidden/>
-    <w:unhideWhenUsed/>
-    <w:tblPr>
-      <w:tblInd w:w="0" w:type="dxa"/>
-      <w:tblCellMar>
-        <w:top w:w="0" w:type="dxa"/>
-        <w:left w:w="108" w:type="dxa"/>
-        <w:bottom w:w="0" w:type="dxa"/>
-        <w:right w:w="108" w:type="dxa"/>
-      </w:tblCellMar>
-    </w:tblPr>
-  </w:style>
-  <w:style w:type="numbering" w:default="1" w:styleId="NoList">
-    <w:name w:val="No List"/>
-    <w:uiPriority w:val="99"/>
-    <w:semiHidden/>
-    <w:unhideWhenUsed/>
-  </w:style>
-  <w:style w:type="character" w:customStyle="1" w:styleId="Heading1Char">
-    <w:name w:val="Heading 1 Char"/>
-    <w:basedOn w:val="DefaultParagraphFont"/>
-    <w:link w:val="Heading1"/>
-    <w:uiPriority w:val="9"/>
-    <w:rsid w:val="009A5121"/>
-    <w:rPr>
-      <w:rFonts w:eastAsiaTheme="majorEastAsia" w:cstheme="majorBidi"/>
-      <w:sz w:val="28"/>
-      <w:szCs w:val="32"/>
-    </w:rPr>
-  </w:style>
-  <w:style w:type="character" w:customStyle="1" w:styleId="Heading2Char">
-    <w:name w:val="Heading 2 Char"/>
-    <w:basedOn w:val="DefaultParagraphFont"/>
-    <w:link w:val="Heading2"/>
-    <w:uiPriority w:val="9"/>
-    <w:rsid w:val="007A152F"/>
-    <w:rPr>
-      <w:rFonts w:asciiTheme="majorHAnsi" w:eastAsiaTheme="majorEastAsia" w:hAnsiTheme="majorHAnsi" w:cstheme="majorBidi"/>
-      <w:sz w:val="26"/>
-      <w:szCs w:val="26"/>
-    </w:rPr>
-  </w:style>
-  <w:style w:type="character" w:customStyle="1" w:styleId="Heading3Char">
-    <w:name w:val="Heading 3 Char"/>
-    <w:basedOn w:val="DefaultParagraphFont"/>
-    <w:link w:val="Heading3"/>
-    <w:uiPriority w:val="9"/>
-    <w:rsid w:val="007A152F"/>
-    <w:rPr>
-      <w:rFonts w:asciiTheme="majorHAnsi" w:eastAsiaTheme="majorEastAsia" w:hAnsiTheme="majorHAnsi" w:cstheme="majorBidi"/>
-      <w:sz w:val="24"/>
-      <w:szCs w:val="24"/>
-    </w:rPr>
-  </w:style>
-  <w:style w:type="character" w:customStyle="1" w:styleId="Heading4Char">
-    <w:name w:val="Heading 4 Char"/>
-    <w:basedOn w:val="DefaultParagraphFont"/>
-    <w:link w:val="Heading4"/>
-    <w:uiPriority w:val="9"/>
-    <w:rsid w:val="007A152F"/>
-    <w:rPr>
-      <w:rFonts w:asciiTheme="majorHAnsi" w:eastAsiaTheme="majorEastAsia" w:hAnsiTheme="majorHAnsi" w:cstheme="majorBidi"/>
-      <w:i/>
-      <w:iCs/>
-    </w:rPr>
-  </w:style>
-  <w:style w:type="character" w:customStyle="1" w:styleId="Heading5Char">
-    <w:name w:val="Heading 5 Char"/>
-    <w:basedOn w:val="DefaultParagraphFont"/>
-    <w:link w:val="Heading5"/>
-    <w:uiPriority w:val="9"/>
-    <w:semiHidden/>
-    <w:rsid w:val="007A152F"/>
-    <w:rPr>
-      <w:rFonts w:asciiTheme="majorHAnsi" w:eastAsiaTheme="majorEastAsia" w:hAnsiTheme="majorHAnsi" w:cstheme="majorBidi"/>
-    </w:rPr>
-  </w:style>
-  <w:style w:type="character" w:customStyle="1" w:styleId="Heading6Char">
-    <w:name w:val="Heading 6 Char"/>
-    <w:basedOn w:val="DefaultParagraphFont"/>
-    <w:link w:val="Heading6"/>
-    <w:uiPriority w:val="9"/>
-    <w:semiHidden/>
-    <w:rsid w:val="007A152F"/>
-    <w:rPr>
-      <w:rFonts w:asciiTheme="majorHAnsi" w:eastAsiaTheme="majorEastAsia" w:hAnsiTheme="majorHAnsi" w:cstheme="majorBidi"/>
-      <w:color w:val="1F4D78" w:themeColor="accent1" w:themeShade="7F"/>
-    </w:rPr>
-  </w:style>
-  <w:style w:type="character" w:customStyle="1" w:styleId="Heading7Char">
-    <w:name w:val="Heading 7 Char"/>
-    <w:basedOn w:val="DefaultParagraphFont"/>
-    <w:link w:val="Heading7"/>
-    <w:uiPriority w:val="9"/>
-    <w:semiHidden/>
-    <w:rsid w:val="007A152F"/>
-    <w:rPr>
-      <w:rFonts w:asciiTheme="majorHAnsi" w:eastAsiaTheme="majorEastAsia" w:hAnsiTheme="majorHAnsi" w:cstheme="majorBidi"/>
-      <w:i/>
-      <w:iCs/>
-      <w:color w:val="1F4D78" w:themeColor="accent1" w:themeShade="7F"/>
-    </w:rPr>
-  </w:style>
-  <w:style w:type="character" w:customStyle="1" w:styleId="Heading8Char">
-    <w:name w:val="Heading 8 Char"/>
-    <w:basedOn w:val="DefaultParagraphFont"/>
-    <w:link w:val="Heading8"/>
-    <w:uiPriority w:val="9"/>
-    <w:semiHidden/>
-    <w:rsid w:val="007A152F"/>
-    <w:rPr>
-      <w:rFonts w:asciiTheme="majorHAnsi" w:eastAsiaTheme="majorEastAsia" w:hAnsiTheme="majorHAnsi" w:cstheme="majorBidi"/>
-      <w:color w:val="272727" w:themeColor="text1" w:themeTint="D8"/>
-      <w:sz w:val="21"/>
-      <w:szCs w:val="21"/>
-    </w:rPr>
-  </w:style>
-  <w:style w:type="character" w:customStyle="1" w:styleId="Heading9Char">
-    <w:name w:val="Heading 9 Char"/>
-    <w:basedOn w:val="DefaultParagraphFont"/>
-    <w:link w:val="Heading9"/>
-    <w:uiPriority w:val="9"/>
-    <w:semiHidden/>
-    <w:rsid w:val="007A152F"/>
-    <w:rPr>
-      <w:rFonts w:asciiTheme="majorHAnsi" w:eastAsiaTheme="majorEastAsia" w:hAnsiTheme="majorHAnsi" w:cstheme="majorBidi"/>
-      <w:i/>
-      <w:iCs/>
-      <w:color w:val="272727" w:themeColor="text1" w:themeTint="D8"/>
-      <w:sz w:val="21"/>
-      <w:szCs w:val="21"/>
-    </w:rPr>
-  </w:style>
-  <w:style w:type="character" w:styleId="Hyperlink">
-    <w:name w:val="Hyperlink"/>
-    <w:basedOn w:val="DefaultParagraphFont"/>
-    <w:uiPriority w:val="99"/>
-    <w:unhideWhenUsed/>
-    <w:rsid w:val="007A152F"/>
-    <w:rPr>
-      <w:color w:val="0563C1" w:themeColor="hyperlink"/>
-      <w:u w:val="single"/>
-    </w:rPr>
-  </w:style>
-  <w:style w:type="paragraph" w:styleId="BalloonText">
-    <w:name w:val="Balloon Text"/>
-    <w:basedOn w:val="Normal"/>
-    <w:link w:val="BalloonTextChar"/>
-    <w:uiPriority w:val="99"/>
-    <w:semiHidden/>
-    <w:unhideWhenUsed/>
-    <w:rsid w:val="007A152F"/>
-    <w:pPr>
-      <w:spacing w:after="0" w:line="240" w:lineRule="auto"/>
-    </w:pPr>
-    <w:rPr>
-      <w:rFonts w:ascii="Segoe UI" w:hAnsi="Segoe UI" w:cs="Segoe UI"/>
-      <w:sz w:val="18"/>
-      <w:szCs w:val="18"/>
-    </w:rPr>
-  </w:style>
-  <w:style w:type="character" w:customStyle="1" w:styleId="BalloonTextChar">
-    <w:name w:val="Balloon Text Char"/>
-    <w:basedOn w:val="DefaultParagraphFont"/>
-    <w:link w:val="BalloonText"/>
-    <w:uiPriority w:val="99"/>
-    <w:semiHidden/>
-    <w:rsid w:val="007A152F"/>
-    <w:rPr>
-      <w:rFonts w:ascii="Segoe UI" w:hAnsi="Segoe UI" w:cs="Segoe UI"/>
-      <w:sz w:val="18"/>
-      <w:szCs w:val="18"/>
-    </w:rPr>
-  </w:style>
-  <w:style w:type="paragraph" w:styleId="Title">
-    <w:name w:val="Title"/>
-    <w:basedOn w:val="Normal"/>
-    <w:next w:val="Normal"/>
-    <w:link w:val="TitleChar"/>
-    <w:uiPriority w:val="10"/>
-    <w:qFormat/>
-    <w:rsid w:val="007A152F"/>
-    <w:pPr>
-      <w:spacing w:after="0" w:line="240" w:lineRule="auto"/>
-      <w:contextualSpacing/>
-    </w:pPr>
-    <w:rPr>
-      <w:rFonts w:asciiTheme="majorHAnsi" w:eastAsiaTheme="majorEastAsia" w:hAnsiTheme="majorHAnsi" w:cstheme="majorBidi"/>
-      <w:spacing w:val="-10"/>
-      <w:kern w:val="28"/>
-      <w:sz w:val="56"/>
-      <w:szCs w:val="56"/>
-    </w:rPr>
-  </w:style>
-  <w:style w:type="character" w:customStyle="1" w:styleId="TitleChar">
-    <w:name w:val="Title Char"/>
-    <w:basedOn w:val="DefaultParagraphFont"/>
-    <w:link w:val="Title"/>
-    <w:uiPriority w:val="10"/>
-    <w:rsid w:val="007A152F"/>
-    <w:rPr>
-      <w:rFonts w:asciiTheme="majorHAnsi" w:eastAsiaTheme="majorEastAsia" w:hAnsiTheme="majorHAnsi" w:cstheme="majorBidi"/>
-      <w:spacing w:val="-10"/>
-      <w:kern w:val="28"/>
-      <w:sz w:val="56"/>
-      <w:szCs w:val="56"/>
-    </w:rPr>
-  </w:style>
-  <w:style w:type="paragraph" w:styleId="Header">
-    <w:name w:val="header"/>
-    <w:basedOn w:val="Normal"/>
-    <w:link w:val="HeaderChar"/>
-    <w:uiPriority w:val="99"/>
-    <w:unhideWhenUsed/>
-    <w:rsid w:val="007A152F"/>
-    <w:pPr>
-      <w:tabs>
-        <w:tab w:val="center" w:pos="4680"/>
-        <w:tab w:val="right" w:pos="9360"/>
-      </w:tabs>
-      <w:spacing w:after="0" w:line="240" w:lineRule="auto"/>
-    </w:pPr>
-  </w:style>
-  <w:style w:type="character" w:customStyle="1" w:styleId="HeaderChar">
-    <w:name w:val="Header Char"/>
-    <w:basedOn w:val="DefaultParagraphFont"/>
-    <w:link w:val="Header"/>
-    <w:uiPriority w:val="99"/>
-    <w:rsid w:val="007A152F"/>
-  </w:style>
-  <w:style w:type="paragraph" w:styleId="Footer">
-    <w:name w:val="footer"/>
-    <w:basedOn w:val="Normal"/>
-    <w:link w:val="FooterChar"/>
-    <w:uiPriority w:val="99"/>
-    <w:unhideWhenUsed/>
-    <w:rsid w:val="007A152F"/>
-    <w:pPr>
-      <w:tabs>
-        <w:tab w:val="center" w:pos="4680"/>
-        <w:tab w:val="right" w:pos="9360"/>
-      </w:tabs>
-      <w:spacing w:after="0" w:line="240" w:lineRule="auto"/>
-    </w:pPr>
-  </w:style>
-  <w:style w:type="character" w:customStyle="1" w:styleId="FooterChar">
-    <w:name w:val="Footer Char"/>
-    <w:basedOn w:val="DefaultParagraphFont"/>
-    <w:link w:val="Footer"/>
-    <w:uiPriority w:val="99"/>
-    <w:rsid w:val="007A152F"/>
-  </w:style>
-  <w:style w:type="paragraph" w:styleId="ListParagraph">
-    <w:name w:val="List Paragraph"/>
-    <w:basedOn w:val="Normal"/>
-    <w:uiPriority w:val="34"/>
-    <w:qFormat/>
-    <w:rsid w:val="004934A9"/>
-    <w:pPr>
-      <w:ind w:left="720"/>
-      <w:contextualSpacing/>
-    </w:pPr>
-  </w:style>
-  <w:style w:type="table" w:styleId="TableGrid">
-    <w:name w:val="Table Grid"/>
-    <w:basedOn w:val="TableNormal"/>
-    <w:uiPriority w:val="39"/>
-    <w:rsid w:val="004D4161"/>
-    <w:pPr>
-      <w:spacing w:after="0" w:line="240" w:lineRule="auto"/>
-    </w:pPr>
-    <w:tblPr>
-      <w:tblInd w:w="0" w:type="dxa"/>
-      <w:tblBorders>
-        <w:top w:val="single" w:sz="4" w:space="0" w:color="auto"/>
-        <w:left w:val="single" w:sz="4" w:space="0" w:color="auto"/>
-        <w:bottom w:val="single" w:sz="4" w:space="0" w:color="auto"/>
-        <w:right w:val="single" w:sz="4" w:space="0" w:color="auto"/>
-        <w:insideH w:val="single" w:sz="4" w:space="0" w:color="auto"/>
-        <w:insideV w:val="single" w:sz="4" w:space="0" w:color="auto"/>
-      </w:tblBorders>
-      <w:tblCellMar>
-        <w:top w:w="0" w:type="dxa"/>
-        <w:left w:w="108" w:type="dxa"/>
-        <w:bottom w:w="0" w:type="dxa"/>
-        <w:right w:w="108" w:type="dxa"/>
-      </w:tblCellMar>
     </w:tblPr>
   </w:style>
   <w:style w:type="paragraph" w:styleId="Caption">
@@ -15183,7 +14384,7 @@
   <a:extraClrSchemeLst/>
   <a:extLst>
     <a:ext uri="{05A4C25C-085E-4340-85A3-A5531E510DB2}">
-      <thm15:themeFamily xmlns="" xmlns:thm15="http://schemas.microsoft.com/office/thememl/2012/main" name="Office Theme" id="{62F939B6-93AF-4DB8-9C6B-D6C7DFDC589F}" vid="{4A3C46E8-61CC-4603-A589-7422A47A8E4A}"/>
+      <thm15:themeFamily xmlns:thm15="http://schemas.microsoft.com/office/thememl/2012/main" name="Office Theme" id="{62F939B6-93AF-4DB8-9C6B-D6C7DFDC589F}" vid="{4A3C46E8-61CC-4603-A589-7422A47A8E4A}"/>
     </a:ext>
   </a:extLst>
 </a:theme>
@@ -15212,7 +14413,7 @@
 </file>
 
 <file path=customXml/itemProps1.xml><?xml version="1.0" encoding="utf-8"?>
-<ds:datastoreItem xmlns:ds="http://schemas.openxmlformats.org/officeDocument/2006/customXml" ds:itemID="{2AFAFC82-5182-8F4D-A48C-802F31542442}">
+<ds:datastoreItem xmlns:ds="http://schemas.openxmlformats.org/officeDocument/2006/customXml" ds:itemID="{8C99D568-176A-4D4B-A019-2D4688BCC4A6}">
   <ds:schemaRefs>
     <ds:schemaRef ds:uri="http://schemas.openxmlformats.org/officeDocument/2006/bibliography"/>
   </ds:schemaRefs>

</xml_diff>

<commit_message>
added users to stakeholder
</commit_message>
<xml_diff>
--- a/Documentation/Software Requirements Specification.docx
+++ b/Documentation/Software Requirements Specification.docx
@@ -515,6 +515,77 @@
           </w:p>
         </w:tc>
       </w:tr>
+      <w:tr>
+        <w:trPr>
+          <w:jc w:val="center"/>
+        </w:trPr>
+        <w:tc>
+          <w:tcPr>
+            <w:tcW w:w="914" w:type="dxa"/>
+            <w:vAlign w:val="center"/>
+          </w:tcPr>
+          <w:p>
+            <w:pPr>
+              <w:pStyle w:val="ListParagraph"/>
+              <w:ind w:left="0"/>
+              <w:jc w:val="center"/>
+            </w:pPr>
+            <w:r>
+              <w:t>V1.5</w:t>
+            </w:r>
+          </w:p>
+        </w:tc>
+        <w:tc>
+          <w:tcPr>
+            <w:tcW w:w="1167" w:type="dxa"/>
+            <w:vAlign w:val="center"/>
+          </w:tcPr>
+          <w:p>
+            <w:pPr>
+              <w:pStyle w:val="ListParagraph"/>
+              <w:ind w:left="0"/>
+              <w:jc w:val="center"/>
+            </w:pPr>
+            <w:r>
+              <w:t>10/6/2015</w:t>
+            </w:r>
+          </w:p>
+        </w:tc>
+        <w:tc>
+          <w:tcPr>
+            <w:tcW w:w="1874" w:type="dxa"/>
+            <w:vAlign w:val="center"/>
+          </w:tcPr>
+          <w:p>
+            <w:pPr>
+              <w:pStyle w:val="ListParagraph"/>
+              <w:ind w:left="0"/>
+              <w:jc w:val="center"/>
+            </w:pPr>
+            <w:r>
+              <w:t>Jimmy Lam</w:t>
+            </w:r>
+          </w:p>
+        </w:tc>
+        <w:tc>
+          <w:tcPr>
+            <w:tcW w:w="5395" w:type="dxa"/>
+            <w:vAlign w:val="center"/>
+          </w:tcPr>
+          <w:p>
+            <w:pPr>
+              <w:pStyle w:val="ListParagraph"/>
+              <w:ind w:left="0"/>
+              <w:jc w:val="center"/>
+            </w:pPr>
+            <w:r>
+              <w:t>Added user to stakeholders</w:t>
+            </w:r>
+            <w:bookmarkStart w:id="1" w:name="_GoBack"/>
+            <w:bookmarkEnd w:id="1"/>
+          </w:p>
+        </w:tc>
+      </w:tr>
     </w:tbl>
     <w:p>
       <w:pPr>
@@ -821,6 +892,7 @@
         <w:rPr>
           <w:b/>
         </w:rPr>
+        <w:lastRenderedPageBreak/>
         <w:t>Definitions</w:t>
       </w:r>
       <w:r>
@@ -846,7 +918,6 @@
         <w:rPr>
           <w:b/>
         </w:rPr>
-        <w:lastRenderedPageBreak/>
         <w:t>Definitions</w:t>
       </w:r>
     </w:p>
@@ -1051,6 +1122,21 @@
       </w:pPr>
       <w:r>
         <w:t>Amirreza Samiei, our grader, overlooks our project and will make sure we meet our requirements for the project. He also hopes that we are able to do well in the class</w:t>
+      </w:r>
+    </w:p>
+    <w:p>
+      <w:pPr>
+        <w:pStyle w:val="ListParagraph"/>
+        <w:numPr>
+          <w:ilvl w:val="3"/>
+          <w:numId w:val="6"/>
+        </w:numPr>
+        <w:rPr>
+          <w:b/>
+        </w:rPr>
+      </w:pPr>
+      <w:r>
+        <w:t>The users of the application expect our application to be easy to use and expects that it will improve their desktop experience with easy voice commands and relevant information feeds.</w:t>
       </w:r>
     </w:p>
     <w:p>
@@ -1424,133 +1510,11 @@
               <w:ind w:left="0"/>
             </w:pPr>
             <w:r>
-              <w:t>Open other applications</w:t>
-            </w:r>
-          </w:p>
-        </w:tc>
-        <w:tc>
-          <w:tcPr>
-            <w:tcW w:w="2070" w:type="dxa"/>
-          </w:tcPr>
-          <w:p>
-            <w:pPr>
-              <w:pStyle w:val="ListParagraph"/>
-              <w:ind w:left="0"/>
-            </w:pPr>
-            <w:r>
-              <w:t>User voice command</w:t>
-            </w:r>
-          </w:p>
-        </w:tc>
-        <w:tc>
-          <w:tcPr>
-            <w:tcW w:w="2790" w:type="dxa"/>
-          </w:tcPr>
-          <w:p>
-            <w:pPr>
-              <w:pStyle w:val="ListParagraph"/>
-              <w:ind w:left="0"/>
-            </w:pPr>
-            <w:r>
-              <w:t>Open desired applications</w:t>
-            </w:r>
-          </w:p>
-        </w:tc>
-        <w:tc>
-          <w:tcPr>
-            <w:tcW w:w="2718" w:type="dxa"/>
-          </w:tcPr>
-          <w:p>
-            <w:pPr>
-              <w:pStyle w:val="ListParagraph"/>
-              <w:ind w:left="0"/>
-            </w:pPr>
-            <w:r>
-              <w:t>Searches for the application and open for user</w:t>
-            </w:r>
-          </w:p>
-        </w:tc>
-      </w:tr>
-      <w:tr>
-        <w:trPr>
-          <w:jc w:val="center"/>
-        </w:trPr>
-        <w:tc>
-          <w:tcPr>
-            <w:tcW w:w="1458" w:type="dxa"/>
-          </w:tcPr>
-          <w:p>
-            <w:pPr>
-              <w:pStyle w:val="ListParagraph"/>
-              <w:ind w:left="0"/>
-            </w:pPr>
-            <w:r>
-              <w:t>Taking picture</w:t>
-            </w:r>
-          </w:p>
-        </w:tc>
-        <w:tc>
-          <w:tcPr>
-            <w:tcW w:w="2070" w:type="dxa"/>
-          </w:tcPr>
-          <w:p>
-            <w:pPr>
-              <w:pStyle w:val="ListParagraph"/>
-              <w:ind w:left="0"/>
-            </w:pPr>
-            <w:r>
-              <w:t>User voice command</w:t>
-            </w:r>
-          </w:p>
-        </w:tc>
-        <w:tc>
-          <w:tcPr>
-            <w:tcW w:w="2790" w:type="dxa"/>
-          </w:tcPr>
-          <w:p>
-            <w:pPr>
-              <w:pStyle w:val="ListParagraph"/>
-              <w:ind w:left="0"/>
-            </w:pPr>
-            <w:r>
-              <w:t>Takes picture of user</w:t>
-            </w:r>
-          </w:p>
-        </w:tc>
-        <w:tc>
-          <w:tcPr>
-            <w:tcW w:w="2718" w:type="dxa"/>
-          </w:tcPr>
-          <w:p>
-            <w:pPr>
-              <w:pStyle w:val="ListParagraph"/>
-              <w:ind w:left="0"/>
-            </w:pPr>
-            <w:r>
-              <w:t>Uses the webcam to take picture of user and stores the picture</w:t>
-            </w:r>
-          </w:p>
-        </w:tc>
-      </w:tr>
-      <w:tr>
-        <w:trPr>
-          <w:jc w:val="center"/>
-        </w:trPr>
-        <w:tc>
-          <w:tcPr>
-            <w:tcW w:w="1458" w:type="dxa"/>
-          </w:tcPr>
-          <w:p>
-            <w:pPr>
-              <w:pStyle w:val="ListParagraph"/>
-              <w:ind w:left="0"/>
-            </w:pPr>
-            <w:r>
-              <w:t xml:space="preserve">Data </w:t>
+              <w:t xml:space="preserve">Open other </w:t>
             </w:r>
             <w:r>
               <w:lastRenderedPageBreak/>
-              <w:t>description through Natural Language</w:t>
+              <w:t>applications</w:t>
             </w:r>
           </w:p>
         </w:tc>
@@ -1569,7 +1533,7 @@
             </w:r>
             <w:r>
               <w:lastRenderedPageBreak/>
-              <w:t>commands to output specific data</w:t>
+              <w:t>command</w:t>
             </w:r>
           </w:p>
         </w:tc>
@@ -1584,11 +1548,73 @@
             </w:pPr>
             <w:r>
               <w:lastRenderedPageBreak/>
-              <w:t xml:space="preserve">Speaks to the user with the </w:t>
+              <w:t>Open desired applications</w:t>
+            </w:r>
+          </w:p>
+        </w:tc>
+        <w:tc>
+          <w:tcPr>
+            <w:tcW w:w="2718" w:type="dxa"/>
+          </w:tcPr>
+          <w:p>
+            <w:pPr>
+              <w:pStyle w:val="ListParagraph"/>
+              <w:ind w:left="0"/>
+            </w:pPr>
+            <w:r>
+              <w:t xml:space="preserve">Searches for the application </w:t>
             </w:r>
             <w:r>
               <w:lastRenderedPageBreak/>
-              <w:t>information requested</w:t>
+              <w:t>and open for user</w:t>
+            </w:r>
+          </w:p>
+        </w:tc>
+      </w:tr>
+      <w:tr>
+        <w:trPr>
+          <w:jc w:val="center"/>
+        </w:trPr>
+        <w:tc>
+          <w:tcPr>
+            <w:tcW w:w="1458" w:type="dxa"/>
+          </w:tcPr>
+          <w:p>
+            <w:pPr>
+              <w:pStyle w:val="ListParagraph"/>
+              <w:ind w:left="0"/>
+            </w:pPr>
+            <w:r>
+              <w:lastRenderedPageBreak/>
+              <w:t>Taking picture</w:t>
+            </w:r>
+          </w:p>
+        </w:tc>
+        <w:tc>
+          <w:tcPr>
+            <w:tcW w:w="2070" w:type="dxa"/>
+          </w:tcPr>
+          <w:p>
+            <w:pPr>
+              <w:pStyle w:val="ListParagraph"/>
+              <w:ind w:left="0"/>
+            </w:pPr>
+            <w:r>
+              <w:t>User voice command</w:t>
+            </w:r>
+          </w:p>
+        </w:tc>
+        <w:tc>
+          <w:tcPr>
+            <w:tcW w:w="2790" w:type="dxa"/>
+          </w:tcPr>
+          <w:p>
+            <w:pPr>
+              <w:pStyle w:val="ListParagraph"/>
+              <w:ind w:left="0"/>
+            </w:pPr>
+            <w:r>
+              <w:t>Takes picture of user</w:t>
             </w:r>
           </w:p>
         </w:tc>
@@ -1602,12 +1628,7 @@
               <w:ind w:left="0"/>
             </w:pPr>
             <w:r>
-              <w:lastRenderedPageBreak/>
-              <w:t xml:space="preserve">Specifically formatted data </w:t>
-            </w:r>
-            <w:r>
-              <w:lastRenderedPageBreak/>
-              <w:t>is fed into the speech construction module for Natural Language Generation. Upon completion, the generated text is output in audio form using Text-To-Speech algorithms.</w:t>
+              <w:t>Uses the webcam to take picture of user and stores the picture</w:t>
             </w:r>
           </w:p>
         </w:tc>
@@ -1626,7 +1647,67 @@
               <w:ind w:left="0"/>
             </w:pPr>
             <w:r>
-              <w:lastRenderedPageBreak/>
+              <w:t>Data description through Natural Language</w:t>
+            </w:r>
+          </w:p>
+        </w:tc>
+        <w:tc>
+          <w:tcPr>
+            <w:tcW w:w="2070" w:type="dxa"/>
+          </w:tcPr>
+          <w:p>
+            <w:pPr>
+              <w:pStyle w:val="ListParagraph"/>
+              <w:ind w:left="0"/>
+            </w:pPr>
+            <w:r>
+              <w:t>User voice commands to output specific data</w:t>
+            </w:r>
+          </w:p>
+        </w:tc>
+        <w:tc>
+          <w:tcPr>
+            <w:tcW w:w="2790" w:type="dxa"/>
+          </w:tcPr>
+          <w:p>
+            <w:pPr>
+              <w:pStyle w:val="ListParagraph"/>
+              <w:ind w:left="0"/>
+            </w:pPr>
+            <w:r>
+              <w:t>Speaks to the user with the information requested</w:t>
+            </w:r>
+          </w:p>
+        </w:tc>
+        <w:tc>
+          <w:tcPr>
+            <w:tcW w:w="2718" w:type="dxa"/>
+          </w:tcPr>
+          <w:p>
+            <w:pPr>
+              <w:pStyle w:val="ListParagraph"/>
+              <w:ind w:left="0"/>
+            </w:pPr>
+            <w:r>
+              <w:t>Specifically formatted data is fed into the speech construction module for Natural Language Generation. Upon completion, the generated text is output in audio form using Text-To-Speech algorithms.</w:t>
+            </w:r>
+          </w:p>
+        </w:tc>
+      </w:tr>
+      <w:tr>
+        <w:trPr>
+          <w:jc w:val="center"/>
+        </w:trPr>
+        <w:tc>
+          <w:tcPr>
+            <w:tcW w:w="1458" w:type="dxa"/>
+          </w:tcPr>
+          <w:p>
+            <w:pPr>
+              <w:pStyle w:val="ListParagraph"/>
+              <w:ind w:left="0"/>
+            </w:pPr>
+            <w:r>
               <w:t>Response to user question</w:t>
             </w:r>
           </w:p>
@@ -6964,8 +7045,6 @@
           <w:b/>
         </w:rPr>
       </w:pPr>
-      <w:bookmarkStart w:id="1" w:name="_GoBack"/>
-      <w:bookmarkEnd w:id="1"/>
     </w:p>
     <w:p>
       <w:pPr>
@@ -14413,7 +14492,7 @@
 </file>
 
 <file path=customXml/itemProps1.xml><?xml version="1.0" encoding="utf-8"?>
-<ds:datastoreItem xmlns:ds="http://schemas.openxmlformats.org/officeDocument/2006/customXml" ds:itemID="{8C99D568-176A-4D4B-A019-2D4688BCC4A6}">
+<ds:datastoreItem xmlns:ds="http://schemas.openxmlformats.org/officeDocument/2006/customXml" ds:itemID="{2C71F34B-AE4F-45A8-B105-EDA2C5D85E61}">
   <ds:schemaRefs>
     <ds:schemaRef ds:uri="http://schemas.openxmlformats.org/officeDocument/2006/bibliography"/>
   </ds:schemaRefs>

</xml_diff>

<commit_message>
made minor changes to my requirements
</commit_message>
<xml_diff>
--- a/Documentation/Software Requirements Specification.docx
+++ b/Documentation/Software Requirements Specification.docx
@@ -203,8 +203,13 @@
               <w:jc w:val="center"/>
             </w:pPr>
             <w:r>
-              <w:t>Robin Schiro</w:t>
-            </w:r>
+              <w:t xml:space="preserve">Robin </w:t>
+            </w:r>
+            <w:proofErr w:type="spellStart"/>
+            <w:r>
+              <w:t>Schiro</w:t>
+            </w:r>
+            <w:proofErr w:type="spellEnd"/>
           </w:p>
         </w:tc>
         <w:tc>
@@ -344,8 +349,13 @@
               <w:jc w:val="center"/>
             </w:pPr>
             <w:r>
-              <w:t>Robin Schiro</w:t>
-            </w:r>
+              <w:t xml:space="preserve">Robin </w:t>
+            </w:r>
+            <w:proofErr w:type="spellStart"/>
+            <w:r>
+              <w:t>Schiro</w:t>
+            </w:r>
+            <w:proofErr w:type="spellEnd"/>
           </w:p>
         </w:tc>
         <w:tc>
@@ -360,7 +370,15 @@
               <w:jc w:val="center"/>
             </w:pPr>
             <w:r>
-              <w:t>Modified functional reqs so that all tables use a numbered list</w:t>
+              <w:t xml:space="preserve">Modified functional </w:t>
+            </w:r>
+            <w:proofErr w:type="spellStart"/>
+            <w:r>
+              <w:t>reqs</w:t>
+            </w:r>
+            <w:proofErr w:type="spellEnd"/>
+            <w:r>
+              <w:t xml:space="preserve"> so that all tables use a numbered list</w:t>
             </w:r>
           </w:p>
         </w:tc>
@@ -635,8 +653,13 @@
               <w:jc w:val="center"/>
             </w:pPr>
             <w:r>
-              <w:t>Robin Schiro</w:t>
-            </w:r>
+              <w:t xml:space="preserve">Robin </w:t>
+            </w:r>
+            <w:proofErr w:type="spellStart"/>
+            <w:r>
+              <w:t>Schiro</w:t>
+            </w:r>
+            <w:proofErr w:type="spellEnd"/>
           </w:p>
         </w:tc>
         <w:tc>
@@ -733,8 +756,13 @@
         </w:rPr>
       </w:pPr>
       <w:r>
-        <w:t>Robin Schiro</w:t>
-      </w:r>
+        <w:t xml:space="preserve">Robin </w:t>
+      </w:r>
+      <w:proofErr w:type="spellStart"/>
+      <w:r>
+        <w:t>Schiro</w:t>
+      </w:r>
+      <w:proofErr w:type="spellEnd"/>
     </w:p>
     <w:p>
       <w:pPr>
@@ -1231,7 +1259,15 @@
         </w:rPr>
       </w:pPr>
       <w:r>
-        <w:t>Dr. Turgut, our professor:</w:t>
+        <w:t xml:space="preserve">Dr. </w:t>
+      </w:r>
+      <w:proofErr w:type="spellStart"/>
+      <w:r>
+        <w:t>Turgut</w:t>
+      </w:r>
+      <w:proofErr w:type="spellEnd"/>
+      <w:r>
+        <w:t>, our professor:</w:t>
       </w:r>
       <w:r>
         <w:t xml:space="preserve"> </w:t>
@@ -1257,8 +1293,21 @@
           <w:b/>
         </w:rPr>
       </w:pPr>
-      <w:r>
-        <w:t>Amirreza Samiei, our grader</w:t>
+      <w:proofErr w:type="spellStart"/>
+      <w:r>
+        <w:t>Amirreza</w:t>
+      </w:r>
+      <w:proofErr w:type="spellEnd"/>
+      <w:r>
+        <w:t xml:space="preserve"> </w:t>
+      </w:r>
+      <w:proofErr w:type="spellStart"/>
+      <w:r>
+        <w:t>Samiei</w:t>
+      </w:r>
+      <w:proofErr w:type="spellEnd"/>
+      <w:r>
+        <w:t>, our grader</w:t>
       </w:r>
       <w:r>
         <w:t>:</w:t>
@@ -3332,7 +3381,23 @@
               <w:ind w:left="0"/>
             </w:pPr>
             <w:r>
-              <w:t>The frames of the feed are processed under eigenanalysis using the OpenCV library.</w:t>
+              <w:t xml:space="preserve">The frames of the feed are processed under </w:t>
+            </w:r>
+            <w:proofErr w:type="spellStart"/>
+            <w:r>
+              <w:t>eigenanalysis</w:t>
+            </w:r>
+            <w:proofErr w:type="spellEnd"/>
+            <w:r>
+              <w:t xml:space="preserve"> using the </w:t>
+            </w:r>
+            <w:proofErr w:type="spellStart"/>
+            <w:r>
+              <w:t>OpenCV</w:t>
+            </w:r>
+            <w:proofErr w:type="spellEnd"/>
+            <w:r>
+              <w:t xml:space="preserve"> library.</w:t>
             </w:r>
             <w:r>
               <w:t xml:space="preserve"> Recognition occurs with a minimum</w:t>
@@ -3547,7 +3612,15 @@
               <w:ind w:left="0"/>
             </w:pPr>
             <w:r>
-              <w:t>Robin Schiro | 10/3/15 | Created the requirement</w:t>
+              <w:t xml:space="preserve">Robin </w:t>
+            </w:r>
+            <w:proofErr w:type="spellStart"/>
+            <w:r>
+              <w:t>Schiro</w:t>
+            </w:r>
+            <w:proofErr w:type="spellEnd"/>
+            <w:r>
+              <w:t xml:space="preserve"> | 10/3/15 | Created the requirement</w:t>
             </w:r>
           </w:p>
         </w:tc>
@@ -3824,7 +3897,15 @@
               <w:ind w:left="0"/>
             </w:pPr>
             <w:r>
-              <w:t>Robin Schiro | 10/3/15 | Created the requirement</w:t>
+              <w:t xml:space="preserve">Robin </w:t>
+            </w:r>
+            <w:proofErr w:type="spellStart"/>
+            <w:r>
+              <w:t>Schiro</w:t>
+            </w:r>
+            <w:proofErr w:type="spellEnd"/>
+            <w:r>
+              <w:t xml:space="preserve"> | 10/3/15 | Created the requirement</w:t>
             </w:r>
           </w:p>
         </w:tc>
@@ -4097,7 +4178,15 @@
               <w:ind w:left="0"/>
             </w:pPr>
             <w:r>
-              <w:t>Robin Schiro | 10/3/15 | Created the requirement</w:t>
+              <w:t xml:space="preserve">Robin </w:t>
+            </w:r>
+            <w:proofErr w:type="spellStart"/>
+            <w:r>
+              <w:t>Schiro</w:t>
+            </w:r>
+            <w:proofErr w:type="spellEnd"/>
+            <w:r>
+              <w:t xml:space="preserve"> | 10/3/15 | Created the requirement</w:t>
             </w:r>
           </w:p>
         </w:tc>
@@ -4381,7 +4470,15 @@
               <w:ind w:left="0"/>
             </w:pPr>
             <w:r>
-              <w:t>Robin Schiro | 10/3/15 | Created the requirement</w:t>
+              <w:t xml:space="preserve">Robin </w:t>
+            </w:r>
+            <w:proofErr w:type="spellStart"/>
+            <w:r>
+              <w:t>Schiro</w:t>
+            </w:r>
+            <w:proofErr w:type="spellEnd"/>
+            <w:r>
+              <w:t xml:space="preserve"> | 10/3/15 | Created the requirement</w:t>
             </w:r>
           </w:p>
         </w:tc>
@@ -4472,7 +4569,13 @@
               <w:ind w:left="0"/>
             </w:pPr>
             <w:r>
-              <w:t>Jarvis shall recognize voice commands of the user using window’s speech library and should have 80% accuracy</w:t>
+              <w:t xml:space="preserve">Jarvis shall recognize voice commands of the user using window’s speech library and should have </w:t>
+            </w:r>
+            <w:r>
+              <w:t>6</w:t>
+            </w:r>
+            <w:r>
+              <w:t>0% accuracy</w:t>
             </w:r>
           </w:p>
         </w:tc>
@@ -7386,7 +7489,15 @@
               <w:ind w:left="0"/>
             </w:pPr>
             <w:r>
-              <w:t>Output: 80% accuracy on parsing commands</w:t>
+              <w:t xml:space="preserve">Output: </w:t>
+            </w:r>
+            <w:r>
+              <w:t>6</w:t>
+            </w:r>
+            <w:bookmarkStart w:id="1" w:name="_GoBack"/>
+            <w:bookmarkEnd w:id="1"/>
+            <w:r>
+              <w:t>0% accuracy on parsing commands</w:t>
             </w:r>
           </w:p>
         </w:tc>
@@ -7998,19 +8109,7 @@
               <w:t xml:space="preserve">Output: </w:t>
             </w:r>
             <w:r>
-              <w:t>More accurate than the sample program</w:t>
-            </w:r>
-            <w:r>
-              <w:t xml:space="preserve">. </w:t>
-            </w:r>
-            <w:r>
-              <w:t xml:space="preserve">Should perform correct identification at least </w:t>
-            </w:r>
-            <w:r>
-              <w:t>7</w:t>
-            </w:r>
-            <w:r>
-              <w:t>0% of the time</w:t>
+              <w:t>More accurate than the sample program. Should perform correct identification at least 70% of the time</w:t>
             </w:r>
           </w:p>
         </w:tc>
@@ -8085,10 +8184,7 @@
               <w:t xml:space="preserve">Asynchronous; </w:t>
             </w:r>
             <w:r>
-              <w:t>T</w:t>
-            </w:r>
-            <w:r>
-              <w:t>he application will need to use the facial recognition module to determine who is talking at any given time so that the speech recognition/construction module responds correctly.</w:t>
+              <w:t>The application will need to use the facial recognition module to determine who is talking at any given time so that the speech recognition/construction module responds correctly.</w:t>
             </w:r>
           </w:p>
         </w:tc>
@@ -8242,8 +8338,13 @@
               <w:pStyle w:val="ListParagraph"/>
               <w:ind w:left="0"/>
             </w:pPr>
-            <w:r>
-              <w:t>Config file</w:t>
+            <w:proofErr w:type="spellStart"/>
+            <w:r>
+              <w:t>Config</w:t>
+            </w:r>
+            <w:proofErr w:type="spellEnd"/>
+            <w:r>
+              <w:t xml:space="preserve"> file</w:t>
             </w:r>
           </w:p>
         </w:tc>
@@ -8282,7 +8383,15 @@
               <w:t xml:space="preserve">Output: </w:t>
             </w:r>
             <w:r>
-              <w:t>Organized, parsable configuration data that specify how the user</w:t>
+              <w:t xml:space="preserve">Organized, </w:t>
+            </w:r>
+            <w:proofErr w:type="spellStart"/>
+            <w:r>
+              <w:t>parsable</w:t>
+            </w:r>
+            <w:proofErr w:type="spellEnd"/>
+            <w:r>
+              <w:t xml:space="preserve"> configuration data that specify how the user</w:t>
             </w:r>
             <w:r>
               <w:t>’s profile should be customized</w:t>
@@ -9237,8 +9346,6 @@
             <w:r>
               <w:t>None</w:t>
             </w:r>
-            <w:bookmarkStart w:id="1" w:name="_GoBack"/>
-            <w:bookmarkEnd w:id="1"/>
           </w:p>
         </w:tc>
       </w:tr>
@@ -9358,9 +9465,11 @@
               <w:pStyle w:val="ListParagraph"/>
               <w:ind w:left="0"/>
             </w:pPr>
+            <w:proofErr w:type="spellStart"/>
             <w:r>
               <w:t>Eigenanalysis</w:t>
             </w:r>
+            <w:proofErr w:type="spellEnd"/>
             <w:r>
               <w:t xml:space="preserve"> algorithm is re</w:t>
             </w:r>
@@ -10526,7 +10635,15 @@
           </w:tcPr>
           <w:p>
             <w:r>
-              <w:t>All user information will be backed up in the Windows OS’s Appdata to prevent loss of information when updating or reinstalling the application</w:t>
+              <w:t xml:space="preserve">All user information will be backed up in the Windows OS’s </w:t>
+            </w:r>
+            <w:proofErr w:type="spellStart"/>
+            <w:r>
+              <w:t>Appdata</w:t>
+            </w:r>
+            <w:proofErr w:type="spellEnd"/>
+            <w:r>
+              <w:t xml:space="preserve"> to prevent loss of information when updating or reinstalling the application</w:t>
             </w:r>
           </w:p>
         </w:tc>
@@ -16556,7 +16673,7 @@
 </file>
 
 <file path=customXml/itemProps1.xml><?xml version="1.0" encoding="utf-8"?>
-<ds:datastoreItem xmlns:ds="http://schemas.openxmlformats.org/officeDocument/2006/customXml" ds:itemID="{AB35A775-25A5-4BC3-B273-11AF8D397577}">
+<ds:datastoreItem xmlns:ds="http://schemas.openxmlformats.org/officeDocument/2006/customXml" ds:itemID="{2D9528B4-067E-4B9B-A848-AA79B6DB50A6}">
   <ds:schemaRefs>
     <ds:schemaRef ds:uri="http://schemas.openxmlformats.org/officeDocument/2006/bibliography"/>
   </ds:schemaRefs>

</xml_diff>

<commit_message>
edited my reqs again
</commit_message>
<xml_diff>
--- a/Documentation/Software Requirements Specification.docx
+++ b/Documentation/Software Requirements Specification.docx
@@ -4478,7 +4478,12 @@
               <w:t>7</w:t>
             </w:r>
             <w:r>
-              <w:t>0% accuracy</w:t>
+              <w:t>5</w:t>
+            </w:r>
+            <w:bookmarkStart w:id="1" w:name="_GoBack"/>
+            <w:bookmarkEnd w:id="1"/>
+            <w:r>
+              <w:t>% accuracy</w:t>
             </w:r>
           </w:p>
         </w:tc>
@@ -7397,10 +7402,11 @@
             <w:r>
               <w:t>7</w:t>
             </w:r>
-            <w:bookmarkStart w:id="1" w:name="_GoBack"/>
-            <w:bookmarkEnd w:id="1"/>
-            <w:r>
-              <w:t>0% accuracy on parsing commands</w:t>
+            <w:r>
+              <w:t>5</w:t>
+            </w:r>
+            <w:r>
+              <w:t>% accuracy on parsing commands</w:t>
             </w:r>
           </w:p>
         </w:tc>
@@ -16553,7 +16559,7 @@
 </file>
 
 <file path=customXml/itemProps1.xml><?xml version="1.0" encoding="utf-8"?>
-<ds:datastoreItem xmlns:ds="http://schemas.openxmlformats.org/officeDocument/2006/customXml" ds:itemID="{94112851-945A-4DF2-A8CB-0A357F1587FB}">
+<ds:datastoreItem xmlns:ds="http://schemas.openxmlformats.org/officeDocument/2006/customXml" ds:itemID="{6BD04EAC-B407-448F-8A7F-BBB82467F07F}">
   <ds:schemaRefs>
     <ds:schemaRef ds:uri="http://schemas.openxmlformats.org/officeDocument/2006/bibliography"/>
   </ds:schemaRefs>

</xml_diff>

<commit_message>
- Fixed spelling/grammatical errors - Made some changes to make requirements more achievable.
</commit_message>
<xml_diff>
--- a/Documentation/Software Requirements Specification.docx
+++ b/Documentation/Software Requirements Specification.docx
@@ -794,7 +794,43 @@
         </w:numPr>
       </w:pPr>
       <w:r>
-        <w:t>The goal of this project is to produce a Windows desktop application called the Jarvis Emulator to enhance the desktop experience. This application can detect and recognize users as they enter or exit the room, and can respond to the users’ voice commands though speech construction and perform tasks for the user, such as opening other applications, taking a picture of the users, displaying relevant information to the users through website APIs, and logging the users in and out of their computer. The front end GUI will allow the users to set up their profiles, train Jarvis to remember their faces, and configure other settings of the application. It will also display visuals to let the users know it is speaking to the users.</w:t>
+        <w:t>The goal of this project is to produce a Windows desktop application called the Jarvis Emulator to enhance the desktop experience. This application can detect and recognize users as they enter or exit the room, and can respond to the users’ voice comm</w:t>
+      </w:r>
+      <w:r>
+        <w:t xml:space="preserve">ands though speech construction. It can also </w:t>
+      </w:r>
+      <w:r>
+        <w:t>perform tasks for user</w:t>
+      </w:r>
+      <w:r>
+        <w:t>s</w:t>
+      </w:r>
+      <w:r>
+        <w:t>, such as opening other applications, taking a picture of the user</w:t>
+      </w:r>
+      <w:r>
+        <w:t>s</w:t>
+      </w:r>
+      <w:r>
+        <w:t>, displaying relevant information to the user</w:t>
+      </w:r>
+      <w:r>
+        <w:t>s</w:t>
+      </w:r>
+      <w:r>
+        <w:t xml:space="preserve"> through website </w:t>
+      </w:r>
+      <w:r>
+        <w:t>RSS feeds</w:t>
+      </w:r>
+      <w:r>
+        <w:t xml:space="preserve">, and logging </w:t>
+      </w:r>
+      <w:r>
+        <w:t>users</w:t>
+      </w:r>
+      <w:r>
+        <w:t xml:space="preserve"> out of their computer. The front end GUI will allow the users to set up their profiles, train Jarvis to remember their faces, and configure other settings of the application. It will also display visuals to let the users know it is speaking to the users.</w:t>
       </w:r>
     </w:p>
     <w:p>
@@ -981,7 +1017,10 @@
         </w:numPr>
       </w:pPr>
       <w:r>
-        <w:t xml:space="preserve">We will write our codes in classes so that we can </w:t>
+        <w:t>We will write our code</w:t>
+      </w:r>
+      <w:r>
+        <w:t xml:space="preserve"> in classes so that we can </w:t>
       </w:r>
       <w:r>
         <w:t xml:space="preserve">each test our sections of the project and </w:t>
@@ -1180,7 +1219,58 @@
         </w:numPr>
       </w:pPr>
       <w:r>
-        <w:t>As the developers, we assume that Jarvis Emulator users will be using a Windows Desktop computer. We assume that users will have internet connection for the website APIs used by Jarvis. We also assume that users will have a webcam with a high enough resolution for Jarvis to recognize their face and a microphone with high enough quality to detect the user’s voice correctly.</w:t>
+        <w:t>W</w:t>
+      </w:r>
+      <w:r>
+        <w:t>e assume that</w:t>
+      </w:r>
+      <w:r>
+        <w:t xml:space="preserve"> a</w:t>
+      </w:r>
+      <w:r>
+        <w:t xml:space="preserve"> Jarvis Emulator </w:t>
+      </w:r>
+      <w:r>
+        <w:t>user</w:t>
+      </w:r>
+      <w:r>
+        <w:t xml:space="preserve"> will be using a Windows computer. We assume that </w:t>
+      </w:r>
+      <w:r>
+        <w:t>the user</w:t>
+      </w:r>
+      <w:r>
+        <w:t xml:space="preserve"> will have </w:t>
+      </w:r>
+      <w:r>
+        <w:t xml:space="preserve">an </w:t>
+      </w:r>
+      <w:r>
+        <w:t xml:space="preserve">internet connection for the </w:t>
+      </w:r>
+      <w:r>
+        <w:t>RSS feeds</w:t>
+      </w:r>
+      <w:r>
+        <w:t xml:space="preserve"> used by Jarvis. We also assume that </w:t>
+      </w:r>
+      <w:r>
+        <w:t>the user</w:t>
+      </w:r>
+      <w:r>
+        <w:t xml:space="preserve"> will have a webcam with a high enough resolution for Jarvis to recognize </w:t>
+      </w:r>
+      <w:r>
+        <w:t>his</w:t>
+      </w:r>
+      <w:r>
+        <w:t xml:space="preserve"> face and a microphone with high enough quality to detect </w:t>
+      </w:r>
+      <w:r>
+        <w:t>his</w:t>
+      </w:r>
+      <w:r>
+        <w:t xml:space="preserve"> voice correctly.</w:t>
       </w:r>
     </w:p>
     <w:p>
@@ -1291,7 +1381,13 @@
         <w:t xml:space="preserve">Normal Users: </w:t>
       </w:r>
       <w:r>
-        <w:t>The users of the application expect our application to be easy to use and expects that it will improve their desktop experience with easy voice commands and relevant information feeds.</w:t>
+        <w:t>The users of the application expect our applicati</w:t>
+      </w:r>
+      <w:r>
+        <w:t>on to be easy to use and expect</w:t>
+      </w:r>
+      <w:r>
+        <w:t xml:space="preserve"> that it will improve their desktop experience with easy voice commands and relevant information feeds.</w:t>
       </w:r>
     </w:p>
     <w:p>
@@ -1351,6 +1447,12 @@
           <w:b/>
         </w:rPr>
         <w:t>Event Table</w:t>
+      </w:r>
+      <w:r>
+        <w:rPr>
+          <w:b/>
+        </w:rPr>
+        <w:br/>
       </w:r>
       <w:r>
         <w:rPr>
@@ -1552,7 +1654,13 @@
               <w:ind w:left="0"/>
             </w:pPr>
             <w:r>
-              <w:t>The user opens the ‘Configuration’ tab and input information into the settings fields.</w:t>
+              <w:t>The user opens the ‘Configuration’ tab and input</w:t>
+            </w:r>
+            <w:r>
+              <w:t>s</w:t>
+            </w:r>
+            <w:r>
+              <w:t xml:space="preserve"> information into the settings fields.</w:t>
             </w:r>
           </w:p>
         </w:tc>
@@ -2119,7 +2227,10 @@
               <w:ind w:left="0"/>
             </w:pPr>
             <w:r>
-              <w:t>Detects main user</w:t>
+              <w:t xml:space="preserve">Detects </w:t>
+            </w:r>
+            <w:r>
+              <w:t>active user</w:t>
             </w:r>
           </w:p>
         </w:tc>
@@ -2616,19 +2727,17 @@
           <w:ilvl w:val="2"/>
           <w:numId w:val="15"/>
         </w:numPr>
+        <w:jc w:val="both"/>
+      </w:pPr>
+      <w:r>
         <w:rPr>
           <w:b/>
         </w:rPr>
-      </w:pPr>
-      <w:r>
-        <w:rPr>
-          <w:b/>
-        </w:rPr>
         <w:lastRenderedPageBreak/>
-        <w:t xml:space="preserve">Exception: </w:t>
-      </w:r>
-      <w:r>
-        <w:t>None</w:t>
+        <w:t>Exception</w:t>
+      </w:r>
+      <w:r>
+        <w:t>: The user is not in view of the webcam, there is no space available.</w:t>
       </w:r>
     </w:p>
     <w:p>
@@ -2661,7 +2770,13 @@
         </w:rPr>
       </w:pPr>
       <w:r>
-        <w:t>Jarvis will check if recognized face is a trained user or a new user</w:t>
+        <w:t xml:space="preserve">Jarvis will check if </w:t>
+      </w:r>
+      <w:r>
+        <w:t>a detect</w:t>
+      </w:r>
+      <w:r>
+        <w:t xml:space="preserve"> face is a trained user or a new user</w:t>
       </w:r>
     </w:p>
     <w:p>
@@ -2736,7 +2851,7 @@
         <w:t xml:space="preserve">Exception: </w:t>
       </w:r>
       <w:r>
-        <w:t>None</w:t>
+        <w:t>Environmental conditions prevent detection from occurring (i.e. poor lighting)</w:t>
       </w:r>
     </w:p>
     <w:p>
@@ -2790,7 +2905,7 @@
         <w:t xml:space="preserve">Exception: </w:t>
       </w:r>
       <w:r>
-        <w:t>None</w:t>
+        <w:t xml:space="preserve">The command is not supported by the application. </w:t>
       </w:r>
       <w:r>
         <w:t xml:space="preserve"> </w:t>
@@ -2903,6 +3018,9 @@
       <w:r>
         <w:t>: The user is not in view of the webcam</w:t>
       </w:r>
+      <w:r>
+        <w:t>, there is no space available.</w:t>
+      </w:r>
     </w:p>
     <w:p>
       <w:pPr>
@@ -3003,7 +3121,13 @@
         <w:t>Exception</w:t>
       </w:r>
       <w:r>
-        <w:t>: the website is not available</w:t>
+        <w:t>: T</w:t>
+      </w:r>
+      <w:r>
+        <w:t>he website is not available</w:t>
+      </w:r>
+      <w:r>
+        <w:t xml:space="preserve"> or does not support RSS</w:t>
       </w:r>
     </w:p>
     <w:p>
@@ -3111,7 +3235,10 @@
         <w:t>Exception</w:t>
       </w:r>
       <w:r>
-        <w:t>: Jarvis did not construct a Response</w:t>
+        <w:t>: Jarvis did not construct a r</w:t>
+      </w:r>
+      <w:r>
+        <w:t>esponse</w:t>
       </w:r>
     </w:p>
     <w:p>
@@ -3143,7 +3270,19 @@
         <w:jc w:val="both"/>
       </w:pPr>
       <w:r>
-        <w:t>Jarvis will log the user’s profile to a txt file</w:t>
+        <w:t xml:space="preserve">Jarvis will </w:t>
+      </w:r>
+      <w:r>
+        <w:t>save</w:t>
+      </w:r>
+      <w:r>
+        <w:t xml:space="preserve"> the user’s profile to a t</w:t>
+      </w:r>
+      <w:r>
+        <w:t>e</w:t>
+      </w:r>
+      <w:r>
+        <w:t>xt file</w:t>
       </w:r>
     </w:p>
     <w:p>
@@ -3162,7 +3301,10 @@
         <w:t>Exception</w:t>
       </w:r>
       <w:r>
-        <w:t>: the user did not select to save his or her profile</w:t>
+        <w:t>: T</w:t>
+      </w:r>
+      <w:r>
+        <w:t>he user did not select to save his or her profile</w:t>
       </w:r>
     </w:p>
     <w:p>
@@ -3338,10 +3480,11 @@
               <w:t xml:space="preserve"> Recognition occurs with a minimum</w:t>
             </w:r>
             <w:r>
-              <w:t xml:space="preserve"> of 80</w:t>
-            </w:r>
-            <w:bookmarkStart w:id="1" w:name="_GoBack"/>
-            <w:bookmarkEnd w:id="1"/>
+              <w:t xml:space="preserve"> of 7</w:t>
+            </w:r>
+            <w:r>
+              <w:t>0</w:t>
+            </w:r>
             <w:r>
               <w:t>% accuracy.</w:t>
             </w:r>
@@ -4480,10 +4623,16 @@
               <w:t xml:space="preserve">Jarvis shall recognize voice commands of the user using window’s speech library and should have </w:t>
             </w:r>
             <w:r>
-              <w:t>80</w:t>
+              <w:t>7</w:t>
+            </w:r>
+            <w:r>
+              <w:t>0</w:t>
             </w:r>
             <w:r>
               <w:t>% accuracy</w:t>
+            </w:r>
+            <w:r>
+              <w:t>.</w:t>
             </w:r>
           </w:p>
         </w:tc>
@@ -4767,6 +4916,9 @@
             </w:pPr>
             <w:r>
               <w:t>Jarvis shall open other applications based on user command</w:t>
+            </w:r>
+            <w:r>
+              <w:t>.</w:t>
             </w:r>
           </w:p>
         </w:tc>
@@ -5030,7 +5182,10 @@
           </w:tcPr>
           <w:p>
             <w:r>
-              <w:t>Statement: Jarvis shall log the user out of their computer based on user command</w:t>
+              <w:t>Jarvis shall log the user out of their computer based on user command</w:t>
+            </w:r>
+            <w:r>
+              <w:t>.</w:t>
             </w:r>
           </w:p>
         </w:tc>
@@ -5302,6 +5457,9 @@
             <w:r>
               <w:t>Jarvis shall take a picture of the user for the user and store the photo</w:t>
             </w:r>
+            <w:r>
+              <w:t>.</w:t>
+            </w:r>
           </w:p>
         </w:tc>
       </w:tr>
@@ -5572,6 +5730,9 @@
             <w:r>
               <w:t>Given specifically formatted data, the application should generate human language speech that summarizes and describes the data</w:t>
             </w:r>
+            <w:r>
+              <w:t>.</w:t>
+            </w:r>
           </w:p>
         </w:tc>
       </w:tr>
@@ -5735,7 +5896,7 @@
               <w:ind w:left="0"/>
             </w:pPr>
             <w:r>
-              <w:t>Test Case 12</w:t>
+              <w:t>Test Case 11</w:t>
             </w:r>
           </w:p>
         </w:tc>
@@ -5769,263 +5930,6 @@
             </w:pPr>
             <w:r>
               <w:t>Manuel Gonzalez | 10/5/15 | Created the requirement</w:t>
-            </w:r>
-          </w:p>
-        </w:tc>
-      </w:tr>
-      <w:tr>
-        <w:trPr>
-          <w:jc w:val="center"/>
-        </w:trPr>
-        <w:tc>
-          <w:tcPr>
-            <w:tcW w:w="9009" w:type="dxa"/>
-            <w:gridSpan w:val="2"/>
-          </w:tcPr>
-          <w:p>
-            <w:pPr>
-              <w:pStyle w:val="ListParagraph"/>
-              <w:numPr>
-                <w:ilvl w:val="0"/>
-                <w:numId w:val="11"/>
-              </w:numPr>
-              <w:rPr>
-                <w:i/>
-                <w:u w:val="single"/>
-              </w:rPr>
-            </w:pPr>
-          </w:p>
-        </w:tc>
-      </w:tr>
-      <w:tr>
-        <w:trPr>
-          <w:jc w:val="center"/>
-        </w:trPr>
-        <w:tc>
-          <w:tcPr>
-            <w:tcW w:w="2178" w:type="dxa"/>
-          </w:tcPr>
-          <w:p>
-            <w:pPr>
-              <w:pStyle w:val="ListParagraph"/>
-              <w:ind w:left="0"/>
-            </w:pPr>
-            <w:r>
-              <w:t xml:space="preserve">Statement: </w:t>
-            </w:r>
-          </w:p>
-        </w:tc>
-        <w:tc>
-          <w:tcPr>
-            <w:tcW w:w="6831" w:type="dxa"/>
-          </w:tcPr>
-          <w:p>
-            <w:r>
-              <w:t>The application should answer basic user questions</w:t>
-            </w:r>
-          </w:p>
-        </w:tc>
-      </w:tr>
-      <w:tr>
-        <w:trPr>
-          <w:jc w:val="center"/>
-        </w:trPr>
-        <w:tc>
-          <w:tcPr>
-            <w:tcW w:w="2178" w:type="dxa"/>
-          </w:tcPr>
-          <w:p>
-            <w:pPr>
-              <w:pStyle w:val="ListParagraph"/>
-              <w:ind w:left="0"/>
-            </w:pPr>
-            <w:r>
-              <w:t xml:space="preserve">Source: </w:t>
-            </w:r>
-          </w:p>
-        </w:tc>
-        <w:tc>
-          <w:tcPr>
-            <w:tcW w:w="6831" w:type="dxa"/>
-          </w:tcPr>
-          <w:p>
-            <w:pPr>
-              <w:pStyle w:val="ListParagraph"/>
-              <w:ind w:left="0"/>
-            </w:pPr>
-            <w:r>
-              <w:t>Developers</w:t>
-            </w:r>
-          </w:p>
-        </w:tc>
-      </w:tr>
-      <w:tr>
-        <w:trPr>
-          <w:jc w:val="center"/>
-        </w:trPr>
-        <w:tc>
-          <w:tcPr>
-            <w:tcW w:w="2178" w:type="dxa"/>
-          </w:tcPr>
-          <w:p>
-            <w:pPr>
-              <w:pStyle w:val="ListParagraph"/>
-              <w:ind w:left="0"/>
-            </w:pPr>
-            <w:r>
-              <w:t xml:space="preserve">Dependency: </w:t>
-            </w:r>
-          </w:p>
-        </w:tc>
-        <w:tc>
-          <w:tcPr>
-            <w:tcW w:w="6831" w:type="dxa"/>
-          </w:tcPr>
-          <w:p>
-            <w:pPr>
-              <w:pStyle w:val="ListParagraph"/>
-              <w:ind w:left="0"/>
-            </w:pPr>
-            <w:r>
-              <w:t>No. 5</w:t>
-            </w:r>
-            <w:r>
-              <w:t xml:space="preserve"> and 9</w:t>
-            </w:r>
-          </w:p>
-        </w:tc>
-      </w:tr>
-      <w:tr>
-        <w:trPr>
-          <w:jc w:val="center"/>
-        </w:trPr>
-        <w:tc>
-          <w:tcPr>
-            <w:tcW w:w="2178" w:type="dxa"/>
-          </w:tcPr>
-          <w:p>
-            <w:pPr>
-              <w:pStyle w:val="ListParagraph"/>
-              <w:ind w:left="0"/>
-            </w:pPr>
-            <w:r>
-              <w:t xml:space="preserve">Conflicts: </w:t>
-            </w:r>
-          </w:p>
-        </w:tc>
-        <w:tc>
-          <w:tcPr>
-            <w:tcW w:w="6831" w:type="dxa"/>
-          </w:tcPr>
-          <w:p>
-            <w:pPr>
-              <w:pStyle w:val="ListParagraph"/>
-              <w:ind w:left="0"/>
-            </w:pPr>
-            <w:r>
-              <w:t>None</w:t>
-            </w:r>
-          </w:p>
-        </w:tc>
-      </w:tr>
-      <w:tr>
-        <w:trPr>
-          <w:jc w:val="center"/>
-        </w:trPr>
-        <w:tc>
-          <w:tcPr>
-            <w:tcW w:w="2178" w:type="dxa"/>
-          </w:tcPr>
-          <w:p>
-            <w:pPr>
-              <w:pStyle w:val="ListParagraph"/>
-              <w:ind w:left="0"/>
-            </w:pPr>
-            <w:r>
-              <w:t xml:space="preserve">Supporting Materials: </w:t>
-            </w:r>
-          </w:p>
-        </w:tc>
-        <w:tc>
-          <w:tcPr>
-            <w:tcW w:w="6831" w:type="dxa"/>
-          </w:tcPr>
-          <w:p>
-            <w:pPr>
-              <w:pStyle w:val="ListParagraph"/>
-              <w:ind w:left="0"/>
-            </w:pPr>
-            <w:r>
-              <w:t>None</w:t>
-            </w:r>
-          </w:p>
-        </w:tc>
-      </w:tr>
-      <w:tr>
-        <w:trPr>
-          <w:jc w:val="center"/>
-        </w:trPr>
-        <w:tc>
-          <w:tcPr>
-            <w:tcW w:w="2178" w:type="dxa"/>
-          </w:tcPr>
-          <w:p>
-            <w:pPr>
-              <w:pStyle w:val="ListParagraph"/>
-              <w:ind w:left="0"/>
-            </w:pPr>
-            <w:r>
-              <w:t>Evaluation Method:</w:t>
-            </w:r>
-          </w:p>
-        </w:tc>
-        <w:tc>
-          <w:tcPr>
-            <w:tcW w:w="6831" w:type="dxa"/>
-          </w:tcPr>
-          <w:p>
-            <w:pPr>
-              <w:pStyle w:val="ListParagraph"/>
-              <w:ind w:left="0"/>
-            </w:pPr>
-            <w:r>
-              <w:t>Test Case 13</w:t>
-            </w:r>
-          </w:p>
-        </w:tc>
-      </w:tr>
-      <w:tr>
-        <w:trPr>
-          <w:jc w:val="center"/>
-        </w:trPr>
-        <w:tc>
-          <w:tcPr>
-            <w:tcW w:w="2178" w:type="dxa"/>
-          </w:tcPr>
-          <w:p>
-            <w:pPr>
-              <w:pStyle w:val="ListParagraph"/>
-              <w:ind w:left="0"/>
-            </w:pPr>
-            <w:r>
-              <w:t>Revision History:</w:t>
-            </w:r>
-          </w:p>
-        </w:tc>
-        <w:tc>
-          <w:tcPr>
-            <w:tcW w:w="6831" w:type="dxa"/>
-          </w:tcPr>
-          <w:p>
-            <w:pPr>
-              <w:pStyle w:val="ListParagraph"/>
-              <w:ind w:left="0"/>
-            </w:pPr>
-            <w:r>
-              <w:t>Manuel Gonzalez | 10/5</w:t>
-            </w:r>
-            <w:r>
-              <w:t>/15 | Created the requirement</w:t>
             </w:r>
           </w:p>
         </w:tc>
@@ -6099,7 +6003,7 @@
           </w:tcPr>
           <w:p>
             <w:r>
-              <w:t>The application should greet the user through the speakers upon user recognition</w:t>
+              <w:t>The application should answer basic user questions</w:t>
             </w:r>
           </w:p>
         </w:tc>
@@ -6165,7 +6069,7 @@
               <w:ind w:left="0"/>
             </w:pPr>
             <w:r>
-              <w:t>No 1</w:t>
+              <w:t>No. 5 and 9</w:t>
             </w:r>
           </w:p>
         </w:tc>
@@ -6264,13 +6168,14 @@
               <w:ind w:left="0"/>
             </w:pPr>
             <w:r>
-              <w:t>Test Case 14</w:t>
-            </w:r>
-          </w:p>
-        </w:tc>
-      </w:tr>
-      <w:tr>
-        <w:trPr>
+              <w:t>Test Case 12</w:t>
+            </w:r>
+          </w:p>
+        </w:tc>
+      </w:tr>
+      <w:tr>
+        <w:trPr>
+          <w:trHeight w:val="70"/>
           <w:jc w:val="center"/>
         </w:trPr>
         <w:tc>
@@ -6297,10 +6202,7 @@
               <w:ind w:left="0"/>
             </w:pPr>
             <w:r>
-              <w:t>Manuel Gonzalez | 10/5</w:t>
-            </w:r>
-            <w:r>
-              <w:t>/15 | Created the requirement</w:t>
+              <w:t>Manuel Gonzalez | 10/5/15 | Created the requirement</w:t>
             </w:r>
           </w:p>
         </w:tc>
@@ -6308,8 +6210,6 @@
     </w:tbl>
     <w:p>
       <w:pPr>
-        <w:pStyle w:val="ListParagraph"/>
-        <w:ind w:left="360"/>
         <w:rPr>
           <w:sz w:val="20"/>
         </w:rPr>
@@ -6342,6 +6242,10 @@
                 <w:ilvl w:val="0"/>
                 <w:numId w:val="11"/>
               </w:numPr>
+              <w:rPr>
+                <w:i/>
+                <w:u w:val="single"/>
+              </w:rPr>
             </w:pPr>
           </w:p>
         </w:tc>
@@ -6369,12 +6273,11 @@
             <w:tcW w:w="6831" w:type="dxa"/>
           </w:tcPr>
           <w:p>
-            <w:pPr>
-              <w:pStyle w:val="ListParagraph"/>
-              <w:ind w:left="0"/>
-            </w:pPr>
-            <w:r>
-              <w:t>Jarvis should be able to Subscribe to Website RSS Feeds</w:t>
+            <w:r>
+              <w:t>The application should greet the user through the speakers upon user recognition</w:t>
+            </w:r>
+            <w:r>
+              <w:t>.</w:t>
             </w:r>
           </w:p>
         </w:tc>
@@ -6407,7 +6310,7 @@
               <w:ind w:left="0"/>
             </w:pPr>
             <w:r>
-              <w:t>Developer</w:t>
+              <w:t>Developers</w:t>
             </w:r>
           </w:p>
         </w:tc>
@@ -6440,7 +6343,7 @@
               <w:ind w:left="0"/>
             </w:pPr>
             <w:r>
-              <w:t>No. 5</w:t>
+              <w:t>No 1</w:t>
             </w:r>
           </w:p>
         </w:tc>
@@ -6539,7 +6442,7 @@
               <w:ind w:left="0"/>
             </w:pPr>
             <w:r>
-              <w:t xml:space="preserve">Test Cases 17 &amp; 18 </w:t>
+              <w:t>Test Case 1</w:t>
             </w:r>
           </w:p>
         </w:tc>
@@ -6572,7 +6475,10 @@
               <w:ind w:left="0"/>
             </w:pPr>
             <w:r>
-              <w:t>Julian Rojas | 10/5/15 | Created the requirement</w:t>
+              <w:t>Manuel Gonzalez | 10/5</w:t>
+            </w:r>
+            <w:r>
+              <w:t>/15 | Created the requirement</w:t>
             </w:r>
           </w:p>
         </w:tc>
@@ -6646,7 +6552,13 @@
               <w:ind w:left="0"/>
             </w:pPr>
             <w:r>
-              <w:t>Jarvis should be able to detect mouth movement</w:t>
+              <w:t>Jarvis should be able to s</w:t>
+            </w:r>
+            <w:r>
+              <w:t>ubscribe to Website RSS Feeds</w:t>
+            </w:r>
+            <w:r>
+              <w:t>.</w:t>
             </w:r>
           </w:p>
         </w:tc>
@@ -6712,7 +6624,7 @@
               <w:ind w:left="0"/>
             </w:pPr>
             <w:r>
-              <w:t>No. 1 &amp; No. 2</w:t>
+              <w:t>No. 5</w:t>
             </w:r>
           </w:p>
         </w:tc>
@@ -6811,10 +6723,10 @@
               <w:ind w:left="0"/>
             </w:pPr>
             <w:r>
-              <w:t>Test Case</w:t>
-            </w:r>
-            <w:r>
-              <w:t xml:space="preserve"> 19</w:t>
+              <w:t>Test Cases 15 &amp; 16</w:t>
+            </w:r>
+            <w:r>
+              <w:t xml:space="preserve"> </w:t>
             </w:r>
           </w:p>
         </w:tc>
@@ -6858,24 +6770,9 @@
         <w:pStyle w:val="ListParagraph"/>
         <w:ind w:left="360"/>
         <w:rPr>
-          <w:b/>
-        </w:rPr>
-      </w:pPr>
-    </w:p>
-    <w:p>
-      <w:pPr>
-        <w:pStyle w:val="ListParagraph"/>
-        <w:ind w:left="360"/>
-        <w:rPr>
-          <w:b/>
-        </w:rPr>
-      </w:pPr>
-      <w:r>
-        <w:rPr>
-          <w:b/>
-        </w:rPr>
-        <w:t>3.2 Interface Requirements</w:t>
-      </w:r>
+          <w:sz w:val="20"/>
+        </w:rPr>
+      </w:pPr>
     </w:p>
     <w:tbl>
       <w:tblPr>
@@ -6922,264 +6819,225 @@
               <w:ind w:left="0"/>
             </w:pPr>
             <w:r>
-              <w:t>Module:</w:t>
-            </w:r>
-            <w:r>
-              <w:t xml:space="preserve"> </w:t>
-            </w:r>
-          </w:p>
-        </w:tc>
-        <w:tc>
-          <w:tcPr>
-            <w:tcW w:w="6831" w:type="dxa"/>
-          </w:tcPr>
-          <w:p>
-            <w:pPr>
-              <w:pStyle w:val="ListParagraph"/>
-              <w:ind w:left="0"/>
-            </w:pPr>
-            <w:r>
-              <w:t>Speech Construction</w:t>
-            </w:r>
-          </w:p>
-        </w:tc>
-      </w:tr>
-      <w:tr>
-        <w:trPr>
-          <w:jc w:val="center"/>
-        </w:trPr>
-        <w:tc>
-          <w:tcPr>
-            <w:tcW w:w="2178" w:type="dxa"/>
-          </w:tcPr>
-          <w:p>
-            <w:pPr>
-              <w:pStyle w:val="ListParagraph"/>
-              <w:ind w:left="0"/>
-            </w:pPr>
-            <w:r>
-              <w:t>Input:</w:t>
-            </w:r>
-            <w:r>
-              <w:t xml:space="preserve"> </w:t>
-            </w:r>
-          </w:p>
-        </w:tc>
-        <w:tc>
-          <w:tcPr>
-            <w:tcW w:w="6831" w:type="dxa"/>
-          </w:tcPr>
-          <w:p>
-            <w:pPr>
-              <w:pStyle w:val="ListParagraph"/>
-              <w:ind w:left="0"/>
-            </w:pPr>
-            <w:r>
-              <w:t xml:space="preserve">Events, Formatted </w:t>
-            </w:r>
-            <w:r>
-              <w:t>data from websites (RSS feeds),</w:t>
-            </w:r>
-          </w:p>
-        </w:tc>
-      </w:tr>
-      <w:tr>
-        <w:trPr>
-          <w:jc w:val="center"/>
-        </w:trPr>
-        <w:tc>
-          <w:tcPr>
-            <w:tcW w:w="2178" w:type="dxa"/>
-          </w:tcPr>
-          <w:p>
-            <w:pPr>
-              <w:pStyle w:val="ListParagraph"/>
-              <w:ind w:left="0"/>
-            </w:pPr>
-            <w:r>
-              <w:t>Output:</w:t>
-            </w:r>
-          </w:p>
-        </w:tc>
-        <w:tc>
-          <w:tcPr>
-            <w:tcW w:w="6831" w:type="dxa"/>
-          </w:tcPr>
-          <w:p>
-            <w:pPr>
-              <w:pStyle w:val="ListParagraph"/>
-              <w:ind w:left="0"/>
-            </w:pPr>
-            <w:r>
-              <w:t xml:space="preserve">Output: </w:t>
-            </w:r>
-            <w:r>
-              <w:t xml:space="preserve">Text and audio of </w:t>
-            </w:r>
-            <w:r>
-              <w:t>natural-language sentences</w:t>
-            </w:r>
-          </w:p>
-        </w:tc>
-      </w:tr>
-      <w:tr>
-        <w:trPr>
-          <w:jc w:val="center"/>
-        </w:trPr>
-        <w:tc>
-          <w:tcPr>
-            <w:tcW w:w="2178" w:type="dxa"/>
-          </w:tcPr>
-          <w:p>
-            <w:pPr>
-              <w:pStyle w:val="ListParagraph"/>
-              <w:ind w:left="0"/>
-            </w:pPr>
-            <w:r>
-              <w:t>Data Type:</w:t>
-            </w:r>
-            <w:r>
-              <w:t xml:space="preserve"> </w:t>
-            </w:r>
-          </w:p>
-        </w:tc>
-        <w:tc>
-          <w:tcPr>
-            <w:tcW w:w="6831" w:type="dxa"/>
-          </w:tcPr>
-          <w:p>
-            <w:pPr>
-              <w:pStyle w:val="ListParagraph"/>
-              <w:ind w:left="0"/>
-            </w:pPr>
-            <w:r>
-              <w:t>Input: String</w:t>
-            </w:r>
-          </w:p>
-          <w:p>
-            <w:pPr>
-              <w:pStyle w:val="ListParagraph"/>
-              <w:ind w:left="0"/>
-            </w:pPr>
-            <w:r>
-              <w:t xml:space="preserve">Output: </w:t>
-            </w:r>
-            <w:r>
-              <w:t>MP3</w:t>
-            </w:r>
-          </w:p>
-        </w:tc>
-      </w:tr>
-      <w:tr>
-        <w:trPr>
-          <w:jc w:val="center"/>
-        </w:trPr>
-        <w:tc>
-          <w:tcPr>
-            <w:tcW w:w="2178" w:type="dxa"/>
-          </w:tcPr>
-          <w:p>
-            <w:pPr>
-              <w:pStyle w:val="ListParagraph"/>
-              <w:ind w:left="0"/>
-            </w:pPr>
-            <w:r>
-              <w:t>Accuracy</w:t>
-            </w:r>
-            <w:r>
-              <w:t xml:space="preserve">: </w:t>
-            </w:r>
-          </w:p>
-        </w:tc>
-        <w:tc>
-          <w:tcPr>
-            <w:tcW w:w="6831" w:type="dxa"/>
-          </w:tcPr>
-          <w:p>
-            <w:pPr>
-              <w:pStyle w:val="ListParagraph"/>
-              <w:ind w:left="0"/>
-            </w:pPr>
-            <w:r>
-              <w:t>N/A</w:t>
-            </w:r>
-          </w:p>
-        </w:tc>
-      </w:tr>
-      <w:tr>
-        <w:trPr>
-          <w:jc w:val="center"/>
-        </w:trPr>
-        <w:tc>
-          <w:tcPr>
-            <w:tcW w:w="2178" w:type="dxa"/>
-          </w:tcPr>
-          <w:p>
-            <w:pPr>
-              <w:pStyle w:val="ListParagraph"/>
-              <w:ind w:left="0"/>
-            </w:pPr>
-            <w:r>
-              <w:t>Receive/Send Frequency</w:t>
-            </w:r>
-            <w:r>
-              <w:t>:</w:t>
-            </w:r>
-          </w:p>
-        </w:tc>
-        <w:tc>
-          <w:tcPr>
-            <w:tcW w:w="6831" w:type="dxa"/>
-          </w:tcPr>
-          <w:p>
-            <w:pPr>
-              <w:pStyle w:val="ListParagraph"/>
-              <w:ind w:left="0"/>
-            </w:pPr>
-            <w:r>
-              <w:t>Depends on how often the user speaks</w:t>
-            </w:r>
-          </w:p>
-        </w:tc>
-      </w:tr>
-      <w:tr>
-        <w:trPr>
-          <w:jc w:val="center"/>
-        </w:trPr>
-        <w:tc>
-          <w:tcPr>
-            <w:tcW w:w="2178" w:type="dxa"/>
-          </w:tcPr>
-          <w:p>
-            <w:pPr>
-              <w:pStyle w:val="ListParagraph"/>
-              <w:ind w:left="0"/>
-            </w:pPr>
-            <w:r>
-              <w:t>Timing Issues</w:t>
-            </w:r>
-            <w:r>
-              <w:t>:</w:t>
-            </w:r>
-          </w:p>
-        </w:tc>
-        <w:tc>
-          <w:tcPr>
-            <w:tcW w:w="6831" w:type="dxa"/>
-          </w:tcPr>
-          <w:p>
-            <w:pPr>
-              <w:pStyle w:val="ListParagraph"/>
-              <w:ind w:left="0"/>
-            </w:pPr>
-            <w:r>
-              <w:t>Asynchronous; Post</w:t>
-            </w:r>
-            <w:r>
-              <w:t xml:space="preserve"> status</w:t>
-            </w:r>
-            <w:r>
-              <w:t xml:space="preserve"> on regular basis (i.e. each second) </w:t>
+              <w:t xml:space="preserve">Statement: </w:t>
+            </w:r>
+          </w:p>
+        </w:tc>
+        <w:tc>
+          <w:tcPr>
+            <w:tcW w:w="6831" w:type="dxa"/>
+          </w:tcPr>
+          <w:p>
+            <w:pPr>
+              <w:pStyle w:val="ListParagraph"/>
+              <w:ind w:left="0"/>
+            </w:pPr>
+            <w:r>
+              <w:t>Jarvis should be able to detect mouth movement</w:t>
+            </w:r>
+            <w:r>
+              <w:t>.</w:t>
+            </w:r>
+          </w:p>
+        </w:tc>
+      </w:tr>
+      <w:tr>
+        <w:trPr>
+          <w:jc w:val="center"/>
+        </w:trPr>
+        <w:tc>
+          <w:tcPr>
+            <w:tcW w:w="2178" w:type="dxa"/>
+          </w:tcPr>
+          <w:p>
+            <w:pPr>
+              <w:pStyle w:val="ListParagraph"/>
+              <w:ind w:left="0"/>
+            </w:pPr>
+            <w:r>
+              <w:t xml:space="preserve">Source: </w:t>
+            </w:r>
+          </w:p>
+        </w:tc>
+        <w:tc>
+          <w:tcPr>
+            <w:tcW w:w="6831" w:type="dxa"/>
+          </w:tcPr>
+          <w:p>
+            <w:pPr>
+              <w:pStyle w:val="ListParagraph"/>
+              <w:ind w:left="0"/>
+            </w:pPr>
+            <w:r>
+              <w:t>Developer</w:t>
+            </w:r>
+          </w:p>
+        </w:tc>
+      </w:tr>
+      <w:tr>
+        <w:trPr>
+          <w:jc w:val="center"/>
+        </w:trPr>
+        <w:tc>
+          <w:tcPr>
+            <w:tcW w:w="2178" w:type="dxa"/>
+          </w:tcPr>
+          <w:p>
+            <w:pPr>
+              <w:pStyle w:val="ListParagraph"/>
+              <w:ind w:left="0"/>
+            </w:pPr>
+            <w:r>
+              <w:t xml:space="preserve">Dependency: </w:t>
+            </w:r>
+          </w:p>
+        </w:tc>
+        <w:tc>
+          <w:tcPr>
+            <w:tcW w:w="6831" w:type="dxa"/>
+          </w:tcPr>
+          <w:p>
+            <w:pPr>
+              <w:pStyle w:val="ListParagraph"/>
+              <w:ind w:left="0"/>
+            </w:pPr>
+            <w:r>
+              <w:t>No. 1 &amp; No. 2</w:t>
+            </w:r>
+          </w:p>
+        </w:tc>
+      </w:tr>
+      <w:tr>
+        <w:trPr>
+          <w:jc w:val="center"/>
+        </w:trPr>
+        <w:tc>
+          <w:tcPr>
+            <w:tcW w:w="2178" w:type="dxa"/>
+          </w:tcPr>
+          <w:p>
+            <w:pPr>
+              <w:pStyle w:val="ListParagraph"/>
+              <w:ind w:left="0"/>
+            </w:pPr>
+            <w:r>
+              <w:t xml:space="preserve">Conflicts: </w:t>
+            </w:r>
+          </w:p>
+        </w:tc>
+        <w:tc>
+          <w:tcPr>
+            <w:tcW w:w="6831" w:type="dxa"/>
+          </w:tcPr>
+          <w:p>
+            <w:pPr>
+              <w:pStyle w:val="ListParagraph"/>
+              <w:ind w:left="0"/>
+            </w:pPr>
+            <w:r>
+              <w:t>None</w:t>
+            </w:r>
+          </w:p>
+        </w:tc>
+      </w:tr>
+      <w:tr>
+        <w:trPr>
+          <w:jc w:val="center"/>
+        </w:trPr>
+        <w:tc>
+          <w:tcPr>
+            <w:tcW w:w="2178" w:type="dxa"/>
+          </w:tcPr>
+          <w:p>
+            <w:pPr>
+              <w:pStyle w:val="ListParagraph"/>
+              <w:ind w:left="0"/>
+            </w:pPr>
+            <w:r>
+              <w:t xml:space="preserve">Supporting Materials: </w:t>
+            </w:r>
+          </w:p>
+        </w:tc>
+        <w:tc>
+          <w:tcPr>
+            <w:tcW w:w="6831" w:type="dxa"/>
+          </w:tcPr>
+          <w:p>
+            <w:pPr>
+              <w:pStyle w:val="ListParagraph"/>
+              <w:ind w:left="0"/>
+            </w:pPr>
+            <w:r>
+              <w:t>None</w:t>
+            </w:r>
+          </w:p>
+        </w:tc>
+      </w:tr>
+      <w:tr>
+        <w:trPr>
+          <w:jc w:val="center"/>
+        </w:trPr>
+        <w:tc>
+          <w:tcPr>
+            <w:tcW w:w="2178" w:type="dxa"/>
+          </w:tcPr>
+          <w:p>
+            <w:pPr>
+              <w:pStyle w:val="ListParagraph"/>
+              <w:ind w:left="0"/>
+            </w:pPr>
+            <w:r>
+              <w:t>Evaluation Method:</w:t>
+            </w:r>
+          </w:p>
+        </w:tc>
+        <w:tc>
+          <w:tcPr>
+            <w:tcW w:w="6831" w:type="dxa"/>
+          </w:tcPr>
+          <w:p>
+            <w:pPr>
+              <w:pStyle w:val="ListParagraph"/>
+              <w:ind w:left="0"/>
+            </w:pPr>
+            <w:r>
+              <w:t>Test Case</w:t>
+            </w:r>
+            <w:r>
+              <w:t xml:space="preserve"> 17</w:t>
+            </w:r>
+          </w:p>
+        </w:tc>
+      </w:tr>
+      <w:tr>
+        <w:trPr>
+          <w:jc w:val="center"/>
+        </w:trPr>
+        <w:tc>
+          <w:tcPr>
+            <w:tcW w:w="2178" w:type="dxa"/>
+          </w:tcPr>
+          <w:p>
+            <w:pPr>
+              <w:pStyle w:val="ListParagraph"/>
+              <w:ind w:left="0"/>
+            </w:pPr>
+            <w:r>
+              <w:t>Revision History:</w:t>
+            </w:r>
+          </w:p>
+        </w:tc>
+        <w:tc>
+          <w:tcPr>
+            <w:tcW w:w="6831" w:type="dxa"/>
+          </w:tcPr>
+          <w:p>
+            <w:pPr>
+              <w:pStyle w:val="ListParagraph"/>
+              <w:ind w:left="0"/>
+            </w:pPr>
+            <w:r>
+              <w:t>Julian Rojas | 10/5/15 | Created the requirement</w:t>
             </w:r>
           </w:p>
         </w:tc>
@@ -7193,6 +7051,21 @@
           <w:b/>
         </w:rPr>
       </w:pPr>
+    </w:p>
+    <w:p>
+      <w:pPr>
+        <w:pStyle w:val="ListParagraph"/>
+        <w:ind w:left="360"/>
+        <w:rPr>
+          <w:b/>
+        </w:rPr>
+      </w:pPr>
+      <w:r>
+        <w:rPr>
+          <w:b/>
+        </w:rPr>
+        <w:t>3.2 Interface Requirements</w:t>
+      </w:r>
     </w:p>
     <w:tbl>
       <w:tblPr>
@@ -7256,6 +7129,302 @@
               <w:ind w:left="0"/>
             </w:pPr>
             <w:r>
+              <w:t>Speech Construction</w:t>
+            </w:r>
+          </w:p>
+        </w:tc>
+      </w:tr>
+      <w:tr>
+        <w:trPr>
+          <w:jc w:val="center"/>
+        </w:trPr>
+        <w:tc>
+          <w:tcPr>
+            <w:tcW w:w="2178" w:type="dxa"/>
+          </w:tcPr>
+          <w:p>
+            <w:pPr>
+              <w:pStyle w:val="ListParagraph"/>
+              <w:ind w:left="0"/>
+            </w:pPr>
+            <w:r>
+              <w:t>Input:</w:t>
+            </w:r>
+            <w:r>
+              <w:t xml:space="preserve"> </w:t>
+            </w:r>
+          </w:p>
+        </w:tc>
+        <w:tc>
+          <w:tcPr>
+            <w:tcW w:w="6831" w:type="dxa"/>
+          </w:tcPr>
+          <w:p>
+            <w:pPr>
+              <w:pStyle w:val="ListParagraph"/>
+              <w:ind w:left="0"/>
+            </w:pPr>
+            <w:r>
+              <w:t xml:space="preserve">Events, Formatted </w:t>
+            </w:r>
+            <w:r>
+              <w:t>data from websites (RSS feeds),</w:t>
+            </w:r>
+          </w:p>
+        </w:tc>
+      </w:tr>
+      <w:tr>
+        <w:trPr>
+          <w:jc w:val="center"/>
+        </w:trPr>
+        <w:tc>
+          <w:tcPr>
+            <w:tcW w:w="2178" w:type="dxa"/>
+          </w:tcPr>
+          <w:p>
+            <w:pPr>
+              <w:pStyle w:val="ListParagraph"/>
+              <w:ind w:left="0"/>
+            </w:pPr>
+            <w:r>
+              <w:t>Output:</w:t>
+            </w:r>
+          </w:p>
+        </w:tc>
+        <w:tc>
+          <w:tcPr>
+            <w:tcW w:w="6831" w:type="dxa"/>
+          </w:tcPr>
+          <w:p>
+            <w:pPr>
+              <w:pStyle w:val="ListParagraph"/>
+              <w:ind w:left="0"/>
+            </w:pPr>
+            <w:r>
+              <w:t xml:space="preserve">Output: </w:t>
+            </w:r>
+            <w:r>
+              <w:t xml:space="preserve">Text and audio of </w:t>
+            </w:r>
+            <w:r>
+              <w:t>natural-language sentences</w:t>
+            </w:r>
+          </w:p>
+        </w:tc>
+      </w:tr>
+      <w:tr>
+        <w:trPr>
+          <w:jc w:val="center"/>
+        </w:trPr>
+        <w:tc>
+          <w:tcPr>
+            <w:tcW w:w="2178" w:type="dxa"/>
+          </w:tcPr>
+          <w:p>
+            <w:pPr>
+              <w:pStyle w:val="ListParagraph"/>
+              <w:ind w:left="0"/>
+            </w:pPr>
+            <w:r>
+              <w:t>Data Type:</w:t>
+            </w:r>
+            <w:r>
+              <w:t xml:space="preserve"> </w:t>
+            </w:r>
+          </w:p>
+        </w:tc>
+        <w:tc>
+          <w:tcPr>
+            <w:tcW w:w="6831" w:type="dxa"/>
+          </w:tcPr>
+          <w:p>
+            <w:pPr>
+              <w:pStyle w:val="ListParagraph"/>
+              <w:ind w:left="0"/>
+            </w:pPr>
+            <w:r>
+              <w:t>Input: String</w:t>
+            </w:r>
+          </w:p>
+          <w:p>
+            <w:pPr>
+              <w:pStyle w:val="ListParagraph"/>
+              <w:ind w:left="0"/>
+            </w:pPr>
+            <w:r>
+              <w:t xml:space="preserve">Output: </w:t>
+            </w:r>
+            <w:r>
+              <w:t>MP3</w:t>
+            </w:r>
+          </w:p>
+        </w:tc>
+      </w:tr>
+      <w:tr>
+        <w:trPr>
+          <w:jc w:val="center"/>
+        </w:trPr>
+        <w:tc>
+          <w:tcPr>
+            <w:tcW w:w="2178" w:type="dxa"/>
+          </w:tcPr>
+          <w:p>
+            <w:pPr>
+              <w:pStyle w:val="ListParagraph"/>
+              <w:ind w:left="0"/>
+            </w:pPr>
+            <w:r>
+              <w:t>Accuracy</w:t>
+            </w:r>
+            <w:r>
+              <w:t xml:space="preserve">: </w:t>
+            </w:r>
+          </w:p>
+        </w:tc>
+        <w:tc>
+          <w:tcPr>
+            <w:tcW w:w="6831" w:type="dxa"/>
+          </w:tcPr>
+          <w:p>
+            <w:pPr>
+              <w:pStyle w:val="ListParagraph"/>
+              <w:ind w:left="0"/>
+            </w:pPr>
+            <w:r>
+              <w:t>N/A</w:t>
+            </w:r>
+          </w:p>
+        </w:tc>
+      </w:tr>
+      <w:tr>
+        <w:trPr>
+          <w:jc w:val="center"/>
+        </w:trPr>
+        <w:tc>
+          <w:tcPr>
+            <w:tcW w:w="2178" w:type="dxa"/>
+          </w:tcPr>
+          <w:p>
+            <w:pPr>
+              <w:pStyle w:val="ListParagraph"/>
+              <w:ind w:left="0"/>
+            </w:pPr>
+            <w:r>
+              <w:t>Receive/Send Frequency</w:t>
+            </w:r>
+            <w:r>
+              <w:t>:</w:t>
+            </w:r>
+          </w:p>
+        </w:tc>
+        <w:tc>
+          <w:tcPr>
+            <w:tcW w:w="6831" w:type="dxa"/>
+          </w:tcPr>
+          <w:p>
+            <w:pPr>
+              <w:pStyle w:val="ListParagraph"/>
+              <w:ind w:left="0"/>
+            </w:pPr>
+            <w:r>
+              <w:t>Depends on how often the user speaks</w:t>
+            </w:r>
+          </w:p>
+        </w:tc>
+      </w:tr>
+      <w:tr>
+        <w:trPr>
+          <w:jc w:val="center"/>
+        </w:trPr>
+        <w:tc>
+          <w:tcPr>
+            <w:tcW w:w="2178" w:type="dxa"/>
+          </w:tcPr>
+          <w:p>
+            <w:pPr>
+              <w:pStyle w:val="ListParagraph"/>
+              <w:ind w:left="0"/>
+            </w:pPr>
+            <w:r>
+              <w:t>Timing Issues</w:t>
+            </w:r>
+            <w:r>
+              <w:t>:</w:t>
+            </w:r>
+          </w:p>
+        </w:tc>
+        <w:tc>
+          <w:tcPr>
+            <w:tcW w:w="6831" w:type="dxa"/>
+          </w:tcPr>
+          <w:p>
+            <w:pPr>
+              <w:pStyle w:val="ListParagraph"/>
+              <w:ind w:left="0"/>
+            </w:pPr>
+            <w:r>
+              <w:t>Asynchronous; Post</w:t>
+            </w:r>
+            <w:r>
+              <w:t xml:space="preserve"> status</w:t>
+            </w:r>
+            <w:r>
+              <w:t xml:space="preserve"> on regular basis (i.e. each second) </w:t>
+            </w:r>
+          </w:p>
+        </w:tc>
+      </w:tr>
+      <w:tr>
+        <w:trPr>
+          <w:jc w:val="center"/>
+        </w:trPr>
+        <w:tc>
+          <w:tcPr>
+            <w:tcW w:w="9009" w:type="dxa"/>
+            <w:gridSpan w:val="2"/>
+          </w:tcPr>
+          <w:p>
+            <w:pPr>
+              <w:pStyle w:val="ListParagraph"/>
+              <w:numPr>
+                <w:ilvl w:val="0"/>
+                <w:numId w:val="11"/>
+              </w:numPr>
+            </w:pPr>
+          </w:p>
+        </w:tc>
+      </w:tr>
+      <w:tr>
+        <w:trPr>
+          <w:jc w:val="center"/>
+        </w:trPr>
+        <w:tc>
+          <w:tcPr>
+            <w:tcW w:w="2178" w:type="dxa"/>
+          </w:tcPr>
+          <w:p>
+            <w:pPr>
+              <w:pStyle w:val="ListParagraph"/>
+              <w:ind w:left="0"/>
+            </w:pPr>
+            <w:r>
+              <w:t>Module:</w:t>
+            </w:r>
+            <w:r>
+              <w:t xml:space="preserve"> </w:t>
+            </w:r>
+          </w:p>
+        </w:tc>
+        <w:tc>
+          <w:tcPr>
+            <w:tcW w:w="6831" w:type="dxa"/>
+          </w:tcPr>
+          <w:p>
+            <w:pPr>
+              <w:pStyle w:val="ListParagraph"/>
+              <w:ind w:left="0"/>
+            </w:pPr>
+            <w:r>
               <w:t>Speech Recognition</w:t>
             </w:r>
           </w:p>
@@ -8779,7 +8948,22 @@
               <w:ind w:left="0"/>
             </w:pPr>
             <w:r>
-              <w:t>Any user is able to use the system. Command keywords knowledge is recommended in order to maximize the efficacy of program</w:t>
+              <w:t xml:space="preserve">Any user is able to use the system. </w:t>
+            </w:r>
+            <w:r>
+              <w:t>Knowledgy of supported c</w:t>
+            </w:r>
+            <w:r>
+              <w:t>ommand</w:t>
+            </w:r>
+            <w:r>
+              <w:t>s</w:t>
+            </w:r>
+            <w:r>
+              <w:t xml:space="preserve"> is recommended in order to maximize the efficacy of program</w:t>
+            </w:r>
+            <w:r>
+              <w:t>.</w:t>
             </w:r>
           </w:p>
         </w:tc>
@@ -9069,7 +9253,19 @@
               <w:t xml:space="preserve">A set of instructions will be included as a PDF. It will also have a list of commands. It will be </w:t>
             </w:r>
             <w:r>
-              <w:t>available as a Hard Copy or o</w:t>
+              <w:t xml:space="preserve">available as a </w:t>
+            </w:r>
+            <w:r>
+              <w:t>h</w:t>
+            </w:r>
+            <w:r>
+              <w:t xml:space="preserve">ard </w:t>
+            </w:r>
+            <w:r>
+              <w:t>c</w:t>
+            </w:r>
+            <w:r>
+              <w:t>opy or o</w:t>
             </w:r>
             <w:r>
               <w:t>n-l</w:t>
@@ -9664,7 +9860,16 @@
               <w:ind w:left="0"/>
             </w:pPr>
             <w:r>
-              <w:t>Jarvis is required to keep profiles of saved users. Pictures and application/website preferences</w:t>
+              <w:t>Jarvis is required to keep profiles of saved users.</w:t>
+            </w:r>
+            <w:r>
+              <w:t xml:space="preserve"> These include </w:t>
+            </w:r>
+            <w:r>
+              <w:t>application/website preferences</w:t>
+            </w:r>
+            <w:r>
+              <w:t>.</w:t>
             </w:r>
           </w:p>
         </w:tc>
@@ -9830,6 +10035,9 @@
             </w:pPr>
             <w:r>
               <w:t>Test Case</w:t>
+            </w:r>
+            <w:r>
+              <w:t xml:space="preserve"> 5</w:t>
             </w:r>
           </w:p>
         </w:tc>
@@ -9956,6 +10164,9 @@
             <w:r>
               <w:t>The application needs a camera and microphone to function</w:t>
             </w:r>
+            <w:r>
+              <w:t>.</w:t>
+            </w:r>
           </w:p>
         </w:tc>
       </w:tr>
@@ -10252,6 +10463,9 @@
             <w:r>
               <w:t>% accuracy and separate user specific information</w:t>
             </w:r>
+            <w:r>
+              <w:t>.</w:t>
+            </w:r>
           </w:p>
         </w:tc>
       </w:tr>
@@ -11012,10 +11226,13 @@
           <w:p>
             <w:pPr>
               <w:pStyle w:val="ListParagraph"/>
-              <w:ind w:left="0"/>
-            </w:pPr>
-            <w:r>
-              <w:t>Test Case 11</w:t>
+              <w:tabs>
+                <w:tab w:val="left" w:pos="1965"/>
+              </w:tabs>
+              <w:ind w:left="0"/>
+            </w:pPr>
+            <w:r>
+              <w:t>Test Case 10</w:t>
             </w:r>
           </w:p>
         </w:tc>
@@ -11128,6 +11345,9 @@
             <w:r>
               <w:t>The system should have a mean time between faults of 7 days, roughly failing once every week of continuous use</w:t>
             </w:r>
+            <w:r>
+              <w:t>.</w:t>
+            </w:r>
           </w:p>
         </w:tc>
       </w:tr>
@@ -11292,7 +11512,7 @@
               <w:ind w:left="0"/>
             </w:pPr>
             <w:r>
-              <w:t>None</w:t>
+              <w:t>Run the application over the course of several weeks and see how often it fails.</w:t>
             </w:r>
           </w:p>
         </w:tc>
@@ -11563,7 +11783,7 @@
               <w:ind w:left="0"/>
             </w:pPr>
             <w:r>
-              <w:t>Test Case 16</w:t>
+              <w:t>Test Case 14</w:t>
             </w:r>
           </w:p>
         </w:tc>
@@ -11670,6 +11890,11 @@
             <w:r>
               <w:t>The system should have an average response time no longer than 5 seconds. If longer than that the user should be notified that the current activity may take longer than usual</w:t>
             </w:r>
+            <w:r>
+              <w:t>.</w:t>
+            </w:r>
+            <w:bookmarkStart w:id="1" w:name="_GoBack"/>
+            <w:bookmarkEnd w:id="1"/>
           </w:p>
         </w:tc>
       </w:tr>
@@ -11834,7 +12059,7 @@
               <w:ind w:left="0"/>
             </w:pPr>
             <w:r>
-              <w:t>Test Case 15</w:t>
+              <w:t>Test Case 13</w:t>
             </w:r>
           </w:p>
         </w:tc>
@@ -16559,7 +16784,7 @@
 </file>
 
 <file path=customXml/itemProps1.xml><?xml version="1.0" encoding="utf-8"?>
-<ds:datastoreItem xmlns:ds="http://schemas.openxmlformats.org/officeDocument/2006/customXml" ds:itemID="{553642CB-B5EF-4525-ACC0-CC19311530F5}">
+<ds:datastoreItem xmlns:ds="http://schemas.openxmlformats.org/officeDocument/2006/customXml" ds:itemID="{2F0002D6-D20E-405C-9B6C-594347FA8DFF}">
   <ds:schemaRefs>
     <ds:schemaRef ds:uri="http://schemas.openxmlformats.org/officeDocument/2006/bibliography"/>
   </ds:schemaRefs>

</xml_diff>

<commit_message>
- Removed Test case 11 - Verified that requirement Test Cases reference numbers in SRS matched with the intended case
</commit_message>
<xml_diff>
--- a/Documentation/Software Requirements Specification.docx
+++ b/Documentation/Software Requirements Specification.docx
@@ -656,6 +656,75 @@
           </w:p>
         </w:tc>
       </w:tr>
+      <w:tr>
+        <w:trPr>
+          <w:jc w:val="center"/>
+        </w:trPr>
+        <w:tc>
+          <w:tcPr>
+            <w:tcW w:w="914" w:type="dxa"/>
+            <w:vAlign w:val="center"/>
+          </w:tcPr>
+          <w:p>
+            <w:pPr>
+              <w:pStyle w:val="ListParagraph"/>
+              <w:ind w:left="0"/>
+              <w:jc w:val="center"/>
+            </w:pPr>
+            <w:r>
+              <w:t>v1.7</w:t>
+            </w:r>
+          </w:p>
+        </w:tc>
+        <w:tc>
+          <w:tcPr>
+            <w:tcW w:w="1167" w:type="dxa"/>
+            <w:vAlign w:val="center"/>
+          </w:tcPr>
+          <w:p>
+            <w:pPr>
+              <w:pStyle w:val="ListParagraph"/>
+              <w:ind w:left="0"/>
+              <w:jc w:val="center"/>
+            </w:pPr>
+            <w:r>
+              <w:t>10/8/2015</w:t>
+            </w:r>
+          </w:p>
+        </w:tc>
+        <w:tc>
+          <w:tcPr>
+            <w:tcW w:w="1874" w:type="dxa"/>
+            <w:vAlign w:val="center"/>
+          </w:tcPr>
+          <w:p>
+            <w:pPr>
+              <w:pStyle w:val="ListParagraph"/>
+              <w:ind w:left="0"/>
+              <w:jc w:val="center"/>
+            </w:pPr>
+            <w:r>
+              <w:t>Manuel Gonzalez</w:t>
+            </w:r>
+          </w:p>
+        </w:tc>
+        <w:tc>
+          <w:tcPr>
+            <w:tcW w:w="5395" w:type="dxa"/>
+            <w:vAlign w:val="center"/>
+          </w:tcPr>
+          <w:p>
+            <w:pPr>
+              <w:pStyle w:val="ListParagraph"/>
+              <w:ind w:left="0"/>
+              <w:jc w:val="center"/>
+            </w:pPr>
+            <w:r>
+              <w:t>Verified that requirement Test Cases reference numbers match with the intended case</w:t>
+            </w:r>
+          </w:p>
+        </w:tc>
+      </w:tr>
     </w:tbl>
     <w:p>
       <w:pPr>
@@ -980,6 +1049,7 @@
         </w:numPr>
       </w:pPr>
       <w:r>
+        <w:lastRenderedPageBreak/>
         <w:t xml:space="preserve">We </w:t>
       </w:r>
       <w:r>
@@ -1004,7 +1074,6 @@
         <w:rPr>
           <w:b/>
         </w:rPr>
-        <w:lastRenderedPageBreak/>
         <w:t>Coding Standard</w:t>
       </w:r>
     </w:p>
@@ -1640,7 +1709,11 @@
               <w:ind w:left="0"/>
             </w:pPr>
             <w:r>
-              <w:t>User Inputting Configuration Settings</w:t>
+              <w:t xml:space="preserve">User Inputting Configuration </w:t>
+            </w:r>
+            <w:r>
+              <w:lastRenderedPageBreak/>
+              <w:t>Settings</w:t>
             </w:r>
           </w:p>
         </w:tc>
@@ -1654,13 +1727,18 @@
               <w:ind w:left="0"/>
             </w:pPr>
             <w:r>
+              <w:lastRenderedPageBreak/>
               <w:t>The user opens the ‘Configuration’ tab and input</w:t>
             </w:r>
             <w:r>
               <w:t>s</w:t>
             </w:r>
             <w:r>
-              <w:t xml:space="preserve"> information into the settings fields.</w:t>
+              <w:t xml:space="preserve"> </w:t>
+            </w:r>
+            <w:r>
+              <w:lastRenderedPageBreak/>
+              <w:t>information into the settings fields.</w:t>
             </w:r>
           </w:p>
         </w:tc>
@@ -1674,6 +1752,7 @@
               <w:ind w:left="0"/>
             </w:pPr>
             <w:r>
+              <w:lastRenderedPageBreak/>
               <w:t>The application saves inputted settings once the user hits ‘Save’.</w:t>
             </w:r>
           </w:p>
@@ -1691,7 +1770,11 @@
               <w:t xml:space="preserve">The application will store the settings in the user’s profile file. </w:t>
             </w:r>
             <w:r>
-              <w:t>While the user is inputting information, the application is still listening for commands.</w:t>
+              <w:t xml:space="preserve">While the user </w:t>
+            </w:r>
+            <w:r>
+              <w:lastRenderedPageBreak/>
+              <w:t>is inputting information, the application is still listening for commands.</w:t>
             </w:r>
           </w:p>
         </w:tc>
@@ -5623,7 +5706,7 @@
               <w:ind w:left="0"/>
             </w:pPr>
             <w:r>
-              <w:t>Test Case 10</w:t>
+              <w:t>Test Case 9</w:t>
             </w:r>
           </w:p>
         </w:tc>
@@ -5896,7 +5979,10 @@
               <w:ind w:left="0"/>
             </w:pPr>
             <w:r>
-              <w:t>Test Case 11</w:t>
+              <w:t xml:space="preserve">Test </w:t>
+            </w:r>
+            <w:r>
+              <w:t>Case 14 and 15</w:t>
             </w:r>
           </w:p>
         </w:tc>
@@ -6168,7 +6254,7 @@
               <w:ind w:left="0"/>
             </w:pPr>
             <w:r>
-              <w:t>Test Case 12</w:t>
+              <w:t>Test Case 11</w:t>
             </w:r>
           </w:p>
         </w:tc>
@@ -6723,10 +6809,7 @@
               <w:ind w:left="0"/>
             </w:pPr>
             <w:r>
-              <w:t>Test Cases 15 &amp; 16</w:t>
-            </w:r>
-            <w:r>
-              <w:t xml:space="preserve"> </w:t>
+              <w:t>Test Cases 14 &amp; 15</w:t>
             </w:r>
           </w:p>
         </w:tc>
@@ -7004,7 +7087,7 @@
               <w:t>Test Case</w:t>
             </w:r>
             <w:r>
-              <w:t xml:space="preserve"> 17</w:t>
+              <w:t xml:space="preserve"> 16</w:t>
             </w:r>
           </w:p>
         </w:tc>
@@ -11783,8 +11866,10 @@
               <w:ind w:left="0"/>
             </w:pPr>
             <w:r>
-              <w:t>Test Case 14</w:t>
-            </w:r>
+              <w:t>Test Case 13</w:t>
+            </w:r>
+            <w:bookmarkStart w:id="1" w:name="_GoBack"/>
+            <w:bookmarkEnd w:id="1"/>
           </w:p>
         </w:tc>
       </w:tr>
@@ -11893,8 +11978,6 @@
             <w:r>
               <w:t>.</w:t>
             </w:r>
-            <w:bookmarkStart w:id="1" w:name="_GoBack"/>
-            <w:bookmarkEnd w:id="1"/>
           </w:p>
         </w:tc>
       </w:tr>
@@ -12059,7 +12142,7 @@
               <w:ind w:left="0"/>
             </w:pPr>
             <w:r>
-              <w:t>Test Case 13</w:t>
+              <w:t>Test Case 12</w:t>
             </w:r>
           </w:p>
         </w:tc>
@@ -12224,7 +12307,7 @@
 
 <file path=word/numbering.xml><?xml version="1.0" encoding="utf-8"?>
 <w:numbering xmlns:wpc="http://schemas.microsoft.com/office/word/2010/wordprocessingCanvas" xmlns:mc="http://schemas.openxmlformats.org/markup-compatibility/2006" xmlns:o="urn:schemas-microsoft-com:office:office" xmlns:r="http://schemas.openxmlformats.org/officeDocument/2006/relationships" xmlns:m="http://schemas.openxmlformats.org/officeDocument/2006/math" xmlns:v="urn:schemas-microsoft-com:vml" xmlns:wp14="http://schemas.microsoft.com/office/word/2010/wordprocessingDrawing" xmlns:wp="http://schemas.openxmlformats.org/drawingml/2006/wordprocessingDrawing" xmlns:w10="urn:schemas-microsoft-com:office:word" xmlns:w="http://schemas.openxmlformats.org/wordprocessingml/2006/main" xmlns:w14="http://schemas.microsoft.com/office/word/2010/wordml" xmlns:w15="http://schemas.microsoft.com/office/word/2012/wordml" xmlns:wpg="http://schemas.microsoft.com/office/word/2010/wordprocessingGroup" xmlns:wpi="http://schemas.microsoft.com/office/word/2010/wordprocessingInk" xmlns:wne="http://schemas.microsoft.com/office/word/2006/wordml" xmlns:wps="http://schemas.microsoft.com/office/word/2010/wordprocessingShape" mc:Ignorable="w14 w15 wp14">
-  <w:abstractNum w:abstractNumId="0" w15:restartNumberingAfterBreak="0">
+  <w:abstractNum w:abstractNumId="0">
     <w:nsid w:val="053919D3"/>
     <w:multiLevelType w:val="multilevel"/>
     <w:tmpl w:val="6AB4EF92"/>
@@ -12342,7 +12425,7 @@
       </w:rPr>
     </w:lvl>
   </w:abstractNum>
-  <w:abstractNum w:abstractNumId="1" w15:restartNumberingAfterBreak="0">
+  <w:abstractNum w:abstractNumId="1">
     <w:nsid w:val="0F666C69"/>
     <w:multiLevelType w:val="hybridMultilevel"/>
     <w:tmpl w:val="8F16BC60"/>
@@ -12431,7 +12514,7 @@
       </w:pPr>
     </w:lvl>
   </w:abstractNum>
-  <w:abstractNum w:abstractNumId="2" w15:restartNumberingAfterBreak="0">
+  <w:abstractNum w:abstractNumId="2">
     <w:nsid w:val="15797A71"/>
     <w:multiLevelType w:val="multilevel"/>
     <w:tmpl w:val="6AB4EF92"/>
@@ -12549,7 +12632,7 @@
       </w:rPr>
     </w:lvl>
   </w:abstractNum>
-  <w:abstractNum w:abstractNumId="3" w15:restartNumberingAfterBreak="0">
+  <w:abstractNum w:abstractNumId="3">
     <w:nsid w:val="19895AE3"/>
     <w:multiLevelType w:val="multilevel"/>
     <w:tmpl w:val="6AB4EF92"/>
@@ -12667,7 +12750,7 @@
       </w:rPr>
     </w:lvl>
   </w:abstractNum>
-  <w:abstractNum w:abstractNumId="4" w15:restartNumberingAfterBreak="0">
+  <w:abstractNum w:abstractNumId="4">
     <w:nsid w:val="1C8B33B7"/>
     <w:multiLevelType w:val="hybridMultilevel"/>
     <w:tmpl w:val="4CF609C8"/>
@@ -12780,7 +12863,7 @@
       </w:rPr>
     </w:lvl>
   </w:abstractNum>
-  <w:abstractNum w:abstractNumId="5" w15:restartNumberingAfterBreak="0">
+  <w:abstractNum w:abstractNumId="5">
     <w:nsid w:val="1D673E94"/>
     <w:multiLevelType w:val="multilevel"/>
     <w:tmpl w:val="F03E43EE"/>
@@ -12911,7 +12994,7 @@
       </w:rPr>
     </w:lvl>
   </w:abstractNum>
-  <w:abstractNum w:abstractNumId="6" w15:restartNumberingAfterBreak="0">
+  <w:abstractNum w:abstractNumId="6">
     <w:nsid w:val="1F0D7D0C"/>
     <w:multiLevelType w:val="hybridMultilevel"/>
     <w:tmpl w:val="FBF802C4"/>
@@ -13024,7 +13107,7 @@
       </w:rPr>
     </w:lvl>
   </w:abstractNum>
-  <w:abstractNum w:abstractNumId="7" w15:restartNumberingAfterBreak="0">
+  <w:abstractNum w:abstractNumId="7">
     <w:nsid w:val="25A979D3"/>
     <w:multiLevelType w:val="multilevel"/>
     <w:tmpl w:val="4CF609C8"/>
@@ -13137,7 +13220,7 @@
       </w:rPr>
     </w:lvl>
   </w:abstractNum>
-  <w:abstractNum w:abstractNumId="8" w15:restartNumberingAfterBreak="0">
+  <w:abstractNum w:abstractNumId="8">
     <w:nsid w:val="25BE2BBC"/>
     <w:multiLevelType w:val="multilevel"/>
     <w:tmpl w:val="CD5E4576"/>
@@ -13268,7 +13351,7 @@
       </w:rPr>
     </w:lvl>
   </w:abstractNum>
-  <w:abstractNum w:abstractNumId="9" w15:restartNumberingAfterBreak="0">
+  <w:abstractNum w:abstractNumId="9">
     <w:nsid w:val="2CB01B1E"/>
     <w:multiLevelType w:val="hybridMultilevel"/>
     <w:tmpl w:val="0A8E44B6"/>
@@ -13381,7 +13464,7 @@
       </w:rPr>
     </w:lvl>
   </w:abstractNum>
-  <w:abstractNum w:abstractNumId="10" w15:restartNumberingAfterBreak="0">
+  <w:abstractNum w:abstractNumId="10">
     <w:nsid w:val="37FF718F"/>
     <w:multiLevelType w:val="hybridMultilevel"/>
     <w:tmpl w:val="A39E8426"/>
@@ -13470,7 +13553,7 @@
       </w:pPr>
     </w:lvl>
   </w:abstractNum>
-  <w:abstractNum w:abstractNumId="11" w15:restartNumberingAfterBreak="0">
+  <w:abstractNum w:abstractNumId="11">
     <w:nsid w:val="392B71F3"/>
     <w:multiLevelType w:val="hybridMultilevel"/>
     <w:tmpl w:val="7876A55A"/>
@@ -13583,7 +13666,7 @@
       </w:rPr>
     </w:lvl>
   </w:abstractNum>
-  <w:abstractNum w:abstractNumId="12" w15:restartNumberingAfterBreak="0">
+  <w:abstractNum w:abstractNumId="12">
     <w:nsid w:val="3C7B73BF"/>
     <w:multiLevelType w:val="hybridMultilevel"/>
     <w:tmpl w:val="48ECF97C"/>
@@ -13672,7 +13755,7 @@
       </w:pPr>
     </w:lvl>
   </w:abstractNum>
-  <w:abstractNum w:abstractNumId="13" w15:restartNumberingAfterBreak="0">
+  <w:abstractNum w:abstractNumId="13">
     <w:nsid w:val="3D1E5EF1"/>
     <w:multiLevelType w:val="multilevel"/>
     <w:tmpl w:val="0409001D"/>
@@ -13758,7 +13841,7 @@
       </w:pPr>
     </w:lvl>
   </w:abstractNum>
-  <w:abstractNum w:abstractNumId="14" w15:restartNumberingAfterBreak="0">
+  <w:abstractNum w:abstractNumId="14">
     <w:nsid w:val="3E643DB0"/>
     <w:multiLevelType w:val="multilevel"/>
     <w:tmpl w:val="06A8C93C"/>
@@ -13871,7 +13954,7 @@
       </w:rPr>
     </w:lvl>
   </w:abstractNum>
-  <w:abstractNum w:abstractNumId="15" w15:restartNumberingAfterBreak="0">
+  <w:abstractNum w:abstractNumId="15">
     <w:nsid w:val="44930BC8"/>
     <w:multiLevelType w:val="multilevel"/>
     <w:tmpl w:val="23B2B008"/>
@@ -13974,7 +14057,7 @@
       </w:pPr>
     </w:lvl>
   </w:abstractNum>
-  <w:abstractNum w:abstractNumId="16" w15:restartNumberingAfterBreak="0">
+  <w:abstractNum w:abstractNumId="16">
     <w:nsid w:val="46253C06"/>
     <w:multiLevelType w:val="hybridMultilevel"/>
     <w:tmpl w:val="06A8C93C"/>
@@ -14087,7 +14170,7 @@
       </w:rPr>
     </w:lvl>
   </w:abstractNum>
-  <w:abstractNum w:abstractNumId="17" w15:restartNumberingAfterBreak="0">
+  <w:abstractNum w:abstractNumId="17">
     <w:nsid w:val="497E3A62"/>
     <w:multiLevelType w:val="multilevel"/>
     <w:tmpl w:val="0A8E44B6"/>
@@ -14200,7 +14283,7 @@
       </w:rPr>
     </w:lvl>
   </w:abstractNum>
-  <w:abstractNum w:abstractNumId="18" w15:restartNumberingAfterBreak="0">
+  <w:abstractNum w:abstractNumId="18">
     <w:nsid w:val="50F105FC"/>
     <w:multiLevelType w:val="hybridMultilevel"/>
     <w:tmpl w:val="88861DA0"/>
@@ -14286,7 +14369,7 @@
       </w:pPr>
     </w:lvl>
   </w:abstractNum>
-  <w:abstractNum w:abstractNumId="19" w15:restartNumberingAfterBreak="0">
+  <w:abstractNum w:abstractNumId="19">
     <w:nsid w:val="53B50D4A"/>
     <w:multiLevelType w:val="hybridMultilevel"/>
     <w:tmpl w:val="F45E51D2"/>
@@ -14399,7 +14482,7 @@
       </w:rPr>
     </w:lvl>
   </w:abstractNum>
-  <w:abstractNum w:abstractNumId="20" w15:restartNumberingAfterBreak="0">
+  <w:abstractNum w:abstractNumId="20">
     <w:nsid w:val="5581047F"/>
     <w:multiLevelType w:val="hybridMultilevel"/>
     <w:tmpl w:val="46D492E4"/>
@@ -14512,7 +14595,7 @@
       </w:rPr>
     </w:lvl>
   </w:abstractNum>
-  <w:abstractNum w:abstractNumId="21" w15:restartNumberingAfterBreak="0">
+  <w:abstractNum w:abstractNumId="21">
     <w:nsid w:val="677129E1"/>
     <w:multiLevelType w:val="hybridMultilevel"/>
     <w:tmpl w:val="8E2A6DD2"/>
@@ -14598,7 +14681,7 @@
       </w:pPr>
     </w:lvl>
   </w:abstractNum>
-  <w:abstractNum w:abstractNumId="22" w15:restartNumberingAfterBreak="0">
+  <w:abstractNum w:abstractNumId="22">
     <w:nsid w:val="6979197A"/>
     <w:multiLevelType w:val="multilevel"/>
     <w:tmpl w:val="893682BC"/>
@@ -14693,7 +14776,7 @@
       </w:pPr>
     </w:lvl>
   </w:abstractNum>
-  <w:abstractNum w:abstractNumId="23" w15:restartNumberingAfterBreak="0">
+  <w:abstractNum w:abstractNumId="23">
     <w:nsid w:val="725B6C90"/>
     <w:multiLevelType w:val="multilevel"/>
     <w:tmpl w:val="CD5E4576"/>
@@ -14824,7 +14907,7 @@
       </w:rPr>
     </w:lvl>
   </w:abstractNum>
-  <w:abstractNum w:abstractNumId="24" w15:restartNumberingAfterBreak="0">
+  <w:abstractNum w:abstractNumId="24">
     <w:nsid w:val="76380881"/>
     <w:multiLevelType w:val="hybridMultilevel"/>
     <w:tmpl w:val="E1CAA442"/>
@@ -14937,7 +15020,7 @@
       </w:rPr>
     </w:lvl>
   </w:abstractNum>
-  <w:abstractNum w:abstractNumId="25" w15:restartNumberingAfterBreak="0">
+  <w:abstractNum w:abstractNumId="25">
     <w:nsid w:val="7A3F16AB"/>
     <w:multiLevelType w:val="multilevel"/>
     <w:tmpl w:val="5DB8B4F0"/>
@@ -15055,7 +15138,7 @@
       </w:rPr>
     </w:lvl>
   </w:abstractNum>
-  <w:abstractNum w:abstractNumId="26" w15:restartNumberingAfterBreak="0">
+  <w:abstractNum w:abstractNumId="26">
     <w:nsid w:val="7A903450"/>
     <w:multiLevelType w:val="multilevel"/>
     <w:tmpl w:val="06A8C93C"/>
@@ -15168,7 +15251,7 @@
       </w:rPr>
     </w:lvl>
   </w:abstractNum>
-  <w:abstractNum w:abstractNumId="27" w15:restartNumberingAfterBreak="0">
+  <w:abstractNum w:abstractNumId="27">
     <w:nsid w:val="7BE37D32"/>
     <w:multiLevelType w:val="multilevel"/>
     <w:tmpl w:val="97701FC2"/>
@@ -15299,7 +15382,7 @@
       </w:rPr>
     </w:lvl>
   </w:abstractNum>
-  <w:abstractNum w:abstractNumId="28" w15:restartNumberingAfterBreak="0">
+  <w:abstractNum w:abstractNumId="28">
     <w:nsid w:val="7E2D4E3B"/>
     <w:multiLevelType w:val="multilevel"/>
     <w:tmpl w:val="CD5E4576"/>
@@ -16416,6 +16499,7 @@
       <w:spacing w:after="0" w:line="240" w:lineRule="auto"/>
     </w:pPr>
     <w:tblPr>
+      <w:tblInd w:w="0" w:type="dxa"/>
       <w:tblBorders>
         <w:top w:val="single" w:sz="4" w:space="0" w:color="auto"/>
         <w:left w:val="single" w:sz="4" w:space="0" w:color="auto"/>
@@ -16424,6 +16508,12 @@
         <w:insideH w:val="single" w:sz="4" w:space="0" w:color="auto"/>
         <w:insideV w:val="single" w:sz="4" w:space="0" w:color="auto"/>
       </w:tblBorders>
+      <w:tblCellMar>
+        <w:top w:w="0" w:type="dxa"/>
+        <w:left w:w="108" w:type="dxa"/>
+        <w:bottom w:w="0" w:type="dxa"/>
+        <w:right w:w="108" w:type="dxa"/>
+      </w:tblCellMar>
     </w:tblPr>
   </w:style>
   <w:style w:type="paragraph" w:styleId="Caption">
@@ -16784,7 +16874,7 @@
 </file>
 
 <file path=customXml/itemProps1.xml><?xml version="1.0" encoding="utf-8"?>
-<ds:datastoreItem xmlns:ds="http://schemas.openxmlformats.org/officeDocument/2006/customXml" ds:itemID="{2F0002D6-D20E-405C-9B6C-594347FA8DFF}">
+<ds:datastoreItem xmlns:ds="http://schemas.openxmlformats.org/officeDocument/2006/customXml" ds:itemID="{19310371-90DB-44DE-BC93-6388DD96E31D}">
   <ds:schemaRefs>
     <ds:schemaRef ds:uri="http://schemas.openxmlformats.org/officeDocument/2006/bibliography"/>
   </ds:schemaRefs>

</xml_diff>

<commit_message>
Updated 2 files in Documentation
</commit_message>
<xml_diff>
--- a/Documentation/Software Requirements Specification.docx
+++ b/Documentation/Software Requirements Specification.docx
@@ -1,6 +1,6 @@
 
 <file path=word/document.xml><?xml version="1.0" encoding="utf-8"?>
-<w:document xmlns:wpc="http://schemas.microsoft.com/office/word/2010/wordprocessingCanvas" xmlns:mc="http://schemas.openxmlformats.org/markup-compatibility/2006" xmlns:o="urn:schemas-microsoft-com:office:office" xmlns:r="http://schemas.openxmlformats.org/officeDocument/2006/relationships" xmlns:m="http://schemas.openxmlformats.org/officeDocument/2006/math" xmlns:v="urn:schemas-microsoft-com:vml" xmlns:wp14="http://schemas.microsoft.com/office/word/2010/wordprocessingDrawing" xmlns:wp="http://schemas.openxmlformats.org/drawingml/2006/wordprocessingDrawing" xmlns:w10="urn:schemas-microsoft-com:office:word" xmlns:w="http://schemas.openxmlformats.org/wordprocessingml/2006/main" xmlns:w14="http://schemas.microsoft.com/office/word/2010/wordml" xmlns:w15="http://schemas.microsoft.com/office/word/2012/wordml" xmlns:wpg="http://schemas.microsoft.com/office/word/2010/wordprocessingGroup" xmlns:wpi="http://schemas.microsoft.com/office/word/2010/wordprocessingInk" xmlns:wne="http://schemas.microsoft.com/office/word/2006/wordml" xmlns:wps="http://schemas.microsoft.com/office/word/2010/wordprocessingShape" mc:Ignorable="w14 w15 wp14">
+<w:document xmlns:wpc="http://schemas.microsoft.com/office/word/2010/wordprocessingCanvas" xmlns:mo="http://schemas.microsoft.com/office/mac/office/2008/main" xmlns:mc="http://schemas.openxmlformats.org/markup-compatibility/2006" xmlns:mv="urn:schemas-microsoft-com:mac:vml" xmlns:o="urn:schemas-microsoft-com:office:office" xmlns:r="http://schemas.openxmlformats.org/officeDocument/2006/relationships" xmlns:m="http://schemas.openxmlformats.org/officeDocument/2006/math" xmlns:v="urn:schemas-microsoft-com:vml" xmlns:wp14="http://schemas.microsoft.com/office/word/2010/wordprocessingDrawing" xmlns:wp="http://schemas.openxmlformats.org/drawingml/2006/wordprocessingDrawing" xmlns:w10="urn:schemas-microsoft-com:office:word" xmlns:w="http://schemas.openxmlformats.org/wordprocessingml/2006/main" xmlns:w14="http://schemas.microsoft.com/office/word/2010/wordml" xmlns:wpg="http://schemas.microsoft.com/office/word/2010/wordprocessingGroup" xmlns:wpi="http://schemas.microsoft.com/office/word/2010/wordprocessingInk" xmlns:wne="http://schemas.microsoft.com/office/word/2006/wordml" xmlns:wps="http://schemas.microsoft.com/office/word/2010/wordprocessingShape" mc:Ignorable="w14 wp14">
   <w:body>
     <w:p>
       <w:pPr>
@@ -239,12 +239,16 @@
               <w:ind w:left="0"/>
               <w:jc w:val="center"/>
             </w:pPr>
+            <w:bookmarkStart w:id="1" w:name="_GoBack"/>
+            <w:proofErr w:type="gramStart"/>
             <w:r>
               <w:t>v</w:t>
             </w:r>
             <w:r>
               <w:t>1.0</w:t>
             </w:r>
+            <w:bookmarkEnd w:id="1"/>
+            <w:proofErr w:type="gramEnd"/>
           </w:p>
         </w:tc>
         <w:tc>
@@ -311,9 +315,11 @@
               <w:ind w:left="0"/>
               <w:jc w:val="center"/>
             </w:pPr>
+            <w:proofErr w:type="gramStart"/>
             <w:r>
               <w:t>v1.1</w:t>
             </w:r>
+            <w:proofErr w:type="gramEnd"/>
           </w:p>
         </w:tc>
         <w:tc>
@@ -360,7 +366,13 @@
               <w:jc w:val="center"/>
             </w:pPr>
             <w:r>
-              <w:t>Modified functional reqs so that all tables use a numbered list</w:t>
+              <w:t>Modified functional req</w:t>
+            </w:r>
+            <w:r>
+              <w:t>uirement</w:t>
+            </w:r>
+            <w:r>
+              <w:t>s so that all tables use a numbered list</w:t>
             </w:r>
           </w:p>
         </w:tc>
@@ -380,6 +392,7 @@
               <w:ind w:left="0"/>
               <w:jc w:val="center"/>
             </w:pPr>
+            <w:proofErr w:type="gramStart"/>
             <w:r>
               <w:t>v</w:t>
             </w:r>
@@ -389,6 +402,7 @@
             <w:r>
               <w:t>.3</w:t>
             </w:r>
+            <w:proofErr w:type="gramEnd"/>
           </w:p>
         </w:tc>
         <w:tc>
@@ -458,9 +472,11 @@
               <w:ind w:left="0"/>
               <w:jc w:val="center"/>
             </w:pPr>
+            <w:proofErr w:type="gramStart"/>
             <w:r>
               <w:t>v1.4</w:t>
             </w:r>
+            <w:proofErr w:type="gramEnd"/>
           </w:p>
         </w:tc>
         <w:tc>
@@ -530,12 +546,14 @@
               <w:ind w:left="0"/>
               <w:jc w:val="center"/>
             </w:pPr>
+            <w:proofErr w:type="gramStart"/>
             <w:r>
               <w:t>v</w:t>
             </w:r>
             <w:r>
               <w:t>1.5</w:t>
             </w:r>
+            <w:proofErr w:type="gramEnd"/>
           </w:p>
         </w:tc>
         <w:tc>
@@ -602,9 +620,11 @@
               <w:ind w:left="0"/>
               <w:jc w:val="center"/>
             </w:pPr>
+            <w:proofErr w:type="gramStart"/>
             <w:r>
               <w:t>v1.6</w:t>
             </w:r>
+            <w:proofErr w:type="gramEnd"/>
           </w:p>
         </w:tc>
         <w:tc>
@@ -671,9 +691,11 @@
               <w:ind w:left="0"/>
               <w:jc w:val="center"/>
             </w:pPr>
+            <w:proofErr w:type="gramStart"/>
             <w:r>
               <w:t>v1.7</w:t>
             </w:r>
+            <w:proofErr w:type="gramEnd"/>
           </w:p>
         </w:tc>
         <w:tc>
@@ -721,6 +743,75 @@
             </w:pPr>
             <w:r>
               <w:t>Verified that requirement Test Cases reference numbers match with the intended case</w:t>
+            </w:r>
+          </w:p>
+        </w:tc>
+      </w:tr>
+      <w:tr>
+        <w:trPr>
+          <w:jc w:val="center"/>
+        </w:trPr>
+        <w:tc>
+          <w:tcPr>
+            <w:tcW w:w="914" w:type="dxa"/>
+            <w:vAlign w:val="center"/>
+          </w:tcPr>
+          <w:p>
+            <w:pPr>
+              <w:pStyle w:val="ListParagraph"/>
+              <w:ind w:left="0"/>
+              <w:jc w:val="center"/>
+            </w:pPr>
+            <w:r>
+              <w:t>V1.8</w:t>
+            </w:r>
+          </w:p>
+        </w:tc>
+        <w:tc>
+          <w:tcPr>
+            <w:tcW w:w="1167" w:type="dxa"/>
+            <w:vAlign w:val="center"/>
+          </w:tcPr>
+          <w:p>
+            <w:pPr>
+              <w:pStyle w:val="ListParagraph"/>
+              <w:ind w:left="0"/>
+              <w:jc w:val="center"/>
+            </w:pPr>
+            <w:r>
+              <w:t>10/8/2015</w:t>
+            </w:r>
+          </w:p>
+        </w:tc>
+        <w:tc>
+          <w:tcPr>
+            <w:tcW w:w="1874" w:type="dxa"/>
+            <w:vAlign w:val="center"/>
+          </w:tcPr>
+          <w:p>
+            <w:pPr>
+              <w:pStyle w:val="ListParagraph"/>
+              <w:ind w:left="0"/>
+              <w:jc w:val="center"/>
+            </w:pPr>
+            <w:r>
+              <w:t>Julian Rojas</w:t>
+            </w:r>
+          </w:p>
+        </w:tc>
+        <w:tc>
+          <w:tcPr>
+            <w:tcW w:w="5395" w:type="dxa"/>
+            <w:vAlign w:val="center"/>
+          </w:tcPr>
+          <w:p>
+            <w:pPr>
+              <w:pStyle w:val="ListParagraph"/>
+              <w:ind w:left="0"/>
+              <w:jc w:val="center"/>
+            </w:pPr>
+            <w:r>
+              <w:t xml:space="preserve">Grammar corrections. Test Cases verified. </w:t>
             </w:r>
           </w:p>
         </w:tc>
@@ -931,7 +1022,7 @@
           <w:b/>
         </w:rPr>
       </w:pPr>
-      <w:hyperlink r:id="rId8" w:history="1">
+      <w:hyperlink r:id="rId9" w:history="1">
         <w:r>
           <w:rPr>
             <w:rStyle w:val="Hyperlink"/>
@@ -951,7 +1042,7 @@
           <w:b/>
         </w:rPr>
       </w:pPr>
-      <w:hyperlink r:id="rId9" w:history="1">
+      <w:hyperlink r:id="rId10" w:history="1">
         <w:r>
           <w:rPr>
             <w:rStyle w:val="Hyperlink"/>
@@ -971,7 +1062,7 @@
           <w:b/>
         </w:rPr>
       </w:pPr>
-      <w:hyperlink r:id="rId10" w:history="1">
+      <w:hyperlink r:id="rId11" w:history="1">
         <w:r>
           <w:rPr>
             <w:rStyle w:val="Hyperlink"/>
@@ -1315,7 +1406,10 @@
         <w:t xml:space="preserve">an </w:t>
       </w:r>
       <w:r>
-        <w:t xml:space="preserve">internet connection for the </w:t>
+        <w:t>I</w:t>
+      </w:r>
+      <w:r>
+        <w:t xml:space="preserve">nternet connection for the </w:t>
       </w:r>
       <w:r>
         <w:t>RSS feeds</w:t>
@@ -2411,7 +2505,7 @@
                     <pic:cNvPicPr/>
                   </pic:nvPicPr>
                   <pic:blipFill>
-                    <a:blip r:embed="rId11"/>
+                    <a:blip r:embed="rId12"/>
                     <a:stretch>
                       <a:fillRect/>
                     </a:stretch>
@@ -2820,7 +2914,13 @@
         <w:t>Exception</w:t>
       </w:r>
       <w:r>
-        <w:t>: The user is not in view of the webcam, there is no space available.</w:t>
+        <w:t xml:space="preserve">: The user is not in view of the </w:t>
+      </w:r>
+      <w:r>
+        <w:t>webcam;</w:t>
+      </w:r>
+      <w:r>
+        <w:t xml:space="preserve"> there is no space available.</w:t>
       </w:r>
     </w:p>
     <w:p>
@@ -3099,10 +3199,13 @@
         <w:t>Exception</w:t>
       </w:r>
       <w:r>
-        <w:t>: The user is not in view of the webcam</w:t>
-      </w:r>
-      <w:r>
-        <w:t>, there is no space available.</w:t>
+        <w:t xml:space="preserve">: The user is not in view of the </w:t>
+      </w:r>
+      <w:r>
+        <w:t>webcam;</w:t>
+      </w:r>
+      <w:r>
+        <w:t xml:space="preserve"> there is no space available.</w:t>
       </w:r>
     </w:p>
     <w:p>
@@ -3700,7 +3803,7 @@
               <w:pStyle w:val="ListParagraph"/>
               <w:ind w:left="0"/>
             </w:pPr>
-            <w:hyperlink r:id="rId12" w:history="1">
+            <w:hyperlink r:id="rId13" w:history="1">
               <w:r>
                 <w:rPr>
                   <w:rStyle w:val="Hyperlink"/>
@@ -3983,7 +4086,7 @@
               <w:pStyle w:val="ListParagraph"/>
               <w:ind w:left="0"/>
             </w:pPr>
-            <w:hyperlink r:id="rId13" w:history="1">
+            <w:hyperlink r:id="rId14" w:history="1">
               <w:r>
                 <w:rPr>
                   <w:rStyle w:val="Hyperlink"/>
@@ -4703,7 +4806,13 @@
               <w:ind w:left="0"/>
             </w:pPr>
             <w:r>
-              <w:t xml:space="preserve">Jarvis shall recognize voice commands of the user using window’s speech library and should have </w:t>
+              <w:t>Jarvis shall recog</w:t>
+            </w:r>
+            <w:r>
+              <w:t>nize voice commands of the user with the</w:t>
+            </w:r>
+            <w:r>
+              <w:t xml:space="preserve"> window’s speech library and should have </w:t>
             </w:r>
             <w:r>
               <w:t>7</w:t>
@@ -4849,7 +4958,7 @@
             <w:r>
               <w:t xml:space="preserve">This YouTube video: </w:t>
             </w:r>
-            <w:hyperlink r:id="rId14" w:history="1">
+            <w:hyperlink r:id="rId15" w:history="1">
               <w:r>
                 <w:rPr>
                   <w:rStyle w:val="Hyperlink"/>
@@ -6091,6 +6200,9 @@
             <w:r>
               <w:t>The application should answer basic user questions</w:t>
             </w:r>
+            <w:r>
+              <w:t>.</w:t>
+            </w:r>
           </w:p>
         </w:tc>
       </w:tr>
@@ -6809,7 +6921,7 @@
               <w:ind w:left="0"/>
             </w:pPr>
             <w:r>
-              <w:t>Test Cases 14 &amp; 15</w:t>
+              <w:t xml:space="preserve">Test Cases 14 </w:t>
             </w:r>
           </w:p>
         </w:tc>
@@ -7087,7 +7199,10 @@
               <w:t>Test Case</w:t>
             </w:r>
             <w:r>
-              <w:t xml:space="preserve"> 16</w:t>
+              <w:t xml:space="preserve"> 1</w:t>
+            </w:r>
+            <w:r>
+              <w:t>5</w:t>
             </w:r>
           </w:p>
         </w:tc>
@@ -8735,7 +8850,16 @@
               <w:ind w:left="0"/>
             </w:pPr>
             <w:r>
-              <w:t>Jarvis will work on any Desktop/ Laptop as long as it is equipped with camera and microphone. Good lighting is necessary</w:t>
+              <w:t xml:space="preserve">Jarvis will work on any </w:t>
+            </w:r>
+            <w:r>
+              <w:t>Desktop/</w:t>
+            </w:r>
+            <w:r>
+              <w:t>Laptop as long as it is equipped with camera and microphone. Good lighting is necessary</w:t>
+            </w:r>
+            <w:r>
+              <w:t>.</w:t>
             </w:r>
           </w:p>
         </w:tc>
@@ -9034,7 +9158,10 @@
               <w:t xml:space="preserve">Any user is able to use the system. </w:t>
             </w:r>
             <w:r>
-              <w:t>Knowledgy of supported c</w:t>
+              <w:t>Knowledge</w:t>
+            </w:r>
+            <w:r>
+              <w:t xml:space="preserve"> of supported c</w:t>
             </w:r>
             <w:r>
               <w:t>ommand</w:t>
@@ -9784,7 +9911,7 @@
               <w:pStyle w:val="ListParagraph"/>
               <w:ind w:left="0"/>
             </w:pPr>
-            <w:hyperlink r:id="rId15" w:history="1">
+            <w:hyperlink r:id="rId16" w:history="1">
               <w:r>
                 <w:rPr>
                   <w:rStyle w:val="Hyperlink"/>
@@ -10957,7 +11084,7 @@
               <w:pStyle w:val="ListParagraph"/>
               <w:ind w:left="0"/>
             </w:pPr>
-            <w:hyperlink r:id="rId16" w:history="1">
+            <w:hyperlink r:id="rId17" w:history="1">
               <w:r>
                 <w:rPr>
                   <w:rStyle w:val="Hyperlink"/>
@@ -11280,7 +11407,7 @@
             <w:r>
               <w:t>None</w:t>
             </w:r>
-            <w:hyperlink r:id="rId17" w:history="1"/>
+            <w:hyperlink r:id="rId18" w:history="1"/>
           </w:p>
         </w:tc>
       </w:tr>
@@ -11563,7 +11690,7 @@
             <w:r>
               <w:t>None</w:t>
             </w:r>
-            <w:hyperlink r:id="rId18" w:history="1"/>
+            <w:hyperlink r:id="rId19" w:history="1"/>
           </w:p>
         </w:tc>
       </w:tr>
@@ -11834,7 +11961,7 @@
             <w:r>
               <w:t>None</w:t>
             </w:r>
-            <w:hyperlink r:id="rId19" w:history="1"/>
+            <w:hyperlink r:id="rId20" w:history="1"/>
           </w:p>
         </w:tc>
       </w:tr>
@@ -11868,8 +11995,6 @@
             <w:r>
               <w:t>Test Case 13</w:t>
             </w:r>
-            <w:bookmarkStart w:id="1" w:name="_GoBack"/>
-            <w:bookmarkEnd w:id="1"/>
           </w:p>
         </w:tc>
       </w:tr>
@@ -11973,7 +12098,13 @@
           </w:tcPr>
           <w:p>
             <w:r>
-              <w:t>The system should have an average response time no longer than 5 seconds. If longer than that the user should be notified that the current activity may take longer than usual</w:t>
+              <w:t xml:space="preserve">The system should have an average response time no longer than 5 seconds. If longer than that the user should be notified that the current activity </w:t>
+            </w:r>
+            <w:r>
+              <w:t>might</w:t>
+            </w:r>
+            <w:r>
+              <w:t xml:space="preserve"> take longer than usual</w:t>
             </w:r>
             <w:r>
               <w:t>.</w:t>
@@ -12110,7 +12241,7 @@
             <w:r>
               <w:t>None</w:t>
             </w:r>
-            <w:hyperlink r:id="rId20" w:history="1"/>
+            <w:hyperlink r:id="rId21" w:history="1"/>
           </w:p>
         </w:tc>
       </w:tr>
@@ -12210,8 +12341,6 @@
       </w:pPr>
     </w:p>
     <w:sectPr>
-      <w:headerReference w:type="default" r:id="rId21"/>
-      <w:footerReference w:type="default" r:id="rId22"/>
       <w:pgSz w:w="12240" w:h="15840"/>
       <w:pgMar w:top="1080" w:right="1350" w:bottom="990" w:left="1350" w:header="720" w:footer="720" w:gutter="0"/>
       <w:cols w:space="720"/>
@@ -12222,7 +12351,7 @@
 </file>
 
 <file path=word/endnotes.xml><?xml version="1.0" encoding="utf-8"?>
-<w:endnotes xmlns:wpc="http://schemas.microsoft.com/office/word/2010/wordprocessingCanvas" xmlns:mc="http://schemas.openxmlformats.org/markup-compatibility/2006" xmlns:o="urn:schemas-microsoft-com:office:office" xmlns:r="http://schemas.openxmlformats.org/officeDocument/2006/relationships" xmlns:m="http://schemas.openxmlformats.org/officeDocument/2006/math" xmlns:v="urn:schemas-microsoft-com:vml" xmlns:wp14="http://schemas.microsoft.com/office/word/2010/wordprocessingDrawing" xmlns:wp="http://schemas.openxmlformats.org/drawingml/2006/wordprocessingDrawing" xmlns:w10="urn:schemas-microsoft-com:office:word" xmlns:w="http://schemas.openxmlformats.org/wordprocessingml/2006/main" xmlns:w14="http://schemas.microsoft.com/office/word/2010/wordml" xmlns:w15="http://schemas.microsoft.com/office/word/2012/wordml" xmlns:wpg="http://schemas.microsoft.com/office/word/2010/wordprocessingGroup" xmlns:wpi="http://schemas.microsoft.com/office/word/2010/wordprocessingInk" xmlns:wne="http://schemas.microsoft.com/office/word/2006/wordml" xmlns:wps="http://schemas.microsoft.com/office/word/2010/wordprocessingShape" mc:Ignorable="w14 w15 wp14">
+<w:endnotes xmlns:wpc="http://schemas.microsoft.com/office/word/2010/wordprocessingCanvas" xmlns:mo="http://schemas.microsoft.com/office/mac/office/2008/main" xmlns:mc="http://schemas.openxmlformats.org/markup-compatibility/2006" xmlns:mv="urn:schemas-microsoft-com:mac:vml" xmlns:o="urn:schemas-microsoft-com:office:office" xmlns:r="http://schemas.openxmlformats.org/officeDocument/2006/relationships" xmlns:m="http://schemas.openxmlformats.org/officeDocument/2006/math" xmlns:v="urn:schemas-microsoft-com:vml" xmlns:wp14="http://schemas.microsoft.com/office/word/2010/wordprocessingDrawing" xmlns:wp="http://schemas.openxmlformats.org/drawingml/2006/wordprocessingDrawing" xmlns:w10="urn:schemas-microsoft-com:office:word" xmlns:w="http://schemas.openxmlformats.org/wordprocessingml/2006/main" xmlns:w14="http://schemas.microsoft.com/office/word/2010/wordml" xmlns:wpg="http://schemas.microsoft.com/office/word/2010/wordprocessingGroup" xmlns:wpi="http://schemas.microsoft.com/office/word/2010/wordprocessingInk" xmlns:wne="http://schemas.microsoft.com/office/word/2006/wordml" xmlns:wps="http://schemas.microsoft.com/office/word/2010/wordprocessingShape" mc:Ignorable="w14 wp14">
   <w:endnote w:type="separator" w:id="-1">
     <w:p>
       <w:pPr>
@@ -12253,18 +12382,8 @@
 </w:endnotes>
 </file>
 
-<file path=word/footer1.xml><?xml version="1.0" encoding="utf-8"?>
-<w:ftr xmlns:wpc="http://schemas.microsoft.com/office/word/2010/wordprocessingCanvas" xmlns:mc="http://schemas.openxmlformats.org/markup-compatibility/2006" xmlns:o="urn:schemas-microsoft-com:office:office" xmlns:r="http://schemas.openxmlformats.org/officeDocument/2006/relationships" xmlns:m="http://schemas.openxmlformats.org/officeDocument/2006/math" xmlns:v="urn:schemas-microsoft-com:vml" xmlns:wp14="http://schemas.microsoft.com/office/word/2010/wordprocessingDrawing" xmlns:wp="http://schemas.openxmlformats.org/drawingml/2006/wordprocessingDrawing" xmlns:w10="urn:schemas-microsoft-com:office:word" xmlns:w="http://schemas.openxmlformats.org/wordprocessingml/2006/main" xmlns:w14="http://schemas.microsoft.com/office/word/2010/wordml" xmlns:w15="http://schemas.microsoft.com/office/word/2012/wordml" xmlns:wpg="http://schemas.microsoft.com/office/word/2010/wordprocessingGroup" xmlns:wpi="http://schemas.microsoft.com/office/word/2010/wordprocessingInk" xmlns:wne="http://schemas.microsoft.com/office/word/2006/wordml" xmlns:wps="http://schemas.microsoft.com/office/word/2010/wordprocessingShape" mc:Ignorable="w14 w15 wp14">
-  <w:p>
-    <w:pPr>
-      <w:pStyle w:val="Footer"/>
-    </w:pPr>
-  </w:p>
-</w:ftr>
-</file>
-
 <file path=word/footnotes.xml><?xml version="1.0" encoding="utf-8"?>
-<w:footnotes xmlns:wpc="http://schemas.microsoft.com/office/word/2010/wordprocessingCanvas" xmlns:mc="http://schemas.openxmlformats.org/markup-compatibility/2006" xmlns:o="urn:schemas-microsoft-com:office:office" xmlns:r="http://schemas.openxmlformats.org/officeDocument/2006/relationships" xmlns:m="http://schemas.openxmlformats.org/officeDocument/2006/math" xmlns:v="urn:schemas-microsoft-com:vml" xmlns:wp14="http://schemas.microsoft.com/office/word/2010/wordprocessingDrawing" xmlns:wp="http://schemas.openxmlformats.org/drawingml/2006/wordprocessingDrawing" xmlns:w10="urn:schemas-microsoft-com:office:word" xmlns:w="http://schemas.openxmlformats.org/wordprocessingml/2006/main" xmlns:w14="http://schemas.microsoft.com/office/word/2010/wordml" xmlns:w15="http://schemas.microsoft.com/office/word/2012/wordml" xmlns:wpg="http://schemas.microsoft.com/office/word/2010/wordprocessingGroup" xmlns:wpi="http://schemas.microsoft.com/office/word/2010/wordprocessingInk" xmlns:wne="http://schemas.microsoft.com/office/word/2006/wordml" xmlns:wps="http://schemas.microsoft.com/office/word/2010/wordprocessingShape" mc:Ignorable="w14 w15 wp14">
+<w:footnotes xmlns:wpc="http://schemas.microsoft.com/office/word/2010/wordprocessingCanvas" xmlns:mo="http://schemas.microsoft.com/office/mac/office/2008/main" xmlns:mc="http://schemas.openxmlformats.org/markup-compatibility/2006" xmlns:mv="urn:schemas-microsoft-com:mac:vml" xmlns:o="urn:schemas-microsoft-com:office:office" xmlns:r="http://schemas.openxmlformats.org/officeDocument/2006/relationships" xmlns:m="http://schemas.openxmlformats.org/officeDocument/2006/math" xmlns:v="urn:schemas-microsoft-com:vml" xmlns:wp14="http://schemas.microsoft.com/office/word/2010/wordprocessingDrawing" xmlns:wp="http://schemas.openxmlformats.org/drawingml/2006/wordprocessingDrawing" xmlns:w10="urn:schemas-microsoft-com:office:word" xmlns:w="http://schemas.openxmlformats.org/wordprocessingml/2006/main" xmlns:w14="http://schemas.microsoft.com/office/word/2010/wordml" xmlns:wpg="http://schemas.microsoft.com/office/word/2010/wordprocessingGroup" xmlns:wpi="http://schemas.microsoft.com/office/word/2010/wordprocessingInk" xmlns:wne="http://schemas.microsoft.com/office/word/2006/wordml" xmlns:wps="http://schemas.microsoft.com/office/word/2010/wordprocessingShape" mc:Ignorable="w14 wp14">
   <w:footnote w:type="separator" w:id="-1">
     <w:p>
       <w:pPr>
@@ -12295,18 +12414,8 @@
 </w:footnotes>
 </file>
 
-<file path=word/header1.xml><?xml version="1.0" encoding="utf-8"?>
-<w:hdr xmlns:wpc="http://schemas.microsoft.com/office/word/2010/wordprocessingCanvas" xmlns:mc="http://schemas.openxmlformats.org/markup-compatibility/2006" xmlns:o="urn:schemas-microsoft-com:office:office" xmlns:r="http://schemas.openxmlformats.org/officeDocument/2006/relationships" xmlns:m="http://schemas.openxmlformats.org/officeDocument/2006/math" xmlns:v="urn:schemas-microsoft-com:vml" xmlns:wp14="http://schemas.microsoft.com/office/word/2010/wordprocessingDrawing" xmlns:wp="http://schemas.openxmlformats.org/drawingml/2006/wordprocessingDrawing" xmlns:w10="urn:schemas-microsoft-com:office:word" xmlns:w="http://schemas.openxmlformats.org/wordprocessingml/2006/main" xmlns:w14="http://schemas.microsoft.com/office/word/2010/wordml" xmlns:w15="http://schemas.microsoft.com/office/word/2012/wordml" xmlns:wpg="http://schemas.microsoft.com/office/word/2010/wordprocessingGroup" xmlns:wpi="http://schemas.microsoft.com/office/word/2010/wordprocessingInk" xmlns:wne="http://schemas.microsoft.com/office/word/2006/wordml" xmlns:wps="http://schemas.microsoft.com/office/word/2010/wordprocessingShape" mc:Ignorable="w14 w15 wp14">
-  <w:p>
-    <w:pPr>
-      <w:pStyle w:val="Header"/>
-    </w:pPr>
-  </w:p>
-</w:hdr>
-</file>
-
 <file path=word/numbering.xml><?xml version="1.0" encoding="utf-8"?>
-<w:numbering xmlns:wpc="http://schemas.microsoft.com/office/word/2010/wordprocessingCanvas" xmlns:mc="http://schemas.openxmlformats.org/markup-compatibility/2006" xmlns:o="urn:schemas-microsoft-com:office:office" xmlns:r="http://schemas.openxmlformats.org/officeDocument/2006/relationships" xmlns:m="http://schemas.openxmlformats.org/officeDocument/2006/math" xmlns:v="urn:schemas-microsoft-com:vml" xmlns:wp14="http://schemas.microsoft.com/office/word/2010/wordprocessingDrawing" xmlns:wp="http://schemas.openxmlformats.org/drawingml/2006/wordprocessingDrawing" xmlns:w10="urn:schemas-microsoft-com:office:word" xmlns:w="http://schemas.openxmlformats.org/wordprocessingml/2006/main" xmlns:w14="http://schemas.microsoft.com/office/word/2010/wordml" xmlns:w15="http://schemas.microsoft.com/office/word/2012/wordml" xmlns:wpg="http://schemas.microsoft.com/office/word/2010/wordprocessingGroup" xmlns:wpi="http://schemas.microsoft.com/office/word/2010/wordprocessingInk" xmlns:wne="http://schemas.microsoft.com/office/word/2006/wordml" xmlns:wps="http://schemas.microsoft.com/office/word/2010/wordprocessingShape" mc:Ignorable="w14 w15 wp14">
+<w:numbering xmlns:wpc="http://schemas.microsoft.com/office/word/2010/wordprocessingCanvas" xmlns:mo="http://schemas.microsoft.com/office/mac/office/2008/main" xmlns:mc="http://schemas.openxmlformats.org/markup-compatibility/2006" xmlns:mv="urn:schemas-microsoft-com:mac:vml" xmlns:o="urn:schemas-microsoft-com:office:office" xmlns:r="http://schemas.openxmlformats.org/officeDocument/2006/relationships" xmlns:m="http://schemas.openxmlformats.org/officeDocument/2006/math" xmlns:v="urn:schemas-microsoft-com:vml" xmlns:wp14="http://schemas.microsoft.com/office/word/2010/wordprocessingDrawing" xmlns:wp="http://schemas.openxmlformats.org/drawingml/2006/wordprocessingDrawing" xmlns:w10="urn:schemas-microsoft-com:office:word" xmlns:w="http://schemas.openxmlformats.org/wordprocessingml/2006/main" xmlns:w14="http://schemas.microsoft.com/office/word/2010/wordml" xmlns:wpg="http://schemas.microsoft.com/office/word/2010/wordprocessingGroup" xmlns:wpi="http://schemas.microsoft.com/office/word/2010/wordprocessingInk" xmlns:wne="http://schemas.microsoft.com/office/word/2006/wordml" xmlns:wps="http://schemas.microsoft.com/office/word/2010/wordprocessingShape" mc:Ignorable="w14 wp14">
   <w:abstractNum w:abstractNumId="0">
     <w:nsid w:val="053919D3"/>
     <w:multiLevelType w:val="multilevel"/>
@@ -15604,7 +15713,7 @@
 </file>
 
 <file path=word/styles.xml><?xml version="1.0" encoding="utf-8"?>
-<w:styles xmlns:mc="http://schemas.openxmlformats.org/markup-compatibility/2006" xmlns:r="http://schemas.openxmlformats.org/officeDocument/2006/relationships" xmlns:w="http://schemas.openxmlformats.org/wordprocessingml/2006/main" xmlns:w14="http://schemas.microsoft.com/office/word/2010/wordml" xmlns:w15="http://schemas.microsoft.com/office/word/2012/wordml" mc:Ignorable="w14 w15">
+<w:styles xmlns:mc="http://schemas.openxmlformats.org/markup-compatibility/2006" xmlns:r="http://schemas.openxmlformats.org/officeDocument/2006/relationships" xmlns:w="http://schemas.openxmlformats.org/wordprocessingml/2006/main" xmlns:w14="http://schemas.microsoft.com/office/word/2010/wordml" mc:Ignorable="w14">
   <w:docDefaults>
     <w:rPrDefault>
       <w:rPr>
@@ -15620,369 +15729,924 @@
       </w:pPr>
     </w:pPrDefault>
   </w:docDefaults>
-  <w:latentStyles w:defLockedState="0" w:defUIPriority="99" w:defSemiHidden="0" w:defUnhideWhenUsed="0" w:defQFormat="0" w:count="371">
-    <w:lsdException w:name="Normal" w:uiPriority="0" w:qFormat="1"/>
-    <w:lsdException w:name="heading 1" w:uiPriority="9" w:qFormat="1"/>
-    <w:lsdException w:name="heading 2" w:semiHidden="1" w:uiPriority="9" w:unhideWhenUsed="1" w:qFormat="1"/>
-    <w:lsdException w:name="heading 3" w:semiHidden="1" w:uiPriority="9" w:unhideWhenUsed="1" w:qFormat="1"/>
-    <w:lsdException w:name="heading 4" w:semiHidden="1" w:uiPriority="9" w:unhideWhenUsed="1" w:qFormat="1"/>
-    <w:lsdException w:name="heading 5" w:semiHidden="1" w:uiPriority="9" w:unhideWhenUsed="1" w:qFormat="1"/>
-    <w:lsdException w:name="heading 6" w:semiHidden="1" w:uiPriority="9" w:unhideWhenUsed="1" w:qFormat="1"/>
-    <w:lsdException w:name="heading 7" w:semiHidden="1" w:uiPriority="9" w:unhideWhenUsed="1" w:qFormat="1"/>
-    <w:lsdException w:name="heading 8" w:semiHidden="1" w:uiPriority="9" w:unhideWhenUsed="1" w:qFormat="1"/>
-    <w:lsdException w:name="heading 9" w:semiHidden="1" w:uiPriority="9" w:unhideWhenUsed="1" w:qFormat="1"/>
-    <w:lsdException w:name="index 1" w:semiHidden="1" w:unhideWhenUsed="1"/>
-    <w:lsdException w:name="index 2" w:semiHidden="1" w:unhideWhenUsed="1"/>
-    <w:lsdException w:name="index 3" w:semiHidden="1" w:unhideWhenUsed="1"/>
-    <w:lsdException w:name="index 4" w:semiHidden="1" w:unhideWhenUsed="1"/>
-    <w:lsdException w:name="index 5" w:semiHidden="1" w:unhideWhenUsed="1"/>
-    <w:lsdException w:name="index 6" w:semiHidden="1" w:unhideWhenUsed="1"/>
-    <w:lsdException w:name="index 7" w:semiHidden="1" w:unhideWhenUsed="1"/>
-    <w:lsdException w:name="index 8" w:semiHidden="1" w:unhideWhenUsed="1"/>
-    <w:lsdException w:name="index 9" w:semiHidden="1" w:unhideWhenUsed="1"/>
-    <w:lsdException w:name="toc 1" w:semiHidden="1" w:uiPriority="39" w:unhideWhenUsed="1"/>
-    <w:lsdException w:name="toc 2" w:semiHidden="1" w:uiPriority="39" w:unhideWhenUsed="1"/>
-    <w:lsdException w:name="toc 3" w:semiHidden="1" w:uiPriority="39" w:unhideWhenUsed="1"/>
-    <w:lsdException w:name="toc 4" w:semiHidden="1" w:uiPriority="39" w:unhideWhenUsed="1"/>
-    <w:lsdException w:name="toc 5" w:semiHidden="1" w:uiPriority="39" w:unhideWhenUsed="1"/>
-    <w:lsdException w:name="toc 6" w:semiHidden="1" w:uiPriority="39" w:unhideWhenUsed="1"/>
-    <w:lsdException w:name="toc 7" w:semiHidden="1" w:uiPriority="39" w:unhideWhenUsed="1"/>
-    <w:lsdException w:name="toc 8" w:semiHidden="1" w:uiPriority="39" w:unhideWhenUsed="1"/>
-    <w:lsdException w:name="toc 9" w:semiHidden="1" w:uiPriority="39" w:unhideWhenUsed="1"/>
-    <w:lsdException w:name="Normal Indent" w:semiHidden="1" w:unhideWhenUsed="1"/>
-    <w:lsdException w:name="footnote text" w:semiHidden="1" w:unhideWhenUsed="1"/>
-    <w:lsdException w:name="annotation text" w:semiHidden="1" w:unhideWhenUsed="1"/>
-    <w:lsdException w:name="header" w:semiHidden="1" w:unhideWhenUsed="1"/>
-    <w:lsdException w:name="footer" w:semiHidden="1" w:unhideWhenUsed="1"/>
-    <w:lsdException w:name="index heading" w:semiHidden="1" w:unhideWhenUsed="1"/>
-    <w:lsdException w:name="caption" w:semiHidden="1" w:uiPriority="35" w:unhideWhenUsed="1" w:qFormat="1"/>
-    <w:lsdException w:name="table of figures" w:semiHidden="1" w:unhideWhenUsed="1"/>
-    <w:lsdException w:name="envelope address" w:semiHidden="1" w:unhideWhenUsed="1"/>
-    <w:lsdException w:name="envelope return" w:semiHidden="1" w:unhideWhenUsed="1"/>
-    <w:lsdException w:name="footnote reference" w:semiHidden="1" w:unhideWhenUsed="1"/>
-    <w:lsdException w:name="annotation reference" w:semiHidden="1" w:unhideWhenUsed="1"/>
-    <w:lsdException w:name="line number" w:semiHidden="1" w:unhideWhenUsed="1"/>
-    <w:lsdException w:name="page number" w:semiHidden="1" w:unhideWhenUsed="1"/>
-    <w:lsdException w:name="endnote reference" w:semiHidden="1" w:unhideWhenUsed="1"/>
-    <w:lsdException w:name="endnote text" w:semiHidden="1" w:unhideWhenUsed="1"/>
-    <w:lsdException w:name="table of authorities" w:semiHidden="1" w:unhideWhenUsed="1"/>
-    <w:lsdException w:name="macro" w:semiHidden="1" w:unhideWhenUsed="1"/>
-    <w:lsdException w:name="toa heading" w:semiHidden="1" w:unhideWhenUsed="1"/>
-    <w:lsdException w:name="List" w:semiHidden="1" w:unhideWhenUsed="1"/>
-    <w:lsdException w:name="List Bullet" w:semiHidden="1" w:unhideWhenUsed="1"/>
-    <w:lsdException w:name="List Number" w:semiHidden="1" w:unhideWhenUsed="1"/>
-    <w:lsdException w:name="List 2" w:semiHidden="1" w:unhideWhenUsed="1"/>
-    <w:lsdException w:name="List 3" w:semiHidden="1" w:unhideWhenUsed="1"/>
-    <w:lsdException w:name="List 4" w:semiHidden="1" w:unhideWhenUsed="1"/>
-    <w:lsdException w:name="List 5" w:semiHidden="1" w:unhideWhenUsed="1"/>
-    <w:lsdException w:name="List Bullet 2" w:semiHidden="1" w:unhideWhenUsed="1"/>
-    <w:lsdException w:name="List Bullet 3" w:semiHidden="1" w:unhideWhenUsed="1"/>
-    <w:lsdException w:name="List Bullet 4" w:semiHidden="1" w:unhideWhenUsed="1"/>
-    <w:lsdException w:name="List Bullet 5" w:semiHidden="1" w:unhideWhenUsed="1"/>
-    <w:lsdException w:name="List Number 2" w:semiHidden="1" w:unhideWhenUsed="1"/>
-    <w:lsdException w:name="List Number 3" w:semiHidden="1" w:unhideWhenUsed="1"/>
-    <w:lsdException w:name="List Number 4" w:semiHidden="1" w:unhideWhenUsed="1"/>
-    <w:lsdException w:name="List Number 5" w:semiHidden="1" w:unhideWhenUsed="1"/>
-    <w:lsdException w:name="Title" w:uiPriority="10" w:qFormat="1"/>
-    <w:lsdException w:name="Closing" w:semiHidden="1" w:unhideWhenUsed="1"/>
-    <w:lsdException w:name="Signature" w:semiHidden="1" w:unhideWhenUsed="1"/>
-    <w:lsdException w:name="Default Paragraph Font" w:semiHidden="1" w:uiPriority="1" w:unhideWhenUsed="1"/>
-    <w:lsdException w:name="Body Text" w:semiHidden="1" w:unhideWhenUsed="1"/>
-    <w:lsdException w:name="Body Text Indent" w:semiHidden="1" w:unhideWhenUsed="1"/>
-    <w:lsdException w:name="List Continue" w:semiHidden="1" w:unhideWhenUsed="1"/>
-    <w:lsdException w:name="List Continue 2" w:semiHidden="1" w:unhideWhenUsed="1"/>
-    <w:lsdException w:name="List Continue 3" w:semiHidden="1" w:unhideWhenUsed="1"/>
-    <w:lsdException w:name="List Continue 4" w:semiHidden="1" w:unhideWhenUsed="1"/>
-    <w:lsdException w:name="List Continue 5" w:semiHidden="1" w:unhideWhenUsed="1"/>
-    <w:lsdException w:name="Message Header" w:semiHidden="1" w:unhideWhenUsed="1"/>
-    <w:lsdException w:name="Subtitle" w:uiPriority="11" w:qFormat="1"/>
-    <w:lsdException w:name="Salutation" w:semiHidden="1" w:unhideWhenUsed="1"/>
-    <w:lsdException w:name="Date" w:semiHidden="1" w:unhideWhenUsed="1"/>
-    <w:lsdException w:name="Body Text First Indent" w:semiHidden="1" w:unhideWhenUsed="1"/>
-    <w:lsdException w:name="Body Text First Indent 2" w:semiHidden="1" w:unhideWhenUsed="1"/>
-    <w:lsdException w:name="Note Heading" w:semiHidden="1" w:unhideWhenUsed="1"/>
-    <w:lsdException w:name="Body Text 2" w:semiHidden="1" w:unhideWhenUsed="1"/>
-    <w:lsdException w:name="Body Text 3" w:semiHidden="1" w:unhideWhenUsed="1"/>
-    <w:lsdException w:name="Body Text Indent 2" w:semiHidden="1" w:unhideWhenUsed="1"/>
-    <w:lsdException w:name="Body Text Indent 3" w:semiHidden="1" w:unhideWhenUsed="1"/>
-    <w:lsdException w:name="Block Text" w:semiHidden="1" w:unhideWhenUsed="1"/>
-    <w:lsdException w:name="Hyperlink" w:semiHidden="1" w:unhideWhenUsed="1"/>
-    <w:lsdException w:name="FollowedHyperlink" w:semiHidden="1" w:unhideWhenUsed="1"/>
-    <w:lsdException w:name="Strong" w:uiPriority="22" w:qFormat="1"/>
-    <w:lsdException w:name="Emphasis" w:uiPriority="20" w:qFormat="1"/>
-    <w:lsdException w:name="Document Map" w:semiHidden="1" w:unhideWhenUsed="1"/>
-    <w:lsdException w:name="Plain Text" w:semiHidden="1" w:unhideWhenUsed="1"/>
-    <w:lsdException w:name="E-mail Signature" w:semiHidden="1" w:unhideWhenUsed="1"/>
-    <w:lsdException w:name="HTML Top of Form" w:semiHidden="1" w:unhideWhenUsed="1"/>
-    <w:lsdException w:name="HTML Bottom of Form" w:semiHidden="1" w:unhideWhenUsed="1"/>
-    <w:lsdException w:name="Normal (Web)" w:semiHidden="1" w:unhideWhenUsed="1"/>
-    <w:lsdException w:name="HTML Acronym" w:semiHidden="1" w:unhideWhenUsed="1"/>
-    <w:lsdException w:name="HTML Address" w:semiHidden="1" w:unhideWhenUsed="1"/>
-    <w:lsdException w:name="HTML Cite" w:semiHidden="1" w:unhideWhenUsed="1"/>
-    <w:lsdException w:name="HTML Code" w:semiHidden="1" w:unhideWhenUsed="1"/>
-    <w:lsdException w:name="HTML Definition" w:semiHidden="1" w:unhideWhenUsed="1"/>
-    <w:lsdException w:name="HTML Keyboard" w:semiHidden="1" w:unhideWhenUsed="1"/>
-    <w:lsdException w:name="HTML Preformatted" w:semiHidden="1" w:unhideWhenUsed="1"/>
-    <w:lsdException w:name="HTML Sample" w:semiHidden="1" w:unhideWhenUsed="1"/>
-    <w:lsdException w:name="HTML Typewriter" w:semiHidden="1" w:unhideWhenUsed="1"/>
-    <w:lsdException w:name="HTML Variable" w:semiHidden="1" w:unhideWhenUsed="1"/>
-    <w:lsdException w:name="Normal Table" w:semiHidden="1" w:unhideWhenUsed="1"/>
-    <w:lsdException w:name="annotation subject" w:semiHidden="1" w:unhideWhenUsed="1"/>
-    <w:lsdException w:name="No List" w:semiHidden="1" w:unhideWhenUsed="1"/>
-    <w:lsdException w:name="Outline List 1" w:semiHidden="1" w:unhideWhenUsed="1"/>
-    <w:lsdException w:name="Outline List 2" w:semiHidden="1" w:unhideWhenUsed="1"/>
-    <w:lsdException w:name="Outline List 3" w:semiHidden="1" w:unhideWhenUsed="1"/>
-    <w:lsdException w:name="Table Simple 1" w:semiHidden="1" w:unhideWhenUsed="1"/>
-    <w:lsdException w:name="Table Simple 2" w:semiHidden="1" w:unhideWhenUsed="1"/>
-    <w:lsdException w:name="Table Simple 3" w:semiHidden="1" w:unhideWhenUsed="1"/>
-    <w:lsdException w:name="Table Classic 1" w:semiHidden="1" w:unhideWhenUsed="1"/>
-    <w:lsdException w:name="Table Classic 2" w:semiHidden="1" w:unhideWhenUsed="1"/>
-    <w:lsdException w:name="Table Classic 3" w:semiHidden="1" w:unhideWhenUsed="1"/>
-    <w:lsdException w:name="Table Classic 4" w:semiHidden="1" w:unhideWhenUsed="1"/>
-    <w:lsdException w:name="Table Colorful 1" w:semiHidden="1" w:unhideWhenUsed="1"/>
-    <w:lsdException w:name="Table Colorful 2" w:semiHidden="1" w:unhideWhenUsed="1"/>
-    <w:lsdException w:name="Table Colorful 3" w:semiHidden="1" w:unhideWhenUsed="1"/>
-    <w:lsdException w:name="Table Columns 1" w:semiHidden="1" w:unhideWhenUsed="1"/>
-    <w:lsdException w:name="Table Columns 2" w:semiHidden="1" w:unhideWhenUsed="1"/>
-    <w:lsdException w:name="Table Columns 3" w:semiHidden="1" w:unhideWhenUsed="1"/>
-    <w:lsdException w:name="Table Columns 4" w:semiHidden="1" w:unhideWhenUsed="1"/>
-    <w:lsdException w:name="Table Columns 5" w:semiHidden="1" w:unhideWhenUsed="1"/>
-    <w:lsdException w:name="Table Grid 1" w:semiHidden="1" w:unhideWhenUsed="1"/>
-    <w:lsdException w:name="Table Grid 2" w:semiHidden="1" w:unhideWhenUsed="1"/>
-    <w:lsdException w:name="Table Grid 3" w:semiHidden="1" w:unhideWhenUsed="1"/>
-    <w:lsdException w:name="Table Grid 4" w:semiHidden="1" w:unhideWhenUsed="1"/>
-    <w:lsdException w:name="Table Grid 5" w:semiHidden="1" w:unhideWhenUsed="1"/>
-    <w:lsdException w:name="Table Grid 6" w:semiHidden="1" w:unhideWhenUsed="1"/>
-    <w:lsdException w:name="Table Grid 7" w:semiHidden="1" w:unhideWhenUsed="1"/>
-    <w:lsdException w:name="Table Grid 8" w:semiHidden="1" w:unhideWhenUsed="1"/>
-    <w:lsdException w:name="Table List 1" w:semiHidden="1" w:unhideWhenUsed="1"/>
-    <w:lsdException w:name="Table List 2" w:semiHidden="1" w:unhideWhenUsed="1"/>
-    <w:lsdException w:name="Table List 3" w:semiHidden="1" w:unhideWhenUsed="1"/>
-    <w:lsdException w:name="Table List 4" w:semiHidden="1" w:unhideWhenUsed="1"/>
-    <w:lsdException w:name="Table List 5" w:semiHidden="1" w:unhideWhenUsed="1"/>
-    <w:lsdException w:name="Table List 6" w:semiHidden="1" w:unhideWhenUsed="1"/>
-    <w:lsdException w:name="Table List 7" w:semiHidden="1" w:unhideWhenUsed="1"/>
-    <w:lsdException w:name="Table List 8" w:semiHidden="1" w:unhideWhenUsed="1"/>
-    <w:lsdException w:name="Table 3D effects 1" w:semiHidden="1" w:unhideWhenUsed="1"/>
-    <w:lsdException w:name="Table 3D effects 2" w:semiHidden="1" w:unhideWhenUsed="1"/>
-    <w:lsdException w:name="Table 3D effects 3" w:semiHidden="1" w:unhideWhenUsed="1"/>
-    <w:lsdException w:name="Table Contemporary" w:semiHidden="1" w:unhideWhenUsed="1"/>
-    <w:lsdException w:name="Table Elegant" w:semiHidden="1" w:unhideWhenUsed="1"/>
-    <w:lsdException w:name="Table Professional" w:semiHidden="1" w:unhideWhenUsed="1"/>
-    <w:lsdException w:name="Table Subtle 1" w:semiHidden="1" w:unhideWhenUsed="1"/>
-    <w:lsdException w:name="Table Subtle 2" w:semiHidden="1" w:unhideWhenUsed="1"/>
-    <w:lsdException w:name="Table Web 1" w:semiHidden="1" w:unhideWhenUsed="1"/>
-    <w:lsdException w:name="Table Web 2" w:semiHidden="1" w:unhideWhenUsed="1"/>
-    <w:lsdException w:name="Table Web 3" w:semiHidden="1" w:unhideWhenUsed="1"/>
-    <w:lsdException w:name="Balloon Text" w:semiHidden="1" w:unhideWhenUsed="1"/>
-    <w:lsdException w:name="Table Grid" w:uiPriority="39"/>
-    <w:lsdException w:name="Table Theme" w:semiHidden="1" w:unhideWhenUsed="1"/>
-    <w:lsdException w:name="Placeholder Text" w:semiHidden="1"/>
-    <w:lsdException w:name="No Spacing" w:uiPriority="1" w:qFormat="1"/>
-    <w:lsdException w:name="Light Shading" w:uiPriority="60"/>
-    <w:lsdException w:name="Light List" w:uiPriority="61"/>
-    <w:lsdException w:name="Light Grid" w:uiPriority="62"/>
-    <w:lsdException w:name="Medium Shading 1" w:uiPriority="63"/>
-    <w:lsdException w:name="Medium Shading 2" w:uiPriority="64"/>
-    <w:lsdException w:name="Medium List 1" w:uiPriority="65"/>
-    <w:lsdException w:name="Medium List 2" w:uiPriority="66"/>
-    <w:lsdException w:name="Medium Grid 1" w:uiPriority="67"/>
-    <w:lsdException w:name="Medium Grid 2" w:uiPriority="68"/>
-    <w:lsdException w:name="Medium Grid 3" w:uiPriority="69"/>
-    <w:lsdException w:name="Dark List" w:uiPriority="70"/>
-    <w:lsdException w:name="Colorful Shading" w:uiPriority="71"/>
-    <w:lsdException w:name="Colorful List" w:uiPriority="72"/>
-    <w:lsdException w:name="Colorful Grid" w:uiPriority="73"/>
-    <w:lsdException w:name="Light Shading Accent 1" w:uiPriority="60"/>
-    <w:lsdException w:name="Light List Accent 1" w:uiPriority="61"/>
-    <w:lsdException w:name="Light Grid Accent 1" w:uiPriority="62"/>
-    <w:lsdException w:name="Medium Shading 1 Accent 1" w:uiPriority="63"/>
-    <w:lsdException w:name="Medium Shading 2 Accent 1" w:uiPriority="64"/>
-    <w:lsdException w:name="Medium List 1 Accent 1" w:uiPriority="65"/>
-    <w:lsdException w:name="Revision" w:semiHidden="1"/>
-    <w:lsdException w:name="List Paragraph" w:uiPriority="34" w:qFormat="1"/>
-    <w:lsdException w:name="Quote" w:uiPriority="29" w:qFormat="1"/>
-    <w:lsdException w:name="Intense Quote" w:uiPriority="30" w:qFormat="1"/>
-    <w:lsdException w:name="Medium List 2 Accent 1" w:uiPriority="66"/>
-    <w:lsdException w:name="Medium Grid 1 Accent 1" w:uiPriority="67"/>
-    <w:lsdException w:name="Medium Grid 2 Accent 1" w:uiPriority="68"/>
-    <w:lsdException w:name="Medium Grid 3 Accent 1" w:uiPriority="69"/>
-    <w:lsdException w:name="Dark List Accent 1" w:uiPriority="70"/>
-    <w:lsdException w:name="Colorful Shading Accent 1" w:uiPriority="71"/>
-    <w:lsdException w:name="Colorful List Accent 1" w:uiPriority="72"/>
-    <w:lsdException w:name="Colorful Grid Accent 1" w:uiPriority="73"/>
-    <w:lsdException w:name="Light Shading Accent 2" w:uiPriority="60"/>
-    <w:lsdException w:name="Light List Accent 2" w:uiPriority="61"/>
-    <w:lsdException w:name="Light Grid Accent 2" w:uiPriority="62"/>
-    <w:lsdException w:name="Medium Shading 1 Accent 2" w:uiPriority="63"/>
-    <w:lsdException w:name="Medium Shading 2 Accent 2" w:uiPriority="64"/>
-    <w:lsdException w:name="Medium List 1 Accent 2" w:uiPriority="65"/>
-    <w:lsdException w:name="Medium List 2 Accent 2" w:uiPriority="66"/>
-    <w:lsdException w:name="Medium Grid 1 Accent 2" w:uiPriority="67"/>
-    <w:lsdException w:name="Medium Grid 2 Accent 2" w:uiPriority="68"/>
-    <w:lsdException w:name="Medium Grid 3 Accent 2" w:uiPriority="69"/>
-    <w:lsdException w:name="Dark List Accent 2" w:uiPriority="70"/>
-    <w:lsdException w:name="Colorful Shading Accent 2" w:uiPriority="71"/>
-    <w:lsdException w:name="Colorful List Accent 2" w:uiPriority="72"/>
-    <w:lsdException w:name="Colorful Grid Accent 2" w:uiPriority="73"/>
-    <w:lsdException w:name="Light Shading Accent 3" w:uiPriority="60"/>
-    <w:lsdException w:name="Light List Accent 3" w:uiPriority="61"/>
-    <w:lsdException w:name="Light Grid Accent 3" w:uiPriority="62"/>
-    <w:lsdException w:name="Medium Shading 1 Accent 3" w:uiPriority="63"/>
-    <w:lsdException w:name="Medium Shading 2 Accent 3" w:uiPriority="64"/>
-    <w:lsdException w:name="Medium List 1 Accent 3" w:uiPriority="65"/>
-    <w:lsdException w:name="Medium List 2 Accent 3" w:uiPriority="66"/>
-    <w:lsdException w:name="Medium Grid 1 Accent 3" w:uiPriority="67"/>
-    <w:lsdException w:name="Medium Grid 2 Accent 3" w:uiPriority="68"/>
-    <w:lsdException w:name="Medium Grid 3 Accent 3" w:uiPriority="69"/>
-    <w:lsdException w:name="Dark List Accent 3" w:uiPriority="70"/>
-    <w:lsdException w:name="Colorful Shading Accent 3" w:uiPriority="71"/>
-    <w:lsdException w:name="Colorful List Accent 3" w:uiPriority="72"/>
-    <w:lsdException w:name="Colorful Grid Accent 3" w:uiPriority="73"/>
-    <w:lsdException w:name="Light Shading Accent 4" w:uiPriority="60"/>
-    <w:lsdException w:name="Light List Accent 4" w:uiPriority="61"/>
-    <w:lsdException w:name="Light Grid Accent 4" w:uiPriority="62"/>
-    <w:lsdException w:name="Medium Shading 1 Accent 4" w:uiPriority="63"/>
-    <w:lsdException w:name="Medium Shading 2 Accent 4" w:uiPriority="64"/>
-    <w:lsdException w:name="Medium List 1 Accent 4" w:uiPriority="65"/>
-    <w:lsdException w:name="Medium List 2 Accent 4" w:uiPriority="66"/>
-    <w:lsdException w:name="Medium Grid 1 Accent 4" w:uiPriority="67"/>
-    <w:lsdException w:name="Medium Grid 2 Accent 4" w:uiPriority="68"/>
-    <w:lsdException w:name="Medium Grid 3 Accent 4" w:uiPriority="69"/>
-    <w:lsdException w:name="Dark List Accent 4" w:uiPriority="70"/>
-    <w:lsdException w:name="Colorful Shading Accent 4" w:uiPriority="71"/>
-    <w:lsdException w:name="Colorful List Accent 4" w:uiPriority="72"/>
-    <w:lsdException w:name="Colorful Grid Accent 4" w:uiPriority="73"/>
-    <w:lsdException w:name="Light Shading Accent 5" w:uiPriority="60"/>
-    <w:lsdException w:name="Light List Accent 5" w:uiPriority="61"/>
-    <w:lsdException w:name="Light Grid Accent 5" w:uiPriority="62"/>
-    <w:lsdException w:name="Medium Shading 1 Accent 5" w:uiPriority="63"/>
-    <w:lsdException w:name="Medium Shading 2 Accent 5" w:uiPriority="64"/>
-    <w:lsdException w:name="Medium List 1 Accent 5" w:uiPriority="65"/>
-    <w:lsdException w:name="Medium List 2 Accent 5" w:uiPriority="66"/>
-    <w:lsdException w:name="Medium Grid 1 Accent 5" w:uiPriority="67"/>
-    <w:lsdException w:name="Medium Grid 2 Accent 5" w:uiPriority="68"/>
-    <w:lsdException w:name="Medium Grid 3 Accent 5" w:uiPriority="69"/>
-    <w:lsdException w:name="Dark List Accent 5" w:uiPriority="70"/>
-    <w:lsdException w:name="Colorful Shading Accent 5" w:uiPriority="71"/>
-    <w:lsdException w:name="Colorful List Accent 5" w:uiPriority="72"/>
-    <w:lsdException w:name="Colorful Grid Accent 5" w:uiPriority="73"/>
-    <w:lsdException w:name="Light Shading Accent 6" w:uiPriority="60"/>
-    <w:lsdException w:name="Light List Accent 6" w:uiPriority="61"/>
-    <w:lsdException w:name="Light Grid Accent 6" w:uiPriority="62"/>
-    <w:lsdException w:name="Medium Shading 1 Accent 6" w:uiPriority="63"/>
-    <w:lsdException w:name="Medium Shading 2 Accent 6" w:uiPriority="64"/>
-    <w:lsdException w:name="Medium List 1 Accent 6" w:uiPriority="65"/>
-    <w:lsdException w:name="Medium List 2 Accent 6" w:uiPriority="66"/>
-    <w:lsdException w:name="Medium Grid 1 Accent 6" w:uiPriority="67"/>
-    <w:lsdException w:name="Medium Grid 2 Accent 6" w:uiPriority="68"/>
-    <w:lsdException w:name="Medium Grid 3 Accent 6" w:uiPriority="69"/>
-    <w:lsdException w:name="Dark List Accent 6" w:uiPriority="70"/>
-    <w:lsdException w:name="Colorful Shading Accent 6" w:uiPriority="71"/>
-    <w:lsdException w:name="Colorful List Accent 6" w:uiPriority="72"/>
-    <w:lsdException w:name="Colorful Grid Accent 6" w:uiPriority="73"/>
-    <w:lsdException w:name="Subtle Emphasis" w:uiPriority="19" w:qFormat="1"/>
-    <w:lsdException w:name="Intense Emphasis" w:uiPriority="21" w:qFormat="1"/>
-    <w:lsdException w:name="Subtle Reference" w:uiPriority="31" w:qFormat="1"/>
-    <w:lsdException w:name="Intense Reference" w:uiPriority="32" w:qFormat="1"/>
-    <w:lsdException w:name="Book Title" w:uiPriority="33" w:qFormat="1"/>
-    <w:lsdException w:name="Bibliography" w:semiHidden="1" w:uiPriority="37" w:unhideWhenUsed="1"/>
-    <w:lsdException w:name="TOC Heading" w:semiHidden="1" w:uiPriority="39" w:unhideWhenUsed="1" w:qFormat="1"/>
-    <w:lsdException w:name="Grid Table 4" w:uiPriority="49"/>
-    <w:lsdException w:name="Grid Table 5 Dark" w:uiPriority="50"/>
-    <w:lsdException w:name="Grid Table 6 Colorful" w:uiPriority="51"/>
-    <w:lsdException w:name="Grid Table 7 Colorful" w:uiPriority="52"/>
-    <w:lsdException w:name="Grid Table 1 Light Accent 1" w:uiPriority="46"/>
-    <w:lsdException w:name="Grid Table 2 Accent 1" w:uiPriority="47"/>
-    <w:lsdException w:name="Grid Table 3 Accent 1" w:uiPriority="48"/>
-    <w:lsdException w:name="Grid Table 4 Accent 1" w:uiPriority="49"/>
-    <w:lsdException w:name="Grid Table 5 Dark Accent 1" w:uiPriority="50"/>
-    <w:lsdException w:name="Grid Table 6 Colorful Accent 1" w:uiPriority="51"/>
-    <w:lsdException w:name="Grid Table 7 Colorful Accent 1" w:uiPriority="52"/>
-    <w:lsdException w:name="Grid Table 1 Light Accent 2" w:uiPriority="46"/>
-    <w:lsdException w:name="Grid Table 2 Accent 2" w:uiPriority="47"/>
-    <w:lsdException w:name="Grid Table 3 Accent 2" w:uiPriority="48"/>
-    <w:lsdException w:name="Grid Table 4 Accent 2" w:uiPriority="49"/>
-    <w:lsdException w:name="Grid Table 5 Dark Accent 2" w:uiPriority="50"/>
-    <w:lsdException w:name="Grid Table 6 Colorful Accent 2" w:uiPriority="51"/>
-    <w:lsdException w:name="Grid Table 7 Colorful Accent 2" w:uiPriority="52"/>
-    <w:lsdException w:name="Grid Table 1 Light Accent 3" w:uiPriority="46"/>
-    <w:lsdException w:name="Grid Table 2 Accent 3" w:uiPriority="47"/>
-    <w:lsdException w:name="Grid Table 3 Accent 3" w:uiPriority="48"/>
-    <w:lsdException w:name="Grid Table 4 Accent 3" w:uiPriority="49"/>
-    <w:lsdException w:name="Grid Table 5 Dark Accent 3" w:uiPriority="50"/>
-    <w:lsdException w:name="Grid Table 6 Colorful Accent 3" w:uiPriority="51"/>
-    <w:lsdException w:name="Grid Table 7 Colorful Accent 3" w:uiPriority="52"/>
-    <w:lsdException w:name="Grid Table 1 Light Accent 4" w:uiPriority="46"/>
-    <w:lsdException w:name="Grid Table 2 Accent 4" w:uiPriority="47"/>
-    <w:lsdException w:name="Grid Table 3 Accent 4" w:uiPriority="48"/>
-    <w:lsdException w:name="Grid Table 4 Accent 4" w:uiPriority="49"/>
-    <w:lsdException w:name="Grid Table 5 Dark Accent 4" w:uiPriority="50"/>
-    <w:lsdException w:name="Grid Table 6 Colorful Accent 4" w:uiPriority="51"/>
-    <w:lsdException w:name="Grid Table 7 Colorful Accent 4" w:uiPriority="52"/>
-    <w:lsdException w:name="Grid Table 1 Light Accent 5" w:uiPriority="46"/>
-    <w:lsdException w:name="Grid Table 2 Accent 5" w:uiPriority="47"/>
-    <w:lsdException w:name="Grid Table 3 Accent 5" w:uiPriority="48"/>
-    <w:lsdException w:name="Grid Table 4 Accent 5" w:uiPriority="49"/>
-    <w:lsdException w:name="Grid Table 5 Dark Accent 5" w:uiPriority="50"/>
-    <w:lsdException w:name="Grid Table 6 Colorful Accent 5" w:uiPriority="51"/>
-    <w:lsdException w:name="Grid Table 7 Colorful Accent 5" w:uiPriority="52"/>
-    <w:lsdException w:name="Grid Table 1 Light Accent 6" w:uiPriority="46"/>
-    <w:lsdException w:name="Grid Table 2 Accent 6" w:uiPriority="47"/>
-    <w:lsdException w:name="Grid Table 3 Accent 6" w:uiPriority="48"/>
-    <w:lsdException w:name="Grid Table 4 Accent 6" w:uiPriority="49"/>
-    <w:lsdException w:name="Grid Table 5 Dark Accent 6" w:uiPriority="50"/>
-    <w:lsdException w:name="Grid Table 6 Colorful Accent 6" w:uiPriority="51"/>
-    <w:lsdException w:name="Grid Table 7 Colorful Accent 6" w:uiPriority="52"/>
-    <w:lsdException w:name="List Table 1 Light" w:uiPriority="46"/>
-    <w:lsdException w:name="List Table 2" w:uiPriority="47"/>
-    <w:lsdException w:name="List Table 3" w:uiPriority="48"/>
-    <w:lsdException w:name="List Table 4" w:uiPriority="49"/>
-    <w:lsdException w:name="List Table 5 Dark" w:uiPriority="50"/>
-    <w:lsdException w:name="List Table 6 Colorful" w:uiPriority="51"/>
-    <w:lsdException w:name="List Table 7 Colorful" w:uiPriority="52"/>
-    <w:lsdException w:name="List Table 1 Light Accent 1" w:uiPriority="46"/>
-    <w:lsdException w:name="List Table 2 Accent 1" w:uiPriority="47"/>
-    <w:lsdException w:name="List Table 3 Accent 1" w:uiPriority="48"/>
-    <w:lsdException w:name="List Table 4 Accent 1" w:uiPriority="49"/>
-    <w:lsdException w:name="List Table 5 Dark Accent 1" w:uiPriority="50"/>
-    <w:lsdException w:name="List Table 6 Colorful Accent 1" w:uiPriority="51"/>
-    <w:lsdException w:name="List Table 7 Colorful Accent 1" w:uiPriority="52"/>
-    <w:lsdException w:name="List Table 1 Light Accent 2" w:uiPriority="46"/>
-    <w:lsdException w:name="List Table 2 Accent 2" w:uiPriority="47"/>
-    <w:lsdException w:name="List Table 3 Accent 2" w:uiPriority="48"/>
-    <w:lsdException w:name="List Table 4 Accent 2" w:uiPriority="49"/>
-    <w:lsdException w:name="List Table 5 Dark Accent 2" w:uiPriority="50"/>
-    <w:lsdException w:name="List Table 6 Colorful Accent 2" w:uiPriority="51"/>
-    <w:lsdException w:name="List Table 7 Colorful Accent 2" w:uiPriority="52"/>
-    <w:lsdException w:name="List Table 1 Light Accent 3" w:uiPriority="46"/>
-    <w:lsdException w:name="List Table 2 Accent 3" w:uiPriority="47"/>
-    <w:lsdException w:name="List Table 3 Accent 3" w:uiPriority="48"/>
-    <w:lsdException w:name="List Table 4 Accent 3" w:uiPriority="49"/>
-    <w:lsdException w:name="List Table 5 Dark Accent 3" w:uiPriority="50"/>
-    <w:lsdException w:name="List Table 6 Colorful Accent 3" w:uiPriority="51"/>
-    <w:lsdException w:name="List Table 7 Colorful Accent 3" w:uiPriority="52"/>
-    <w:lsdException w:name="List Table 1 Light Accent 4" w:uiPriority="46"/>
-    <w:lsdException w:name="List Table 2 Accent 4" w:uiPriority="47"/>
-    <w:lsdException w:name="List Table 3 Accent 4" w:uiPriority="48"/>
-    <w:lsdException w:name="List Table 4 Accent 4" w:uiPriority="49"/>
-    <w:lsdException w:name="List Table 5 Dark Accent 4" w:uiPriority="50"/>
-    <w:lsdException w:name="List Table 6 Colorful Accent 4" w:uiPriority="51"/>
-    <w:lsdException w:name="List Table 7 Colorful Accent 4" w:uiPriority="52"/>
-    <w:lsdException w:name="List Table 1 Light Accent 5" w:uiPriority="46"/>
-    <w:lsdException w:name="List Table 2 Accent 5" w:uiPriority="47"/>
-    <w:lsdException w:name="List Table 3 Accent 5" w:uiPriority="48"/>
-    <w:lsdException w:name="List Table 4 Accent 5" w:uiPriority="49"/>
-    <w:lsdException w:name="List Table 5 Dark Accent 5" w:uiPriority="50"/>
-    <w:lsdException w:name="List Table 6 Colorful Accent 5" w:uiPriority="51"/>
-    <w:lsdException w:name="List Table 7 Colorful Accent 5" w:uiPriority="52"/>
-    <w:lsdException w:name="List Table 1 Light Accent 6" w:uiPriority="46"/>
-    <w:lsdException w:name="List Table 2 Accent 6" w:uiPriority="47"/>
-    <w:lsdException w:name="List Table 3 Accent 6" w:uiPriority="48"/>
-    <w:lsdException w:name="List Table 4 Accent 6" w:uiPriority="49"/>
-    <w:lsdException w:name="List Table 5 Dark Accent 6" w:uiPriority="50"/>
-    <w:lsdException w:name="List Table 6 Colorful Accent 6" w:uiPriority="51"/>
-    <w:lsdException w:name="List Table 7 Colorful Accent 6" w:uiPriority="52"/>
+  <w:latentStyles w:defLockedState="0" w:defUIPriority="99" w:defSemiHidden="1" w:defUnhideWhenUsed="1" w:defQFormat="0" w:count="276">
+    <w:lsdException w:name="Normal" w:semiHidden="0" w:uiPriority="0" w:unhideWhenUsed="0" w:qFormat="1"/>
+    <w:lsdException w:name="heading 1" w:semiHidden="0" w:uiPriority="9" w:unhideWhenUsed="0" w:qFormat="1"/>
+    <w:lsdException w:name="heading 2" w:uiPriority="9" w:qFormat="1"/>
+    <w:lsdException w:name="heading 3" w:uiPriority="9" w:qFormat="1"/>
+    <w:lsdException w:name="heading 4" w:uiPriority="9" w:qFormat="1"/>
+    <w:lsdException w:name="heading 5" w:uiPriority="9" w:qFormat="1"/>
+    <w:lsdException w:name="heading 6" w:uiPriority="9" w:qFormat="1"/>
+    <w:lsdException w:name="heading 7" w:uiPriority="9" w:qFormat="1"/>
+    <w:lsdException w:name="heading 8" w:uiPriority="9" w:qFormat="1"/>
+    <w:lsdException w:name="heading 9" w:uiPriority="9" w:qFormat="1"/>
+    <w:lsdException w:name="toc 1" w:uiPriority="39"/>
+    <w:lsdException w:name="toc 2" w:uiPriority="39"/>
+    <w:lsdException w:name="toc 3" w:uiPriority="39"/>
+    <w:lsdException w:name="toc 4" w:uiPriority="39"/>
+    <w:lsdException w:name="toc 5" w:uiPriority="39"/>
+    <w:lsdException w:name="toc 6" w:uiPriority="39"/>
+    <w:lsdException w:name="toc 7" w:uiPriority="39"/>
+    <w:lsdException w:name="toc 8" w:uiPriority="39"/>
+    <w:lsdException w:name="toc 9" w:uiPriority="39"/>
+    <w:lsdException w:name="caption" w:uiPriority="35" w:qFormat="1"/>
+    <w:lsdException w:name="Title" w:semiHidden="0" w:uiPriority="10" w:unhideWhenUsed="0" w:qFormat="1"/>
+    <w:lsdException w:name="Default Paragraph Font" w:uiPriority="1"/>
+    <w:lsdException w:name="Subtitle" w:semiHidden="0" w:uiPriority="11" w:unhideWhenUsed="0" w:qFormat="1"/>
+    <w:lsdException w:name="Strong" w:semiHidden="0" w:uiPriority="22" w:unhideWhenUsed="0" w:qFormat="1"/>
+    <w:lsdException w:name="Emphasis" w:semiHidden="0" w:uiPriority="20" w:unhideWhenUsed="0" w:qFormat="1"/>
+    <w:lsdException w:name="Table Grid" w:semiHidden="0" w:uiPriority="39" w:unhideWhenUsed="0"/>
+    <w:lsdException w:name="Note Level 1" w:semiHidden="0" w:unhideWhenUsed="0"/>
+    <w:lsdException w:name="Note Level 2" w:semiHidden="0" w:unhideWhenUsed="0"/>
+    <w:lsdException w:name="Note Level 3" w:semiHidden="0" w:unhideWhenUsed="0"/>
+    <w:lsdException w:name="Note Level 4" w:semiHidden="0" w:unhideWhenUsed="0"/>
+    <w:lsdException w:name="Note Level 5" w:semiHidden="0" w:unhideWhenUsed="0"/>
+    <w:lsdException w:name="Note Level 6" w:semiHidden="0" w:unhideWhenUsed="0"/>
+    <w:lsdException w:name="Note Level 7" w:semiHidden="0" w:unhideWhenUsed="0"/>
+    <w:lsdException w:name="Note Level 8" w:semiHidden="0" w:unhideWhenUsed="0"/>
+    <w:lsdException w:name="Note Level 9" w:semiHidden="0" w:unhideWhenUsed="0"/>
+    <w:lsdException w:name="Placeholder Text" w:unhideWhenUsed="0"/>
+    <w:lsdException w:name="No Spacing" w:semiHidden="0" w:uiPriority="1" w:unhideWhenUsed="0" w:qFormat="1"/>
+    <w:lsdException w:name="Light Shading" w:semiHidden="0" w:uiPriority="60" w:unhideWhenUsed="0"/>
+    <w:lsdException w:name="Light List" w:semiHidden="0" w:uiPriority="61" w:unhideWhenUsed="0"/>
+    <w:lsdException w:name="Light Grid" w:semiHidden="0" w:uiPriority="62" w:unhideWhenUsed="0"/>
+    <w:lsdException w:name="Medium Shading 1" w:semiHidden="0" w:uiPriority="63" w:unhideWhenUsed="0"/>
+    <w:lsdException w:name="Medium Shading 2" w:semiHidden="0" w:uiPriority="64" w:unhideWhenUsed="0"/>
+    <w:lsdException w:name="Medium List 1" w:semiHidden="0" w:uiPriority="65" w:unhideWhenUsed="0"/>
+    <w:lsdException w:name="Medium List 2" w:semiHidden="0" w:uiPriority="66" w:unhideWhenUsed="0"/>
+    <w:lsdException w:name="Medium Grid 1" w:semiHidden="0" w:uiPriority="67" w:unhideWhenUsed="0"/>
+    <w:lsdException w:name="Medium Grid 2" w:semiHidden="0" w:uiPriority="68" w:unhideWhenUsed="0"/>
+    <w:lsdException w:name="Medium Grid 3" w:semiHidden="0" w:uiPriority="69" w:unhideWhenUsed="0"/>
+    <w:lsdException w:name="Dark List" w:semiHidden="0" w:uiPriority="70" w:unhideWhenUsed="0"/>
+    <w:lsdException w:name="Colorful Shading" w:semiHidden="0" w:uiPriority="71" w:unhideWhenUsed="0"/>
+    <w:lsdException w:name="Colorful List" w:semiHidden="0" w:uiPriority="72" w:unhideWhenUsed="0"/>
+    <w:lsdException w:name="Colorful Grid" w:semiHidden="0" w:uiPriority="73" w:unhideWhenUsed="0"/>
+    <w:lsdException w:name="Light Shading Accent 1" w:semiHidden="0" w:uiPriority="60" w:unhideWhenUsed="0"/>
+    <w:lsdException w:name="Light List Accent 1" w:semiHidden="0" w:uiPriority="61" w:unhideWhenUsed="0"/>
+    <w:lsdException w:name="Light Grid Accent 1" w:semiHidden="0" w:uiPriority="62" w:unhideWhenUsed="0"/>
+    <w:lsdException w:name="Medium Shading 1 Accent 1" w:semiHidden="0" w:uiPriority="63" w:unhideWhenUsed="0"/>
+    <w:lsdException w:name="Medium Shading 2 Accent 1" w:semiHidden="0" w:uiPriority="64" w:unhideWhenUsed="0"/>
+    <w:lsdException w:name="Medium List 1 Accent 1" w:semiHidden="0" w:uiPriority="65" w:unhideWhenUsed="0"/>
+    <w:lsdException w:name="Revision" w:unhideWhenUsed="0"/>
+    <w:lsdException w:name="List Paragraph" w:semiHidden="0" w:uiPriority="34" w:unhideWhenUsed="0" w:qFormat="1"/>
+    <w:lsdException w:name="Quote" w:semiHidden="0" w:uiPriority="29" w:unhideWhenUsed="0" w:qFormat="1"/>
+    <w:lsdException w:name="Intense Quote" w:semiHidden="0" w:uiPriority="30" w:unhideWhenUsed="0" w:qFormat="1"/>
+    <w:lsdException w:name="Medium List 2 Accent 1" w:semiHidden="0" w:uiPriority="66" w:unhideWhenUsed="0"/>
+    <w:lsdException w:name="Medium Grid 1 Accent 1" w:semiHidden="0" w:uiPriority="67" w:unhideWhenUsed="0"/>
+    <w:lsdException w:name="Medium Grid 2 Accent 1" w:semiHidden="0" w:uiPriority="68" w:unhideWhenUsed="0"/>
+    <w:lsdException w:name="Medium Grid 3 Accent 1" w:semiHidden="0" w:uiPriority="69" w:unhideWhenUsed="0"/>
+    <w:lsdException w:name="Dark List Accent 1" w:semiHidden="0" w:uiPriority="70" w:unhideWhenUsed="0"/>
+    <w:lsdException w:name="Colorful Shading Accent 1" w:semiHidden="0" w:uiPriority="71" w:unhideWhenUsed="0"/>
+    <w:lsdException w:name="Colorful List Accent 1" w:semiHidden="0" w:uiPriority="72" w:unhideWhenUsed="0"/>
+    <w:lsdException w:name="Colorful Grid Accent 1" w:semiHidden="0" w:uiPriority="73" w:unhideWhenUsed="0"/>
+    <w:lsdException w:name="Light Shading Accent 2" w:semiHidden="0" w:uiPriority="60" w:unhideWhenUsed="0"/>
+    <w:lsdException w:name="Light List Accent 2" w:semiHidden="0" w:uiPriority="61" w:unhideWhenUsed="0"/>
+    <w:lsdException w:name="Light Grid Accent 2" w:semiHidden="0" w:uiPriority="62" w:unhideWhenUsed="0"/>
+    <w:lsdException w:name="Medium Shading 1 Accent 2" w:semiHidden="0" w:uiPriority="63" w:unhideWhenUsed="0"/>
+    <w:lsdException w:name="Medium Shading 2 Accent 2" w:semiHidden="0" w:uiPriority="64" w:unhideWhenUsed="0"/>
+    <w:lsdException w:name="Medium List 1 Accent 2" w:semiHidden="0" w:uiPriority="65" w:unhideWhenUsed="0"/>
+    <w:lsdException w:name="Medium List 2 Accent 2" w:semiHidden="0" w:uiPriority="66" w:unhideWhenUsed="0"/>
+    <w:lsdException w:name="Medium Grid 1 Accent 2" w:semiHidden="0" w:uiPriority="67" w:unhideWhenUsed="0"/>
+    <w:lsdException w:name="Medium Grid 2 Accent 2" w:semiHidden="0" w:uiPriority="68" w:unhideWhenUsed="0"/>
+    <w:lsdException w:name="Medium Grid 3 Accent 2" w:semiHidden="0" w:uiPriority="69" w:unhideWhenUsed="0"/>
+    <w:lsdException w:name="Dark List Accent 2" w:semiHidden="0" w:uiPriority="70" w:unhideWhenUsed="0"/>
+    <w:lsdException w:name="Colorful Shading Accent 2" w:semiHidden="0" w:uiPriority="71" w:unhideWhenUsed="0"/>
+    <w:lsdException w:name="Colorful List Accent 2" w:semiHidden="0" w:uiPriority="72" w:unhideWhenUsed="0"/>
+    <w:lsdException w:name="Colorful Grid Accent 2" w:semiHidden="0" w:uiPriority="73" w:unhideWhenUsed="0"/>
+    <w:lsdException w:name="Light Shading Accent 3" w:semiHidden="0" w:uiPriority="60" w:unhideWhenUsed="0"/>
+    <w:lsdException w:name="Light List Accent 3" w:semiHidden="0" w:uiPriority="61" w:unhideWhenUsed="0"/>
+    <w:lsdException w:name="Light Grid Accent 3" w:semiHidden="0" w:uiPriority="62" w:unhideWhenUsed="0"/>
+    <w:lsdException w:name="Medium Shading 1 Accent 3" w:semiHidden="0" w:uiPriority="63" w:unhideWhenUsed="0"/>
+    <w:lsdException w:name="Medium Shading 2 Accent 3" w:semiHidden="0" w:uiPriority="64" w:unhideWhenUsed="0"/>
+    <w:lsdException w:name="Medium List 1 Accent 3" w:semiHidden="0" w:uiPriority="65" w:unhideWhenUsed="0"/>
+    <w:lsdException w:name="Medium List 2 Accent 3" w:semiHidden="0" w:uiPriority="66" w:unhideWhenUsed="0"/>
+    <w:lsdException w:name="Medium Grid 1 Accent 3" w:semiHidden="0" w:uiPriority="67" w:unhideWhenUsed="0"/>
+    <w:lsdException w:name="Medium Grid 2 Accent 3" w:semiHidden="0" w:uiPriority="68" w:unhideWhenUsed="0"/>
+    <w:lsdException w:name="Medium Grid 3 Accent 3" w:semiHidden="0" w:uiPriority="69" w:unhideWhenUsed="0"/>
+    <w:lsdException w:name="Dark List Accent 3" w:semiHidden="0" w:uiPriority="70" w:unhideWhenUsed="0"/>
+    <w:lsdException w:name="Colorful Shading Accent 3" w:semiHidden="0" w:uiPriority="71" w:unhideWhenUsed="0"/>
+    <w:lsdException w:name="Colorful List Accent 3" w:semiHidden="0" w:uiPriority="72" w:unhideWhenUsed="0"/>
+    <w:lsdException w:name="Colorful Grid Accent 3" w:semiHidden="0" w:uiPriority="73" w:unhideWhenUsed="0"/>
+    <w:lsdException w:name="Light Shading Accent 4" w:semiHidden="0" w:uiPriority="60" w:unhideWhenUsed="0"/>
+    <w:lsdException w:name="Light List Accent 4" w:semiHidden="0" w:uiPriority="61" w:unhideWhenUsed="0"/>
+    <w:lsdException w:name="Light Grid Accent 4" w:semiHidden="0" w:uiPriority="62" w:unhideWhenUsed="0"/>
+    <w:lsdException w:name="Medium Shading 1 Accent 4" w:semiHidden="0" w:uiPriority="63" w:unhideWhenUsed="0"/>
+    <w:lsdException w:name="Medium Shading 2 Accent 4" w:semiHidden="0" w:uiPriority="64" w:unhideWhenUsed="0"/>
+    <w:lsdException w:name="Medium List 1 Accent 4" w:semiHidden="0" w:uiPriority="65" w:unhideWhenUsed="0"/>
+    <w:lsdException w:name="Medium List 2 Accent 4" w:semiHidden="0" w:uiPriority="66" w:unhideWhenUsed="0"/>
+    <w:lsdException w:name="Medium Grid 1 Accent 4" w:semiHidden="0" w:uiPriority="67" w:unhideWhenUsed="0"/>
+    <w:lsdException w:name="Medium Grid 2 Accent 4" w:semiHidden="0" w:uiPriority="68" w:unhideWhenUsed="0"/>
+    <w:lsdException w:name="Medium Grid 3 Accent 4" w:semiHidden="0" w:uiPriority="69" w:unhideWhenUsed="0"/>
+    <w:lsdException w:name="Dark List Accent 4" w:semiHidden="0" w:uiPriority="70" w:unhideWhenUsed="0"/>
+    <w:lsdException w:name="Colorful Shading Accent 4" w:semiHidden="0" w:uiPriority="71" w:unhideWhenUsed="0"/>
+    <w:lsdException w:name="Colorful List Accent 4" w:semiHidden="0" w:uiPriority="72" w:unhideWhenUsed="0"/>
+    <w:lsdException w:name="Colorful Grid Accent 4" w:semiHidden="0" w:uiPriority="73" w:unhideWhenUsed="0"/>
+    <w:lsdException w:name="Light Shading Accent 5" w:semiHidden="0" w:uiPriority="60" w:unhideWhenUsed="0"/>
+    <w:lsdException w:name="Light List Accent 5" w:semiHidden="0" w:uiPriority="61" w:unhideWhenUsed="0"/>
+    <w:lsdException w:name="Light Grid Accent 5" w:semiHidden="0" w:uiPriority="62" w:unhideWhenUsed="0"/>
+    <w:lsdException w:name="Medium Shading 1 Accent 5" w:semiHidden="0" w:uiPriority="63" w:unhideWhenUsed="0"/>
+    <w:lsdException w:name="Medium Shading 2 Accent 5" w:semiHidden="0" w:uiPriority="64" w:unhideWhenUsed="0"/>
+    <w:lsdException w:name="Medium List 1 Accent 5" w:semiHidden="0" w:uiPriority="65" w:unhideWhenUsed="0"/>
+    <w:lsdException w:name="Medium List 2 Accent 5" w:semiHidden="0" w:uiPriority="66" w:unhideWhenUsed="0"/>
+    <w:lsdException w:name="Medium Grid 1 Accent 5" w:semiHidden="0" w:uiPriority="67" w:unhideWhenUsed="0"/>
+    <w:lsdException w:name="Medium Grid 2 Accent 5" w:semiHidden="0" w:uiPriority="68" w:unhideWhenUsed="0"/>
+    <w:lsdException w:name="Medium Grid 3 Accent 5" w:semiHidden="0" w:uiPriority="69" w:unhideWhenUsed="0"/>
+    <w:lsdException w:name="Dark List Accent 5" w:semiHidden="0" w:uiPriority="70" w:unhideWhenUsed="0"/>
+    <w:lsdException w:name="Colorful Shading Accent 5" w:semiHidden="0" w:uiPriority="71" w:unhideWhenUsed="0"/>
+    <w:lsdException w:name="Colorful List Accent 5" w:semiHidden="0" w:uiPriority="72" w:unhideWhenUsed="0"/>
+    <w:lsdException w:name="Colorful Grid Accent 5" w:semiHidden="0" w:uiPriority="73" w:unhideWhenUsed="0"/>
+    <w:lsdException w:name="Light Shading Accent 6" w:semiHidden="0" w:uiPriority="60" w:unhideWhenUsed="0"/>
+    <w:lsdException w:name="Light List Accent 6" w:semiHidden="0" w:uiPriority="61" w:unhideWhenUsed="0"/>
+    <w:lsdException w:name="Light Grid Accent 6" w:semiHidden="0" w:uiPriority="62" w:unhideWhenUsed="0"/>
+    <w:lsdException w:name="Medium Shading 1 Accent 6" w:semiHidden="0" w:uiPriority="63" w:unhideWhenUsed="0"/>
+    <w:lsdException w:name="Medium Shading 2 Accent 6" w:semiHidden="0" w:uiPriority="64" w:unhideWhenUsed="0"/>
+    <w:lsdException w:name="Medium List 1 Accent 6" w:semiHidden="0" w:uiPriority="65" w:unhideWhenUsed="0"/>
+    <w:lsdException w:name="Medium List 2 Accent 6" w:semiHidden="0" w:uiPriority="66" w:unhideWhenUsed="0"/>
+    <w:lsdException w:name="Medium Grid 1 Accent 6" w:semiHidden="0" w:uiPriority="67" w:unhideWhenUsed="0"/>
+    <w:lsdException w:name="Medium Grid 2 Accent 6" w:semiHidden="0" w:uiPriority="68" w:unhideWhenUsed="0"/>
+    <w:lsdException w:name="Medium Grid 3 Accent 6" w:semiHidden="0" w:uiPriority="69" w:unhideWhenUsed="0"/>
+    <w:lsdException w:name="Dark List Accent 6" w:semiHidden="0" w:uiPriority="70" w:unhideWhenUsed="0"/>
+    <w:lsdException w:name="Colorful Shading Accent 6" w:semiHidden="0" w:uiPriority="71" w:unhideWhenUsed="0"/>
+    <w:lsdException w:name="Colorful List Accent 6" w:semiHidden="0" w:uiPriority="72" w:unhideWhenUsed="0"/>
+    <w:lsdException w:name="Colorful Grid Accent 6" w:semiHidden="0" w:uiPriority="73" w:unhideWhenUsed="0"/>
+    <w:lsdException w:name="Subtle Emphasis" w:semiHidden="0" w:uiPriority="19" w:unhideWhenUsed="0" w:qFormat="1"/>
+    <w:lsdException w:name="Intense Emphasis" w:semiHidden="0" w:uiPriority="21" w:unhideWhenUsed="0" w:qFormat="1"/>
+    <w:lsdException w:name="Subtle Reference" w:semiHidden="0" w:uiPriority="31" w:unhideWhenUsed="0" w:qFormat="1"/>
+    <w:lsdException w:name="Intense Reference" w:semiHidden="0" w:uiPriority="32" w:unhideWhenUsed="0" w:qFormat="1"/>
+    <w:lsdException w:name="Book Title" w:semiHidden="0" w:uiPriority="33" w:unhideWhenUsed="0" w:qFormat="1"/>
+    <w:lsdException w:name="Bibliography" w:uiPriority="37"/>
+    <w:lsdException w:name="TOC Heading" w:uiPriority="39" w:qFormat="1"/>
+  </w:latentStyles>
+  <w:style w:type="paragraph" w:default="1" w:styleId="Normal">
+    <w:name w:val="Normal"/>
+    <w:qFormat/>
+  </w:style>
+  <w:style w:type="paragraph" w:styleId="Heading1">
+    <w:name w:val="heading 1"/>
+    <w:basedOn w:val="Normal"/>
+    <w:next w:val="Normal"/>
+    <w:link w:val="Heading1Char"/>
+    <w:uiPriority w:val="9"/>
+    <w:qFormat/>
+    <w:rsid w:val="009A5121"/>
+    <w:pPr>
+      <w:keepNext/>
+      <w:keepLines/>
+      <w:numPr>
+        <w:numId w:val="1"/>
+      </w:numPr>
+      <w:spacing w:before="240" w:after="0"/>
+      <w:outlineLvl w:val="0"/>
+    </w:pPr>
+    <w:rPr>
+      <w:rFonts w:eastAsiaTheme="majorEastAsia" w:cstheme="majorBidi"/>
+      <w:sz w:val="28"/>
+      <w:szCs w:val="32"/>
+    </w:rPr>
+  </w:style>
+  <w:style w:type="paragraph" w:styleId="Heading2">
+    <w:name w:val="heading 2"/>
+    <w:basedOn w:val="Normal"/>
+    <w:next w:val="Normal"/>
+    <w:link w:val="Heading2Char"/>
+    <w:uiPriority w:val="9"/>
+    <w:unhideWhenUsed/>
+    <w:qFormat/>
+    <w:rsid w:val="007A152F"/>
+    <w:pPr>
+      <w:keepNext/>
+      <w:keepLines/>
+      <w:numPr>
+        <w:ilvl w:val="1"/>
+        <w:numId w:val="1"/>
+      </w:numPr>
+      <w:spacing w:before="40" w:after="0"/>
+      <w:outlineLvl w:val="1"/>
+    </w:pPr>
+    <w:rPr>
+      <w:rFonts w:asciiTheme="majorHAnsi" w:eastAsiaTheme="majorEastAsia" w:hAnsiTheme="majorHAnsi" w:cstheme="majorBidi"/>
+      <w:sz w:val="26"/>
+      <w:szCs w:val="26"/>
+    </w:rPr>
+  </w:style>
+  <w:style w:type="paragraph" w:styleId="Heading3">
+    <w:name w:val="heading 3"/>
+    <w:basedOn w:val="Normal"/>
+    <w:next w:val="Normal"/>
+    <w:link w:val="Heading3Char"/>
+    <w:uiPriority w:val="9"/>
+    <w:unhideWhenUsed/>
+    <w:qFormat/>
+    <w:rsid w:val="007A152F"/>
+    <w:pPr>
+      <w:keepNext/>
+      <w:keepLines/>
+      <w:numPr>
+        <w:ilvl w:val="2"/>
+        <w:numId w:val="1"/>
+      </w:numPr>
+      <w:spacing w:before="40" w:after="0"/>
+      <w:outlineLvl w:val="2"/>
+    </w:pPr>
+    <w:rPr>
+      <w:rFonts w:asciiTheme="majorHAnsi" w:eastAsiaTheme="majorEastAsia" w:hAnsiTheme="majorHAnsi" w:cstheme="majorBidi"/>
+      <w:sz w:val="24"/>
+      <w:szCs w:val="24"/>
+    </w:rPr>
+  </w:style>
+  <w:style w:type="paragraph" w:styleId="Heading4">
+    <w:name w:val="heading 4"/>
+    <w:basedOn w:val="Normal"/>
+    <w:next w:val="Normal"/>
+    <w:link w:val="Heading4Char"/>
+    <w:uiPriority w:val="9"/>
+    <w:unhideWhenUsed/>
+    <w:qFormat/>
+    <w:rsid w:val="007A152F"/>
+    <w:pPr>
+      <w:keepNext/>
+      <w:keepLines/>
+      <w:numPr>
+        <w:ilvl w:val="3"/>
+        <w:numId w:val="1"/>
+      </w:numPr>
+      <w:spacing w:before="40" w:after="0"/>
+      <w:outlineLvl w:val="3"/>
+    </w:pPr>
+    <w:rPr>
+      <w:rFonts w:asciiTheme="majorHAnsi" w:eastAsiaTheme="majorEastAsia" w:hAnsiTheme="majorHAnsi" w:cstheme="majorBidi"/>
+      <w:i/>
+      <w:iCs/>
+    </w:rPr>
+  </w:style>
+  <w:style w:type="paragraph" w:styleId="Heading5">
+    <w:name w:val="heading 5"/>
+    <w:basedOn w:val="Normal"/>
+    <w:next w:val="Normal"/>
+    <w:link w:val="Heading5Char"/>
+    <w:uiPriority w:val="9"/>
+    <w:semiHidden/>
+    <w:unhideWhenUsed/>
+    <w:qFormat/>
+    <w:rsid w:val="007A152F"/>
+    <w:pPr>
+      <w:keepNext/>
+      <w:keepLines/>
+      <w:numPr>
+        <w:ilvl w:val="4"/>
+        <w:numId w:val="1"/>
+      </w:numPr>
+      <w:spacing w:before="40" w:after="0"/>
+      <w:outlineLvl w:val="4"/>
+    </w:pPr>
+    <w:rPr>
+      <w:rFonts w:asciiTheme="majorHAnsi" w:eastAsiaTheme="majorEastAsia" w:hAnsiTheme="majorHAnsi" w:cstheme="majorBidi"/>
+    </w:rPr>
+  </w:style>
+  <w:style w:type="paragraph" w:styleId="Heading6">
+    <w:name w:val="heading 6"/>
+    <w:basedOn w:val="Normal"/>
+    <w:next w:val="Normal"/>
+    <w:link w:val="Heading6Char"/>
+    <w:uiPriority w:val="9"/>
+    <w:semiHidden/>
+    <w:unhideWhenUsed/>
+    <w:qFormat/>
+    <w:rsid w:val="007A152F"/>
+    <w:pPr>
+      <w:keepNext/>
+      <w:keepLines/>
+      <w:numPr>
+        <w:ilvl w:val="5"/>
+        <w:numId w:val="1"/>
+      </w:numPr>
+      <w:spacing w:before="40" w:after="0"/>
+      <w:outlineLvl w:val="5"/>
+    </w:pPr>
+    <w:rPr>
+      <w:rFonts w:asciiTheme="majorHAnsi" w:eastAsiaTheme="majorEastAsia" w:hAnsiTheme="majorHAnsi" w:cstheme="majorBidi"/>
+      <w:color w:val="1F4D78" w:themeColor="accent1" w:themeShade="7F"/>
+    </w:rPr>
+  </w:style>
+  <w:style w:type="paragraph" w:styleId="Heading7">
+    <w:name w:val="heading 7"/>
+    <w:basedOn w:val="Normal"/>
+    <w:next w:val="Normal"/>
+    <w:link w:val="Heading7Char"/>
+    <w:uiPriority w:val="9"/>
+    <w:semiHidden/>
+    <w:unhideWhenUsed/>
+    <w:qFormat/>
+    <w:rsid w:val="007A152F"/>
+    <w:pPr>
+      <w:keepNext/>
+      <w:keepLines/>
+      <w:numPr>
+        <w:ilvl w:val="6"/>
+        <w:numId w:val="1"/>
+      </w:numPr>
+      <w:spacing w:before="40" w:after="0"/>
+      <w:outlineLvl w:val="6"/>
+    </w:pPr>
+    <w:rPr>
+      <w:rFonts w:asciiTheme="majorHAnsi" w:eastAsiaTheme="majorEastAsia" w:hAnsiTheme="majorHAnsi" w:cstheme="majorBidi"/>
+      <w:i/>
+      <w:iCs/>
+      <w:color w:val="1F4D78" w:themeColor="accent1" w:themeShade="7F"/>
+    </w:rPr>
+  </w:style>
+  <w:style w:type="paragraph" w:styleId="Heading8">
+    <w:name w:val="heading 8"/>
+    <w:basedOn w:val="Normal"/>
+    <w:next w:val="Normal"/>
+    <w:link w:val="Heading8Char"/>
+    <w:uiPriority w:val="9"/>
+    <w:semiHidden/>
+    <w:unhideWhenUsed/>
+    <w:qFormat/>
+    <w:rsid w:val="007A152F"/>
+    <w:pPr>
+      <w:keepNext/>
+      <w:keepLines/>
+      <w:numPr>
+        <w:ilvl w:val="7"/>
+        <w:numId w:val="1"/>
+      </w:numPr>
+      <w:spacing w:before="40" w:after="0"/>
+      <w:outlineLvl w:val="7"/>
+    </w:pPr>
+    <w:rPr>
+      <w:rFonts w:asciiTheme="majorHAnsi" w:eastAsiaTheme="majorEastAsia" w:hAnsiTheme="majorHAnsi" w:cstheme="majorBidi"/>
+      <w:color w:val="272727" w:themeColor="text1" w:themeTint="D8"/>
+      <w:sz w:val="21"/>
+      <w:szCs w:val="21"/>
+    </w:rPr>
+  </w:style>
+  <w:style w:type="paragraph" w:styleId="Heading9">
+    <w:name w:val="heading 9"/>
+    <w:basedOn w:val="Normal"/>
+    <w:next w:val="Normal"/>
+    <w:link w:val="Heading9Char"/>
+    <w:uiPriority w:val="9"/>
+    <w:semiHidden/>
+    <w:unhideWhenUsed/>
+    <w:qFormat/>
+    <w:rsid w:val="007A152F"/>
+    <w:pPr>
+      <w:keepNext/>
+      <w:keepLines/>
+      <w:numPr>
+        <w:ilvl w:val="8"/>
+        <w:numId w:val="1"/>
+      </w:numPr>
+      <w:spacing w:before="40" w:after="0"/>
+      <w:outlineLvl w:val="8"/>
+    </w:pPr>
+    <w:rPr>
+      <w:rFonts w:asciiTheme="majorHAnsi" w:eastAsiaTheme="majorEastAsia" w:hAnsiTheme="majorHAnsi" w:cstheme="majorBidi"/>
+      <w:i/>
+      <w:iCs/>
+      <w:color w:val="272727" w:themeColor="text1" w:themeTint="D8"/>
+      <w:sz w:val="21"/>
+      <w:szCs w:val="21"/>
+    </w:rPr>
+  </w:style>
+  <w:style w:type="character" w:default="1" w:styleId="DefaultParagraphFont">
+    <w:name w:val="Default Paragraph Font"/>
+    <w:uiPriority w:val="1"/>
+    <w:semiHidden/>
+    <w:unhideWhenUsed/>
+  </w:style>
+  <w:style w:type="table" w:default="1" w:styleId="TableNormal">
+    <w:name w:val="Normal Table"/>
+    <w:uiPriority w:val="99"/>
+    <w:semiHidden/>
+    <w:unhideWhenUsed/>
+    <w:tblPr>
+      <w:tblInd w:w="0" w:type="dxa"/>
+      <w:tblCellMar>
+        <w:top w:w="0" w:type="dxa"/>
+        <w:left w:w="108" w:type="dxa"/>
+        <w:bottom w:w="0" w:type="dxa"/>
+        <w:right w:w="108" w:type="dxa"/>
+      </w:tblCellMar>
+    </w:tblPr>
+  </w:style>
+  <w:style w:type="numbering" w:default="1" w:styleId="NoList">
+    <w:name w:val="No List"/>
+    <w:uiPriority w:val="99"/>
+    <w:semiHidden/>
+    <w:unhideWhenUsed/>
+  </w:style>
+  <w:style w:type="character" w:customStyle="1" w:styleId="Heading1Char">
+    <w:name w:val="Heading 1 Char"/>
+    <w:basedOn w:val="DefaultParagraphFont"/>
+    <w:link w:val="Heading1"/>
+    <w:uiPriority w:val="9"/>
+    <w:rsid w:val="009A5121"/>
+    <w:rPr>
+      <w:rFonts w:eastAsiaTheme="majorEastAsia" w:cstheme="majorBidi"/>
+      <w:sz w:val="28"/>
+      <w:szCs w:val="32"/>
+    </w:rPr>
+  </w:style>
+  <w:style w:type="character" w:customStyle="1" w:styleId="Heading2Char">
+    <w:name w:val="Heading 2 Char"/>
+    <w:basedOn w:val="DefaultParagraphFont"/>
+    <w:link w:val="Heading2"/>
+    <w:uiPriority w:val="9"/>
+    <w:rsid w:val="007A152F"/>
+    <w:rPr>
+      <w:rFonts w:asciiTheme="majorHAnsi" w:eastAsiaTheme="majorEastAsia" w:hAnsiTheme="majorHAnsi" w:cstheme="majorBidi"/>
+      <w:sz w:val="26"/>
+      <w:szCs w:val="26"/>
+    </w:rPr>
+  </w:style>
+  <w:style w:type="character" w:customStyle="1" w:styleId="Heading3Char">
+    <w:name w:val="Heading 3 Char"/>
+    <w:basedOn w:val="DefaultParagraphFont"/>
+    <w:link w:val="Heading3"/>
+    <w:uiPriority w:val="9"/>
+    <w:rsid w:val="007A152F"/>
+    <w:rPr>
+      <w:rFonts w:asciiTheme="majorHAnsi" w:eastAsiaTheme="majorEastAsia" w:hAnsiTheme="majorHAnsi" w:cstheme="majorBidi"/>
+      <w:sz w:val="24"/>
+      <w:szCs w:val="24"/>
+    </w:rPr>
+  </w:style>
+  <w:style w:type="character" w:customStyle="1" w:styleId="Heading4Char">
+    <w:name w:val="Heading 4 Char"/>
+    <w:basedOn w:val="DefaultParagraphFont"/>
+    <w:link w:val="Heading4"/>
+    <w:uiPriority w:val="9"/>
+    <w:rsid w:val="007A152F"/>
+    <w:rPr>
+      <w:rFonts w:asciiTheme="majorHAnsi" w:eastAsiaTheme="majorEastAsia" w:hAnsiTheme="majorHAnsi" w:cstheme="majorBidi"/>
+      <w:i/>
+      <w:iCs/>
+    </w:rPr>
+  </w:style>
+  <w:style w:type="character" w:customStyle="1" w:styleId="Heading5Char">
+    <w:name w:val="Heading 5 Char"/>
+    <w:basedOn w:val="DefaultParagraphFont"/>
+    <w:link w:val="Heading5"/>
+    <w:uiPriority w:val="9"/>
+    <w:semiHidden/>
+    <w:rsid w:val="007A152F"/>
+    <w:rPr>
+      <w:rFonts w:asciiTheme="majorHAnsi" w:eastAsiaTheme="majorEastAsia" w:hAnsiTheme="majorHAnsi" w:cstheme="majorBidi"/>
+    </w:rPr>
+  </w:style>
+  <w:style w:type="character" w:customStyle="1" w:styleId="Heading6Char">
+    <w:name w:val="Heading 6 Char"/>
+    <w:basedOn w:val="DefaultParagraphFont"/>
+    <w:link w:val="Heading6"/>
+    <w:uiPriority w:val="9"/>
+    <w:semiHidden/>
+    <w:rsid w:val="007A152F"/>
+    <w:rPr>
+      <w:rFonts w:asciiTheme="majorHAnsi" w:eastAsiaTheme="majorEastAsia" w:hAnsiTheme="majorHAnsi" w:cstheme="majorBidi"/>
+      <w:color w:val="1F4D78" w:themeColor="accent1" w:themeShade="7F"/>
+    </w:rPr>
+  </w:style>
+  <w:style w:type="character" w:customStyle="1" w:styleId="Heading7Char">
+    <w:name w:val="Heading 7 Char"/>
+    <w:basedOn w:val="DefaultParagraphFont"/>
+    <w:link w:val="Heading7"/>
+    <w:uiPriority w:val="9"/>
+    <w:semiHidden/>
+    <w:rsid w:val="007A152F"/>
+    <w:rPr>
+      <w:rFonts w:asciiTheme="majorHAnsi" w:eastAsiaTheme="majorEastAsia" w:hAnsiTheme="majorHAnsi" w:cstheme="majorBidi"/>
+      <w:i/>
+      <w:iCs/>
+      <w:color w:val="1F4D78" w:themeColor="accent1" w:themeShade="7F"/>
+    </w:rPr>
+  </w:style>
+  <w:style w:type="character" w:customStyle="1" w:styleId="Heading8Char">
+    <w:name w:val="Heading 8 Char"/>
+    <w:basedOn w:val="DefaultParagraphFont"/>
+    <w:link w:val="Heading8"/>
+    <w:uiPriority w:val="9"/>
+    <w:semiHidden/>
+    <w:rsid w:val="007A152F"/>
+    <w:rPr>
+      <w:rFonts w:asciiTheme="majorHAnsi" w:eastAsiaTheme="majorEastAsia" w:hAnsiTheme="majorHAnsi" w:cstheme="majorBidi"/>
+      <w:color w:val="272727" w:themeColor="text1" w:themeTint="D8"/>
+      <w:sz w:val="21"/>
+      <w:szCs w:val="21"/>
+    </w:rPr>
+  </w:style>
+  <w:style w:type="character" w:customStyle="1" w:styleId="Heading9Char">
+    <w:name w:val="Heading 9 Char"/>
+    <w:basedOn w:val="DefaultParagraphFont"/>
+    <w:link w:val="Heading9"/>
+    <w:uiPriority w:val="9"/>
+    <w:semiHidden/>
+    <w:rsid w:val="007A152F"/>
+    <w:rPr>
+      <w:rFonts w:asciiTheme="majorHAnsi" w:eastAsiaTheme="majorEastAsia" w:hAnsiTheme="majorHAnsi" w:cstheme="majorBidi"/>
+      <w:i/>
+      <w:iCs/>
+      <w:color w:val="272727" w:themeColor="text1" w:themeTint="D8"/>
+      <w:sz w:val="21"/>
+      <w:szCs w:val="21"/>
+    </w:rPr>
+  </w:style>
+  <w:style w:type="character" w:styleId="Hyperlink">
+    <w:name w:val="Hyperlink"/>
+    <w:basedOn w:val="DefaultParagraphFont"/>
+    <w:uiPriority w:val="99"/>
+    <w:unhideWhenUsed/>
+    <w:rsid w:val="007A152F"/>
+    <w:rPr>
+      <w:color w:val="0563C1" w:themeColor="hyperlink"/>
+      <w:u w:val="single"/>
+    </w:rPr>
+  </w:style>
+  <w:style w:type="paragraph" w:styleId="BalloonText">
+    <w:name w:val="Balloon Text"/>
+    <w:basedOn w:val="Normal"/>
+    <w:link w:val="BalloonTextChar"/>
+    <w:uiPriority w:val="99"/>
+    <w:semiHidden/>
+    <w:unhideWhenUsed/>
+    <w:rsid w:val="007A152F"/>
+    <w:pPr>
+      <w:spacing w:after="0" w:line="240" w:lineRule="auto"/>
+    </w:pPr>
+    <w:rPr>
+      <w:rFonts w:ascii="Segoe UI" w:hAnsi="Segoe UI" w:cs="Segoe UI"/>
+      <w:sz w:val="18"/>
+      <w:szCs w:val="18"/>
+    </w:rPr>
+  </w:style>
+  <w:style w:type="character" w:customStyle="1" w:styleId="BalloonTextChar">
+    <w:name w:val="Balloon Text Char"/>
+    <w:basedOn w:val="DefaultParagraphFont"/>
+    <w:link w:val="BalloonText"/>
+    <w:uiPriority w:val="99"/>
+    <w:semiHidden/>
+    <w:rsid w:val="007A152F"/>
+    <w:rPr>
+      <w:rFonts w:ascii="Segoe UI" w:hAnsi="Segoe UI" w:cs="Segoe UI"/>
+      <w:sz w:val="18"/>
+      <w:szCs w:val="18"/>
+    </w:rPr>
+  </w:style>
+  <w:style w:type="paragraph" w:styleId="Title">
+    <w:name w:val="Title"/>
+    <w:basedOn w:val="Normal"/>
+    <w:next w:val="Normal"/>
+    <w:link w:val="TitleChar"/>
+    <w:uiPriority w:val="10"/>
+    <w:qFormat/>
+    <w:rsid w:val="007A152F"/>
+    <w:pPr>
+      <w:spacing w:after="0" w:line="240" w:lineRule="auto"/>
+      <w:contextualSpacing/>
+    </w:pPr>
+    <w:rPr>
+      <w:rFonts w:asciiTheme="majorHAnsi" w:eastAsiaTheme="majorEastAsia" w:hAnsiTheme="majorHAnsi" w:cstheme="majorBidi"/>
+      <w:spacing w:val="-10"/>
+      <w:kern w:val="28"/>
+      <w:sz w:val="56"/>
+      <w:szCs w:val="56"/>
+    </w:rPr>
+  </w:style>
+  <w:style w:type="character" w:customStyle="1" w:styleId="TitleChar">
+    <w:name w:val="Title Char"/>
+    <w:basedOn w:val="DefaultParagraphFont"/>
+    <w:link w:val="Title"/>
+    <w:uiPriority w:val="10"/>
+    <w:rsid w:val="007A152F"/>
+    <w:rPr>
+      <w:rFonts w:asciiTheme="majorHAnsi" w:eastAsiaTheme="majorEastAsia" w:hAnsiTheme="majorHAnsi" w:cstheme="majorBidi"/>
+      <w:spacing w:val="-10"/>
+      <w:kern w:val="28"/>
+      <w:sz w:val="56"/>
+      <w:szCs w:val="56"/>
+    </w:rPr>
+  </w:style>
+  <w:style w:type="paragraph" w:styleId="Header">
+    <w:name w:val="header"/>
+    <w:basedOn w:val="Normal"/>
+    <w:link w:val="HeaderChar"/>
+    <w:uiPriority w:val="99"/>
+    <w:unhideWhenUsed/>
+    <w:rsid w:val="007A152F"/>
+    <w:pPr>
+      <w:tabs>
+        <w:tab w:val="center" w:pos="4680"/>
+        <w:tab w:val="right" w:pos="9360"/>
+      </w:tabs>
+      <w:spacing w:after="0" w:line="240" w:lineRule="auto"/>
+    </w:pPr>
+  </w:style>
+  <w:style w:type="character" w:customStyle="1" w:styleId="HeaderChar">
+    <w:name w:val="Header Char"/>
+    <w:basedOn w:val="DefaultParagraphFont"/>
+    <w:link w:val="Header"/>
+    <w:uiPriority w:val="99"/>
+    <w:rsid w:val="007A152F"/>
+  </w:style>
+  <w:style w:type="paragraph" w:styleId="Footer">
+    <w:name w:val="footer"/>
+    <w:basedOn w:val="Normal"/>
+    <w:link w:val="FooterChar"/>
+    <w:uiPriority w:val="99"/>
+    <w:unhideWhenUsed/>
+    <w:rsid w:val="007A152F"/>
+    <w:pPr>
+      <w:tabs>
+        <w:tab w:val="center" w:pos="4680"/>
+        <w:tab w:val="right" w:pos="9360"/>
+      </w:tabs>
+      <w:spacing w:after="0" w:line="240" w:lineRule="auto"/>
+    </w:pPr>
+  </w:style>
+  <w:style w:type="character" w:customStyle="1" w:styleId="FooterChar">
+    <w:name w:val="Footer Char"/>
+    <w:basedOn w:val="DefaultParagraphFont"/>
+    <w:link w:val="Footer"/>
+    <w:uiPriority w:val="99"/>
+    <w:rsid w:val="007A152F"/>
+  </w:style>
+  <w:style w:type="paragraph" w:styleId="ListParagraph">
+    <w:name w:val="List Paragraph"/>
+    <w:basedOn w:val="Normal"/>
+    <w:uiPriority w:val="34"/>
+    <w:qFormat/>
+    <w:rsid w:val="004934A9"/>
+    <w:pPr>
+      <w:ind w:left="720"/>
+      <w:contextualSpacing/>
+    </w:pPr>
+  </w:style>
+  <w:style w:type="table" w:styleId="TableGrid">
+    <w:name w:val="Table Grid"/>
+    <w:basedOn w:val="TableNormal"/>
+    <w:uiPriority w:val="39"/>
+    <w:rsid w:val="004D4161"/>
+    <w:pPr>
+      <w:spacing w:after="0" w:line="240" w:lineRule="auto"/>
+    </w:pPr>
+    <w:tblPr>
+      <w:tblInd w:w="0" w:type="dxa"/>
+      <w:tblBorders>
+        <w:top w:val="single" w:sz="4" w:space="0" w:color="auto"/>
+        <w:left w:val="single" w:sz="4" w:space="0" w:color="auto"/>
+        <w:bottom w:val="single" w:sz="4" w:space="0" w:color="auto"/>
+        <w:right w:val="single" w:sz="4" w:space="0" w:color="auto"/>
+        <w:insideH w:val="single" w:sz="4" w:space="0" w:color="auto"/>
+        <w:insideV w:val="single" w:sz="4" w:space="0" w:color="auto"/>
+      </w:tblBorders>
+      <w:tblCellMar>
+        <w:top w:w="0" w:type="dxa"/>
+        <w:left w:w="108" w:type="dxa"/>
+        <w:bottom w:w="0" w:type="dxa"/>
+        <w:right w:w="108" w:type="dxa"/>
+      </w:tblCellMar>
+    </w:tblPr>
+  </w:style>
+  <w:style w:type="paragraph" w:styleId="Caption">
+    <w:name w:val="caption"/>
+    <w:basedOn w:val="Normal"/>
+    <w:next w:val="Normal"/>
+    <w:uiPriority w:val="35"/>
+    <w:unhideWhenUsed/>
+    <w:qFormat/>
+    <w:rsid w:val="0064782D"/>
+    <w:pPr>
+      <w:spacing w:after="200" w:line="240" w:lineRule="auto"/>
+    </w:pPr>
+    <w:rPr>
+      <w:i/>
+      <w:iCs/>
+      <w:color w:val="44546A" w:themeColor="text2"/>
+      <w:sz w:val="18"/>
+      <w:szCs w:val="18"/>
+    </w:rPr>
+  </w:style>
+  <w:style w:type="character" w:styleId="FollowedHyperlink">
+    <w:name w:val="FollowedHyperlink"/>
+    <w:basedOn w:val="DefaultParagraphFont"/>
+    <w:uiPriority w:val="99"/>
+    <w:semiHidden/>
+    <w:unhideWhenUsed/>
+    <w:rsid w:val="004F1FFC"/>
+    <w:rPr>
+      <w:color w:val="954F72" w:themeColor="followedHyperlink"/>
+      <w:u w:val="single"/>
+    </w:rPr>
+  </w:style>
+  <w:style w:type="paragraph" w:customStyle="1" w:styleId="TableContents">
+    <w:name w:val="Table Contents"/>
+    <w:basedOn w:val="Normal"/>
+    <w:rsid w:val="00C819FE"/>
+    <w:pPr>
+      <w:widowControl w:val="0"/>
+      <w:suppressLineNumbers/>
+      <w:suppressAutoHyphens/>
+      <w:spacing w:after="0" w:line="240" w:lineRule="auto"/>
+    </w:pPr>
+    <w:rPr>
+      <w:rFonts w:ascii="Liberation Serif" w:eastAsia="Droid Sans Fallback" w:hAnsi="Liberation Serif" w:cs="FreeSans"/>
+      <w:color w:val="00000A"/>
+      <w:sz w:val="24"/>
+      <w:szCs w:val="24"/>
+      <w:lang w:eastAsia="zh-CN" w:bidi="hi-IN"/>
+    </w:rPr>
+  </w:style>
+  <w:style w:type="paragraph" w:customStyle="1" w:styleId="TableHeading">
+    <w:name w:val="Table Heading"/>
+    <w:basedOn w:val="TableContents"/>
+    <w:rsid w:val="00C819FE"/>
+    <w:pPr>
+      <w:jc w:val="center"/>
+    </w:pPr>
+    <w:rPr>
+      <w:b/>
+      <w:bCs/>
+    </w:rPr>
+  </w:style>
+  <w:style w:type="paragraph" w:styleId="Revision">
+    <w:name w:val="Revision"/>
+    <w:hidden/>
+    <w:uiPriority w:val="99"/>
+    <w:semiHidden/>
+    <w:rsid w:val="00367C3C"/>
+    <w:pPr>
+      <w:spacing w:after="0" w:line="240" w:lineRule="auto"/>
+    </w:pPr>
+  </w:style>
+</w:styles>
+</file>
+
+<file path=word/stylesWithEffects.xml><?xml version="1.0" encoding="utf-8"?>
+<w:styles xmlns:wpc="http://schemas.microsoft.com/office/word/2010/wordprocessingCanvas" xmlns:mo="http://schemas.microsoft.com/office/mac/office/2008/main" xmlns:mc="http://schemas.openxmlformats.org/markup-compatibility/2006" xmlns:mv="urn:schemas-microsoft-com:mac:vml" xmlns:o="urn:schemas-microsoft-com:office:office" xmlns:r="http://schemas.openxmlformats.org/officeDocument/2006/relationships" xmlns:m="http://schemas.openxmlformats.org/officeDocument/2006/math" xmlns:v="urn:schemas-microsoft-com:vml" xmlns:wp14="http://schemas.microsoft.com/office/word/2010/wordprocessingDrawing" xmlns:wp="http://schemas.openxmlformats.org/drawingml/2006/wordprocessingDrawing" xmlns:w10="urn:schemas-microsoft-com:office:word" xmlns:w="http://schemas.openxmlformats.org/wordprocessingml/2006/main" xmlns:w14="http://schemas.microsoft.com/office/word/2010/wordml" xmlns:wpg="http://schemas.microsoft.com/office/word/2010/wordprocessingGroup" xmlns:wpi="http://schemas.microsoft.com/office/word/2010/wordprocessingInk" xmlns:wne="http://schemas.microsoft.com/office/word/2006/wordml" xmlns:wps="http://schemas.microsoft.com/office/word/2010/wordprocessingShape" mc:Ignorable="w14 wp14">
+  <w:docDefaults>
+    <w:rPrDefault>
+      <w:rPr>
+        <w:rFonts w:asciiTheme="minorHAnsi" w:eastAsiaTheme="minorHAnsi" w:hAnsiTheme="minorHAnsi" w:cstheme="minorBidi"/>
+        <w:sz w:val="22"/>
+        <w:szCs w:val="22"/>
+        <w:lang w:val="en-US" w:eastAsia="en-US" w:bidi="ar-SA"/>
+      </w:rPr>
+    </w:rPrDefault>
+    <w:pPrDefault>
+      <w:pPr>
+        <w:spacing w:after="160" w:line="259" w:lineRule="auto"/>
+      </w:pPr>
+    </w:pPrDefault>
+  </w:docDefaults>
+  <w:latentStyles w:defLockedState="0" w:defUIPriority="99" w:defSemiHidden="1" w:defUnhideWhenUsed="1" w:defQFormat="0" w:count="276">
+    <w:lsdException w:name="Normal" w:semiHidden="0" w:uiPriority="0" w:unhideWhenUsed="0" w:qFormat="1"/>
+    <w:lsdException w:name="heading 1" w:semiHidden="0" w:uiPriority="9" w:unhideWhenUsed="0" w:qFormat="1"/>
+    <w:lsdException w:name="heading 2" w:uiPriority="9" w:qFormat="1"/>
+    <w:lsdException w:name="heading 3" w:uiPriority="9" w:qFormat="1"/>
+    <w:lsdException w:name="heading 4" w:uiPriority="9" w:qFormat="1"/>
+    <w:lsdException w:name="heading 5" w:uiPriority="9" w:qFormat="1"/>
+    <w:lsdException w:name="heading 6" w:uiPriority="9" w:qFormat="1"/>
+    <w:lsdException w:name="heading 7" w:uiPriority="9" w:qFormat="1"/>
+    <w:lsdException w:name="heading 8" w:uiPriority="9" w:qFormat="1"/>
+    <w:lsdException w:name="heading 9" w:uiPriority="9" w:qFormat="1"/>
+    <w:lsdException w:name="toc 1" w:uiPriority="39"/>
+    <w:lsdException w:name="toc 2" w:uiPriority="39"/>
+    <w:lsdException w:name="toc 3" w:uiPriority="39"/>
+    <w:lsdException w:name="toc 4" w:uiPriority="39"/>
+    <w:lsdException w:name="toc 5" w:uiPriority="39"/>
+    <w:lsdException w:name="toc 6" w:uiPriority="39"/>
+    <w:lsdException w:name="toc 7" w:uiPriority="39"/>
+    <w:lsdException w:name="toc 8" w:uiPriority="39"/>
+    <w:lsdException w:name="toc 9" w:uiPriority="39"/>
+    <w:lsdException w:name="caption" w:uiPriority="35" w:qFormat="1"/>
+    <w:lsdException w:name="Title" w:semiHidden="0" w:uiPriority="10" w:unhideWhenUsed="0" w:qFormat="1"/>
+    <w:lsdException w:name="Default Paragraph Font" w:uiPriority="1"/>
+    <w:lsdException w:name="Subtitle" w:semiHidden="0" w:uiPriority="11" w:unhideWhenUsed="0" w:qFormat="1"/>
+    <w:lsdException w:name="Strong" w:semiHidden="0" w:uiPriority="22" w:unhideWhenUsed="0" w:qFormat="1"/>
+    <w:lsdException w:name="Emphasis" w:semiHidden="0" w:uiPriority="20" w:unhideWhenUsed="0" w:qFormat="1"/>
+    <w:lsdException w:name="Table Grid" w:semiHidden="0" w:uiPriority="39" w:unhideWhenUsed="0"/>
+    <w:lsdException w:name="Note Level 1" w:semiHidden="0" w:unhideWhenUsed="0"/>
+    <w:lsdException w:name="Note Level 2" w:semiHidden="0" w:unhideWhenUsed="0"/>
+    <w:lsdException w:name="Note Level 3" w:semiHidden="0" w:unhideWhenUsed="0"/>
+    <w:lsdException w:name="Note Level 4" w:semiHidden="0" w:unhideWhenUsed="0"/>
+    <w:lsdException w:name="Note Level 5" w:semiHidden="0" w:unhideWhenUsed="0"/>
+    <w:lsdException w:name="Note Level 6" w:semiHidden="0" w:unhideWhenUsed="0"/>
+    <w:lsdException w:name="Note Level 7" w:semiHidden="0" w:unhideWhenUsed="0"/>
+    <w:lsdException w:name="Note Level 8" w:semiHidden="0" w:unhideWhenUsed="0"/>
+    <w:lsdException w:name="Note Level 9" w:semiHidden="0" w:unhideWhenUsed="0"/>
+    <w:lsdException w:name="Placeholder Text" w:unhideWhenUsed="0"/>
+    <w:lsdException w:name="No Spacing" w:semiHidden="0" w:uiPriority="1" w:unhideWhenUsed="0" w:qFormat="1"/>
+    <w:lsdException w:name="Light Shading" w:semiHidden="0" w:uiPriority="60" w:unhideWhenUsed="0"/>
+    <w:lsdException w:name="Light List" w:semiHidden="0" w:uiPriority="61" w:unhideWhenUsed="0"/>
+    <w:lsdException w:name="Light Grid" w:semiHidden="0" w:uiPriority="62" w:unhideWhenUsed="0"/>
+    <w:lsdException w:name="Medium Shading 1" w:semiHidden="0" w:uiPriority="63" w:unhideWhenUsed="0"/>
+    <w:lsdException w:name="Medium Shading 2" w:semiHidden="0" w:uiPriority="64" w:unhideWhenUsed="0"/>
+    <w:lsdException w:name="Medium List 1" w:semiHidden="0" w:uiPriority="65" w:unhideWhenUsed="0"/>
+    <w:lsdException w:name="Medium List 2" w:semiHidden="0" w:uiPriority="66" w:unhideWhenUsed="0"/>
+    <w:lsdException w:name="Medium Grid 1" w:semiHidden="0" w:uiPriority="67" w:unhideWhenUsed="0"/>
+    <w:lsdException w:name="Medium Grid 2" w:semiHidden="0" w:uiPriority="68" w:unhideWhenUsed="0"/>
+    <w:lsdException w:name="Medium Grid 3" w:semiHidden="0" w:uiPriority="69" w:unhideWhenUsed="0"/>
+    <w:lsdException w:name="Dark List" w:semiHidden="0" w:uiPriority="70" w:unhideWhenUsed="0"/>
+    <w:lsdException w:name="Colorful Shading" w:semiHidden="0" w:uiPriority="71" w:unhideWhenUsed="0"/>
+    <w:lsdException w:name="Colorful List" w:semiHidden="0" w:uiPriority="72" w:unhideWhenUsed="0"/>
+    <w:lsdException w:name="Colorful Grid" w:semiHidden="0" w:uiPriority="73" w:unhideWhenUsed="0"/>
+    <w:lsdException w:name="Light Shading Accent 1" w:semiHidden="0" w:uiPriority="60" w:unhideWhenUsed="0"/>
+    <w:lsdException w:name="Light List Accent 1" w:semiHidden="0" w:uiPriority="61" w:unhideWhenUsed="0"/>
+    <w:lsdException w:name="Light Grid Accent 1" w:semiHidden="0" w:uiPriority="62" w:unhideWhenUsed="0"/>
+    <w:lsdException w:name="Medium Shading 1 Accent 1" w:semiHidden="0" w:uiPriority="63" w:unhideWhenUsed="0"/>
+    <w:lsdException w:name="Medium Shading 2 Accent 1" w:semiHidden="0" w:uiPriority="64" w:unhideWhenUsed="0"/>
+    <w:lsdException w:name="Medium List 1 Accent 1" w:semiHidden="0" w:uiPriority="65" w:unhideWhenUsed="0"/>
+    <w:lsdException w:name="Revision" w:unhideWhenUsed="0"/>
+    <w:lsdException w:name="List Paragraph" w:semiHidden="0" w:uiPriority="34" w:unhideWhenUsed="0" w:qFormat="1"/>
+    <w:lsdException w:name="Quote" w:semiHidden="0" w:uiPriority="29" w:unhideWhenUsed="0" w:qFormat="1"/>
+    <w:lsdException w:name="Intense Quote" w:semiHidden="0" w:uiPriority="30" w:unhideWhenUsed="0" w:qFormat="1"/>
+    <w:lsdException w:name="Medium List 2 Accent 1" w:semiHidden="0" w:uiPriority="66" w:unhideWhenUsed="0"/>
+    <w:lsdException w:name="Medium Grid 1 Accent 1" w:semiHidden="0" w:uiPriority="67" w:unhideWhenUsed="0"/>
+    <w:lsdException w:name="Medium Grid 2 Accent 1" w:semiHidden="0" w:uiPriority="68" w:unhideWhenUsed="0"/>
+    <w:lsdException w:name="Medium Grid 3 Accent 1" w:semiHidden="0" w:uiPriority="69" w:unhideWhenUsed="0"/>
+    <w:lsdException w:name="Dark List Accent 1" w:semiHidden="0" w:uiPriority="70" w:unhideWhenUsed="0"/>
+    <w:lsdException w:name="Colorful Shading Accent 1" w:semiHidden="0" w:uiPriority="71" w:unhideWhenUsed="0"/>
+    <w:lsdException w:name="Colorful List Accent 1" w:semiHidden="0" w:uiPriority="72" w:unhideWhenUsed="0"/>
+    <w:lsdException w:name="Colorful Grid Accent 1" w:semiHidden="0" w:uiPriority="73" w:unhideWhenUsed="0"/>
+    <w:lsdException w:name="Light Shading Accent 2" w:semiHidden="0" w:uiPriority="60" w:unhideWhenUsed="0"/>
+    <w:lsdException w:name="Light List Accent 2" w:semiHidden="0" w:uiPriority="61" w:unhideWhenUsed="0"/>
+    <w:lsdException w:name="Light Grid Accent 2" w:semiHidden="0" w:uiPriority="62" w:unhideWhenUsed="0"/>
+    <w:lsdException w:name="Medium Shading 1 Accent 2" w:semiHidden="0" w:uiPriority="63" w:unhideWhenUsed="0"/>
+    <w:lsdException w:name="Medium Shading 2 Accent 2" w:semiHidden="0" w:uiPriority="64" w:unhideWhenUsed="0"/>
+    <w:lsdException w:name="Medium List 1 Accent 2" w:semiHidden="0" w:uiPriority="65" w:unhideWhenUsed="0"/>
+    <w:lsdException w:name="Medium List 2 Accent 2" w:semiHidden="0" w:uiPriority="66" w:unhideWhenUsed="0"/>
+    <w:lsdException w:name="Medium Grid 1 Accent 2" w:semiHidden="0" w:uiPriority="67" w:unhideWhenUsed="0"/>
+    <w:lsdException w:name="Medium Grid 2 Accent 2" w:semiHidden="0" w:uiPriority="68" w:unhideWhenUsed="0"/>
+    <w:lsdException w:name="Medium Grid 3 Accent 2" w:semiHidden="0" w:uiPriority="69" w:unhideWhenUsed="0"/>
+    <w:lsdException w:name="Dark List Accent 2" w:semiHidden="0" w:uiPriority="70" w:unhideWhenUsed="0"/>
+    <w:lsdException w:name="Colorful Shading Accent 2" w:semiHidden="0" w:uiPriority="71" w:unhideWhenUsed="0"/>
+    <w:lsdException w:name="Colorful List Accent 2" w:semiHidden="0" w:uiPriority="72" w:unhideWhenUsed="0"/>
+    <w:lsdException w:name="Colorful Grid Accent 2" w:semiHidden="0" w:uiPriority="73" w:unhideWhenUsed="0"/>
+    <w:lsdException w:name="Light Shading Accent 3" w:semiHidden="0" w:uiPriority="60" w:unhideWhenUsed="0"/>
+    <w:lsdException w:name="Light List Accent 3" w:semiHidden="0" w:uiPriority="61" w:unhideWhenUsed="0"/>
+    <w:lsdException w:name="Light Grid Accent 3" w:semiHidden="0" w:uiPriority="62" w:unhideWhenUsed="0"/>
+    <w:lsdException w:name="Medium Shading 1 Accent 3" w:semiHidden="0" w:uiPriority="63" w:unhideWhenUsed="0"/>
+    <w:lsdException w:name="Medium Shading 2 Accent 3" w:semiHidden="0" w:uiPriority="64" w:unhideWhenUsed="0"/>
+    <w:lsdException w:name="Medium List 1 Accent 3" w:semiHidden="0" w:uiPriority="65" w:unhideWhenUsed="0"/>
+    <w:lsdException w:name="Medium List 2 Accent 3" w:semiHidden="0" w:uiPriority="66" w:unhideWhenUsed="0"/>
+    <w:lsdException w:name="Medium Grid 1 Accent 3" w:semiHidden="0" w:uiPriority="67" w:unhideWhenUsed="0"/>
+    <w:lsdException w:name="Medium Grid 2 Accent 3" w:semiHidden="0" w:uiPriority="68" w:unhideWhenUsed="0"/>
+    <w:lsdException w:name="Medium Grid 3 Accent 3" w:semiHidden="0" w:uiPriority="69" w:unhideWhenUsed="0"/>
+    <w:lsdException w:name="Dark List Accent 3" w:semiHidden="0" w:uiPriority="70" w:unhideWhenUsed="0"/>
+    <w:lsdException w:name="Colorful Shading Accent 3" w:semiHidden="0" w:uiPriority="71" w:unhideWhenUsed="0"/>
+    <w:lsdException w:name="Colorful List Accent 3" w:semiHidden="0" w:uiPriority="72" w:unhideWhenUsed="0"/>
+    <w:lsdException w:name="Colorful Grid Accent 3" w:semiHidden="0" w:uiPriority="73" w:unhideWhenUsed="0"/>
+    <w:lsdException w:name="Light Shading Accent 4" w:semiHidden="0" w:uiPriority="60" w:unhideWhenUsed="0"/>
+    <w:lsdException w:name="Light List Accent 4" w:semiHidden="0" w:uiPriority="61" w:unhideWhenUsed="0"/>
+    <w:lsdException w:name="Light Grid Accent 4" w:semiHidden="0" w:uiPriority="62" w:unhideWhenUsed="0"/>
+    <w:lsdException w:name="Medium Shading 1 Accent 4" w:semiHidden="0" w:uiPriority="63" w:unhideWhenUsed="0"/>
+    <w:lsdException w:name="Medium Shading 2 Accent 4" w:semiHidden="0" w:uiPriority="64" w:unhideWhenUsed="0"/>
+    <w:lsdException w:name="Medium List 1 Accent 4" w:semiHidden="0" w:uiPriority="65" w:unhideWhenUsed="0"/>
+    <w:lsdException w:name="Medium List 2 Accent 4" w:semiHidden="0" w:uiPriority="66" w:unhideWhenUsed="0"/>
+    <w:lsdException w:name="Medium Grid 1 Accent 4" w:semiHidden="0" w:uiPriority="67" w:unhideWhenUsed="0"/>
+    <w:lsdException w:name="Medium Grid 2 Accent 4" w:semiHidden="0" w:uiPriority="68" w:unhideWhenUsed="0"/>
+    <w:lsdException w:name="Medium Grid 3 Accent 4" w:semiHidden="0" w:uiPriority="69" w:unhideWhenUsed="0"/>
+    <w:lsdException w:name="Dark List Accent 4" w:semiHidden="0" w:uiPriority="70" w:unhideWhenUsed="0"/>
+    <w:lsdException w:name="Colorful Shading Accent 4" w:semiHidden="0" w:uiPriority="71" w:unhideWhenUsed="0"/>
+    <w:lsdException w:name="Colorful List Accent 4" w:semiHidden="0" w:uiPriority="72" w:unhideWhenUsed="0"/>
+    <w:lsdException w:name="Colorful Grid Accent 4" w:semiHidden="0" w:uiPriority="73" w:unhideWhenUsed="0"/>
+    <w:lsdException w:name="Light Shading Accent 5" w:semiHidden="0" w:uiPriority="60" w:unhideWhenUsed="0"/>
+    <w:lsdException w:name="Light List Accent 5" w:semiHidden="0" w:uiPriority="61" w:unhideWhenUsed="0"/>
+    <w:lsdException w:name="Light Grid Accent 5" w:semiHidden="0" w:uiPriority="62" w:unhideWhenUsed="0"/>
+    <w:lsdException w:name="Medium Shading 1 Accent 5" w:semiHidden="0" w:uiPriority="63" w:unhideWhenUsed="0"/>
+    <w:lsdException w:name="Medium Shading 2 Accent 5" w:semiHidden="0" w:uiPriority="64" w:unhideWhenUsed="0"/>
+    <w:lsdException w:name="Medium List 1 Accent 5" w:semiHidden="0" w:uiPriority="65" w:unhideWhenUsed="0"/>
+    <w:lsdException w:name="Medium List 2 Accent 5" w:semiHidden="0" w:uiPriority="66" w:unhideWhenUsed="0"/>
+    <w:lsdException w:name="Medium Grid 1 Accent 5" w:semiHidden="0" w:uiPriority="67" w:unhideWhenUsed="0"/>
+    <w:lsdException w:name="Medium Grid 2 Accent 5" w:semiHidden="0" w:uiPriority="68" w:unhideWhenUsed="0"/>
+    <w:lsdException w:name="Medium Grid 3 Accent 5" w:semiHidden="0" w:uiPriority="69" w:unhideWhenUsed="0"/>
+    <w:lsdException w:name="Dark List Accent 5" w:semiHidden="0" w:uiPriority="70" w:unhideWhenUsed="0"/>
+    <w:lsdException w:name="Colorful Shading Accent 5" w:semiHidden="0" w:uiPriority="71" w:unhideWhenUsed="0"/>
+    <w:lsdException w:name="Colorful List Accent 5" w:semiHidden="0" w:uiPriority="72" w:unhideWhenUsed="0"/>
+    <w:lsdException w:name="Colorful Grid Accent 5" w:semiHidden="0" w:uiPriority="73" w:unhideWhenUsed="0"/>
+    <w:lsdException w:name="Light Shading Accent 6" w:semiHidden="0" w:uiPriority="60" w:unhideWhenUsed="0"/>
+    <w:lsdException w:name="Light List Accent 6" w:semiHidden="0" w:uiPriority="61" w:unhideWhenUsed="0"/>
+    <w:lsdException w:name="Light Grid Accent 6" w:semiHidden="0" w:uiPriority="62" w:unhideWhenUsed="0"/>
+    <w:lsdException w:name="Medium Shading 1 Accent 6" w:semiHidden="0" w:uiPriority="63" w:unhideWhenUsed="0"/>
+    <w:lsdException w:name="Medium Shading 2 Accent 6" w:semiHidden="0" w:uiPriority="64" w:unhideWhenUsed="0"/>
+    <w:lsdException w:name="Medium List 1 Accent 6" w:semiHidden="0" w:uiPriority="65" w:unhideWhenUsed="0"/>
+    <w:lsdException w:name="Medium List 2 Accent 6" w:semiHidden="0" w:uiPriority="66" w:unhideWhenUsed="0"/>
+    <w:lsdException w:name="Medium Grid 1 Accent 6" w:semiHidden="0" w:uiPriority="67" w:unhideWhenUsed="0"/>
+    <w:lsdException w:name="Medium Grid 2 Accent 6" w:semiHidden="0" w:uiPriority="68" w:unhideWhenUsed="0"/>
+    <w:lsdException w:name="Medium Grid 3 Accent 6" w:semiHidden="0" w:uiPriority="69" w:unhideWhenUsed="0"/>
+    <w:lsdException w:name="Dark List Accent 6" w:semiHidden="0" w:uiPriority="70" w:unhideWhenUsed="0"/>
+    <w:lsdException w:name="Colorful Shading Accent 6" w:semiHidden="0" w:uiPriority="71" w:unhideWhenUsed="0"/>
+    <w:lsdException w:name="Colorful List Accent 6" w:semiHidden="0" w:uiPriority="72" w:unhideWhenUsed="0"/>
+    <w:lsdException w:name="Colorful Grid Accent 6" w:semiHidden="0" w:uiPriority="73" w:unhideWhenUsed="0"/>
+    <w:lsdException w:name="Subtle Emphasis" w:semiHidden="0" w:uiPriority="19" w:unhideWhenUsed="0" w:qFormat="1"/>
+    <w:lsdException w:name="Intense Emphasis" w:semiHidden="0" w:uiPriority="21" w:unhideWhenUsed="0" w:qFormat="1"/>
+    <w:lsdException w:name="Subtle Reference" w:semiHidden="0" w:uiPriority="31" w:unhideWhenUsed="0" w:qFormat="1"/>
+    <w:lsdException w:name="Intense Reference" w:semiHidden="0" w:uiPriority="32" w:unhideWhenUsed="0" w:qFormat="1"/>
+    <w:lsdException w:name="Book Title" w:semiHidden="0" w:uiPriority="33" w:unhideWhenUsed="0" w:qFormat="1"/>
+    <w:lsdException w:name="Bibliography" w:uiPriority="37"/>
+    <w:lsdException w:name="TOC Heading" w:uiPriority="39" w:qFormat="1"/>
   </w:latentStyles>
   <w:style w:type="paragraph" w:default="1" w:styleId="Normal">
     <w:name w:val="Normal"/>
@@ -16845,7 +17509,7 @@
   <a:extraClrSchemeLst/>
   <a:extLst>
     <a:ext uri="{05A4C25C-085E-4340-85A3-A5531E510DB2}">
-      <thm15:themeFamily xmlns:thm15="http://schemas.microsoft.com/office/thememl/2012/main" name="Office Theme" id="{62F939B6-93AF-4DB8-9C6B-D6C7DFDC589F}" vid="{4A3C46E8-61CC-4603-A589-7422A47A8E4A}"/>
+      <thm15:themeFamily xmlns:thm15="http://schemas.microsoft.com/office/thememl/2012/main" xmlns="" name="Office Theme" id="{62F939B6-93AF-4DB8-9C6B-D6C7DFDC589F}" vid="{4A3C46E8-61CC-4603-A589-7422A47A8E4A}"/>
     </a:ext>
   </a:extLst>
 </a:theme>
@@ -16874,7 +17538,7 @@
 </file>
 
 <file path=customXml/itemProps1.xml><?xml version="1.0" encoding="utf-8"?>
-<ds:datastoreItem xmlns:ds="http://schemas.openxmlformats.org/officeDocument/2006/customXml" ds:itemID="{19310371-90DB-44DE-BC93-6388DD96E31D}">
+<ds:datastoreItem xmlns:ds="http://schemas.openxmlformats.org/officeDocument/2006/customXml" ds:itemID="{F51242E1-E189-A24D-A86F-7A6022A41D3A}">
   <ds:schemaRefs>
     <ds:schemaRef ds:uri="http://schemas.openxmlformats.org/officeDocument/2006/bibliography"/>
   </ds:schemaRefs>

</xml_diff>

<commit_message>
Revised Use Case Diagram - Added new use case: Detect mouth movement - Revised some functional reqs and test cases. - Added meeting notes
</commit_message>
<xml_diff>
--- a/Documentation/Software Requirements Specification.docx
+++ b/Documentation/Software Requirements Specification.docx
@@ -1,6 +1,6 @@
 
 <file path=word/document.xml><?xml version="1.0" encoding="utf-8"?>
-<w:document xmlns:wpc="http://schemas.microsoft.com/office/word/2010/wordprocessingCanvas" xmlns:mo="http://schemas.microsoft.com/office/mac/office/2008/main" xmlns:mc="http://schemas.openxmlformats.org/markup-compatibility/2006" xmlns:mv="urn:schemas-microsoft-com:mac:vml" xmlns:o="urn:schemas-microsoft-com:office:office" xmlns:r="http://schemas.openxmlformats.org/officeDocument/2006/relationships" xmlns:m="http://schemas.openxmlformats.org/officeDocument/2006/math" xmlns:v="urn:schemas-microsoft-com:vml" xmlns:wp14="http://schemas.microsoft.com/office/word/2010/wordprocessingDrawing" xmlns:wp="http://schemas.openxmlformats.org/drawingml/2006/wordprocessingDrawing" xmlns:w10="urn:schemas-microsoft-com:office:word" xmlns:w="http://schemas.openxmlformats.org/wordprocessingml/2006/main" xmlns:w14="http://schemas.microsoft.com/office/word/2010/wordml" xmlns:wpg="http://schemas.microsoft.com/office/word/2010/wordprocessingGroup" xmlns:wpi="http://schemas.microsoft.com/office/word/2010/wordprocessingInk" xmlns:wne="http://schemas.microsoft.com/office/word/2006/wordml" xmlns:wps="http://schemas.microsoft.com/office/word/2010/wordprocessingShape" mc:Ignorable="w14 wp14">
+<w:document xmlns:wpc="http://schemas.microsoft.com/office/word/2010/wordprocessingCanvas" xmlns:mc="http://schemas.openxmlformats.org/markup-compatibility/2006" xmlns:o="urn:schemas-microsoft-com:office:office" xmlns:r="http://schemas.openxmlformats.org/officeDocument/2006/relationships" xmlns:m="http://schemas.openxmlformats.org/officeDocument/2006/math" xmlns:v="urn:schemas-microsoft-com:vml" xmlns:wp14="http://schemas.microsoft.com/office/word/2010/wordprocessingDrawing" xmlns:wp="http://schemas.openxmlformats.org/drawingml/2006/wordprocessingDrawing" xmlns:w10="urn:schemas-microsoft-com:office:word" xmlns:w="http://schemas.openxmlformats.org/wordprocessingml/2006/main" xmlns:w14="http://schemas.microsoft.com/office/word/2010/wordml" xmlns:w15="http://schemas.microsoft.com/office/word/2012/wordml" xmlns:wpg="http://schemas.microsoft.com/office/word/2010/wordprocessingGroup" xmlns:wpi="http://schemas.microsoft.com/office/word/2010/wordprocessingInk" xmlns:wne="http://schemas.microsoft.com/office/word/2006/wordml" xmlns:wps="http://schemas.microsoft.com/office/word/2010/wordprocessingShape" mc:Ignorable="w14 w15 wp14">
   <w:body>
     <w:p>
       <w:pPr>
@@ -239,16 +239,12 @@
               <w:ind w:left="0"/>
               <w:jc w:val="center"/>
             </w:pPr>
-            <w:bookmarkStart w:id="1" w:name="_GoBack"/>
-            <w:proofErr w:type="gramStart"/>
             <w:r>
               <w:t>v</w:t>
             </w:r>
             <w:r>
               <w:t>1.0</w:t>
             </w:r>
-            <w:bookmarkEnd w:id="1"/>
-            <w:proofErr w:type="gramEnd"/>
           </w:p>
         </w:tc>
         <w:tc>
@@ -315,11 +311,9 @@
               <w:ind w:left="0"/>
               <w:jc w:val="center"/>
             </w:pPr>
-            <w:proofErr w:type="gramStart"/>
             <w:r>
               <w:t>v1.1</w:t>
             </w:r>
-            <w:proofErr w:type="gramEnd"/>
           </w:p>
         </w:tc>
         <w:tc>
@@ -392,7 +386,6 @@
               <w:ind w:left="0"/>
               <w:jc w:val="center"/>
             </w:pPr>
-            <w:proofErr w:type="gramStart"/>
             <w:r>
               <w:t>v</w:t>
             </w:r>
@@ -402,7 +395,6 @@
             <w:r>
               <w:t>.3</w:t>
             </w:r>
-            <w:proofErr w:type="gramEnd"/>
           </w:p>
         </w:tc>
         <w:tc>
@@ -472,11 +464,9 @@
               <w:ind w:left="0"/>
               <w:jc w:val="center"/>
             </w:pPr>
-            <w:proofErr w:type="gramStart"/>
             <w:r>
               <w:t>v1.4</w:t>
             </w:r>
-            <w:proofErr w:type="gramEnd"/>
           </w:p>
         </w:tc>
         <w:tc>
@@ -546,14 +536,12 @@
               <w:ind w:left="0"/>
               <w:jc w:val="center"/>
             </w:pPr>
-            <w:proofErr w:type="gramStart"/>
             <w:r>
               <w:t>v</w:t>
             </w:r>
             <w:r>
               <w:t>1.5</w:t>
             </w:r>
-            <w:proofErr w:type="gramEnd"/>
           </w:p>
         </w:tc>
         <w:tc>
@@ -620,11 +608,9 @@
               <w:ind w:left="0"/>
               <w:jc w:val="center"/>
             </w:pPr>
-            <w:proofErr w:type="gramStart"/>
             <w:r>
               <w:t>v1.6</w:t>
             </w:r>
-            <w:proofErr w:type="gramEnd"/>
           </w:p>
         </w:tc>
         <w:tc>
@@ -691,11 +677,9 @@
               <w:ind w:left="0"/>
               <w:jc w:val="center"/>
             </w:pPr>
-            <w:proofErr w:type="gramStart"/>
             <w:r>
               <w:t>v1.7</w:t>
             </w:r>
-            <w:proofErr w:type="gramEnd"/>
           </w:p>
         </w:tc>
         <w:tc>
@@ -1022,7 +1006,7 @@
           <w:b/>
         </w:rPr>
       </w:pPr>
-      <w:hyperlink r:id="rId9" w:history="1">
+      <w:hyperlink r:id="rId8" w:history="1">
         <w:r>
           <w:rPr>
             <w:rStyle w:val="Hyperlink"/>
@@ -1042,7 +1026,7 @@
           <w:b/>
         </w:rPr>
       </w:pPr>
-      <w:hyperlink r:id="rId10" w:history="1">
+      <w:hyperlink r:id="rId9" w:history="1">
         <w:r>
           <w:rPr>
             <w:rStyle w:val="Hyperlink"/>
@@ -1062,7 +1046,7 @@
           <w:b/>
         </w:rPr>
       </w:pPr>
-      <w:hyperlink r:id="rId11" w:history="1">
+      <w:hyperlink r:id="rId10" w:history="1">
         <w:r>
           <w:rPr>
             <w:rStyle w:val="Hyperlink"/>
@@ -2466,33 +2450,29 @@
       </w:pPr>
       <w:r>
         <w:rPr>
-          <w:b/>
+          <w:noProof/>
         </w:rPr>
         <w:lastRenderedPageBreak/>
-        <w:t>Use Case Diagram</w:t>
-      </w:r>
-      <w:r>
-        <w:rPr>
-          <w:b/>
-        </w:rPr>
-        <w:br/>
-      </w:r>
-    </w:p>
-    <w:p>
-      <w:pPr>
-        <w:pStyle w:val="ListParagraph"/>
-        <w:rPr>
-          <w:b/>
-        </w:rPr>
-      </w:pPr>
-      <w:r>
-        <w:rPr>
-          <w:noProof/>
-        </w:rPr>
         <w:drawing>
-          <wp:inline distT="0" distB="0" distL="0" distR="0" wp14:anchorId="30029232" wp14:editId="6C19889B">
-            <wp:extent cx="6057900" cy="4120515"/>
+          <wp:anchor distT="0" distB="0" distL="114300" distR="114300" simplePos="0" relativeHeight="251658240" behindDoc="1" locked="0" layoutInCell="1" allowOverlap="1" wp14:anchorId="49268068" wp14:editId="6D3AB3BD">
+            <wp:simplePos x="0" y="0"/>
+            <wp:positionH relativeFrom="column">
+              <wp:posOffset>-66675</wp:posOffset>
+            </wp:positionH>
+            <wp:positionV relativeFrom="paragraph">
+              <wp:posOffset>371475</wp:posOffset>
+            </wp:positionV>
+            <wp:extent cx="6057900" cy="4077335"/>
             <wp:effectExtent l="0" t="0" r="0" b="0"/>
+            <wp:wrapTight wrapText="bothSides">
+              <wp:wrapPolygon edited="0">
+                <wp:start x="0" y="0"/>
+                <wp:lineTo x="0" y="21496"/>
+                <wp:lineTo x="21532" y="21496"/>
+                <wp:lineTo x="21532" y="0"/>
+                <wp:lineTo x="0" y="0"/>
+              </wp:wrapPolygon>
+            </wp:wrapTight>
             <wp:docPr id="1" name="Picture 1"/>
             <wp:cNvGraphicFramePr>
               <a:graphicFrameLocks xmlns:a="http://schemas.openxmlformats.org/drawingml/2006/main" noChangeAspect="1"/>
@@ -2505,7 +2485,13 @@
                     <pic:cNvPicPr/>
                   </pic:nvPicPr>
                   <pic:blipFill>
-                    <a:blip r:embed="rId12"/>
+                    <a:blip r:embed="rId11">
+                      <a:extLst>
+                        <a:ext uri="{28A0092B-C50C-407E-A947-70E740481C1C}">
+                          <a14:useLocalDpi xmlns:a14="http://schemas.microsoft.com/office/drawing/2010/main" val="0"/>
+                        </a:ext>
+                      </a:extLst>
+                    </a:blip>
                     <a:stretch>
                       <a:fillRect/>
                     </a:stretch>
@@ -2513,7 +2499,7 @@
                   <pic:spPr>
                     <a:xfrm>
                       <a:off x="0" y="0"/>
-                      <a:ext cx="6057900" cy="4120515"/>
+                      <a:ext cx="6057900" cy="4077335"/>
                     </a:xfrm>
                     <a:prstGeom prst="rect">
                       <a:avLst/>
@@ -2522,9 +2508,35 @@
                 </pic:pic>
               </a:graphicData>
             </a:graphic>
-          </wp:inline>
+            <wp14:sizeRelH relativeFrom="page">
+              <wp14:pctWidth>0</wp14:pctWidth>
+            </wp14:sizeRelH>
+            <wp14:sizeRelV relativeFrom="page">
+              <wp14:pctHeight>0</wp14:pctHeight>
+            </wp14:sizeRelV>
+          </wp:anchor>
         </w:drawing>
       </w:r>
+      <w:r>
+        <w:rPr>
+          <w:b/>
+        </w:rPr>
+        <w:t>Use Case Diagram</w:t>
+      </w:r>
+      <w:r>
+        <w:rPr>
+          <w:b/>
+        </w:rPr>
+        <w:br/>
+      </w:r>
+    </w:p>
+    <w:p>
+      <w:pPr>
+        <w:pStyle w:val="ListParagraph"/>
+        <w:rPr>
+          <w:b/>
+        </w:rPr>
+      </w:pPr>
     </w:p>
     <w:p>
       <w:pPr>
@@ -2717,7 +2729,7 @@
         <w:rPr>
           <w:b/>
         </w:rPr>
-        <w:t>Configure Profile</w:t>
+        <w:t>Detect Mouth Movement</w:t>
       </w:r>
     </w:p>
     <w:p>
@@ -2729,7 +2741,7 @@
         </w:numPr>
       </w:pPr>
       <w:r>
-        <w:t>User is able set up profile, add preferences, and applications</w:t>
+        <w:t>Jarvis determine the active user by analyzing mouth movement when detecting faces.</w:t>
       </w:r>
     </w:p>
     <w:p>
@@ -2739,18 +2751,15 @@
           <w:ilvl w:val="2"/>
           <w:numId w:val="15"/>
         </w:numPr>
+      </w:pPr>
+      <w:r>
         <w:rPr>
           <w:b/>
         </w:rPr>
-      </w:pPr>
-      <w:r>
-        <w:rPr>
-          <w:b/>
-        </w:rPr>
-        <w:t xml:space="preserve">Exception: </w:t>
-      </w:r>
-      <w:r>
-        <w:t>User has not been recognized</w:t>
+        <w:t>Exception</w:t>
+      </w:r>
+      <w:r>
+        <w:t>: No user speaks.</w:t>
       </w:r>
     </w:p>
     <w:p>
@@ -2760,15 +2769,12 @@
           <w:ilvl w:val="1"/>
           <w:numId w:val="15"/>
         </w:numPr>
+      </w:pPr>
+      <w:r>
         <w:rPr>
           <w:b/>
         </w:rPr>
-      </w:pPr>
-      <w:r>
-        <w:rPr>
-          <w:b/>
-        </w:rPr>
-        <w:t>User Speaks</w:t>
+        <w:t>Configure Profile</w:t>
       </w:r>
     </w:p>
     <w:p>
@@ -2778,12 +2784,9 @@
           <w:ilvl w:val="2"/>
           <w:numId w:val="15"/>
         </w:numPr>
-        <w:rPr>
-          <w:b/>
-        </w:rPr>
-      </w:pPr>
-      <w:r>
-        <w:t>The user will communicate with Jarvis using voice commands</w:t>
+      </w:pPr>
+      <w:r>
+        <w:t>User is able set up profile, add preferences, and applications</w:t>
       </w:r>
     </w:p>
     <w:p>
@@ -2804,10 +2807,7 @@
         <w:t xml:space="preserve">Exception: </w:t>
       </w:r>
       <w:r>
-        <w:t xml:space="preserve">Jarvis is not able to recognize </w:t>
-      </w:r>
-      <w:r>
-        <w:t>user’s speech</w:t>
+        <w:t>User has not been recognized</w:t>
       </w:r>
     </w:p>
     <w:p>
@@ -2825,6 +2825,67 @@
         <w:rPr>
           <w:b/>
         </w:rPr>
+        <w:t>User Speaks</w:t>
+      </w:r>
+    </w:p>
+    <w:p>
+      <w:pPr>
+        <w:pStyle w:val="ListParagraph"/>
+        <w:numPr>
+          <w:ilvl w:val="2"/>
+          <w:numId w:val="15"/>
+        </w:numPr>
+        <w:rPr>
+          <w:b/>
+        </w:rPr>
+      </w:pPr>
+      <w:r>
+        <w:t>The user will communicate with Jarvis using voice commands</w:t>
+      </w:r>
+    </w:p>
+    <w:p>
+      <w:pPr>
+        <w:pStyle w:val="ListParagraph"/>
+        <w:numPr>
+          <w:ilvl w:val="2"/>
+          <w:numId w:val="15"/>
+        </w:numPr>
+        <w:rPr>
+          <w:b/>
+        </w:rPr>
+      </w:pPr>
+      <w:r>
+        <w:rPr>
+          <w:b/>
+        </w:rPr>
+        <w:t xml:space="preserve">Exception: </w:t>
+      </w:r>
+      <w:r>
+        <w:t xml:space="preserve">Jarvis is not able to recognize </w:t>
+      </w:r>
+      <w:r>
+        <w:t>user’s speech</w:t>
+      </w:r>
+      <w:r>
+        <w:br/>
+      </w:r>
+    </w:p>
+    <w:p>
+      <w:pPr>
+        <w:pStyle w:val="ListParagraph"/>
+        <w:numPr>
+          <w:ilvl w:val="1"/>
+          <w:numId w:val="15"/>
+        </w:numPr>
+        <w:rPr>
+          <w:b/>
+        </w:rPr>
+      </w:pPr>
+      <w:r>
+        <w:rPr>
+          <w:b/>
+        </w:rPr>
+        <w:lastRenderedPageBreak/>
         <w:t>Provide Training Data:</w:t>
       </w:r>
     </w:p>
@@ -2910,7 +2971,6 @@
         <w:rPr>
           <w:b/>
         </w:rPr>
-        <w:lastRenderedPageBreak/>
         <w:t>Exception</w:t>
       </w:r>
       <w:r>
@@ -3803,7 +3863,7 @@
               <w:pStyle w:val="ListParagraph"/>
               <w:ind w:left="0"/>
             </w:pPr>
-            <w:hyperlink r:id="rId13" w:history="1">
+            <w:hyperlink r:id="rId12" w:history="1">
               <w:r>
                 <w:rPr>
                   <w:rStyle w:val="Hyperlink"/>
@@ -4086,7 +4146,7 @@
               <w:pStyle w:val="ListParagraph"/>
               <w:ind w:left="0"/>
             </w:pPr>
-            <w:hyperlink r:id="rId14" w:history="1">
+            <w:hyperlink r:id="rId13" w:history="1">
               <w:r>
                 <w:rPr>
                   <w:rStyle w:val="Hyperlink"/>
@@ -4958,7 +5018,7 @@
             <w:r>
               <w:t xml:space="preserve">This YouTube video: </w:t>
             </w:r>
-            <w:hyperlink r:id="rId15" w:history="1">
+            <w:hyperlink r:id="rId14" w:history="1">
               <w:r>
                 <w:rPr>
                   <w:rStyle w:val="Hyperlink"/>
@@ -9155,7 +9215,19 @@
               <w:ind w:left="0"/>
             </w:pPr>
             <w:r>
-              <w:t xml:space="preserve">Any user is able to use the system. </w:t>
+              <w:t xml:space="preserve">Any </w:t>
+            </w:r>
+            <w:r>
+              <w:t>person who can speak</w:t>
+            </w:r>
+            <w:r>
+              <w:t xml:space="preserve"> </w:t>
+            </w:r>
+            <w:r>
+              <w:t xml:space="preserve">should be </w:t>
+            </w:r>
+            <w:r>
+              <w:t xml:space="preserve">able to use the system. </w:t>
             </w:r>
             <w:r>
               <w:t>Knowledge</w:t>
@@ -9175,6 +9247,8 @@
             <w:r>
               <w:t>.</w:t>
             </w:r>
+            <w:bookmarkStart w:id="1" w:name="_GoBack"/>
+            <w:bookmarkEnd w:id="1"/>
           </w:p>
         </w:tc>
       </w:tr>
@@ -9911,7 +9985,7 @@
               <w:pStyle w:val="ListParagraph"/>
               <w:ind w:left="0"/>
             </w:pPr>
-            <w:hyperlink r:id="rId16" w:history="1">
+            <w:hyperlink r:id="rId15" w:history="1">
               <w:r>
                 <w:rPr>
                   <w:rStyle w:val="Hyperlink"/>
@@ -11084,7 +11158,7 @@
               <w:pStyle w:val="ListParagraph"/>
               <w:ind w:left="0"/>
             </w:pPr>
-            <w:hyperlink r:id="rId17" w:history="1">
+            <w:hyperlink r:id="rId16" w:history="1">
               <w:r>
                 <w:rPr>
                   <w:rStyle w:val="Hyperlink"/>
@@ -11407,7 +11481,7 @@
             <w:r>
               <w:t>None</w:t>
             </w:r>
-            <w:hyperlink r:id="rId18" w:history="1"/>
+            <w:hyperlink r:id="rId17" w:history="1"/>
           </w:p>
         </w:tc>
       </w:tr>
@@ -11690,7 +11764,7 @@
             <w:r>
               <w:t>None</w:t>
             </w:r>
-            <w:hyperlink r:id="rId19" w:history="1"/>
+            <w:hyperlink r:id="rId18" w:history="1"/>
           </w:p>
         </w:tc>
       </w:tr>
@@ -11961,7 +12035,7 @@
             <w:r>
               <w:t>None</w:t>
             </w:r>
-            <w:hyperlink r:id="rId20" w:history="1"/>
+            <w:hyperlink r:id="rId19" w:history="1"/>
           </w:p>
         </w:tc>
       </w:tr>
@@ -12241,7 +12315,7 @@
             <w:r>
               <w:t>None</w:t>
             </w:r>
-            <w:hyperlink r:id="rId21" w:history="1"/>
+            <w:hyperlink r:id="rId20" w:history="1"/>
           </w:p>
         </w:tc>
       </w:tr>
@@ -12351,7 +12425,7 @@
 </file>
 
 <file path=word/endnotes.xml><?xml version="1.0" encoding="utf-8"?>
-<w:endnotes xmlns:wpc="http://schemas.microsoft.com/office/word/2010/wordprocessingCanvas" xmlns:mo="http://schemas.microsoft.com/office/mac/office/2008/main" xmlns:mc="http://schemas.openxmlformats.org/markup-compatibility/2006" xmlns:mv="urn:schemas-microsoft-com:mac:vml" xmlns:o="urn:schemas-microsoft-com:office:office" xmlns:r="http://schemas.openxmlformats.org/officeDocument/2006/relationships" xmlns:m="http://schemas.openxmlformats.org/officeDocument/2006/math" xmlns:v="urn:schemas-microsoft-com:vml" xmlns:wp14="http://schemas.microsoft.com/office/word/2010/wordprocessingDrawing" xmlns:wp="http://schemas.openxmlformats.org/drawingml/2006/wordprocessingDrawing" xmlns:w10="urn:schemas-microsoft-com:office:word" xmlns:w="http://schemas.openxmlformats.org/wordprocessingml/2006/main" xmlns:w14="http://schemas.microsoft.com/office/word/2010/wordml" xmlns:wpg="http://schemas.microsoft.com/office/word/2010/wordprocessingGroup" xmlns:wpi="http://schemas.microsoft.com/office/word/2010/wordprocessingInk" xmlns:wne="http://schemas.microsoft.com/office/word/2006/wordml" xmlns:wps="http://schemas.microsoft.com/office/word/2010/wordprocessingShape" mc:Ignorable="w14 wp14">
+<w:endnotes xmlns:wpc="http://schemas.microsoft.com/office/word/2010/wordprocessingCanvas" xmlns:mc="http://schemas.openxmlformats.org/markup-compatibility/2006" xmlns:o="urn:schemas-microsoft-com:office:office" xmlns:r="http://schemas.openxmlformats.org/officeDocument/2006/relationships" xmlns:m="http://schemas.openxmlformats.org/officeDocument/2006/math" xmlns:v="urn:schemas-microsoft-com:vml" xmlns:wp14="http://schemas.microsoft.com/office/word/2010/wordprocessingDrawing" xmlns:wp="http://schemas.openxmlformats.org/drawingml/2006/wordprocessingDrawing" xmlns:w10="urn:schemas-microsoft-com:office:word" xmlns:w="http://schemas.openxmlformats.org/wordprocessingml/2006/main" xmlns:w14="http://schemas.microsoft.com/office/word/2010/wordml" xmlns:w15="http://schemas.microsoft.com/office/word/2012/wordml" xmlns:wpg="http://schemas.microsoft.com/office/word/2010/wordprocessingGroup" xmlns:wpi="http://schemas.microsoft.com/office/word/2010/wordprocessingInk" xmlns:wne="http://schemas.microsoft.com/office/word/2006/wordml" xmlns:wps="http://schemas.microsoft.com/office/word/2010/wordprocessingShape" mc:Ignorable="w14 w15 wp14">
   <w:endnote w:type="separator" w:id="-1">
     <w:p>
       <w:pPr>
@@ -12383,7 +12457,7 @@
 </file>
 
 <file path=word/footnotes.xml><?xml version="1.0" encoding="utf-8"?>
-<w:footnotes xmlns:wpc="http://schemas.microsoft.com/office/word/2010/wordprocessingCanvas" xmlns:mo="http://schemas.microsoft.com/office/mac/office/2008/main" xmlns:mc="http://schemas.openxmlformats.org/markup-compatibility/2006" xmlns:mv="urn:schemas-microsoft-com:mac:vml" xmlns:o="urn:schemas-microsoft-com:office:office" xmlns:r="http://schemas.openxmlformats.org/officeDocument/2006/relationships" xmlns:m="http://schemas.openxmlformats.org/officeDocument/2006/math" xmlns:v="urn:schemas-microsoft-com:vml" xmlns:wp14="http://schemas.microsoft.com/office/word/2010/wordprocessingDrawing" xmlns:wp="http://schemas.openxmlformats.org/drawingml/2006/wordprocessingDrawing" xmlns:w10="urn:schemas-microsoft-com:office:word" xmlns:w="http://schemas.openxmlformats.org/wordprocessingml/2006/main" xmlns:w14="http://schemas.microsoft.com/office/word/2010/wordml" xmlns:wpg="http://schemas.microsoft.com/office/word/2010/wordprocessingGroup" xmlns:wpi="http://schemas.microsoft.com/office/word/2010/wordprocessingInk" xmlns:wne="http://schemas.microsoft.com/office/word/2006/wordml" xmlns:wps="http://schemas.microsoft.com/office/word/2010/wordprocessingShape" mc:Ignorable="w14 wp14">
+<w:footnotes xmlns:wpc="http://schemas.microsoft.com/office/word/2010/wordprocessingCanvas" xmlns:mc="http://schemas.openxmlformats.org/markup-compatibility/2006" xmlns:o="urn:schemas-microsoft-com:office:office" xmlns:r="http://schemas.openxmlformats.org/officeDocument/2006/relationships" xmlns:m="http://schemas.openxmlformats.org/officeDocument/2006/math" xmlns:v="urn:schemas-microsoft-com:vml" xmlns:wp14="http://schemas.microsoft.com/office/word/2010/wordprocessingDrawing" xmlns:wp="http://schemas.openxmlformats.org/drawingml/2006/wordprocessingDrawing" xmlns:w10="urn:schemas-microsoft-com:office:word" xmlns:w="http://schemas.openxmlformats.org/wordprocessingml/2006/main" xmlns:w14="http://schemas.microsoft.com/office/word/2010/wordml" xmlns:w15="http://schemas.microsoft.com/office/word/2012/wordml" xmlns:wpg="http://schemas.microsoft.com/office/word/2010/wordprocessingGroup" xmlns:wpi="http://schemas.microsoft.com/office/word/2010/wordprocessingInk" xmlns:wne="http://schemas.microsoft.com/office/word/2006/wordml" xmlns:wps="http://schemas.microsoft.com/office/word/2010/wordprocessingShape" mc:Ignorable="w14 w15 wp14">
   <w:footnote w:type="separator" w:id="-1">
     <w:p>
       <w:pPr>
@@ -12415,8 +12489,8 @@
 </file>
 
 <file path=word/numbering.xml><?xml version="1.0" encoding="utf-8"?>
-<w:numbering xmlns:wpc="http://schemas.microsoft.com/office/word/2010/wordprocessingCanvas" xmlns:mo="http://schemas.microsoft.com/office/mac/office/2008/main" xmlns:mc="http://schemas.openxmlformats.org/markup-compatibility/2006" xmlns:mv="urn:schemas-microsoft-com:mac:vml" xmlns:o="urn:schemas-microsoft-com:office:office" xmlns:r="http://schemas.openxmlformats.org/officeDocument/2006/relationships" xmlns:m="http://schemas.openxmlformats.org/officeDocument/2006/math" xmlns:v="urn:schemas-microsoft-com:vml" xmlns:wp14="http://schemas.microsoft.com/office/word/2010/wordprocessingDrawing" xmlns:wp="http://schemas.openxmlformats.org/drawingml/2006/wordprocessingDrawing" xmlns:w10="urn:schemas-microsoft-com:office:word" xmlns:w="http://schemas.openxmlformats.org/wordprocessingml/2006/main" xmlns:w14="http://schemas.microsoft.com/office/word/2010/wordml" xmlns:wpg="http://schemas.microsoft.com/office/word/2010/wordprocessingGroup" xmlns:wpi="http://schemas.microsoft.com/office/word/2010/wordprocessingInk" xmlns:wne="http://schemas.microsoft.com/office/word/2006/wordml" xmlns:wps="http://schemas.microsoft.com/office/word/2010/wordprocessingShape" mc:Ignorable="w14 wp14">
-  <w:abstractNum w:abstractNumId="0">
+<w:numbering xmlns:wpc="http://schemas.microsoft.com/office/word/2010/wordprocessingCanvas" xmlns:mc="http://schemas.openxmlformats.org/markup-compatibility/2006" xmlns:o="urn:schemas-microsoft-com:office:office" xmlns:r="http://schemas.openxmlformats.org/officeDocument/2006/relationships" xmlns:m="http://schemas.openxmlformats.org/officeDocument/2006/math" xmlns:v="urn:schemas-microsoft-com:vml" xmlns:wp14="http://schemas.microsoft.com/office/word/2010/wordprocessingDrawing" xmlns:wp="http://schemas.openxmlformats.org/drawingml/2006/wordprocessingDrawing" xmlns:w10="urn:schemas-microsoft-com:office:word" xmlns:w="http://schemas.openxmlformats.org/wordprocessingml/2006/main" xmlns:w14="http://schemas.microsoft.com/office/word/2010/wordml" xmlns:w15="http://schemas.microsoft.com/office/word/2012/wordml" xmlns:wpg="http://schemas.microsoft.com/office/word/2010/wordprocessingGroup" xmlns:wpi="http://schemas.microsoft.com/office/word/2010/wordprocessingInk" xmlns:wne="http://schemas.microsoft.com/office/word/2006/wordml" xmlns:wps="http://schemas.microsoft.com/office/word/2010/wordprocessingShape" mc:Ignorable="w14 w15 wp14">
+  <w:abstractNum w:abstractNumId="0" w15:restartNumberingAfterBreak="0">
     <w:nsid w:val="053919D3"/>
     <w:multiLevelType w:val="multilevel"/>
     <w:tmpl w:val="6AB4EF92"/>
@@ -12534,7 +12608,7 @@
       </w:rPr>
     </w:lvl>
   </w:abstractNum>
-  <w:abstractNum w:abstractNumId="1">
+  <w:abstractNum w:abstractNumId="1" w15:restartNumberingAfterBreak="0">
     <w:nsid w:val="0F666C69"/>
     <w:multiLevelType w:val="hybridMultilevel"/>
     <w:tmpl w:val="8F16BC60"/>
@@ -12623,7 +12697,7 @@
       </w:pPr>
     </w:lvl>
   </w:abstractNum>
-  <w:abstractNum w:abstractNumId="2">
+  <w:abstractNum w:abstractNumId="2" w15:restartNumberingAfterBreak="0">
     <w:nsid w:val="15797A71"/>
     <w:multiLevelType w:val="multilevel"/>
     <w:tmpl w:val="6AB4EF92"/>
@@ -12741,7 +12815,7 @@
       </w:rPr>
     </w:lvl>
   </w:abstractNum>
-  <w:abstractNum w:abstractNumId="3">
+  <w:abstractNum w:abstractNumId="3" w15:restartNumberingAfterBreak="0">
     <w:nsid w:val="19895AE3"/>
     <w:multiLevelType w:val="multilevel"/>
     <w:tmpl w:val="6AB4EF92"/>
@@ -12859,7 +12933,7 @@
       </w:rPr>
     </w:lvl>
   </w:abstractNum>
-  <w:abstractNum w:abstractNumId="4">
+  <w:abstractNum w:abstractNumId="4" w15:restartNumberingAfterBreak="0">
     <w:nsid w:val="1C8B33B7"/>
     <w:multiLevelType w:val="hybridMultilevel"/>
     <w:tmpl w:val="4CF609C8"/>
@@ -12972,7 +13046,7 @@
       </w:rPr>
     </w:lvl>
   </w:abstractNum>
-  <w:abstractNum w:abstractNumId="5">
+  <w:abstractNum w:abstractNumId="5" w15:restartNumberingAfterBreak="0">
     <w:nsid w:val="1D673E94"/>
     <w:multiLevelType w:val="multilevel"/>
     <w:tmpl w:val="F03E43EE"/>
@@ -13103,7 +13177,7 @@
       </w:rPr>
     </w:lvl>
   </w:abstractNum>
-  <w:abstractNum w:abstractNumId="6">
+  <w:abstractNum w:abstractNumId="6" w15:restartNumberingAfterBreak="0">
     <w:nsid w:val="1F0D7D0C"/>
     <w:multiLevelType w:val="hybridMultilevel"/>
     <w:tmpl w:val="FBF802C4"/>
@@ -13216,7 +13290,7 @@
       </w:rPr>
     </w:lvl>
   </w:abstractNum>
-  <w:abstractNum w:abstractNumId="7">
+  <w:abstractNum w:abstractNumId="7" w15:restartNumberingAfterBreak="0">
     <w:nsid w:val="25A979D3"/>
     <w:multiLevelType w:val="multilevel"/>
     <w:tmpl w:val="4CF609C8"/>
@@ -13329,7 +13403,7 @@
       </w:rPr>
     </w:lvl>
   </w:abstractNum>
-  <w:abstractNum w:abstractNumId="8">
+  <w:abstractNum w:abstractNumId="8" w15:restartNumberingAfterBreak="0">
     <w:nsid w:val="25BE2BBC"/>
     <w:multiLevelType w:val="multilevel"/>
     <w:tmpl w:val="CD5E4576"/>
@@ -13460,7 +13534,7 @@
       </w:rPr>
     </w:lvl>
   </w:abstractNum>
-  <w:abstractNum w:abstractNumId="9">
+  <w:abstractNum w:abstractNumId="9" w15:restartNumberingAfterBreak="0">
     <w:nsid w:val="2CB01B1E"/>
     <w:multiLevelType w:val="hybridMultilevel"/>
     <w:tmpl w:val="0A8E44B6"/>
@@ -13573,7 +13647,7 @@
       </w:rPr>
     </w:lvl>
   </w:abstractNum>
-  <w:abstractNum w:abstractNumId="10">
+  <w:abstractNum w:abstractNumId="10" w15:restartNumberingAfterBreak="0">
     <w:nsid w:val="37FF718F"/>
     <w:multiLevelType w:val="hybridMultilevel"/>
     <w:tmpl w:val="A39E8426"/>
@@ -13662,7 +13736,7 @@
       </w:pPr>
     </w:lvl>
   </w:abstractNum>
-  <w:abstractNum w:abstractNumId="11">
+  <w:abstractNum w:abstractNumId="11" w15:restartNumberingAfterBreak="0">
     <w:nsid w:val="392B71F3"/>
     <w:multiLevelType w:val="hybridMultilevel"/>
     <w:tmpl w:val="7876A55A"/>
@@ -13775,7 +13849,7 @@
       </w:rPr>
     </w:lvl>
   </w:abstractNum>
-  <w:abstractNum w:abstractNumId="12">
+  <w:abstractNum w:abstractNumId="12" w15:restartNumberingAfterBreak="0">
     <w:nsid w:val="3C7B73BF"/>
     <w:multiLevelType w:val="hybridMultilevel"/>
     <w:tmpl w:val="48ECF97C"/>
@@ -13864,7 +13938,7 @@
       </w:pPr>
     </w:lvl>
   </w:abstractNum>
-  <w:abstractNum w:abstractNumId="13">
+  <w:abstractNum w:abstractNumId="13" w15:restartNumberingAfterBreak="0">
     <w:nsid w:val="3D1E5EF1"/>
     <w:multiLevelType w:val="multilevel"/>
     <w:tmpl w:val="0409001D"/>
@@ -13950,7 +14024,7 @@
       </w:pPr>
     </w:lvl>
   </w:abstractNum>
-  <w:abstractNum w:abstractNumId="14">
+  <w:abstractNum w:abstractNumId="14" w15:restartNumberingAfterBreak="0">
     <w:nsid w:val="3E643DB0"/>
     <w:multiLevelType w:val="multilevel"/>
     <w:tmpl w:val="06A8C93C"/>
@@ -14063,7 +14137,7 @@
       </w:rPr>
     </w:lvl>
   </w:abstractNum>
-  <w:abstractNum w:abstractNumId="15">
+  <w:abstractNum w:abstractNumId="15" w15:restartNumberingAfterBreak="0">
     <w:nsid w:val="44930BC8"/>
     <w:multiLevelType w:val="multilevel"/>
     <w:tmpl w:val="23B2B008"/>
@@ -14166,7 +14240,7 @@
       </w:pPr>
     </w:lvl>
   </w:abstractNum>
-  <w:abstractNum w:abstractNumId="16">
+  <w:abstractNum w:abstractNumId="16" w15:restartNumberingAfterBreak="0">
     <w:nsid w:val="46253C06"/>
     <w:multiLevelType w:val="hybridMultilevel"/>
     <w:tmpl w:val="06A8C93C"/>
@@ -14279,7 +14353,7 @@
       </w:rPr>
     </w:lvl>
   </w:abstractNum>
-  <w:abstractNum w:abstractNumId="17">
+  <w:abstractNum w:abstractNumId="17" w15:restartNumberingAfterBreak="0">
     <w:nsid w:val="497E3A62"/>
     <w:multiLevelType w:val="multilevel"/>
     <w:tmpl w:val="0A8E44B6"/>
@@ -14392,7 +14466,7 @@
       </w:rPr>
     </w:lvl>
   </w:abstractNum>
-  <w:abstractNum w:abstractNumId="18">
+  <w:abstractNum w:abstractNumId="18" w15:restartNumberingAfterBreak="0">
     <w:nsid w:val="50F105FC"/>
     <w:multiLevelType w:val="hybridMultilevel"/>
     <w:tmpl w:val="88861DA0"/>
@@ -14478,7 +14552,7 @@
       </w:pPr>
     </w:lvl>
   </w:abstractNum>
-  <w:abstractNum w:abstractNumId="19">
+  <w:abstractNum w:abstractNumId="19" w15:restartNumberingAfterBreak="0">
     <w:nsid w:val="53B50D4A"/>
     <w:multiLevelType w:val="hybridMultilevel"/>
     <w:tmpl w:val="F45E51D2"/>
@@ -14591,7 +14665,7 @@
       </w:rPr>
     </w:lvl>
   </w:abstractNum>
-  <w:abstractNum w:abstractNumId="20">
+  <w:abstractNum w:abstractNumId="20" w15:restartNumberingAfterBreak="0">
     <w:nsid w:val="5581047F"/>
     <w:multiLevelType w:val="hybridMultilevel"/>
     <w:tmpl w:val="46D492E4"/>
@@ -14704,7 +14778,7 @@
       </w:rPr>
     </w:lvl>
   </w:abstractNum>
-  <w:abstractNum w:abstractNumId="21">
+  <w:abstractNum w:abstractNumId="21" w15:restartNumberingAfterBreak="0">
     <w:nsid w:val="677129E1"/>
     <w:multiLevelType w:val="hybridMultilevel"/>
     <w:tmpl w:val="8E2A6DD2"/>
@@ -14790,7 +14864,7 @@
       </w:pPr>
     </w:lvl>
   </w:abstractNum>
-  <w:abstractNum w:abstractNumId="22">
+  <w:abstractNum w:abstractNumId="22" w15:restartNumberingAfterBreak="0">
     <w:nsid w:val="6979197A"/>
     <w:multiLevelType w:val="multilevel"/>
     <w:tmpl w:val="893682BC"/>
@@ -14885,7 +14959,7 @@
       </w:pPr>
     </w:lvl>
   </w:abstractNum>
-  <w:abstractNum w:abstractNumId="23">
+  <w:abstractNum w:abstractNumId="23" w15:restartNumberingAfterBreak="0">
     <w:nsid w:val="725B6C90"/>
     <w:multiLevelType w:val="multilevel"/>
     <w:tmpl w:val="CD5E4576"/>
@@ -15016,7 +15090,7 @@
       </w:rPr>
     </w:lvl>
   </w:abstractNum>
-  <w:abstractNum w:abstractNumId="24">
+  <w:abstractNum w:abstractNumId="24" w15:restartNumberingAfterBreak="0">
     <w:nsid w:val="76380881"/>
     <w:multiLevelType w:val="hybridMultilevel"/>
     <w:tmpl w:val="E1CAA442"/>
@@ -15129,7 +15203,7 @@
       </w:rPr>
     </w:lvl>
   </w:abstractNum>
-  <w:abstractNum w:abstractNumId="25">
+  <w:abstractNum w:abstractNumId="25" w15:restartNumberingAfterBreak="0">
     <w:nsid w:val="7A3F16AB"/>
     <w:multiLevelType w:val="multilevel"/>
     <w:tmpl w:val="5DB8B4F0"/>
@@ -15247,7 +15321,7 @@
       </w:rPr>
     </w:lvl>
   </w:abstractNum>
-  <w:abstractNum w:abstractNumId="26">
+  <w:abstractNum w:abstractNumId="26" w15:restartNumberingAfterBreak="0">
     <w:nsid w:val="7A903450"/>
     <w:multiLevelType w:val="multilevel"/>
     <w:tmpl w:val="06A8C93C"/>
@@ -15360,7 +15434,7 @@
       </w:rPr>
     </w:lvl>
   </w:abstractNum>
-  <w:abstractNum w:abstractNumId="27">
+  <w:abstractNum w:abstractNumId="27" w15:restartNumberingAfterBreak="0">
     <w:nsid w:val="7BE37D32"/>
     <w:multiLevelType w:val="multilevel"/>
     <w:tmpl w:val="97701FC2"/>
@@ -15491,7 +15565,7 @@
       </w:rPr>
     </w:lvl>
   </w:abstractNum>
-  <w:abstractNum w:abstractNumId="28">
+  <w:abstractNum w:abstractNumId="28" w15:restartNumberingAfterBreak="0">
     <w:nsid w:val="7E2D4E3B"/>
     <w:multiLevelType w:val="multilevel"/>
     <w:tmpl w:val="CD5E4576"/>
@@ -15713,7 +15787,7 @@
 </file>
 
 <file path=word/styles.xml><?xml version="1.0" encoding="utf-8"?>
-<w:styles xmlns:mc="http://schemas.openxmlformats.org/markup-compatibility/2006" xmlns:r="http://schemas.openxmlformats.org/officeDocument/2006/relationships" xmlns:w="http://schemas.openxmlformats.org/wordprocessingml/2006/main" xmlns:w14="http://schemas.microsoft.com/office/word/2010/wordml" mc:Ignorable="w14">
+<w:styles xmlns:mc="http://schemas.openxmlformats.org/markup-compatibility/2006" xmlns:r="http://schemas.openxmlformats.org/officeDocument/2006/relationships" xmlns:w="http://schemas.openxmlformats.org/wordprocessingml/2006/main" xmlns:w14="http://schemas.microsoft.com/office/word/2010/wordml" xmlns:w15="http://schemas.microsoft.com/office/word/2012/wordml" mc:Ignorable="w14 w15">
   <w:docDefaults>
     <w:rPrDefault>
       <w:rPr>
@@ -15729,153 +15803,369 @@
       </w:pPr>
     </w:pPrDefault>
   </w:docDefaults>
-  <w:latentStyles w:defLockedState="0" w:defUIPriority="99" w:defSemiHidden="1" w:defUnhideWhenUsed="1" w:defQFormat="0" w:count="276">
-    <w:lsdException w:name="Normal" w:semiHidden="0" w:uiPriority="0" w:unhideWhenUsed="0" w:qFormat="1"/>
-    <w:lsdException w:name="heading 1" w:semiHidden="0" w:uiPriority="9" w:unhideWhenUsed="0" w:qFormat="1"/>
-    <w:lsdException w:name="heading 2" w:uiPriority="9" w:qFormat="1"/>
-    <w:lsdException w:name="heading 3" w:uiPriority="9" w:qFormat="1"/>
-    <w:lsdException w:name="heading 4" w:uiPriority="9" w:qFormat="1"/>
-    <w:lsdException w:name="heading 5" w:uiPriority="9" w:qFormat="1"/>
-    <w:lsdException w:name="heading 6" w:uiPriority="9" w:qFormat="1"/>
-    <w:lsdException w:name="heading 7" w:uiPriority="9" w:qFormat="1"/>
-    <w:lsdException w:name="heading 8" w:uiPriority="9" w:qFormat="1"/>
-    <w:lsdException w:name="heading 9" w:uiPriority="9" w:qFormat="1"/>
-    <w:lsdException w:name="toc 1" w:uiPriority="39"/>
-    <w:lsdException w:name="toc 2" w:uiPriority="39"/>
-    <w:lsdException w:name="toc 3" w:uiPriority="39"/>
-    <w:lsdException w:name="toc 4" w:uiPriority="39"/>
-    <w:lsdException w:name="toc 5" w:uiPriority="39"/>
-    <w:lsdException w:name="toc 6" w:uiPriority="39"/>
-    <w:lsdException w:name="toc 7" w:uiPriority="39"/>
-    <w:lsdException w:name="toc 8" w:uiPriority="39"/>
-    <w:lsdException w:name="toc 9" w:uiPriority="39"/>
-    <w:lsdException w:name="caption" w:uiPriority="35" w:qFormat="1"/>
-    <w:lsdException w:name="Title" w:semiHidden="0" w:uiPriority="10" w:unhideWhenUsed="0" w:qFormat="1"/>
-    <w:lsdException w:name="Default Paragraph Font" w:uiPriority="1"/>
-    <w:lsdException w:name="Subtitle" w:semiHidden="0" w:uiPriority="11" w:unhideWhenUsed="0" w:qFormat="1"/>
-    <w:lsdException w:name="Strong" w:semiHidden="0" w:uiPriority="22" w:unhideWhenUsed="0" w:qFormat="1"/>
-    <w:lsdException w:name="Emphasis" w:semiHidden="0" w:uiPriority="20" w:unhideWhenUsed="0" w:qFormat="1"/>
-    <w:lsdException w:name="Table Grid" w:semiHidden="0" w:uiPriority="39" w:unhideWhenUsed="0"/>
-    <w:lsdException w:name="Note Level 1" w:semiHidden="0" w:unhideWhenUsed="0"/>
-    <w:lsdException w:name="Note Level 2" w:semiHidden="0" w:unhideWhenUsed="0"/>
-    <w:lsdException w:name="Note Level 3" w:semiHidden="0" w:unhideWhenUsed="0"/>
-    <w:lsdException w:name="Note Level 4" w:semiHidden="0" w:unhideWhenUsed="0"/>
-    <w:lsdException w:name="Note Level 5" w:semiHidden="0" w:unhideWhenUsed="0"/>
-    <w:lsdException w:name="Note Level 6" w:semiHidden="0" w:unhideWhenUsed="0"/>
-    <w:lsdException w:name="Note Level 7" w:semiHidden="0" w:unhideWhenUsed="0"/>
-    <w:lsdException w:name="Note Level 8" w:semiHidden="0" w:unhideWhenUsed="0"/>
-    <w:lsdException w:name="Note Level 9" w:semiHidden="0" w:unhideWhenUsed="0"/>
-    <w:lsdException w:name="Placeholder Text" w:unhideWhenUsed="0"/>
-    <w:lsdException w:name="No Spacing" w:semiHidden="0" w:uiPriority="1" w:unhideWhenUsed="0" w:qFormat="1"/>
-    <w:lsdException w:name="Light Shading" w:semiHidden="0" w:uiPriority="60" w:unhideWhenUsed="0"/>
-    <w:lsdException w:name="Light List" w:semiHidden="0" w:uiPriority="61" w:unhideWhenUsed="0"/>
-    <w:lsdException w:name="Light Grid" w:semiHidden="0" w:uiPriority="62" w:unhideWhenUsed="0"/>
-    <w:lsdException w:name="Medium Shading 1" w:semiHidden="0" w:uiPriority="63" w:unhideWhenUsed="0"/>
-    <w:lsdException w:name="Medium Shading 2" w:semiHidden="0" w:uiPriority="64" w:unhideWhenUsed="0"/>
-    <w:lsdException w:name="Medium List 1" w:semiHidden="0" w:uiPriority="65" w:unhideWhenUsed="0"/>
-    <w:lsdException w:name="Medium List 2" w:semiHidden="0" w:uiPriority="66" w:unhideWhenUsed="0"/>
-    <w:lsdException w:name="Medium Grid 1" w:semiHidden="0" w:uiPriority="67" w:unhideWhenUsed="0"/>
-    <w:lsdException w:name="Medium Grid 2" w:semiHidden="0" w:uiPriority="68" w:unhideWhenUsed="0"/>
-    <w:lsdException w:name="Medium Grid 3" w:semiHidden="0" w:uiPriority="69" w:unhideWhenUsed="0"/>
-    <w:lsdException w:name="Dark List" w:semiHidden="0" w:uiPriority="70" w:unhideWhenUsed="0"/>
-    <w:lsdException w:name="Colorful Shading" w:semiHidden="0" w:uiPriority="71" w:unhideWhenUsed="0"/>
-    <w:lsdException w:name="Colorful List" w:semiHidden="0" w:uiPriority="72" w:unhideWhenUsed="0"/>
-    <w:lsdException w:name="Colorful Grid" w:semiHidden="0" w:uiPriority="73" w:unhideWhenUsed="0"/>
-    <w:lsdException w:name="Light Shading Accent 1" w:semiHidden="0" w:uiPriority="60" w:unhideWhenUsed="0"/>
-    <w:lsdException w:name="Light List Accent 1" w:semiHidden="0" w:uiPriority="61" w:unhideWhenUsed="0"/>
-    <w:lsdException w:name="Light Grid Accent 1" w:semiHidden="0" w:uiPriority="62" w:unhideWhenUsed="0"/>
-    <w:lsdException w:name="Medium Shading 1 Accent 1" w:semiHidden="0" w:uiPriority="63" w:unhideWhenUsed="0"/>
-    <w:lsdException w:name="Medium Shading 2 Accent 1" w:semiHidden="0" w:uiPriority="64" w:unhideWhenUsed="0"/>
-    <w:lsdException w:name="Medium List 1 Accent 1" w:semiHidden="0" w:uiPriority="65" w:unhideWhenUsed="0"/>
-    <w:lsdException w:name="Revision" w:unhideWhenUsed="0"/>
-    <w:lsdException w:name="List Paragraph" w:semiHidden="0" w:uiPriority="34" w:unhideWhenUsed="0" w:qFormat="1"/>
-    <w:lsdException w:name="Quote" w:semiHidden="0" w:uiPriority="29" w:unhideWhenUsed="0" w:qFormat="1"/>
-    <w:lsdException w:name="Intense Quote" w:semiHidden="0" w:uiPriority="30" w:unhideWhenUsed="0" w:qFormat="1"/>
-    <w:lsdException w:name="Medium List 2 Accent 1" w:semiHidden="0" w:uiPriority="66" w:unhideWhenUsed="0"/>
-    <w:lsdException w:name="Medium Grid 1 Accent 1" w:semiHidden="0" w:uiPriority="67" w:unhideWhenUsed="0"/>
-    <w:lsdException w:name="Medium Grid 2 Accent 1" w:semiHidden="0" w:uiPriority="68" w:unhideWhenUsed="0"/>
-    <w:lsdException w:name="Medium Grid 3 Accent 1" w:semiHidden="0" w:uiPriority="69" w:unhideWhenUsed="0"/>
-    <w:lsdException w:name="Dark List Accent 1" w:semiHidden="0" w:uiPriority="70" w:unhideWhenUsed="0"/>
-    <w:lsdException w:name="Colorful Shading Accent 1" w:semiHidden="0" w:uiPriority="71" w:unhideWhenUsed="0"/>
-    <w:lsdException w:name="Colorful List Accent 1" w:semiHidden="0" w:uiPriority="72" w:unhideWhenUsed="0"/>
-    <w:lsdException w:name="Colorful Grid Accent 1" w:semiHidden="0" w:uiPriority="73" w:unhideWhenUsed="0"/>
-    <w:lsdException w:name="Light Shading Accent 2" w:semiHidden="0" w:uiPriority="60" w:unhideWhenUsed="0"/>
-    <w:lsdException w:name="Light List Accent 2" w:semiHidden="0" w:uiPriority="61" w:unhideWhenUsed="0"/>
-    <w:lsdException w:name="Light Grid Accent 2" w:semiHidden="0" w:uiPriority="62" w:unhideWhenUsed="0"/>
-    <w:lsdException w:name="Medium Shading 1 Accent 2" w:semiHidden="0" w:uiPriority="63" w:unhideWhenUsed="0"/>
-    <w:lsdException w:name="Medium Shading 2 Accent 2" w:semiHidden="0" w:uiPriority="64" w:unhideWhenUsed="0"/>
-    <w:lsdException w:name="Medium List 1 Accent 2" w:semiHidden="0" w:uiPriority="65" w:unhideWhenUsed="0"/>
-    <w:lsdException w:name="Medium List 2 Accent 2" w:semiHidden="0" w:uiPriority="66" w:unhideWhenUsed="0"/>
-    <w:lsdException w:name="Medium Grid 1 Accent 2" w:semiHidden="0" w:uiPriority="67" w:unhideWhenUsed="0"/>
-    <w:lsdException w:name="Medium Grid 2 Accent 2" w:semiHidden="0" w:uiPriority="68" w:unhideWhenUsed="0"/>
-    <w:lsdException w:name="Medium Grid 3 Accent 2" w:semiHidden="0" w:uiPriority="69" w:unhideWhenUsed="0"/>
-    <w:lsdException w:name="Dark List Accent 2" w:semiHidden="0" w:uiPriority="70" w:unhideWhenUsed="0"/>
-    <w:lsdException w:name="Colorful Shading Accent 2" w:semiHidden="0" w:uiPriority="71" w:unhideWhenUsed="0"/>
-    <w:lsdException w:name="Colorful List Accent 2" w:semiHidden="0" w:uiPriority="72" w:unhideWhenUsed="0"/>
-    <w:lsdException w:name="Colorful Grid Accent 2" w:semiHidden="0" w:uiPriority="73" w:unhideWhenUsed="0"/>
-    <w:lsdException w:name="Light Shading Accent 3" w:semiHidden="0" w:uiPriority="60" w:unhideWhenUsed="0"/>
-    <w:lsdException w:name="Light List Accent 3" w:semiHidden="0" w:uiPriority="61" w:unhideWhenUsed="0"/>
-    <w:lsdException w:name="Light Grid Accent 3" w:semiHidden="0" w:uiPriority="62" w:unhideWhenUsed="0"/>
-    <w:lsdException w:name="Medium Shading 1 Accent 3" w:semiHidden="0" w:uiPriority="63" w:unhideWhenUsed="0"/>
-    <w:lsdException w:name="Medium Shading 2 Accent 3" w:semiHidden="0" w:uiPriority="64" w:unhideWhenUsed="0"/>
-    <w:lsdException w:name="Medium List 1 Accent 3" w:semiHidden="0" w:uiPriority="65" w:unhideWhenUsed="0"/>
-    <w:lsdException w:name="Medium List 2 Accent 3" w:semiHidden="0" w:uiPriority="66" w:unhideWhenUsed="0"/>
-    <w:lsdException w:name="Medium Grid 1 Accent 3" w:semiHidden="0" w:uiPriority="67" w:unhideWhenUsed="0"/>
-    <w:lsdException w:name="Medium Grid 2 Accent 3" w:semiHidden="0" w:uiPriority="68" w:unhideWhenUsed="0"/>
-    <w:lsdException w:name="Medium Grid 3 Accent 3" w:semiHidden="0" w:uiPriority="69" w:unhideWhenUsed="0"/>
-    <w:lsdException w:name="Dark List Accent 3" w:semiHidden="0" w:uiPriority="70" w:unhideWhenUsed="0"/>
-    <w:lsdException w:name="Colorful Shading Accent 3" w:semiHidden="0" w:uiPriority="71" w:unhideWhenUsed="0"/>
-    <w:lsdException w:name="Colorful List Accent 3" w:semiHidden="0" w:uiPriority="72" w:unhideWhenUsed="0"/>
-    <w:lsdException w:name="Colorful Grid Accent 3" w:semiHidden="0" w:uiPriority="73" w:unhideWhenUsed="0"/>
-    <w:lsdException w:name="Light Shading Accent 4" w:semiHidden="0" w:uiPriority="60" w:unhideWhenUsed="0"/>
-    <w:lsdException w:name="Light List Accent 4" w:semiHidden="0" w:uiPriority="61" w:unhideWhenUsed="0"/>
-    <w:lsdException w:name="Light Grid Accent 4" w:semiHidden="0" w:uiPriority="62" w:unhideWhenUsed="0"/>
-    <w:lsdException w:name="Medium Shading 1 Accent 4" w:semiHidden="0" w:uiPriority="63" w:unhideWhenUsed="0"/>
-    <w:lsdException w:name="Medium Shading 2 Accent 4" w:semiHidden="0" w:uiPriority="64" w:unhideWhenUsed="0"/>
-    <w:lsdException w:name="Medium List 1 Accent 4" w:semiHidden="0" w:uiPriority="65" w:unhideWhenUsed="0"/>
-    <w:lsdException w:name="Medium List 2 Accent 4" w:semiHidden="0" w:uiPriority="66" w:unhideWhenUsed="0"/>
-    <w:lsdException w:name="Medium Grid 1 Accent 4" w:semiHidden="0" w:uiPriority="67" w:unhideWhenUsed="0"/>
-    <w:lsdException w:name="Medium Grid 2 Accent 4" w:semiHidden="0" w:uiPriority="68" w:unhideWhenUsed="0"/>
-    <w:lsdException w:name="Medium Grid 3 Accent 4" w:semiHidden="0" w:uiPriority="69" w:unhideWhenUsed="0"/>
-    <w:lsdException w:name="Dark List Accent 4" w:semiHidden="0" w:uiPriority="70" w:unhideWhenUsed="0"/>
-    <w:lsdException w:name="Colorful Shading Accent 4" w:semiHidden="0" w:uiPriority="71" w:unhideWhenUsed="0"/>
-    <w:lsdException w:name="Colorful List Accent 4" w:semiHidden="0" w:uiPriority="72" w:unhideWhenUsed="0"/>
-    <w:lsdException w:name="Colorful Grid Accent 4" w:semiHidden="0" w:uiPriority="73" w:unhideWhenUsed="0"/>
-    <w:lsdException w:name="Light Shading Accent 5" w:semiHidden="0" w:uiPriority="60" w:unhideWhenUsed="0"/>
-    <w:lsdException w:name="Light List Accent 5" w:semiHidden="0" w:uiPriority="61" w:unhideWhenUsed="0"/>
-    <w:lsdException w:name="Light Grid Accent 5" w:semiHidden="0" w:uiPriority="62" w:unhideWhenUsed="0"/>
-    <w:lsdException w:name="Medium Shading 1 Accent 5" w:semiHidden="0" w:uiPriority="63" w:unhideWhenUsed="0"/>
-    <w:lsdException w:name="Medium Shading 2 Accent 5" w:semiHidden="0" w:uiPriority="64" w:unhideWhenUsed="0"/>
-    <w:lsdException w:name="Medium List 1 Accent 5" w:semiHidden="0" w:uiPriority="65" w:unhideWhenUsed="0"/>
-    <w:lsdException w:name="Medium List 2 Accent 5" w:semiHidden="0" w:uiPriority="66" w:unhideWhenUsed="0"/>
-    <w:lsdException w:name="Medium Grid 1 Accent 5" w:semiHidden="0" w:uiPriority="67" w:unhideWhenUsed="0"/>
-    <w:lsdException w:name="Medium Grid 2 Accent 5" w:semiHidden="0" w:uiPriority="68" w:unhideWhenUsed="0"/>
-    <w:lsdException w:name="Medium Grid 3 Accent 5" w:semiHidden="0" w:uiPriority="69" w:unhideWhenUsed="0"/>
-    <w:lsdException w:name="Dark List Accent 5" w:semiHidden="0" w:uiPriority="70" w:unhideWhenUsed="0"/>
-    <w:lsdException w:name="Colorful Shading Accent 5" w:semiHidden="0" w:uiPriority="71" w:unhideWhenUsed="0"/>
-    <w:lsdException w:name="Colorful List Accent 5" w:semiHidden="0" w:uiPriority="72" w:unhideWhenUsed="0"/>
-    <w:lsdException w:name="Colorful Grid Accent 5" w:semiHidden="0" w:uiPriority="73" w:unhideWhenUsed="0"/>
-    <w:lsdException w:name="Light Shading Accent 6" w:semiHidden="0" w:uiPriority="60" w:unhideWhenUsed="0"/>
-    <w:lsdException w:name="Light List Accent 6" w:semiHidden="0" w:uiPriority="61" w:unhideWhenUsed="0"/>
-    <w:lsdException w:name="Light Grid Accent 6" w:semiHidden="0" w:uiPriority="62" w:unhideWhenUsed="0"/>
-    <w:lsdException w:name="Medium Shading 1 Accent 6" w:semiHidden="0" w:uiPriority="63" w:unhideWhenUsed="0"/>
-    <w:lsdException w:name="Medium Shading 2 Accent 6" w:semiHidden="0" w:uiPriority="64" w:unhideWhenUsed="0"/>
-    <w:lsdException w:name="Medium List 1 Accent 6" w:semiHidden="0" w:uiPriority="65" w:unhideWhenUsed="0"/>
-    <w:lsdException w:name="Medium List 2 Accent 6" w:semiHidden="0" w:uiPriority="66" w:unhideWhenUsed="0"/>
-    <w:lsdException w:name="Medium Grid 1 Accent 6" w:semiHidden="0" w:uiPriority="67" w:unhideWhenUsed="0"/>
-    <w:lsdException w:name="Medium Grid 2 Accent 6" w:semiHidden="0" w:uiPriority="68" w:unhideWhenUsed="0"/>
-    <w:lsdException w:name="Medium Grid 3 Accent 6" w:semiHidden="0" w:uiPriority="69" w:unhideWhenUsed="0"/>
-    <w:lsdException w:name="Dark List Accent 6" w:semiHidden="0" w:uiPriority="70" w:unhideWhenUsed="0"/>
-    <w:lsdException w:name="Colorful Shading Accent 6" w:semiHidden="0" w:uiPriority="71" w:unhideWhenUsed="0"/>
-    <w:lsdException w:name="Colorful List Accent 6" w:semiHidden="0" w:uiPriority="72" w:unhideWhenUsed="0"/>
-    <w:lsdException w:name="Colorful Grid Accent 6" w:semiHidden="0" w:uiPriority="73" w:unhideWhenUsed="0"/>
-    <w:lsdException w:name="Subtle Emphasis" w:semiHidden="0" w:uiPriority="19" w:unhideWhenUsed="0" w:qFormat="1"/>
-    <w:lsdException w:name="Intense Emphasis" w:semiHidden="0" w:uiPriority="21" w:unhideWhenUsed="0" w:qFormat="1"/>
-    <w:lsdException w:name="Subtle Reference" w:semiHidden="0" w:uiPriority="31" w:unhideWhenUsed="0" w:qFormat="1"/>
-    <w:lsdException w:name="Intense Reference" w:semiHidden="0" w:uiPriority="32" w:unhideWhenUsed="0" w:qFormat="1"/>
-    <w:lsdException w:name="Book Title" w:semiHidden="0" w:uiPriority="33" w:unhideWhenUsed="0" w:qFormat="1"/>
-    <w:lsdException w:name="Bibliography" w:uiPriority="37"/>
-    <w:lsdException w:name="TOC Heading" w:uiPriority="39" w:qFormat="1"/>
+  <w:latentStyles w:defLockedState="0" w:defUIPriority="99" w:defSemiHidden="0" w:defUnhideWhenUsed="0" w:defQFormat="0" w:count="371">
+    <w:lsdException w:name="Normal" w:uiPriority="0" w:qFormat="1"/>
+    <w:lsdException w:name="heading 1" w:uiPriority="9" w:qFormat="1"/>
+    <w:lsdException w:name="heading 2" w:semiHidden="1" w:uiPriority="9" w:unhideWhenUsed="1" w:qFormat="1"/>
+    <w:lsdException w:name="heading 3" w:semiHidden="1" w:uiPriority="9" w:unhideWhenUsed="1" w:qFormat="1"/>
+    <w:lsdException w:name="heading 4" w:semiHidden="1" w:uiPriority="9" w:unhideWhenUsed="1" w:qFormat="1"/>
+    <w:lsdException w:name="heading 5" w:semiHidden="1" w:uiPriority="9" w:unhideWhenUsed="1" w:qFormat="1"/>
+    <w:lsdException w:name="heading 6" w:semiHidden="1" w:uiPriority="9" w:unhideWhenUsed="1" w:qFormat="1"/>
+    <w:lsdException w:name="heading 7" w:semiHidden="1" w:uiPriority="9" w:unhideWhenUsed="1" w:qFormat="1"/>
+    <w:lsdException w:name="heading 8" w:semiHidden="1" w:uiPriority="9" w:unhideWhenUsed="1" w:qFormat="1"/>
+    <w:lsdException w:name="heading 9" w:semiHidden="1" w:uiPriority="9" w:unhideWhenUsed="1" w:qFormat="1"/>
+    <w:lsdException w:name="index 1" w:semiHidden="1" w:unhideWhenUsed="1"/>
+    <w:lsdException w:name="index 2" w:semiHidden="1" w:unhideWhenUsed="1"/>
+    <w:lsdException w:name="index 3" w:semiHidden="1" w:unhideWhenUsed="1"/>
+    <w:lsdException w:name="index 4" w:semiHidden="1" w:unhideWhenUsed="1"/>
+    <w:lsdException w:name="index 5" w:semiHidden="1" w:unhideWhenUsed="1"/>
+    <w:lsdException w:name="index 6" w:semiHidden="1" w:unhideWhenUsed="1"/>
+    <w:lsdException w:name="index 7" w:semiHidden="1" w:unhideWhenUsed="1"/>
+    <w:lsdException w:name="index 8" w:semiHidden="1" w:unhideWhenUsed="1"/>
+    <w:lsdException w:name="index 9" w:semiHidden="1" w:unhideWhenUsed="1"/>
+    <w:lsdException w:name="toc 1" w:semiHidden="1" w:uiPriority="39" w:unhideWhenUsed="1"/>
+    <w:lsdException w:name="toc 2" w:semiHidden="1" w:uiPriority="39" w:unhideWhenUsed="1"/>
+    <w:lsdException w:name="toc 3" w:semiHidden="1" w:uiPriority="39" w:unhideWhenUsed="1"/>
+    <w:lsdException w:name="toc 4" w:semiHidden="1" w:uiPriority="39" w:unhideWhenUsed="1"/>
+    <w:lsdException w:name="toc 5" w:semiHidden="1" w:uiPriority="39" w:unhideWhenUsed="1"/>
+    <w:lsdException w:name="toc 6" w:semiHidden="1" w:uiPriority="39" w:unhideWhenUsed="1"/>
+    <w:lsdException w:name="toc 7" w:semiHidden="1" w:uiPriority="39" w:unhideWhenUsed="1"/>
+    <w:lsdException w:name="toc 8" w:semiHidden="1" w:uiPriority="39" w:unhideWhenUsed="1"/>
+    <w:lsdException w:name="toc 9" w:semiHidden="1" w:uiPriority="39" w:unhideWhenUsed="1"/>
+    <w:lsdException w:name="Normal Indent" w:semiHidden="1" w:unhideWhenUsed="1"/>
+    <w:lsdException w:name="footnote text" w:semiHidden="1" w:unhideWhenUsed="1"/>
+    <w:lsdException w:name="annotation text" w:semiHidden="1" w:unhideWhenUsed="1"/>
+    <w:lsdException w:name="header" w:semiHidden="1" w:unhideWhenUsed="1"/>
+    <w:lsdException w:name="footer" w:semiHidden="1" w:unhideWhenUsed="1"/>
+    <w:lsdException w:name="index heading" w:semiHidden="1" w:unhideWhenUsed="1"/>
+    <w:lsdException w:name="caption" w:semiHidden="1" w:uiPriority="35" w:unhideWhenUsed="1" w:qFormat="1"/>
+    <w:lsdException w:name="table of figures" w:semiHidden="1" w:unhideWhenUsed="1"/>
+    <w:lsdException w:name="envelope address" w:semiHidden="1" w:unhideWhenUsed="1"/>
+    <w:lsdException w:name="envelope return" w:semiHidden="1" w:unhideWhenUsed="1"/>
+    <w:lsdException w:name="footnote reference" w:semiHidden="1" w:unhideWhenUsed="1"/>
+    <w:lsdException w:name="annotation reference" w:semiHidden="1" w:unhideWhenUsed="1"/>
+    <w:lsdException w:name="line number" w:semiHidden="1" w:unhideWhenUsed="1"/>
+    <w:lsdException w:name="page number" w:semiHidden="1" w:unhideWhenUsed="1"/>
+    <w:lsdException w:name="endnote reference" w:semiHidden="1" w:unhideWhenUsed="1"/>
+    <w:lsdException w:name="endnote text" w:semiHidden="1" w:unhideWhenUsed="1"/>
+    <w:lsdException w:name="table of authorities" w:semiHidden="1" w:unhideWhenUsed="1"/>
+    <w:lsdException w:name="macro" w:semiHidden="1" w:unhideWhenUsed="1"/>
+    <w:lsdException w:name="toa heading" w:semiHidden="1" w:unhideWhenUsed="1"/>
+    <w:lsdException w:name="List" w:semiHidden="1" w:unhideWhenUsed="1"/>
+    <w:lsdException w:name="List Bullet" w:semiHidden="1" w:unhideWhenUsed="1"/>
+    <w:lsdException w:name="List Number" w:semiHidden="1" w:unhideWhenUsed="1"/>
+    <w:lsdException w:name="List 2" w:semiHidden="1" w:unhideWhenUsed="1"/>
+    <w:lsdException w:name="List 3" w:semiHidden="1" w:unhideWhenUsed="1"/>
+    <w:lsdException w:name="List 4" w:semiHidden="1" w:unhideWhenUsed="1"/>
+    <w:lsdException w:name="List 5" w:semiHidden="1" w:unhideWhenUsed="1"/>
+    <w:lsdException w:name="List Bullet 2" w:semiHidden="1" w:unhideWhenUsed="1"/>
+    <w:lsdException w:name="List Bullet 3" w:semiHidden="1" w:unhideWhenUsed="1"/>
+    <w:lsdException w:name="List Bullet 4" w:semiHidden="1" w:unhideWhenUsed="1"/>
+    <w:lsdException w:name="List Bullet 5" w:semiHidden="1" w:unhideWhenUsed="1"/>
+    <w:lsdException w:name="List Number 2" w:semiHidden="1" w:unhideWhenUsed="1"/>
+    <w:lsdException w:name="List Number 3" w:semiHidden="1" w:unhideWhenUsed="1"/>
+    <w:lsdException w:name="List Number 4" w:semiHidden="1" w:unhideWhenUsed="1"/>
+    <w:lsdException w:name="List Number 5" w:semiHidden="1" w:unhideWhenUsed="1"/>
+    <w:lsdException w:name="Title" w:uiPriority="10" w:qFormat="1"/>
+    <w:lsdException w:name="Closing" w:semiHidden="1" w:unhideWhenUsed="1"/>
+    <w:lsdException w:name="Signature" w:semiHidden="1" w:unhideWhenUsed="1"/>
+    <w:lsdException w:name="Default Paragraph Font" w:semiHidden="1" w:uiPriority="1" w:unhideWhenUsed="1"/>
+    <w:lsdException w:name="Body Text" w:semiHidden="1" w:unhideWhenUsed="1"/>
+    <w:lsdException w:name="Body Text Indent" w:semiHidden="1" w:unhideWhenUsed="1"/>
+    <w:lsdException w:name="List Continue" w:semiHidden="1" w:unhideWhenUsed="1"/>
+    <w:lsdException w:name="List Continue 2" w:semiHidden="1" w:unhideWhenUsed="1"/>
+    <w:lsdException w:name="List Continue 3" w:semiHidden="1" w:unhideWhenUsed="1"/>
+    <w:lsdException w:name="List Continue 4" w:semiHidden="1" w:unhideWhenUsed="1"/>
+    <w:lsdException w:name="List Continue 5" w:semiHidden="1" w:unhideWhenUsed="1"/>
+    <w:lsdException w:name="Message Header" w:semiHidden="1" w:unhideWhenUsed="1"/>
+    <w:lsdException w:name="Subtitle" w:uiPriority="11" w:qFormat="1"/>
+    <w:lsdException w:name="Salutation" w:semiHidden="1" w:unhideWhenUsed="1"/>
+    <w:lsdException w:name="Date" w:semiHidden="1" w:unhideWhenUsed="1"/>
+    <w:lsdException w:name="Body Text First Indent" w:semiHidden="1" w:unhideWhenUsed="1"/>
+    <w:lsdException w:name="Body Text First Indent 2" w:semiHidden="1" w:unhideWhenUsed="1"/>
+    <w:lsdException w:name="Note Heading" w:semiHidden="1" w:unhideWhenUsed="1"/>
+    <w:lsdException w:name="Body Text 2" w:semiHidden="1" w:unhideWhenUsed="1"/>
+    <w:lsdException w:name="Body Text 3" w:semiHidden="1" w:unhideWhenUsed="1"/>
+    <w:lsdException w:name="Body Text Indent 2" w:semiHidden="1" w:unhideWhenUsed="1"/>
+    <w:lsdException w:name="Body Text Indent 3" w:semiHidden="1" w:unhideWhenUsed="1"/>
+    <w:lsdException w:name="Block Text" w:semiHidden="1" w:unhideWhenUsed="1"/>
+    <w:lsdException w:name="Hyperlink" w:semiHidden="1" w:unhideWhenUsed="1"/>
+    <w:lsdException w:name="FollowedHyperlink" w:semiHidden="1" w:unhideWhenUsed="1"/>
+    <w:lsdException w:name="Strong" w:uiPriority="22" w:qFormat="1"/>
+    <w:lsdException w:name="Emphasis" w:uiPriority="20" w:qFormat="1"/>
+    <w:lsdException w:name="Document Map" w:semiHidden="1" w:unhideWhenUsed="1"/>
+    <w:lsdException w:name="Plain Text" w:semiHidden="1" w:unhideWhenUsed="1"/>
+    <w:lsdException w:name="E-mail Signature" w:semiHidden="1" w:unhideWhenUsed="1"/>
+    <w:lsdException w:name="HTML Top of Form" w:semiHidden="1" w:unhideWhenUsed="1"/>
+    <w:lsdException w:name="HTML Bottom of Form" w:semiHidden="1" w:unhideWhenUsed="1"/>
+    <w:lsdException w:name="Normal (Web)" w:semiHidden="1" w:unhideWhenUsed="1"/>
+    <w:lsdException w:name="HTML Acronym" w:semiHidden="1" w:unhideWhenUsed="1"/>
+    <w:lsdException w:name="HTML Address" w:semiHidden="1" w:unhideWhenUsed="1"/>
+    <w:lsdException w:name="HTML Cite" w:semiHidden="1" w:unhideWhenUsed="1"/>
+    <w:lsdException w:name="HTML Code" w:semiHidden="1" w:unhideWhenUsed="1"/>
+    <w:lsdException w:name="HTML Definition" w:semiHidden="1" w:unhideWhenUsed="1"/>
+    <w:lsdException w:name="HTML Keyboard" w:semiHidden="1" w:unhideWhenUsed="1"/>
+    <w:lsdException w:name="HTML Preformatted" w:semiHidden="1" w:unhideWhenUsed="1"/>
+    <w:lsdException w:name="HTML Sample" w:semiHidden="1" w:unhideWhenUsed="1"/>
+    <w:lsdException w:name="HTML Typewriter" w:semiHidden="1" w:unhideWhenUsed="1"/>
+    <w:lsdException w:name="HTML Variable" w:semiHidden="1" w:unhideWhenUsed="1"/>
+    <w:lsdException w:name="Normal Table" w:semiHidden="1" w:unhideWhenUsed="1"/>
+    <w:lsdException w:name="annotation subject" w:semiHidden="1" w:unhideWhenUsed="1"/>
+    <w:lsdException w:name="No List" w:semiHidden="1" w:unhideWhenUsed="1"/>
+    <w:lsdException w:name="Outline List 1" w:semiHidden="1" w:unhideWhenUsed="1"/>
+    <w:lsdException w:name="Outline List 2" w:semiHidden="1" w:unhideWhenUsed="1"/>
+    <w:lsdException w:name="Outline List 3" w:semiHidden="1" w:unhideWhenUsed="1"/>
+    <w:lsdException w:name="Table Simple 1" w:semiHidden="1" w:unhideWhenUsed="1"/>
+    <w:lsdException w:name="Table Simple 2" w:semiHidden="1" w:unhideWhenUsed="1"/>
+    <w:lsdException w:name="Table Simple 3" w:semiHidden="1" w:unhideWhenUsed="1"/>
+    <w:lsdException w:name="Table Classic 1" w:semiHidden="1" w:unhideWhenUsed="1"/>
+    <w:lsdException w:name="Table Classic 2" w:semiHidden="1" w:unhideWhenUsed="1"/>
+    <w:lsdException w:name="Table Classic 3" w:semiHidden="1" w:unhideWhenUsed="1"/>
+    <w:lsdException w:name="Table Classic 4" w:semiHidden="1" w:unhideWhenUsed="1"/>
+    <w:lsdException w:name="Table Colorful 1" w:semiHidden="1" w:unhideWhenUsed="1"/>
+    <w:lsdException w:name="Table Colorful 2" w:semiHidden="1" w:unhideWhenUsed="1"/>
+    <w:lsdException w:name="Table Colorful 3" w:semiHidden="1" w:unhideWhenUsed="1"/>
+    <w:lsdException w:name="Table Columns 1" w:semiHidden="1" w:unhideWhenUsed="1"/>
+    <w:lsdException w:name="Table Columns 2" w:semiHidden="1" w:unhideWhenUsed="1"/>
+    <w:lsdException w:name="Table Columns 3" w:semiHidden="1" w:unhideWhenUsed="1"/>
+    <w:lsdException w:name="Table Columns 4" w:semiHidden="1" w:unhideWhenUsed="1"/>
+    <w:lsdException w:name="Table Columns 5" w:semiHidden="1" w:unhideWhenUsed="1"/>
+    <w:lsdException w:name="Table Grid 1" w:semiHidden="1" w:unhideWhenUsed="1"/>
+    <w:lsdException w:name="Table Grid 2" w:semiHidden="1" w:unhideWhenUsed="1"/>
+    <w:lsdException w:name="Table Grid 3" w:semiHidden="1" w:unhideWhenUsed="1"/>
+    <w:lsdException w:name="Table Grid 4" w:semiHidden="1" w:unhideWhenUsed="1"/>
+    <w:lsdException w:name="Table Grid 5" w:semiHidden="1" w:unhideWhenUsed="1"/>
+    <w:lsdException w:name="Table Grid 6" w:semiHidden="1" w:unhideWhenUsed="1"/>
+    <w:lsdException w:name="Table Grid 7" w:semiHidden="1" w:unhideWhenUsed="1"/>
+    <w:lsdException w:name="Table Grid 8" w:semiHidden="1" w:unhideWhenUsed="1"/>
+    <w:lsdException w:name="Table List 1" w:semiHidden="1" w:unhideWhenUsed="1"/>
+    <w:lsdException w:name="Table List 2" w:semiHidden="1" w:unhideWhenUsed="1"/>
+    <w:lsdException w:name="Table List 3" w:semiHidden="1" w:unhideWhenUsed="1"/>
+    <w:lsdException w:name="Table List 4" w:semiHidden="1" w:unhideWhenUsed="1"/>
+    <w:lsdException w:name="Table List 5" w:semiHidden="1" w:unhideWhenUsed="1"/>
+    <w:lsdException w:name="Table List 6" w:semiHidden="1" w:unhideWhenUsed="1"/>
+    <w:lsdException w:name="Table List 7" w:semiHidden="1" w:unhideWhenUsed="1"/>
+    <w:lsdException w:name="Table List 8" w:semiHidden="1" w:unhideWhenUsed="1"/>
+    <w:lsdException w:name="Table 3D effects 1" w:semiHidden="1" w:unhideWhenUsed="1"/>
+    <w:lsdException w:name="Table 3D effects 2" w:semiHidden="1" w:unhideWhenUsed="1"/>
+    <w:lsdException w:name="Table 3D effects 3" w:semiHidden="1" w:unhideWhenUsed="1"/>
+    <w:lsdException w:name="Table Contemporary" w:semiHidden="1" w:unhideWhenUsed="1"/>
+    <w:lsdException w:name="Table Elegant" w:semiHidden="1" w:unhideWhenUsed="1"/>
+    <w:lsdException w:name="Table Professional" w:semiHidden="1" w:unhideWhenUsed="1"/>
+    <w:lsdException w:name="Table Subtle 1" w:semiHidden="1" w:unhideWhenUsed="1"/>
+    <w:lsdException w:name="Table Subtle 2" w:semiHidden="1" w:unhideWhenUsed="1"/>
+    <w:lsdException w:name="Table Web 1" w:semiHidden="1" w:unhideWhenUsed="1"/>
+    <w:lsdException w:name="Table Web 2" w:semiHidden="1" w:unhideWhenUsed="1"/>
+    <w:lsdException w:name="Table Web 3" w:semiHidden="1" w:unhideWhenUsed="1"/>
+    <w:lsdException w:name="Balloon Text" w:semiHidden="1" w:unhideWhenUsed="1"/>
+    <w:lsdException w:name="Table Grid" w:uiPriority="39"/>
+    <w:lsdException w:name="Table Theme" w:semiHidden="1" w:unhideWhenUsed="1"/>
+    <w:lsdException w:name="Placeholder Text" w:semiHidden="1"/>
+    <w:lsdException w:name="No Spacing" w:uiPriority="1" w:qFormat="1"/>
+    <w:lsdException w:name="Light Shading" w:uiPriority="60"/>
+    <w:lsdException w:name="Light List" w:uiPriority="61"/>
+    <w:lsdException w:name="Light Grid" w:uiPriority="62"/>
+    <w:lsdException w:name="Medium Shading 1" w:uiPriority="63"/>
+    <w:lsdException w:name="Medium Shading 2" w:uiPriority="64"/>
+    <w:lsdException w:name="Medium List 1" w:uiPriority="65"/>
+    <w:lsdException w:name="Medium List 2" w:uiPriority="66"/>
+    <w:lsdException w:name="Medium Grid 1" w:uiPriority="67"/>
+    <w:lsdException w:name="Medium Grid 2" w:uiPriority="68"/>
+    <w:lsdException w:name="Medium Grid 3" w:uiPriority="69"/>
+    <w:lsdException w:name="Dark List" w:uiPriority="70"/>
+    <w:lsdException w:name="Colorful Shading" w:uiPriority="71"/>
+    <w:lsdException w:name="Colorful List" w:uiPriority="72"/>
+    <w:lsdException w:name="Colorful Grid" w:uiPriority="73"/>
+    <w:lsdException w:name="Light Shading Accent 1" w:uiPriority="60"/>
+    <w:lsdException w:name="Light List Accent 1" w:uiPriority="61"/>
+    <w:lsdException w:name="Light Grid Accent 1" w:uiPriority="62"/>
+    <w:lsdException w:name="Medium Shading 1 Accent 1" w:uiPriority="63"/>
+    <w:lsdException w:name="Medium Shading 2 Accent 1" w:uiPriority="64"/>
+    <w:lsdException w:name="Medium List 1 Accent 1" w:uiPriority="65"/>
+    <w:lsdException w:name="Revision" w:semiHidden="1"/>
+    <w:lsdException w:name="List Paragraph" w:uiPriority="34" w:qFormat="1"/>
+    <w:lsdException w:name="Quote" w:uiPriority="29" w:qFormat="1"/>
+    <w:lsdException w:name="Intense Quote" w:uiPriority="30" w:qFormat="1"/>
+    <w:lsdException w:name="Medium List 2 Accent 1" w:uiPriority="66"/>
+    <w:lsdException w:name="Medium Grid 1 Accent 1" w:uiPriority="67"/>
+    <w:lsdException w:name="Medium Grid 2 Accent 1" w:uiPriority="68"/>
+    <w:lsdException w:name="Medium Grid 3 Accent 1" w:uiPriority="69"/>
+    <w:lsdException w:name="Dark List Accent 1" w:uiPriority="70"/>
+    <w:lsdException w:name="Colorful Shading Accent 1" w:uiPriority="71"/>
+    <w:lsdException w:name="Colorful List Accent 1" w:uiPriority="72"/>
+    <w:lsdException w:name="Colorful Grid Accent 1" w:uiPriority="73"/>
+    <w:lsdException w:name="Light Shading Accent 2" w:uiPriority="60"/>
+    <w:lsdException w:name="Light List Accent 2" w:uiPriority="61"/>
+    <w:lsdException w:name="Light Grid Accent 2" w:uiPriority="62"/>
+    <w:lsdException w:name="Medium Shading 1 Accent 2" w:uiPriority="63"/>
+    <w:lsdException w:name="Medium Shading 2 Accent 2" w:uiPriority="64"/>
+    <w:lsdException w:name="Medium List 1 Accent 2" w:uiPriority="65"/>
+    <w:lsdException w:name="Medium List 2 Accent 2" w:uiPriority="66"/>
+    <w:lsdException w:name="Medium Grid 1 Accent 2" w:uiPriority="67"/>
+    <w:lsdException w:name="Medium Grid 2 Accent 2" w:uiPriority="68"/>
+    <w:lsdException w:name="Medium Grid 3 Accent 2" w:uiPriority="69"/>
+    <w:lsdException w:name="Dark List Accent 2" w:uiPriority="70"/>
+    <w:lsdException w:name="Colorful Shading Accent 2" w:uiPriority="71"/>
+    <w:lsdException w:name="Colorful List Accent 2" w:uiPriority="72"/>
+    <w:lsdException w:name="Colorful Grid Accent 2" w:uiPriority="73"/>
+    <w:lsdException w:name="Light Shading Accent 3" w:uiPriority="60"/>
+    <w:lsdException w:name="Light List Accent 3" w:uiPriority="61"/>
+    <w:lsdException w:name="Light Grid Accent 3" w:uiPriority="62"/>
+    <w:lsdException w:name="Medium Shading 1 Accent 3" w:uiPriority="63"/>
+    <w:lsdException w:name="Medium Shading 2 Accent 3" w:uiPriority="64"/>
+    <w:lsdException w:name="Medium List 1 Accent 3" w:uiPriority="65"/>
+    <w:lsdException w:name="Medium List 2 Accent 3" w:uiPriority="66"/>
+    <w:lsdException w:name="Medium Grid 1 Accent 3" w:uiPriority="67"/>
+    <w:lsdException w:name="Medium Grid 2 Accent 3" w:uiPriority="68"/>
+    <w:lsdException w:name="Medium Grid 3 Accent 3" w:uiPriority="69"/>
+    <w:lsdException w:name="Dark List Accent 3" w:uiPriority="70"/>
+    <w:lsdException w:name="Colorful Shading Accent 3" w:uiPriority="71"/>
+    <w:lsdException w:name="Colorful List Accent 3" w:uiPriority="72"/>
+    <w:lsdException w:name="Colorful Grid Accent 3" w:uiPriority="73"/>
+    <w:lsdException w:name="Light Shading Accent 4" w:uiPriority="60"/>
+    <w:lsdException w:name="Light List Accent 4" w:uiPriority="61"/>
+    <w:lsdException w:name="Light Grid Accent 4" w:uiPriority="62"/>
+    <w:lsdException w:name="Medium Shading 1 Accent 4" w:uiPriority="63"/>
+    <w:lsdException w:name="Medium Shading 2 Accent 4" w:uiPriority="64"/>
+    <w:lsdException w:name="Medium List 1 Accent 4" w:uiPriority="65"/>
+    <w:lsdException w:name="Medium List 2 Accent 4" w:uiPriority="66"/>
+    <w:lsdException w:name="Medium Grid 1 Accent 4" w:uiPriority="67"/>
+    <w:lsdException w:name="Medium Grid 2 Accent 4" w:uiPriority="68"/>
+    <w:lsdException w:name="Medium Grid 3 Accent 4" w:uiPriority="69"/>
+    <w:lsdException w:name="Dark List Accent 4" w:uiPriority="70"/>
+    <w:lsdException w:name="Colorful Shading Accent 4" w:uiPriority="71"/>
+    <w:lsdException w:name="Colorful List Accent 4" w:uiPriority="72"/>
+    <w:lsdException w:name="Colorful Grid Accent 4" w:uiPriority="73"/>
+    <w:lsdException w:name="Light Shading Accent 5" w:uiPriority="60"/>
+    <w:lsdException w:name="Light List Accent 5" w:uiPriority="61"/>
+    <w:lsdException w:name="Light Grid Accent 5" w:uiPriority="62"/>
+    <w:lsdException w:name="Medium Shading 1 Accent 5" w:uiPriority="63"/>
+    <w:lsdException w:name="Medium Shading 2 Accent 5" w:uiPriority="64"/>
+    <w:lsdException w:name="Medium List 1 Accent 5" w:uiPriority="65"/>
+    <w:lsdException w:name="Medium List 2 Accent 5" w:uiPriority="66"/>
+    <w:lsdException w:name="Medium Grid 1 Accent 5" w:uiPriority="67"/>
+    <w:lsdException w:name="Medium Grid 2 Accent 5" w:uiPriority="68"/>
+    <w:lsdException w:name="Medium Grid 3 Accent 5" w:uiPriority="69"/>
+    <w:lsdException w:name="Dark List Accent 5" w:uiPriority="70"/>
+    <w:lsdException w:name="Colorful Shading Accent 5" w:uiPriority="71"/>
+    <w:lsdException w:name="Colorful List Accent 5" w:uiPriority="72"/>
+    <w:lsdException w:name="Colorful Grid Accent 5" w:uiPriority="73"/>
+    <w:lsdException w:name="Light Shading Accent 6" w:uiPriority="60"/>
+    <w:lsdException w:name="Light List Accent 6" w:uiPriority="61"/>
+    <w:lsdException w:name="Light Grid Accent 6" w:uiPriority="62"/>
+    <w:lsdException w:name="Medium Shading 1 Accent 6" w:uiPriority="63"/>
+    <w:lsdException w:name="Medium Shading 2 Accent 6" w:uiPriority="64"/>
+    <w:lsdException w:name="Medium List 1 Accent 6" w:uiPriority="65"/>
+    <w:lsdException w:name="Medium List 2 Accent 6" w:uiPriority="66"/>
+    <w:lsdException w:name="Medium Grid 1 Accent 6" w:uiPriority="67"/>
+    <w:lsdException w:name="Medium Grid 2 Accent 6" w:uiPriority="68"/>
+    <w:lsdException w:name="Medium Grid 3 Accent 6" w:uiPriority="69"/>
+    <w:lsdException w:name="Dark List Accent 6" w:uiPriority="70"/>
+    <w:lsdException w:name="Colorful Shading Accent 6" w:uiPriority="71"/>
+    <w:lsdException w:name="Colorful List Accent 6" w:uiPriority="72"/>
+    <w:lsdException w:name="Colorful Grid Accent 6" w:uiPriority="73"/>
+    <w:lsdException w:name="Subtle Emphasis" w:uiPriority="19" w:qFormat="1"/>
+    <w:lsdException w:name="Intense Emphasis" w:uiPriority="21" w:qFormat="1"/>
+    <w:lsdException w:name="Subtle Reference" w:uiPriority="31" w:qFormat="1"/>
+    <w:lsdException w:name="Intense Reference" w:uiPriority="32" w:qFormat="1"/>
+    <w:lsdException w:name="Book Title" w:uiPriority="33" w:qFormat="1"/>
+    <w:lsdException w:name="Bibliography" w:semiHidden="1" w:uiPriority="37" w:unhideWhenUsed="1"/>
+    <w:lsdException w:name="TOC Heading" w:semiHidden="1" w:uiPriority="39" w:unhideWhenUsed="1" w:qFormat="1"/>
+    <w:lsdException w:name="Grid Table 4" w:uiPriority="49"/>
+    <w:lsdException w:name="Grid Table 5 Dark" w:uiPriority="50"/>
+    <w:lsdException w:name="Grid Table 6 Colorful" w:uiPriority="51"/>
+    <w:lsdException w:name="Grid Table 7 Colorful" w:uiPriority="52"/>
+    <w:lsdException w:name="Grid Table 1 Light Accent 1" w:uiPriority="46"/>
+    <w:lsdException w:name="Grid Table 2 Accent 1" w:uiPriority="47"/>
+    <w:lsdException w:name="Grid Table 3 Accent 1" w:uiPriority="48"/>
+    <w:lsdException w:name="Grid Table 4 Accent 1" w:uiPriority="49"/>
+    <w:lsdException w:name="Grid Table 5 Dark Accent 1" w:uiPriority="50"/>
+    <w:lsdException w:name="Grid Table 6 Colorful Accent 1" w:uiPriority="51"/>
+    <w:lsdException w:name="Grid Table 7 Colorful Accent 1" w:uiPriority="52"/>
+    <w:lsdException w:name="Grid Table 1 Light Accent 2" w:uiPriority="46"/>
+    <w:lsdException w:name="Grid Table 2 Accent 2" w:uiPriority="47"/>
+    <w:lsdException w:name="Grid Table 3 Accent 2" w:uiPriority="48"/>
+    <w:lsdException w:name="Grid Table 4 Accent 2" w:uiPriority="49"/>
+    <w:lsdException w:name="Grid Table 5 Dark Accent 2" w:uiPriority="50"/>
+    <w:lsdException w:name="Grid Table 6 Colorful Accent 2" w:uiPriority="51"/>
+    <w:lsdException w:name="Grid Table 7 Colorful Accent 2" w:uiPriority="52"/>
+    <w:lsdException w:name="Grid Table 1 Light Accent 3" w:uiPriority="46"/>
+    <w:lsdException w:name="Grid Table 2 Accent 3" w:uiPriority="47"/>
+    <w:lsdException w:name="Grid Table 3 Accent 3" w:uiPriority="48"/>
+    <w:lsdException w:name="Grid Table 4 Accent 3" w:uiPriority="49"/>
+    <w:lsdException w:name="Grid Table 5 Dark Accent 3" w:uiPriority="50"/>
+    <w:lsdException w:name="Grid Table 6 Colorful Accent 3" w:uiPriority="51"/>
+    <w:lsdException w:name="Grid Table 7 Colorful Accent 3" w:uiPriority="52"/>
+    <w:lsdException w:name="Grid Table 1 Light Accent 4" w:uiPriority="46"/>
+    <w:lsdException w:name="Grid Table 2 Accent 4" w:uiPriority="47"/>
+    <w:lsdException w:name="Grid Table 3 Accent 4" w:uiPriority="48"/>
+    <w:lsdException w:name="Grid Table 4 Accent 4" w:uiPriority="49"/>
+    <w:lsdException w:name="Grid Table 5 Dark Accent 4" w:uiPriority="50"/>
+    <w:lsdException w:name="Grid Table 6 Colorful Accent 4" w:uiPriority="51"/>
+    <w:lsdException w:name="Grid Table 7 Colorful Accent 4" w:uiPriority="52"/>
+    <w:lsdException w:name="Grid Table 1 Light Accent 5" w:uiPriority="46"/>
+    <w:lsdException w:name="Grid Table 2 Accent 5" w:uiPriority="47"/>
+    <w:lsdException w:name="Grid Table 3 Accent 5" w:uiPriority="48"/>
+    <w:lsdException w:name="Grid Table 4 Accent 5" w:uiPriority="49"/>
+    <w:lsdException w:name="Grid Table 5 Dark Accent 5" w:uiPriority="50"/>
+    <w:lsdException w:name="Grid Table 6 Colorful Accent 5" w:uiPriority="51"/>
+    <w:lsdException w:name="Grid Table 7 Colorful Accent 5" w:uiPriority="52"/>
+    <w:lsdException w:name="Grid Table 1 Light Accent 6" w:uiPriority="46"/>
+    <w:lsdException w:name="Grid Table 2 Accent 6" w:uiPriority="47"/>
+    <w:lsdException w:name="Grid Table 3 Accent 6" w:uiPriority="48"/>
+    <w:lsdException w:name="Grid Table 4 Accent 6" w:uiPriority="49"/>
+    <w:lsdException w:name="Grid Table 5 Dark Accent 6" w:uiPriority="50"/>
+    <w:lsdException w:name="Grid Table 6 Colorful Accent 6" w:uiPriority="51"/>
+    <w:lsdException w:name="Grid Table 7 Colorful Accent 6" w:uiPriority="52"/>
+    <w:lsdException w:name="List Table 1 Light" w:uiPriority="46"/>
+    <w:lsdException w:name="List Table 2" w:uiPriority="47"/>
+    <w:lsdException w:name="List Table 3" w:uiPriority="48"/>
+    <w:lsdException w:name="List Table 4" w:uiPriority="49"/>
+    <w:lsdException w:name="List Table 5 Dark" w:uiPriority="50"/>
+    <w:lsdException w:name="List Table 6 Colorful" w:uiPriority="51"/>
+    <w:lsdException w:name="List Table 7 Colorful" w:uiPriority="52"/>
+    <w:lsdException w:name="List Table 1 Light Accent 1" w:uiPriority="46"/>
+    <w:lsdException w:name="List Table 2 Accent 1" w:uiPriority="47"/>
+    <w:lsdException w:name="List Table 3 Accent 1" w:uiPriority="48"/>
+    <w:lsdException w:name="List Table 4 Accent 1" w:uiPriority="49"/>
+    <w:lsdException w:name="List Table 5 Dark Accent 1" w:uiPriority="50"/>
+    <w:lsdException w:name="List Table 6 Colorful Accent 1" w:uiPriority="51"/>
+    <w:lsdException w:name="List Table 7 Colorful Accent 1" w:uiPriority="52"/>
+    <w:lsdException w:name="List Table 1 Light Accent 2" w:uiPriority="46"/>
+    <w:lsdException w:name="List Table 2 Accent 2" w:uiPriority="47"/>
+    <w:lsdException w:name="List Table 3 Accent 2" w:uiPriority="48"/>
+    <w:lsdException w:name="List Table 4 Accent 2" w:uiPriority="49"/>
+    <w:lsdException w:name="List Table 5 Dark Accent 2" w:uiPriority="50"/>
+    <w:lsdException w:name="List Table 6 Colorful Accent 2" w:uiPriority="51"/>
+    <w:lsdException w:name="List Table 7 Colorful Accent 2" w:uiPriority="52"/>
+    <w:lsdException w:name="List Table 1 Light Accent 3" w:uiPriority="46"/>
+    <w:lsdException w:name="List Table 2 Accent 3" w:uiPriority="47"/>
+    <w:lsdException w:name="List Table 3 Accent 3" w:uiPriority="48"/>
+    <w:lsdException w:name="List Table 4 Accent 3" w:uiPriority="49"/>
+    <w:lsdException w:name="List Table 5 Dark Accent 3" w:uiPriority="50"/>
+    <w:lsdException w:name="List Table 6 Colorful Accent 3" w:uiPriority="51"/>
+    <w:lsdException w:name="List Table 7 Colorful Accent 3" w:uiPriority="52"/>
+    <w:lsdException w:name="List Table 1 Light Accent 4" w:uiPriority="46"/>
+    <w:lsdException w:name="List Table 2 Accent 4" w:uiPriority="47"/>
+    <w:lsdException w:name="List Table 3 Accent 4" w:uiPriority="48"/>
+    <w:lsdException w:name="List Table 4 Accent 4" w:uiPriority="49"/>
+    <w:lsdException w:name="List Table 5 Dark Accent 4" w:uiPriority="50"/>
+    <w:lsdException w:name="List Table 6 Colorful Accent 4" w:uiPriority="51"/>
+    <w:lsdException w:name="List Table 7 Colorful Accent 4" w:uiPriority="52"/>
+    <w:lsdException w:name="List Table 1 Light Accent 5" w:uiPriority="46"/>
+    <w:lsdException w:name="List Table 2 Accent 5" w:uiPriority="47"/>
+    <w:lsdException w:name="List Table 3 Accent 5" w:uiPriority="48"/>
+    <w:lsdException w:name="List Table 4 Accent 5" w:uiPriority="49"/>
+    <w:lsdException w:name="List Table 5 Dark Accent 5" w:uiPriority="50"/>
+    <w:lsdException w:name="List Table 6 Colorful Accent 5" w:uiPriority="51"/>
+    <w:lsdException w:name="List Table 7 Colorful Accent 5" w:uiPriority="52"/>
+    <w:lsdException w:name="List Table 1 Light Accent 6" w:uiPriority="46"/>
+    <w:lsdException w:name="List Table 2 Accent 6" w:uiPriority="47"/>
+    <w:lsdException w:name="List Table 3 Accent 6" w:uiPriority="48"/>
+    <w:lsdException w:name="List Table 4 Accent 6" w:uiPriority="49"/>
+    <w:lsdException w:name="List Table 5 Dark Accent 6" w:uiPriority="50"/>
+    <w:lsdException w:name="List Table 6 Colorful Accent 6" w:uiPriority="51"/>
+    <w:lsdException w:name="List Table 7 Colorful Accent 6" w:uiPriority="52"/>
   </w:latentStyles>
   <w:style w:type="paragraph" w:default="1" w:styleId="Normal">
     <w:name w:val="Normal"/>
@@ -16392,7 +16682,6 @@
       <w:spacing w:after="0" w:line="240" w:lineRule="auto"/>
     </w:pPr>
     <w:tblPr>
-      <w:tblInd w:w="0" w:type="dxa"/>
       <w:tblBorders>
         <w:top w:val="single" w:sz="4" w:space="0" w:color="auto"/>
         <w:left w:val="single" w:sz="4" w:space="0" w:color="auto"/>
@@ -16401,783 +16690,6 @@
         <w:insideH w:val="single" w:sz="4" w:space="0" w:color="auto"/>
         <w:insideV w:val="single" w:sz="4" w:space="0" w:color="auto"/>
       </w:tblBorders>
-      <w:tblCellMar>
-        <w:top w:w="0" w:type="dxa"/>
-        <w:left w:w="108" w:type="dxa"/>
-        <w:bottom w:w="0" w:type="dxa"/>
-        <w:right w:w="108" w:type="dxa"/>
-      </w:tblCellMar>
-    </w:tblPr>
-  </w:style>
-  <w:style w:type="paragraph" w:styleId="Caption">
-    <w:name w:val="caption"/>
-    <w:basedOn w:val="Normal"/>
-    <w:next w:val="Normal"/>
-    <w:uiPriority w:val="35"/>
-    <w:unhideWhenUsed/>
-    <w:qFormat/>
-    <w:rsid w:val="0064782D"/>
-    <w:pPr>
-      <w:spacing w:after="200" w:line="240" w:lineRule="auto"/>
-    </w:pPr>
-    <w:rPr>
-      <w:i/>
-      <w:iCs/>
-      <w:color w:val="44546A" w:themeColor="text2"/>
-      <w:sz w:val="18"/>
-      <w:szCs w:val="18"/>
-    </w:rPr>
-  </w:style>
-  <w:style w:type="character" w:styleId="FollowedHyperlink">
-    <w:name w:val="FollowedHyperlink"/>
-    <w:basedOn w:val="DefaultParagraphFont"/>
-    <w:uiPriority w:val="99"/>
-    <w:semiHidden/>
-    <w:unhideWhenUsed/>
-    <w:rsid w:val="004F1FFC"/>
-    <w:rPr>
-      <w:color w:val="954F72" w:themeColor="followedHyperlink"/>
-      <w:u w:val="single"/>
-    </w:rPr>
-  </w:style>
-  <w:style w:type="paragraph" w:customStyle="1" w:styleId="TableContents">
-    <w:name w:val="Table Contents"/>
-    <w:basedOn w:val="Normal"/>
-    <w:rsid w:val="00C819FE"/>
-    <w:pPr>
-      <w:widowControl w:val="0"/>
-      <w:suppressLineNumbers/>
-      <w:suppressAutoHyphens/>
-      <w:spacing w:after="0" w:line="240" w:lineRule="auto"/>
-    </w:pPr>
-    <w:rPr>
-      <w:rFonts w:ascii="Liberation Serif" w:eastAsia="Droid Sans Fallback" w:hAnsi="Liberation Serif" w:cs="FreeSans"/>
-      <w:color w:val="00000A"/>
-      <w:sz w:val="24"/>
-      <w:szCs w:val="24"/>
-      <w:lang w:eastAsia="zh-CN" w:bidi="hi-IN"/>
-    </w:rPr>
-  </w:style>
-  <w:style w:type="paragraph" w:customStyle="1" w:styleId="TableHeading">
-    <w:name w:val="Table Heading"/>
-    <w:basedOn w:val="TableContents"/>
-    <w:rsid w:val="00C819FE"/>
-    <w:pPr>
-      <w:jc w:val="center"/>
-    </w:pPr>
-    <w:rPr>
-      <w:b/>
-      <w:bCs/>
-    </w:rPr>
-  </w:style>
-  <w:style w:type="paragraph" w:styleId="Revision">
-    <w:name w:val="Revision"/>
-    <w:hidden/>
-    <w:uiPriority w:val="99"/>
-    <w:semiHidden/>
-    <w:rsid w:val="00367C3C"/>
-    <w:pPr>
-      <w:spacing w:after="0" w:line="240" w:lineRule="auto"/>
-    </w:pPr>
-  </w:style>
-</w:styles>
-</file>
-
-<file path=word/stylesWithEffects.xml><?xml version="1.0" encoding="utf-8"?>
-<w:styles xmlns:wpc="http://schemas.microsoft.com/office/word/2010/wordprocessingCanvas" xmlns:mo="http://schemas.microsoft.com/office/mac/office/2008/main" xmlns:mc="http://schemas.openxmlformats.org/markup-compatibility/2006" xmlns:mv="urn:schemas-microsoft-com:mac:vml" xmlns:o="urn:schemas-microsoft-com:office:office" xmlns:r="http://schemas.openxmlformats.org/officeDocument/2006/relationships" xmlns:m="http://schemas.openxmlformats.org/officeDocument/2006/math" xmlns:v="urn:schemas-microsoft-com:vml" xmlns:wp14="http://schemas.microsoft.com/office/word/2010/wordprocessingDrawing" xmlns:wp="http://schemas.openxmlformats.org/drawingml/2006/wordprocessingDrawing" xmlns:w10="urn:schemas-microsoft-com:office:word" xmlns:w="http://schemas.openxmlformats.org/wordprocessingml/2006/main" xmlns:w14="http://schemas.microsoft.com/office/word/2010/wordml" xmlns:wpg="http://schemas.microsoft.com/office/word/2010/wordprocessingGroup" xmlns:wpi="http://schemas.microsoft.com/office/word/2010/wordprocessingInk" xmlns:wne="http://schemas.microsoft.com/office/word/2006/wordml" xmlns:wps="http://schemas.microsoft.com/office/word/2010/wordprocessingShape" mc:Ignorable="w14 wp14">
-  <w:docDefaults>
-    <w:rPrDefault>
-      <w:rPr>
-        <w:rFonts w:asciiTheme="minorHAnsi" w:eastAsiaTheme="minorHAnsi" w:hAnsiTheme="minorHAnsi" w:cstheme="minorBidi"/>
-        <w:sz w:val="22"/>
-        <w:szCs w:val="22"/>
-        <w:lang w:val="en-US" w:eastAsia="en-US" w:bidi="ar-SA"/>
-      </w:rPr>
-    </w:rPrDefault>
-    <w:pPrDefault>
-      <w:pPr>
-        <w:spacing w:after="160" w:line="259" w:lineRule="auto"/>
-      </w:pPr>
-    </w:pPrDefault>
-  </w:docDefaults>
-  <w:latentStyles w:defLockedState="0" w:defUIPriority="99" w:defSemiHidden="1" w:defUnhideWhenUsed="1" w:defQFormat="0" w:count="276">
-    <w:lsdException w:name="Normal" w:semiHidden="0" w:uiPriority="0" w:unhideWhenUsed="0" w:qFormat="1"/>
-    <w:lsdException w:name="heading 1" w:semiHidden="0" w:uiPriority="9" w:unhideWhenUsed="0" w:qFormat="1"/>
-    <w:lsdException w:name="heading 2" w:uiPriority="9" w:qFormat="1"/>
-    <w:lsdException w:name="heading 3" w:uiPriority="9" w:qFormat="1"/>
-    <w:lsdException w:name="heading 4" w:uiPriority="9" w:qFormat="1"/>
-    <w:lsdException w:name="heading 5" w:uiPriority="9" w:qFormat="1"/>
-    <w:lsdException w:name="heading 6" w:uiPriority="9" w:qFormat="1"/>
-    <w:lsdException w:name="heading 7" w:uiPriority="9" w:qFormat="1"/>
-    <w:lsdException w:name="heading 8" w:uiPriority="9" w:qFormat="1"/>
-    <w:lsdException w:name="heading 9" w:uiPriority="9" w:qFormat="1"/>
-    <w:lsdException w:name="toc 1" w:uiPriority="39"/>
-    <w:lsdException w:name="toc 2" w:uiPriority="39"/>
-    <w:lsdException w:name="toc 3" w:uiPriority="39"/>
-    <w:lsdException w:name="toc 4" w:uiPriority="39"/>
-    <w:lsdException w:name="toc 5" w:uiPriority="39"/>
-    <w:lsdException w:name="toc 6" w:uiPriority="39"/>
-    <w:lsdException w:name="toc 7" w:uiPriority="39"/>
-    <w:lsdException w:name="toc 8" w:uiPriority="39"/>
-    <w:lsdException w:name="toc 9" w:uiPriority="39"/>
-    <w:lsdException w:name="caption" w:uiPriority="35" w:qFormat="1"/>
-    <w:lsdException w:name="Title" w:semiHidden="0" w:uiPriority="10" w:unhideWhenUsed="0" w:qFormat="1"/>
-    <w:lsdException w:name="Default Paragraph Font" w:uiPriority="1"/>
-    <w:lsdException w:name="Subtitle" w:semiHidden="0" w:uiPriority="11" w:unhideWhenUsed="0" w:qFormat="1"/>
-    <w:lsdException w:name="Strong" w:semiHidden="0" w:uiPriority="22" w:unhideWhenUsed="0" w:qFormat="1"/>
-    <w:lsdException w:name="Emphasis" w:semiHidden="0" w:uiPriority="20" w:unhideWhenUsed="0" w:qFormat="1"/>
-    <w:lsdException w:name="Table Grid" w:semiHidden="0" w:uiPriority="39" w:unhideWhenUsed="0"/>
-    <w:lsdException w:name="Note Level 1" w:semiHidden="0" w:unhideWhenUsed="0"/>
-    <w:lsdException w:name="Note Level 2" w:semiHidden="0" w:unhideWhenUsed="0"/>
-    <w:lsdException w:name="Note Level 3" w:semiHidden="0" w:unhideWhenUsed="0"/>
-    <w:lsdException w:name="Note Level 4" w:semiHidden="0" w:unhideWhenUsed="0"/>
-    <w:lsdException w:name="Note Level 5" w:semiHidden="0" w:unhideWhenUsed="0"/>
-    <w:lsdException w:name="Note Level 6" w:semiHidden="0" w:unhideWhenUsed="0"/>
-    <w:lsdException w:name="Note Level 7" w:semiHidden="0" w:unhideWhenUsed="0"/>
-    <w:lsdException w:name="Note Level 8" w:semiHidden="0" w:unhideWhenUsed="0"/>
-    <w:lsdException w:name="Note Level 9" w:semiHidden="0" w:unhideWhenUsed="0"/>
-    <w:lsdException w:name="Placeholder Text" w:unhideWhenUsed="0"/>
-    <w:lsdException w:name="No Spacing" w:semiHidden="0" w:uiPriority="1" w:unhideWhenUsed="0" w:qFormat="1"/>
-    <w:lsdException w:name="Light Shading" w:semiHidden="0" w:uiPriority="60" w:unhideWhenUsed="0"/>
-    <w:lsdException w:name="Light List" w:semiHidden="0" w:uiPriority="61" w:unhideWhenUsed="0"/>
-    <w:lsdException w:name="Light Grid" w:semiHidden="0" w:uiPriority="62" w:unhideWhenUsed="0"/>
-    <w:lsdException w:name="Medium Shading 1" w:semiHidden="0" w:uiPriority="63" w:unhideWhenUsed="0"/>
-    <w:lsdException w:name="Medium Shading 2" w:semiHidden="0" w:uiPriority="64" w:unhideWhenUsed="0"/>
-    <w:lsdException w:name="Medium List 1" w:semiHidden="0" w:uiPriority="65" w:unhideWhenUsed="0"/>
-    <w:lsdException w:name="Medium List 2" w:semiHidden="0" w:uiPriority="66" w:unhideWhenUsed="0"/>
-    <w:lsdException w:name="Medium Grid 1" w:semiHidden="0" w:uiPriority="67" w:unhideWhenUsed="0"/>
-    <w:lsdException w:name="Medium Grid 2" w:semiHidden="0" w:uiPriority="68" w:unhideWhenUsed="0"/>
-    <w:lsdException w:name="Medium Grid 3" w:semiHidden="0" w:uiPriority="69" w:unhideWhenUsed="0"/>
-    <w:lsdException w:name="Dark List" w:semiHidden="0" w:uiPriority="70" w:unhideWhenUsed="0"/>
-    <w:lsdException w:name="Colorful Shading" w:semiHidden="0" w:uiPriority="71" w:unhideWhenUsed="0"/>
-    <w:lsdException w:name="Colorful List" w:semiHidden="0" w:uiPriority="72" w:unhideWhenUsed="0"/>
-    <w:lsdException w:name="Colorful Grid" w:semiHidden="0" w:uiPriority="73" w:unhideWhenUsed="0"/>
-    <w:lsdException w:name="Light Shading Accent 1" w:semiHidden="0" w:uiPriority="60" w:unhideWhenUsed="0"/>
-    <w:lsdException w:name="Light List Accent 1" w:semiHidden="0" w:uiPriority="61" w:unhideWhenUsed="0"/>
-    <w:lsdException w:name="Light Grid Accent 1" w:semiHidden="0" w:uiPriority="62" w:unhideWhenUsed="0"/>
-    <w:lsdException w:name="Medium Shading 1 Accent 1" w:semiHidden="0" w:uiPriority="63" w:unhideWhenUsed="0"/>
-    <w:lsdException w:name="Medium Shading 2 Accent 1" w:semiHidden="0" w:uiPriority="64" w:unhideWhenUsed="0"/>
-    <w:lsdException w:name="Medium List 1 Accent 1" w:semiHidden="0" w:uiPriority="65" w:unhideWhenUsed="0"/>
-    <w:lsdException w:name="Revision" w:unhideWhenUsed="0"/>
-    <w:lsdException w:name="List Paragraph" w:semiHidden="0" w:uiPriority="34" w:unhideWhenUsed="0" w:qFormat="1"/>
-    <w:lsdException w:name="Quote" w:semiHidden="0" w:uiPriority="29" w:unhideWhenUsed="0" w:qFormat="1"/>
-    <w:lsdException w:name="Intense Quote" w:semiHidden="0" w:uiPriority="30" w:unhideWhenUsed="0" w:qFormat="1"/>
-    <w:lsdException w:name="Medium List 2 Accent 1" w:semiHidden="0" w:uiPriority="66" w:unhideWhenUsed="0"/>
-    <w:lsdException w:name="Medium Grid 1 Accent 1" w:semiHidden="0" w:uiPriority="67" w:unhideWhenUsed="0"/>
-    <w:lsdException w:name="Medium Grid 2 Accent 1" w:semiHidden="0" w:uiPriority="68" w:unhideWhenUsed="0"/>
-    <w:lsdException w:name="Medium Grid 3 Accent 1" w:semiHidden="0" w:uiPriority="69" w:unhideWhenUsed="0"/>
-    <w:lsdException w:name="Dark List Accent 1" w:semiHidden="0" w:uiPriority="70" w:unhideWhenUsed="0"/>
-    <w:lsdException w:name="Colorful Shading Accent 1" w:semiHidden="0" w:uiPriority="71" w:unhideWhenUsed="0"/>
-    <w:lsdException w:name="Colorful List Accent 1" w:semiHidden="0" w:uiPriority="72" w:unhideWhenUsed="0"/>
-    <w:lsdException w:name="Colorful Grid Accent 1" w:semiHidden="0" w:uiPriority="73" w:unhideWhenUsed="0"/>
-    <w:lsdException w:name="Light Shading Accent 2" w:semiHidden="0" w:uiPriority="60" w:unhideWhenUsed="0"/>
-    <w:lsdException w:name="Light List Accent 2" w:semiHidden="0" w:uiPriority="61" w:unhideWhenUsed="0"/>
-    <w:lsdException w:name="Light Grid Accent 2" w:semiHidden="0" w:uiPriority="62" w:unhideWhenUsed="0"/>
-    <w:lsdException w:name="Medium Shading 1 Accent 2" w:semiHidden="0" w:uiPriority="63" w:unhideWhenUsed="0"/>
-    <w:lsdException w:name="Medium Shading 2 Accent 2" w:semiHidden="0" w:uiPriority="64" w:unhideWhenUsed="0"/>
-    <w:lsdException w:name="Medium List 1 Accent 2" w:semiHidden="0" w:uiPriority="65" w:unhideWhenUsed="0"/>
-    <w:lsdException w:name="Medium List 2 Accent 2" w:semiHidden="0" w:uiPriority="66" w:unhideWhenUsed="0"/>
-    <w:lsdException w:name="Medium Grid 1 Accent 2" w:semiHidden="0" w:uiPriority="67" w:unhideWhenUsed="0"/>
-    <w:lsdException w:name="Medium Grid 2 Accent 2" w:semiHidden="0" w:uiPriority="68" w:unhideWhenUsed="0"/>
-    <w:lsdException w:name="Medium Grid 3 Accent 2" w:semiHidden="0" w:uiPriority="69" w:unhideWhenUsed="0"/>
-    <w:lsdException w:name="Dark List Accent 2" w:semiHidden="0" w:uiPriority="70" w:unhideWhenUsed="0"/>
-    <w:lsdException w:name="Colorful Shading Accent 2" w:semiHidden="0" w:uiPriority="71" w:unhideWhenUsed="0"/>
-    <w:lsdException w:name="Colorful List Accent 2" w:semiHidden="0" w:uiPriority="72" w:unhideWhenUsed="0"/>
-    <w:lsdException w:name="Colorful Grid Accent 2" w:semiHidden="0" w:uiPriority="73" w:unhideWhenUsed="0"/>
-    <w:lsdException w:name="Light Shading Accent 3" w:semiHidden="0" w:uiPriority="60" w:unhideWhenUsed="0"/>
-    <w:lsdException w:name="Light List Accent 3" w:semiHidden="0" w:uiPriority="61" w:unhideWhenUsed="0"/>
-    <w:lsdException w:name="Light Grid Accent 3" w:semiHidden="0" w:uiPriority="62" w:unhideWhenUsed="0"/>
-    <w:lsdException w:name="Medium Shading 1 Accent 3" w:semiHidden="0" w:uiPriority="63" w:unhideWhenUsed="0"/>
-    <w:lsdException w:name="Medium Shading 2 Accent 3" w:semiHidden="0" w:uiPriority="64" w:unhideWhenUsed="0"/>
-    <w:lsdException w:name="Medium List 1 Accent 3" w:semiHidden="0" w:uiPriority="65" w:unhideWhenUsed="0"/>
-    <w:lsdException w:name="Medium List 2 Accent 3" w:semiHidden="0" w:uiPriority="66" w:unhideWhenUsed="0"/>
-    <w:lsdException w:name="Medium Grid 1 Accent 3" w:semiHidden="0" w:uiPriority="67" w:unhideWhenUsed="0"/>
-    <w:lsdException w:name="Medium Grid 2 Accent 3" w:semiHidden="0" w:uiPriority="68" w:unhideWhenUsed="0"/>
-    <w:lsdException w:name="Medium Grid 3 Accent 3" w:semiHidden="0" w:uiPriority="69" w:unhideWhenUsed="0"/>
-    <w:lsdException w:name="Dark List Accent 3" w:semiHidden="0" w:uiPriority="70" w:unhideWhenUsed="0"/>
-    <w:lsdException w:name="Colorful Shading Accent 3" w:semiHidden="0" w:uiPriority="71" w:unhideWhenUsed="0"/>
-    <w:lsdException w:name="Colorful List Accent 3" w:semiHidden="0" w:uiPriority="72" w:unhideWhenUsed="0"/>
-    <w:lsdException w:name="Colorful Grid Accent 3" w:semiHidden="0" w:uiPriority="73" w:unhideWhenUsed="0"/>
-    <w:lsdException w:name="Light Shading Accent 4" w:semiHidden="0" w:uiPriority="60" w:unhideWhenUsed="0"/>
-    <w:lsdException w:name="Light List Accent 4" w:semiHidden="0" w:uiPriority="61" w:unhideWhenUsed="0"/>
-    <w:lsdException w:name="Light Grid Accent 4" w:semiHidden="0" w:uiPriority="62" w:unhideWhenUsed="0"/>
-    <w:lsdException w:name="Medium Shading 1 Accent 4" w:semiHidden="0" w:uiPriority="63" w:unhideWhenUsed="0"/>
-    <w:lsdException w:name="Medium Shading 2 Accent 4" w:semiHidden="0" w:uiPriority="64" w:unhideWhenUsed="0"/>
-    <w:lsdException w:name="Medium List 1 Accent 4" w:semiHidden="0" w:uiPriority="65" w:unhideWhenUsed="0"/>
-    <w:lsdException w:name="Medium List 2 Accent 4" w:semiHidden="0" w:uiPriority="66" w:unhideWhenUsed="0"/>
-    <w:lsdException w:name="Medium Grid 1 Accent 4" w:semiHidden="0" w:uiPriority="67" w:unhideWhenUsed="0"/>
-    <w:lsdException w:name="Medium Grid 2 Accent 4" w:semiHidden="0" w:uiPriority="68" w:unhideWhenUsed="0"/>
-    <w:lsdException w:name="Medium Grid 3 Accent 4" w:semiHidden="0" w:uiPriority="69" w:unhideWhenUsed="0"/>
-    <w:lsdException w:name="Dark List Accent 4" w:semiHidden="0" w:uiPriority="70" w:unhideWhenUsed="0"/>
-    <w:lsdException w:name="Colorful Shading Accent 4" w:semiHidden="0" w:uiPriority="71" w:unhideWhenUsed="0"/>
-    <w:lsdException w:name="Colorful List Accent 4" w:semiHidden="0" w:uiPriority="72" w:unhideWhenUsed="0"/>
-    <w:lsdException w:name="Colorful Grid Accent 4" w:semiHidden="0" w:uiPriority="73" w:unhideWhenUsed="0"/>
-    <w:lsdException w:name="Light Shading Accent 5" w:semiHidden="0" w:uiPriority="60" w:unhideWhenUsed="0"/>
-    <w:lsdException w:name="Light List Accent 5" w:semiHidden="0" w:uiPriority="61" w:unhideWhenUsed="0"/>
-    <w:lsdException w:name="Light Grid Accent 5" w:semiHidden="0" w:uiPriority="62" w:unhideWhenUsed="0"/>
-    <w:lsdException w:name="Medium Shading 1 Accent 5" w:semiHidden="0" w:uiPriority="63" w:unhideWhenUsed="0"/>
-    <w:lsdException w:name="Medium Shading 2 Accent 5" w:semiHidden="0" w:uiPriority="64" w:unhideWhenUsed="0"/>
-    <w:lsdException w:name="Medium List 1 Accent 5" w:semiHidden="0" w:uiPriority="65" w:unhideWhenUsed="0"/>
-    <w:lsdException w:name="Medium List 2 Accent 5" w:semiHidden="0" w:uiPriority="66" w:unhideWhenUsed="0"/>
-    <w:lsdException w:name="Medium Grid 1 Accent 5" w:semiHidden="0" w:uiPriority="67" w:unhideWhenUsed="0"/>
-    <w:lsdException w:name="Medium Grid 2 Accent 5" w:semiHidden="0" w:uiPriority="68" w:unhideWhenUsed="0"/>
-    <w:lsdException w:name="Medium Grid 3 Accent 5" w:semiHidden="0" w:uiPriority="69" w:unhideWhenUsed="0"/>
-    <w:lsdException w:name="Dark List Accent 5" w:semiHidden="0" w:uiPriority="70" w:unhideWhenUsed="0"/>
-    <w:lsdException w:name="Colorful Shading Accent 5" w:semiHidden="0" w:uiPriority="71" w:unhideWhenUsed="0"/>
-    <w:lsdException w:name="Colorful List Accent 5" w:semiHidden="0" w:uiPriority="72" w:unhideWhenUsed="0"/>
-    <w:lsdException w:name="Colorful Grid Accent 5" w:semiHidden="0" w:uiPriority="73" w:unhideWhenUsed="0"/>
-    <w:lsdException w:name="Light Shading Accent 6" w:semiHidden="0" w:uiPriority="60" w:unhideWhenUsed="0"/>
-    <w:lsdException w:name="Light List Accent 6" w:semiHidden="0" w:uiPriority="61" w:unhideWhenUsed="0"/>
-    <w:lsdException w:name="Light Grid Accent 6" w:semiHidden="0" w:uiPriority="62" w:unhideWhenUsed="0"/>
-    <w:lsdException w:name="Medium Shading 1 Accent 6" w:semiHidden="0" w:uiPriority="63" w:unhideWhenUsed="0"/>
-    <w:lsdException w:name="Medium Shading 2 Accent 6" w:semiHidden="0" w:uiPriority="64" w:unhideWhenUsed="0"/>
-    <w:lsdException w:name="Medium List 1 Accent 6" w:semiHidden="0" w:uiPriority="65" w:unhideWhenUsed="0"/>
-    <w:lsdException w:name="Medium List 2 Accent 6" w:semiHidden="0" w:uiPriority="66" w:unhideWhenUsed="0"/>
-    <w:lsdException w:name="Medium Grid 1 Accent 6" w:semiHidden="0" w:uiPriority="67" w:unhideWhenUsed="0"/>
-    <w:lsdException w:name="Medium Grid 2 Accent 6" w:semiHidden="0" w:uiPriority="68" w:unhideWhenUsed="0"/>
-    <w:lsdException w:name="Medium Grid 3 Accent 6" w:semiHidden="0" w:uiPriority="69" w:unhideWhenUsed="0"/>
-    <w:lsdException w:name="Dark List Accent 6" w:semiHidden="0" w:uiPriority="70" w:unhideWhenUsed="0"/>
-    <w:lsdException w:name="Colorful Shading Accent 6" w:semiHidden="0" w:uiPriority="71" w:unhideWhenUsed="0"/>
-    <w:lsdException w:name="Colorful List Accent 6" w:semiHidden="0" w:uiPriority="72" w:unhideWhenUsed="0"/>
-    <w:lsdException w:name="Colorful Grid Accent 6" w:semiHidden="0" w:uiPriority="73" w:unhideWhenUsed="0"/>
-    <w:lsdException w:name="Subtle Emphasis" w:semiHidden="0" w:uiPriority="19" w:unhideWhenUsed="0" w:qFormat="1"/>
-    <w:lsdException w:name="Intense Emphasis" w:semiHidden="0" w:uiPriority="21" w:unhideWhenUsed="0" w:qFormat="1"/>
-    <w:lsdException w:name="Subtle Reference" w:semiHidden="0" w:uiPriority="31" w:unhideWhenUsed="0" w:qFormat="1"/>
-    <w:lsdException w:name="Intense Reference" w:semiHidden="0" w:uiPriority="32" w:unhideWhenUsed="0" w:qFormat="1"/>
-    <w:lsdException w:name="Book Title" w:semiHidden="0" w:uiPriority="33" w:unhideWhenUsed="0" w:qFormat="1"/>
-    <w:lsdException w:name="Bibliography" w:uiPriority="37"/>
-    <w:lsdException w:name="TOC Heading" w:uiPriority="39" w:qFormat="1"/>
-  </w:latentStyles>
-  <w:style w:type="paragraph" w:default="1" w:styleId="Normal">
-    <w:name w:val="Normal"/>
-    <w:qFormat/>
-  </w:style>
-  <w:style w:type="paragraph" w:styleId="Heading1">
-    <w:name w:val="heading 1"/>
-    <w:basedOn w:val="Normal"/>
-    <w:next w:val="Normal"/>
-    <w:link w:val="Heading1Char"/>
-    <w:uiPriority w:val="9"/>
-    <w:qFormat/>
-    <w:rsid w:val="009A5121"/>
-    <w:pPr>
-      <w:keepNext/>
-      <w:keepLines/>
-      <w:numPr>
-        <w:numId w:val="1"/>
-      </w:numPr>
-      <w:spacing w:before="240" w:after="0"/>
-      <w:outlineLvl w:val="0"/>
-    </w:pPr>
-    <w:rPr>
-      <w:rFonts w:eastAsiaTheme="majorEastAsia" w:cstheme="majorBidi"/>
-      <w:sz w:val="28"/>
-      <w:szCs w:val="32"/>
-    </w:rPr>
-  </w:style>
-  <w:style w:type="paragraph" w:styleId="Heading2">
-    <w:name w:val="heading 2"/>
-    <w:basedOn w:val="Normal"/>
-    <w:next w:val="Normal"/>
-    <w:link w:val="Heading2Char"/>
-    <w:uiPriority w:val="9"/>
-    <w:unhideWhenUsed/>
-    <w:qFormat/>
-    <w:rsid w:val="007A152F"/>
-    <w:pPr>
-      <w:keepNext/>
-      <w:keepLines/>
-      <w:numPr>
-        <w:ilvl w:val="1"/>
-        <w:numId w:val="1"/>
-      </w:numPr>
-      <w:spacing w:before="40" w:after="0"/>
-      <w:outlineLvl w:val="1"/>
-    </w:pPr>
-    <w:rPr>
-      <w:rFonts w:asciiTheme="majorHAnsi" w:eastAsiaTheme="majorEastAsia" w:hAnsiTheme="majorHAnsi" w:cstheme="majorBidi"/>
-      <w:sz w:val="26"/>
-      <w:szCs w:val="26"/>
-    </w:rPr>
-  </w:style>
-  <w:style w:type="paragraph" w:styleId="Heading3">
-    <w:name w:val="heading 3"/>
-    <w:basedOn w:val="Normal"/>
-    <w:next w:val="Normal"/>
-    <w:link w:val="Heading3Char"/>
-    <w:uiPriority w:val="9"/>
-    <w:unhideWhenUsed/>
-    <w:qFormat/>
-    <w:rsid w:val="007A152F"/>
-    <w:pPr>
-      <w:keepNext/>
-      <w:keepLines/>
-      <w:numPr>
-        <w:ilvl w:val="2"/>
-        <w:numId w:val="1"/>
-      </w:numPr>
-      <w:spacing w:before="40" w:after="0"/>
-      <w:outlineLvl w:val="2"/>
-    </w:pPr>
-    <w:rPr>
-      <w:rFonts w:asciiTheme="majorHAnsi" w:eastAsiaTheme="majorEastAsia" w:hAnsiTheme="majorHAnsi" w:cstheme="majorBidi"/>
-      <w:sz w:val="24"/>
-      <w:szCs w:val="24"/>
-    </w:rPr>
-  </w:style>
-  <w:style w:type="paragraph" w:styleId="Heading4">
-    <w:name w:val="heading 4"/>
-    <w:basedOn w:val="Normal"/>
-    <w:next w:val="Normal"/>
-    <w:link w:val="Heading4Char"/>
-    <w:uiPriority w:val="9"/>
-    <w:unhideWhenUsed/>
-    <w:qFormat/>
-    <w:rsid w:val="007A152F"/>
-    <w:pPr>
-      <w:keepNext/>
-      <w:keepLines/>
-      <w:numPr>
-        <w:ilvl w:val="3"/>
-        <w:numId w:val="1"/>
-      </w:numPr>
-      <w:spacing w:before="40" w:after="0"/>
-      <w:outlineLvl w:val="3"/>
-    </w:pPr>
-    <w:rPr>
-      <w:rFonts w:asciiTheme="majorHAnsi" w:eastAsiaTheme="majorEastAsia" w:hAnsiTheme="majorHAnsi" w:cstheme="majorBidi"/>
-      <w:i/>
-      <w:iCs/>
-    </w:rPr>
-  </w:style>
-  <w:style w:type="paragraph" w:styleId="Heading5">
-    <w:name w:val="heading 5"/>
-    <w:basedOn w:val="Normal"/>
-    <w:next w:val="Normal"/>
-    <w:link w:val="Heading5Char"/>
-    <w:uiPriority w:val="9"/>
-    <w:semiHidden/>
-    <w:unhideWhenUsed/>
-    <w:qFormat/>
-    <w:rsid w:val="007A152F"/>
-    <w:pPr>
-      <w:keepNext/>
-      <w:keepLines/>
-      <w:numPr>
-        <w:ilvl w:val="4"/>
-        <w:numId w:val="1"/>
-      </w:numPr>
-      <w:spacing w:before="40" w:after="0"/>
-      <w:outlineLvl w:val="4"/>
-    </w:pPr>
-    <w:rPr>
-      <w:rFonts w:asciiTheme="majorHAnsi" w:eastAsiaTheme="majorEastAsia" w:hAnsiTheme="majorHAnsi" w:cstheme="majorBidi"/>
-    </w:rPr>
-  </w:style>
-  <w:style w:type="paragraph" w:styleId="Heading6">
-    <w:name w:val="heading 6"/>
-    <w:basedOn w:val="Normal"/>
-    <w:next w:val="Normal"/>
-    <w:link w:val="Heading6Char"/>
-    <w:uiPriority w:val="9"/>
-    <w:semiHidden/>
-    <w:unhideWhenUsed/>
-    <w:qFormat/>
-    <w:rsid w:val="007A152F"/>
-    <w:pPr>
-      <w:keepNext/>
-      <w:keepLines/>
-      <w:numPr>
-        <w:ilvl w:val="5"/>
-        <w:numId w:val="1"/>
-      </w:numPr>
-      <w:spacing w:before="40" w:after="0"/>
-      <w:outlineLvl w:val="5"/>
-    </w:pPr>
-    <w:rPr>
-      <w:rFonts w:asciiTheme="majorHAnsi" w:eastAsiaTheme="majorEastAsia" w:hAnsiTheme="majorHAnsi" w:cstheme="majorBidi"/>
-      <w:color w:val="1F4D78" w:themeColor="accent1" w:themeShade="7F"/>
-    </w:rPr>
-  </w:style>
-  <w:style w:type="paragraph" w:styleId="Heading7">
-    <w:name w:val="heading 7"/>
-    <w:basedOn w:val="Normal"/>
-    <w:next w:val="Normal"/>
-    <w:link w:val="Heading7Char"/>
-    <w:uiPriority w:val="9"/>
-    <w:semiHidden/>
-    <w:unhideWhenUsed/>
-    <w:qFormat/>
-    <w:rsid w:val="007A152F"/>
-    <w:pPr>
-      <w:keepNext/>
-      <w:keepLines/>
-      <w:numPr>
-        <w:ilvl w:val="6"/>
-        <w:numId w:val="1"/>
-      </w:numPr>
-      <w:spacing w:before="40" w:after="0"/>
-      <w:outlineLvl w:val="6"/>
-    </w:pPr>
-    <w:rPr>
-      <w:rFonts w:asciiTheme="majorHAnsi" w:eastAsiaTheme="majorEastAsia" w:hAnsiTheme="majorHAnsi" w:cstheme="majorBidi"/>
-      <w:i/>
-      <w:iCs/>
-      <w:color w:val="1F4D78" w:themeColor="accent1" w:themeShade="7F"/>
-    </w:rPr>
-  </w:style>
-  <w:style w:type="paragraph" w:styleId="Heading8">
-    <w:name w:val="heading 8"/>
-    <w:basedOn w:val="Normal"/>
-    <w:next w:val="Normal"/>
-    <w:link w:val="Heading8Char"/>
-    <w:uiPriority w:val="9"/>
-    <w:semiHidden/>
-    <w:unhideWhenUsed/>
-    <w:qFormat/>
-    <w:rsid w:val="007A152F"/>
-    <w:pPr>
-      <w:keepNext/>
-      <w:keepLines/>
-      <w:numPr>
-        <w:ilvl w:val="7"/>
-        <w:numId w:val="1"/>
-      </w:numPr>
-      <w:spacing w:before="40" w:after="0"/>
-      <w:outlineLvl w:val="7"/>
-    </w:pPr>
-    <w:rPr>
-      <w:rFonts w:asciiTheme="majorHAnsi" w:eastAsiaTheme="majorEastAsia" w:hAnsiTheme="majorHAnsi" w:cstheme="majorBidi"/>
-      <w:color w:val="272727" w:themeColor="text1" w:themeTint="D8"/>
-      <w:sz w:val="21"/>
-      <w:szCs w:val="21"/>
-    </w:rPr>
-  </w:style>
-  <w:style w:type="paragraph" w:styleId="Heading9">
-    <w:name w:val="heading 9"/>
-    <w:basedOn w:val="Normal"/>
-    <w:next w:val="Normal"/>
-    <w:link w:val="Heading9Char"/>
-    <w:uiPriority w:val="9"/>
-    <w:semiHidden/>
-    <w:unhideWhenUsed/>
-    <w:qFormat/>
-    <w:rsid w:val="007A152F"/>
-    <w:pPr>
-      <w:keepNext/>
-      <w:keepLines/>
-      <w:numPr>
-        <w:ilvl w:val="8"/>
-        <w:numId w:val="1"/>
-      </w:numPr>
-      <w:spacing w:before="40" w:after="0"/>
-      <w:outlineLvl w:val="8"/>
-    </w:pPr>
-    <w:rPr>
-      <w:rFonts w:asciiTheme="majorHAnsi" w:eastAsiaTheme="majorEastAsia" w:hAnsiTheme="majorHAnsi" w:cstheme="majorBidi"/>
-      <w:i/>
-      <w:iCs/>
-      <w:color w:val="272727" w:themeColor="text1" w:themeTint="D8"/>
-      <w:sz w:val="21"/>
-      <w:szCs w:val="21"/>
-    </w:rPr>
-  </w:style>
-  <w:style w:type="character" w:default="1" w:styleId="DefaultParagraphFont">
-    <w:name w:val="Default Paragraph Font"/>
-    <w:uiPriority w:val="1"/>
-    <w:semiHidden/>
-    <w:unhideWhenUsed/>
-  </w:style>
-  <w:style w:type="table" w:default="1" w:styleId="TableNormal">
-    <w:name w:val="Normal Table"/>
-    <w:uiPriority w:val="99"/>
-    <w:semiHidden/>
-    <w:unhideWhenUsed/>
-    <w:tblPr>
-      <w:tblInd w:w="0" w:type="dxa"/>
-      <w:tblCellMar>
-        <w:top w:w="0" w:type="dxa"/>
-        <w:left w:w="108" w:type="dxa"/>
-        <w:bottom w:w="0" w:type="dxa"/>
-        <w:right w:w="108" w:type="dxa"/>
-      </w:tblCellMar>
-    </w:tblPr>
-  </w:style>
-  <w:style w:type="numbering" w:default="1" w:styleId="NoList">
-    <w:name w:val="No List"/>
-    <w:uiPriority w:val="99"/>
-    <w:semiHidden/>
-    <w:unhideWhenUsed/>
-  </w:style>
-  <w:style w:type="character" w:customStyle="1" w:styleId="Heading1Char">
-    <w:name w:val="Heading 1 Char"/>
-    <w:basedOn w:val="DefaultParagraphFont"/>
-    <w:link w:val="Heading1"/>
-    <w:uiPriority w:val="9"/>
-    <w:rsid w:val="009A5121"/>
-    <w:rPr>
-      <w:rFonts w:eastAsiaTheme="majorEastAsia" w:cstheme="majorBidi"/>
-      <w:sz w:val="28"/>
-      <w:szCs w:val="32"/>
-    </w:rPr>
-  </w:style>
-  <w:style w:type="character" w:customStyle="1" w:styleId="Heading2Char">
-    <w:name w:val="Heading 2 Char"/>
-    <w:basedOn w:val="DefaultParagraphFont"/>
-    <w:link w:val="Heading2"/>
-    <w:uiPriority w:val="9"/>
-    <w:rsid w:val="007A152F"/>
-    <w:rPr>
-      <w:rFonts w:asciiTheme="majorHAnsi" w:eastAsiaTheme="majorEastAsia" w:hAnsiTheme="majorHAnsi" w:cstheme="majorBidi"/>
-      <w:sz w:val="26"/>
-      <w:szCs w:val="26"/>
-    </w:rPr>
-  </w:style>
-  <w:style w:type="character" w:customStyle="1" w:styleId="Heading3Char">
-    <w:name w:val="Heading 3 Char"/>
-    <w:basedOn w:val="DefaultParagraphFont"/>
-    <w:link w:val="Heading3"/>
-    <w:uiPriority w:val="9"/>
-    <w:rsid w:val="007A152F"/>
-    <w:rPr>
-      <w:rFonts w:asciiTheme="majorHAnsi" w:eastAsiaTheme="majorEastAsia" w:hAnsiTheme="majorHAnsi" w:cstheme="majorBidi"/>
-      <w:sz w:val="24"/>
-      <w:szCs w:val="24"/>
-    </w:rPr>
-  </w:style>
-  <w:style w:type="character" w:customStyle="1" w:styleId="Heading4Char">
-    <w:name w:val="Heading 4 Char"/>
-    <w:basedOn w:val="DefaultParagraphFont"/>
-    <w:link w:val="Heading4"/>
-    <w:uiPriority w:val="9"/>
-    <w:rsid w:val="007A152F"/>
-    <w:rPr>
-      <w:rFonts w:asciiTheme="majorHAnsi" w:eastAsiaTheme="majorEastAsia" w:hAnsiTheme="majorHAnsi" w:cstheme="majorBidi"/>
-      <w:i/>
-      <w:iCs/>
-    </w:rPr>
-  </w:style>
-  <w:style w:type="character" w:customStyle="1" w:styleId="Heading5Char">
-    <w:name w:val="Heading 5 Char"/>
-    <w:basedOn w:val="DefaultParagraphFont"/>
-    <w:link w:val="Heading5"/>
-    <w:uiPriority w:val="9"/>
-    <w:semiHidden/>
-    <w:rsid w:val="007A152F"/>
-    <w:rPr>
-      <w:rFonts w:asciiTheme="majorHAnsi" w:eastAsiaTheme="majorEastAsia" w:hAnsiTheme="majorHAnsi" w:cstheme="majorBidi"/>
-    </w:rPr>
-  </w:style>
-  <w:style w:type="character" w:customStyle="1" w:styleId="Heading6Char">
-    <w:name w:val="Heading 6 Char"/>
-    <w:basedOn w:val="DefaultParagraphFont"/>
-    <w:link w:val="Heading6"/>
-    <w:uiPriority w:val="9"/>
-    <w:semiHidden/>
-    <w:rsid w:val="007A152F"/>
-    <w:rPr>
-      <w:rFonts w:asciiTheme="majorHAnsi" w:eastAsiaTheme="majorEastAsia" w:hAnsiTheme="majorHAnsi" w:cstheme="majorBidi"/>
-      <w:color w:val="1F4D78" w:themeColor="accent1" w:themeShade="7F"/>
-    </w:rPr>
-  </w:style>
-  <w:style w:type="character" w:customStyle="1" w:styleId="Heading7Char">
-    <w:name w:val="Heading 7 Char"/>
-    <w:basedOn w:val="DefaultParagraphFont"/>
-    <w:link w:val="Heading7"/>
-    <w:uiPriority w:val="9"/>
-    <w:semiHidden/>
-    <w:rsid w:val="007A152F"/>
-    <w:rPr>
-      <w:rFonts w:asciiTheme="majorHAnsi" w:eastAsiaTheme="majorEastAsia" w:hAnsiTheme="majorHAnsi" w:cstheme="majorBidi"/>
-      <w:i/>
-      <w:iCs/>
-      <w:color w:val="1F4D78" w:themeColor="accent1" w:themeShade="7F"/>
-    </w:rPr>
-  </w:style>
-  <w:style w:type="character" w:customStyle="1" w:styleId="Heading8Char">
-    <w:name w:val="Heading 8 Char"/>
-    <w:basedOn w:val="DefaultParagraphFont"/>
-    <w:link w:val="Heading8"/>
-    <w:uiPriority w:val="9"/>
-    <w:semiHidden/>
-    <w:rsid w:val="007A152F"/>
-    <w:rPr>
-      <w:rFonts w:asciiTheme="majorHAnsi" w:eastAsiaTheme="majorEastAsia" w:hAnsiTheme="majorHAnsi" w:cstheme="majorBidi"/>
-      <w:color w:val="272727" w:themeColor="text1" w:themeTint="D8"/>
-      <w:sz w:val="21"/>
-      <w:szCs w:val="21"/>
-    </w:rPr>
-  </w:style>
-  <w:style w:type="character" w:customStyle="1" w:styleId="Heading9Char">
-    <w:name w:val="Heading 9 Char"/>
-    <w:basedOn w:val="DefaultParagraphFont"/>
-    <w:link w:val="Heading9"/>
-    <w:uiPriority w:val="9"/>
-    <w:semiHidden/>
-    <w:rsid w:val="007A152F"/>
-    <w:rPr>
-      <w:rFonts w:asciiTheme="majorHAnsi" w:eastAsiaTheme="majorEastAsia" w:hAnsiTheme="majorHAnsi" w:cstheme="majorBidi"/>
-      <w:i/>
-      <w:iCs/>
-      <w:color w:val="272727" w:themeColor="text1" w:themeTint="D8"/>
-      <w:sz w:val="21"/>
-      <w:szCs w:val="21"/>
-    </w:rPr>
-  </w:style>
-  <w:style w:type="character" w:styleId="Hyperlink">
-    <w:name w:val="Hyperlink"/>
-    <w:basedOn w:val="DefaultParagraphFont"/>
-    <w:uiPriority w:val="99"/>
-    <w:unhideWhenUsed/>
-    <w:rsid w:val="007A152F"/>
-    <w:rPr>
-      <w:color w:val="0563C1" w:themeColor="hyperlink"/>
-      <w:u w:val="single"/>
-    </w:rPr>
-  </w:style>
-  <w:style w:type="paragraph" w:styleId="BalloonText">
-    <w:name w:val="Balloon Text"/>
-    <w:basedOn w:val="Normal"/>
-    <w:link w:val="BalloonTextChar"/>
-    <w:uiPriority w:val="99"/>
-    <w:semiHidden/>
-    <w:unhideWhenUsed/>
-    <w:rsid w:val="007A152F"/>
-    <w:pPr>
-      <w:spacing w:after="0" w:line="240" w:lineRule="auto"/>
-    </w:pPr>
-    <w:rPr>
-      <w:rFonts w:ascii="Segoe UI" w:hAnsi="Segoe UI" w:cs="Segoe UI"/>
-      <w:sz w:val="18"/>
-      <w:szCs w:val="18"/>
-    </w:rPr>
-  </w:style>
-  <w:style w:type="character" w:customStyle="1" w:styleId="BalloonTextChar">
-    <w:name w:val="Balloon Text Char"/>
-    <w:basedOn w:val="DefaultParagraphFont"/>
-    <w:link w:val="BalloonText"/>
-    <w:uiPriority w:val="99"/>
-    <w:semiHidden/>
-    <w:rsid w:val="007A152F"/>
-    <w:rPr>
-      <w:rFonts w:ascii="Segoe UI" w:hAnsi="Segoe UI" w:cs="Segoe UI"/>
-      <w:sz w:val="18"/>
-      <w:szCs w:val="18"/>
-    </w:rPr>
-  </w:style>
-  <w:style w:type="paragraph" w:styleId="Title">
-    <w:name w:val="Title"/>
-    <w:basedOn w:val="Normal"/>
-    <w:next w:val="Normal"/>
-    <w:link w:val="TitleChar"/>
-    <w:uiPriority w:val="10"/>
-    <w:qFormat/>
-    <w:rsid w:val="007A152F"/>
-    <w:pPr>
-      <w:spacing w:after="0" w:line="240" w:lineRule="auto"/>
-      <w:contextualSpacing/>
-    </w:pPr>
-    <w:rPr>
-      <w:rFonts w:asciiTheme="majorHAnsi" w:eastAsiaTheme="majorEastAsia" w:hAnsiTheme="majorHAnsi" w:cstheme="majorBidi"/>
-      <w:spacing w:val="-10"/>
-      <w:kern w:val="28"/>
-      <w:sz w:val="56"/>
-      <w:szCs w:val="56"/>
-    </w:rPr>
-  </w:style>
-  <w:style w:type="character" w:customStyle="1" w:styleId="TitleChar">
-    <w:name w:val="Title Char"/>
-    <w:basedOn w:val="DefaultParagraphFont"/>
-    <w:link w:val="Title"/>
-    <w:uiPriority w:val="10"/>
-    <w:rsid w:val="007A152F"/>
-    <w:rPr>
-      <w:rFonts w:asciiTheme="majorHAnsi" w:eastAsiaTheme="majorEastAsia" w:hAnsiTheme="majorHAnsi" w:cstheme="majorBidi"/>
-      <w:spacing w:val="-10"/>
-      <w:kern w:val="28"/>
-      <w:sz w:val="56"/>
-      <w:szCs w:val="56"/>
-    </w:rPr>
-  </w:style>
-  <w:style w:type="paragraph" w:styleId="Header">
-    <w:name w:val="header"/>
-    <w:basedOn w:val="Normal"/>
-    <w:link w:val="HeaderChar"/>
-    <w:uiPriority w:val="99"/>
-    <w:unhideWhenUsed/>
-    <w:rsid w:val="007A152F"/>
-    <w:pPr>
-      <w:tabs>
-        <w:tab w:val="center" w:pos="4680"/>
-        <w:tab w:val="right" w:pos="9360"/>
-      </w:tabs>
-      <w:spacing w:after="0" w:line="240" w:lineRule="auto"/>
-    </w:pPr>
-  </w:style>
-  <w:style w:type="character" w:customStyle="1" w:styleId="HeaderChar">
-    <w:name w:val="Header Char"/>
-    <w:basedOn w:val="DefaultParagraphFont"/>
-    <w:link w:val="Header"/>
-    <w:uiPriority w:val="99"/>
-    <w:rsid w:val="007A152F"/>
-  </w:style>
-  <w:style w:type="paragraph" w:styleId="Footer">
-    <w:name w:val="footer"/>
-    <w:basedOn w:val="Normal"/>
-    <w:link w:val="FooterChar"/>
-    <w:uiPriority w:val="99"/>
-    <w:unhideWhenUsed/>
-    <w:rsid w:val="007A152F"/>
-    <w:pPr>
-      <w:tabs>
-        <w:tab w:val="center" w:pos="4680"/>
-        <w:tab w:val="right" w:pos="9360"/>
-      </w:tabs>
-      <w:spacing w:after="0" w:line="240" w:lineRule="auto"/>
-    </w:pPr>
-  </w:style>
-  <w:style w:type="character" w:customStyle="1" w:styleId="FooterChar">
-    <w:name w:val="Footer Char"/>
-    <w:basedOn w:val="DefaultParagraphFont"/>
-    <w:link w:val="Footer"/>
-    <w:uiPriority w:val="99"/>
-    <w:rsid w:val="007A152F"/>
-  </w:style>
-  <w:style w:type="paragraph" w:styleId="ListParagraph">
-    <w:name w:val="List Paragraph"/>
-    <w:basedOn w:val="Normal"/>
-    <w:uiPriority w:val="34"/>
-    <w:qFormat/>
-    <w:rsid w:val="004934A9"/>
-    <w:pPr>
-      <w:ind w:left="720"/>
-      <w:contextualSpacing/>
-    </w:pPr>
-  </w:style>
-  <w:style w:type="table" w:styleId="TableGrid">
-    <w:name w:val="Table Grid"/>
-    <w:basedOn w:val="TableNormal"/>
-    <w:uiPriority w:val="39"/>
-    <w:rsid w:val="004D4161"/>
-    <w:pPr>
-      <w:spacing w:after="0" w:line="240" w:lineRule="auto"/>
-    </w:pPr>
-    <w:tblPr>
-      <w:tblInd w:w="0" w:type="dxa"/>
-      <w:tblBorders>
-        <w:top w:val="single" w:sz="4" w:space="0" w:color="auto"/>
-        <w:left w:val="single" w:sz="4" w:space="0" w:color="auto"/>
-        <w:bottom w:val="single" w:sz="4" w:space="0" w:color="auto"/>
-        <w:right w:val="single" w:sz="4" w:space="0" w:color="auto"/>
-        <w:insideH w:val="single" w:sz="4" w:space="0" w:color="auto"/>
-        <w:insideV w:val="single" w:sz="4" w:space="0" w:color="auto"/>
-      </w:tblBorders>
-      <w:tblCellMar>
-        <w:top w:w="0" w:type="dxa"/>
-        <w:left w:w="108" w:type="dxa"/>
-        <w:bottom w:w="0" w:type="dxa"/>
-        <w:right w:w="108" w:type="dxa"/>
-      </w:tblCellMar>
     </w:tblPr>
   </w:style>
   <w:style w:type="paragraph" w:styleId="Caption">
@@ -17509,7 +17021,7 @@
   <a:extraClrSchemeLst/>
   <a:extLst>
     <a:ext uri="{05A4C25C-085E-4340-85A3-A5531E510DB2}">
-      <thm15:themeFamily xmlns:thm15="http://schemas.microsoft.com/office/thememl/2012/main" xmlns="" name="Office Theme" id="{62F939B6-93AF-4DB8-9C6B-D6C7DFDC589F}" vid="{4A3C46E8-61CC-4603-A589-7422A47A8E4A}"/>
+      <thm15:themeFamily xmlns:thm15="http://schemas.microsoft.com/office/thememl/2012/main" name="Office Theme" id="{62F939B6-93AF-4DB8-9C6B-D6C7DFDC589F}" vid="{4A3C46E8-61CC-4603-A589-7422A47A8E4A}"/>
     </a:ext>
   </a:extLst>
 </a:theme>
@@ -17538,7 +17050,7 @@
 </file>
 
 <file path=customXml/itemProps1.xml><?xml version="1.0" encoding="utf-8"?>
-<ds:datastoreItem xmlns:ds="http://schemas.openxmlformats.org/officeDocument/2006/customXml" ds:itemID="{F51242E1-E189-A24D-A86F-7A6022A41D3A}">
+<ds:datastoreItem xmlns:ds="http://schemas.openxmlformats.org/officeDocument/2006/customXml" ds:itemID="{F0C6CA6C-978C-481B-A2D0-B26B82A89B27}">
   <ds:schemaRefs>
     <ds:schemaRef ds:uri="http://schemas.openxmlformats.org/officeDocument/2006/bibliography"/>
   </ds:schemaRefs>

</xml_diff>

<commit_message>
Added Table of Contents to SRS - Create final merged PDF of SRS and Test Plan
</commit_message>
<xml_diff>
--- a/Documentation/Software Requirements Specification.docx
+++ b/Documentation/Software Requirements Specification.docx
@@ -872,25 +872,2280 @@
           <w:ilvl w:val="0"/>
           <w:numId w:val="7"/>
         </w:numPr>
-        <w:rPr>
-          <w:b/>
-        </w:rPr>
       </w:pPr>
       <w:r>
         <w:t>Robin Schiro</w:t>
       </w:r>
     </w:p>
     <w:p>
-      <w:pPr>
-        <w:pStyle w:val="ListParagraph"/>
-        <w:ind w:left="360"/>
-        <w:rPr>
+      <w:r>
+        <w:br w:type="page"/>
+      </w:r>
+    </w:p>
+    <w:bookmarkStart w:id="1" w:name="_Toc432090909" w:displacedByCustomXml="next"/>
+    <w:sdt>
+      <w:sdtPr>
+        <w:id w:val="-2066713143"/>
+        <w:docPartObj>
+          <w:docPartGallery w:val="Table of Contents"/>
+          <w:docPartUnique/>
+        </w:docPartObj>
+      </w:sdtPr>
+      <w:sdtEndPr>
+        <w:rPr>
+          <w:rFonts w:asciiTheme="minorHAnsi" w:eastAsiaTheme="minorHAnsi" w:hAnsiTheme="minorHAnsi" w:cstheme="minorBidi"/>
           <w:b/>
-          <w:sz w:val="28"/>
-        </w:rPr>
-      </w:pPr>
+          <w:bCs/>
+          <w:noProof/>
+          <w:color w:val="auto"/>
+          <w:sz w:val="22"/>
+          <w:szCs w:val="22"/>
+        </w:rPr>
+      </w:sdtEndPr>
+      <w:sdtContent>
+        <w:p>
+          <w:pPr>
+            <w:pStyle w:val="TOCHeading"/>
+            <w:outlineLvl w:val="0"/>
+            <w:rPr>
+              <w:rFonts w:asciiTheme="minorHAnsi" w:hAnsiTheme="minorHAnsi"/>
+              <w:b/>
+              <w:color w:val="auto"/>
+              <w:sz w:val="28"/>
+              <w:szCs w:val="28"/>
+            </w:rPr>
+          </w:pPr>
+          <w:r>
+            <w:rPr>
+              <w:rFonts w:asciiTheme="minorHAnsi" w:hAnsiTheme="minorHAnsi"/>
+              <w:b/>
+              <w:color w:val="auto"/>
+              <w:sz w:val="28"/>
+              <w:szCs w:val="28"/>
+            </w:rPr>
+            <w:t>Table of C</w:t>
+          </w:r>
+          <w:r>
+            <w:rPr>
+              <w:rFonts w:asciiTheme="minorHAnsi" w:hAnsiTheme="minorHAnsi"/>
+              <w:b/>
+              <w:color w:val="auto"/>
+              <w:sz w:val="28"/>
+              <w:szCs w:val="28"/>
+            </w:rPr>
+            <w:t>ontents</w:t>
+          </w:r>
+          <w:bookmarkEnd w:id="1"/>
+        </w:p>
+        <w:p>
+          <w:pPr>
+            <w:pStyle w:val="TOC1"/>
+            <w:tabs>
+              <w:tab w:val="right" w:leader="dot" w:pos="9530"/>
+            </w:tabs>
+            <w:rPr>
+              <w:rFonts w:eastAsiaTheme="minorEastAsia"/>
+              <w:noProof/>
+            </w:rPr>
+          </w:pPr>
+          <w:r>
+            <w:fldChar w:fldCharType="begin"/>
+          </w:r>
+          <w:r>
+            <w:instrText xml:space="preserve"> TOC \o "1-3" \h \z \u </w:instrText>
+          </w:r>
+          <w:r>
+            <w:fldChar w:fldCharType="separate"/>
+          </w:r>
+        </w:p>
+        <w:p>
+          <w:pPr>
+            <w:pStyle w:val="TOC1"/>
+            <w:tabs>
+              <w:tab w:val="left" w:pos="440"/>
+              <w:tab w:val="right" w:leader="dot" w:pos="9530"/>
+            </w:tabs>
+            <w:rPr>
+              <w:rFonts w:eastAsiaTheme="minorEastAsia"/>
+              <w:noProof/>
+            </w:rPr>
+          </w:pPr>
+          <w:hyperlink w:anchor="_Toc432090910" w:history="1">
+            <w:r>
+              <w:rPr>
+                <w:rStyle w:val="Hyperlink"/>
+                <w:b/>
+                <w:noProof/>
+              </w:rPr>
+              <w:t>1)</w:t>
+            </w:r>
+            <w:r>
+              <w:rPr>
+                <w:rFonts w:eastAsiaTheme="minorEastAsia"/>
+                <w:noProof/>
+              </w:rPr>
+              <w:tab/>
+            </w:r>
+            <w:r>
+              <w:rPr>
+                <w:rStyle w:val="Hyperlink"/>
+                <w:b/>
+                <w:noProof/>
+              </w:rPr>
+              <w:t>Introduction</w:t>
+            </w:r>
+            <w:r>
+              <w:rPr>
+                <w:noProof/>
+                <w:webHidden/>
+              </w:rPr>
+              <w:tab/>
+            </w:r>
+            <w:r>
+              <w:rPr>
+                <w:noProof/>
+                <w:webHidden/>
+              </w:rPr>
+              <w:fldChar w:fldCharType="begin"/>
+            </w:r>
+            <w:r>
+              <w:rPr>
+                <w:noProof/>
+                <w:webHidden/>
+              </w:rPr>
+              <w:instrText xml:space="preserve"> PAGEREF _Toc432090910 \h </w:instrText>
+            </w:r>
+            <w:r>
+              <w:rPr>
+                <w:noProof/>
+                <w:webHidden/>
+              </w:rPr>
+            </w:r>
+            <w:r>
+              <w:rPr>
+                <w:noProof/>
+                <w:webHidden/>
+              </w:rPr>
+              <w:fldChar w:fldCharType="separate"/>
+            </w:r>
+            <w:r>
+              <w:rPr>
+                <w:noProof/>
+                <w:webHidden/>
+              </w:rPr>
+              <w:t>3</w:t>
+            </w:r>
+            <w:r>
+              <w:rPr>
+                <w:noProof/>
+                <w:webHidden/>
+              </w:rPr>
+              <w:fldChar w:fldCharType="end"/>
+            </w:r>
+          </w:hyperlink>
+        </w:p>
+        <w:p>
+          <w:pPr>
+            <w:pStyle w:val="TOC2"/>
+            <w:tabs>
+              <w:tab w:val="left" w:pos="660"/>
+              <w:tab w:val="right" w:leader="dot" w:pos="9530"/>
+            </w:tabs>
+            <w:rPr>
+              <w:rFonts w:eastAsiaTheme="minorEastAsia"/>
+              <w:noProof/>
+            </w:rPr>
+          </w:pPr>
+          <w:hyperlink w:anchor="_Toc432090911" w:history="1">
+            <w:r>
+              <w:rPr>
+                <w:rStyle w:val="Hyperlink"/>
+                <w:noProof/>
+              </w:rPr>
+              <w:t>a)</w:t>
+            </w:r>
+            <w:r>
+              <w:rPr>
+                <w:rFonts w:eastAsiaTheme="minorEastAsia"/>
+                <w:noProof/>
+              </w:rPr>
+              <w:tab/>
+            </w:r>
+            <w:r>
+              <w:rPr>
+                <w:rStyle w:val="Hyperlink"/>
+                <w:b/>
+                <w:noProof/>
+              </w:rPr>
+              <w:t>Software to be Produced</w:t>
+            </w:r>
+            <w:r>
+              <w:rPr>
+                <w:noProof/>
+                <w:webHidden/>
+              </w:rPr>
+              <w:tab/>
+            </w:r>
+            <w:r>
+              <w:rPr>
+                <w:noProof/>
+                <w:webHidden/>
+              </w:rPr>
+              <w:fldChar w:fldCharType="begin"/>
+            </w:r>
+            <w:r>
+              <w:rPr>
+                <w:noProof/>
+                <w:webHidden/>
+              </w:rPr>
+              <w:instrText xml:space="preserve"> PAGEREF _Toc432090911 \h </w:instrText>
+            </w:r>
+            <w:r>
+              <w:rPr>
+                <w:noProof/>
+                <w:webHidden/>
+              </w:rPr>
+            </w:r>
+            <w:r>
+              <w:rPr>
+                <w:noProof/>
+                <w:webHidden/>
+              </w:rPr>
+              <w:fldChar w:fldCharType="separate"/>
+            </w:r>
+            <w:r>
+              <w:rPr>
+                <w:noProof/>
+                <w:webHidden/>
+              </w:rPr>
+              <w:t>3</w:t>
+            </w:r>
+            <w:r>
+              <w:rPr>
+                <w:noProof/>
+                <w:webHidden/>
+              </w:rPr>
+              <w:fldChar w:fldCharType="end"/>
+            </w:r>
+          </w:hyperlink>
+        </w:p>
+        <w:p>
+          <w:pPr>
+            <w:pStyle w:val="TOC2"/>
+            <w:tabs>
+              <w:tab w:val="left" w:pos="660"/>
+              <w:tab w:val="right" w:leader="dot" w:pos="9530"/>
+            </w:tabs>
+            <w:rPr>
+              <w:rFonts w:eastAsiaTheme="minorEastAsia"/>
+              <w:noProof/>
+            </w:rPr>
+          </w:pPr>
+          <w:hyperlink w:anchor="_Toc432090912" w:history="1">
+            <w:r>
+              <w:rPr>
+                <w:rStyle w:val="Hyperlink"/>
+                <w:noProof/>
+              </w:rPr>
+              <w:t>b)</w:t>
+            </w:r>
+            <w:r>
+              <w:rPr>
+                <w:rFonts w:eastAsiaTheme="minorEastAsia"/>
+                <w:noProof/>
+              </w:rPr>
+              <w:tab/>
+            </w:r>
+            <w:r>
+              <w:rPr>
+                <w:rStyle w:val="Hyperlink"/>
+                <w:b/>
+                <w:noProof/>
+              </w:rPr>
+              <w:t>Reference Documents</w:t>
+            </w:r>
+            <w:r>
+              <w:rPr>
+                <w:noProof/>
+                <w:webHidden/>
+              </w:rPr>
+              <w:tab/>
+            </w:r>
+            <w:r>
+              <w:rPr>
+                <w:noProof/>
+                <w:webHidden/>
+              </w:rPr>
+              <w:fldChar w:fldCharType="begin"/>
+            </w:r>
+            <w:r>
+              <w:rPr>
+                <w:noProof/>
+                <w:webHidden/>
+              </w:rPr>
+              <w:instrText xml:space="preserve"> PAGEREF _Toc432090912 \h </w:instrText>
+            </w:r>
+            <w:r>
+              <w:rPr>
+                <w:noProof/>
+                <w:webHidden/>
+              </w:rPr>
+            </w:r>
+            <w:r>
+              <w:rPr>
+                <w:noProof/>
+                <w:webHidden/>
+              </w:rPr>
+              <w:fldChar w:fldCharType="separate"/>
+            </w:r>
+            <w:r>
+              <w:rPr>
+                <w:noProof/>
+                <w:webHidden/>
+              </w:rPr>
+              <w:t>3</w:t>
+            </w:r>
+            <w:r>
+              <w:rPr>
+                <w:noProof/>
+                <w:webHidden/>
+              </w:rPr>
+              <w:fldChar w:fldCharType="end"/>
+            </w:r>
+          </w:hyperlink>
+        </w:p>
+        <w:p>
+          <w:pPr>
+            <w:pStyle w:val="TOC2"/>
+            <w:tabs>
+              <w:tab w:val="left" w:pos="660"/>
+              <w:tab w:val="right" w:leader="dot" w:pos="9530"/>
+            </w:tabs>
+            <w:rPr>
+              <w:rFonts w:eastAsiaTheme="minorEastAsia"/>
+              <w:noProof/>
+            </w:rPr>
+          </w:pPr>
+          <w:hyperlink w:anchor="_Toc432090913" w:history="1">
+            <w:r>
+              <w:rPr>
+                <w:rStyle w:val="Hyperlink"/>
+                <w:noProof/>
+              </w:rPr>
+              <w:t>c)</w:t>
+            </w:r>
+            <w:r>
+              <w:rPr>
+                <w:rFonts w:eastAsiaTheme="minorEastAsia"/>
+                <w:noProof/>
+              </w:rPr>
+              <w:tab/>
+            </w:r>
+            <w:r>
+              <w:rPr>
+                <w:rStyle w:val="Hyperlink"/>
+                <w:b/>
+                <w:noProof/>
+              </w:rPr>
+              <w:t>Applicable Standards</w:t>
+            </w:r>
+            <w:r>
+              <w:rPr>
+                <w:noProof/>
+                <w:webHidden/>
+              </w:rPr>
+              <w:tab/>
+            </w:r>
+            <w:r>
+              <w:rPr>
+                <w:noProof/>
+                <w:webHidden/>
+              </w:rPr>
+              <w:fldChar w:fldCharType="begin"/>
+            </w:r>
+            <w:r>
+              <w:rPr>
+                <w:noProof/>
+                <w:webHidden/>
+              </w:rPr>
+              <w:instrText xml:space="preserve"> PAGEREF _Toc432090913 \h </w:instrText>
+            </w:r>
+            <w:r>
+              <w:rPr>
+                <w:noProof/>
+                <w:webHidden/>
+              </w:rPr>
+            </w:r>
+            <w:r>
+              <w:rPr>
+                <w:noProof/>
+                <w:webHidden/>
+              </w:rPr>
+              <w:fldChar w:fldCharType="separate"/>
+            </w:r>
+            <w:r>
+              <w:rPr>
+                <w:noProof/>
+                <w:webHidden/>
+              </w:rPr>
+              <w:t>3</w:t>
+            </w:r>
+            <w:r>
+              <w:rPr>
+                <w:noProof/>
+                <w:webHidden/>
+              </w:rPr>
+              <w:fldChar w:fldCharType="end"/>
+            </w:r>
+          </w:hyperlink>
+        </w:p>
+        <w:p>
+          <w:pPr>
+            <w:pStyle w:val="TOC3"/>
+            <w:tabs>
+              <w:tab w:val="left" w:pos="880"/>
+              <w:tab w:val="right" w:leader="dot" w:pos="9530"/>
+            </w:tabs>
+            <w:rPr>
+              <w:rFonts w:eastAsiaTheme="minorEastAsia"/>
+              <w:noProof/>
+            </w:rPr>
+          </w:pPr>
+          <w:hyperlink w:anchor="_Toc432090914" w:history="1">
+            <w:r>
+              <w:rPr>
+                <w:rStyle w:val="Hyperlink"/>
+                <w:noProof/>
+              </w:rPr>
+              <w:t>i)</w:t>
+            </w:r>
+            <w:r>
+              <w:rPr>
+                <w:rFonts w:eastAsiaTheme="minorEastAsia"/>
+                <w:noProof/>
+              </w:rPr>
+              <w:tab/>
+            </w:r>
+            <w:r>
+              <w:rPr>
+                <w:rStyle w:val="Hyperlink"/>
+                <w:b/>
+                <w:noProof/>
+              </w:rPr>
+              <w:t>Testing Standard</w:t>
+            </w:r>
+            <w:r>
+              <w:rPr>
+                <w:noProof/>
+                <w:webHidden/>
+              </w:rPr>
+              <w:tab/>
+            </w:r>
+            <w:r>
+              <w:rPr>
+                <w:noProof/>
+                <w:webHidden/>
+              </w:rPr>
+              <w:fldChar w:fldCharType="begin"/>
+            </w:r>
+            <w:r>
+              <w:rPr>
+                <w:noProof/>
+                <w:webHidden/>
+              </w:rPr>
+              <w:instrText xml:space="preserve"> PAGEREF _Toc432090914 \h </w:instrText>
+            </w:r>
+            <w:r>
+              <w:rPr>
+                <w:noProof/>
+                <w:webHidden/>
+              </w:rPr>
+            </w:r>
+            <w:r>
+              <w:rPr>
+                <w:noProof/>
+                <w:webHidden/>
+              </w:rPr>
+              <w:fldChar w:fldCharType="separate"/>
+            </w:r>
+            <w:r>
+              <w:rPr>
+                <w:noProof/>
+                <w:webHidden/>
+              </w:rPr>
+              <w:t>3</w:t>
+            </w:r>
+            <w:r>
+              <w:rPr>
+                <w:noProof/>
+                <w:webHidden/>
+              </w:rPr>
+              <w:fldChar w:fldCharType="end"/>
+            </w:r>
+          </w:hyperlink>
+        </w:p>
+        <w:p>
+          <w:pPr>
+            <w:pStyle w:val="TOC3"/>
+            <w:tabs>
+              <w:tab w:val="left" w:pos="880"/>
+              <w:tab w:val="right" w:leader="dot" w:pos="9530"/>
+            </w:tabs>
+            <w:rPr>
+              <w:rFonts w:eastAsiaTheme="minorEastAsia"/>
+              <w:noProof/>
+            </w:rPr>
+          </w:pPr>
+          <w:hyperlink w:anchor="_Toc432090915" w:history="1">
+            <w:r>
+              <w:rPr>
+                <w:rStyle w:val="Hyperlink"/>
+                <w:noProof/>
+              </w:rPr>
+              <w:t>ii)</w:t>
+            </w:r>
+            <w:r>
+              <w:rPr>
+                <w:rFonts w:eastAsiaTheme="minorEastAsia"/>
+                <w:noProof/>
+              </w:rPr>
+              <w:tab/>
+            </w:r>
+            <w:r>
+              <w:rPr>
+                <w:rStyle w:val="Hyperlink"/>
+                <w:b/>
+                <w:noProof/>
+              </w:rPr>
+              <w:t>Coding Standard</w:t>
+            </w:r>
+            <w:r>
+              <w:rPr>
+                <w:noProof/>
+                <w:webHidden/>
+              </w:rPr>
+              <w:tab/>
+            </w:r>
+            <w:r>
+              <w:rPr>
+                <w:noProof/>
+                <w:webHidden/>
+              </w:rPr>
+              <w:fldChar w:fldCharType="begin"/>
+            </w:r>
+            <w:r>
+              <w:rPr>
+                <w:noProof/>
+                <w:webHidden/>
+              </w:rPr>
+              <w:instrText xml:space="preserve"> PAGEREF _Toc432090915 \h </w:instrText>
+            </w:r>
+            <w:r>
+              <w:rPr>
+                <w:noProof/>
+                <w:webHidden/>
+              </w:rPr>
+            </w:r>
+            <w:r>
+              <w:rPr>
+                <w:noProof/>
+                <w:webHidden/>
+              </w:rPr>
+              <w:fldChar w:fldCharType="separate"/>
+            </w:r>
+            <w:r>
+              <w:rPr>
+                <w:noProof/>
+                <w:webHidden/>
+              </w:rPr>
+              <w:t>3</w:t>
+            </w:r>
+            <w:r>
+              <w:rPr>
+                <w:noProof/>
+                <w:webHidden/>
+              </w:rPr>
+              <w:fldChar w:fldCharType="end"/>
+            </w:r>
+          </w:hyperlink>
+        </w:p>
+        <w:p>
+          <w:pPr>
+            <w:pStyle w:val="TOC2"/>
+            <w:tabs>
+              <w:tab w:val="left" w:pos="660"/>
+              <w:tab w:val="right" w:leader="dot" w:pos="9530"/>
+            </w:tabs>
+            <w:rPr>
+              <w:rFonts w:eastAsiaTheme="minorEastAsia"/>
+              <w:noProof/>
+            </w:rPr>
+          </w:pPr>
+          <w:hyperlink w:anchor="_Toc432090916" w:history="1">
+            <w:r>
+              <w:rPr>
+                <w:rStyle w:val="Hyperlink"/>
+                <w:noProof/>
+              </w:rPr>
+              <w:t>d)</w:t>
+            </w:r>
+            <w:r>
+              <w:rPr>
+                <w:rFonts w:eastAsiaTheme="minorEastAsia"/>
+                <w:noProof/>
+              </w:rPr>
+              <w:tab/>
+            </w:r>
+            <w:r>
+              <w:rPr>
+                <w:rStyle w:val="Hyperlink"/>
+                <w:b/>
+                <w:noProof/>
+              </w:rPr>
+              <w:t>Definitions, Acronyms, and Abbreviations</w:t>
+            </w:r>
+            <w:r>
+              <w:rPr>
+                <w:noProof/>
+                <w:webHidden/>
+              </w:rPr>
+              <w:tab/>
+            </w:r>
+            <w:r>
+              <w:rPr>
+                <w:noProof/>
+                <w:webHidden/>
+              </w:rPr>
+              <w:fldChar w:fldCharType="begin"/>
+            </w:r>
+            <w:r>
+              <w:rPr>
+                <w:noProof/>
+                <w:webHidden/>
+              </w:rPr>
+              <w:instrText xml:space="preserve"> PAGEREF _Toc432090916 \h </w:instrText>
+            </w:r>
+            <w:r>
+              <w:rPr>
+                <w:noProof/>
+                <w:webHidden/>
+              </w:rPr>
+            </w:r>
+            <w:r>
+              <w:rPr>
+                <w:noProof/>
+                <w:webHidden/>
+              </w:rPr>
+              <w:fldChar w:fldCharType="separate"/>
+            </w:r>
+            <w:r>
+              <w:rPr>
+                <w:noProof/>
+                <w:webHidden/>
+              </w:rPr>
+              <w:t>3</w:t>
+            </w:r>
+            <w:r>
+              <w:rPr>
+                <w:noProof/>
+                <w:webHidden/>
+              </w:rPr>
+              <w:fldChar w:fldCharType="end"/>
+            </w:r>
+          </w:hyperlink>
+        </w:p>
+        <w:p>
+          <w:pPr>
+            <w:pStyle w:val="TOC3"/>
+            <w:tabs>
+              <w:tab w:val="left" w:pos="880"/>
+              <w:tab w:val="right" w:leader="dot" w:pos="9530"/>
+            </w:tabs>
+            <w:rPr>
+              <w:rFonts w:eastAsiaTheme="minorEastAsia"/>
+              <w:noProof/>
+            </w:rPr>
+          </w:pPr>
+          <w:hyperlink w:anchor="_Toc432090917" w:history="1">
+            <w:r>
+              <w:rPr>
+                <w:rStyle w:val="Hyperlink"/>
+                <w:noProof/>
+              </w:rPr>
+              <w:t>i)</w:t>
+            </w:r>
+            <w:r>
+              <w:rPr>
+                <w:rFonts w:eastAsiaTheme="minorEastAsia"/>
+                <w:noProof/>
+              </w:rPr>
+              <w:tab/>
+            </w:r>
+            <w:r>
+              <w:rPr>
+                <w:rStyle w:val="Hyperlink"/>
+                <w:b/>
+                <w:noProof/>
+              </w:rPr>
+              <w:t>Definitions</w:t>
+            </w:r>
+            <w:r>
+              <w:rPr>
+                <w:noProof/>
+                <w:webHidden/>
+              </w:rPr>
+              <w:tab/>
+            </w:r>
+            <w:r>
+              <w:rPr>
+                <w:noProof/>
+                <w:webHidden/>
+              </w:rPr>
+              <w:fldChar w:fldCharType="begin"/>
+            </w:r>
+            <w:r>
+              <w:rPr>
+                <w:noProof/>
+                <w:webHidden/>
+              </w:rPr>
+              <w:instrText xml:space="preserve"> PAGEREF _Toc432090917 \h </w:instrText>
+            </w:r>
+            <w:r>
+              <w:rPr>
+                <w:noProof/>
+                <w:webHidden/>
+              </w:rPr>
+            </w:r>
+            <w:r>
+              <w:rPr>
+                <w:noProof/>
+                <w:webHidden/>
+              </w:rPr>
+              <w:fldChar w:fldCharType="separate"/>
+            </w:r>
+            <w:r>
+              <w:rPr>
+                <w:noProof/>
+                <w:webHidden/>
+              </w:rPr>
+              <w:t>3</w:t>
+            </w:r>
+            <w:r>
+              <w:rPr>
+                <w:noProof/>
+                <w:webHidden/>
+              </w:rPr>
+              <w:fldChar w:fldCharType="end"/>
+            </w:r>
+          </w:hyperlink>
+        </w:p>
+        <w:p>
+          <w:pPr>
+            <w:pStyle w:val="TOC3"/>
+            <w:tabs>
+              <w:tab w:val="left" w:pos="880"/>
+              <w:tab w:val="right" w:leader="dot" w:pos="9530"/>
+            </w:tabs>
+            <w:rPr>
+              <w:rFonts w:eastAsiaTheme="minorEastAsia"/>
+              <w:noProof/>
+            </w:rPr>
+          </w:pPr>
+          <w:hyperlink w:anchor="_Toc432090918" w:history="1">
+            <w:r>
+              <w:rPr>
+                <w:rStyle w:val="Hyperlink"/>
+                <w:noProof/>
+              </w:rPr>
+              <w:t>ii)</w:t>
+            </w:r>
+            <w:r>
+              <w:rPr>
+                <w:rFonts w:eastAsiaTheme="minorEastAsia"/>
+                <w:noProof/>
+              </w:rPr>
+              <w:tab/>
+            </w:r>
+            <w:r>
+              <w:rPr>
+                <w:rStyle w:val="Hyperlink"/>
+                <w:b/>
+                <w:noProof/>
+              </w:rPr>
+              <w:t>Acronyms</w:t>
+            </w:r>
+            <w:r>
+              <w:rPr>
+                <w:noProof/>
+                <w:webHidden/>
+              </w:rPr>
+              <w:tab/>
+            </w:r>
+            <w:r>
+              <w:rPr>
+                <w:noProof/>
+                <w:webHidden/>
+              </w:rPr>
+              <w:fldChar w:fldCharType="begin"/>
+            </w:r>
+            <w:r>
+              <w:rPr>
+                <w:noProof/>
+                <w:webHidden/>
+              </w:rPr>
+              <w:instrText xml:space="preserve"> PAGEREF _Toc432090918 \h </w:instrText>
+            </w:r>
+            <w:r>
+              <w:rPr>
+                <w:noProof/>
+                <w:webHidden/>
+              </w:rPr>
+            </w:r>
+            <w:r>
+              <w:rPr>
+                <w:noProof/>
+                <w:webHidden/>
+              </w:rPr>
+              <w:fldChar w:fldCharType="separate"/>
+            </w:r>
+            <w:r>
+              <w:rPr>
+                <w:noProof/>
+                <w:webHidden/>
+              </w:rPr>
+              <w:t>3</w:t>
+            </w:r>
+            <w:r>
+              <w:rPr>
+                <w:noProof/>
+                <w:webHidden/>
+              </w:rPr>
+              <w:fldChar w:fldCharType="end"/>
+            </w:r>
+          </w:hyperlink>
+        </w:p>
+        <w:p>
+          <w:pPr>
+            <w:pStyle w:val="TOC1"/>
+            <w:tabs>
+              <w:tab w:val="left" w:pos="440"/>
+              <w:tab w:val="right" w:leader="dot" w:pos="9530"/>
+            </w:tabs>
+            <w:rPr>
+              <w:rFonts w:eastAsiaTheme="minorEastAsia"/>
+              <w:noProof/>
+            </w:rPr>
+          </w:pPr>
+          <w:hyperlink w:anchor="_Toc432090919" w:history="1">
+            <w:r>
+              <w:rPr>
+                <w:rStyle w:val="Hyperlink"/>
+                <w:b/>
+                <w:noProof/>
+              </w:rPr>
+              <w:t>2)</w:t>
+            </w:r>
+            <w:r>
+              <w:rPr>
+                <w:rFonts w:eastAsiaTheme="minorEastAsia"/>
+                <w:noProof/>
+              </w:rPr>
+              <w:tab/>
+            </w:r>
+            <w:r>
+              <w:rPr>
+                <w:rStyle w:val="Hyperlink"/>
+                <w:b/>
+                <w:noProof/>
+              </w:rPr>
+              <w:t>Product Overview</w:t>
+            </w:r>
+            <w:r>
+              <w:rPr>
+                <w:noProof/>
+                <w:webHidden/>
+              </w:rPr>
+              <w:tab/>
+            </w:r>
+            <w:r>
+              <w:rPr>
+                <w:noProof/>
+                <w:webHidden/>
+              </w:rPr>
+              <w:fldChar w:fldCharType="begin"/>
+            </w:r>
+            <w:r>
+              <w:rPr>
+                <w:noProof/>
+                <w:webHidden/>
+              </w:rPr>
+              <w:instrText xml:space="preserve"> PAGEREF _Toc432090919 \h </w:instrText>
+            </w:r>
+            <w:r>
+              <w:rPr>
+                <w:noProof/>
+                <w:webHidden/>
+              </w:rPr>
+            </w:r>
+            <w:r>
+              <w:rPr>
+                <w:noProof/>
+                <w:webHidden/>
+              </w:rPr>
+              <w:fldChar w:fldCharType="separate"/>
+            </w:r>
+            <w:r>
+              <w:rPr>
+                <w:noProof/>
+                <w:webHidden/>
+              </w:rPr>
+              <w:t>3</w:t>
+            </w:r>
+            <w:r>
+              <w:rPr>
+                <w:noProof/>
+                <w:webHidden/>
+              </w:rPr>
+              <w:fldChar w:fldCharType="end"/>
+            </w:r>
+          </w:hyperlink>
+        </w:p>
+        <w:p>
+          <w:pPr>
+            <w:pStyle w:val="TOC2"/>
+            <w:tabs>
+              <w:tab w:val="left" w:pos="660"/>
+              <w:tab w:val="right" w:leader="dot" w:pos="9530"/>
+            </w:tabs>
+            <w:rPr>
+              <w:rFonts w:eastAsiaTheme="minorEastAsia"/>
+              <w:noProof/>
+            </w:rPr>
+          </w:pPr>
+          <w:hyperlink w:anchor="_Toc432090920" w:history="1">
+            <w:r>
+              <w:rPr>
+                <w:rStyle w:val="Hyperlink"/>
+                <w:noProof/>
+              </w:rPr>
+              <w:t>a)</w:t>
+            </w:r>
+            <w:r>
+              <w:rPr>
+                <w:rFonts w:eastAsiaTheme="minorEastAsia"/>
+                <w:noProof/>
+              </w:rPr>
+              <w:tab/>
+            </w:r>
+            <w:r>
+              <w:rPr>
+                <w:rStyle w:val="Hyperlink"/>
+                <w:b/>
+                <w:noProof/>
+              </w:rPr>
+              <w:t>Assumptions</w:t>
+            </w:r>
+            <w:r>
+              <w:rPr>
+                <w:noProof/>
+                <w:webHidden/>
+              </w:rPr>
+              <w:tab/>
+            </w:r>
+            <w:r>
+              <w:rPr>
+                <w:noProof/>
+                <w:webHidden/>
+              </w:rPr>
+              <w:fldChar w:fldCharType="begin"/>
+            </w:r>
+            <w:r>
+              <w:rPr>
+                <w:noProof/>
+                <w:webHidden/>
+              </w:rPr>
+              <w:instrText xml:space="preserve"> PAGEREF _Toc432090920 \h </w:instrText>
+            </w:r>
+            <w:r>
+              <w:rPr>
+                <w:noProof/>
+                <w:webHidden/>
+              </w:rPr>
+            </w:r>
+            <w:r>
+              <w:rPr>
+                <w:noProof/>
+                <w:webHidden/>
+              </w:rPr>
+              <w:fldChar w:fldCharType="separate"/>
+            </w:r>
+            <w:r>
+              <w:rPr>
+                <w:noProof/>
+                <w:webHidden/>
+              </w:rPr>
+              <w:t>3</w:t>
+            </w:r>
+            <w:r>
+              <w:rPr>
+                <w:noProof/>
+                <w:webHidden/>
+              </w:rPr>
+              <w:fldChar w:fldCharType="end"/>
+            </w:r>
+          </w:hyperlink>
+        </w:p>
+        <w:p>
+          <w:pPr>
+            <w:pStyle w:val="TOC2"/>
+            <w:tabs>
+              <w:tab w:val="left" w:pos="660"/>
+              <w:tab w:val="right" w:leader="dot" w:pos="9530"/>
+            </w:tabs>
+            <w:rPr>
+              <w:rFonts w:eastAsiaTheme="minorEastAsia"/>
+              <w:noProof/>
+            </w:rPr>
+          </w:pPr>
+          <w:hyperlink w:anchor="_Toc432090921" w:history="1">
+            <w:r>
+              <w:rPr>
+                <w:rStyle w:val="Hyperlink"/>
+                <w:noProof/>
+              </w:rPr>
+              <w:t>b)</w:t>
+            </w:r>
+            <w:r>
+              <w:rPr>
+                <w:rFonts w:eastAsiaTheme="minorEastAsia"/>
+                <w:noProof/>
+              </w:rPr>
+              <w:tab/>
+            </w:r>
+            <w:r>
+              <w:rPr>
+                <w:rStyle w:val="Hyperlink"/>
+                <w:b/>
+                <w:noProof/>
+              </w:rPr>
+              <w:t>Stakeholders</w:t>
+            </w:r>
+            <w:r>
+              <w:rPr>
+                <w:noProof/>
+                <w:webHidden/>
+              </w:rPr>
+              <w:tab/>
+            </w:r>
+            <w:r>
+              <w:rPr>
+                <w:noProof/>
+                <w:webHidden/>
+              </w:rPr>
+              <w:fldChar w:fldCharType="begin"/>
+            </w:r>
+            <w:r>
+              <w:rPr>
+                <w:noProof/>
+                <w:webHidden/>
+              </w:rPr>
+              <w:instrText xml:space="preserve"> PAGEREF _Toc432090921 \h </w:instrText>
+            </w:r>
+            <w:r>
+              <w:rPr>
+                <w:noProof/>
+                <w:webHidden/>
+              </w:rPr>
+            </w:r>
+            <w:r>
+              <w:rPr>
+                <w:noProof/>
+                <w:webHidden/>
+              </w:rPr>
+              <w:fldChar w:fldCharType="separate"/>
+            </w:r>
+            <w:r>
+              <w:rPr>
+                <w:noProof/>
+                <w:webHidden/>
+              </w:rPr>
+              <w:t>3</w:t>
+            </w:r>
+            <w:r>
+              <w:rPr>
+                <w:noProof/>
+                <w:webHidden/>
+              </w:rPr>
+              <w:fldChar w:fldCharType="end"/>
+            </w:r>
+          </w:hyperlink>
+        </w:p>
+        <w:p>
+          <w:pPr>
+            <w:pStyle w:val="TOC3"/>
+            <w:tabs>
+              <w:tab w:val="left" w:pos="880"/>
+              <w:tab w:val="right" w:leader="dot" w:pos="9530"/>
+            </w:tabs>
+            <w:rPr>
+              <w:rFonts w:eastAsiaTheme="minorEastAsia"/>
+              <w:noProof/>
+            </w:rPr>
+          </w:pPr>
+          <w:hyperlink w:anchor="_Toc432090922" w:history="1">
+            <w:r>
+              <w:rPr>
+                <w:rStyle w:val="Hyperlink"/>
+                <w:noProof/>
+              </w:rPr>
+              <w:t>i)</w:t>
+            </w:r>
+            <w:r>
+              <w:rPr>
+                <w:rFonts w:eastAsiaTheme="minorEastAsia"/>
+                <w:noProof/>
+              </w:rPr>
+              <w:tab/>
+            </w:r>
+            <w:r>
+              <w:rPr>
+                <w:rStyle w:val="Hyperlink"/>
+                <w:b/>
+                <w:noProof/>
+              </w:rPr>
+              <w:t>Clients</w:t>
+            </w:r>
+            <w:r>
+              <w:rPr>
+                <w:noProof/>
+                <w:webHidden/>
+              </w:rPr>
+              <w:tab/>
+            </w:r>
+            <w:r>
+              <w:rPr>
+                <w:noProof/>
+                <w:webHidden/>
+              </w:rPr>
+              <w:fldChar w:fldCharType="begin"/>
+            </w:r>
+            <w:r>
+              <w:rPr>
+                <w:noProof/>
+                <w:webHidden/>
+              </w:rPr>
+              <w:instrText xml:space="preserve"> PAGEREF _Toc432090922 \h </w:instrText>
+            </w:r>
+            <w:r>
+              <w:rPr>
+                <w:noProof/>
+                <w:webHidden/>
+              </w:rPr>
+            </w:r>
+            <w:r>
+              <w:rPr>
+                <w:noProof/>
+                <w:webHidden/>
+              </w:rPr>
+              <w:fldChar w:fldCharType="separate"/>
+            </w:r>
+            <w:r>
+              <w:rPr>
+                <w:noProof/>
+                <w:webHidden/>
+              </w:rPr>
+              <w:t>3</w:t>
+            </w:r>
+            <w:r>
+              <w:rPr>
+                <w:noProof/>
+                <w:webHidden/>
+              </w:rPr>
+              <w:fldChar w:fldCharType="end"/>
+            </w:r>
+          </w:hyperlink>
+        </w:p>
+        <w:p>
+          <w:pPr>
+            <w:pStyle w:val="TOC3"/>
+            <w:tabs>
+              <w:tab w:val="left" w:pos="880"/>
+              <w:tab w:val="right" w:leader="dot" w:pos="9530"/>
+            </w:tabs>
+            <w:rPr>
+              <w:rFonts w:eastAsiaTheme="minorEastAsia"/>
+              <w:noProof/>
+            </w:rPr>
+          </w:pPr>
+          <w:hyperlink w:anchor="_Toc432090923" w:history="1">
+            <w:r>
+              <w:rPr>
+                <w:rStyle w:val="Hyperlink"/>
+                <w:noProof/>
+              </w:rPr>
+              <w:t>ii)</w:t>
+            </w:r>
+            <w:r>
+              <w:rPr>
+                <w:rFonts w:eastAsiaTheme="minorEastAsia"/>
+                <w:noProof/>
+              </w:rPr>
+              <w:tab/>
+            </w:r>
+            <w:r>
+              <w:rPr>
+                <w:rStyle w:val="Hyperlink"/>
+                <w:b/>
+                <w:noProof/>
+              </w:rPr>
+              <w:t>Developers</w:t>
+            </w:r>
+            <w:r>
+              <w:rPr>
+                <w:noProof/>
+                <w:webHidden/>
+              </w:rPr>
+              <w:tab/>
+            </w:r>
+            <w:r>
+              <w:rPr>
+                <w:noProof/>
+                <w:webHidden/>
+              </w:rPr>
+              <w:fldChar w:fldCharType="begin"/>
+            </w:r>
+            <w:r>
+              <w:rPr>
+                <w:noProof/>
+                <w:webHidden/>
+              </w:rPr>
+              <w:instrText xml:space="preserve"> PAGEREF _Toc432090923 \h </w:instrText>
+            </w:r>
+            <w:r>
+              <w:rPr>
+                <w:noProof/>
+                <w:webHidden/>
+              </w:rPr>
+            </w:r>
+            <w:r>
+              <w:rPr>
+                <w:noProof/>
+                <w:webHidden/>
+              </w:rPr>
+              <w:fldChar w:fldCharType="separate"/>
+            </w:r>
+            <w:r>
+              <w:rPr>
+                <w:noProof/>
+                <w:webHidden/>
+              </w:rPr>
+              <w:t>4</w:t>
+            </w:r>
+            <w:r>
+              <w:rPr>
+                <w:noProof/>
+                <w:webHidden/>
+              </w:rPr>
+              <w:fldChar w:fldCharType="end"/>
+            </w:r>
+          </w:hyperlink>
+        </w:p>
+        <w:p>
+          <w:pPr>
+            <w:pStyle w:val="TOC2"/>
+            <w:tabs>
+              <w:tab w:val="left" w:pos="660"/>
+              <w:tab w:val="right" w:leader="dot" w:pos="9530"/>
+            </w:tabs>
+            <w:rPr>
+              <w:rFonts w:eastAsiaTheme="minorEastAsia"/>
+              <w:noProof/>
+            </w:rPr>
+          </w:pPr>
+          <w:hyperlink w:anchor="_Toc432090924" w:history="1">
+            <w:r>
+              <w:rPr>
+                <w:rStyle w:val="Hyperlink"/>
+                <w:noProof/>
+              </w:rPr>
+              <w:t>c)</w:t>
+            </w:r>
+            <w:r>
+              <w:rPr>
+                <w:rFonts w:eastAsiaTheme="minorEastAsia"/>
+                <w:noProof/>
+              </w:rPr>
+              <w:tab/>
+            </w:r>
+            <w:r>
+              <w:rPr>
+                <w:rStyle w:val="Hyperlink"/>
+                <w:b/>
+                <w:noProof/>
+              </w:rPr>
+              <w:t>Event Table</w:t>
+            </w:r>
+            <w:r>
+              <w:rPr>
+                <w:noProof/>
+                <w:webHidden/>
+              </w:rPr>
+              <w:tab/>
+            </w:r>
+            <w:r>
+              <w:rPr>
+                <w:noProof/>
+                <w:webHidden/>
+              </w:rPr>
+              <w:fldChar w:fldCharType="begin"/>
+            </w:r>
+            <w:r>
+              <w:rPr>
+                <w:noProof/>
+                <w:webHidden/>
+              </w:rPr>
+              <w:instrText xml:space="preserve"> PAGEREF _Toc432090924 \h </w:instrText>
+            </w:r>
+            <w:r>
+              <w:rPr>
+                <w:noProof/>
+                <w:webHidden/>
+              </w:rPr>
+            </w:r>
+            <w:r>
+              <w:rPr>
+                <w:noProof/>
+                <w:webHidden/>
+              </w:rPr>
+              <w:fldChar w:fldCharType="separate"/>
+            </w:r>
+            <w:r>
+              <w:rPr>
+                <w:noProof/>
+                <w:webHidden/>
+              </w:rPr>
+              <w:t>4</w:t>
+            </w:r>
+            <w:r>
+              <w:rPr>
+                <w:noProof/>
+                <w:webHidden/>
+              </w:rPr>
+              <w:fldChar w:fldCharType="end"/>
+            </w:r>
+          </w:hyperlink>
+        </w:p>
+        <w:p>
+          <w:pPr>
+            <w:pStyle w:val="TOC2"/>
+            <w:tabs>
+              <w:tab w:val="left" w:pos="660"/>
+              <w:tab w:val="right" w:leader="dot" w:pos="9530"/>
+            </w:tabs>
+            <w:rPr>
+              <w:rFonts w:eastAsiaTheme="minorEastAsia"/>
+              <w:noProof/>
+            </w:rPr>
+          </w:pPr>
+          <w:hyperlink w:anchor="_Toc432090925" w:history="1">
+            <w:r>
+              <w:rPr>
+                <w:rStyle w:val="Hyperlink"/>
+                <w:noProof/>
+              </w:rPr>
+              <w:t>d)</w:t>
+            </w:r>
+            <w:r>
+              <w:rPr>
+                <w:rFonts w:eastAsiaTheme="minorEastAsia"/>
+                <w:noProof/>
+              </w:rPr>
+              <w:tab/>
+            </w:r>
+            <w:r>
+              <w:rPr>
+                <w:rStyle w:val="Hyperlink"/>
+                <w:b/>
+                <w:noProof/>
+              </w:rPr>
+              <w:t>Use Case Diagram</w:t>
+            </w:r>
+            <w:r>
+              <w:rPr>
+                <w:noProof/>
+                <w:webHidden/>
+              </w:rPr>
+              <w:tab/>
+            </w:r>
+            <w:r>
+              <w:rPr>
+                <w:noProof/>
+                <w:webHidden/>
+              </w:rPr>
+              <w:fldChar w:fldCharType="begin"/>
+            </w:r>
+            <w:r>
+              <w:rPr>
+                <w:noProof/>
+                <w:webHidden/>
+              </w:rPr>
+              <w:instrText xml:space="preserve"> PAGEREF _Toc432090925 \h </w:instrText>
+            </w:r>
+            <w:r>
+              <w:rPr>
+                <w:noProof/>
+                <w:webHidden/>
+              </w:rPr>
+            </w:r>
+            <w:r>
+              <w:rPr>
+                <w:noProof/>
+                <w:webHidden/>
+              </w:rPr>
+              <w:fldChar w:fldCharType="separate"/>
+            </w:r>
+            <w:r>
+              <w:rPr>
+                <w:noProof/>
+                <w:webHidden/>
+              </w:rPr>
+              <w:t>5</w:t>
+            </w:r>
+            <w:r>
+              <w:rPr>
+                <w:noProof/>
+                <w:webHidden/>
+              </w:rPr>
+              <w:fldChar w:fldCharType="end"/>
+            </w:r>
+          </w:hyperlink>
+        </w:p>
+        <w:p>
+          <w:pPr>
+            <w:pStyle w:val="TOC2"/>
+            <w:tabs>
+              <w:tab w:val="left" w:pos="660"/>
+              <w:tab w:val="right" w:leader="dot" w:pos="9530"/>
+            </w:tabs>
+            <w:rPr>
+              <w:rFonts w:eastAsiaTheme="minorEastAsia"/>
+              <w:noProof/>
+            </w:rPr>
+          </w:pPr>
+          <w:hyperlink w:anchor="_Toc432090926" w:history="1">
+            <w:r>
+              <w:rPr>
+                <w:rStyle w:val="Hyperlink"/>
+                <w:noProof/>
+              </w:rPr>
+              <w:t>e)</w:t>
+            </w:r>
+            <w:r>
+              <w:rPr>
+                <w:rFonts w:eastAsiaTheme="minorEastAsia"/>
+                <w:noProof/>
+              </w:rPr>
+              <w:tab/>
+            </w:r>
+            <w:r>
+              <w:rPr>
+                <w:rStyle w:val="Hyperlink"/>
+                <w:b/>
+                <w:noProof/>
+              </w:rPr>
+              <w:t>Use Case Descriptions</w:t>
+            </w:r>
+            <w:r>
+              <w:rPr>
+                <w:noProof/>
+                <w:webHidden/>
+              </w:rPr>
+              <w:tab/>
+            </w:r>
+            <w:r>
+              <w:rPr>
+                <w:noProof/>
+                <w:webHidden/>
+              </w:rPr>
+              <w:fldChar w:fldCharType="begin"/>
+            </w:r>
+            <w:r>
+              <w:rPr>
+                <w:noProof/>
+                <w:webHidden/>
+              </w:rPr>
+              <w:instrText xml:space="preserve"> PAGEREF _Toc432090926 \h </w:instrText>
+            </w:r>
+            <w:r>
+              <w:rPr>
+                <w:noProof/>
+                <w:webHidden/>
+              </w:rPr>
+            </w:r>
+            <w:r>
+              <w:rPr>
+                <w:noProof/>
+                <w:webHidden/>
+              </w:rPr>
+              <w:fldChar w:fldCharType="separate"/>
+            </w:r>
+            <w:r>
+              <w:rPr>
+                <w:noProof/>
+                <w:webHidden/>
+              </w:rPr>
+              <w:t>6</w:t>
+            </w:r>
+            <w:r>
+              <w:rPr>
+                <w:noProof/>
+                <w:webHidden/>
+              </w:rPr>
+              <w:fldChar w:fldCharType="end"/>
+            </w:r>
+          </w:hyperlink>
+        </w:p>
+        <w:p>
+          <w:pPr>
+            <w:pStyle w:val="TOC1"/>
+            <w:tabs>
+              <w:tab w:val="left" w:pos="440"/>
+              <w:tab w:val="right" w:leader="dot" w:pos="9530"/>
+            </w:tabs>
+            <w:rPr>
+              <w:rFonts w:eastAsiaTheme="minorEastAsia"/>
+              <w:noProof/>
+            </w:rPr>
+          </w:pPr>
+          <w:hyperlink w:anchor="_Toc432090927" w:history="1">
+            <w:r>
+              <w:rPr>
+                <w:rStyle w:val="Hyperlink"/>
+                <w:b/>
+                <w:noProof/>
+              </w:rPr>
+              <w:t>3)</w:t>
+            </w:r>
+            <w:r>
+              <w:rPr>
+                <w:rFonts w:eastAsiaTheme="minorEastAsia"/>
+                <w:noProof/>
+              </w:rPr>
+              <w:tab/>
+            </w:r>
+            <w:r>
+              <w:rPr>
+                <w:rStyle w:val="Hyperlink"/>
+                <w:b/>
+                <w:noProof/>
+              </w:rPr>
+              <w:t>Specific Requirements</w:t>
+            </w:r>
+            <w:r>
+              <w:rPr>
+                <w:noProof/>
+                <w:webHidden/>
+              </w:rPr>
+              <w:tab/>
+            </w:r>
+            <w:r>
+              <w:rPr>
+                <w:noProof/>
+                <w:webHidden/>
+              </w:rPr>
+              <w:fldChar w:fldCharType="begin"/>
+            </w:r>
+            <w:r>
+              <w:rPr>
+                <w:noProof/>
+                <w:webHidden/>
+              </w:rPr>
+              <w:instrText xml:space="preserve"> PAGEREF _Toc432090927 \h </w:instrText>
+            </w:r>
+            <w:r>
+              <w:rPr>
+                <w:noProof/>
+                <w:webHidden/>
+              </w:rPr>
+            </w:r>
+            <w:r>
+              <w:rPr>
+                <w:noProof/>
+                <w:webHidden/>
+              </w:rPr>
+              <w:fldChar w:fldCharType="separate"/>
+            </w:r>
+            <w:r>
+              <w:rPr>
+                <w:noProof/>
+                <w:webHidden/>
+              </w:rPr>
+              <w:t>8</w:t>
+            </w:r>
+            <w:r>
+              <w:rPr>
+                <w:noProof/>
+                <w:webHidden/>
+              </w:rPr>
+              <w:fldChar w:fldCharType="end"/>
+            </w:r>
+          </w:hyperlink>
+        </w:p>
+        <w:p>
+          <w:pPr>
+            <w:pStyle w:val="TOC2"/>
+            <w:tabs>
+              <w:tab w:val="right" w:leader="dot" w:pos="9530"/>
+            </w:tabs>
+            <w:rPr>
+              <w:rFonts w:eastAsiaTheme="minorEastAsia"/>
+              <w:noProof/>
+            </w:rPr>
+          </w:pPr>
+          <w:hyperlink w:anchor="_Toc432090928" w:history="1">
+            <w:r>
+              <w:rPr>
+                <w:rStyle w:val="Hyperlink"/>
+                <w:b/>
+                <w:noProof/>
+              </w:rPr>
+              <w:t>3.1 Functional Requirements</w:t>
+            </w:r>
+            <w:r>
+              <w:rPr>
+                <w:noProof/>
+                <w:webHidden/>
+              </w:rPr>
+              <w:tab/>
+            </w:r>
+            <w:r>
+              <w:rPr>
+                <w:noProof/>
+                <w:webHidden/>
+              </w:rPr>
+              <w:fldChar w:fldCharType="begin"/>
+            </w:r>
+            <w:r>
+              <w:rPr>
+                <w:noProof/>
+                <w:webHidden/>
+              </w:rPr>
+              <w:instrText xml:space="preserve"> PAGEREF _Toc432090928 \h </w:instrText>
+            </w:r>
+            <w:r>
+              <w:rPr>
+                <w:noProof/>
+                <w:webHidden/>
+              </w:rPr>
+            </w:r>
+            <w:r>
+              <w:rPr>
+                <w:noProof/>
+                <w:webHidden/>
+              </w:rPr>
+              <w:fldChar w:fldCharType="separate"/>
+            </w:r>
+            <w:r>
+              <w:rPr>
+                <w:noProof/>
+                <w:webHidden/>
+              </w:rPr>
+              <w:t>8</w:t>
+            </w:r>
+            <w:r>
+              <w:rPr>
+                <w:noProof/>
+                <w:webHidden/>
+              </w:rPr>
+              <w:fldChar w:fldCharType="end"/>
+            </w:r>
+          </w:hyperlink>
+        </w:p>
+        <w:p>
+          <w:pPr>
+            <w:pStyle w:val="TOC2"/>
+            <w:tabs>
+              <w:tab w:val="right" w:leader="dot" w:pos="9530"/>
+            </w:tabs>
+            <w:rPr>
+              <w:rFonts w:eastAsiaTheme="minorEastAsia"/>
+              <w:noProof/>
+            </w:rPr>
+          </w:pPr>
+          <w:hyperlink w:anchor="_Toc432090929" w:history="1">
+            <w:r>
+              <w:rPr>
+                <w:rStyle w:val="Hyperlink"/>
+                <w:b/>
+                <w:noProof/>
+              </w:rPr>
+              <w:t>3.2 Interface Requirements</w:t>
+            </w:r>
+            <w:r>
+              <w:rPr>
+                <w:noProof/>
+                <w:webHidden/>
+              </w:rPr>
+              <w:tab/>
+            </w:r>
+            <w:r>
+              <w:rPr>
+                <w:noProof/>
+                <w:webHidden/>
+              </w:rPr>
+              <w:fldChar w:fldCharType="begin"/>
+            </w:r>
+            <w:r>
+              <w:rPr>
+                <w:noProof/>
+                <w:webHidden/>
+              </w:rPr>
+              <w:instrText xml:space="preserve"> PAGEREF _Toc432090929 \h </w:instrText>
+            </w:r>
+            <w:r>
+              <w:rPr>
+                <w:noProof/>
+                <w:webHidden/>
+              </w:rPr>
+            </w:r>
+            <w:r>
+              <w:rPr>
+                <w:noProof/>
+                <w:webHidden/>
+              </w:rPr>
+              <w:fldChar w:fldCharType="separate"/>
+            </w:r>
+            <w:r>
+              <w:rPr>
+                <w:noProof/>
+                <w:webHidden/>
+              </w:rPr>
+              <w:t>10</w:t>
+            </w:r>
+            <w:r>
+              <w:rPr>
+                <w:noProof/>
+                <w:webHidden/>
+              </w:rPr>
+              <w:fldChar w:fldCharType="end"/>
+            </w:r>
+          </w:hyperlink>
+        </w:p>
+        <w:p>
+          <w:pPr>
+            <w:pStyle w:val="TOC2"/>
+            <w:tabs>
+              <w:tab w:val="right" w:leader="dot" w:pos="9530"/>
+            </w:tabs>
+            <w:rPr>
+              <w:rFonts w:eastAsiaTheme="minorEastAsia"/>
+              <w:noProof/>
+            </w:rPr>
+          </w:pPr>
+          <w:hyperlink w:anchor="_Toc432090930" w:history="1">
+            <w:r>
+              <w:rPr>
+                <w:rStyle w:val="Hyperlink"/>
+                <w:b/>
+                <w:noProof/>
+              </w:rPr>
+              <w:t>3.3 Physical Environment Requirements</w:t>
+            </w:r>
+            <w:r>
+              <w:rPr>
+                <w:noProof/>
+                <w:webHidden/>
+              </w:rPr>
+              <w:tab/>
+            </w:r>
+            <w:r>
+              <w:rPr>
+                <w:noProof/>
+                <w:webHidden/>
+              </w:rPr>
+              <w:fldChar w:fldCharType="begin"/>
+            </w:r>
+            <w:r>
+              <w:rPr>
+                <w:noProof/>
+                <w:webHidden/>
+              </w:rPr>
+              <w:instrText xml:space="preserve"> PAGEREF _Toc432090930 \h </w:instrText>
+            </w:r>
+            <w:r>
+              <w:rPr>
+                <w:noProof/>
+                <w:webHidden/>
+              </w:rPr>
+            </w:r>
+            <w:r>
+              <w:rPr>
+                <w:noProof/>
+                <w:webHidden/>
+              </w:rPr>
+              <w:fldChar w:fldCharType="separate"/>
+            </w:r>
+            <w:r>
+              <w:rPr>
+                <w:noProof/>
+                <w:webHidden/>
+              </w:rPr>
+              <w:t>12</w:t>
+            </w:r>
+            <w:r>
+              <w:rPr>
+                <w:noProof/>
+                <w:webHidden/>
+              </w:rPr>
+              <w:fldChar w:fldCharType="end"/>
+            </w:r>
+          </w:hyperlink>
+        </w:p>
+        <w:p>
+          <w:pPr>
+            <w:pStyle w:val="TOC2"/>
+            <w:tabs>
+              <w:tab w:val="right" w:leader="dot" w:pos="9530"/>
+            </w:tabs>
+            <w:rPr>
+              <w:rFonts w:eastAsiaTheme="minorEastAsia"/>
+              <w:noProof/>
+            </w:rPr>
+          </w:pPr>
+          <w:hyperlink w:anchor="_Toc432090931" w:history="1">
+            <w:r>
+              <w:rPr>
+                <w:rStyle w:val="Hyperlink"/>
+                <w:b/>
+                <w:noProof/>
+              </w:rPr>
+              <w:t>3.4 User and Human Factor Requirements</w:t>
+            </w:r>
+            <w:r>
+              <w:rPr>
+                <w:noProof/>
+                <w:webHidden/>
+              </w:rPr>
+              <w:tab/>
+            </w:r>
+            <w:r>
+              <w:rPr>
+                <w:noProof/>
+                <w:webHidden/>
+              </w:rPr>
+              <w:fldChar w:fldCharType="begin"/>
+            </w:r>
+            <w:r>
+              <w:rPr>
+                <w:noProof/>
+                <w:webHidden/>
+              </w:rPr>
+              <w:instrText xml:space="preserve"> PAGEREF _Toc432090931 \h </w:instrText>
+            </w:r>
+            <w:r>
+              <w:rPr>
+                <w:noProof/>
+                <w:webHidden/>
+              </w:rPr>
+            </w:r>
+            <w:r>
+              <w:rPr>
+                <w:noProof/>
+                <w:webHidden/>
+              </w:rPr>
+              <w:fldChar w:fldCharType="separate"/>
+            </w:r>
+            <w:r>
+              <w:rPr>
+                <w:noProof/>
+                <w:webHidden/>
+              </w:rPr>
+              <w:t>12</w:t>
+            </w:r>
+            <w:r>
+              <w:rPr>
+                <w:noProof/>
+                <w:webHidden/>
+              </w:rPr>
+              <w:fldChar w:fldCharType="end"/>
+            </w:r>
+          </w:hyperlink>
+        </w:p>
+        <w:p>
+          <w:pPr>
+            <w:pStyle w:val="TOC2"/>
+            <w:tabs>
+              <w:tab w:val="right" w:leader="dot" w:pos="9530"/>
+            </w:tabs>
+            <w:rPr>
+              <w:rFonts w:eastAsiaTheme="minorEastAsia"/>
+              <w:noProof/>
+            </w:rPr>
+          </w:pPr>
+          <w:hyperlink w:anchor="_Toc432090932" w:history="1">
+            <w:r>
+              <w:rPr>
+                <w:rStyle w:val="Hyperlink"/>
+                <w:b/>
+                <w:noProof/>
+              </w:rPr>
+              <w:t>3.5 Documentation Requirements</w:t>
+            </w:r>
+            <w:r>
+              <w:rPr>
+                <w:noProof/>
+                <w:webHidden/>
+              </w:rPr>
+              <w:tab/>
+            </w:r>
+            <w:r>
+              <w:rPr>
+                <w:noProof/>
+                <w:webHidden/>
+              </w:rPr>
+              <w:fldChar w:fldCharType="begin"/>
+            </w:r>
+            <w:r>
+              <w:rPr>
+                <w:noProof/>
+                <w:webHidden/>
+              </w:rPr>
+              <w:instrText xml:space="preserve"> PAGEREF _Toc432090932 \h </w:instrText>
+            </w:r>
+            <w:r>
+              <w:rPr>
+                <w:noProof/>
+                <w:webHidden/>
+              </w:rPr>
+            </w:r>
+            <w:r>
+              <w:rPr>
+                <w:noProof/>
+                <w:webHidden/>
+              </w:rPr>
+              <w:fldChar w:fldCharType="separate"/>
+            </w:r>
+            <w:r>
+              <w:rPr>
+                <w:noProof/>
+                <w:webHidden/>
+              </w:rPr>
+              <w:t>12</w:t>
+            </w:r>
+            <w:r>
+              <w:rPr>
+                <w:noProof/>
+                <w:webHidden/>
+              </w:rPr>
+              <w:fldChar w:fldCharType="end"/>
+            </w:r>
+          </w:hyperlink>
+        </w:p>
+        <w:p>
+          <w:pPr>
+            <w:pStyle w:val="TOC2"/>
+            <w:tabs>
+              <w:tab w:val="right" w:leader="dot" w:pos="9530"/>
+            </w:tabs>
+            <w:rPr>
+              <w:rFonts w:eastAsiaTheme="minorEastAsia"/>
+              <w:noProof/>
+            </w:rPr>
+          </w:pPr>
+          <w:hyperlink w:anchor="_Toc432090933" w:history="1">
+            <w:r>
+              <w:rPr>
+                <w:rStyle w:val="Hyperlink"/>
+                <w:b/>
+                <w:noProof/>
+              </w:rPr>
+              <w:t>3.6 Data Requirements</w:t>
+            </w:r>
+            <w:r>
+              <w:rPr>
+                <w:noProof/>
+                <w:webHidden/>
+              </w:rPr>
+              <w:tab/>
+            </w:r>
+            <w:r>
+              <w:rPr>
+                <w:noProof/>
+                <w:webHidden/>
+              </w:rPr>
+              <w:fldChar w:fldCharType="begin"/>
+            </w:r>
+            <w:r>
+              <w:rPr>
+                <w:noProof/>
+                <w:webHidden/>
+              </w:rPr>
+              <w:instrText xml:space="preserve"> PAGEREF _Toc432090933 \h </w:instrText>
+            </w:r>
+            <w:r>
+              <w:rPr>
+                <w:noProof/>
+                <w:webHidden/>
+              </w:rPr>
+            </w:r>
+            <w:r>
+              <w:rPr>
+                <w:noProof/>
+                <w:webHidden/>
+              </w:rPr>
+              <w:fldChar w:fldCharType="separate"/>
+            </w:r>
+            <w:r>
+              <w:rPr>
+                <w:noProof/>
+                <w:webHidden/>
+              </w:rPr>
+              <w:t>12</w:t>
+            </w:r>
+            <w:r>
+              <w:rPr>
+                <w:noProof/>
+                <w:webHidden/>
+              </w:rPr>
+              <w:fldChar w:fldCharType="end"/>
+            </w:r>
+          </w:hyperlink>
+        </w:p>
+        <w:p>
+          <w:pPr>
+            <w:pStyle w:val="TOC2"/>
+            <w:tabs>
+              <w:tab w:val="right" w:leader="dot" w:pos="9530"/>
+            </w:tabs>
+            <w:rPr>
+              <w:rFonts w:eastAsiaTheme="minorEastAsia"/>
+              <w:noProof/>
+            </w:rPr>
+          </w:pPr>
+          <w:hyperlink w:anchor="_Toc432090934" w:history="1">
+            <w:r>
+              <w:rPr>
+                <w:rStyle w:val="Hyperlink"/>
+                <w:b/>
+                <w:noProof/>
+              </w:rPr>
+              <w:t>3.7 Resource Requirements</w:t>
+            </w:r>
+            <w:r>
+              <w:rPr>
+                <w:noProof/>
+                <w:webHidden/>
+              </w:rPr>
+              <w:tab/>
+            </w:r>
+            <w:r>
+              <w:rPr>
+                <w:noProof/>
+                <w:webHidden/>
+              </w:rPr>
+              <w:fldChar w:fldCharType="begin"/>
+            </w:r>
+            <w:r>
+              <w:rPr>
+                <w:noProof/>
+                <w:webHidden/>
+              </w:rPr>
+              <w:instrText xml:space="preserve"> PAGEREF _Toc432090934 \h </w:instrText>
+            </w:r>
+            <w:r>
+              <w:rPr>
+                <w:noProof/>
+                <w:webHidden/>
+              </w:rPr>
+            </w:r>
+            <w:r>
+              <w:rPr>
+                <w:noProof/>
+                <w:webHidden/>
+              </w:rPr>
+              <w:fldChar w:fldCharType="separate"/>
+            </w:r>
+            <w:r>
+              <w:rPr>
+                <w:noProof/>
+                <w:webHidden/>
+              </w:rPr>
+              <w:t>13</w:t>
+            </w:r>
+            <w:r>
+              <w:rPr>
+                <w:noProof/>
+                <w:webHidden/>
+              </w:rPr>
+              <w:fldChar w:fldCharType="end"/>
+            </w:r>
+          </w:hyperlink>
+        </w:p>
+        <w:p>
+          <w:pPr>
+            <w:pStyle w:val="TOC2"/>
+            <w:tabs>
+              <w:tab w:val="right" w:leader="dot" w:pos="9530"/>
+            </w:tabs>
+            <w:rPr>
+              <w:rFonts w:eastAsiaTheme="minorEastAsia"/>
+              <w:noProof/>
+            </w:rPr>
+          </w:pPr>
+          <w:hyperlink w:anchor="_Toc432090935" w:history="1">
+            <w:r>
+              <w:rPr>
+                <w:rStyle w:val="Hyperlink"/>
+                <w:b/>
+                <w:noProof/>
+              </w:rPr>
+              <w:t>3.8 Security Requirements</w:t>
+            </w:r>
+            <w:r>
+              <w:rPr>
+                <w:noProof/>
+                <w:webHidden/>
+              </w:rPr>
+              <w:tab/>
+            </w:r>
+            <w:r>
+              <w:rPr>
+                <w:noProof/>
+                <w:webHidden/>
+              </w:rPr>
+              <w:fldChar w:fldCharType="begin"/>
+            </w:r>
+            <w:r>
+              <w:rPr>
+                <w:noProof/>
+                <w:webHidden/>
+              </w:rPr>
+              <w:instrText xml:space="preserve"> PAGEREF _Toc432090935 \h </w:instrText>
+            </w:r>
+            <w:r>
+              <w:rPr>
+                <w:noProof/>
+                <w:webHidden/>
+              </w:rPr>
+            </w:r>
+            <w:r>
+              <w:rPr>
+                <w:noProof/>
+                <w:webHidden/>
+              </w:rPr>
+              <w:fldChar w:fldCharType="separate"/>
+            </w:r>
+            <w:r>
+              <w:rPr>
+                <w:noProof/>
+                <w:webHidden/>
+              </w:rPr>
+              <w:t>13</w:t>
+            </w:r>
+            <w:r>
+              <w:rPr>
+                <w:noProof/>
+                <w:webHidden/>
+              </w:rPr>
+              <w:fldChar w:fldCharType="end"/>
+            </w:r>
+          </w:hyperlink>
+        </w:p>
+        <w:p>
+          <w:pPr>
+            <w:pStyle w:val="TOC2"/>
+            <w:tabs>
+              <w:tab w:val="right" w:leader="dot" w:pos="9530"/>
+            </w:tabs>
+            <w:rPr>
+              <w:rFonts w:eastAsiaTheme="minorEastAsia"/>
+              <w:noProof/>
+            </w:rPr>
+          </w:pPr>
+          <w:hyperlink w:anchor="_Toc432090936" w:history="1">
+            <w:r>
+              <w:rPr>
+                <w:rStyle w:val="Hyperlink"/>
+                <w:b/>
+                <w:noProof/>
+              </w:rPr>
+              <w:t>3.9 Quality Assurance Requirements</w:t>
+            </w:r>
+            <w:r>
+              <w:rPr>
+                <w:noProof/>
+                <w:webHidden/>
+              </w:rPr>
+              <w:tab/>
+            </w:r>
+            <w:r>
+              <w:rPr>
+                <w:noProof/>
+                <w:webHidden/>
+              </w:rPr>
+              <w:fldChar w:fldCharType="begin"/>
+            </w:r>
+            <w:r>
+              <w:rPr>
+                <w:noProof/>
+                <w:webHidden/>
+              </w:rPr>
+              <w:instrText xml:space="preserve"> PAGEREF _Toc432090936 \h </w:instrText>
+            </w:r>
+            <w:r>
+              <w:rPr>
+                <w:noProof/>
+                <w:webHidden/>
+              </w:rPr>
+            </w:r>
+            <w:r>
+              <w:rPr>
+                <w:noProof/>
+                <w:webHidden/>
+              </w:rPr>
+              <w:fldChar w:fldCharType="separate"/>
+            </w:r>
+            <w:r>
+              <w:rPr>
+                <w:noProof/>
+                <w:webHidden/>
+              </w:rPr>
+              <w:t>14</w:t>
+            </w:r>
+            <w:r>
+              <w:rPr>
+                <w:noProof/>
+                <w:webHidden/>
+              </w:rPr>
+              <w:fldChar w:fldCharType="end"/>
+            </w:r>
+          </w:hyperlink>
+        </w:p>
+        <w:p>
+          <w:r>
+            <w:rPr>
+              <w:b/>
+              <w:bCs/>
+              <w:noProof/>
+            </w:rPr>
+            <w:fldChar w:fldCharType="end"/>
+          </w:r>
+        </w:p>
+      </w:sdtContent>
+    </w:sdt>
+    <w:p>
+      <w:pPr>
+        <w:rPr>
+          <w:b/>
+        </w:rPr>
+      </w:pPr>
+      <w:r>
+        <w:rPr>
+          <w:b/>
+        </w:rPr>
+        <w:br w:type="page"/>
+      </w:r>
     </w:p>
-    <w:bookmarkEnd w:id="0"/>
     <w:p>
       <w:pPr>
         <w:pStyle w:val="ListParagraph"/>
@@ -898,18 +3153,23 @@
           <w:ilvl w:val="0"/>
           <w:numId w:val="6"/>
         </w:numPr>
+        <w:outlineLvl w:val="0"/>
         <w:rPr>
           <w:b/>
           <w:sz w:val="28"/>
         </w:rPr>
       </w:pPr>
+      <w:bookmarkStart w:id="2" w:name="_Toc432090910"/>
+      <w:bookmarkEnd w:id="0"/>
       <w:r>
         <w:rPr>
           <w:b/>
           <w:sz w:val="28"/>
         </w:rPr>
+        <w:lastRenderedPageBreak/>
         <w:t>Introduction</w:t>
       </w:r>
+      <w:bookmarkEnd w:id="2"/>
     </w:p>
     <w:p>
       <w:pPr>
@@ -918,16 +3178,19 @@
           <w:ilvl w:val="1"/>
           <w:numId w:val="6"/>
         </w:numPr>
+        <w:outlineLvl w:val="1"/>
         <w:rPr>
           <w:b/>
         </w:rPr>
       </w:pPr>
+      <w:bookmarkStart w:id="3" w:name="_Toc432090911"/>
       <w:r>
         <w:rPr>
           <w:b/>
         </w:rPr>
         <w:t>Software to be Produced</w:t>
       </w:r>
+      <w:bookmarkEnd w:id="3"/>
     </w:p>
     <w:p>
       <w:pPr>
@@ -984,16 +3247,19 @@
           <w:ilvl w:val="1"/>
           <w:numId w:val="6"/>
         </w:numPr>
+        <w:outlineLvl w:val="1"/>
         <w:rPr>
           <w:b/>
         </w:rPr>
       </w:pPr>
+      <w:bookmarkStart w:id="4" w:name="_Toc432090912"/>
       <w:r>
         <w:rPr>
           <w:b/>
         </w:rPr>
         <w:t>Reference Documents</w:t>
       </w:r>
+      <w:bookmarkEnd w:id="4"/>
     </w:p>
     <w:p>
       <w:pPr>
@@ -1062,16 +3328,19 @@
           <w:ilvl w:val="1"/>
           <w:numId w:val="6"/>
         </w:numPr>
+        <w:outlineLvl w:val="1"/>
         <w:rPr>
           <w:b/>
         </w:rPr>
       </w:pPr>
+      <w:bookmarkStart w:id="5" w:name="_Toc432090913"/>
       <w:r>
         <w:rPr>
           <w:b/>
         </w:rPr>
         <w:t>Applicable Standards</w:t>
       </w:r>
+      <w:bookmarkEnd w:id="5"/>
     </w:p>
     <w:p>
       <w:pPr>
@@ -1080,16 +3349,19 @@
           <w:ilvl w:val="2"/>
           <w:numId w:val="6"/>
         </w:numPr>
+        <w:outlineLvl w:val="2"/>
         <w:rPr>
           <w:b/>
         </w:rPr>
       </w:pPr>
+      <w:bookmarkStart w:id="6" w:name="_Toc432090914"/>
       <w:r>
         <w:rPr>
           <w:b/>
         </w:rPr>
         <w:t>Testing Standard</w:t>
       </w:r>
+      <w:bookmarkEnd w:id="6"/>
     </w:p>
     <w:p>
       <w:pPr>
@@ -1124,7 +3396,6 @@
         </w:numPr>
       </w:pPr>
       <w:r>
-        <w:lastRenderedPageBreak/>
         <w:t xml:space="preserve">We </w:t>
       </w:r>
       <w:r>
@@ -1132,9 +3403,6 @@
       </w:r>
       <w:r>
         <w:t>.</w:t>
-      </w:r>
-      <w:r>
-        <w:br/>
       </w:r>
     </w:p>
     <w:p>
@@ -1144,13 +3412,16 @@
           <w:ilvl w:val="2"/>
           <w:numId w:val="6"/>
         </w:numPr>
-      </w:pPr>
+        <w:outlineLvl w:val="2"/>
+      </w:pPr>
+      <w:bookmarkStart w:id="7" w:name="_Toc432090915"/>
       <w:r>
         <w:rPr>
           <w:b/>
         </w:rPr>
         <w:t>Coding Standard</w:t>
       </w:r>
+      <w:bookmarkEnd w:id="7"/>
     </w:p>
     <w:p>
       <w:pPr>
@@ -1192,11 +3463,13 @@
           <w:ilvl w:val="1"/>
           <w:numId w:val="6"/>
         </w:numPr>
+        <w:outlineLvl w:val="1"/>
         <w:rPr>
           <w:b/>
           <w:sz w:val="28"/>
         </w:rPr>
       </w:pPr>
+      <w:bookmarkStart w:id="8" w:name="_Toc432090916"/>
       <w:r>
         <w:rPr>
           <w:b/>
@@ -1209,6 +3482,7 @@
         </w:rPr>
         <w:t>, Acronyms, and Abbreviations</w:t>
       </w:r>
+      <w:bookmarkEnd w:id="8"/>
     </w:p>
     <w:p>
       <w:pPr>
@@ -1217,17 +3491,20 @@
           <w:ilvl w:val="2"/>
           <w:numId w:val="6"/>
         </w:numPr>
+        <w:outlineLvl w:val="2"/>
         <w:rPr>
           <w:b/>
           <w:sz w:val="28"/>
         </w:rPr>
       </w:pPr>
+      <w:bookmarkStart w:id="9" w:name="_Toc432090917"/>
       <w:r>
         <w:rPr>
           <w:b/>
         </w:rPr>
         <w:t>Definitions</w:t>
       </w:r>
+      <w:bookmarkEnd w:id="9"/>
     </w:p>
     <w:p>
       <w:pPr>
@@ -1286,17 +3563,20 @@
           <w:ilvl w:val="2"/>
           <w:numId w:val="6"/>
         </w:numPr>
+        <w:outlineLvl w:val="2"/>
         <w:rPr>
           <w:b/>
           <w:sz w:val="28"/>
         </w:rPr>
       </w:pPr>
+      <w:bookmarkStart w:id="10" w:name="_Toc432090918"/>
       <w:r>
         <w:rPr>
           <w:b/>
         </w:rPr>
         <w:t>Acronyms</w:t>
       </w:r>
+      <w:bookmarkEnd w:id="10"/>
     </w:p>
     <w:p>
       <w:pPr>
@@ -1327,7 +3607,9 @@
           <w:ilvl w:val="0"/>
           <w:numId w:val="6"/>
         </w:numPr>
-      </w:pPr>
+        <w:outlineLvl w:val="0"/>
+      </w:pPr>
+      <w:bookmarkStart w:id="11" w:name="_Toc432090919"/>
       <w:r>
         <w:rPr>
           <w:b/>
@@ -1335,6 +3617,7 @@
         </w:rPr>
         <w:t>Product Overview</w:t>
       </w:r>
+      <w:bookmarkEnd w:id="11"/>
     </w:p>
     <w:p>
       <w:pPr>
@@ -1343,16 +3626,19 @@
           <w:ilvl w:val="1"/>
           <w:numId w:val="6"/>
         </w:numPr>
+        <w:outlineLvl w:val="1"/>
         <w:rPr>
           <w:b/>
         </w:rPr>
       </w:pPr>
+      <w:bookmarkStart w:id="12" w:name="_Toc432090920"/>
       <w:r>
         <w:rPr>
           <w:b/>
         </w:rPr>
         <w:t>Assumptions</w:t>
       </w:r>
+      <w:bookmarkEnd w:id="12"/>
     </w:p>
     <w:p>
       <w:pPr>
@@ -1427,16 +3713,19 @@
           <w:ilvl w:val="1"/>
           <w:numId w:val="6"/>
         </w:numPr>
+        <w:outlineLvl w:val="1"/>
         <w:rPr>
           <w:b/>
         </w:rPr>
       </w:pPr>
+      <w:bookmarkStart w:id="13" w:name="_Toc432090921"/>
       <w:r>
         <w:rPr>
           <w:b/>
         </w:rPr>
         <w:t>Stakeholders</w:t>
       </w:r>
+      <w:bookmarkEnd w:id="13"/>
     </w:p>
     <w:p>
       <w:pPr>
@@ -1445,16 +3734,19 @@
           <w:ilvl w:val="2"/>
           <w:numId w:val="6"/>
         </w:numPr>
+        <w:outlineLvl w:val="2"/>
         <w:rPr>
           <w:b/>
         </w:rPr>
       </w:pPr>
+      <w:bookmarkStart w:id="14" w:name="_Toc432090922"/>
       <w:r>
         <w:rPr>
           <w:b/>
         </w:rPr>
         <w:t>Clients</w:t>
       </w:r>
+      <w:bookmarkEnd w:id="14"/>
     </w:p>
     <w:p>
       <w:pPr>
@@ -1468,7 +3760,15 @@
         </w:rPr>
       </w:pPr>
       <w:r>
-        <w:t>Dr. Turgut, our professor:</w:t>
+        <w:t xml:space="preserve">Dr. </w:t>
+      </w:r>
+      <w:proofErr w:type="spellStart"/>
+      <w:r>
+        <w:t>Turgut</w:t>
+      </w:r>
+      <w:proofErr w:type="spellEnd"/>
+      <w:r>
+        <w:t>, our professor:</w:t>
       </w:r>
       <w:r>
         <w:t xml:space="preserve"> </w:t>
@@ -1494,8 +3794,21 @@
           <w:b/>
         </w:rPr>
       </w:pPr>
-      <w:r>
-        <w:t>Amirreza Samiei, our grader</w:t>
+      <w:proofErr w:type="spellStart"/>
+      <w:r>
+        <w:t>Amirreza</w:t>
+      </w:r>
+      <w:proofErr w:type="spellEnd"/>
+      <w:r>
+        <w:t xml:space="preserve"> </w:t>
+      </w:r>
+      <w:proofErr w:type="spellStart"/>
+      <w:r>
+        <w:t>Samiei</w:t>
+      </w:r>
+      <w:proofErr w:type="spellEnd"/>
+      <w:r>
+        <w:t>, our grader</w:t>
       </w:r>
       <w:r>
         <w:t>:</w:t>
@@ -1525,6 +3838,7 @@
         </w:rPr>
       </w:pPr>
       <w:r>
+        <w:lastRenderedPageBreak/>
         <w:t xml:space="preserve">Normal Users: </w:t>
       </w:r>
       <w:r>
@@ -1544,16 +3858,19 @@
           <w:ilvl w:val="2"/>
           <w:numId w:val="6"/>
         </w:numPr>
+        <w:outlineLvl w:val="2"/>
         <w:rPr>
           <w:b/>
         </w:rPr>
       </w:pPr>
+      <w:bookmarkStart w:id="15" w:name="_Toc432090923"/>
       <w:r>
         <w:rPr>
           <w:b/>
         </w:rPr>
         <w:t>Developers</w:t>
       </w:r>
+      <w:bookmarkEnd w:id="15"/>
     </w:p>
     <w:p>
       <w:pPr>
@@ -1585,22 +3902,19 @@
           <w:ilvl w:val="1"/>
           <w:numId w:val="6"/>
         </w:numPr>
+        <w:outlineLvl w:val="1"/>
         <w:rPr>
           <w:b/>
         </w:rPr>
       </w:pPr>
+      <w:bookmarkStart w:id="16" w:name="_Toc432090924"/>
       <w:r>
         <w:rPr>
           <w:b/>
         </w:rPr>
         <w:t>Event Table</w:t>
       </w:r>
-      <w:r>
-        <w:rPr>
-          <w:b/>
-        </w:rPr>
-        <w:br/>
-      </w:r>
+      <w:bookmarkEnd w:id="16"/>
       <w:r>
         <w:rPr>
           <w:b/>
@@ -1787,457 +4101,468 @@
               <w:ind w:left="0"/>
             </w:pPr>
             <w:r>
-              <w:t xml:space="preserve">User Inputting Configuration </w:t>
-            </w:r>
+              <w:t>User Inputting Configuration Settings</w:t>
+            </w:r>
+          </w:p>
+        </w:tc>
+        <w:tc>
+          <w:tcPr>
+            <w:tcW w:w="2070" w:type="dxa"/>
+          </w:tcPr>
+          <w:p>
+            <w:pPr>
+              <w:pStyle w:val="ListParagraph"/>
+              <w:ind w:left="0"/>
+            </w:pPr>
+            <w:r>
+              <w:t>The user opens the ‘Configuration’ tab and input</w:t>
+            </w:r>
+            <w:r>
+              <w:t>s</w:t>
+            </w:r>
+            <w:r>
+              <w:t xml:space="preserve"> information into the settings fields.</w:t>
+            </w:r>
+          </w:p>
+        </w:tc>
+        <w:tc>
+          <w:tcPr>
+            <w:tcW w:w="2790" w:type="dxa"/>
+          </w:tcPr>
+          <w:p>
+            <w:pPr>
+              <w:pStyle w:val="ListParagraph"/>
+              <w:ind w:left="0"/>
+            </w:pPr>
+            <w:r>
+              <w:t>The application saves inputted settings once the user hits ‘Save’.</w:t>
+            </w:r>
+          </w:p>
+        </w:tc>
+        <w:tc>
+          <w:tcPr>
+            <w:tcW w:w="2718" w:type="dxa"/>
+          </w:tcPr>
+          <w:p>
+            <w:pPr>
+              <w:pStyle w:val="ListParagraph"/>
+              <w:ind w:left="0"/>
+            </w:pPr>
+            <w:r>
+              <w:t xml:space="preserve">The application will store the settings in the user’s profile file. </w:t>
+            </w:r>
+            <w:r>
+              <w:t>While the user is inputting information, the application is still listening for commands.</w:t>
+            </w:r>
+          </w:p>
+        </w:tc>
+      </w:tr>
+      <w:tr>
+        <w:trPr>
+          <w:jc w:val="center"/>
+        </w:trPr>
+        <w:tc>
+          <w:tcPr>
+            <w:tcW w:w="1458" w:type="dxa"/>
+          </w:tcPr>
+          <w:p>
+            <w:pPr>
+              <w:pStyle w:val="ListParagraph"/>
+              <w:ind w:left="0"/>
+            </w:pPr>
+            <w:r>
+              <w:t>Logout</w:t>
+            </w:r>
+          </w:p>
+        </w:tc>
+        <w:tc>
+          <w:tcPr>
+            <w:tcW w:w="2070" w:type="dxa"/>
+          </w:tcPr>
+          <w:p>
+            <w:pPr>
+              <w:pStyle w:val="ListParagraph"/>
+              <w:ind w:left="0"/>
+            </w:pPr>
+            <w:r>
+              <w:t>User voice command</w:t>
+            </w:r>
+          </w:p>
+        </w:tc>
+        <w:tc>
+          <w:tcPr>
+            <w:tcW w:w="2790" w:type="dxa"/>
+          </w:tcPr>
+          <w:p>
+            <w:pPr>
+              <w:pStyle w:val="ListParagraph"/>
+              <w:ind w:left="0"/>
+            </w:pPr>
+            <w:r>
+              <w:t>Logs out of computer into login screen</w:t>
+            </w:r>
+          </w:p>
+        </w:tc>
+        <w:tc>
+          <w:tcPr>
+            <w:tcW w:w="2718" w:type="dxa"/>
+          </w:tcPr>
+          <w:p>
+            <w:pPr>
+              <w:pStyle w:val="ListParagraph"/>
+              <w:ind w:left="0"/>
+            </w:pPr>
+            <w:r>
+              <w:t>Logs user out and wait for user to return to log in</w:t>
+            </w:r>
+          </w:p>
+        </w:tc>
+      </w:tr>
+      <w:tr>
+        <w:trPr>
+          <w:jc w:val="center"/>
+        </w:trPr>
+        <w:tc>
+          <w:tcPr>
+            <w:tcW w:w="1458" w:type="dxa"/>
+          </w:tcPr>
+          <w:p>
+            <w:pPr>
+              <w:pStyle w:val="ListParagraph"/>
+              <w:ind w:left="0"/>
+            </w:pPr>
+            <w:r>
+              <w:t>Open other applications</w:t>
+            </w:r>
+          </w:p>
+        </w:tc>
+        <w:tc>
+          <w:tcPr>
+            <w:tcW w:w="2070" w:type="dxa"/>
+          </w:tcPr>
+          <w:p>
+            <w:pPr>
+              <w:pStyle w:val="ListParagraph"/>
+              <w:ind w:left="0"/>
+            </w:pPr>
+            <w:r>
+              <w:t>User voice command</w:t>
+            </w:r>
+          </w:p>
+        </w:tc>
+        <w:tc>
+          <w:tcPr>
+            <w:tcW w:w="2790" w:type="dxa"/>
+          </w:tcPr>
+          <w:p>
+            <w:pPr>
+              <w:pStyle w:val="ListParagraph"/>
+              <w:ind w:left="0"/>
+            </w:pPr>
+            <w:r>
+              <w:t>Open desired applications</w:t>
+            </w:r>
+          </w:p>
+        </w:tc>
+        <w:tc>
+          <w:tcPr>
+            <w:tcW w:w="2718" w:type="dxa"/>
+          </w:tcPr>
+          <w:p>
+            <w:pPr>
+              <w:pStyle w:val="ListParagraph"/>
+              <w:ind w:left="0"/>
+            </w:pPr>
+            <w:r>
+              <w:t>Searches for the application and open for user</w:t>
+            </w:r>
+          </w:p>
+        </w:tc>
+      </w:tr>
+      <w:tr>
+        <w:trPr>
+          <w:jc w:val="center"/>
+        </w:trPr>
+        <w:tc>
+          <w:tcPr>
+            <w:tcW w:w="1458" w:type="dxa"/>
+          </w:tcPr>
+          <w:p>
+            <w:pPr>
+              <w:pStyle w:val="ListParagraph"/>
+              <w:ind w:left="0"/>
+            </w:pPr>
+            <w:r>
+              <w:t>Taking picture</w:t>
+            </w:r>
+          </w:p>
+        </w:tc>
+        <w:tc>
+          <w:tcPr>
+            <w:tcW w:w="2070" w:type="dxa"/>
+          </w:tcPr>
+          <w:p>
+            <w:pPr>
+              <w:pStyle w:val="ListParagraph"/>
+              <w:ind w:left="0"/>
+            </w:pPr>
+            <w:r>
+              <w:t>User voice command</w:t>
+            </w:r>
+          </w:p>
+        </w:tc>
+        <w:tc>
+          <w:tcPr>
+            <w:tcW w:w="2790" w:type="dxa"/>
+          </w:tcPr>
+          <w:p>
+            <w:pPr>
+              <w:pStyle w:val="ListParagraph"/>
+              <w:ind w:left="0"/>
+            </w:pPr>
+            <w:r>
+              <w:t>Takes picture of user</w:t>
+            </w:r>
+          </w:p>
+        </w:tc>
+        <w:tc>
+          <w:tcPr>
+            <w:tcW w:w="2718" w:type="dxa"/>
+          </w:tcPr>
+          <w:p>
+            <w:pPr>
+              <w:pStyle w:val="ListParagraph"/>
+              <w:ind w:left="0"/>
+            </w:pPr>
+            <w:r>
+              <w:t xml:space="preserve">Uses the webcam to take picture of user and stores </w:t>
+            </w:r>
+            <w:r>
+              <w:t>it</w:t>
+            </w:r>
+          </w:p>
+        </w:tc>
+      </w:tr>
+      <w:tr>
+        <w:trPr>
+          <w:jc w:val="center"/>
+        </w:trPr>
+        <w:tc>
+          <w:tcPr>
+            <w:tcW w:w="1458" w:type="dxa"/>
+          </w:tcPr>
+          <w:p>
+            <w:pPr>
+              <w:pStyle w:val="ListParagraph"/>
+              <w:ind w:left="0"/>
+            </w:pPr>
+            <w:r>
+              <w:t>Data description through Natural Language</w:t>
+            </w:r>
+          </w:p>
+        </w:tc>
+        <w:tc>
+          <w:tcPr>
+            <w:tcW w:w="2070" w:type="dxa"/>
+          </w:tcPr>
+          <w:p>
+            <w:pPr>
+              <w:pStyle w:val="ListParagraph"/>
+              <w:ind w:left="0"/>
+            </w:pPr>
+            <w:r>
+              <w:t>User voice commands to output specific data</w:t>
+            </w:r>
+          </w:p>
+        </w:tc>
+        <w:tc>
+          <w:tcPr>
+            <w:tcW w:w="2790" w:type="dxa"/>
+          </w:tcPr>
+          <w:p>
+            <w:pPr>
+              <w:pStyle w:val="ListParagraph"/>
+              <w:ind w:left="0"/>
+            </w:pPr>
+            <w:r>
+              <w:t>Speaks to the user with the information requested</w:t>
+            </w:r>
+          </w:p>
+        </w:tc>
+        <w:tc>
+          <w:tcPr>
+            <w:tcW w:w="2718" w:type="dxa"/>
+          </w:tcPr>
+          <w:p>
+            <w:pPr>
+              <w:pStyle w:val="ListParagraph"/>
+              <w:ind w:left="0"/>
+            </w:pPr>
+            <w:r>
+              <w:t xml:space="preserve">Specifically formatted data is fed into the speech construction module for Natural Language Generation. Upon completion, the generated text is output </w:t>
+            </w:r>
+            <w:r>
+              <w:t xml:space="preserve">as </w:t>
+            </w:r>
+            <w:r>
+              <w:rPr>
+                <w:sz w:val="21"/>
+                <w:szCs w:val="21"/>
+              </w:rPr>
+              <w:t>audio</w:t>
+            </w:r>
+            <w:r>
+              <w:t xml:space="preserve"> </w:t>
+            </w:r>
+            <w:r>
+              <w:t>using Text-To-Speech algorithms.</w:t>
+            </w:r>
+          </w:p>
+        </w:tc>
+      </w:tr>
+      <w:tr>
+        <w:trPr>
+          <w:jc w:val="center"/>
+        </w:trPr>
+        <w:tc>
+          <w:tcPr>
+            <w:tcW w:w="1458" w:type="dxa"/>
+          </w:tcPr>
+          <w:p>
+            <w:pPr>
+              <w:pStyle w:val="ListParagraph"/>
+              <w:ind w:left="0"/>
+            </w:pPr>
+            <w:r>
+              <w:t>Response to user question</w:t>
+            </w:r>
+          </w:p>
+        </w:tc>
+        <w:tc>
+          <w:tcPr>
+            <w:tcW w:w="2070" w:type="dxa"/>
+          </w:tcPr>
+          <w:p>
+            <w:pPr>
+              <w:pStyle w:val="ListParagraph"/>
+              <w:ind w:left="0"/>
+            </w:pPr>
+            <w:r>
+              <w:t>User voice command parsed as a question</w:t>
+            </w:r>
+          </w:p>
+        </w:tc>
+        <w:tc>
+          <w:tcPr>
+            <w:tcW w:w="2790" w:type="dxa"/>
+          </w:tcPr>
+          <w:p>
+            <w:pPr>
+              <w:pStyle w:val="ListParagraph"/>
+              <w:ind w:left="0"/>
+            </w:pPr>
+            <w:r>
+              <w:t>Speaks to the user with the answer to the question or that it doesn’t know the answer</w:t>
+            </w:r>
+          </w:p>
+        </w:tc>
+        <w:tc>
+          <w:tcPr>
+            <w:tcW w:w="2718" w:type="dxa"/>
+          </w:tcPr>
+          <w:p>
+            <w:pPr>
+              <w:pStyle w:val="ListParagraph"/>
+              <w:ind w:left="0"/>
+            </w:pPr>
+            <w:r>
+              <w:t xml:space="preserve">The speech recognition module will parse the command, detect that is a question, check </w:t>
+            </w:r>
+            <w:r>
+              <w:t>if it</w:t>
+            </w:r>
+            <w:r>
+              <w:t xml:space="preserve"> is supported and post to all modules the desired response, which ultimately will lead to feeding information to the speech construction module.</w:t>
+            </w:r>
+          </w:p>
+        </w:tc>
+      </w:tr>
+      <w:tr>
+        <w:trPr>
+          <w:jc w:val="center"/>
+        </w:trPr>
+        <w:tc>
+          <w:tcPr>
+            <w:tcW w:w="1458" w:type="dxa"/>
+          </w:tcPr>
+          <w:p>
+            <w:pPr>
+              <w:pStyle w:val="ListParagraph"/>
+              <w:ind w:left="0"/>
+            </w:pPr>
+            <w:r>
+              <w:t>Notification of System Event</w:t>
+            </w:r>
+          </w:p>
+        </w:tc>
+        <w:tc>
+          <w:tcPr>
+            <w:tcW w:w="2070" w:type="dxa"/>
+          </w:tcPr>
+          <w:p>
+            <w:pPr>
+              <w:pStyle w:val="ListParagraph"/>
+              <w:ind w:left="0"/>
+            </w:pPr>
+            <w:r>
+              <w:t>An important event happens within the system</w:t>
+            </w:r>
+          </w:p>
+        </w:tc>
+        <w:tc>
+          <w:tcPr>
+            <w:tcW w:w="2790" w:type="dxa"/>
+          </w:tcPr>
+          <w:p>
+            <w:pPr>
+              <w:pStyle w:val="ListParagraph"/>
+              <w:ind w:left="0"/>
+            </w:pPr>
+            <w:r>
+              <w:t>Speaks to the user about the event that just happened</w:t>
+            </w:r>
+          </w:p>
+        </w:tc>
+        <w:tc>
+          <w:tcPr>
+            <w:tcW w:w="2718" w:type="dxa"/>
+          </w:tcPr>
+          <w:p>
+            <w:pPr>
+              <w:pStyle w:val="ListParagraph"/>
+              <w:ind w:left="0"/>
+            </w:pPr>
+            <w:r>
+              <w:t>Once an event is detected, the speech construction module will generate and output a notification accordingly.</w:t>
+            </w:r>
+          </w:p>
+        </w:tc>
+      </w:tr>
+      <w:tr>
+        <w:trPr>
+          <w:jc w:val="center"/>
+        </w:trPr>
+        <w:tc>
+          <w:tcPr>
+            <w:tcW w:w="1458" w:type="dxa"/>
+          </w:tcPr>
+          <w:p>
+            <w:pPr>
+              <w:pStyle w:val="ListParagraph"/>
+              <w:ind w:left="0"/>
+            </w:pPr>
             <w:r>
               <w:lastRenderedPageBreak/>
-              <w:t>Settings</w:t>
-            </w:r>
-          </w:p>
-        </w:tc>
-        <w:tc>
-          <w:tcPr>
-            <w:tcW w:w="2070" w:type="dxa"/>
-          </w:tcPr>
-          <w:p>
-            <w:pPr>
-              <w:pStyle w:val="ListParagraph"/>
-              <w:ind w:left="0"/>
-            </w:pPr>
-            <w:r>
-              <w:lastRenderedPageBreak/>
-              <w:t>The user opens the ‘Configuration’ tab and input</w:t>
-            </w:r>
-            <w:r>
-              <w:t>s</w:t>
-            </w:r>
-            <w:r>
-              <w:t xml:space="preserve"> </w:t>
-            </w:r>
-            <w:r>
-              <w:lastRenderedPageBreak/>
-              <w:t>information into the settings fields.</w:t>
-            </w:r>
-          </w:p>
-        </w:tc>
-        <w:tc>
-          <w:tcPr>
-            <w:tcW w:w="2790" w:type="dxa"/>
-          </w:tcPr>
-          <w:p>
-            <w:pPr>
-              <w:pStyle w:val="ListParagraph"/>
-              <w:ind w:left="0"/>
-            </w:pPr>
-            <w:r>
-              <w:lastRenderedPageBreak/>
-              <w:t>The application saves inputted settings once the user hits ‘Save’.</w:t>
-            </w:r>
-          </w:p>
-        </w:tc>
-        <w:tc>
-          <w:tcPr>
-            <w:tcW w:w="2718" w:type="dxa"/>
-          </w:tcPr>
-          <w:p>
-            <w:pPr>
-              <w:pStyle w:val="ListParagraph"/>
-              <w:ind w:left="0"/>
-            </w:pPr>
-            <w:r>
-              <w:t xml:space="preserve">The application will store the settings in the user’s profile file. </w:t>
-            </w:r>
-            <w:r>
-              <w:t xml:space="preserve">While the user </w:t>
-            </w:r>
-            <w:r>
-              <w:lastRenderedPageBreak/>
-              <w:t>is inputting information, the application is still listening for commands.</w:t>
-            </w:r>
-          </w:p>
-        </w:tc>
-      </w:tr>
-      <w:tr>
-        <w:trPr>
-          <w:jc w:val="center"/>
-        </w:trPr>
-        <w:tc>
-          <w:tcPr>
-            <w:tcW w:w="1458" w:type="dxa"/>
-          </w:tcPr>
-          <w:p>
-            <w:pPr>
-              <w:pStyle w:val="ListParagraph"/>
-              <w:ind w:left="0"/>
-            </w:pPr>
-            <w:r>
-              <w:lastRenderedPageBreak/>
-              <w:t>Logout</w:t>
-            </w:r>
-          </w:p>
-        </w:tc>
-        <w:tc>
-          <w:tcPr>
-            <w:tcW w:w="2070" w:type="dxa"/>
-          </w:tcPr>
-          <w:p>
-            <w:pPr>
-              <w:pStyle w:val="ListParagraph"/>
-              <w:ind w:left="0"/>
-            </w:pPr>
-            <w:r>
-              <w:t>User voice command</w:t>
-            </w:r>
-          </w:p>
-        </w:tc>
-        <w:tc>
-          <w:tcPr>
-            <w:tcW w:w="2790" w:type="dxa"/>
-          </w:tcPr>
-          <w:p>
-            <w:pPr>
-              <w:pStyle w:val="ListParagraph"/>
-              <w:ind w:left="0"/>
-            </w:pPr>
-            <w:r>
-              <w:t>Logs out of computer into login screen</w:t>
-            </w:r>
-          </w:p>
-        </w:tc>
-        <w:tc>
-          <w:tcPr>
-            <w:tcW w:w="2718" w:type="dxa"/>
-          </w:tcPr>
-          <w:p>
-            <w:pPr>
-              <w:pStyle w:val="ListParagraph"/>
-              <w:ind w:left="0"/>
-            </w:pPr>
-            <w:r>
-              <w:t>Logs user out and wait for user to return to log in</w:t>
-            </w:r>
-          </w:p>
-        </w:tc>
-      </w:tr>
-      <w:tr>
-        <w:trPr>
-          <w:jc w:val="center"/>
-        </w:trPr>
-        <w:tc>
-          <w:tcPr>
-            <w:tcW w:w="1458" w:type="dxa"/>
-          </w:tcPr>
-          <w:p>
-            <w:pPr>
-              <w:pStyle w:val="ListParagraph"/>
-              <w:ind w:left="0"/>
-            </w:pPr>
-            <w:r>
-              <w:t>Open other applications</w:t>
-            </w:r>
-          </w:p>
-        </w:tc>
-        <w:tc>
-          <w:tcPr>
-            <w:tcW w:w="2070" w:type="dxa"/>
-          </w:tcPr>
-          <w:p>
-            <w:pPr>
-              <w:pStyle w:val="ListParagraph"/>
-              <w:ind w:left="0"/>
-            </w:pPr>
-            <w:r>
-              <w:t>User voice command</w:t>
-            </w:r>
-          </w:p>
-        </w:tc>
-        <w:tc>
-          <w:tcPr>
-            <w:tcW w:w="2790" w:type="dxa"/>
-          </w:tcPr>
-          <w:p>
-            <w:pPr>
-              <w:pStyle w:val="ListParagraph"/>
-              <w:ind w:left="0"/>
-            </w:pPr>
-            <w:r>
-              <w:t>Open desired applications</w:t>
-            </w:r>
-          </w:p>
-        </w:tc>
-        <w:tc>
-          <w:tcPr>
-            <w:tcW w:w="2718" w:type="dxa"/>
-          </w:tcPr>
-          <w:p>
-            <w:pPr>
-              <w:pStyle w:val="ListParagraph"/>
-              <w:ind w:left="0"/>
-            </w:pPr>
-            <w:r>
-              <w:t>Searches for the application and open for user</w:t>
-            </w:r>
-          </w:p>
-        </w:tc>
-      </w:tr>
-      <w:tr>
-        <w:trPr>
-          <w:jc w:val="center"/>
-        </w:trPr>
-        <w:tc>
-          <w:tcPr>
-            <w:tcW w:w="1458" w:type="dxa"/>
-          </w:tcPr>
-          <w:p>
-            <w:pPr>
-              <w:pStyle w:val="ListParagraph"/>
-              <w:ind w:left="0"/>
-            </w:pPr>
-            <w:r>
-              <w:t>Taking picture</w:t>
-            </w:r>
-          </w:p>
-        </w:tc>
-        <w:tc>
-          <w:tcPr>
-            <w:tcW w:w="2070" w:type="dxa"/>
-          </w:tcPr>
-          <w:p>
-            <w:pPr>
-              <w:pStyle w:val="ListParagraph"/>
-              <w:ind w:left="0"/>
-            </w:pPr>
-            <w:r>
-              <w:t>User voice command</w:t>
-            </w:r>
-          </w:p>
-        </w:tc>
-        <w:tc>
-          <w:tcPr>
-            <w:tcW w:w="2790" w:type="dxa"/>
-          </w:tcPr>
-          <w:p>
-            <w:pPr>
-              <w:pStyle w:val="ListParagraph"/>
-              <w:ind w:left="0"/>
-            </w:pPr>
-            <w:r>
-              <w:t>Takes picture of user</w:t>
-            </w:r>
-          </w:p>
-        </w:tc>
-        <w:tc>
-          <w:tcPr>
-            <w:tcW w:w="2718" w:type="dxa"/>
-          </w:tcPr>
-          <w:p>
-            <w:pPr>
-              <w:pStyle w:val="ListParagraph"/>
-              <w:ind w:left="0"/>
-            </w:pPr>
-            <w:r>
-              <w:t>Uses the webcam to take picture of user and stores the picture</w:t>
-            </w:r>
-          </w:p>
-        </w:tc>
-      </w:tr>
-      <w:tr>
-        <w:trPr>
-          <w:jc w:val="center"/>
-        </w:trPr>
-        <w:tc>
-          <w:tcPr>
-            <w:tcW w:w="1458" w:type="dxa"/>
-          </w:tcPr>
-          <w:p>
-            <w:pPr>
-              <w:pStyle w:val="ListParagraph"/>
-              <w:ind w:left="0"/>
-            </w:pPr>
-            <w:r>
-              <w:t>Data description through Natural Language</w:t>
-            </w:r>
-          </w:p>
-        </w:tc>
-        <w:tc>
-          <w:tcPr>
-            <w:tcW w:w="2070" w:type="dxa"/>
-          </w:tcPr>
-          <w:p>
-            <w:pPr>
-              <w:pStyle w:val="ListParagraph"/>
-              <w:ind w:left="0"/>
-            </w:pPr>
-            <w:r>
-              <w:t>User voice commands to output specific data</w:t>
-            </w:r>
-          </w:p>
-        </w:tc>
-        <w:tc>
-          <w:tcPr>
-            <w:tcW w:w="2790" w:type="dxa"/>
-          </w:tcPr>
-          <w:p>
-            <w:pPr>
-              <w:pStyle w:val="ListParagraph"/>
-              <w:ind w:left="0"/>
-            </w:pPr>
-            <w:r>
-              <w:t>Speaks to the user with the information requested</w:t>
-            </w:r>
-          </w:p>
-        </w:tc>
-        <w:tc>
-          <w:tcPr>
-            <w:tcW w:w="2718" w:type="dxa"/>
-          </w:tcPr>
-          <w:p>
-            <w:pPr>
-              <w:pStyle w:val="ListParagraph"/>
-              <w:ind w:left="0"/>
-            </w:pPr>
-            <w:r>
-              <w:t>Specifically formatted data is fed into the speech construction module for Natural Language Generation. Upon completion, the generated text is output in audio form using Text-To-Speech algorithms.</w:t>
-            </w:r>
-          </w:p>
-        </w:tc>
-      </w:tr>
-      <w:tr>
-        <w:trPr>
-          <w:jc w:val="center"/>
-        </w:trPr>
-        <w:tc>
-          <w:tcPr>
-            <w:tcW w:w="1458" w:type="dxa"/>
-          </w:tcPr>
-          <w:p>
-            <w:pPr>
-              <w:pStyle w:val="ListParagraph"/>
-              <w:ind w:left="0"/>
-            </w:pPr>
-            <w:r>
-              <w:t>Response to user question</w:t>
-            </w:r>
-          </w:p>
-        </w:tc>
-        <w:tc>
-          <w:tcPr>
-            <w:tcW w:w="2070" w:type="dxa"/>
-          </w:tcPr>
-          <w:p>
-            <w:pPr>
-              <w:pStyle w:val="ListParagraph"/>
-              <w:ind w:left="0"/>
-            </w:pPr>
-            <w:r>
-              <w:t>User voice command parsed as a question</w:t>
-            </w:r>
-          </w:p>
-        </w:tc>
-        <w:tc>
-          <w:tcPr>
-            <w:tcW w:w="2790" w:type="dxa"/>
-          </w:tcPr>
-          <w:p>
-            <w:pPr>
-              <w:pStyle w:val="ListParagraph"/>
-              <w:ind w:left="0"/>
-            </w:pPr>
-            <w:r>
-              <w:t>Speaks to the user with the answer to the question or that it doesn’t know the answer</w:t>
-            </w:r>
-          </w:p>
-        </w:tc>
-        <w:tc>
-          <w:tcPr>
-            <w:tcW w:w="2718" w:type="dxa"/>
-          </w:tcPr>
-          <w:p>
-            <w:pPr>
-              <w:pStyle w:val="ListParagraph"/>
-              <w:ind w:left="0"/>
-            </w:pPr>
-            <w:r>
-              <w:t>The speech recognition module will parse the command, detect that is a question, check whether or not is supported by the system and post to all modules the desired response, which ultimately will lead to feeding information to the speech construction module.</w:t>
-            </w:r>
-          </w:p>
-        </w:tc>
-      </w:tr>
-      <w:tr>
-        <w:trPr>
-          <w:jc w:val="center"/>
-        </w:trPr>
-        <w:tc>
-          <w:tcPr>
-            <w:tcW w:w="1458" w:type="dxa"/>
-          </w:tcPr>
-          <w:p>
-            <w:pPr>
-              <w:pStyle w:val="ListParagraph"/>
-              <w:ind w:left="0"/>
-            </w:pPr>
-            <w:r>
-              <w:t>Notification of System Event</w:t>
-            </w:r>
-          </w:p>
-        </w:tc>
-        <w:tc>
-          <w:tcPr>
-            <w:tcW w:w="2070" w:type="dxa"/>
-          </w:tcPr>
-          <w:p>
-            <w:pPr>
-              <w:pStyle w:val="ListParagraph"/>
-              <w:ind w:left="0"/>
-            </w:pPr>
-            <w:r>
-              <w:t>An important event happens within the system</w:t>
-            </w:r>
-          </w:p>
-        </w:tc>
-        <w:tc>
-          <w:tcPr>
-            <w:tcW w:w="2790" w:type="dxa"/>
-          </w:tcPr>
-          <w:p>
-            <w:pPr>
-              <w:pStyle w:val="ListParagraph"/>
-              <w:ind w:left="0"/>
-            </w:pPr>
-            <w:r>
-              <w:t>Speaks to the user about the event that just happened</w:t>
-            </w:r>
-          </w:p>
-        </w:tc>
-        <w:tc>
-          <w:tcPr>
-            <w:tcW w:w="2718" w:type="dxa"/>
-          </w:tcPr>
-          <w:p>
-            <w:pPr>
-              <w:pStyle w:val="ListParagraph"/>
-              <w:ind w:left="0"/>
-            </w:pPr>
-            <w:r>
-              <w:t>Once an event is detected, the speech construction module will generate and output a notification accordingly.</w:t>
-            </w:r>
-          </w:p>
-        </w:tc>
-      </w:tr>
-      <w:tr>
-        <w:trPr>
-          <w:jc w:val="center"/>
-        </w:trPr>
-        <w:tc>
-          <w:tcPr>
-            <w:tcW w:w="1458" w:type="dxa"/>
-          </w:tcPr>
-          <w:p>
-            <w:pPr>
-              <w:pStyle w:val="ListParagraph"/>
-              <w:ind w:left="0"/>
-            </w:pPr>
-            <w:r>
               <w:t>Weather forecast</w:t>
             </w:r>
           </w:p>
@@ -2422,19 +4747,6 @@
           <w:b/>
         </w:rPr>
         <w:br/>
-      </w:r>
-    </w:p>
-    <w:p>
-      <w:pPr>
-        <w:rPr>
-          <w:b/>
-        </w:rPr>
-      </w:pPr>
-      <w:r>
-        <w:rPr>
-          <w:b/>
-        </w:rPr>
-        <w:br w:type="page"/>
       </w:r>
     </w:p>
     <w:p>
@@ -2444,17 +4756,18 @@
           <w:ilvl w:val="1"/>
           <w:numId w:val="6"/>
         </w:numPr>
+        <w:outlineLvl w:val="1"/>
         <w:rPr>
           <w:b/>
         </w:rPr>
       </w:pPr>
+      <w:bookmarkStart w:id="17" w:name="_Toc432090925"/>
       <w:r>
         <w:rPr>
           <w:noProof/>
         </w:rPr>
-        <w:lastRenderedPageBreak/>
         <w:drawing>
-          <wp:anchor distT="0" distB="0" distL="114300" distR="114300" simplePos="0" relativeHeight="251658240" behindDoc="1" locked="0" layoutInCell="1" allowOverlap="1" wp14:anchorId="49268068" wp14:editId="6D3AB3BD">
+          <wp:anchor distT="0" distB="0" distL="114300" distR="114300" simplePos="0" relativeHeight="251657728" behindDoc="1" locked="0" layoutInCell="1" allowOverlap="1" wp14:anchorId="49268068" wp14:editId="6D3AB3BD">
             <wp:simplePos x="0" y="0"/>
             <wp:positionH relativeFrom="column">
               <wp:posOffset>-66675</wp:posOffset>
@@ -2523,6 +4836,7 @@
         </w:rPr>
         <w:t>Use Case Diagram</w:t>
       </w:r>
+      <w:bookmarkEnd w:id="17"/>
       <w:r>
         <w:rPr>
           <w:b/>
@@ -2539,9 +4853,9 @@
       </w:pPr>
     </w:p>
     <w:p>
-      <w:pPr>
-        <w:pStyle w:val="ListParagraph"/>
-      </w:pPr>
+      <w:r>
+        <w:br w:type="page"/>
+      </w:r>
     </w:p>
     <w:p>
       <w:pPr>
@@ -2550,16 +4864,20 @@
           <w:ilvl w:val="1"/>
           <w:numId w:val="6"/>
         </w:numPr>
+        <w:outlineLvl w:val="1"/>
         <w:rPr>
           <w:b/>
         </w:rPr>
       </w:pPr>
+      <w:bookmarkStart w:id="18" w:name="_Toc432090926"/>
       <w:r>
         <w:rPr>
           <w:b/>
         </w:rPr>
+        <w:lastRenderedPageBreak/>
         <w:t>Use Case Descriptions</w:t>
       </w:r>
+      <w:bookmarkEnd w:id="18"/>
     </w:p>
     <w:p>
       <w:pPr>
@@ -2885,7 +5203,6 @@
         <w:rPr>
           <w:b/>
         </w:rPr>
-        <w:lastRenderedPageBreak/>
         <w:t>Provide Training Data:</w:t>
       </w:r>
     </w:p>
@@ -3270,6 +5587,19 @@
     </w:p>
     <w:p>
       <w:pPr>
+        <w:rPr>
+          <w:b/>
+        </w:rPr>
+      </w:pPr>
+      <w:r>
+        <w:rPr>
+          <w:b/>
+        </w:rPr>
+        <w:br w:type="page"/>
+      </w:r>
+    </w:p>
+    <w:p>
+      <w:pPr>
         <w:pStyle w:val="ListParagraph"/>
         <w:numPr>
           <w:ilvl w:val="0"/>
@@ -3284,6 +5614,7 @@
         <w:rPr>
           <w:b/>
         </w:rPr>
+        <w:lastRenderedPageBreak/>
         <w:t>Open/close application</w:t>
       </w:r>
     </w:p>
@@ -3400,6 +5731,8 @@
         </w:rPr>
         <w:t>response</w:t>
       </w:r>
+      <w:bookmarkStart w:id="19" w:name="_GoBack"/>
+      <w:bookmarkEnd w:id="19"/>
     </w:p>
     <w:p>
       <w:pPr>
@@ -3624,7 +5957,9 @@
           <w:ilvl w:val="0"/>
           <w:numId w:val="6"/>
         </w:numPr>
-      </w:pPr>
+        <w:outlineLvl w:val="0"/>
+      </w:pPr>
+      <w:bookmarkStart w:id="20" w:name="_Toc432090927"/>
       <w:r>
         <w:rPr>
           <w:b/>
@@ -3633,24 +5968,31 @@
         <w:lastRenderedPageBreak/>
         <w:t>Specific Requirements</w:t>
       </w:r>
+      <w:bookmarkEnd w:id="20"/>
     </w:p>
     <w:p>
       <w:pPr>
         <w:pStyle w:val="ListParagraph"/>
-        <w:numPr>
-          <w:ilvl w:val="1"/>
-          <w:numId w:val="28"/>
-        </w:numPr>
+        <w:ind w:left="270"/>
+        <w:outlineLvl w:val="1"/>
         <w:rPr>
           <w:sz w:val="20"/>
         </w:rPr>
       </w:pPr>
+      <w:bookmarkStart w:id="21" w:name="_Toc432090928"/>
       <w:r>
         <w:rPr>
           <w:b/>
         </w:rPr>
+        <w:t xml:space="preserve">3.1 </w:t>
+      </w:r>
+      <w:r>
+        <w:rPr>
+          <w:b/>
+        </w:rPr>
         <w:t>Functional Requirements</w:t>
       </w:r>
+      <w:bookmarkEnd w:id="21"/>
     </w:p>
     <w:p>
       <w:pPr>
@@ -3720,7 +6062,23 @@
               <w:ind w:left="0"/>
             </w:pPr>
             <w:r>
-              <w:t>The frames of the feed are processed under eigenanalysis using the OpenCV library.</w:t>
+              <w:t xml:space="preserve">The frames of the feed are processed under </w:t>
+            </w:r>
+            <w:proofErr w:type="spellStart"/>
+            <w:r>
+              <w:t>eigenanalysis</w:t>
+            </w:r>
+            <w:proofErr w:type="spellEnd"/>
+            <w:r>
+              <w:t xml:space="preserve"> using the </w:t>
+            </w:r>
+            <w:proofErr w:type="spellStart"/>
+            <w:r>
+              <w:t>OpenCV</w:t>
+            </w:r>
+            <w:proofErr w:type="spellEnd"/>
+            <w:r>
+              <w:t xml:space="preserve"> library.</w:t>
             </w:r>
             <w:r>
               <w:t xml:space="preserve"> Recognition occurs with a minimum</w:t>
@@ -7314,16 +9672,19 @@
       <w:pPr>
         <w:pStyle w:val="ListParagraph"/>
         <w:ind w:left="360"/>
+        <w:outlineLvl w:val="1"/>
         <w:rPr>
           <w:b/>
         </w:rPr>
       </w:pPr>
+      <w:bookmarkStart w:id="22" w:name="_Toc432090929"/>
       <w:r>
         <w:rPr>
           <w:b/>
         </w:rPr>
         <w:t>3.2 Interface Requirements</w:t>
       </w:r>
+      <w:bookmarkEnd w:id="22"/>
     </w:p>
     <w:tbl>
       <w:tblPr>
@@ -8674,8 +11035,13 @@
               <w:pStyle w:val="ListParagraph"/>
               <w:ind w:left="0"/>
             </w:pPr>
-            <w:r>
-              <w:t>Config file</w:t>
+            <w:proofErr w:type="spellStart"/>
+            <w:r>
+              <w:t>Config</w:t>
+            </w:r>
+            <w:proofErr w:type="spellEnd"/>
+            <w:r>
+              <w:t xml:space="preserve"> file</w:t>
             </w:r>
           </w:p>
         </w:tc>
@@ -8714,7 +11080,15 @@
               <w:t xml:space="preserve">Output: </w:t>
             </w:r>
             <w:r>
-              <w:t>Organized, parsable configuration data that specify how the user</w:t>
+              <w:t xml:space="preserve">Organized, </w:t>
+            </w:r>
+            <w:proofErr w:type="spellStart"/>
+            <w:r>
+              <w:t>parsable</w:t>
+            </w:r>
+            <w:proofErr w:type="spellEnd"/>
+            <w:r>
+              <w:t xml:space="preserve"> configuration data that specify how the user</w:t>
             </w:r>
             <w:r>
               <w:t>’s profile should be customized</w:t>
@@ -8833,7 +11207,14 @@
     </w:tbl>
     <w:p>
       <w:pPr>
-        <w:rPr>
+        <w:pStyle w:val="Heading2"/>
+        <w:numPr>
+          <w:ilvl w:val="0"/>
+          <w:numId w:val="0"/>
+        </w:numPr>
+        <w:ind w:left="270"/>
+        <w:rPr>
+          <w:rFonts w:asciiTheme="minorHAnsi" w:hAnsiTheme="minorHAnsi"/>
           <w:b/>
         </w:rPr>
       </w:pPr>
@@ -8843,13 +11224,17 @@
         </w:rPr>
         <w:br w:type="page"/>
       </w:r>
-      <w:r>
-        <w:rPr>
+      <w:bookmarkStart w:id="23" w:name="_Toc432090930"/>
+      <w:r>
+        <w:rPr>
+          <w:rFonts w:asciiTheme="minorHAnsi" w:hAnsiTheme="minorHAnsi"/>
           <w:b/>
+          <w:sz w:val="22"/>
         </w:rPr>
         <w:lastRenderedPageBreak/>
         <w:t>3.3 Physical Environment Requirements</w:t>
       </w:r>
+      <w:bookmarkEnd w:id="23"/>
     </w:p>
     <w:tbl>
       <w:tblPr>
@@ -9145,16 +11530,19 @@
       <w:pPr>
         <w:pStyle w:val="ListParagraph"/>
         <w:ind w:left="360"/>
+        <w:outlineLvl w:val="1"/>
         <w:rPr>
           <w:b/>
         </w:rPr>
       </w:pPr>
+      <w:bookmarkStart w:id="24" w:name="_Toc432090931"/>
       <w:r>
         <w:rPr>
           <w:b/>
         </w:rPr>
         <w:t>3.4 User and Human Factor Requirements</w:t>
       </w:r>
+      <w:bookmarkEnd w:id="24"/>
     </w:p>
     <w:tbl>
       <w:tblPr>
@@ -9247,8 +11635,6 @@
             <w:r>
               <w:t>.</w:t>
             </w:r>
-            <w:bookmarkStart w:id="1" w:name="_GoBack"/>
-            <w:bookmarkEnd w:id="1"/>
           </w:p>
         </w:tc>
       </w:tr>
@@ -9464,16 +11850,19 @@
       <w:pPr>
         <w:pStyle w:val="ListParagraph"/>
         <w:ind w:left="360"/>
+        <w:outlineLvl w:val="1"/>
         <w:rPr>
           <w:b/>
         </w:rPr>
       </w:pPr>
+      <w:bookmarkStart w:id="25" w:name="_Toc432090932"/>
       <w:r>
         <w:rPr>
           <w:b/>
         </w:rPr>
         <w:t>3.5 Documentation Requirements</w:t>
       </w:r>
+      <w:bookmarkEnd w:id="25"/>
     </w:p>
     <w:tbl>
       <w:tblPr>
@@ -9772,16 +12161,19 @@
       <w:pPr>
         <w:pStyle w:val="ListParagraph"/>
         <w:ind w:left="360"/>
+        <w:outlineLvl w:val="1"/>
         <w:rPr>
           <w:b/>
         </w:rPr>
       </w:pPr>
+      <w:bookmarkStart w:id="26" w:name="_Toc432090933"/>
       <w:r>
         <w:rPr>
           <w:b/>
         </w:rPr>
         <w:t>3.6 Data Requirements</w:t>
       </w:r>
+      <w:bookmarkEnd w:id="26"/>
     </w:p>
     <w:tbl>
       <w:tblPr>
@@ -9841,9 +12233,11 @@
               <w:pStyle w:val="ListParagraph"/>
               <w:ind w:left="0"/>
             </w:pPr>
+            <w:proofErr w:type="spellStart"/>
             <w:r>
               <w:t>Eigenanalysis</w:t>
             </w:r>
+            <w:proofErr w:type="spellEnd"/>
             <w:r>
               <w:t xml:space="preserve"> algorithm is re</w:t>
             </w:r>
@@ -10369,23 +12763,35 @@
     </w:p>
     <w:p>
       <w:pPr>
+        <w:pStyle w:val="Heading2"/>
+        <w:numPr>
+          <w:ilvl w:val="0"/>
+          <w:numId w:val="0"/>
+        </w:numPr>
         <w:ind w:left="360"/>
         <w:rPr>
-          <w:sz w:val="20"/>
-        </w:rPr>
-      </w:pPr>
-      <w:r>
-        <w:rPr>
+          <w:rFonts w:asciiTheme="minorHAnsi" w:hAnsiTheme="minorHAnsi"/>
+          <w:sz w:val="16"/>
+        </w:rPr>
+      </w:pPr>
+      <w:bookmarkStart w:id="27" w:name="_Toc432090934"/>
+      <w:r>
+        <w:rPr>
+          <w:rFonts w:asciiTheme="minorHAnsi" w:hAnsiTheme="minorHAnsi"/>
           <w:b/>
+          <w:sz w:val="22"/>
         </w:rPr>
         <w:t xml:space="preserve">3.7 </w:t>
       </w:r>
       <w:r>
         <w:rPr>
+          <w:rFonts w:asciiTheme="minorHAnsi" w:hAnsiTheme="minorHAnsi"/>
           <w:b/>
+          <w:sz w:val="22"/>
         </w:rPr>
         <w:t>Resource Requirements</w:t>
       </w:r>
+      <w:bookmarkEnd w:id="27"/>
     </w:p>
     <w:tbl>
       <w:tblPr>
@@ -10662,23 +13068,35 @@
     </w:p>
     <w:p>
       <w:pPr>
+        <w:pStyle w:val="Heading2"/>
+        <w:numPr>
+          <w:ilvl w:val="0"/>
+          <w:numId w:val="0"/>
+        </w:numPr>
         <w:ind w:left="360"/>
         <w:rPr>
-          <w:sz w:val="20"/>
-        </w:rPr>
-      </w:pPr>
-      <w:r>
-        <w:rPr>
+          <w:rFonts w:asciiTheme="minorHAnsi" w:hAnsiTheme="minorHAnsi"/>
+          <w:sz w:val="16"/>
+        </w:rPr>
+      </w:pPr>
+      <w:bookmarkStart w:id="28" w:name="_Toc432090935"/>
+      <w:r>
+        <w:rPr>
+          <w:rFonts w:asciiTheme="minorHAnsi" w:hAnsiTheme="minorHAnsi"/>
           <w:b/>
+          <w:sz w:val="22"/>
         </w:rPr>
         <w:t xml:space="preserve">3.8 </w:t>
       </w:r>
       <w:r>
         <w:rPr>
+          <w:rFonts w:asciiTheme="minorHAnsi" w:hAnsiTheme="minorHAnsi"/>
           <w:b/>
+          <w:sz w:val="22"/>
         </w:rPr>
         <w:t>Security Requirements</w:t>
       </w:r>
+      <w:bookmarkEnd w:id="28"/>
     </w:p>
     <w:tbl>
       <w:tblPr>
@@ -11027,7 +13445,15 @@
           </w:tcPr>
           <w:p>
             <w:r>
-              <w:t>All user information will be backed up in the Windows OS’s Appdata to prevent loss of information when updating or reinstalling the application</w:t>
+              <w:t xml:space="preserve">All user information will be backed up in the Windows OS’s </w:t>
+            </w:r>
+            <w:proofErr w:type="spellStart"/>
+            <w:r>
+              <w:t>Appdata</w:t>
+            </w:r>
+            <w:proofErr w:type="spellEnd"/>
+            <w:r>
+              <w:t xml:space="preserve"> to prevent loss of information when updating or reinstalling the application</w:t>
             </w:r>
           </w:p>
         </w:tc>
@@ -11259,20 +13685,24 @@
     <w:p>
       <w:pPr>
         <w:pStyle w:val="ListParagraph"/>
-        <w:numPr>
-          <w:ilvl w:val="1"/>
-          <w:numId w:val="29"/>
-        </w:numPr>
-        <w:ind w:left="360" w:firstLine="0"/>
+        <w:ind w:left="360"/>
+        <w:outlineLvl w:val="1"/>
         <w:rPr>
           <w:sz w:val="20"/>
         </w:rPr>
       </w:pPr>
+      <w:bookmarkStart w:id="29" w:name="_Toc432090936"/>
       <w:r>
         <w:rPr>
           <w:b/>
         </w:rPr>
         <w:lastRenderedPageBreak/>
+        <w:t xml:space="preserve">3.9 </w:t>
+      </w:r>
+      <w:r>
+        <w:rPr>
+          <w:b/>
+        </w:rPr>
         <w:t xml:space="preserve">Quality Assurance </w:t>
       </w:r>
       <w:r>
@@ -11281,6 +13711,7 @@
         </w:rPr>
         <w:t>Requirements</w:t>
       </w:r>
+      <w:bookmarkEnd w:id="29"/>
     </w:p>
     <w:tbl>
       <w:tblPr>
@@ -12415,8 +14846,9 @@
       </w:pPr>
     </w:p>
     <w:sectPr>
+      <w:footerReference w:type="default" r:id="rId21"/>
       <w:pgSz w:w="12240" w:h="15840"/>
-      <w:pgMar w:top="1080" w:right="1350" w:bottom="990" w:left="1350" w:header="720" w:footer="720" w:gutter="0"/>
+      <w:pgMar w:top="1080" w:right="1350" w:bottom="990" w:left="1350" w:header="720" w:footer="270" w:gutter="0"/>
       <w:cols w:space="720"/>
       <w:docGrid w:linePitch="360"/>
     </w:sectPr>
@@ -12454,6 +14886,59 @@
     </w:p>
   </w:endnote>
 </w:endnotes>
+</file>
+
+<file path=word/footer1.xml><?xml version="1.0" encoding="utf-8"?>
+<w:ftr xmlns:wpc="http://schemas.microsoft.com/office/word/2010/wordprocessingCanvas" xmlns:mc="http://schemas.openxmlformats.org/markup-compatibility/2006" xmlns:o="urn:schemas-microsoft-com:office:office" xmlns:r="http://schemas.openxmlformats.org/officeDocument/2006/relationships" xmlns:m="http://schemas.openxmlformats.org/officeDocument/2006/math" xmlns:v="urn:schemas-microsoft-com:vml" xmlns:wp14="http://schemas.microsoft.com/office/word/2010/wordprocessingDrawing" xmlns:wp="http://schemas.openxmlformats.org/drawingml/2006/wordprocessingDrawing" xmlns:w10="urn:schemas-microsoft-com:office:word" xmlns:w="http://schemas.openxmlformats.org/wordprocessingml/2006/main" xmlns:w14="http://schemas.microsoft.com/office/word/2010/wordml" xmlns:w15="http://schemas.microsoft.com/office/word/2012/wordml" xmlns:wpg="http://schemas.microsoft.com/office/word/2010/wordprocessingGroup" xmlns:wpi="http://schemas.microsoft.com/office/word/2010/wordprocessingInk" xmlns:wne="http://schemas.microsoft.com/office/word/2006/wordml" xmlns:wps="http://schemas.microsoft.com/office/word/2010/wordprocessingShape" mc:Ignorable="w14 w15 wp14">
+  <w:sdt>
+    <w:sdtPr>
+      <w:id w:val="-1248029021"/>
+      <w:docPartObj>
+        <w:docPartGallery w:val="Page Numbers (Bottom of Page)"/>
+        <w:docPartUnique/>
+      </w:docPartObj>
+    </w:sdtPr>
+    <w:sdtEndPr>
+      <w:rPr>
+        <w:noProof/>
+      </w:rPr>
+    </w:sdtEndPr>
+    <w:sdtContent>
+      <w:p>
+        <w:pPr>
+          <w:pStyle w:val="Footer"/>
+          <w:jc w:val="right"/>
+        </w:pPr>
+        <w:r>
+          <w:fldChar w:fldCharType="begin"/>
+        </w:r>
+        <w:r>
+          <w:instrText xml:space="preserve"> PAGE   \* MERGEFORMAT </w:instrText>
+        </w:r>
+        <w:r>
+          <w:fldChar w:fldCharType="separate"/>
+        </w:r>
+        <w:r>
+          <w:rPr>
+            <w:noProof/>
+          </w:rPr>
+          <w:t>14</w:t>
+        </w:r>
+        <w:r>
+          <w:rPr>
+            <w:noProof/>
+          </w:rPr>
+          <w:fldChar w:fldCharType="end"/>
+        </w:r>
+      </w:p>
+    </w:sdtContent>
+  </w:sdt>
+  <w:p>
+    <w:pPr>
+      <w:pStyle w:val="Footer"/>
+    </w:pPr>
+  </w:p>
+</w:ftr>
 </file>
 
 <file path=word/footnotes.xml><?xml version="1.0" encoding="utf-8"?>
@@ -16763,6 +19248,64 @@
       <w:spacing w:after="0" w:line="240" w:lineRule="auto"/>
     </w:pPr>
   </w:style>
+  <w:style w:type="paragraph" w:styleId="TOCHeading">
+    <w:name w:val="TOC Heading"/>
+    <w:basedOn w:val="Heading1"/>
+    <w:next w:val="Normal"/>
+    <w:uiPriority w:val="39"/>
+    <w:unhideWhenUsed/>
+    <w:qFormat/>
+    <w:rsid w:val="001C2701"/>
+    <w:pPr>
+      <w:numPr>
+        <w:numId w:val="0"/>
+      </w:numPr>
+      <w:outlineLvl w:val="9"/>
+    </w:pPr>
+    <w:rPr>
+      <w:rFonts w:asciiTheme="majorHAnsi" w:hAnsiTheme="majorHAnsi"/>
+      <w:color w:val="2E74B5" w:themeColor="accent1" w:themeShade="BF"/>
+      <w:sz w:val="32"/>
+    </w:rPr>
+  </w:style>
+  <w:style w:type="paragraph" w:styleId="TOC1">
+    <w:name w:val="toc 1"/>
+    <w:basedOn w:val="Normal"/>
+    <w:next w:val="Normal"/>
+    <w:autoRedefine/>
+    <w:uiPriority w:val="39"/>
+    <w:unhideWhenUsed/>
+    <w:rsid w:val="001C2701"/>
+    <w:pPr>
+      <w:spacing w:after="100"/>
+    </w:pPr>
+  </w:style>
+  <w:style w:type="paragraph" w:styleId="TOC2">
+    <w:name w:val="toc 2"/>
+    <w:basedOn w:val="Normal"/>
+    <w:next w:val="Normal"/>
+    <w:autoRedefine/>
+    <w:uiPriority w:val="39"/>
+    <w:unhideWhenUsed/>
+    <w:rsid w:val="001C2701"/>
+    <w:pPr>
+      <w:spacing w:after="100"/>
+      <w:ind w:left="220"/>
+    </w:pPr>
+  </w:style>
+  <w:style w:type="paragraph" w:styleId="TOC3">
+    <w:name w:val="toc 3"/>
+    <w:basedOn w:val="Normal"/>
+    <w:next w:val="Normal"/>
+    <w:autoRedefine/>
+    <w:uiPriority w:val="39"/>
+    <w:unhideWhenUsed/>
+    <w:rsid w:val="001C2701"/>
+    <w:pPr>
+      <w:spacing w:after="100"/>
+      <w:ind w:left="440"/>
+    </w:pPr>
+  </w:style>
 </w:styles>
 </file>
 
@@ -17050,7 +19593,7 @@
 </file>
 
 <file path=customXml/itemProps1.xml><?xml version="1.0" encoding="utf-8"?>
-<ds:datastoreItem xmlns:ds="http://schemas.openxmlformats.org/officeDocument/2006/customXml" ds:itemID="{F0C6CA6C-978C-481B-A2D0-B26B82A89B27}">
+<ds:datastoreItem xmlns:ds="http://schemas.openxmlformats.org/officeDocument/2006/customXml" ds:itemID="{DEB297EA-CC4B-453A-AD91-4581A6FBA940}">
   <ds:schemaRefs>
     <ds:schemaRef ds:uri="http://schemas.openxmlformats.org/officeDocument/2006/bibliography"/>
   </ds:schemaRefs>

</xml_diff>